<commit_message>
added template for letter to editor, a few notes
@NidhiVinod , this .Rmd is ready to start filling in.
</commit_message>
<xml_diff>
--- a/response-to-reviews.docx
+++ b/response-to-reviews.docx
@@ -2,30 +2,759 @@
 <file path=word/document.xml><?xml version="1.0" encoding="utf-8"?>
 <w:document xmlns:w="http://schemas.openxmlformats.org/wordprocessingml/2006/main" xmlns:m="http://schemas.openxmlformats.org/officeDocument/2006/math" xmlns:r="http://schemas.openxmlformats.org/officeDocument/2006/relationships" xmlns:o="urn:schemas-microsoft-com:office:office" xmlns:v="urn:schemas-microsoft-com:vml" xmlns:w10="urn:schemas-microsoft-com:office:word" xmlns:a="http://schemas.openxmlformats.org/drawingml/2006/main" xmlns:pic="http://schemas.openxmlformats.org/drawingml/2006/picture" xmlns:wp="http://schemas.openxmlformats.org/drawingml/2006/wordprocessingDrawing">
   <w:body>
+    <w:bookmarkStart w:id="20" w:name="temporary-section"/>
+    <w:p>
+      <w:pPr>
+        <w:pStyle w:val="Heading1"/>
+      </w:pPr>
+      <w:r>
+        <w:t xml:space="preserve">(temporary section)</w:t>
+      </w:r>
+    </w:p>
     <w:p>
       <w:pPr>
         <w:pStyle w:val="FirstParagraph"/>
       </w:pPr>
       <w:r>
-        <w:t xml:space="preserve">Decision: Major revision advised</w:t>
-      </w:r>
-    </w:p>
-    <w:bookmarkStart w:id="22" w:name="referee-1"/>
+        <w:t xml:space="preserve">Nidhi, I like to use the following system for reviewer responses:</w:t>
+      </w:r>
+    </w:p>
+    <w:p>
+      <w:pPr>
+        <w:pStyle w:val="BodyText"/>
+      </w:pPr>
+      <w:r>
+        <w:rPr>
+          <w:iCs/>
+          <w:i/>
+        </w:rPr>
+        <w:t xml:space="preserve">italics = comments/ notes/ tentative responses that still require work</w:t>
+      </w:r>
+    </w:p>
+    <w:p>
+      <w:pPr>
+        <w:pStyle w:val="BodyText"/>
+      </w:pPr>
+      <w:r>
+        <w:rPr>
+          <w:bCs/>
+          <w:b/>
+        </w:rPr>
+        <w:t xml:space="preserve">bold= completed responses</w:t>
+      </w:r>
+    </w:p>
+    <w:p>
+      <w:pPr>
+        <w:pStyle w:val="BodyText"/>
+      </w:pPr>
+      <w:r>
+        <w:t xml:space="preserve">For issues that require discussion, it’s helpful to open an issue and link to it under the reviewer comment.</w:t>
+      </w:r>
+    </w:p>
+    <w:p>
+      <w:r>
+        <w:br w:type="page"/>
+      </w:r>
+    </w:p>
+    <w:p>
+      <w:pPr>
+        <w:pStyle w:val="BodyText"/>
+      </w:pPr>
+      <w:r>
+        <w:t xml:space="preserve">Dear Editor:</w:t>
+      </w:r>
+    </w:p>
+    <w:p>
+      <w:pPr>
+        <w:pStyle w:val="BodyText"/>
+      </w:pPr>
+      <w:r>
+        <w:t xml:space="preserve">We are pleased to submit a revised version of our manuscript,</w:t>
+      </w:r>
+      <w:r>
+        <w:t xml:space="preserve"> </w:t>
+      </w:r>
+      <w:r>
+        <w:t xml:space="preserve">“</w:t>
+      </w:r>
+      <w:r>
+        <w:t xml:space="preserve">Thermal sensitivity across forest vertical profiles: patterns, mechanisms, and ecological implications</w:t>
+      </w:r>
+      <w:r>
+        <w:t xml:space="preserve">”</w:t>
+      </w:r>
+      <w:r>
+        <w:t xml:space="preserve"> </w:t>
+      </w:r>
+      <w:r>
+        <w:t xml:space="preserve">(NPH-TR-2021-38020), for consideration for publication in</w:t>
+      </w:r>
+      <w:r>
+        <w:t xml:space="preserve"> </w:t>
+      </w:r>
+      <w:r>
+        <w:rPr>
+          <w:iCs/>
+          <w:i/>
+        </w:rPr>
+        <w:t xml:space="preserve">New Phytologist</w:t>
+      </w:r>
+      <w:r>
+        <w:t xml:space="preserve">. We have addressed all points raised by the reviewers, as detailed below. The most significant changes include:</w:t>
+      </w:r>
+    </w:p>
+    <w:p>
+      <w:pPr>
+        <w:numPr>
+          <w:ilvl w:val="0"/>
+          <w:numId w:val="1001"/>
+        </w:numPr>
+      </w:pPr>
+      <w:r>
+        <w:t xml:space="preserve">…</w:t>
+      </w:r>
+    </w:p>
+    <w:p>
+      <w:pPr>
+        <w:numPr>
+          <w:ilvl w:val="0"/>
+          <w:numId w:val="1001"/>
+        </w:numPr>
+      </w:pPr>
+      <w:r>
+        <w:t xml:space="preserve">…</w:t>
+      </w:r>
+    </w:p>
+    <w:p>
+      <w:pPr>
+        <w:pStyle w:val="FirstParagraph"/>
+      </w:pPr>
+      <w:r>
+        <w:t xml:space="preserve">Thank you for considering this revised version, and we look forward to your response.</w:t>
+      </w:r>
+    </w:p>
+    <w:p>
+      <w:pPr>
+        <w:pStyle w:val="BodyText"/>
+      </w:pPr>
+      <w:r>
+        <w:t xml:space="preserve">Sincerely,</w:t>
+      </w:r>
+    </w:p>
+    <w:p>
+      <w:pPr>
+        <w:pStyle w:val="BodyText"/>
+      </w:pPr>
+      <w:r>
+        <w:t xml:space="preserve">Nidhi Vinod &amp; Kristina Anderson-Teixeira (on behalf of all coauthors)</w:t>
+      </w:r>
+    </w:p>
+    <w:p>
+      <w:r>
+        <w:br w:type="page"/>
+      </w:r>
+    </w:p>
+    <w:bookmarkEnd w:id="20"/>
+    <w:bookmarkStart w:id="27" w:name="response-to-reviewers-comments-to-author"/>
     <w:p>
       <w:pPr>
         <w:pStyle w:val="Heading1"/>
       </w:pPr>
       <w:r>
+        <w:t xml:space="preserve">Response to Reviewer(s)’ Comments to Author:</w:t>
+      </w:r>
+    </w:p>
+    <w:bookmarkStart w:id="23" w:name="referee-1"/>
+    <w:p>
+      <w:pPr>
+        <w:pStyle w:val="Heading2"/>
+      </w:pPr>
+      <w:r>
         <w:t xml:space="preserve">Referee: 1</w:t>
       </w:r>
     </w:p>
-    <w:bookmarkStart w:id="20" w:name="general-comment"/>
+    <w:bookmarkStart w:id="21" w:name="general-comment"/>
+    <w:p>
+      <w:pPr>
+        <w:pStyle w:val="Heading3"/>
+      </w:pPr>
+      <w:r>
+        <w:t xml:space="preserve">General comment:</w:t>
+      </w:r>
+    </w:p>
+    <w:p>
+      <w:pPr>
+        <w:pStyle w:val="FirstParagraph"/>
+      </w:pPr>
+      <w:r>
+        <w:t xml:space="preserve">The article is easy to read and well structured, I appreciated reading it. It covers a broad area and explains relatively complex ideas in simple terms and efficiently. I also enjoyed the changes in scale (leaf scale to ecosystem scale). I think this paper will be very useful as a reference for the plant physiologist community and for modelers.</w:t>
+      </w:r>
+    </w:p>
+    <w:p>
+      <w:pPr>
+        <w:pStyle w:val="BodyText"/>
+      </w:pPr>
+      <w:r>
+        <w:t xml:space="preserve">I have been really interested in the comparison between gradients in canopy of individual trees and canopy made of an assemblage of species (paragraph 3.1 and 3.2. However, the paragraph 3.2 is relatively short, and I am curious if it can be developed a little bit more (maybe not!).</w:t>
+      </w:r>
+    </w:p>
+    <w:p>
+      <w:pPr>
+        <w:pStyle w:val="BodyText"/>
+      </w:pPr>
+      <w:r>
+        <w:t xml:space="preserve">I find it interesting to try and link the empirical and theoretical knowledge on vertical gradients in forests with what is done in DGCMs and what should be done to improve their accuracy. However, I think there is a big step between the review (part I and II) and the author’s view on the implications for models (Scaling across space and time). I wonder if it would be possible to link a little bit more the different parts, and maybe without going that much in the technical details (cohort, big leaf, multi layers, …) which I think are sometimes imprecise or maybe wrong. Would it be possible to explain more simply what are the vertical gradients presented in the section II, that are misrepresented today in DGCMs? Maybe by explaining which of the</w:t>
+      </w:r>
+      <w:r>
+        <w:t xml:space="preserve"> </w:t>
+      </w:r>
+      <w:r>
+        <w:t xml:space="preserve">‘</w:t>
+      </w:r>
+      <w:r>
+        <w:t xml:space="preserve">biophysical variables</w:t>
+      </w:r>
+      <w:r>
+        <w:t xml:space="preserve">’</w:t>
+      </w:r>
+      <w:r>
+        <w:t xml:space="preserve"> </w:t>
+      </w:r>
+      <w:r>
+        <w:t xml:space="preserve">and</w:t>
+      </w:r>
+      <w:r>
+        <w:t xml:space="preserve"> </w:t>
+      </w:r>
+      <w:r>
+        <w:t xml:space="preserve">‘</w:t>
+      </w:r>
+      <w:r>
+        <w:t xml:space="preserve">leaf traits</w:t>
+      </w:r>
+      <w:r>
+        <w:t xml:space="preserve">’</w:t>
+      </w:r>
+      <w:r>
+        <w:t xml:space="preserve"> </w:t>
+      </w:r>
+      <w:r>
+        <w:t xml:space="preserve">that you listed, are considered constant when they should be variable vertically?</w:t>
+      </w:r>
+    </w:p>
+    <w:bookmarkEnd w:id="21"/>
+    <w:bookmarkStart w:id="22" w:name="X531255483b327c6efb7c1d021521a72d563db10"/>
+    <w:p>
+      <w:pPr>
+        <w:pStyle w:val="Heading3"/>
+      </w:pPr>
+      <w:r>
+        <w:t xml:space="preserve">Minor details that I hope will be of interest for the authors. Consider them as you see fit.</w:t>
+      </w:r>
+    </w:p>
+    <w:p>
+      <w:pPr>
+        <w:pStyle w:val="FirstParagraph"/>
+      </w:pPr>
+      <w:r>
+        <w:t xml:space="preserve">L30 I did not understand</w:t>
+      </w:r>
+      <w:r>
+        <w:t xml:space="preserve"> </w:t>
+      </w:r>
+      <w:r>
+        <w:t xml:space="preserve">‘</w:t>
+      </w:r>
+      <w:r>
+        <w:t xml:space="preserve">Scaling up</w:t>
+      </w:r>
+      <w:r>
+        <w:t xml:space="preserve">’</w:t>
+      </w:r>
+      <w:r>
+        <w:t xml:space="preserve"> </w:t>
+      </w:r>
+      <w:r>
+        <w:t xml:space="preserve">in this sentence.</w:t>
+      </w:r>
+    </w:p>
+    <w:p>
+      <w:pPr>
+        <w:pStyle w:val="BodyText"/>
+      </w:pPr>
+      <w:r>
+        <w:t xml:space="preserve">Figure 1 is nice. I struggled with</w:t>
+      </w:r>
+      <w:r>
+        <w:t xml:space="preserve"> </w:t>
+      </w:r>
+      <w:r>
+        <w:t xml:space="preserve">‘</w:t>
+      </w:r>
+      <w:r>
+        <w:t xml:space="preserve">Tleaf sensitivity to shortwave radiation</w:t>
+      </w:r>
+      <w:r>
+        <w:t xml:space="preserve">’</w:t>
+      </w:r>
+      <w:r>
+        <w:t xml:space="preserve"> </w:t>
+      </w:r>
+      <w:r>
+        <w:t xml:space="preserve">but I think it is clear after, when reading the text. Consider using the same words in the paragraph where you detail it (line 268?) and adding the reference to the figure in the text. Or maybe change the term (</w:t>
+      </w:r>
+      <w:r>
+        <w:t xml:space="preserve">‘</w:t>
+      </w:r>
+      <w:r>
+        <w:t xml:space="preserve">thermal capacitance</w:t>
+      </w:r>
+      <w:r>
+        <w:t xml:space="preserve">’</w:t>
+      </w:r>
+      <w:r>
+        <w:t xml:space="preserve"> </w:t>
+      </w:r>
+      <w:r>
+        <w:t xml:space="preserve">?) if this is the part you are referring to in the text.</w:t>
+      </w:r>
+    </w:p>
+    <w:p>
+      <w:pPr>
+        <w:pStyle w:val="BodyText"/>
+      </w:pPr>
+      <w:r>
+        <w:t xml:space="preserve">Figure 2: Homogenize the units (in parenthesis or in bracket) and add the unit for PAR.</w:t>
+      </w:r>
+    </w:p>
+    <w:p>
+      <w:pPr>
+        <w:pStyle w:val="BodyText"/>
+      </w:pPr>
+      <w:r>
+        <w:t xml:space="preserve">I like your figures, but maybe consider homogenizing a little bit the styles for the plots between figures 2 3 and 4.</w:t>
+      </w:r>
+    </w:p>
+    <w:p>
+      <w:pPr>
+        <w:pStyle w:val="BodyText"/>
+      </w:pPr>
+      <w:r>
+        <w:t xml:space="preserve">L205-206 Maybe add some references. How many degrees? In your Figure 3 there is not really a difference between Tleaf and Tair when SWR = 0. Given that the transpiration nearly stops at night (high humidity, low conductance) I would expect Tleaf – Tair to be very close to zero.</w:t>
+      </w:r>
+    </w:p>
+    <w:p>
+      <w:pPr>
+        <w:pStyle w:val="BodyText"/>
+      </w:pPr>
+      <w:r>
+        <w:t xml:space="preserve">L219, repetition with L 216</w:t>
+      </w:r>
+    </w:p>
+    <w:p>
+      <w:pPr>
+        <w:pStyle w:val="BodyText"/>
+      </w:pPr>
+      <w:r>
+        <w:t xml:space="preserve">Figure 3: TLeaf and Tleaf.</w:t>
+      </w:r>
+    </w:p>
+    <w:p>
+      <w:pPr>
+        <w:pStyle w:val="BodyText"/>
+      </w:pPr>
+      <w:r>
+        <w:t xml:space="preserve">l258 under soil wet conditions?</w:t>
+      </w:r>
+    </w:p>
+    <w:p>
+      <w:pPr>
+        <w:pStyle w:val="BodyText"/>
+      </w:pPr>
+      <w:r>
+        <w:t xml:space="preserve">L298-299 Far red to red light: I think this could be developed here or somewhere else. You covered the vertical variation in light quantity inside the canopy, but you could also report the vertical change in light quality (light spectrum) as the leaves absorb preferentially some wavelengths but reflects or transmit others.</w:t>
+      </w:r>
+    </w:p>
+    <w:p>
+      <w:pPr>
+        <w:pStyle w:val="BodyText"/>
+      </w:pPr>
+      <w:r>
+        <w:t xml:space="preserve">L 322 consider homogenizing the photosynthetic capacity (AA) with the other notations in Table 2.</w:t>
+      </w:r>
+    </w:p>
+    <w:p>
+      <w:pPr>
+        <w:pStyle w:val="BodyText"/>
+      </w:pPr>
+      <w:r>
+        <w:t xml:space="preserve">Table 1: Unit for PAR absorptance (should be % I think)</w:t>
+      </w:r>
+    </w:p>
+    <w:p>
+      <w:pPr>
+        <w:pStyle w:val="BodyText"/>
+      </w:pPr>
+      <w:r>
+        <w:t xml:space="preserve">Paragraphs 3.1 and 3.2:</w:t>
+      </w:r>
+      <w:r>
+        <w:t xml:space="preserve"> </w:t>
+      </w:r>
+      <w:r>
+        <w:t xml:space="preserve">I thought that the comparison between intra species and interspecies gradients is very interesting. I wondered if there are more studies to expand it. One key article that I know is (Lloyd et al., 2010) which showed that within tree gradients and between tree gradients are similar for a lot of leaf traits in tropical forests. I think this is one of the reasons why DGCMs are relatively accurate even if the canopy description is quite simple. (The vertical gradients in photosynthetic parameters are scaled on Na gradients, which are the same intra and between species in this study).</w:t>
+      </w:r>
+    </w:p>
+    <w:p>
+      <w:pPr>
+        <w:pStyle w:val="BodyText"/>
+      </w:pPr>
+      <w:r>
+        <w:t xml:space="preserve">L429 I am not fully sure if I understood this sentence, consider maybe developing the idea. Do you mean that the variation is higher in canopy made of multi species than on the canopy of single species? If so, I didn’t understand the comparison with understory species.</w:t>
+      </w:r>
+    </w:p>
+    <w:p>
+      <w:pPr>
+        <w:pStyle w:val="BodyText"/>
+      </w:pPr>
+      <w:r>
+        <w:t xml:space="preserve">L470 A thought: Stomatal conductance is highly correlated to photosynthetic capacity (Wong et al., 1979) so the gradients in conductance are expected to follow the gradients in photosynthetic capacity. The water use efficiency (gs/A) or the slope parameter of conductance models (Medlyn et al., 2011) could change vertically inside the profiles. I don’t know if there are a lot of studies on the vertical variation of the water use efficiency or the slope parameter, but that could be something interesting to mention. See for example (Buckley, 2021).</w:t>
+      </w:r>
+    </w:p>
+    <w:p>
+      <w:pPr>
+        <w:pStyle w:val="BodyText"/>
+      </w:pPr>
+      <w:r>
+        <w:t xml:space="preserve">I also think you could describe a little bit more the hydraulic constraints that increase with height. See for example (Koch et al., 2004). I think there are also other papers discussing the effect of height on water potential and stomatal conductance. You mention some aspects of it later, around L 636.</w:t>
+      </w:r>
+    </w:p>
+    <w:p>
+      <w:pPr>
+        <w:pStyle w:val="BodyText"/>
+      </w:pPr>
+      <w:r>
+        <w:t xml:space="preserve">L471, I think the word conductance is missing.</w:t>
+      </w:r>
+    </w:p>
+    <w:p>
+      <w:pPr>
+        <w:pStyle w:val="BodyText"/>
+      </w:pPr>
+      <w:r>
+        <w:t xml:space="preserve">L 513 Vcmax (c in subscript?)</w:t>
+      </w:r>
+    </w:p>
+    <w:p>
+      <w:pPr>
+        <w:pStyle w:val="BodyText"/>
+      </w:pPr>
+      <w:r>
+        <w:t xml:space="preserve">L 609 It is a detail, but you sometimes use the word</w:t>
+      </w:r>
+      <w:r>
+        <w:t xml:space="preserve"> </w:t>
+      </w:r>
+      <w:r>
+        <w:t xml:space="preserve">‘</w:t>
+      </w:r>
+      <w:r>
+        <w:t xml:space="preserve">canopy</w:t>
+      </w:r>
+      <w:r>
+        <w:t xml:space="preserve">’</w:t>
+      </w:r>
+      <w:r>
+        <w:t xml:space="preserve"> </w:t>
+      </w:r>
+      <w:r>
+        <w:t xml:space="preserve">to describe the top of the vegetation, and sometimes you precise</w:t>
+      </w:r>
+      <w:r>
+        <w:t xml:space="preserve"> </w:t>
+      </w:r>
+      <w:r>
+        <w:t xml:space="preserve">‘</w:t>
+      </w:r>
+      <w:r>
+        <w:t xml:space="preserve">top of canopy</w:t>
+      </w:r>
+      <w:r>
+        <w:t xml:space="preserve">’</w:t>
+      </w:r>
+      <w:r>
+        <w:t xml:space="preserve">. You also use canopy to describe all the vegetation from understory to the canopy, and you sometimes change definition from one sentence to another. Usually, it is easy to understand with the context of the sentence, but you might want to be consistent everywhere.</w:t>
+      </w:r>
+    </w:p>
+    <w:p>
+      <w:pPr>
+        <w:pStyle w:val="BodyText"/>
+      </w:pPr>
+      <w:r>
+        <w:t xml:space="preserve">L 665 though</w:t>
+      </w:r>
+    </w:p>
+    <w:p>
+      <w:pPr>
+        <w:pStyle w:val="BodyText"/>
+      </w:pPr>
+      <w:r>
+        <w:t xml:space="preserve">More details on my thoughts for the</w:t>
+      </w:r>
+      <w:r>
+        <w:t xml:space="preserve"> </w:t>
+      </w:r>
+      <w:r>
+        <w:t xml:space="preserve">‘</w:t>
+      </w:r>
+      <w:r>
+        <w:t xml:space="preserve">Scaling across space and time</w:t>
+      </w:r>
+      <w:r>
+        <w:t xml:space="preserve">’</w:t>
+      </w:r>
+      <w:r>
+        <w:t xml:space="preserve"> </w:t>
+      </w:r>
+      <w:r>
+        <w:t xml:space="preserve">paragraph:</w:t>
+      </w:r>
+    </w:p>
+    <w:p>
+      <w:pPr>
+        <w:pStyle w:val="BodyText"/>
+      </w:pPr>
+      <w:r>
+        <w:t xml:space="preserve">Most DGCMs represent a vertical variability in the main physiological parameters (Vcmax, Jmax, Rdark, Na). See for example (Krinner et al., 2005; Clark et al., 2011; Oleson et al., 2013). They all use some form of an exponential decrease in the photosynthetic parameters from the canopy to the ground. Since a lot of parameters and variables depend on Vcmax (for example A and therefore gs), this allows the representation of the vertical variation of a lot of leaf traits and variables. Big leaf models have this capability (see for example Krinner et al. 2005 that you cited, Appendix, or Clark et al. 2011). I think it is not clear in the way you wrote this paragraph, and it looks like</w:t>
+      </w:r>
+      <w:r>
+        <w:t xml:space="preserve"> </w:t>
+      </w:r>
+      <w:r>
+        <w:t xml:space="preserve">‘</w:t>
+      </w:r>
+      <w:r>
+        <w:t xml:space="preserve">big leaf</w:t>
+      </w:r>
+      <w:r>
+        <w:t xml:space="preserve">’</w:t>
+      </w:r>
+      <w:r>
+        <w:t xml:space="preserve"> </w:t>
+      </w:r>
+      <w:r>
+        <w:t xml:space="preserve">models do not represent any vertical variation at all. Note also that it is possible to use multi-layer models with or without considering shaded and sunlit leaves (See for example Clark et al. 2011).</w:t>
+      </w:r>
+    </w:p>
+    <w:p>
+      <w:pPr>
+        <w:pStyle w:val="BodyText"/>
+      </w:pPr>
+      <w:r>
+        <w:t xml:space="preserve">To me, an important remark is that most gradients in DGVMs are prescribed. More data would of course help to better understand and quantify the gradients, and to compare them with model representations (part</w:t>
+      </w:r>
+      <w:r>
+        <w:t xml:space="preserve"> </w:t>
+      </w:r>
+      <w:r>
+        <w:t xml:space="preserve">‘</w:t>
+      </w:r>
+      <w:r>
+        <w:t xml:space="preserve">Scaling in situ data with remote sensing</w:t>
+      </w:r>
+      <w:r>
+        <w:t xml:space="preserve">’</w:t>
+      </w:r>
+      <w:r>
+        <w:t xml:space="preserve"> </w:t>
+      </w:r>
+      <w:r>
+        <w:t xml:space="preserve">of your paper). But in the end, the mechanisms explaining those gradients are still not really known, in the sense that they can’t be efficiently modeled prognostically. This is due to the multiple sources of parameters variation that you highlighted (light environment, temperature, hydraulic, …). A lot of research is done using optimality frameworks to try and predict the photosynthetic and other vegetation traits based on environmental variables. See for example (Ali et al., 2016; Buckley, 2021). A question I have, is if including more precise cohorts as you suggest, would improve the accuracy of models given all the uncertainty in the parametrization of their traits.</w:t>
+      </w:r>
+    </w:p>
+    <w:p>
+      <w:pPr>
+        <w:pStyle w:val="BodyText"/>
+      </w:pPr>
+      <w:r>
+        <w:t xml:space="preserve">Table S3: Including the words vertical or vertical gradient could have been useful.</w:t>
+      </w:r>
+    </w:p>
+    <w:p>
+      <w:pPr>
+        <w:pStyle w:val="BodyText"/>
+      </w:pPr>
+      <w:r>
+        <w:t xml:space="preserve">I included below some more references, mostly in the tropics.</w:t>
+      </w:r>
+    </w:p>
+    <w:p>
+      <w:pPr>
+        <w:pStyle w:val="BodyText"/>
+      </w:pPr>
+      <w:r>
+        <w:t xml:space="preserve">(Kitajima et al., 1997; Valladares et al., 1997, 2000; Thomas &amp; Bazzaz, 1999; Carswell et al., 2000; Koch et al., 2004; Coste et al., 2005; Domingues et al., 2005; Lloyd et al., 2010; Van Goethem et al., 2014; Crous et al., 2020; Béland &amp; Baldocchi, 2021)</w:t>
+      </w:r>
+    </w:p>
+    <w:p>
+      <w:pPr>
+        <w:pStyle w:val="BodyText"/>
+      </w:pPr>
+      <w:r>
+        <w:t xml:space="preserve">Ali AA, Xu C, Rogers A, Fisher RA, Wullschleger SD, Massoud EC, Vrugt JA, Muss JD, McDowell NG, Fisher JB, et al. 2016. A global scale mechanistic model of photosynthetic capacity (LUNA V1.0). Geoscientific Model Development 9: 587–606.</w:t>
+      </w:r>
+    </w:p>
+    <w:p>
+      <w:pPr>
+        <w:pStyle w:val="BodyText"/>
+      </w:pPr>
+      <w:r>
+        <w:t xml:space="preserve">Béland M, Baldocchi DD. 2021. Vertical structure heterogeneity in broadleaf forests: Effects on light interception and canopy photosynthesis. Agricultural and Forest Meteorology 307: 108525.</w:t>
+      </w:r>
+    </w:p>
+    <w:p>
+      <w:pPr>
+        <w:pStyle w:val="BodyText"/>
+      </w:pPr>
+      <w:r>
+        <w:t xml:space="preserve">Buckley TN. 2021. Optimal carbon partitioning helps reconcile the apparent divergence between optimal and observed canopy profiles of photosynthetic capacity. New Phytologist 230: 2246–2260.</w:t>
+      </w:r>
+    </w:p>
+    <w:p>
+      <w:pPr>
+        <w:pStyle w:val="BodyText"/>
+      </w:pPr>
+      <w:r>
+        <w:t xml:space="preserve">Carswell FE, Meir P, Wandelli EV, Bonates LCM, Kruijt B, Barbosa EM, Nobre AD, Grace J, Jarvis PG. 2000. Photosynthetic capacity in a central Amazonian rain forest. Tree Physiology 20: 179–186.</w:t>
+      </w:r>
+    </w:p>
+    <w:p>
+      <w:pPr>
+        <w:pStyle w:val="BodyText"/>
+      </w:pPr>
+      <w:r>
+        <w:t xml:space="preserve">Clark DB, Mercado LM, Sitch S, Jones CD, Gedney N, Best MJ, Pryor M, Rooney GG, Essery RLH, Blyth E, et al. 2011. The Joint UK Land Environment Simulator (JULES), model description – Part 2: Carbon fluxes and vegetation dynamics. Geoscientific Model Development 4: 701–722.</w:t>
+      </w:r>
+    </w:p>
+    <w:p>
+      <w:pPr>
+        <w:pStyle w:val="BodyText"/>
+      </w:pPr>
+      <w:r>
+        <w:t xml:space="preserve">Coste S, Roggy J-C, Imbert P, Born C, Bonal D, Dreyer E. 2005. Leaf photosynthetic traits of 14 tropical rain forest species in relation to leaf nitrogen concentration and shade tolerance. Tree physiology 25: 1127–1137.</w:t>
+      </w:r>
+    </w:p>
+    <w:p>
+      <w:pPr>
+        <w:pStyle w:val="BodyText"/>
+      </w:pPr>
+      <w:r>
+        <w:t xml:space="preserve">Crous KY, Campany CE, Lopez Rodriguez RA, Cano FJ, Ellsworth DS. 2020. [In Press] Canopy position affects photosynthesis and anatomy in mature Eucalyptus trees in elevated CO2. Tree Physiology.</w:t>
+      </w:r>
+    </w:p>
+    <w:p>
+      <w:pPr>
+        <w:pStyle w:val="BodyText"/>
+      </w:pPr>
+      <w:r>
+        <w:t xml:space="preserve">Domingues TF, Berry JA, Martinelli LA, Ometto JP, Ehleringer JR. 2005. Parameterization of canopy structure and leaf-level gas exchange for an eastern Amazonian tropical rain forest (Tapajos National Forest, Para, Brazil). Earth Interactions 9: 1–23.</w:t>
+      </w:r>
+    </w:p>
+    <w:p>
+      <w:pPr>
+        <w:pStyle w:val="BodyText"/>
+      </w:pPr>
+      <w:r>
+        <w:t xml:space="preserve">Kitajima K, Mulkey SS, Wright SJ. 1997. Seasonal leaf phenotypes in the canopy of a tropical dry forest: photosynthetic characteristics and associated traits. Oecologia 109: 490–498.</w:t>
+      </w:r>
+    </w:p>
+    <w:p>
+      <w:pPr>
+        <w:pStyle w:val="BodyText"/>
+      </w:pPr>
+      <w:r>
+        <w:t xml:space="preserve">Koch GW, Sillett SC, Jennings GM, Davis SD. 2004. The limits to tree height. Nature 428: 851–854.</w:t>
+      </w:r>
+    </w:p>
+    <w:p>
+      <w:pPr>
+        <w:pStyle w:val="BodyText"/>
+      </w:pPr>
+      <w:r>
+        <w:t xml:space="preserve">Krinner G, Viovy N, Noblet-Ducoudré N de, Ogée J, Polcher J, Friedlingstein P, Ciais P, Sitch S, Prentice IC. 2005. A dynamic global vegetation model for studies of the coupled atmosphere-biosphere system. Global Biogeochemical Cycles 19.</w:t>
+      </w:r>
+    </w:p>
+    <w:p>
+      <w:pPr>
+        <w:pStyle w:val="BodyText"/>
+      </w:pPr>
+      <w:r>
+        <w:t xml:space="preserve">Lloyd J, Patiño S, Paiva RQ, Nardoto GB, Quesada CA, Santos AJB, Baker TR, Brand WA, Hilke I, Gielmann H, et al. 2010. Optimisation of photosynthetic carbon gain and within-canopy gradients of associated foliar traits for Amazon forest trees. Biogeosciences 7: 1833–1859.</w:t>
+      </w:r>
+    </w:p>
+    <w:p>
+      <w:pPr>
+        <w:pStyle w:val="BodyText"/>
+      </w:pPr>
+      <w:r>
+        <w:t xml:space="preserve">Medlyn BE, Duursma RA, Eamus D, Ellsworth DS, Prentice IC, Barton CVM, Crous KY, Angelis PD, Freeman M, Wingate L. 2011. Reconciling the optimal and empirical approaches to modelling stomatal conductance. Global Change Biology 17: 2134–2144.</w:t>
+      </w:r>
+    </w:p>
+    <w:p>
+      <w:pPr>
+        <w:pStyle w:val="BodyText"/>
+      </w:pPr>
+      <w:r>
+        <w:t xml:space="preserve">Oleson K, Lawrence D, Bonan G, Drewniak B, Huang M, Koven C, Levis S, Li F, Riley W, Subin Z, et al. 2013. Technical description of version 4.5 of the Community Land Model (CLM). Boulder, Colorado, US: NCAR TECHNICAL NOTES.</w:t>
+      </w:r>
+    </w:p>
+    <w:p>
+      <w:pPr>
+        <w:pStyle w:val="BodyText"/>
+      </w:pPr>
+      <w:r>
+        <w:t xml:space="preserve">Thomas SC, Bazzaz FA. 1999. Asymptotic height as a predictor of photosynthetic characteristics in Malaysian rain forest trees. Ecology 80: 1607–1622.</w:t>
+      </w:r>
+      <w:r>
+        <w:t xml:space="preserve"> </w:t>
+      </w:r>
+      <w:r>
+        <w:t xml:space="preserve">Valladares F, Allen MT, Pearcy RW. 1997. Photosynthetic responses to dynamic light under field conditions in six tropical rainforest shrubs occuring along a light gradient. Oecologia 111: 505–514.</w:t>
+      </w:r>
+    </w:p>
+    <w:p>
+      <w:pPr>
+        <w:pStyle w:val="BodyText"/>
+      </w:pPr>
+      <w:r>
+        <w:t xml:space="preserve">Valladares F, Wright SJ, Lasso E, Kitajima K, Pearcy RW. 2000. Plastic phenotypic response to light of 16 congeneric shrubs from a Panamanian rainforest. Ecology 81: 1925–1936.</w:t>
+      </w:r>
+    </w:p>
+    <w:p>
+      <w:pPr>
+        <w:pStyle w:val="BodyText"/>
+      </w:pPr>
+      <w:r>
+        <w:t xml:space="preserve">Van Goethem D, Potters G, De Smedt S, Gu L, Samson R. 2014. Seasonal, diurnal and vertical variation in photosynthetic parameters in Phyllostachys humilis bamboo plants. Photosynthesis Research 120: 331–346.</w:t>
+      </w:r>
+    </w:p>
+    <w:p>
+      <w:pPr>
+        <w:pStyle w:val="BodyText"/>
+      </w:pPr>
+      <w:r>
+        <w:t xml:space="preserve">Wong SC, Cowan IR, Farquhar GD. 1979. Stomatal conductance correlates with photosynthetic capacity. Nature 282: 424–426.</w:t>
+      </w:r>
+    </w:p>
+    <w:bookmarkEnd w:id="22"/>
+    <w:bookmarkEnd w:id="23"/>
+    <w:bookmarkStart w:id="25" w:name="referee-2"/>
     <w:p>
       <w:pPr>
         <w:pStyle w:val="Heading2"/>
       </w:pPr>
       <w:r>
-        <w:t xml:space="preserve">General comment:</w:t>
+        <w:t xml:space="preserve">Referee: 2</w:t>
       </w:r>
     </w:p>
     <w:p>
@@ -33,32 +762,251 @@
         <w:pStyle w:val="FirstParagraph"/>
       </w:pPr>
       <w:r>
-        <w:t xml:space="preserve">The article is easy to read and well structured, I appreciated reading it. It covers a broad area and explains relatively complex ideas in simple terms and efficiently. I also enjoyed the changes in scale (leaf scale to ecosystem scale). I think this paper will be very useful as a reference for the plant physiologist community and for modelers.</w:t>
-      </w:r>
-    </w:p>
-    <w:p>
-      <w:pPr>
-        <w:pStyle w:val="BodyText"/>
-      </w:pPr>
-      <w:r>
-        <w:t xml:space="preserve">I have been really interested in the comparison between gradients in canopy of individual trees and canopy made of an assemblage of species (paragraph 3.1 and 3.2. However, the paragraph 3.2 is relatively short, and I am curious if it can be developed a little bit more (maybe not!).</w:t>
-      </w:r>
-    </w:p>
-    <w:p>
-      <w:pPr>
-        <w:pStyle w:val="BodyText"/>
-      </w:pPr>
-      <w:r>
-        <w:t xml:space="preserve">I find it interesting to try and link the empirical and theoretical knowledge on vertical gradients in forests with what is done in DGCMs and what should be done to improve their accuracy. However, I think there is a big step between the review (part I and II) and the author’s view on the implications for models (Scaling across space and time). I wonder if it would be possible to link a little bit more the different parts, and maybe without going that much in the technical details (cohort, big leaf, multi layers, …) which I think are sometimes imprecise or maybe wrong. Would it be possible to explain more simply what are the vertical gradients presented in the section II, that are misrepresented today in DGCMs? Maybe by explaining which of the</w:t>
-      </w:r>
-      <w:r>
-        <w:t xml:space="preserve"> </w:t>
-      </w:r>
-      <w:r>
-        <w:t xml:space="preserve">‘</w:t>
-      </w:r>
-      <w:r>
-        <w:t xml:space="preserve">biophysical variables</w:t>
+        <w:t xml:space="preserve">A defining feature of forest canopies is their vertical variation in environment and morphology and physiology, originally described through the sun-shade leaf dichotomy or even earlier through vertical stratification diagrams as in Pearson (1971), dating further back such as the classic work of P. W. Richards (1952). Such observations were carried through to the forest meteorology community by Monteith, Jarvis and others in the 1980s (Monteith &amp; Unsworth 1990), and there are well-known patterns in micrometeorology through canopies and first-principle understanding of their meaning for energy balance within canopies. I read this review keenly interested in what these known aspects would mean for the interactions amongst leaf traits and sensitivity to temperature, tie them back to some empirical findings of more recent vintage, and possibly to gain some insights into canopy dieback phenomena during heat events or with climate warming. In the end, the latter weren’t discussed but the authors are applauded for taking on such a huge topic. Fig. 1 is a useful entrée to the subject area.</w:t>
+      </w:r>
+    </w:p>
+    <w:p>
+      <w:pPr>
+        <w:pStyle w:val="BodyText"/>
+      </w:pPr>
+      <w:r>
+        <w:t xml:space="preserve">Given the depth of what is known about within-canopy micrometeorology, I would have thought taking this on in a review wouldn’t be needed, or would be daunting and require too much detail to cover it all. As it is, I found the article launches into the empirical info too early in such an article. The article could be improved by going through the theory of how momentum and mass-transfers are attenuated through canopies and then show the empirical info from NEON in America. Overall there is too little on the theory end of things and too much</w:t>
+      </w:r>
+      <w:r>
+        <w:t xml:space="preserve"> </w:t>
+      </w:r>
+      <w:r>
+        <w:t xml:space="preserve">‘</w:t>
+      </w:r>
+      <w:r>
+        <w:t xml:space="preserve">case study</w:t>
+      </w:r>
+      <w:r>
+        <w:t xml:space="preserve">’</w:t>
+      </w:r>
+      <w:r>
+        <w:t xml:space="preserve"> </w:t>
+      </w:r>
+      <w:r>
+        <w:t xml:space="preserve">for this kind of article (see Monteith and Unsworth, and Gates to enhance the first-principle theory). As an aside, there need to be a number of improvements in Fig. 2, with lines made bolder and also height should be normalised to height relative to the top of the canopy given that trees were very different heights and meteorological masts went above the canopy to different degrees. Doing so would help make the authors’ point about differences in the Figure as well as convergence in certain properties inside canopies rather than everything being on a different y-scale.</w:t>
+      </w:r>
+    </w:p>
+    <w:p>
+      <w:pPr>
+        <w:pStyle w:val="BodyText"/>
+      </w:pPr>
+      <w:r>
+        <w:t xml:space="preserve">Certainly, a discussion with a micrometeorologist or atmospheric scientist, if not already had, could improve the manuscript. Statements like l. 156:</w:t>
+      </w:r>
+      <w:r>
+        <w:t xml:space="preserve"> </w:t>
+      </w:r>
+      <w:r>
+        <w:t xml:space="preserve">‘</w:t>
+      </w:r>
+      <w:r>
+        <w:t xml:space="preserve">Wind speeds are also higher at the top of the canopy, owing to the buffering effect of the canopy</w:t>
+      </w:r>
+      <w:r>
+        <w:t xml:space="preserve">’</w:t>
+      </w:r>
+      <w:r>
+        <w:t xml:space="preserve"> </w:t>
+      </w:r>
+      <w:r>
+        <w:t xml:space="preserve">are an awkward read. Buffering? There could be much improvement by looking at it the other way: wind will blow as it does at the top of the canopy until encountering the plant canopy top as an aerodynamic drag element; then the additional leaf area entrains air movement and sweep-eject motion and eddies are attenuated through the canopy resulting in progressively lower windspeeds deeper into canopies. I don’t know how buffering enters into this, or what the authors mean here.</w:t>
+      </w:r>
+    </w:p>
+    <w:p>
+      <w:pPr>
+        <w:pStyle w:val="BodyText"/>
+      </w:pPr>
+      <w:r>
+        <w:t xml:space="preserve">I was eager to see the part of the manuscript about photoprotection and also its relationship to heat damage. The opening sentence (l. 384) was obvious to the point of being painful to read. Of course photoprotection is higher in the upper canopy: radiation levels are higher! Can this first sentence get revised to increase information content? This is one of the more exciting topics of the review, yet is handled only in a cursory fashion. If the authors could manage a bit more discussion of this topic it would be useful – instead they move (in the same paragraph) to VOC emissions, something I view as a separate capability of some plants. This is also confused in Fig. 1 where VAZ and VOC are placed on the same line. I’d like to see a more complete discussion of photoprotection and heat dissipation by NPQ first, and a separate paragraph about VOC. Also, there is nothing about critical temperature until late in the manuscript even though the authors skirt the issue in their text about photoprotection. This kind of thermal sensitivity is different from gas exchange (the section where the text about Tcrit occurs, l. 530-555), and should have been discussed earlier in the manuscript.</w:t>
+      </w:r>
+    </w:p>
+    <w:p>
+      <w:pPr>
+        <w:pStyle w:val="BodyText"/>
+      </w:pPr>
+      <w:r>
+        <w:t xml:space="preserve">In the first part of Section 5.1, the authors conclude this paragraph stating the</w:t>
+      </w:r>
+      <w:r>
+        <w:t xml:space="preserve"> </w:t>
+      </w:r>
+      <w:r>
+        <w:t xml:space="preserve">‘</w:t>
+      </w:r>
+      <w:r>
+        <w:t xml:space="preserve">dominant role of vertical profiles in microclimate in shaping tree growth rates</w:t>
+      </w:r>
+      <w:r>
+        <w:t xml:space="preserve">’</w:t>
+      </w:r>
+      <w:r>
+        <w:t xml:space="preserve">. However, I believe the text has confused the very large effect of light with other aspects of forest microclimate, and they very much need to clarify this. If they believe other aspects of microclimate apart from light are drivers, then I believe this would be a minority opinion in the forest biology community. If they wish to speculate about other microclimate factors that cannot be disentangled from light, I suggest that they clearly indicate their opinion and speculation. It is perhaps an area for future research to disentangle light microclimate from aspects of vertical microclimate.</w:t>
+      </w:r>
+      <w:r>
+        <w:t xml:space="preserve"> </w:t>
+      </w:r>
+      <w:r>
+        <w:t xml:space="preserve">I am uncomfortable reading some of the major conclusions of the work here, such as speculation that large canopy trees are most vulnerable to warming when water is limited, but understory trees may be more vulnerable [to warming] when well-watered. This is not consistent with my knowledge of</w:t>
+      </w:r>
+      <w:r>
+        <w:t xml:space="preserve"> </w:t>
+      </w:r>
+      <w:r>
+        <w:t xml:space="preserve">‘</w:t>
+      </w:r>
+      <w:r>
+        <w:t xml:space="preserve">preponderance of available data</w:t>
+      </w:r>
+      <w:r>
+        <w:t xml:space="preserve">’</w:t>
+      </w:r>
+      <w:r>
+        <w:t xml:space="preserve">. Perhaps the authors implying that understory trees will succumb to warming earlier in a heat wave than large canopy trees? Is this based on the T50 evidence (l. 542-548) which is from 2 studies, or from one tree-ring study (l. 674-676), or both? An intriguing thought, but these studies and the corresponding author’s study have weaknesses and no clean experiment on this has been set up and done. I recommend that the more cautious language on l. 676-678 should in fact be repeated in the conclusions relevant to this point. It’s less stimulating and sober, but true, that it’s difficult to say so with strength of evidence and remains for further testing with good experimental design. An objective of such a review can stimulate further and better research.</w:t>
+      </w:r>
+    </w:p>
+    <w:bookmarkStart w:id="24" w:name="details"/>
+    <w:p>
+      <w:pPr>
+        <w:pStyle w:val="Heading3"/>
+      </w:pPr>
+      <w:r>
+        <w:t xml:space="preserve">Details</w:t>
+      </w:r>
+    </w:p>
+    <w:p>
+      <w:pPr>
+        <w:pStyle w:val="FirstParagraph"/>
+      </w:pPr>
+      <w:r>
+        <w:t xml:space="preserve">There are a few dense sentences or run-ons that could be revised. Lines 192-196 and lines 201-204, for instance. Please revise.</w:t>
+      </w:r>
+    </w:p>
+    <w:p>
+      <w:pPr>
+        <w:pStyle w:val="BodyText"/>
+      </w:pPr>
+      <w:r>
+        <w:t xml:space="preserve">line52:</w:t>
+      </w:r>
+      <w:r>
+        <w:t xml:space="preserve"> </w:t>
+      </w:r>
+      <w:r>
+        <w:t xml:space="preserve">‘</w:t>
+      </w:r>
+      <w:r>
+        <w:t xml:space="preserve">with decreases being more commonly documented across the world’s forests</w:t>
+      </w:r>
+      <w:r>
+        <w:t xml:space="preserve">’</w:t>
+      </w:r>
+    </w:p>
+    <w:p>
+      <w:pPr>
+        <w:pStyle w:val="BodyText"/>
+      </w:pPr>
+      <w:r>
+        <w:t xml:space="preserve">line128:</w:t>
+      </w:r>
+      <w:r>
+        <w:t xml:space="preserve"> </w:t>
+      </w:r>
+      <w:r>
+        <w:t xml:space="preserve">‘</w:t>
+      </w:r>
+      <w:r>
+        <w:t xml:space="preserve">… but understory leaf area density is often relatively high in the understory as well</w:t>
+      </w:r>
+      <w:r>
+        <w:t xml:space="preserve">’</w:t>
+      </w:r>
+      <w:r>
+        <w:t xml:space="preserve"> </w:t>
+      </w:r>
+      <w:r>
+        <w:t xml:space="preserve">sounds redundant. Please reword.</w:t>
+      </w:r>
+    </w:p>
+    <w:p>
+      <w:pPr>
+        <w:pStyle w:val="BodyText"/>
+      </w:pPr>
+      <w:r>
+        <w:t xml:space="preserve">line140</w:t>
+      </w:r>
+      <w:r>
+        <w:t xml:space="preserve"> </w:t>
+      </w:r>
+      <w:r>
+        <w:t xml:space="preserve">‘</w:t>
+      </w:r>
+      <w:r>
+        <w:t xml:space="preserve">Light … decreases from the canopy top to the forest floor</w:t>
+      </w:r>
+      <w:r>
+        <w:t xml:space="preserve">’</w:t>
+      </w:r>
+      <w:r>
+        <w:t xml:space="preserve"> </w:t>
+      </w:r>
+      <w:r>
+        <w:t xml:space="preserve">– why isn’t foliage clumping mentioned here amongst the other factors?</w:t>
+      </w:r>
+    </w:p>
+    <w:p>
+      <w:pPr>
+        <w:pStyle w:val="BodyText"/>
+      </w:pPr>
+      <w:r>
+        <w:t xml:space="preserve">line148:</w:t>
+      </w:r>
+      <w:r>
+        <w:t xml:space="preserve"> </w:t>
+      </w:r>
+      <w:r>
+        <w:t xml:space="preserve">‘</w:t>
+      </w:r>
+      <w:r>
+        <w:t xml:space="preserve">Variability in the light environment decreases with height</w:t>
+      </w:r>
+      <w:r>
+        <w:t xml:space="preserve">’</w:t>
+      </w:r>
+      <w:r>
+        <w:t xml:space="preserve"> </w:t>
+      </w:r>
+      <w:r>
+        <w:t xml:space="preserve">– I don’t see this except perhaps at z = 0 and even so seems tenuous. Explain.</w:t>
+      </w:r>
+    </w:p>
+    <w:p>
+      <w:pPr>
+        <w:pStyle w:val="BodyText"/>
+      </w:pPr>
+      <w:r>
+        <w:t xml:space="preserve">Fig. 1: In the diagram, stomatal density, leaf angle are separate categories yet VAZ and VOC are not. As far as I know though, there is no biochemical link between VAZ and VOC, so these should be separate shouldn’t they?</w:t>
+      </w:r>
+    </w:p>
+    <w:p>
+      <w:pPr>
+        <w:pStyle w:val="BodyText"/>
+      </w:pPr>
+      <w:r>
+        <w:t xml:space="preserve">Fig. 2 is a mix of computed and measured quantities. LAD and proportion of sun leaves are both computed quantities, and the basis of these should be clearer. Or at least state</w:t>
+      </w:r>
+      <w:r>
+        <w:t xml:space="preserve"> </w:t>
+      </w:r>
+      <w:r>
+        <w:t xml:space="preserve">‘</w:t>
+      </w:r>
+      <w:r>
+        <w:t xml:space="preserve">modelled LAD</w:t>
       </w:r>
       <w:r>
         <w:t xml:space="preserve">’</w:t>
@@ -76,800 +1024,6 @@
         <w:t xml:space="preserve">‘</w:t>
       </w:r>
       <w:r>
-        <w:t xml:space="preserve">leaf traits</w:t>
-      </w:r>
-      <w:r>
-        <w:t xml:space="preserve">’</w:t>
-      </w:r>
-      <w:r>
-        <w:t xml:space="preserve"> </w:t>
-      </w:r>
-      <w:r>
-        <w:t xml:space="preserve">that you listed, are considered constant when they should be variable vertically?</w:t>
-      </w:r>
-    </w:p>
-    <w:bookmarkEnd w:id="20"/>
-    <w:bookmarkStart w:id="21" w:name="X531255483b327c6efb7c1d021521a72d563db10"/>
-    <w:p>
-      <w:pPr>
-        <w:pStyle w:val="Heading2"/>
-      </w:pPr>
-      <w:r>
-        <w:t xml:space="preserve">Minor details that I hope will be of interest for the authors. Consider them as you see fit.</w:t>
-      </w:r>
-    </w:p>
-    <w:p>
-      <w:pPr>
-        <w:pStyle w:val="FirstParagraph"/>
-      </w:pPr>
-      <w:r>
-        <w:t xml:space="preserve">L30 I did not understand</w:t>
-      </w:r>
-      <w:r>
-        <w:t xml:space="preserve"> </w:t>
-      </w:r>
-      <w:r>
-        <w:t xml:space="preserve">‘</w:t>
-      </w:r>
-      <w:r>
-        <w:t xml:space="preserve">Scaling up</w:t>
-      </w:r>
-      <w:r>
-        <w:t xml:space="preserve">’</w:t>
-      </w:r>
-      <w:r>
-        <w:t xml:space="preserve"> </w:t>
-      </w:r>
-      <w:r>
-        <w:t xml:space="preserve">in this sentence.</w:t>
-      </w:r>
-    </w:p>
-    <w:p>
-      <w:pPr>
-        <w:pStyle w:val="BodyText"/>
-      </w:pPr>
-      <w:r>
-        <w:t xml:space="preserve">Figure 1 is nice. I struggled with</w:t>
-      </w:r>
-      <w:r>
-        <w:t xml:space="preserve"> </w:t>
-      </w:r>
-      <w:r>
-        <w:t xml:space="preserve">‘</w:t>
-      </w:r>
-      <w:r>
-        <w:t xml:space="preserve">Tleaf sensitivity to shortwave radiation</w:t>
-      </w:r>
-      <w:r>
-        <w:t xml:space="preserve">’</w:t>
-      </w:r>
-      <w:r>
-        <w:t xml:space="preserve"> </w:t>
-      </w:r>
-      <w:r>
-        <w:t xml:space="preserve">but I think it is clear after, when reading the text. Consider using the same words in the paragraph where you detail it (line 268?) and adding the reference to the figure in the text. Or maybe change the term (</w:t>
-      </w:r>
-      <w:r>
-        <w:t xml:space="preserve">‘</w:t>
-      </w:r>
-      <w:r>
-        <w:t xml:space="preserve">thermal capacitance</w:t>
-      </w:r>
-      <w:r>
-        <w:t xml:space="preserve">’</w:t>
-      </w:r>
-      <w:r>
-        <w:t xml:space="preserve"> </w:t>
-      </w:r>
-      <w:r>
-        <w:t xml:space="preserve">?) if this is the part you are referring to in the text.</w:t>
-      </w:r>
-    </w:p>
-    <w:p>
-      <w:pPr>
-        <w:pStyle w:val="BodyText"/>
-      </w:pPr>
-      <w:r>
-        <w:t xml:space="preserve">Figure 2: Homogenize the units (in parenthesis or in bracket) and add the unit for PAR.</w:t>
-      </w:r>
-    </w:p>
-    <w:p>
-      <w:pPr>
-        <w:pStyle w:val="BodyText"/>
-      </w:pPr>
-      <w:r>
-        <w:t xml:space="preserve">I like your figures, but maybe consider homogenizing a little bit the styles for the plots between figures 2 3 and 4.</w:t>
-      </w:r>
-    </w:p>
-    <w:p>
-      <w:pPr>
-        <w:pStyle w:val="BodyText"/>
-      </w:pPr>
-      <w:r>
-        <w:t xml:space="preserve">L205-206 Maybe add some references. How many degrees? In your Figure 3 there is not really a difference between Tleaf and Tair when SWR = 0. Given that the transpiration nearly stops at night (high humidity, low conductance) I would expect Tleaf – Tair to be very close to zero.</w:t>
-      </w:r>
-    </w:p>
-    <w:p>
-      <w:pPr>
-        <w:pStyle w:val="BodyText"/>
-      </w:pPr>
-      <w:r>
-        <w:t xml:space="preserve">L219, repetition with L 216</w:t>
-      </w:r>
-    </w:p>
-    <w:p>
-      <w:pPr>
-        <w:pStyle w:val="BodyText"/>
-      </w:pPr>
-      <w:r>
-        <w:t xml:space="preserve">Figure 3: TLeaf and Tleaf.</w:t>
-      </w:r>
-    </w:p>
-    <w:p>
-      <w:pPr>
-        <w:pStyle w:val="BodyText"/>
-      </w:pPr>
-      <w:r>
-        <w:t xml:space="preserve">l258 under soil wet conditions?</w:t>
-      </w:r>
-    </w:p>
-    <w:p>
-      <w:pPr>
-        <w:pStyle w:val="BodyText"/>
-      </w:pPr>
-      <w:r>
-        <w:t xml:space="preserve">L298-299 Far red to red light: I think this could be developed here or somewhere else. You covered the vertical variation in light quantity inside the canopy, but you could also report the vertical change in light quality (light spectrum) as the leaves absorb preferentially some wavelengths but reflects or transmit others.</w:t>
-      </w:r>
-    </w:p>
-    <w:p>
-      <w:pPr>
-        <w:pStyle w:val="BodyText"/>
-      </w:pPr>
-      <w:r>
-        <w:t xml:space="preserve">L 322 consider homogenizing the photosynthetic capacity (AA) with the other notations in Table 2.</w:t>
-      </w:r>
-    </w:p>
-    <w:p>
-      <w:pPr>
-        <w:pStyle w:val="BodyText"/>
-      </w:pPr>
-      <w:r>
-        <w:t xml:space="preserve">Table 1: Unit for PAR absorptance (should be % I think)</w:t>
-      </w:r>
-    </w:p>
-    <w:p>
-      <w:pPr>
-        <w:pStyle w:val="BodyText"/>
-      </w:pPr>
-      <w:r>
-        <w:t xml:space="preserve">Paragraphs 3.1 and 3.2:</w:t>
-      </w:r>
-      <w:r>
-        <w:t xml:space="preserve"> </w:t>
-      </w:r>
-      <w:r>
-        <w:t xml:space="preserve">I thought that the comparison between intra species and interspecies gradients is very interesting. I wondered if there are more studies to expand it. One key article that I know is (Lloyd et al., 2010) which showed that within tree gradients and between tree gradients are similar for a lot of leaf traits in tropical forests. I think this is one of the reasons why DGCMs are relatively accurate even if the canopy description is quite simple. (The vertical gradients in photosynthetic parameters are scaled on Na gradients, which are the same intra and between species in this study).</w:t>
-      </w:r>
-    </w:p>
-    <w:p>
-      <w:pPr>
-        <w:pStyle w:val="BodyText"/>
-      </w:pPr>
-      <w:r>
-        <w:t xml:space="preserve">L429 I am not fully sure if I understood this sentence, consider maybe developing the idea. Do you mean that the variation is higher in canopy made of multi species than on the canopy of single species? If so, I didn’t understand the comparison with understory species.</w:t>
-      </w:r>
-    </w:p>
-    <w:p>
-      <w:pPr>
-        <w:pStyle w:val="BodyText"/>
-      </w:pPr>
-      <w:r>
-        <w:t xml:space="preserve">L470 A thought: Stomatal conductance is highly correlated to photosynthetic capacity (Wong et al., 1979) so the gradients in conductance are expected to follow the gradients in photosynthetic capacity. The water use efficiency (gs/A) or the slope parameter of conductance models (Medlyn et al., 2011) could change vertically inside the profiles. I don’t know if there are a lot of studies on the vertical variation of the water use efficiency or the slope parameter, but that could be something interesting to mention. See for example (Buckley, 2021).</w:t>
-      </w:r>
-    </w:p>
-    <w:p>
-      <w:pPr>
-        <w:pStyle w:val="BodyText"/>
-      </w:pPr>
-      <w:r>
-        <w:t xml:space="preserve">I also think you could describe a little bit more the hydraulic constraints that increase with height. See for example (Koch et al., 2004). I think there are also other papers discussing the effect of height on water potential and stomatal conductance. You mention some aspects of it later, around L 636.</w:t>
-      </w:r>
-    </w:p>
-    <w:p>
-      <w:pPr>
-        <w:pStyle w:val="BodyText"/>
-      </w:pPr>
-      <w:r>
-        <w:t xml:space="preserve">L471, I think the word conductance is missing.</w:t>
-      </w:r>
-    </w:p>
-    <w:p>
-      <w:pPr>
-        <w:pStyle w:val="BodyText"/>
-      </w:pPr>
-      <w:r>
-        <w:t xml:space="preserve">L 513 Vcmax (c in subscript?)</w:t>
-      </w:r>
-    </w:p>
-    <w:p>
-      <w:pPr>
-        <w:pStyle w:val="BodyText"/>
-      </w:pPr>
-      <w:r>
-        <w:t xml:space="preserve">L 609 It is a detail, but you sometimes use the word</w:t>
-      </w:r>
-      <w:r>
-        <w:t xml:space="preserve"> </w:t>
-      </w:r>
-      <w:r>
-        <w:t xml:space="preserve">‘</w:t>
-      </w:r>
-      <w:r>
-        <w:t xml:space="preserve">canopy</w:t>
-      </w:r>
-      <w:r>
-        <w:t xml:space="preserve">’</w:t>
-      </w:r>
-      <w:r>
-        <w:t xml:space="preserve"> </w:t>
-      </w:r>
-      <w:r>
-        <w:t xml:space="preserve">to describe the top of the vegetation, and sometimes you precise</w:t>
-      </w:r>
-      <w:r>
-        <w:t xml:space="preserve"> </w:t>
-      </w:r>
-      <w:r>
-        <w:t xml:space="preserve">‘</w:t>
-      </w:r>
-      <w:r>
-        <w:t xml:space="preserve">top of canopy</w:t>
-      </w:r>
-      <w:r>
-        <w:t xml:space="preserve">’</w:t>
-      </w:r>
-      <w:r>
-        <w:t xml:space="preserve">. You also use canopy to describe all the vegetation from understory to the canopy, and you sometimes change definition from one sentence to another. Usually, it is easy to understand with the context of the sentence, but you might want to be consistent everywhere.</w:t>
-      </w:r>
-    </w:p>
-    <w:p>
-      <w:pPr>
-        <w:pStyle w:val="BodyText"/>
-      </w:pPr>
-      <w:r>
-        <w:t xml:space="preserve">L 665 though</w:t>
-      </w:r>
-    </w:p>
-    <w:p>
-      <w:pPr>
-        <w:pStyle w:val="BodyText"/>
-      </w:pPr>
-      <w:r>
-        <w:t xml:space="preserve">More details on my thoughts for the</w:t>
-      </w:r>
-      <w:r>
-        <w:t xml:space="preserve"> </w:t>
-      </w:r>
-      <w:r>
-        <w:t xml:space="preserve">‘</w:t>
-      </w:r>
-      <w:r>
-        <w:t xml:space="preserve">Scaling across space and time</w:t>
-      </w:r>
-      <w:r>
-        <w:t xml:space="preserve">’</w:t>
-      </w:r>
-      <w:r>
-        <w:t xml:space="preserve"> </w:t>
-      </w:r>
-      <w:r>
-        <w:t xml:space="preserve">paragraph:</w:t>
-      </w:r>
-    </w:p>
-    <w:p>
-      <w:pPr>
-        <w:pStyle w:val="BodyText"/>
-      </w:pPr>
-      <w:r>
-        <w:t xml:space="preserve">Most DGCMs represent a vertical variability in the main physiological parameters (Vcmax, Jmax, Rdark, Na). See for example (Krinner et al., 2005; Clark et al., 2011; Oleson et al., 2013). They all use some form of an exponential decrease in the photosynthetic parameters from the canopy to the ground. Since a lot of parameters and variables depend on Vcmax (for example A and therefore gs), this allows the representation of the vertical variation of a lot of leaf traits and variables. Big leaf models have this capability (see for example Krinner et al. 2005 that you cited, Appendix, or Clark et al. 2011). I think it is not clear in the way you wrote this paragraph, and it looks like</w:t>
-      </w:r>
-      <w:r>
-        <w:t xml:space="preserve"> </w:t>
-      </w:r>
-      <w:r>
-        <w:t xml:space="preserve">‘</w:t>
-      </w:r>
-      <w:r>
-        <w:t xml:space="preserve">big leaf</w:t>
-      </w:r>
-      <w:r>
-        <w:t xml:space="preserve">’</w:t>
-      </w:r>
-      <w:r>
-        <w:t xml:space="preserve"> </w:t>
-      </w:r>
-      <w:r>
-        <w:t xml:space="preserve">models do not represent any vertical variation at all. Note also that it is possible to use multi-layer models with or without considering shaded and sunlit leaves (See for example Clark et al. 2011).</w:t>
-      </w:r>
-    </w:p>
-    <w:p>
-      <w:pPr>
-        <w:pStyle w:val="BodyText"/>
-      </w:pPr>
-      <w:r>
-        <w:t xml:space="preserve">To me, an important remark is that most gradients in DGVMs are prescribed. More data would of course help to better understand and quantify the gradients, and to compare them with model representations (part</w:t>
-      </w:r>
-      <w:r>
-        <w:t xml:space="preserve"> </w:t>
-      </w:r>
-      <w:r>
-        <w:t xml:space="preserve">‘</w:t>
-      </w:r>
-      <w:r>
-        <w:t xml:space="preserve">Scaling in situ data with remote sensing</w:t>
-      </w:r>
-      <w:r>
-        <w:t xml:space="preserve">’</w:t>
-      </w:r>
-      <w:r>
-        <w:t xml:space="preserve"> </w:t>
-      </w:r>
-      <w:r>
-        <w:t xml:space="preserve">of your paper). But in the end, the mechanisms explaining those gradients are still not really known, in the sense that they can’t be efficiently modeled prognostically. This is due to the multiple sources of parameters variation that you highlighted (light environment, temperature, hydraulic, …). A lot of research is done using optimality frameworks to try and predict the photosynthetic and other vegetation traits based on environmental variables. See for example (Ali et al., 2016; Buckley, 2021). A question I have, is if including more precise cohorts as you suggest, would improve the accuracy of models given all the uncertainty in the parametrization of their traits.</w:t>
-      </w:r>
-    </w:p>
-    <w:p>
-      <w:pPr>
-        <w:pStyle w:val="BodyText"/>
-      </w:pPr>
-      <w:r>
-        <w:t xml:space="preserve">Table S3: Including the words vertical or vertical gradient could have been useful.</w:t>
-      </w:r>
-    </w:p>
-    <w:p>
-      <w:pPr>
-        <w:pStyle w:val="BodyText"/>
-      </w:pPr>
-      <w:r>
-        <w:t xml:space="preserve">I included below some more references, mostly in the tropics.</w:t>
-      </w:r>
-    </w:p>
-    <w:p>
-      <w:pPr>
-        <w:pStyle w:val="BodyText"/>
-      </w:pPr>
-      <w:r>
-        <w:t xml:space="preserve">(Kitajima et al., 1997; Valladares et al., 1997, 2000; Thomas &amp; Bazzaz, 1999; Carswell et al., 2000; Koch et al., 2004; Coste et al., 2005; Domingues et al., 2005; Lloyd et al., 2010; Van Goethem et al., 2014; Crous et al., 2020; Béland &amp; Baldocchi, 2021)</w:t>
-      </w:r>
-    </w:p>
-    <w:p>
-      <w:pPr>
-        <w:pStyle w:val="BodyText"/>
-      </w:pPr>
-      <w:r>
-        <w:t xml:space="preserve">Ali AA, Xu C, Rogers A, Fisher RA, Wullschleger SD, Massoud EC, Vrugt JA, Muss JD, McDowell NG, Fisher JB, et al. 2016. A global scale mechanistic model of photosynthetic capacity (LUNA V1.0). Geoscientific Model Development 9: 587–606.</w:t>
-      </w:r>
-    </w:p>
-    <w:p>
-      <w:pPr>
-        <w:pStyle w:val="BodyText"/>
-      </w:pPr>
-      <w:r>
-        <w:t xml:space="preserve">Béland M, Baldocchi DD. 2021. Vertical structure heterogeneity in broadleaf forests: Effects on light interception and canopy photosynthesis. Agricultural and Forest Meteorology 307: 108525.</w:t>
-      </w:r>
-    </w:p>
-    <w:p>
-      <w:pPr>
-        <w:pStyle w:val="BodyText"/>
-      </w:pPr>
-      <w:r>
-        <w:t xml:space="preserve">Buckley TN. 2021. Optimal carbon partitioning helps reconcile the apparent divergence between optimal and observed canopy profiles of photosynthetic capacity. New Phytologist 230: 2246–2260.</w:t>
-      </w:r>
-    </w:p>
-    <w:p>
-      <w:pPr>
-        <w:pStyle w:val="BodyText"/>
-      </w:pPr>
-      <w:r>
-        <w:t xml:space="preserve">Carswell FE, Meir P, Wandelli EV, Bonates LCM, Kruijt B, Barbosa EM, Nobre AD, Grace J, Jarvis PG. 2000. Photosynthetic capacity in a central Amazonian rain forest. Tree Physiology 20: 179–186.</w:t>
-      </w:r>
-    </w:p>
-    <w:p>
-      <w:pPr>
-        <w:pStyle w:val="BodyText"/>
-      </w:pPr>
-      <w:r>
-        <w:t xml:space="preserve">Clark DB, Mercado LM, Sitch S, Jones CD, Gedney N, Best MJ, Pryor M, Rooney GG, Essery RLH, Blyth E, et al. 2011. The Joint UK Land Environment Simulator (JULES), model description – Part 2: Carbon fluxes and vegetation dynamics. Geoscientific Model Development 4: 701–722.</w:t>
-      </w:r>
-    </w:p>
-    <w:p>
-      <w:pPr>
-        <w:pStyle w:val="BodyText"/>
-      </w:pPr>
-      <w:r>
-        <w:t xml:space="preserve">Coste S, Roggy J-C, Imbert P, Born C, Bonal D, Dreyer E. 2005. Leaf photosynthetic traits of 14 tropical rain forest species in relation to leaf nitrogen concentration and shade tolerance. Tree physiology 25: 1127–1137.</w:t>
-      </w:r>
-    </w:p>
-    <w:p>
-      <w:pPr>
-        <w:pStyle w:val="BodyText"/>
-      </w:pPr>
-      <w:r>
-        <w:t xml:space="preserve">Crous KY, Campany CE, Lopez Rodriguez RA, Cano FJ, Ellsworth DS. 2020. [In Press] Canopy position affects photosynthesis and anatomy in mature Eucalyptus trees in elevated CO2. Tree Physiology.</w:t>
-      </w:r>
-    </w:p>
-    <w:p>
-      <w:pPr>
-        <w:pStyle w:val="BodyText"/>
-      </w:pPr>
-      <w:r>
-        <w:t xml:space="preserve">Domingues TF, Berry JA, Martinelli LA, Ometto JP, Ehleringer JR. 2005. Parameterization of canopy structure and leaf-level gas exchange for an eastern Amazonian tropical rain forest (Tapajos National Forest, Para, Brazil). Earth Interactions 9: 1–23.</w:t>
-      </w:r>
-    </w:p>
-    <w:p>
-      <w:pPr>
-        <w:pStyle w:val="BodyText"/>
-      </w:pPr>
-      <w:r>
-        <w:t xml:space="preserve">Kitajima K, Mulkey SS, Wright SJ. 1997. Seasonal leaf phenotypes in the canopy of a tropical dry forest: photosynthetic characteristics and associated traits. Oecologia 109: 490–498.</w:t>
-      </w:r>
-    </w:p>
-    <w:p>
-      <w:pPr>
-        <w:pStyle w:val="BodyText"/>
-      </w:pPr>
-      <w:r>
-        <w:t xml:space="preserve">Koch GW, Sillett SC, Jennings GM, Davis SD. 2004. The limits to tree height. Nature 428: 851–854.</w:t>
-      </w:r>
-    </w:p>
-    <w:p>
-      <w:pPr>
-        <w:pStyle w:val="BodyText"/>
-      </w:pPr>
-      <w:r>
-        <w:t xml:space="preserve">Krinner G, Viovy N, Noblet-Ducoudré N de, Ogée J, Polcher J, Friedlingstein P, Ciais P, Sitch S, Prentice IC. 2005. A dynamic global vegetation model for studies of the coupled atmosphere-biosphere system. Global Biogeochemical Cycles 19.</w:t>
-      </w:r>
-    </w:p>
-    <w:p>
-      <w:pPr>
-        <w:pStyle w:val="BodyText"/>
-      </w:pPr>
-      <w:r>
-        <w:t xml:space="preserve">Lloyd J, Patiño S, Paiva RQ, Nardoto GB, Quesada CA, Santos AJB, Baker TR, Brand WA, Hilke I, Gielmann H, et al. 2010. Optimisation of photosynthetic carbon gain and within-canopy gradients of associated foliar traits for Amazon forest trees. Biogeosciences 7: 1833–1859.</w:t>
-      </w:r>
-    </w:p>
-    <w:p>
-      <w:pPr>
-        <w:pStyle w:val="BodyText"/>
-      </w:pPr>
-      <w:r>
-        <w:t xml:space="preserve">Medlyn BE, Duursma RA, Eamus D, Ellsworth DS, Prentice IC, Barton CVM, Crous KY, Angelis PD, Freeman M, Wingate L. 2011. Reconciling the optimal and empirical approaches to modelling stomatal conductance. Global Change Biology 17: 2134–2144.</w:t>
-      </w:r>
-    </w:p>
-    <w:p>
-      <w:pPr>
-        <w:pStyle w:val="BodyText"/>
-      </w:pPr>
-      <w:r>
-        <w:t xml:space="preserve">Oleson K, Lawrence D, Bonan G, Drewniak B, Huang M, Koven C, Levis S, Li F, Riley W, Subin Z, et al. 2013. Technical description of version 4.5 of the Community Land Model (CLM). Boulder, Colorado, US: NCAR TECHNICAL NOTES.</w:t>
-      </w:r>
-    </w:p>
-    <w:p>
-      <w:pPr>
-        <w:pStyle w:val="BodyText"/>
-      </w:pPr>
-      <w:r>
-        <w:t xml:space="preserve">Thomas SC, Bazzaz FA. 1999. Asymptotic height as a predictor of photosynthetic characteristics in Malaysian rain forest trees. Ecology 80: 1607–1622.</w:t>
-      </w:r>
-      <w:r>
-        <w:t xml:space="preserve"> </w:t>
-      </w:r>
-      <w:r>
-        <w:t xml:space="preserve">Valladares F, Allen MT, Pearcy RW. 1997. Photosynthetic responses to dynamic light under field conditions in six tropical rainforest shrubs occuring along a light gradient. Oecologia 111: 505–514.</w:t>
-      </w:r>
-    </w:p>
-    <w:p>
-      <w:pPr>
-        <w:pStyle w:val="BodyText"/>
-      </w:pPr>
-      <w:r>
-        <w:t xml:space="preserve">Valladares F, Wright SJ, Lasso E, Kitajima K, Pearcy RW. 2000. Plastic phenotypic response to light of 16 congeneric shrubs from a Panamanian rainforest. Ecology 81: 1925–1936.</w:t>
-      </w:r>
-    </w:p>
-    <w:p>
-      <w:pPr>
-        <w:pStyle w:val="BodyText"/>
-      </w:pPr>
-      <w:r>
-        <w:t xml:space="preserve">Van Goethem D, Potters G, De Smedt S, Gu L, Samson R. 2014. Seasonal, diurnal and vertical variation in photosynthetic parameters in Phyllostachys humilis bamboo plants. Photosynthesis Research 120: 331–346.</w:t>
-      </w:r>
-    </w:p>
-    <w:p>
-      <w:pPr>
-        <w:pStyle w:val="BodyText"/>
-      </w:pPr>
-      <w:r>
-        <w:t xml:space="preserve">Wong SC, Cowan IR, Farquhar GD. 1979. Stomatal conductance correlates with photosynthetic capacity. Nature 282: 424–426.</w:t>
-      </w:r>
-    </w:p>
-    <w:bookmarkEnd w:id="21"/>
-    <w:bookmarkEnd w:id="22"/>
-    <w:bookmarkStart w:id="25" w:name="referee-2"/>
-    <w:p>
-      <w:pPr>
-        <w:pStyle w:val="Heading1"/>
-      </w:pPr>
-      <w:r>
-        <w:t xml:space="preserve">Referee: 2</w:t>
-      </w:r>
-    </w:p>
-    <w:p>
-      <w:pPr>
-        <w:pStyle w:val="FirstParagraph"/>
-      </w:pPr>
-      <w:r>
-        <w:t xml:space="preserve">A defining feature of forest canopies is their vertical variation in environment and morphology and physiology, originally described through the sun-shade leaf dichotomy or even earlier through vertical stratification diagrams as in Pearson (1971), dating further back such as the classic work of P. W. Richards (1952). Such observations were carried through to the forest meteorology community by Monteith, Jarvis and others in the 1980s (Monteith &amp; Unsworth 1990), and there are well-known patterns in micrometeorology through canopies and first-principle understanding of their meaning for energy balance within canopies. I read this review keenly interested in what these known aspects would mean for the interactions amongst leaf traits and sensitivity to temperature, tie them back to some empirical findings of more recent vintage, and possibly to gain some insights into canopy dieback phenomena during heat events or with climate warming. In the end, the latter weren’t discussed but the authors are applauded for taking on such a huge topic. Fig. 1 is a useful entrée to the subject area.</w:t>
-      </w:r>
-    </w:p>
-    <w:p>
-      <w:pPr>
-        <w:pStyle w:val="BodyText"/>
-      </w:pPr>
-      <w:r>
-        <w:t xml:space="preserve">Given the depth of what is known about within-canopy micrometeorology, I would have thought taking this on in a review wouldn’t be needed, or would be daunting and require too much detail to cover it all. As it is, I found the article launches into the empirical info too early in such an article. The article could be improved by going through the theory of how momentum and mass-transfers are attenuated through canopies and then show the empirical info from NEON in America. Overall there is too little on the theory end of things and too much</w:t>
-      </w:r>
-      <w:r>
-        <w:t xml:space="preserve"> </w:t>
-      </w:r>
-      <w:r>
-        <w:t xml:space="preserve">‘</w:t>
-      </w:r>
-      <w:r>
-        <w:t xml:space="preserve">case study</w:t>
-      </w:r>
-      <w:r>
-        <w:t xml:space="preserve">’</w:t>
-      </w:r>
-      <w:r>
-        <w:t xml:space="preserve"> </w:t>
-      </w:r>
-      <w:r>
-        <w:t xml:space="preserve">for this kind of article (see Monteith and Unsworth, and Gates to enhance the first-principle theory). As an aside, there need to be a number of improvements in Fig. 2, with lines made bolder and also height should be normalised to height relative to the top of the canopy given that trees were very different heights and meteorological masts went above the canopy to different degrees. Doing so would help make the authors’ point about differences in the Figure as well as convergence in certain properties inside canopies rather than everything being on a different y-scale.</w:t>
-      </w:r>
-    </w:p>
-    <w:p>
-      <w:pPr>
-        <w:pStyle w:val="BodyText"/>
-      </w:pPr>
-      <w:r>
-        <w:t xml:space="preserve">Certainly, a discussion with a micrometeorologist or atmospheric scientist, if not already had, could improve the manuscript. Statements like l. 156:</w:t>
-      </w:r>
-      <w:r>
-        <w:t xml:space="preserve"> </w:t>
-      </w:r>
-      <w:r>
-        <w:t xml:space="preserve">‘</w:t>
-      </w:r>
-      <w:r>
-        <w:t xml:space="preserve">Wind speeds are also higher at the top of the canopy, owing to the buffering effect of the canopy</w:t>
-      </w:r>
-      <w:r>
-        <w:t xml:space="preserve">’</w:t>
-      </w:r>
-      <w:r>
-        <w:t xml:space="preserve"> </w:t>
-      </w:r>
-      <w:r>
-        <w:t xml:space="preserve">are an awkward read. Buffering? There could be much improvement by looking at it the other way: wind will blow as it does at the top of the canopy until encountering the plant canopy top as an aerodynamic drag element; then the additional leaf area entrains air movement and sweep-eject motion and eddies are attenuated through the canopy resulting in progressively lower windspeeds deeper into canopies. I don’t know how buffering enters into this, or what the authors mean here.</w:t>
-      </w:r>
-    </w:p>
-    <w:p>
-      <w:pPr>
-        <w:pStyle w:val="BodyText"/>
-      </w:pPr>
-      <w:r>
-        <w:t xml:space="preserve">I was eager to see the part of the manuscript about photoprotection and also its relationship to heat damage. The opening sentence (l. 384) was obvious to the point of being painful to read. Of course photoprotection is higher in the upper canopy: radiation levels are higher! Can this first sentence get revised to increase information content? This is one of the more exciting topics of the review, yet is handled only in a cursory fashion. If the authors could manage a bit more discussion of this topic it would be useful – instead they move (in the same paragraph) to VOC emissions, something I view as a separate capability of some plants. This is also confused in Fig. 1 where VAZ and VOC are placed on the same line. I’d like to see a more complete discussion of photoprotection and heat dissipation by NPQ first, and a separate paragraph about VOC. Also, there is nothing about critical temperature until late in the manuscript even though the authors skirt the issue in their text about photoprotection. This kind of thermal sensitivity is different from gas exchange (the section where the text about Tcrit occurs, l. 530-555), and should have been discussed earlier in the manuscript.</w:t>
-      </w:r>
-    </w:p>
-    <w:p>
-      <w:pPr>
-        <w:pStyle w:val="BodyText"/>
-      </w:pPr>
-      <w:r>
-        <w:t xml:space="preserve">In the first part of Section 5.1, the authors conclude this paragraph stating the</w:t>
-      </w:r>
-      <w:r>
-        <w:t xml:space="preserve"> </w:t>
-      </w:r>
-      <w:r>
-        <w:t xml:space="preserve">‘</w:t>
-      </w:r>
-      <w:r>
-        <w:t xml:space="preserve">dominant role of vertical profiles in microclimate in shaping tree growth rates</w:t>
-      </w:r>
-      <w:r>
-        <w:t xml:space="preserve">’</w:t>
-      </w:r>
-      <w:r>
-        <w:t xml:space="preserve">. However, I believe the text has confused the very large effect of light with other aspects of forest microclimate, and they very much need to clarify this. If they believe other aspects of microclimate apart from light are drivers, then I believe this would be a minority opinion in the forest biology community. If they wish to speculate about other microclimate factors that cannot be disentangled from light, I suggest that they clearly indicate their opinion and speculation. It is perhaps an area for future research to disentangle light microclimate from aspects of vertical microclimate.</w:t>
-      </w:r>
-      <w:r>
-        <w:t xml:space="preserve"> </w:t>
-      </w:r>
-      <w:r>
-        <w:t xml:space="preserve">I am uncomfortable reading some of the major conclusions of the work here, such as speculation that large canopy trees are most vulnerable to warming when water is limited, but understory trees may be more vulnerable [to warming] when well-watered. This is not consistent with my knowledge of</w:t>
-      </w:r>
-      <w:r>
-        <w:t xml:space="preserve"> </w:t>
-      </w:r>
-      <w:r>
-        <w:t xml:space="preserve">‘</w:t>
-      </w:r>
-      <w:r>
-        <w:t xml:space="preserve">preponderance of available data</w:t>
-      </w:r>
-      <w:r>
-        <w:t xml:space="preserve">’</w:t>
-      </w:r>
-      <w:r>
-        <w:t xml:space="preserve">. Perhaps the authors implying that understory trees will succumb to warming earlier in a heat wave than large canopy trees? Is this based on the T50 evidence (l. 542-548) which is from 2 studies, or from one tree-ring study (l. 674-676), or both? An intriguing thought, but these studies and the corresponding author’s study have weaknesses and no clean experiment on this has been set up and done. I recommend that the more cautious language on l. 676-678 should in fact be repeated in the conclusions relevant to this point. It’s less stimulating and sober, but true, that it’s difficult to say so with strength of evidence and remains for further testing with good experimental design. An objective of such a review can stimulate further and better research.</w:t>
-      </w:r>
-    </w:p>
-    <w:bookmarkStart w:id="23" w:name="details"/>
-    <w:p>
-      <w:pPr>
-        <w:pStyle w:val="Heading2"/>
-      </w:pPr>
-      <w:r>
-        <w:t xml:space="preserve">Details</w:t>
-      </w:r>
-    </w:p>
-    <w:p>
-      <w:pPr>
-        <w:pStyle w:val="FirstParagraph"/>
-      </w:pPr>
-      <w:r>
-        <w:t xml:space="preserve">There are a few dense sentences or run-ons that could be revised. Lines 192-196 and lines 201-204, for instance. Please revise.</w:t>
-      </w:r>
-    </w:p>
-    <w:p>
-      <w:pPr>
-        <w:pStyle w:val="BodyText"/>
-      </w:pPr>
-      <w:r>
-        <w:t xml:space="preserve">line52:</w:t>
-      </w:r>
-      <w:r>
-        <w:t xml:space="preserve"> </w:t>
-      </w:r>
-      <w:r>
-        <w:t xml:space="preserve">‘</w:t>
-      </w:r>
-      <w:r>
-        <w:t xml:space="preserve">with decreases being more commonly documented across the world’s forests</w:t>
-      </w:r>
-      <w:r>
-        <w:t xml:space="preserve">’</w:t>
-      </w:r>
-    </w:p>
-    <w:p>
-      <w:pPr>
-        <w:pStyle w:val="BodyText"/>
-      </w:pPr>
-      <w:r>
-        <w:t xml:space="preserve">line128:</w:t>
-      </w:r>
-      <w:r>
-        <w:t xml:space="preserve"> </w:t>
-      </w:r>
-      <w:r>
-        <w:t xml:space="preserve">‘</w:t>
-      </w:r>
-      <w:r>
-        <w:t xml:space="preserve">… but understory leaf area density is often relatively high in the understory as well</w:t>
-      </w:r>
-      <w:r>
-        <w:t xml:space="preserve">’</w:t>
-      </w:r>
-      <w:r>
-        <w:t xml:space="preserve"> </w:t>
-      </w:r>
-      <w:r>
-        <w:t xml:space="preserve">sounds redundant. Please reword.</w:t>
-      </w:r>
-    </w:p>
-    <w:p>
-      <w:pPr>
-        <w:pStyle w:val="BodyText"/>
-      </w:pPr>
-      <w:r>
-        <w:t xml:space="preserve">line140</w:t>
-      </w:r>
-      <w:r>
-        <w:t xml:space="preserve"> </w:t>
-      </w:r>
-      <w:r>
-        <w:t xml:space="preserve">‘</w:t>
-      </w:r>
-      <w:r>
-        <w:t xml:space="preserve">Light … decreases from the canopy top to the forest floor</w:t>
-      </w:r>
-      <w:r>
-        <w:t xml:space="preserve">’</w:t>
-      </w:r>
-      <w:r>
-        <w:t xml:space="preserve"> </w:t>
-      </w:r>
-      <w:r>
-        <w:t xml:space="preserve">– why isn’t foliage clumping mentioned here amongst the other factors?</w:t>
-      </w:r>
-    </w:p>
-    <w:p>
-      <w:pPr>
-        <w:pStyle w:val="BodyText"/>
-      </w:pPr>
-      <w:r>
-        <w:t xml:space="preserve">line148:</w:t>
-      </w:r>
-      <w:r>
-        <w:t xml:space="preserve"> </w:t>
-      </w:r>
-      <w:r>
-        <w:t xml:space="preserve">‘</w:t>
-      </w:r>
-      <w:r>
-        <w:t xml:space="preserve">Variability in the light environment decreases with height</w:t>
-      </w:r>
-      <w:r>
-        <w:t xml:space="preserve">’</w:t>
-      </w:r>
-      <w:r>
-        <w:t xml:space="preserve"> </w:t>
-      </w:r>
-      <w:r>
-        <w:t xml:space="preserve">– I don’t see this except perhaps at z = 0 and even so seems tenuous. Explain.</w:t>
-      </w:r>
-    </w:p>
-    <w:p>
-      <w:pPr>
-        <w:pStyle w:val="BodyText"/>
-      </w:pPr>
-      <w:r>
-        <w:t xml:space="preserve">Fig. 1: In the diagram, stomatal density, leaf angle are separate categories yet VAZ and VOC are not. As far as I know though, there is no biochemical link between VAZ and VOC, so these should be separate shouldn’t they?</w:t>
-      </w:r>
-    </w:p>
-    <w:p>
-      <w:pPr>
-        <w:pStyle w:val="BodyText"/>
-      </w:pPr>
-      <w:r>
-        <w:t xml:space="preserve">Fig. 2 is a mix of computed and measured quantities. LAD and proportion of sun leaves are both computed quantities, and the basis of these should be clearer. Or at least state</w:t>
-      </w:r>
-      <w:r>
-        <w:t xml:space="preserve"> </w:t>
-      </w:r>
-      <w:r>
-        <w:t xml:space="preserve">‘</w:t>
-      </w:r>
-      <w:r>
-        <w:t xml:space="preserve">modelled LAD</w:t>
-      </w:r>
-      <w:r>
-        <w:t xml:space="preserve">’</w:t>
-      </w:r>
-      <w:r>
-        <w:t xml:space="preserve"> </w:t>
-      </w:r>
-      <w:r>
-        <w:t xml:space="preserve">and</w:t>
-      </w:r>
-      <w:r>
-        <w:t xml:space="preserve"> </w:t>
-      </w:r>
-      <w:r>
-        <w:t xml:space="preserve">‘</w:t>
-      </w:r>
-      <w:r>
         <w:t xml:space="preserve">calculated proportion of sun leaves</w:t>
       </w:r>
       <w:r>
@@ -1286,6 +1440,18 @@
         <w:pStyle w:val="BodyText"/>
       </w:pPr>
       <w:r>
+        <w:rPr>
+          <w:bCs/>
+          <w:b/>
+        </w:rPr>
+        <w:t xml:space="preserve">Thank you.</w:t>
+      </w:r>
+    </w:p>
+    <w:p>
+      <w:pPr>
+        <w:pStyle w:val="BodyText"/>
+      </w:pPr>
+      <w:r>
         <w:t xml:space="preserve">line641:</w:t>
       </w:r>
       <w:r>
@@ -1353,20 +1519,21 @@
     <w:p>
       <w:r>
         <w:br w:type="page"/>
-      </w:r>
-    </w:p>
-    <w:bookmarkEnd w:id="23"/>
-    <w:bookmarkStart w:id="24" w:name="references"/>
-    <w:p>
-      <w:pPr>
-        <w:pStyle w:val="Heading2"/>
-      </w:pPr>
-      <w:r>
-        <w:t xml:space="preserve">References</w:t>
       </w:r>
     </w:p>
     <w:bookmarkEnd w:id="24"/>
     <w:bookmarkEnd w:id="25"/>
+    <w:bookmarkStart w:id="26" w:name="references"/>
+    <w:p>
+      <w:pPr>
+        <w:pStyle w:val="Heading2"/>
+      </w:pPr>
+      <w:r>
+        <w:t xml:space="preserve">References</w:t>
+      </w:r>
+    </w:p>
+    <w:bookmarkEnd w:id="26"/>
+    <w:bookmarkEnd w:id="27"/>
     <w:sectPr/>
   </w:body>
 </w:document>
@@ -1473,8 +1640,87 @@
       </w:pPr>
     </w:lvl>
   </w:abstractNum>
+  <w:abstractNum w:abstractNumId="991">
+    <w:nsid w:val="ea454b4c"/>
+    <w:multiLevelType w:val="multilevel"/>
+    <w:lvl w:ilvl="0">
+      <w:numFmt w:val="bullet"/>
+      <w:lvlText w:val="•"/>
+      <w:lvlJc w:val="left"/>
+      <w:pPr>
+        <w:ind w:left="720" w:hanging="480"/>
+      </w:pPr>
+    </w:lvl>
+    <w:lvl w:ilvl="1">
+      <w:numFmt w:val="bullet"/>
+      <w:lvlText w:val="–"/>
+      <w:lvlJc w:val="left"/>
+      <w:pPr>
+        <w:ind w:left="1440" w:hanging="480"/>
+      </w:pPr>
+    </w:lvl>
+    <w:lvl w:ilvl="2">
+      <w:numFmt w:val="bullet"/>
+      <w:lvlText w:val="•"/>
+      <w:lvlJc w:val="left"/>
+      <w:pPr>
+        <w:ind w:left="2160" w:hanging="480"/>
+      </w:pPr>
+    </w:lvl>
+    <w:lvl w:ilvl="3">
+      <w:numFmt w:val="bullet"/>
+      <w:lvlText w:val="–"/>
+      <w:lvlJc w:val="left"/>
+      <w:pPr>
+        <w:ind w:left="2880" w:hanging="480"/>
+      </w:pPr>
+    </w:lvl>
+    <w:lvl w:ilvl="4">
+      <w:numFmt w:val="bullet"/>
+      <w:lvlText w:val="•"/>
+      <w:lvlJc w:val="left"/>
+      <w:pPr>
+        <w:ind w:left="3600" w:hanging="480"/>
+      </w:pPr>
+    </w:lvl>
+    <w:lvl w:ilvl="5">
+      <w:numFmt w:val="bullet"/>
+      <w:lvlText w:val="–"/>
+      <w:lvlJc w:val="left"/>
+      <w:pPr>
+        <w:ind w:left="4320" w:hanging="480"/>
+      </w:pPr>
+    </w:lvl>
+    <w:lvl w:ilvl="6">
+      <w:numFmt w:val="bullet"/>
+      <w:lvlText w:val="•"/>
+      <w:lvlJc w:val="left"/>
+      <w:pPr>
+        <w:ind w:left="5040" w:hanging="480"/>
+      </w:pPr>
+    </w:lvl>
+    <w:lvl w:ilvl="7">
+      <w:numFmt w:val="bullet"/>
+      <w:lvlText w:val="–"/>
+      <w:lvlJc w:val="left"/>
+      <w:pPr>
+        <w:ind w:left="5760" w:hanging="480"/>
+      </w:pPr>
+    </w:lvl>
+    <w:lvl w:ilvl="8">
+      <w:numFmt w:val="bullet"/>
+      <w:lvlText w:val="•"/>
+      <w:lvlJc w:val="left"/>
+      <w:pPr>
+        <w:ind w:left="6480" w:hanging="480"/>
+      </w:pPr>
+    </w:lvl>
+  </w:abstractNum>
   <w:num w:numId="1000">
     <w:abstractNumId w:val="990"/>
+  </w:num>
+  <w:num w:numId="1001">
+    <w:abstractNumId w:val="991"/>
   </w:num>
 </w:numbering>
 </file>

</xml_diff>

<commit_message>
starting on issue #90
</commit_message>
<xml_diff>
--- a/response-to-reviews.docx
+++ b/response-to-reviews.docx
@@ -167,7 +167,7 @@
       </w:r>
     </w:p>
     <w:bookmarkEnd w:id="20"/>
-    <w:bookmarkStart w:id="40" w:name="response-to-reviewers-comments-to-author"/>
+    <w:bookmarkStart w:id="43" w:name="response-to-reviewers-comments-to-author"/>
     <w:p>
       <w:pPr>
         <w:pStyle w:val="Heading1"/>
@@ -1434,6 +1434,235 @@
       <w:pPr>
         <w:pStyle w:val="BodyText"/>
       </w:pPr>
+      <w:r>
+        <w:rPr>
+          <w:bCs/>
+          <w:b/>
+        </w:rPr>
+        <w:t xml:space="preserve">We agree that more caution is warrented on comparing canopy vs understory responses to warming, particularly because understory responses are highly uncertain. We have reworded relevant text as follows:</w:t>
+      </w:r>
+    </w:p>
+    <w:p>
+      <w:pPr>
+        <w:numPr>
+          <w:ilvl w:val="0"/>
+          <w:numId w:val="1002"/>
+        </w:numPr>
+        <w:pStyle w:val="Compact"/>
+      </w:pPr>
+      <w:r>
+        <w:rPr>
+          <w:bCs/>
+          <w:b/>
+        </w:rPr>
+        <w:t xml:space="preserve">“</w:t>
+      </w:r>
+      <w:r>
+        <w:rPr>
+          <w:bCs/>
+          <w:b/>
+        </w:rPr>
+        <w:t xml:space="preserve">Implications: Global Change Responses : Warming</w:t>
+      </w:r>
+      <w:r>
+        <w:rPr>
+          <w:bCs/>
+          <w:b/>
+        </w:rPr>
+        <w:t xml:space="preserve">”</w:t>
+      </w:r>
+      <w:r>
+        <w:rPr>
+          <w:bCs/>
+          <w:b/>
+        </w:rPr>
+        <w:t xml:space="preserve"> </w:t>
+      </w:r>
+      <w:r>
+        <w:rPr>
+          <w:bCs/>
+          <w:b/>
+        </w:rPr>
+        <w:t xml:space="preserve">section, 4th par (previous lines 793-797:</w:t>
+      </w:r>
+      <w:r>
+        <w:rPr>
+          <w:bCs/>
+          <w:b/>
+        </w:rPr>
+        <w:t xml:space="preserve"> </w:t>
+      </w:r>
+      <w:r>
+        <w:rPr>
+          <w:bCs/>
+          <w:b/>
+        </w:rPr>
+        <w:t xml:space="preserve">“</w:t>
+      </w:r>
+      <w:r>
+        <w:rPr>
+          <w:bCs/>
+          <w:b/>
+        </w:rPr>
+        <w:t xml:space="preserve">While it is currently difficult to predict whether canopy or understory photosynthesis is likely to be more severely affected by higher</w:t>
+      </w:r>
+      <w:r>
+        <w:rPr>
+          <w:bCs/>
+          <w:b/>
+        </w:rPr>
+        <w:t xml:space="preserve"> </w:t>
+      </w:r>
+      <m:oMath>
+        <m:sSub>
+          <m:e>
+            <m:r>
+              <m:t>T</m:t>
+            </m:r>
+          </m:e>
+          <m:sub>
+            <m:r>
+              <m:t>a</m:t>
+            </m:r>
+            <m:r>
+              <m:t>i</m:t>
+            </m:r>
+            <m:r>
+              <m:t>r</m:t>
+            </m:r>
+          </m:sub>
+        </m:sSub>
+      </m:oMath>
+      <w:r>
+        <w:rPr>
+          <w:bCs/>
+          <w:b/>
+        </w:rPr>
+        <w:t xml:space="preserve"> </w:t>
+      </w:r>
+      <w:r>
+        <w:rPr>
+          <w:bCs/>
+          <w:b/>
+        </w:rPr>
+        <w:t xml:space="preserve">(see section 4.2),</w:t>
+      </w:r>
+      <w:r>
+        <w:rPr>
+          <w:bCs/>
+          <w:b/>
+        </w:rPr>
+        <w:t xml:space="preserve"> </w:t>
+      </w:r>
+      <w:r>
+        <w:rPr>
+          <w:iCs/>
+          <w:i/>
+          <w:bCs/>
+          <w:b/>
+        </w:rPr>
+        <w:t xml:space="preserve">limited tree-ring evidence</w:t>
+      </w:r>
+      <w:r>
+        <w:rPr>
+          <w:bCs/>
+          <w:b/>
+        </w:rPr>
+        <w:t xml:space="preserve"> </w:t>
+      </w:r>
+      <w:r>
+        <w:rPr>
+          <w:bCs/>
+          <w:b/>
+        </w:rPr>
+        <w:t xml:space="preserve">indicates that understory trees</w:t>
+      </w:r>
+      <w:r>
+        <w:rPr>
+          <w:bCs/>
+          <w:b/>
+        </w:rPr>
+        <w:t xml:space="preserve"> </w:t>
+      </w:r>
+      <w:r>
+        <w:rPr>
+          <w:iCs/>
+          <w:i/>
+          <w:bCs/>
+          <w:b/>
+        </w:rPr>
+        <w:t xml:space="preserve">can</w:t>
+      </w:r>
+      <w:r>
+        <w:rPr>
+          <w:bCs/>
+          <w:b/>
+        </w:rPr>
+        <w:t xml:space="preserve"> </w:t>
+      </w:r>
+      <w:r>
+        <w:rPr>
+          <w:bCs/>
+          <w:b/>
+        </w:rPr>
+        <w:t xml:space="preserve">exhibit greater reductions in growth during unusually hot growing seasons</w:t>
+      </w:r>
+      <w:r>
+        <w:rPr>
+          <w:bCs/>
+          <w:b/>
+        </w:rPr>
+        <w:t xml:space="preserve"> </w:t>
+      </w:r>
+      <w:r>
+        <w:rPr>
+          <w:bCs/>
+          <w:b/>
+        </w:rPr>
+        <w:t xml:space="preserve">(section 5.1, Fig 4b, Rollinson</w:t>
+      </w:r>
+      <w:r>
+        <w:rPr>
+          <w:bCs/>
+          <w:b/>
+        </w:rPr>
+        <w:t xml:space="preserve"> </w:t>
+      </w:r>
+      <w:r>
+        <w:rPr>
+          <w:iCs/>
+          <w:i/>
+          <w:bCs/>
+          <w:b/>
+        </w:rPr>
+        <w:t xml:space="preserve">et al.</w:t>
+      </w:r>
+      <w:r>
+        <w:rPr>
+          <w:bCs/>
+          <w:b/>
+        </w:rPr>
+        <w:t xml:space="preserve">, 2020)</w:t>
+      </w:r>
+      <w:r>
+        <w:rPr>
+          <w:bCs/>
+          <w:b/>
+        </w:rPr>
+        <w:t xml:space="preserve">.</w:t>
+      </w:r>
+      <w:r>
+        <w:rPr>
+          <w:bCs/>
+          <w:b/>
+        </w:rPr>
+        <w:t xml:space="preserve">”</w:t>
+      </w:r>
+    </w:p>
+    <w:p>
+      <w:pPr>
+        <w:pStyle w:val="FirstParagraph"/>
+      </w:pPr>
       <w:hyperlink r:id="rId31">
         <w:r>
           <w:rPr>
@@ -1798,6 +2027,95 @@
         <w:pStyle w:val="BodyText"/>
       </w:pPr>
       <w:r>
+        <w:rPr>
+          <w:iCs/>
+          <w:i/>
+        </w:rPr>
+        <w:t xml:space="preserve">Buffering was replaced with the following sentences:</w:t>
+      </w:r>
+      <w:r>
+        <w:t xml:space="preserve"> </w:t>
+      </w:r>
+      <w:r>
+        <w:rPr>
+          <w:iCs/>
+          <w:i/>
+        </w:rPr>
+        <w:t xml:space="preserve">Wind speeds are also higher at the top of the canopy, that are substantially reduced moving into lower canopy layers due to resistance caused by canopy foliage</w:t>
+      </w:r>
+      <w:r>
+        <w:rPr>
+          <w:iCs/>
+          <w:i/>
+        </w:rPr>
+        <w:t xml:space="preserve"> </w:t>
+      </w:r>
+      <w:r>
+        <w:rPr>
+          <w:iCs/>
+          <w:i/>
+        </w:rPr>
+        <w:t xml:space="preserve">(Jiao-jun</w:t>
+      </w:r>
+      <w:r>
+        <w:rPr>
+          <w:iCs/>
+          <w:i/>
+        </w:rPr>
+        <w:t xml:space="preserve"> </w:t>
+      </w:r>
+      <w:r>
+        <w:rPr>
+          <w:iCs/>
+          <w:i/>
+          <w:iCs/>
+          <w:i/>
+        </w:rPr>
+        <w:t xml:space="preserve">et al.</w:t>
+      </w:r>
+      <w:r>
+        <w:rPr>
+          <w:iCs/>
+          <w:i/>
+        </w:rPr>
+        <w:t xml:space="preserve">, 2004; Jucker</w:t>
+      </w:r>
+      <w:r>
+        <w:rPr>
+          <w:iCs/>
+          <w:i/>
+        </w:rPr>
+        <w:t xml:space="preserve"> </w:t>
+      </w:r>
+      <w:r>
+        <w:rPr>
+          <w:iCs/>
+          <w:i/>
+          <w:iCs/>
+          <w:i/>
+        </w:rPr>
+        <w:t xml:space="preserve">et al.</w:t>
+      </w:r>
+      <w:r>
+        <w:rPr>
+          <w:iCs/>
+          <w:i/>
+        </w:rPr>
+        <w:t xml:space="preserve">, 2018)</w:t>
+      </w:r>
+      <w:r>
+        <w:rPr>
+          <w:iCs/>
+          <w:i/>
+        </w:rPr>
+        <w:t xml:space="preserve">.</w:t>
+      </w:r>
+    </w:p>
+    <w:p>
+      <w:pPr>
+        <w:pStyle w:val="BodyText"/>
+      </w:pPr>
+      <w:r>
         <w:t xml:space="preserve">line187: Where mentioning radiation fluxes, could I please ask the authors to use the phrase</w:t>
       </w:r>
       <w:r>
@@ -1974,6 +2292,96 @@
       </w:pPr>
       <w:r>
         <w:t xml:space="preserve">Figure 3: Humid and drought is not a straight comparison. Well-watered vs. drought would be clearer as there are some assumptions about gs in these conditions that underlie the modelling being done here.</w:t>
+      </w:r>
+    </w:p>
+    <w:p>
+      <w:pPr>
+        <w:pStyle w:val="BodyText"/>
+      </w:pPr>
+      <w:r>
+        <w:t xml:space="preserve">*This is either a semantics issue, or a case where the reviewer is expecting greater realism that what we’re actually doing. You should make that clear in the caption (also addresses comment above), and perhaps use</w:t>
+      </w:r>
+      <w:r>
+        <w:t xml:space="preserve"> </w:t>
+      </w:r>
+      <w:r>
+        <w:t xml:space="preserve">“</w:t>
+      </w:r>
+      <w:r>
+        <w:t xml:space="preserve">humid</w:t>
+      </w:r>
+      <w:r>
+        <w:t xml:space="preserve">”</w:t>
+      </w:r>
+      <w:r>
+        <w:t xml:space="preserve"> </w:t>
+      </w:r>
+      <w:r>
+        <w:t xml:space="preserve">and</w:t>
+      </w:r>
+      <w:r>
+        <w:t xml:space="preserve"> </w:t>
+      </w:r>
+      <w:r>
+        <w:t xml:space="preserve">“</w:t>
+      </w:r>
+      <w:r>
+        <w:t xml:space="preserve">dry</w:t>
+      </w:r>
+      <w:r>
+        <w:t xml:space="preserve">”</w:t>
+      </w:r>
+      <w:r>
+        <w:t xml:space="preserve"> </w:t>
+      </w:r>
+      <w:r>
+        <w:t xml:space="preserve">(rather than drought).</w:t>
+      </w:r>
+    </w:p>
+    <w:p>
+      <w:pPr>
+        <w:pStyle w:val="BodyText"/>
+      </w:pPr>
+      <w:r>
+        <w:t xml:space="preserve">Also note that well-watered would refer to soil moisture, and require modeling water transport through roots and stem. Drought could refer to either soil dryness or atmospheric dryness. In my mind, it’s always been the latter.*</w:t>
+      </w:r>
+    </w:p>
+    <w:p>
+      <w:pPr>
+        <w:pStyle w:val="BodyText"/>
+      </w:pPr>
+      <w:r>
+        <w:t xml:space="preserve">*changed to</w:t>
+      </w:r>
+      <w:r>
+        <w:t xml:space="preserve"> </w:t>
+      </w:r>
+      <w:r>
+        <w:t xml:space="preserve">“</w:t>
+      </w:r>
+      <w:r>
+        <w:t xml:space="preserve">drought</w:t>
+      </w:r>
+      <w:r>
+        <w:t xml:space="preserve">”</w:t>
+      </w:r>
+      <w:r>
+        <w:t xml:space="preserve"> </w:t>
+      </w:r>
+      <w:r>
+        <w:t xml:space="preserve">to</w:t>
+      </w:r>
+      <w:r>
+        <w:t xml:space="preserve"> </w:t>
+      </w:r>
+      <w:r>
+        <w:t xml:space="preserve">“</w:t>
+      </w:r>
+      <w:r>
+        <w:t xml:space="preserve">dry</w:t>
+      </w:r>
+      <w:r>
+        <w:t xml:space="preserve">”</w:t>
       </w:r>
     </w:p>
     <w:p>
@@ -2367,7 +2775,7 @@
     </w:p>
     <w:bookmarkEnd w:id="32"/>
     <w:bookmarkEnd w:id="33"/>
-    <w:bookmarkStart w:id="39" w:name="references"/>
+    <w:bookmarkStart w:id="42" w:name="references"/>
     <w:p>
       <w:pPr>
         <w:pStyle w:val="Heading2"/>
@@ -2376,7 +2784,7 @@
         <w:t xml:space="preserve">References</w:t>
       </w:r>
     </w:p>
-    <w:bookmarkStart w:id="38" w:name="refs"/>
+    <w:bookmarkStart w:id="41" w:name="refs"/>
     <w:bookmarkStart w:id="34" w:name="X45e6acc440a7b082e2d4b38455017c939cdc3e7"/>
     <w:p>
       <w:pPr>
@@ -2432,7 +2840,7 @@
       </w:r>
     </w:p>
     <w:bookmarkEnd w:id="34"/>
-    <w:bookmarkStart w:id="35" w:name="ref-poorterLeafOpticalProperties2000"/>
+    <w:bookmarkStart w:id="35" w:name="ref-jiao-junWindProfilesTrees2004"/>
     <w:p>
       <w:pPr>
         <w:pStyle w:val="Bibliography"/>
@@ -2444,6 +2852,346 @@
           <w:bCs/>
           <w:b/>
         </w:rPr>
+        <w:t xml:space="preserve">Jiao-jun Z</w:t>
+      </w:r>
+      <w:r>
+        <w:rPr>
+          <w:bCs/>
+          <w:b/>
+        </w:rPr>
+        <w:t xml:space="preserve">,</w:t>
+      </w:r>
+      <w:r>
+        <w:rPr>
+          <w:bCs/>
+          <w:b/>
+        </w:rPr>
+        <w:t xml:space="preserve"> </w:t>
+      </w:r>
+      <w:r>
+        <w:rPr>
+          <w:bCs/>
+          <w:b/>
+          <w:bCs/>
+          <w:b/>
+        </w:rPr>
+        <w:t xml:space="preserve">Xiu-fen L</w:t>
+      </w:r>
+      <w:r>
+        <w:rPr>
+          <w:bCs/>
+          <w:b/>
+        </w:rPr>
+        <w:t xml:space="preserve">,</w:t>
+      </w:r>
+      <w:r>
+        <w:rPr>
+          <w:bCs/>
+          <w:b/>
+        </w:rPr>
+        <w:t xml:space="preserve"> </w:t>
+      </w:r>
+      <w:r>
+        <w:rPr>
+          <w:bCs/>
+          <w:b/>
+          <w:bCs/>
+          <w:b/>
+        </w:rPr>
+        <w:t xml:space="preserve">Yutaka G</w:t>
+      </w:r>
+      <w:r>
+        <w:rPr>
+          <w:bCs/>
+          <w:b/>
+        </w:rPr>
+        <w:t xml:space="preserve">,</w:t>
+      </w:r>
+      <w:r>
+        <w:rPr>
+          <w:bCs/>
+          <w:b/>
+        </w:rPr>
+        <w:t xml:space="preserve"> </w:t>
+      </w:r>
+      <w:r>
+        <w:rPr>
+          <w:bCs/>
+          <w:b/>
+          <w:bCs/>
+          <w:b/>
+        </w:rPr>
+        <w:t xml:space="preserve">Takeshi M</w:t>
+      </w:r>
+      <w:r>
+        <w:t xml:space="preserve">.</w:t>
+      </w:r>
+      <w:r>
+        <w:t xml:space="preserve"> </w:t>
+      </w:r>
+      <w:r>
+        <w:rPr>
+          <w:bCs/>
+          <w:b/>
+        </w:rPr>
+        <w:t xml:space="preserve">2004</w:t>
+      </w:r>
+      <w:r>
+        <w:t xml:space="preserve">. Wind profiles in and over trees.</w:t>
+      </w:r>
+      <w:r>
+        <w:t xml:space="preserve"> </w:t>
+      </w:r>
+      <w:r>
+        <w:rPr>
+          <w:iCs/>
+          <w:i/>
+        </w:rPr>
+        <w:t xml:space="preserve">Journal of Forestry Research</w:t>
+      </w:r>
+      <w:r>
+        <w:t xml:space="preserve"> </w:t>
+      </w:r>
+      <w:r>
+        <w:rPr>
+          <w:bCs/>
+          <w:b/>
+        </w:rPr>
+        <w:t xml:space="preserve">15</w:t>
+      </w:r>
+      <w:r>
+        <w:t xml:space="preserve">: 305.</w:t>
+      </w:r>
+    </w:p>
+    <w:bookmarkEnd w:id="35"/>
+    <w:bookmarkStart w:id="36" w:name="ref-juckerCanopyStructureTopography2018"/>
+    <w:p>
+      <w:pPr>
+        <w:pStyle w:val="Bibliography"/>
+      </w:pPr>
+      <w:r>
+        <w:rPr>
+          <w:bCs/>
+          <w:b/>
+          <w:bCs/>
+          <w:b/>
+        </w:rPr>
+        <w:t xml:space="preserve">Jucker T</w:t>
+      </w:r>
+      <w:r>
+        <w:rPr>
+          <w:bCs/>
+          <w:b/>
+        </w:rPr>
+        <w:t xml:space="preserve">,</w:t>
+      </w:r>
+      <w:r>
+        <w:rPr>
+          <w:bCs/>
+          <w:b/>
+        </w:rPr>
+        <w:t xml:space="preserve"> </w:t>
+      </w:r>
+      <w:r>
+        <w:rPr>
+          <w:bCs/>
+          <w:b/>
+          <w:bCs/>
+          <w:b/>
+        </w:rPr>
+        <w:t xml:space="preserve">Hardwick SR</w:t>
+      </w:r>
+      <w:r>
+        <w:rPr>
+          <w:bCs/>
+          <w:b/>
+        </w:rPr>
+        <w:t xml:space="preserve">,</w:t>
+      </w:r>
+      <w:r>
+        <w:rPr>
+          <w:bCs/>
+          <w:b/>
+        </w:rPr>
+        <w:t xml:space="preserve"> </w:t>
+      </w:r>
+      <w:r>
+        <w:rPr>
+          <w:bCs/>
+          <w:b/>
+          <w:bCs/>
+          <w:b/>
+        </w:rPr>
+        <w:t xml:space="preserve">Both S</w:t>
+      </w:r>
+      <w:r>
+        <w:rPr>
+          <w:bCs/>
+          <w:b/>
+        </w:rPr>
+        <w:t xml:space="preserve">,</w:t>
+      </w:r>
+      <w:r>
+        <w:rPr>
+          <w:bCs/>
+          <w:b/>
+        </w:rPr>
+        <w:t xml:space="preserve"> </w:t>
+      </w:r>
+      <w:r>
+        <w:rPr>
+          <w:bCs/>
+          <w:b/>
+          <w:bCs/>
+          <w:b/>
+        </w:rPr>
+        <w:t xml:space="preserve">Elias DMO</w:t>
+      </w:r>
+      <w:r>
+        <w:rPr>
+          <w:bCs/>
+          <w:b/>
+        </w:rPr>
+        <w:t xml:space="preserve">,</w:t>
+      </w:r>
+      <w:r>
+        <w:rPr>
+          <w:bCs/>
+          <w:b/>
+        </w:rPr>
+        <w:t xml:space="preserve"> </w:t>
+      </w:r>
+      <w:r>
+        <w:rPr>
+          <w:bCs/>
+          <w:b/>
+          <w:bCs/>
+          <w:b/>
+        </w:rPr>
+        <w:t xml:space="preserve">Ewers RM</w:t>
+      </w:r>
+      <w:r>
+        <w:rPr>
+          <w:bCs/>
+          <w:b/>
+        </w:rPr>
+        <w:t xml:space="preserve">,</w:t>
+      </w:r>
+      <w:r>
+        <w:rPr>
+          <w:bCs/>
+          <w:b/>
+        </w:rPr>
+        <w:t xml:space="preserve"> </w:t>
+      </w:r>
+      <w:r>
+        <w:rPr>
+          <w:bCs/>
+          <w:b/>
+          <w:bCs/>
+          <w:b/>
+        </w:rPr>
+        <w:t xml:space="preserve">Milodowski DT</w:t>
+      </w:r>
+      <w:r>
+        <w:rPr>
+          <w:bCs/>
+          <w:b/>
+        </w:rPr>
+        <w:t xml:space="preserve">,</w:t>
+      </w:r>
+      <w:r>
+        <w:rPr>
+          <w:bCs/>
+          <w:b/>
+        </w:rPr>
+        <w:t xml:space="preserve"> </w:t>
+      </w:r>
+      <w:r>
+        <w:rPr>
+          <w:bCs/>
+          <w:b/>
+          <w:bCs/>
+          <w:b/>
+        </w:rPr>
+        <w:t xml:space="preserve">Swinfield T</w:t>
+      </w:r>
+      <w:r>
+        <w:rPr>
+          <w:bCs/>
+          <w:b/>
+        </w:rPr>
+        <w:t xml:space="preserve">,</w:t>
+      </w:r>
+      <w:r>
+        <w:rPr>
+          <w:bCs/>
+          <w:b/>
+        </w:rPr>
+        <w:t xml:space="preserve"> </w:t>
+      </w:r>
+      <w:r>
+        <w:rPr>
+          <w:bCs/>
+          <w:b/>
+          <w:bCs/>
+          <w:b/>
+        </w:rPr>
+        <w:t xml:space="preserve">Coomes DA</w:t>
+      </w:r>
+      <w:r>
+        <w:t xml:space="preserve">.</w:t>
+      </w:r>
+      <w:r>
+        <w:t xml:space="preserve"> </w:t>
+      </w:r>
+      <w:r>
+        <w:rPr>
+          <w:bCs/>
+          <w:b/>
+        </w:rPr>
+        <w:t xml:space="preserve">2018</w:t>
+      </w:r>
+      <w:r>
+        <w:t xml:space="preserve">. Canopy structure and topography jointly constrain the microclimate of human-modified tropical landscapes.</w:t>
+      </w:r>
+      <w:r>
+        <w:t xml:space="preserve"> </w:t>
+      </w:r>
+      <w:r>
+        <w:rPr>
+          <w:iCs/>
+          <w:i/>
+        </w:rPr>
+        <w:t xml:space="preserve">Global Change Biology</w:t>
+      </w:r>
+      <w:r>
+        <w:t xml:space="preserve"> </w:t>
+      </w:r>
+      <w:r>
+        <w:rPr>
+          <w:bCs/>
+          <w:b/>
+        </w:rPr>
+        <w:t xml:space="preserve">24</w:t>
+      </w:r>
+      <w:r>
+        <w:t xml:space="preserve">: 5243–5258.</w:t>
+      </w:r>
+    </w:p>
+    <w:bookmarkEnd w:id="36"/>
+    <w:bookmarkStart w:id="37" w:name="ref-poorterLeafOpticalProperties2000"/>
+    <w:p>
+      <w:pPr>
+        <w:pStyle w:val="Bibliography"/>
+      </w:pPr>
+      <w:r>
+        <w:rPr>
+          <w:bCs/>
+          <w:b/>
+          <w:bCs/>
+          <w:b/>
+        </w:rPr>
         <w:t xml:space="preserve">Poorter L</w:t>
       </w:r>
       <w:r>
@@ -2590,8 +3338,8 @@
         <w:t xml:space="preserve">: 519–526.</w:t>
       </w:r>
     </w:p>
-    <w:bookmarkEnd w:id="35"/>
-    <w:bookmarkStart w:id="36" w:name="ref-rey-sanchez_spatial_2016"/>
+    <w:bookmarkEnd w:id="37"/>
+    <w:bookmarkStart w:id="38" w:name="ref-rey-sanchez_spatial_2016"/>
     <w:p>
       <w:pPr>
         <w:pStyle w:val="Bibliography"/>
@@ -2714,8 +3462,8 @@
         <w:t xml:space="preserve">: 75–89.</w:t>
       </w:r>
     </w:p>
-    <w:bookmarkEnd w:id="36"/>
-    <w:bookmarkStart w:id="37" w:name="ref-vogelLeavesLowestHighest2009"/>
+    <w:bookmarkEnd w:id="38"/>
+    <w:bookmarkStart w:id="39" w:name="X7407d7b0eb22fe71d68b522f479ab18e69f7d08"/>
     <w:p>
       <w:pPr>
         <w:pStyle w:val="Bibliography"/>
@@ -2727,6 +3475,176 @@
           <w:bCs/>
           <w:b/>
         </w:rPr>
+        <w:t xml:space="preserve">Rollinson CR</w:t>
+      </w:r>
+      <w:r>
+        <w:rPr>
+          <w:bCs/>
+          <w:b/>
+        </w:rPr>
+        <w:t xml:space="preserve">,</w:t>
+      </w:r>
+      <w:r>
+        <w:rPr>
+          <w:bCs/>
+          <w:b/>
+        </w:rPr>
+        <w:t xml:space="preserve"> </w:t>
+      </w:r>
+      <w:r>
+        <w:rPr>
+          <w:bCs/>
+          <w:b/>
+          <w:bCs/>
+          <w:b/>
+        </w:rPr>
+        <w:t xml:space="preserve">Alexander MR</w:t>
+      </w:r>
+      <w:r>
+        <w:rPr>
+          <w:bCs/>
+          <w:b/>
+        </w:rPr>
+        <w:t xml:space="preserve">,</w:t>
+      </w:r>
+      <w:r>
+        <w:rPr>
+          <w:bCs/>
+          <w:b/>
+        </w:rPr>
+        <w:t xml:space="preserve"> </w:t>
+      </w:r>
+      <w:r>
+        <w:rPr>
+          <w:bCs/>
+          <w:b/>
+          <w:bCs/>
+          <w:b/>
+        </w:rPr>
+        <w:t xml:space="preserve">Dye AW</w:t>
+      </w:r>
+      <w:r>
+        <w:rPr>
+          <w:bCs/>
+          <w:b/>
+        </w:rPr>
+        <w:t xml:space="preserve">,</w:t>
+      </w:r>
+      <w:r>
+        <w:rPr>
+          <w:bCs/>
+          <w:b/>
+        </w:rPr>
+        <w:t xml:space="preserve"> </w:t>
+      </w:r>
+      <w:r>
+        <w:rPr>
+          <w:bCs/>
+          <w:b/>
+          <w:bCs/>
+          <w:b/>
+        </w:rPr>
+        <w:t xml:space="preserve">Moore DJP</w:t>
+      </w:r>
+      <w:r>
+        <w:rPr>
+          <w:bCs/>
+          <w:b/>
+        </w:rPr>
+        <w:t xml:space="preserve">,</w:t>
+      </w:r>
+      <w:r>
+        <w:rPr>
+          <w:bCs/>
+          <w:b/>
+        </w:rPr>
+        <w:t xml:space="preserve"> </w:t>
+      </w:r>
+      <w:r>
+        <w:rPr>
+          <w:bCs/>
+          <w:b/>
+          <w:bCs/>
+          <w:b/>
+        </w:rPr>
+        <w:t xml:space="preserve">Pederson N</w:t>
+      </w:r>
+      <w:r>
+        <w:rPr>
+          <w:bCs/>
+          <w:b/>
+        </w:rPr>
+        <w:t xml:space="preserve">,</w:t>
+      </w:r>
+      <w:r>
+        <w:rPr>
+          <w:bCs/>
+          <w:b/>
+        </w:rPr>
+        <w:t xml:space="preserve"> </w:t>
+      </w:r>
+      <w:r>
+        <w:rPr>
+          <w:bCs/>
+          <w:b/>
+          <w:bCs/>
+          <w:b/>
+        </w:rPr>
+        <w:t xml:space="preserve">Trouet V</w:t>
+      </w:r>
+      <w:r>
+        <w:t xml:space="preserve">.</w:t>
+      </w:r>
+      <w:r>
+        <w:t xml:space="preserve"> </w:t>
+      </w:r>
+      <w:r>
+        <w:rPr>
+          <w:bCs/>
+          <w:b/>
+        </w:rPr>
+        <w:t xml:space="preserve">2020</w:t>
+      </w:r>
+      <w:r>
+        <w:t xml:space="preserve">. Climate sensitivity of understory trees differs from overstory trees in temperate mesic forests.</w:t>
+      </w:r>
+      <w:r>
+        <w:t xml:space="preserve"> </w:t>
+      </w:r>
+      <w:r>
+        <w:rPr>
+          <w:iCs/>
+          <w:i/>
+        </w:rPr>
+        <w:t xml:space="preserve">Ecology</w:t>
+      </w:r>
+      <w:r>
+        <w:t xml:space="preserve"> </w:t>
+      </w:r>
+      <w:r>
+        <w:rPr>
+          <w:bCs/>
+          <w:b/>
+        </w:rPr>
+        <w:t xml:space="preserve">102</w:t>
+      </w:r>
+      <w:r>
+        <w:t xml:space="preserve">: e03264.</w:t>
+      </w:r>
+    </w:p>
+    <w:bookmarkEnd w:id="39"/>
+    <w:bookmarkStart w:id="40" w:name="ref-vogelLeavesLowestHighest2009"/>
+    <w:p>
+      <w:pPr>
+        <w:pStyle w:val="Bibliography"/>
+      </w:pPr>
+      <w:r>
+        <w:rPr>
+          <w:bCs/>
+          <w:b/>
+          <w:bCs/>
+          <w:b/>
+        </w:rPr>
         <w:t xml:space="preserve">Vogel S</w:t>
       </w:r>
       <w:r>
@@ -2769,10 +3687,10 @@
         <w:t xml:space="preserve">: 13–26.</w:t>
       </w:r>
     </w:p>
-    <w:bookmarkEnd w:id="37"/>
-    <w:bookmarkEnd w:id="38"/>
-    <w:bookmarkEnd w:id="39"/>
     <w:bookmarkEnd w:id="40"/>
+    <w:bookmarkEnd w:id="41"/>
+    <w:bookmarkEnd w:id="42"/>
+    <w:bookmarkEnd w:id="43"/>
     <w:sectPr/>
   </w:body>
 </w:document>
@@ -2959,6 +3877,9 @@
     <w:abstractNumId w:val="990"/>
   </w:num>
   <w:num w:numId="1001">
+    <w:abstractNumId w:val="991"/>
+  </w:num>
+  <w:num w:numId="1002">
     <w:abstractNumId w:val="991"/>
   </w:num>
 </w:numbering>

</xml_diff>

<commit_message>
edit conclusions - issue #90
</commit_message>
<xml_diff>
--- a/response-to-reviews.docx
+++ b/response-to-reviews.docx
@@ -1448,7 +1448,6 @@
           <w:ilvl w:val="0"/>
           <w:numId w:val="1002"/>
         </w:numPr>
-        <w:pStyle w:val="Compact"/>
       </w:pPr>
       <w:r>
         <w:rPr>
@@ -1657,6 +1656,175 @@
           <w:b/>
         </w:rPr>
         <w:t xml:space="preserve">”</w:t>
+      </w:r>
+    </w:p>
+    <w:p>
+      <w:pPr>
+        <w:numPr>
+          <w:ilvl w:val="0"/>
+          <w:numId w:val="1002"/>
+        </w:numPr>
+      </w:pPr>
+      <w:r>
+        <w:rPr>
+          <w:bCs/>
+          <w:b/>
+        </w:rPr>
+        <w:t xml:space="preserve">“</w:t>
+      </w:r>
+      <w:r>
+        <w:rPr>
+          <w:bCs/>
+          <w:b/>
+        </w:rPr>
+        <w:t xml:space="preserve">Implications: Global Change Responses : Warming</w:t>
+      </w:r>
+      <w:r>
+        <w:rPr>
+          <w:bCs/>
+          <w:b/>
+        </w:rPr>
+        <w:t xml:space="preserve">”</w:t>
+      </w:r>
+      <w:r>
+        <w:rPr>
+          <w:bCs/>
+          <w:b/>
+        </w:rPr>
+        <w:t xml:space="preserve"> </w:t>
+      </w:r>
+      <w:r>
+        <w:rPr>
+          <w:bCs/>
+          <w:b/>
+        </w:rPr>
+        <w:t xml:space="preserve">section, final par (previous lines 803-806:</w:t>
+      </w:r>
+      <w:r>
+        <w:rPr>
+          <w:bCs/>
+          <w:b/>
+        </w:rPr>
+        <w:t xml:space="preserve"> </w:t>
+      </w:r>
+      <w:r>
+        <w:rPr>
+          <w:bCs/>
+          <w:b/>
+        </w:rPr>
+        <w:t xml:space="preserve">“</w:t>
+      </w:r>
+      <w:r>
+        <w:rPr>
+          <w:bCs/>
+          <w:b/>
+        </w:rPr>
+        <w:t xml:space="preserve">We expect that the tallest trees will be increasingly prone to hydraulic failure and damaging or lethal</w:t>
+      </w:r>
+      <w:r>
+        <w:rPr>
+          <w:bCs/>
+          <w:b/>
+        </w:rPr>
+        <w:t xml:space="preserve"> </w:t>
+      </w:r>
+      <m:oMath>
+        <m:sSub>
+          <m:e>
+            <m:r>
+              <m:t>T</m:t>
+            </m:r>
+          </m:e>
+          <m:sub>
+            <m:r>
+              <m:t>l</m:t>
+            </m:r>
+            <m:r>
+              <m:t>e</m:t>
+            </m:r>
+            <m:r>
+              <m:t>a</m:t>
+            </m:r>
+            <m:r>
+              <m:t>f</m:t>
+            </m:r>
+          </m:sub>
+        </m:sSub>
+      </m:oMath>
+      <w:r>
+        <w:rPr>
+          <w:bCs/>
+          <w:b/>
+        </w:rPr>
+        <w:t xml:space="preserve">’s,</w:t>
+      </w:r>
+      <w:r>
+        <w:rPr>
+          <w:bCs/>
+          <w:b/>
+        </w:rPr>
+        <w:t xml:space="preserve"> </w:t>
+      </w:r>
+      <w:r>
+        <w:rPr>
+          <w:iCs/>
+          <w:i/>
+          <w:bCs/>
+          <w:b/>
+        </w:rPr>
+        <w:t xml:space="preserve">while much larger uncertainty remains surrounding the resoponses of understory trees</w:t>
+      </w:r>
+      <w:r>
+        <w:rPr>
+          <w:bCs/>
+          <w:b/>
+        </w:rPr>
+        <w:t xml:space="preserve">.</w:t>
+      </w:r>
+      <w:r>
+        <w:rPr>
+          <w:bCs/>
+          <w:b/>
+        </w:rPr>
+        <w:t xml:space="preserve">”</w:t>
+      </w:r>
+    </w:p>
+    <w:p>
+      <w:pPr>
+        <w:numPr>
+          <w:ilvl w:val="0"/>
+          <w:numId w:val="1002"/>
+        </w:numPr>
+      </w:pPr>
+      <w:r>
+        <w:rPr>
+          <w:bCs/>
+          <w:b/>
+        </w:rPr>
+        <w:t xml:space="preserve">Conclusions section, first par (text specifically cited in the comment above): "The preponderance of available data suggest that large canopy trees are the most vulnerable to warming when water is limited.</w:t>
+      </w:r>
+      <w:r>
+        <w:rPr>
+          <w:bCs/>
+          <w:b/>
+        </w:rPr>
+        <w:t xml:space="preserve"> </w:t>
+      </w:r>
+      <w:r>
+        <w:rPr>
+          <w:iCs/>
+          <w:i/>
+          <w:bCs/>
+          <w:b/>
+        </w:rPr>
+        <w:t xml:space="preserve">While limited evidence suggests that understory trees may be more vulnerable to chronic warming stress under relatively mesic conditions</w:t>
+      </w:r>
+      <w:r>
+        <w:rPr>
+          <w:bCs/>
+          <w:b/>
+        </w:rPr>
+        <w:t xml:space="preserve">, more research is needed.</w:t>
       </w:r>
     </w:p>
     <w:p>

</xml_diff>

<commit_message>
respond to comments on ecology section
</commit_message>
<xml_diff>
--- a/response-to-reviews.docx
+++ b/response-to-reviews.docx
@@ -167,7 +167,7 @@
       </w:r>
     </w:p>
     <w:bookmarkEnd w:id="20"/>
-    <w:bookmarkStart w:id="43" w:name="response-to-reviewers-comments-to-author"/>
+    <w:bookmarkStart w:id="45" w:name="response-to-reviewers-comments-to-author"/>
     <w:p>
       <w:pPr>
         <w:pStyle w:val="Heading1"/>
@@ -1801,30 +1801,35 @@
           <w:bCs/>
           <w:b/>
         </w:rPr>
-        <w:t xml:space="preserve">Conclusions section, first par (text specifically cited in the comment above): "The preponderance of available data suggest that large canopy trees are the most vulnerable to warming when water is limited.</w:t>
-      </w:r>
-      <w:r>
-        <w:rPr>
-          <w:bCs/>
-          <w:b/>
-        </w:rPr>
-        <w:t xml:space="preserve"> </w:t>
-      </w:r>
-      <w:r>
-        <w:rPr>
-          <w:iCs/>
-          <w:i/>
-          <w:bCs/>
-          <w:b/>
-        </w:rPr>
-        <w:t xml:space="preserve">While limited evidence suggests that understory trees may be more vulnerable to chronic warming stress under relatively mesic conditions</w:t>
-      </w:r>
-      <w:r>
-        <w:rPr>
-          <w:bCs/>
-          <w:b/>
-        </w:rPr>
-        <w:t xml:space="preserve">, more research is needed.</w:t>
+        <w:t xml:space="preserve">Conclusions section, first par (text specifically cited in the comment above):</w:t>
+      </w:r>
+      <w:r>
+        <w:rPr>
+          <w:bCs/>
+          <w:b/>
+        </w:rPr>
+        <w:t xml:space="preserve"> </w:t>
+      </w:r>
+      <w:r>
+        <w:rPr>
+          <w:bCs/>
+          <w:b/>
+        </w:rPr>
+        <w:t xml:space="preserve">“</w:t>
+      </w:r>
+      <w:r>
+        <w:rPr>
+          <w:bCs/>
+          <w:b/>
+        </w:rPr>
+        <w:t xml:space="preserve">Similarly, much remains to be learned about how crown exposure influences the temperature sensitivity of woody stem growth. While the preponderance of available data suggest that large canopy trees are the most vulnerable to warming when water is limited, far less is known about the responses of understory trees, which might be more vulnerable to chronic warming stress under relatively mesic conditions (Fig. 4).</w:t>
+      </w:r>
+      <w:r>
+        <w:rPr>
+          <w:bCs/>
+          <w:b/>
+        </w:rPr>
+        <w:t xml:space="preserve">”</w:t>
       </w:r>
     </w:p>
     <w:p>
@@ -2871,6 +2876,46 @@
         <w:pStyle w:val="BodyText"/>
       </w:pPr>
       <w:r>
+        <w:rPr>
+          <w:bCs/>
+          <w:b/>
+        </w:rPr>
+        <w:t xml:space="preserve">This sentence has been revised to read,</w:t>
+      </w:r>
+      <w:r>
+        <w:rPr>
+          <w:bCs/>
+          <w:b/>
+        </w:rPr>
+        <w:t xml:space="preserve"> </w:t>
+      </w:r>
+      <w:r>
+        <w:rPr>
+          <w:bCs/>
+          <w:b/>
+        </w:rPr>
+        <w:t xml:space="preserve">“</w:t>
+      </w:r>
+      <w:r>
+        <w:rPr>
+          <w:bCs/>
+          <w:b/>
+        </w:rPr>
+        <w:t xml:space="preserve">In turn, the drought sensitivity of woody growth tends to be greater in canopy trees than in smaller trees with less exposed crowns.</w:t>
+      </w:r>
+      <w:r>
+        <w:rPr>
+          <w:bCs/>
+          <w:b/>
+        </w:rPr>
+        <w:t xml:space="preserve">”</w:t>
+      </w:r>
+    </w:p>
+    <w:p>
+      <w:pPr>
+        <w:pStyle w:val="BodyText"/>
+      </w:pPr>
+      <w:r>
         <w:t xml:space="preserve">line650:</w:t>
       </w:r>
       <w:r>
@@ -2895,10 +2940,105 @@
       </w:pPr>
       <w:r>
         <w:rPr>
-          <w:iCs/>
-          <w:i/>
-        </w:rPr>
-        <w:t xml:space="preserve">Important point that needs to be addressed.</w:t>
+          <w:bCs/>
+          <w:b/>
+        </w:rPr>
+        <w:t xml:space="preserve">As the point about resilience was not critical, we have removed that part of the statement. The sentence now reads,</w:t>
+      </w:r>
+      <w:r>
+        <w:rPr>
+          <w:bCs/>
+          <w:b/>
+        </w:rPr>
+        <w:t xml:space="preserve"> </w:t>
+      </w:r>
+      <w:r>
+        <w:rPr>
+          <w:bCs/>
+          <w:b/>
+        </w:rPr>
+        <w:t xml:space="preserve">“</w:t>
+      </w:r>
+      <w:r>
+        <w:rPr>
+          <w:bCs/>
+          <w:b/>
+        </w:rPr>
+        <w:t xml:space="preserve">In addition to lower drought resistance of growth, larger trees frequently exhibit greater increases in mortality</w:t>
+      </w:r>
+      <w:r>
+        <w:rPr>
+          <w:bCs/>
+          <w:b/>
+        </w:rPr>
+        <w:t xml:space="preserve"> </w:t>
+      </w:r>
+      <w:r>
+        <w:rPr>
+          <w:bCs/>
+          <w:b/>
+        </w:rPr>
+        <w:t xml:space="preserve">(Bennett</w:t>
+      </w:r>
+      <w:r>
+        <w:rPr>
+          <w:bCs/>
+          <w:b/>
+        </w:rPr>
+        <w:t xml:space="preserve"> </w:t>
+      </w:r>
+      <w:r>
+        <w:rPr>
+          <w:iCs/>
+          <w:i/>
+          <w:bCs/>
+          <w:b/>
+        </w:rPr>
+        <w:t xml:space="preserve">et al.</w:t>
+      </w:r>
+      <w:r>
+        <w:rPr>
+          <w:bCs/>
+          <w:b/>
+        </w:rPr>
+        <w:t xml:space="preserve">, 2015; Stovall</w:t>
+      </w:r>
+      <w:r>
+        <w:rPr>
+          <w:bCs/>
+          <w:b/>
+        </w:rPr>
+        <w:t xml:space="preserve"> </w:t>
+      </w:r>
+      <w:r>
+        <w:rPr>
+          <w:iCs/>
+          <w:i/>
+          <w:bCs/>
+          <w:b/>
+        </w:rPr>
+        <w:t xml:space="preserve">et al.</w:t>
+      </w:r>
+      <w:r>
+        <w:rPr>
+          <w:bCs/>
+          <w:b/>
+        </w:rPr>
+        <w:t xml:space="preserve">, 2019)</w:t>
+      </w:r>
+      <w:r>
+        <w:rPr>
+          <w:bCs/>
+          <w:b/>
+        </w:rPr>
+        <w:t xml:space="preserve">.</w:t>
+      </w:r>
+      <w:r>
+        <w:rPr>
+          <w:bCs/>
+          <w:b/>
+        </w:rPr>
+        <w:t xml:space="preserve">”</w:t>
       </w:r>
     </w:p>
     <w:p>
@@ -2930,10 +3070,38 @@
       </w:pPr>
       <w:r>
         <w:rPr>
-          <w:iCs/>
-          <w:i/>
-        </w:rPr>
-        <w:t xml:space="preserve">This requires rewording to clarify that we’re not discussing intra-individual differences.</w:t>
+          <w:bCs/>
+          <w:b/>
+        </w:rPr>
+        <w:t xml:space="preserve">This has been reworded to read,</w:t>
+      </w:r>
+      <w:r>
+        <w:rPr>
+          <w:bCs/>
+          <w:b/>
+        </w:rPr>
+        <w:t xml:space="preserve"> </w:t>
+      </w:r>
+      <w:r>
+        <w:rPr>
+          <w:bCs/>
+          <w:b/>
+        </w:rPr>
+        <w:t xml:space="preserve">“</w:t>
+      </w:r>
+      <w:r>
+        <w:rPr>
+          <w:bCs/>
+          <w:b/>
+        </w:rPr>
+        <w:t xml:space="preserve">However, there remains a lot of uncertainty as to how temperature sensitivity of foliar gas exchange varies across these vertical gradients. Similarly, much remains to be learned about how crown exposure influences the temperature sensitivity of woody stem growth. While the preponderance of available data suggest that large canopy trees are the most vulnerable to warming when water is limited, far less is known about the responses of understory trees, which might be more vulnerable to chronic warming stress under relatively mesic conditions (Fig. 4).</w:t>
+      </w:r>
+      <w:r>
+        <w:rPr>
+          <w:bCs/>
+          <w:b/>
+        </w:rPr>
+        <w:t xml:space="preserve">”</w:t>
       </w:r>
     </w:p>
     <w:p>
@@ -2943,7 +3111,7 @@
     </w:p>
     <w:bookmarkEnd w:id="32"/>
     <w:bookmarkEnd w:id="33"/>
-    <w:bookmarkStart w:id="42" w:name="references"/>
+    <w:bookmarkStart w:id="44" w:name="references"/>
     <w:p>
       <w:pPr>
         <w:pStyle w:val="Heading2"/>
@@ -2952,8 +3120,8 @@
         <w:t xml:space="preserve">References</w:t>
       </w:r>
     </w:p>
-    <w:bookmarkStart w:id="41" w:name="refs"/>
-    <w:bookmarkStart w:id="34" w:name="X45e6acc440a7b082e2d4b38455017c939cdc3e7"/>
+    <w:bookmarkStart w:id="43" w:name="refs"/>
+    <w:bookmarkStart w:id="34" w:name="ref-bennettLargerTreesSuffer2015"/>
     <w:p>
       <w:pPr>
         <w:pStyle w:val="Bibliography"/>
@@ -2965,6 +3133,130 @@
           <w:bCs/>
           <w:b/>
         </w:rPr>
+        <w:t xml:space="preserve">Bennett AC</w:t>
+      </w:r>
+      <w:r>
+        <w:rPr>
+          <w:bCs/>
+          <w:b/>
+        </w:rPr>
+        <w:t xml:space="preserve">,</w:t>
+      </w:r>
+      <w:r>
+        <w:rPr>
+          <w:bCs/>
+          <w:b/>
+        </w:rPr>
+        <w:t xml:space="preserve"> </w:t>
+      </w:r>
+      <w:r>
+        <w:rPr>
+          <w:bCs/>
+          <w:b/>
+          <w:bCs/>
+          <w:b/>
+        </w:rPr>
+        <w:t xml:space="preserve">McDowell NG</w:t>
+      </w:r>
+      <w:r>
+        <w:rPr>
+          <w:bCs/>
+          <w:b/>
+        </w:rPr>
+        <w:t xml:space="preserve">,</w:t>
+      </w:r>
+      <w:r>
+        <w:rPr>
+          <w:bCs/>
+          <w:b/>
+        </w:rPr>
+        <w:t xml:space="preserve"> </w:t>
+      </w:r>
+      <w:r>
+        <w:rPr>
+          <w:bCs/>
+          <w:b/>
+          <w:bCs/>
+          <w:b/>
+        </w:rPr>
+        <w:t xml:space="preserve">Allen CD</w:t>
+      </w:r>
+      <w:r>
+        <w:rPr>
+          <w:bCs/>
+          <w:b/>
+        </w:rPr>
+        <w:t xml:space="preserve">,</w:t>
+      </w:r>
+      <w:r>
+        <w:rPr>
+          <w:bCs/>
+          <w:b/>
+        </w:rPr>
+        <w:t xml:space="preserve"> </w:t>
+      </w:r>
+      <w:r>
+        <w:rPr>
+          <w:bCs/>
+          <w:b/>
+          <w:bCs/>
+          <w:b/>
+        </w:rPr>
+        <w:t xml:space="preserve">Anderson-Teixeira KJ</w:t>
+      </w:r>
+      <w:r>
+        <w:t xml:space="preserve">.</w:t>
+      </w:r>
+      <w:r>
+        <w:t xml:space="preserve"> </w:t>
+      </w:r>
+      <w:r>
+        <w:rPr>
+          <w:bCs/>
+          <w:b/>
+        </w:rPr>
+        <w:t xml:space="preserve">2015</w:t>
+      </w:r>
+      <w:r>
+        <w:t xml:space="preserve">. Larger trees suffer most during drought in forests worldwide.</w:t>
+      </w:r>
+      <w:r>
+        <w:t xml:space="preserve"> </w:t>
+      </w:r>
+      <w:r>
+        <w:rPr>
+          <w:iCs/>
+          <w:i/>
+        </w:rPr>
+        <w:t xml:space="preserve">Nature Plants</w:t>
+      </w:r>
+      <w:r>
+        <w:t xml:space="preserve"> </w:t>
+      </w:r>
+      <w:r>
+        <w:rPr>
+          <w:bCs/>
+          <w:b/>
+        </w:rPr>
+        <w:t xml:space="preserve">1</w:t>
+      </w:r>
+      <w:r>
+        <w:t xml:space="preserve">: 15139.</w:t>
+      </w:r>
+    </w:p>
+    <w:bookmarkEnd w:id="34"/>
+    <w:bookmarkStart w:id="35" w:name="X45e6acc440a7b082e2d4b38455017c939cdc3e7"/>
+    <w:p>
+      <w:pPr>
+        <w:pStyle w:val="Bibliography"/>
+      </w:pPr>
+      <w:r>
+        <w:rPr>
+          <w:bCs/>
+          <w:b/>
+          <w:bCs/>
+          <w:b/>
+        </w:rPr>
         <w:t xml:space="preserve">Cavaleri MA</w:t>
       </w:r>
       <w:r>
@@ -3007,8 +3299,8 @@
         <w:t xml:space="preserve">: 1455–1457.</w:t>
       </w:r>
     </w:p>
-    <w:bookmarkEnd w:id="34"/>
-    <w:bookmarkStart w:id="35" w:name="ref-jiao-junWindProfilesTrees2004"/>
+    <w:bookmarkEnd w:id="35"/>
+    <w:bookmarkStart w:id="36" w:name="ref-jiao-junWindProfilesTrees2004"/>
     <w:p>
       <w:pPr>
         <w:pStyle w:val="Bibliography"/>
@@ -3131,8 +3423,8 @@
         <w:t xml:space="preserve">: 305.</w:t>
       </w:r>
     </w:p>
-    <w:bookmarkEnd w:id="35"/>
-    <w:bookmarkStart w:id="36" w:name="ref-juckerCanopyStructureTopography2018"/>
+    <w:bookmarkEnd w:id="36"/>
+    <w:bookmarkStart w:id="37" w:name="ref-juckerCanopyStructureTopography2018"/>
     <w:p>
       <w:pPr>
         <w:pStyle w:val="Bibliography"/>
@@ -3347,8 +3639,8 @@
         <w:t xml:space="preserve">: 5243–5258.</w:t>
       </w:r>
     </w:p>
-    <w:bookmarkEnd w:id="36"/>
-    <w:bookmarkStart w:id="37" w:name="ref-poorterLeafOpticalProperties2000"/>
+    <w:bookmarkEnd w:id="37"/>
+    <w:bookmarkStart w:id="38" w:name="ref-poorterLeafOpticalProperties2000"/>
     <w:p>
       <w:pPr>
         <w:pStyle w:val="Bibliography"/>
@@ -3506,8 +3798,8 @@
         <w:t xml:space="preserve">: 519–526.</w:t>
       </w:r>
     </w:p>
-    <w:bookmarkEnd w:id="37"/>
-    <w:bookmarkStart w:id="38" w:name="ref-rey-sanchez_spatial_2016"/>
+    <w:bookmarkEnd w:id="38"/>
+    <w:bookmarkStart w:id="39" w:name="ref-rey-sanchez_spatial_2016"/>
     <w:p>
       <w:pPr>
         <w:pStyle w:val="Bibliography"/>
@@ -3630,8 +3922,8 @@
         <w:t xml:space="preserve">: 75–89.</w:t>
       </w:r>
     </w:p>
-    <w:bookmarkEnd w:id="38"/>
-    <w:bookmarkStart w:id="39" w:name="X7407d7b0eb22fe71d68b522f479ab18e69f7d08"/>
+    <w:bookmarkEnd w:id="39"/>
+    <w:bookmarkStart w:id="40" w:name="X7407d7b0eb22fe71d68b522f479ab18e69f7d08"/>
     <w:p>
       <w:pPr>
         <w:pStyle w:val="Bibliography"/>
@@ -3800,8 +4092,8 @@
         <w:t xml:space="preserve">: e03264.</w:t>
       </w:r>
     </w:p>
-    <w:bookmarkEnd w:id="39"/>
-    <w:bookmarkStart w:id="40" w:name="ref-vogelLeavesLowestHighest2009"/>
+    <w:bookmarkEnd w:id="40"/>
+    <w:bookmarkStart w:id="41" w:name="ref-stovallTreeHeightExplains2019"/>
     <w:p>
       <w:pPr>
         <w:pStyle w:val="Bibliography"/>
@@ -3813,6 +4105,107 @@
           <w:bCs/>
           <w:b/>
         </w:rPr>
+        <w:t xml:space="preserve">Stovall AEL</w:t>
+      </w:r>
+      <w:r>
+        <w:rPr>
+          <w:bCs/>
+          <w:b/>
+        </w:rPr>
+        <w:t xml:space="preserve">,</w:t>
+      </w:r>
+      <w:r>
+        <w:rPr>
+          <w:bCs/>
+          <w:b/>
+        </w:rPr>
+        <w:t xml:space="preserve"> </w:t>
+      </w:r>
+      <w:r>
+        <w:rPr>
+          <w:bCs/>
+          <w:b/>
+          <w:bCs/>
+          <w:b/>
+        </w:rPr>
+        <w:t xml:space="preserve">Shugart H</w:t>
+      </w:r>
+      <w:r>
+        <w:rPr>
+          <w:bCs/>
+          <w:b/>
+        </w:rPr>
+        <w:t xml:space="preserve">,</w:t>
+      </w:r>
+      <w:r>
+        <w:rPr>
+          <w:bCs/>
+          <w:b/>
+        </w:rPr>
+        <w:t xml:space="preserve"> </w:t>
+      </w:r>
+      <w:r>
+        <w:rPr>
+          <w:bCs/>
+          <w:b/>
+          <w:bCs/>
+          <w:b/>
+        </w:rPr>
+        <w:t xml:space="preserve">Yang X</w:t>
+      </w:r>
+      <w:r>
+        <w:t xml:space="preserve">.</w:t>
+      </w:r>
+      <w:r>
+        <w:t xml:space="preserve"> </w:t>
+      </w:r>
+      <w:r>
+        <w:rPr>
+          <w:bCs/>
+          <w:b/>
+        </w:rPr>
+        <w:t xml:space="preserve">2019</w:t>
+      </w:r>
+      <w:r>
+        <w:t xml:space="preserve">. Tree height explains mortality risk during an intense drought.</w:t>
+      </w:r>
+      <w:r>
+        <w:t xml:space="preserve"> </w:t>
+      </w:r>
+      <w:r>
+        <w:rPr>
+          <w:iCs/>
+          <w:i/>
+        </w:rPr>
+        <w:t xml:space="preserve">Nature Communications</w:t>
+      </w:r>
+      <w:r>
+        <w:t xml:space="preserve"> </w:t>
+      </w:r>
+      <w:r>
+        <w:rPr>
+          <w:bCs/>
+          <w:b/>
+        </w:rPr>
+        <w:t xml:space="preserve">10</w:t>
+      </w:r>
+      <w:r>
+        <w:t xml:space="preserve">: 4385.</w:t>
+      </w:r>
+    </w:p>
+    <w:bookmarkEnd w:id="41"/>
+    <w:bookmarkStart w:id="42" w:name="ref-vogelLeavesLowestHighest2009"/>
+    <w:p>
+      <w:pPr>
+        <w:pStyle w:val="Bibliography"/>
+      </w:pPr>
+      <w:r>
+        <w:rPr>
+          <w:bCs/>
+          <w:b/>
+          <w:bCs/>
+          <w:b/>
+        </w:rPr>
         <w:t xml:space="preserve">Vogel S</w:t>
       </w:r>
       <w:r>
@@ -3855,10 +4248,10 @@
         <w:t xml:space="preserve">: 13–26.</w:t>
       </w:r>
     </w:p>
-    <w:bookmarkEnd w:id="40"/>
-    <w:bookmarkEnd w:id="41"/>
     <w:bookmarkEnd w:id="42"/>
     <w:bookmarkEnd w:id="43"/>
+    <w:bookmarkEnd w:id="44"/>
+    <w:bookmarkEnd w:id="45"/>
     <w:sectPr/>
   </w:body>
 </w:document>

</xml_diff>

<commit_message>
VAZ and VOC separate line replaced
or maybe this needs to be photoprotection?
</commit_message>
<xml_diff>
--- a/response-to-reviews.docx
+++ b/response-to-reviews.docx
@@ -167,7 +167,7 @@
       </w:r>
     </w:p>
     <w:bookmarkEnd w:id="20"/>
-    <w:bookmarkStart w:id="45" w:name="response-to-reviewers-comments-to-author"/>
+    <w:bookmarkStart w:id="43" w:name="response-to-reviewers-comments-to-author"/>
     <w:p>
       <w:pPr>
         <w:pStyle w:val="Heading1"/>
@@ -1120,7 +1120,7 @@
     </w:p>
     <w:bookmarkEnd w:id="24"/>
     <w:bookmarkEnd w:id="25"/>
-    <w:bookmarkStart w:id="33" w:name="referee-2"/>
+    <w:bookmarkStart w:id="31" w:name="referee-2"/>
     <w:p>
       <w:pPr>
         <w:pStyle w:val="Heading2"/>
@@ -1396,16 +1396,41 @@
       <w:pPr>
         <w:pStyle w:val="BodyText"/>
       </w:pPr>
-      <w:hyperlink r:id="rId30">
-        <w:r>
-          <w:rPr>
-            <w:rStyle w:val="Hyperlink"/>
-            <w:iCs/>
-            <w:i/>
-          </w:rPr>
-          <w:t xml:space="preserve">issue #91</w:t>
-        </w:r>
-      </w:hyperlink>
+      <w:r>
+        <w:rPr>
+          <w:bCs/>
+          <w:b/>
+        </w:rPr>
+        <w:t xml:space="preserve">We did not intend to argue that light was not the dominant factor, but the wording was misleading. This sentence has been revised to read,</w:t>
+      </w:r>
+      <w:r>
+        <w:rPr>
+          <w:bCs/>
+          <w:b/>
+        </w:rPr>
+        <w:t xml:space="preserve"> </w:t>
+      </w:r>
+      <w:r>
+        <w:rPr>
+          <w:bCs/>
+          <w:b/>
+        </w:rPr>
+        <w:t xml:space="preserve">“</w:t>
+      </w:r>
+      <w:r>
+        <w:rPr>
+          <w:bCs/>
+          <w:b/>
+        </w:rPr>
+        <w:t xml:space="preserve">This points to a dominant role of vertical profiles in the biophysical environment (Fig. 2) in shaping tree growth rates within forests.</w:t>
+      </w:r>
+      <w:r>
+        <w:rPr>
+          <w:bCs/>
+          <w:b/>
+        </w:rPr>
+        <w:t xml:space="preserve">”</w:t>
+      </w:r>
     </w:p>
     <w:p>
       <w:pPr>
@@ -1439,7 +1464,7 @@
           <w:bCs/>
           <w:b/>
         </w:rPr>
-        <w:t xml:space="preserve">We agree that more caution is warrented on comparing canopy vs understory responses to warming, particularly because understory responses are highly uncertain. We have reworded relevant text as follows:</w:t>
+        <w:t xml:space="preserve">We agree that more caution is warranted on comparing canopy vs understory responses to warming, particularly because understory responses are highly uncertain. We have reworded relevant text as follows:</w:t>
       </w:r>
     </w:p>
     <w:p>
@@ -1832,34 +1857,19 @@
         <w:t xml:space="preserve">”</w:t>
       </w:r>
     </w:p>
+    <w:bookmarkStart w:id="30" w:name="details"/>
+    <w:p>
+      <w:pPr>
+        <w:pStyle w:val="Heading3"/>
+      </w:pPr>
+      <w:r>
+        <w:t xml:space="preserve">Details</w:t>
+      </w:r>
+    </w:p>
     <w:p>
       <w:pPr>
         <w:pStyle w:val="FirstParagraph"/>
       </w:pPr>
-      <w:hyperlink r:id="rId31">
-        <w:r>
-          <w:rPr>
-            <w:rStyle w:val="Hyperlink"/>
-            <w:iCs/>
-            <w:i/>
-          </w:rPr>
-          <w:t xml:space="preserve">issue #90</w:t>
-        </w:r>
-      </w:hyperlink>
-    </w:p>
-    <w:bookmarkStart w:id="32" w:name="details"/>
-    <w:p>
-      <w:pPr>
-        <w:pStyle w:val="Heading3"/>
-      </w:pPr>
-      <w:r>
-        <w:t xml:space="preserve">Details</w:t>
-      </w:r>
-    </w:p>
-    <w:p>
-      <w:pPr>
-        <w:pStyle w:val="FirstParagraph"/>
-      </w:pPr>
       <w:r>
         <w:t xml:space="preserve">There are a few dense sentences or run-ons that could be revised. Lines 192-196 and lines 201-204, for instance. Please revise.</w:t>
       </w:r>
@@ -3109,19 +3119,198 @@
         <w:br w:type="page"/>
       </w:r>
     </w:p>
+    <w:bookmarkEnd w:id="30"/>
+    <w:bookmarkEnd w:id="31"/>
+    <w:bookmarkStart w:id="42" w:name="references"/>
+    <w:p>
+      <w:pPr>
+        <w:pStyle w:val="Heading2"/>
+      </w:pPr>
+      <w:r>
+        <w:t xml:space="preserve">References</w:t>
+      </w:r>
+    </w:p>
+    <w:bookmarkStart w:id="41" w:name="refs"/>
+    <w:bookmarkStart w:id="32" w:name="ref-bennettLargerTreesSuffer2015"/>
+    <w:p>
+      <w:pPr>
+        <w:pStyle w:val="Bibliography"/>
+      </w:pPr>
+      <w:r>
+        <w:rPr>
+          <w:bCs/>
+          <w:b/>
+          <w:bCs/>
+          <w:b/>
+        </w:rPr>
+        <w:t xml:space="preserve">Bennett AC</w:t>
+      </w:r>
+      <w:r>
+        <w:rPr>
+          <w:bCs/>
+          <w:b/>
+        </w:rPr>
+        <w:t xml:space="preserve">,</w:t>
+      </w:r>
+      <w:r>
+        <w:rPr>
+          <w:bCs/>
+          <w:b/>
+        </w:rPr>
+        <w:t xml:space="preserve"> </w:t>
+      </w:r>
+      <w:r>
+        <w:rPr>
+          <w:bCs/>
+          <w:b/>
+          <w:bCs/>
+          <w:b/>
+        </w:rPr>
+        <w:t xml:space="preserve">McDowell NG</w:t>
+      </w:r>
+      <w:r>
+        <w:rPr>
+          <w:bCs/>
+          <w:b/>
+        </w:rPr>
+        <w:t xml:space="preserve">,</w:t>
+      </w:r>
+      <w:r>
+        <w:rPr>
+          <w:bCs/>
+          <w:b/>
+        </w:rPr>
+        <w:t xml:space="preserve"> </w:t>
+      </w:r>
+      <w:r>
+        <w:rPr>
+          <w:bCs/>
+          <w:b/>
+          <w:bCs/>
+          <w:b/>
+        </w:rPr>
+        <w:t xml:space="preserve">Allen CD</w:t>
+      </w:r>
+      <w:r>
+        <w:rPr>
+          <w:bCs/>
+          <w:b/>
+        </w:rPr>
+        <w:t xml:space="preserve">,</w:t>
+      </w:r>
+      <w:r>
+        <w:rPr>
+          <w:bCs/>
+          <w:b/>
+        </w:rPr>
+        <w:t xml:space="preserve"> </w:t>
+      </w:r>
+      <w:r>
+        <w:rPr>
+          <w:bCs/>
+          <w:b/>
+          <w:bCs/>
+          <w:b/>
+        </w:rPr>
+        <w:t xml:space="preserve">Anderson-Teixeira KJ</w:t>
+      </w:r>
+      <w:r>
+        <w:t xml:space="preserve">.</w:t>
+      </w:r>
+      <w:r>
+        <w:t xml:space="preserve"> </w:t>
+      </w:r>
+      <w:r>
+        <w:rPr>
+          <w:bCs/>
+          <w:b/>
+        </w:rPr>
+        <w:t xml:space="preserve">2015</w:t>
+      </w:r>
+      <w:r>
+        <w:t xml:space="preserve">. Larger trees suffer most during drought in forests worldwide.</w:t>
+      </w:r>
+      <w:r>
+        <w:t xml:space="preserve"> </w:t>
+      </w:r>
+      <w:r>
+        <w:rPr>
+          <w:iCs/>
+          <w:i/>
+        </w:rPr>
+        <w:t xml:space="preserve">Nature Plants</w:t>
+      </w:r>
+      <w:r>
+        <w:t xml:space="preserve"> </w:t>
+      </w:r>
+      <w:r>
+        <w:rPr>
+          <w:bCs/>
+          <w:b/>
+        </w:rPr>
+        <w:t xml:space="preserve">1</w:t>
+      </w:r>
+      <w:r>
+        <w:t xml:space="preserve">: 15139.</w:t>
+      </w:r>
+    </w:p>
     <w:bookmarkEnd w:id="32"/>
+    <w:bookmarkStart w:id="33" w:name="X45e6acc440a7b082e2d4b38455017c939cdc3e7"/>
+    <w:p>
+      <w:pPr>
+        <w:pStyle w:val="Bibliography"/>
+      </w:pPr>
+      <w:r>
+        <w:rPr>
+          <w:bCs/>
+          <w:b/>
+          <w:bCs/>
+          <w:b/>
+        </w:rPr>
+        <w:t xml:space="preserve">Cavaleri MA</w:t>
+      </w:r>
+      <w:r>
+        <w:t xml:space="preserve">.</w:t>
+      </w:r>
+      <w:r>
+        <w:t xml:space="preserve"> </w:t>
+      </w:r>
+      <w:r>
+        <w:rPr>
+          <w:bCs/>
+          <w:b/>
+        </w:rPr>
+        <w:t xml:space="preserve">2020</w:t>
+      </w:r>
+      <w:r>
+        <w:t xml:space="preserve">. Cold-blooded forests in a warming world.</w:t>
+      </w:r>
+      <w:r>
+        <w:t xml:space="preserve"> </w:t>
+      </w:r>
+      <w:r>
+        <w:rPr>
+          <w:iCs/>
+          <w:i/>
+        </w:rPr>
+        <w:t xml:space="preserve">New Phytologist</w:t>
+      </w:r>
+      <w:r>
+        <w:t xml:space="preserve"> </w:t>
+      </w:r>
+      <w:r>
+        <w:rPr>
+          <w:bCs/>
+          <w:b/>
+        </w:rPr>
+        <w:t xml:space="preserve">228</w:t>
+      </w:r>
+      <w:r>
+        <w:t xml:space="preserve">: 1455–1457.</w:t>
+      </w:r>
+    </w:p>
     <w:bookmarkEnd w:id="33"/>
-    <w:bookmarkStart w:id="44" w:name="references"/>
-    <w:p>
-      <w:pPr>
-        <w:pStyle w:val="Heading2"/>
-      </w:pPr>
-      <w:r>
-        <w:t xml:space="preserve">References</w:t>
-      </w:r>
-    </w:p>
-    <w:bookmarkStart w:id="43" w:name="refs"/>
-    <w:bookmarkStart w:id="34" w:name="ref-bennettLargerTreesSuffer2015"/>
+    <w:bookmarkStart w:id="34" w:name="ref-jiao-junWindProfilesTrees2004"/>
     <w:p>
       <w:pPr>
         <w:pStyle w:val="Bibliography"/>
@@ -3133,7 +3322,7 @@
           <w:bCs/>
           <w:b/>
         </w:rPr>
-        <w:t xml:space="preserve">Bennett AC</w:t>
+        <w:t xml:space="preserve">Jiao-jun Z</w:t>
       </w:r>
       <w:r>
         <w:rPr>
@@ -3156,7 +3345,7 @@
           <w:bCs/>
           <w:b/>
         </w:rPr>
-        <w:t xml:space="preserve">McDowell NG</w:t>
+        <w:t xml:space="preserve">Xiu-fen L</w:t>
       </w:r>
       <w:r>
         <w:rPr>
@@ -3179,7 +3368,7 @@
           <w:bCs/>
           <w:b/>
         </w:rPr>
-        <w:t xml:space="preserve">Allen CD</w:t>
+        <w:t xml:space="preserve">Yutaka G</w:t>
       </w:r>
       <w:r>
         <w:rPr>
@@ -3202,7 +3391,7 @@
           <w:bCs/>
           <w:b/>
         </w:rPr>
-        <w:t xml:space="preserve">Anderson-Teixeira KJ</w:t>
+        <w:t xml:space="preserve">Takeshi M</w:t>
       </w:r>
       <w:r>
         <w:t xml:space="preserve">.</w:t>
@@ -3215,37 +3404,37 @@
           <w:bCs/>
           <w:b/>
         </w:rPr>
-        <w:t xml:space="preserve">2015</w:t>
-      </w:r>
-      <w:r>
-        <w:t xml:space="preserve">. Larger trees suffer most during drought in forests worldwide.</w:t>
-      </w:r>
-      <w:r>
-        <w:t xml:space="preserve"> </w:t>
-      </w:r>
-      <w:r>
-        <w:rPr>
-          <w:iCs/>
-          <w:i/>
-        </w:rPr>
-        <w:t xml:space="preserve">Nature Plants</w:t>
-      </w:r>
-      <w:r>
-        <w:t xml:space="preserve"> </w:t>
-      </w:r>
-      <w:r>
-        <w:rPr>
-          <w:bCs/>
-          <w:b/>
-        </w:rPr>
-        <w:t xml:space="preserve">1</w:t>
-      </w:r>
-      <w:r>
-        <w:t xml:space="preserve">: 15139.</w:t>
+        <w:t xml:space="preserve">2004</w:t>
+      </w:r>
+      <w:r>
+        <w:t xml:space="preserve">. Wind profiles in and over trees.</w:t>
+      </w:r>
+      <w:r>
+        <w:t xml:space="preserve"> </w:t>
+      </w:r>
+      <w:r>
+        <w:rPr>
+          <w:iCs/>
+          <w:i/>
+        </w:rPr>
+        <w:t xml:space="preserve">Journal of Forestry Research</w:t>
+      </w:r>
+      <w:r>
+        <w:t xml:space="preserve"> </w:t>
+      </w:r>
+      <w:r>
+        <w:rPr>
+          <w:bCs/>
+          <w:b/>
+        </w:rPr>
+        <w:t xml:space="preserve">15</w:t>
+      </w:r>
+      <w:r>
+        <w:t xml:space="preserve">: 305.</w:t>
       </w:r>
     </w:p>
     <w:bookmarkEnd w:id="34"/>
-    <w:bookmarkStart w:id="35" w:name="X45e6acc440a7b082e2d4b38455017c939cdc3e7"/>
+    <w:bookmarkStart w:id="35" w:name="ref-juckerCanopyStructureTopography2018"/>
     <w:p>
       <w:pPr>
         <w:pStyle w:val="Bibliography"/>
@@ -3257,7 +3446,168 @@
           <w:bCs/>
           <w:b/>
         </w:rPr>
-        <w:t xml:space="preserve">Cavaleri MA</w:t>
+        <w:t xml:space="preserve">Jucker T</w:t>
+      </w:r>
+      <w:r>
+        <w:rPr>
+          <w:bCs/>
+          <w:b/>
+        </w:rPr>
+        <w:t xml:space="preserve">,</w:t>
+      </w:r>
+      <w:r>
+        <w:rPr>
+          <w:bCs/>
+          <w:b/>
+        </w:rPr>
+        <w:t xml:space="preserve"> </w:t>
+      </w:r>
+      <w:r>
+        <w:rPr>
+          <w:bCs/>
+          <w:b/>
+          <w:bCs/>
+          <w:b/>
+        </w:rPr>
+        <w:t xml:space="preserve">Hardwick SR</w:t>
+      </w:r>
+      <w:r>
+        <w:rPr>
+          <w:bCs/>
+          <w:b/>
+        </w:rPr>
+        <w:t xml:space="preserve">,</w:t>
+      </w:r>
+      <w:r>
+        <w:rPr>
+          <w:bCs/>
+          <w:b/>
+        </w:rPr>
+        <w:t xml:space="preserve"> </w:t>
+      </w:r>
+      <w:r>
+        <w:rPr>
+          <w:bCs/>
+          <w:b/>
+          <w:bCs/>
+          <w:b/>
+        </w:rPr>
+        <w:t xml:space="preserve">Both S</w:t>
+      </w:r>
+      <w:r>
+        <w:rPr>
+          <w:bCs/>
+          <w:b/>
+        </w:rPr>
+        <w:t xml:space="preserve">,</w:t>
+      </w:r>
+      <w:r>
+        <w:rPr>
+          <w:bCs/>
+          <w:b/>
+        </w:rPr>
+        <w:t xml:space="preserve"> </w:t>
+      </w:r>
+      <w:r>
+        <w:rPr>
+          <w:bCs/>
+          <w:b/>
+          <w:bCs/>
+          <w:b/>
+        </w:rPr>
+        <w:t xml:space="preserve">Elias DMO</w:t>
+      </w:r>
+      <w:r>
+        <w:rPr>
+          <w:bCs/>
+          <w:b/>
+        </w:rPr>
+        <w:t xml:space="preserve">,</w:t>
+      </w:r>
+      <w:r>
+        <w:rPr>
+          <w:bCs/>
+          <w:b/>
+        </w:rPr>
+        <w:t xml:space="preserve"> </w:t>
+      </w:r>
+      <w:r>
+        <w:rPr>
+          <w:bCs/>
+          <w:b/>
+          <w:bCs/>
+          <w:b/>
+        </w:rPr>
+        <w:t xml:space="preserve">Ewers RM</w:t>
+      </w:r>
+      <w:r>
+        <w:rPr>
+          <w:bCs/>
+          <w:b/>
+        </w:rPr>
+        <w:t xml:space="preserve">,</w:t>
+      </w:r>
+      <w:r>
+        <w:rPr>
+          <w:bCs/>
+          <w:b/>
+        </w:rPr>
+        <w:t xml:space="preserve"> </w:t>
+      </w:r>
+      <w:r>
+        <w:rPr>
+          <w:bCs/>
+          <w:b/>
+          <w:bCs/>
+          <w:b/>
+        </w:rPr>
+        <w:t xml:space="preserve">Milodowski DT</w:t>
+      </w:r>
+      <w:r>
+        <w:rPr>
+          <w:bCs/>
+          <w:b/>
+        </w:rPr>
+        <w:t xml:space="preserve">,</w:t>
+      </w:r>
+      <w:r>
+        <w:rPr>
+          <w:bCs/>
+          <w:b/>
+        </w:rPr>
+        <w:t xml:space="preserve"> </w:t>
+      </w:r>
+      <w:r>
+        <w:rPr>
+          <w:bCs/>
+          <w:b/>
+          <w:bCs/>
+          <w:b/>
+        </w:rPr>
+        <w:t xml:space="preserve">Swinfield T</w:t>
+      </w:r>
+      <w:r>
+        <w:rPr>
+          <w:bCs/>
+          <w:b/>
+        </w:rPr>
+        <w:t xml:space="preserve">,</w:t>
+      </w:r>
+      <w:r>
+        <w:rPr>
+          <w:bCs/>
+          <w:b/>
+        </w:rPr>
+        <w:t xml:space="preserve"> </w:t>
+      </w:r>
+      <w:r>
+        <w:rPr>
+          <w:bCs/>
+          <w:b/>
+          <w:bCs/>
+          <w:b/>
+        </w:rPr>
+        <w:t xml:space="preserve">Coomes DA</w:t>
       </w:r>
       <w:r>
         <w:t xml:space="preserve">.</w:t>
@@ -3270,10 +3620,619 @@
           <w:bCs/>
           <w:b/>
         </w:rPr>
+        <w:t xml:space="preserve">2018</w:t>
+      </w:r>
+      <w:r>
+        <w:t xml:space="preserve">. Canopy structure and topography jointly constrain the microclimate of human-modified tropical landscapes.</w:t>
+      </w:r>
+      <w:r>
+        <w:t xml:space="preserve"> </w:t>
+      </w:r>
+      <w:r>
+        <w:rPr>
+          <w:iCs/>
+          <w:i/>
+        </w:rPr>
+        <w:t xml:space="preserve">Global Change Biology</w:t>
+      </w:r>
+      <w:r>
+        <w:t xml:space="preserve"> </w:t>
+      </w:r>
+      <w:r>
+        <w:rPr>
+          <w:bCs/>
+          <w:b/>
+        </w:rPr>
+        <w:t xml:space="preserve">24</w:t>
+      </w:r>
+      <w:r>
+        <w:t xml:space="preserve">: 5243–5258.</w:t>
+      </w:r>
+    </w:p>
+    <w:bookmarkEnd w:id="35"/>
+    <w:bookmarkStart w:id="36" w:name="ref-poorterLeafOpticalProperties2000"/>
+    <w:p>
+      <w:pPr>
+        <w:pStyle w:val="Bibliography"/>
+      </w:pPr>
+      <w:r>
+        <w:rPr>
+          <w:bCs/>
+          <w:b/>
+          <w:bCs/>
+          <w:b/>
+        </w:rPr>
+        <w:t xml:space="preserve">Poorter L</w:t>
+      </w:r>
+      <w:r>
+        <w:rPr>
+          <w:bCs/>
+          <w:b/>
+        </w:rPr>
+        <w:t xml:space="preserve">,</w:t>
+      </w:r>
+      <w:r>
+        <w:rPr>
+          <w:bCs/>
+          <w:b/>
+        </w:rPr>
+        <w:t xml:space="preserve"> </w:t>
+      </w:r>
+      <w:r>
+        <w:rPr>
+          <w:bCs/>
+          <w:b/>
+          <w:bCs/>
+          <w:b/>
+        </w:rPr>
+        <w:t xml:space="preserve">Kwant R</w:t>
+      </w:r>
+      <w:r>
+        <w:rPr>
+          <w:bCs/>
+          <w:b/>
+        </w:rPr>
+        <w:t xml:space="preserve">,</w:t>
+      </w:r>
+      <w:r>
+        <w:rPr>
+          <w:bCs/>
+          <w:b/>
+        </w:rPr>
+        <w:t xml:space="preserve"> </w:t>
+      </w:r>
+      <w:r>
+        <w:rPr>
+          <w:bCs/>
+          <w:b/>
+          <w:bCs/>
+          <w:b/>
+        </w:rPr>
+        <w:t xml:space="preserve">Hernández R</w:t>
+      </w:r>
+      <w:r>
+        <w:rPr>
+          <w:bCs/>
+          <w:b/>
+        </w:rPr>
+        <w:t xml:space="preserve">,</w:t>
+      </w:r>
+      <w:r>
+        <w:rPr>
+          <w:bCs/>
+          <w:b/>
+        </w:rPr>
+        <w:t xml:space="preserve"> </w:t>
+      </w:r>
+      <w:r>
+        <w:rPr>
+          <w:bCs/>
+          <w:b/>
+          <w:bCs/>
+          <w:b/>
+        </w:rPr>
+        <w:t xml:space="preserve">Medina E</w:t>
+      </w:r>
+      <w:r>
+        <w:rPr>
+          <w:bCs/>
+          <w:b/>
+        </w:rPr>
+        <w:t xml:space="preserve">,</w:t>
+      </w:r>
+      <w:r>
+        <w:rPr>
+          <w:bCs/>
+          <w:b/>
+        </w:rPr>
+        <w:t xml:space="preserve"> </w:t>
+      </w:r>
+      <w:r>
+        <w:rPr>
+          <w:bCs/>
+          <w:b/>
+          <w:bCs/>
+          <w:b/>
+        </w:rPr>
+        <w:t xml:space="preserve">Werger MJA</w:t>
+      </w:r>
+      <w:r>
+        <w:t xml:space="preserve">.</w:t>
+      </w:r>
+      <w:r>
+        <w:t xml:space="preserve"> </w:t>
+      </w:r>
+      <w:r>
+        <w:rPr>
+          <w:bCs/>
+          <w:b/>
+        </w:rPr>
+        <w:t xml:space="preserve">2000</w:t>
+      </w:r>
+      <w:r>
+        <w:t xml:space="preserve">. Leaf optical properties in</w:t>
+      </w:r>
+      <w:r>
+        <w:t xml:space="preserve"> </w:t>
+      </w:r>
+      <w:r>
+        <w:t xml:space="preserve">Venezuelan</w:t>
+      </w:r>
+      <w:r>
+        <w:t xml:space="preserve"> </w:t>
+      </w:r>
+      <w:r>
+        <w:t xml:space="preserve">cloud forest trees.</w:t>
+      </w:r>
+      <w:r>
+        <w:t xml:space="preserve"> </w:t>
+      </w:r>
+      <w:r>
+        <w:rPr>
+          <w:iCs/>
+          <w:i/>
+        </w:rPr>
+        <w:t xml:space="preserve">Tree Physiology</w:t>
+      </w:r>
+      <w:r>
+        <w:t xml:space="preserve"> </w:t>
+      </w:r>
+      <w:r>
+        <w:rPr>
+          <w:bCs/>
+          <w:b/>
+        </w:rPr>
+        <w:t xml:space="preserve">20</w:t>
+      </w:r>
+      <w:r>
+        <w:t xml:space="preserve">: 519–526.</w:t>
+      </w:r>
+    </w:p>
+    <w:bookmarkEnd w:id="36"/>
+    <w:bookmarkStart w:id="37" w:name="ref-rey-sanchez_spatial_2016"/>
+    <w:p>
+      <w:pPr>
+        <w:pStyle w:val="Bibliography"/>
+      </w:pPr>
+      <w:r>
+        <w:rPr>
+          <w:bCs/>
+          <w:b/>
+          <w:bCs/>
+          <w:b/>
+        </w:rPr>
+        <w:t xml:space="preserve">Rey-Sánchez A</w:t>
+      </w:r>
+      <w:r>
+        <w:rPr>
+          <w:bCs/>
+          <w:b/>
+        </w:rPr>
+        <w:t xml:space="preserve">,</w:t>
+      </w:r>
+      <w:r>
+        <w:rPr>
+          <w:bCs/>
+          <w:b/>
+        </w:rPr>
+        <w:t xml:space="preserve"> </w:t>
+      </w:r>
+      <w:r>
+        <w:rPr>
+          <w:bCs/>
+          <w:b/>
+          <w:bCs/>
+          <w:b/>
+        </w:rPr>
+        <w:t xml:space="preserve">Slot M</w:t>
+      </w:r>
+      <w:r>
+        <w:rPr>
+          <w:bCs/>
+          <w:b/>
+        </w:rPr>
+        <w:t xml:space="preserve">,</w:t>
+      </w:r>
+      <w:r>
+        <w:rPr>
+          <w:bCs/>
+          <w:b/>
+        </w:rPr>
+        <w:t xml:space="preserve"> </w:t>
+      </w:r>
+      <w:r>
+        <w:rPr>
+          <w:bCs/>
+          <w:b/>
+          <w:bCs/>
+          <w:b/>
+        </w:rPr>
+        <w:t xml:space="preserve">Posada J</w:t>
+      </w:r>
+      <w:r>
+        <w:rPr>
+          <w:bCs/>
+          <w:b/>
+        </w:rPr>
+        <w:t xml:space="preserve">,</w:t>
+      </w:r>
+      <w:r>
+        <w:rPr>
+          <w:bCs/>
+          <w:b/>
+        </w:rPr>
+        <w:t xml:space="preserve"> </w:t>
+      </w:r>
+      <w:r>
+        <w:rPr>
+          <w:bCs/>
+          <w:b/>
+          <w:bCs/>
+          <w:b/>
+        </w:rPr>
+        <w:t xml:space="preserve">Kitajima K</w:t>
+      </w:r>
+      <w:r>
+        <w:t xml:space="preserve">.</w:t>
+      </w:r>
+      <w:r>
+        <w:t xml:space="preserve"> </w:t>
+      </w:r>
+      <w:r>
+        <w:rPr>
+          <w:bCs/>
+          <w:b/>
+        </w:rPr>
+        <w:t xml:space="preserve">2016</w:t>
+      </w:r>
+      <w:r>
+        <w:t xml:space="preserve">. Spatial and seasonal variation in leaf temperature within the canopy of a tropical forest.</w:t>
+      </w:r>
+      <w:r>
+        <w:t xml:space="preserve"> </w:t>
+      </w:r>
+      <w:r>
+        <w:rPr>
+          <w:iCs/>
+          <w:i/>
+        </w:rPr>
+        <w:t xml:space="preserve">Climate Research</w:t>
+      </w:r>
+      <w:r>
+        <w:t xml:space="preserve"> </w:t>
+      </w:r>
+      <w:r>
+        <w:rPr>
+          <w:bCs/>
+          <w:b/>
+        </w:rPr>
+        <w:t xml:space="preserve">71</w:t>
+      </w:r>
+      <w:r>
+        <w:t xml:space="preserve">: 75–89.</w:t>
+      </w:r>
+    </w:p>
+    <w:bookmarkEnd w:id="37"/>
+    <w:bookmarkStart w:id="38" w:name="X7407d7b0eb22fe71d68b522f479ab18e69f7d08"/>
+    <w:p>
+      <w:pPr>
+        <w:pStyle w:val="Bibliography"/>
+      </w:pPr>
+      <w:r>
+        <w:rPr>
+          <w:bCs/>
+          <w:b/>
+          <w:bCs/>
+          <w:b/>
+        </w:rPr>
+        <w:t xml:space="preserve">Rollinson CR</w:t>
+      </w:r>
+      <w:r>
+        <w:rPr>
+          <w:bCs/>
+          <w:b/>
+        </w:rPr>
+        <w:t xml:space="preserve">,</w:t>
+      </w:r>
+      <w:r>
+        <w:rPr>
+          <w:bCs/>
+          <w:b/>
+        </w:rPr>
+        <w:t xml:space="preserve"> </w:t>
+      </w:r>
+      <w:r>
+        <w:rPr>
+          <w:bCs/>
+          <w:b/>
+          <w:bCs/>
+          <w:b/>
+        </w:rPr>
+        <w:t xml:space="preserve">Alexander MR</w:t>
+      </w:r>
+      <w:r>
+        <w:rPr>
+          <w:bCs/>
+          <w:b/>
+        </w:rPr>
+        <w:t xml:space="preserve">,</w:t>
+      </w:r>
+      <w:r>
+        <w:rPr>
+          <w:bCs/>
+          <w:b/>
+        </w:rPr>
+        <w:t xml:space="preserve"> </w:t>
+      </w:r>
+      <w:r>
+        <w:rPr>
+          <w:bCs/>
+          <w:b/>
+          <w:bCs/>
+          <w:b/>
+        </w:rPr>
+        <w:t xml:space="preserve">Dye AW</w:t>
+      </w:r>
+      <w:r>
+        <w:rPr>
+          <w:bCs/>
+          <w:b/>
+        </w:rPr>
+        <w:t xml:space="preserve">,</w:t>
+      </w:r>
+      <w:r>
+        <w:rPr>
+          <w:bCs/>
+          <w:b/>
+        </w:rPr>
+        <w:t xml:space="preserve"> </w:t>
+      </w:r>
+      <w:r>
+        <w:rPr>
+          <w:bCs/>
+          <w:b/>
+          <w:bCs/>
+          <w:b/>
+        </w:rPr>
+        <w:t xml:space="preserve">Moore DJP</w:t>
+      </w:r>
+      <w:r>
+        <w:rPr>
+          <w:bCs/>
+          <w:b/>
+        </w:rPr>
+        <w:t xml:space="preserve">,</w:t>
+      </w:r>
+      <w:r>
+        <w:rPr>
+          <w:bCs/>
+          <w:b/>
+        </w:rPr>
+        <w:t xml:space="preserve"> </w:t>
+      </w:r>
+      <w:r>
+        <w:rPr>
+          <w:bCs/>
+          <w:b/>
+          <w:bCs/>
+          <w:b/>
+        </w:rPr>
+        <w:t xml:space="preserve">Pederson N</w:t>
+      </w:r>
+      <w:r>
+        <w:rPr>
+          <w:bCs/>
+          <w:b/>
+        </w:rPr>
+        <w:t xml:space="preserve">,</w:t>
+      </w:r>
+      <w:r>
+        <w:rPr>
+          <w:bCs/>
+          <w:b/>
+        </w:rPr>
+        <w:t xml:space="preserve"> </w:t>
+      </w:r>
+      <w:r>
+        <w:rPr>
+          <w:bCs/>
+          <w:b/>
+          <w:bCs/>
+          <w:b/>
+        </w:rPr>
+        <w:t xml:space="preserve">Trouet V</w:t>
+      </w:r>
+      <w:r>
+        <w:t xml:space="preserve">.</w:t>
+      </w:r>
+      <w:r>
+        <w:t xml:space="preserve"> </w:t>
+      </w:r>
+      <w:r>
+        <w:rPr>
+          <w:bCs/>
+          <w:b/>
+        </w:rPr>
         <w:t xml:space="preserve">2020</w:t>
       </w:r>
       <w:r>
-        <w:t xml:space="preserve">. Cold-blooded forests in a warming world.</w:t>
+        <w:t xml:space="preserve">. Climate sensitivity of understory trees differs from overstory trees in temperate mesic forests.</w:t>
+      </w:r>
+      <w:r>
+        <w:t xml:space="preserve"> </w:t>
+      </w:r>
+      <w:r>
+        <w:rPr>
+          <w:iCs/>
+          <w:i/>
+        </w:rPr>
+        <w:t xml:space="preserve">Ecology</w:t>
+      </w:r>
+      <w:r>
+        <w:t xml:space="preserve"> </w:t>
+      </w:r>
+      <w:r>
+        <w:rPr>
+          <w:bCs/>
+          <w:b/>
+        </w:rPr>
+        <w:t xml:space="preserve">102</w:t>
+      </w:r>
+      <w:r>
+        <w:t xml:space="preserve">: e03264.</w:t>
+      </w:r>
+    </w:p>
+    <w:bookmarkEnd w:id="38"/>
+    <w:bookmarkStart w:id="39" w:name="ref-stovallTreeHeightExplains2019"/>
+    <w:p>
+      <w:pPr>
+        <w:pStyle w:val="Bibliography"/>
+      </w:pPr>
+      <w:r>
+        <w:rPr>
+          <w:bCs/>
+          <w:b/>
+          <w:bCs/>
+          <w:b/>
+        </w:rPr>
+        <w:t xml:space="preserve">Stovall AEL</w:t>
+      </w:r>
+      <w:r>
+        <w:rPr>
+          <w:bCs/>
+          <w:b/>
+        </w:rPr>
+        <w:t xml:space="preserve">,</w:t>
+      </w:r>
+      <w:r>
+        <w:rPr>
+          <w:bCs/>
+          <w:b/>
+        </w:rPr>
+        <w:t xml:space="preserve"> </w:t>
+      </w:r>
+      <w:r>
+        <w:rPr>
+          <w:bCs/>
+          <w:b/>
+          <w:bCs/>
+          <w:b/>
+        </w:rPr>
+        <w:t xml:space="preserve">Shugart H</w:t>
+      </w:r>
+      <w:r>
+        <w:rPr>
+          <w:bCs/>
+          <w:b/>
+        </w:rPr>
+        <w:t xml:space="preserve">,</w:t>
+      </w:r>
+      <w:r>
+        <w:rPr>
+          <w:bCs/>
+          <w:b/>
+        </w:rPr>
+        <w:t xml:space="preserve"> </w:t>
+      </w:r>
+      <w:r>
+        <w:rPr>
+          <w:bCs/>
+          <w:b/>
+          <w:bCs/>
+          <w:b/>
+        </w:rPr>
+        <w:t xml:space="preserve">Yang X</w:t>
+      </w:r>
+      <w:r>
+        <w:t xml:space="preserve">.</w:t>
+      </w:r>
+      <w:r>
+        <w:t xml:space="preserve"> </w:t>
+      </w:r>
+      <w:r>
+        <w:rPr>
+          <w:bCs/>
+          <w:b/>
+        </w:rPr>
+        <w:t xml:space="preserve">2019</w:t>
+      </w:r>
+      <w:r>
+        <w:t xml:space="preserve">. Tree height explains mortality risk during an intense drought.</w:t>
+      </w:r>
+      <w:r>
+        <w:t xml:space="preserve"> </w:t>
+      </w:r>
+      <w:r>
+        <w:rPr>
+          <w:iCs/>
+          <w:i/>
+        </w:rPr>
+        <w:t xml:space="preserve">Nature Communications</w:t>
+      </w:r>
+      <w:r>
+        <w:t xml:space="preserve"> </w:t>
+      </w:r>
+      <w:r>
+        <w:rPr>
+          <w:bCs/>
+          <w:b/>
+        </w:rPr>
+        <w:t xml:space="preserve">10</w:t>
+      </w:r>
+      <w:r>
+        <w:t xml:space="preserve">: 4385.</w:t>
+      </w:r>
+    </w:p>
+    <w:bookmarkEnd w:id="39"/>
+    <w:bookmarkStart w:id="40" w:name="ref-vogelLeavesLowestHighest2009"/>
+    <w:p>
+      <w:pPr>
+        <w:pStyle w:val="Bibliography"/>
+      </w:pPr>
+      <w:r>
+        <w:rPr>
+          <w:bCs/>
+          <w:b/>
+          <w:bCs/>
+          <w:b/>
+        </w:rPr>
+        <w:t xml:space="preserve">Vogel S</w:t>
+      </w:r>
+      <w:r>
+        <w:t xml:space="preserve">.</w:t>
+      </w:r>
+      <w:r>
+        <w:t xml:space="preserve"> </w:t>
+      </w:r>
+      <w:r>
+        <w:rPr>
+          <w:bCs/>
+          <w:b/>
+        </w:rPr>
+        <w:t xml:space="preserve">2009</w:t>
+      </w:r>
+      <w:r>
+        <w:t xml:space="preserve">. Leaves in the lowest and highest winds: Temperature, force and shape.</w:t>
       </w:r>
       <w:r>
         <w:t xml:space="preserve"> </w:t>
@@ -3293,965 +4252,16 @@
           <w:bCs/>
           <w:b/>
         </w:rPr>
-        <w:t xml:space="preserve">228</w:t>
-      </w:r>
-      <w:r>
-        <w:t xml:space="preserve">: 1455–1457.</w:t>
-      </w:r>
-    </w:p>
-    <w:bookmarkEnd w:id="35"/>
-    <w:bookmarkStart w:id="36" w:name="ref-jiao-junWindProfilesTrees2004"/>
-    <w:p>
-      <w:pPr>
-        <w:pStyle w:val="Bibliography"/>
-      </w:pPr>
-      <w:r>
-        <w:rPr>
-          <w:bCs/>
-          <w:b/>
-          <w:bCs/>
-          <w:b/>
-        </w:rPr>
-        <w:t xml:space="preserve">Jiao-jun Z</w:t>
-      </w:r>
-      <w:r>
-        <w:rPr>
-          <w:bCs/>
-          <w:b/>
-        </w:rPr>
-        <w:t xml:space="preserve">,</w:t>
-      </w:r>
-      <w:r>
-        <w:rPr>
-          <w:bCs/>
-          <w:b/>
-        </w:rPr>
-        <w:t xml:space="preserve"> </w:t>
-      </w:r>
-      <w:r>
-        <w:rPr>
-          <w:bCs/>
-          <w:b/>
-          <w:bCs/>
-          <w:b/>
-        </w:rPr>
-        <w:t xml:space="preserve">Xiu-fen L</w:t>
-      </w:r>
-      <w:r>
-        <w:rPr>
-          <w:bCs/>
-          <w:b/>
-        </w:rPr>
-        <w:t xml:space="preserve">,</w:t>
-      </w:r>
-      <w:r>
-        <w:rPr>
-          <w:bCs/>
-          <w:b/>
-        </w:rPr>
-        <w:t xml:space="preserve"> </w:t>
-      </w:r>
-      <w:r>
-        <w:rPr>
-          <w:bCs/>
-          <w:b/>
-          <w:bCs/>
-          <w:b/>
-        </w:rPr>
-        <w:t xml:space="preserve">Yutaka G</w:t>
-      </w:r>
-      <w:r>
-        <w:rPr>
-          <w:bCs/>
-          <w:b/>
-        </w:rPr>
-        <w:t xml:space="preserve">,</w:t>
-      </w:r>
-      <w:r>
-        <w:rPr>
-          <w:bCs/>
-          <w:b/>
-        </w:rPr>
-        <w:t xml:space="preserve"> </w:t>
-      </w:r>
-      <w:r>
-        <w:rPr>
-          <w:bCs/>
-          <w:b/>
-          <w:bCs/>
-          <w:b/>
-        </w:rPr>
-        <w:t xml:space="preserve">Takeshi M</w:t>
-      </w:r>
-      <w:r>
-        <w:t xml:space="preserve">.</w:t>
-      </w:r>
-      <w:r>
-        <w:t xml:space="preserve"> </w:t>
-      </w:r>
-      <w:r>
-        <w:rPr>
-          <w:bCs/>
-          <w:b/>
-        </w:rPr>
-        <w:t xml:space="preserve">2004</w:t>
-      </w:r>
-      <w:r>
-        <w:t xml:space="preserve">. Wind profiles in and over trees.</w:t>
-      </w:r>
-      <w:r>
-        <w:t xml:space="preserve"> </w:t>
-      </w:r>
-      <w:r>
-        <w:rPr>
-          <w:iCs/>
-          <w:i/>
-        </w:rPr>
-        <w:t xml:space="preserve">Journal of Forestry Research</w:t>
-      </w:r>
-      <w:r>
-        <w:t xml:space="preserve"> </w:t>
-      </w:r>
-      <w:r>
-        <w:rPr>
-          <w:bCs/>
-          <w:b/>
-        </w:rPr>
-        <w:t xml:space="preserve">15</w:t>
-      </w:r>
-      <w:r>
-        <w:t xml:space="preserve">: 305.</w:t>
-      </w:r>
-    </w:p>
-    <w:bookmarkEnd w:id="36"/>
-    <w:bookmarkStart w:id="37" w:name="ref-juckerCanopyStructureTopography2018"/>
-    <w:p>
-      <w:pPr>
-        <w:pStyle w:val="Bibliography"/>
-      </w:pPr>
-      <w:r>
-        <w:rPr>
-          <w:bCs/>
-          <w:b/>
-          <w:bCs/>
-          <w:b/>
-        </w:rPr>
-        <w:t xml:space="preserve">Jucker T</w:t>
-      </w:r>
-      <w:r>
-        <w:rPr>
-          <w:bCs/>
-          <w:b/>
-        </w:rPr>
-        <w:t xml:space="preserve">,</w:t>
-      </w:r>
-      <w:r>
-        <w:rPr>
-          <w:bCs/>
-          <w:b/>
-        </w:rPr>
-        <w:t xml:space="preserve"> </w:t>
-      </w:r>
-      <w:r>
-        <w:rPr>
-          <w:bCs/>
-          <w:b/>
-          <w:bCs/>
-          <w:b/>
-        </w:rPr>
-        <w:t xml:space="preserve">Hardwick SR</w:t>
-      </w:r>
-      <w:r>
-        <w:rPr>
-          <w:bCs/>
-          <w:b/>
-        </w:rPr>
-        <w:t xml:space="preserve">,</w:t>
-      </w:r>
-      <w:r>
-        <w:rPr>
-          <w:bCs/>
-          <w:b/>
-        </w:rPr>
-        <w:t xml:space="preserve"> </w:t>
-      </w:r>
-      <w:r>
-        <w:rPr>
-          <w:bCs/>
-          <w:b/>
-          <w:bCs/>
-          <w:b/>
-        </w:rPr>
-        <w:t xml:space="preserve">Both S</w:t>
-      </w:r>
-      <w:r>
-        <w:rPr>
-          <w:bCs/>
-          <w:b/>
-        </w:rPr>
-        <w:t xml:space="preserve">,</w:t>
-      </w:r>
-      <w:r>
-        <w:rPr>
-          <w:bCs/>
-          <w:b/>
-        </w:rPr>
-        <w:t xml:space="preserve"> </w:t>
-      </w:r>
-      <w:r>
-        <w:rPr>
-          <w:bCs/>
-          <w:b/>
-          <w:bCs/>
-          <w:b/>
-        </w:rPr>
-        <w:t xml:space="preserve">Elias DMO</w:t>
-      </w:r>
-      <w:r>
-        <w:rPr>
-          <w:bCs/>
-          <w:b/>
-        </w:rPr>
-        <w:t xml:space="preserve">,</w:t>
-      </w:r>
-      <w:r>
-        <w:rPr>
-          <w:bCs/>
-          <w:b/>
-        </w:rPr>
-        <w:t xml:space="preserve"> </w:t>
-      </w:r>
-      <w:r>
-        <w:rPr>
-          <w:bCs/>
-          <w:b/>
-          <w:bCs/>
-          <w:b/>
-        </w:rPr>
-        <w:t xml:space="preserve">Ewers RM</w:t>
-      </w:r>
-      <w:r>
-        <w:rPr>
-          <w:bCs/>
-          <w:b/>
-        </w:rPr>
-        <w:t xml:space="preserve">,</w:t>
-      </w:r>
-      <w:r>
-        <w:rPr>
-          <w:bCs/>
-          <w:b/>
-        </w:rPr>
-        <w:t xml:space="preserve"> </w:t>
-      </w:r>
-      <w:r>
-        <w:rPr>
-          <w:bCs/>
-          <w:b/>
-          <w:bCs/>
-          <w:b/>
-        </w:rPr>
-        <w:t xml:space="preserve">Milodowski DT</w:t>
-      </w:r>
-      <w:r>
-        <w:rPr>
-          <w:bCs/>
-          <w:b/>
-        </w:rPr>
-        <w:t xml:space="preserve">,</w:t>
-      </w:r>
-      <w:r>
-        <w:rPr>
-          <w:bCs/>
-          <w:b/>
-        </w:rPr>
-        <w:t xml:space="preserve"> </w:t>
-      </w:r>
-      <w:r>
-        <w:rPr>
-          <w:bCs/>
-          <w:b/>
-          <w:bCs/>
-          <w:b/>
-        </w:rPr>
-        <w:t xml:space="preserve">Swinfield T</w:t>
-      </w:r>
-      <w:r>
-        <w:rPr>
-          <w:bCs/>
-          <w:b/>
-        </w:rPr>
-        <w:t xml:space="preserve">,</w:t>
-      </w:r>
-      <w:r>
-        <w:rPr>
-          <w:bCs/>
-          <w:b/>
-        </w:rPr>
-        <w:t xml:space="preserve"> </w:t>
-      </w:r>
-      <w:r>
-        <w:rPr>
-          <w:bCs/>
-          <w:b/>
-          <w:bCs/>
-          <w:b/>
-        </w:rPr>
-        <w:t xml:space="preserve">Coomes DA</w:t>
-      </w:r>
-      <w:r>
-        <w:t xml:space="preserve">.</w:t>
-      </w:r>
-      <w:r>
-        <w:t xml:space="preserve"> </w:t>
-      </w:r>
-      <w:r>
-        <w:rPr>
-          <w:bCs/>
-          <w:b/>
-        </w:rPr>
-        <w:t xml:space="preserve">2018</w:t>
-      </w:r>
-      <w:r>
-        <w:t xml:space="preserve">. Canopy structure and topography jointly constrain the microclimate of human-modified tropical landscapes.</w:t>
-      </w:r>
-      <w:r>
-        <w:t xml:space="preserve"> </w:t>
-      </w:r>
-      <w:r>
-        <w:rPr>
-          <w:iCs/>
-          <w:i/>
-        </w:rPr>
-        <w:t xml:space="preserve">Global Change Biology</w:t>
-      </w:r>
-      <w:r>
-        <w:t xml:space="preserve"> </w:t>
-      </w:r>
-      <w:r>
-        <w:rPr>
-          <w:bCs/>
-          <w:b/>
-        </w:rPr>
-        <w:t xml:space="preserve">24</w:t>
-      </w:r>
-      <w:r>
-        <w:t xml:space="preserve">: 5243–5258.</w:t>
-      </w:r>
-    </w:p>
-    <w:bookmarkEnd w:id="37"/>
-    <w:bookmarkStart w:id="38" w:name="ref-poorterLeafOpticalProperties2000"/>
-    <w:p>
-      <w:pPr>
-        <w:pStyle w:val="Bibliography"/>
-      </w:pPr>
-      <w:r>
-        <w:rPr>
-          <w:bCs/>
-          <w:b/>
-          <w:bCs/>
-          <w:b/>
-        </w:rPr>
-        <w:t xml:space="preserve">Poorter L</w:t>
-      </w:r>
-      <w:r>
-        <w:rPr>
-          <w:bCs/>
-          <w:b/>
-        </w:rPr>
-        <w:t xml:space="preserve">,</w:t>
-      </w:r>
-      <w:r>
-        <w:rPr>
-          <w:bCs/>
-          <w:b/>
-        </w:rPr>
-        <w:t xml:space="preserve"> </w:t>
-      </w:r>
-      <w:r>
-        <w:rPr>
-          <w:bCs/>
-          <w:b/>
-          <w:bCs/>
-          <w:b/>
-        </w:rPr>
-        <w:t xml:space="preserve">Kwant R</w:t>
-      </w:r>
-      <w:r>
-        <w:rPr>
-          <w:bCs/>
-          <w:b/>
-        </w:rPr>
-        <w:t xml:space="preserve">,</w:t>
-      </w:r>
-      <w:r>
-        <w:rPr>
-          <w:bCs/>
-          <w:b/>
-        </w:rPr>
-        <w:t xml:space="preserve"> </w:t>
-      </w:r>
-      <w:r>
-        <w:rPr>
-          <w:bCs/>
-          <w:b/>
-          <w:bCs/>
-          <w:b/>
-        </w:rPr>
-        <w:t xml:space="preserve">Hernández R</w:t>
-      </w:r>
-      <w:r>
-        <w:rPr>
-          <w:bCs/>
-          <w:b/>
-        </w:rPr>
-        <w:t xml:space="preserve">,</w:t>
-      </w:r>
-      <w:r>
-        <w:rPr>
-          <w:bCs/>
-          <w:b/>
-        </w:rPr>
-        <w:t xml:space="preserve"> </w:t>
-      </w:r>
-      <w:r>
-        <w:rPr>
-          <w:bCs/>
-          <w:b/>
-          <w:bCs/>
-          <w:b/>
-        </w:rPr>
-        <w:t xml:space="preserve">Medina E</w:t>
-      </w:r>
-      <w:r>
-        <w:rPr>
-          <w:bCs/>
-          <w:b/>
-        </w:rPr>
-        <w:t xml:space="preserve">,</w:t>
-      </w:r>
-      <w:r>
-        <w:rPr>
-          <w:bCs/>
-          <w:b/>
-        </w:rPr>
-        <w:t xml:space="preserve"> </w:t>
-      </w:r>
-      <w:r>
-        <w:rPr>
-          <w:bCs/>
-          <w:b/>
-          <w:bCs/>
-          <w:b/>
-        </w:rPr>
-        <w:t xml:space="preserve">Werger MJA</w:t>
-      </w:r>
-      <w:r>
-        <w:t xml:space="preserve">.</w:t>
-      </w:r>
-      <w:r>
-        <w:t xml:space="preserve"> </w:t>
-      </w:r>
-      <w:r>
-        <w:rPr>
-          <w:bCs/>
-          <w:b/>
-        </w:rPr>
-        <w:t xml:space="preserve">2000</w:t>
-      </w:r>
-      <w:r>
-        <w:t xml:space="preserve">. Leaf optical properties in</w:t>
-      </w:r>
-      <w:r>
-        <w:t xml:space="preserve"> </w:t>
-      </w:r>
-      <w:r>
-        <w:t xml:space="preserve">Venezuelan</w:t>
-      </w:r>
-      <w:r>
-        <w:t xml:space="preserve"> </w:t>
-      </w:r>
-      <w:r>
-        <w:t xml:space="preserve">cloud forest trees.</w:t>
-      </w:r>
-      <w:r>
-        <w:t xml:space="preserve"> </w:t>
-      </w:r>
-      <w:r>
-        <w:rPr>
-          <w:iCs/>
-          <w:i/>
-        </w:rPr>
-        <w:t xml:space="preserve">Tree Physiology</w:t>
-      </w:r>
-      <w:r>
-        <w:t xml:space="preserve"> </w:t>
-      </w:r>
-      <w:r>
-        <w:rPr>
-          <w:bCs/>
-          <w:b/>
-        </w:rPr>
-        <w:t xml:space="preserve">20</w:t>
-      </w:r>
-      <w:r>
-        <w:t xml:space="preserve">: 519–526.</w:t>
-      </w:r>
-    </w:p>
-    <w:bookmarkEnd w:id="38"/>
-    <w:bookmarkStart w:id="39" w:name="ref-rey-sanchez_spatial_2016"/>
-    <w:p>
-      <w:pPr>
-        <w:pStyle w:val="Bibliography"/>
-      </w:pPr>
-      <w:r>
-        <w:rPr>
-          <w:bCs/>
-          <w:b/>
-          <w:bCs/>
-          <w:b/>
-        </w:rPr>
-        <w:t xml:space="preserve">Rey-Sánchez A</w:t>
-      </w:r>
-      <w:r>
-        <w:rPr>
-          <w:bCs/>
-          <w:b/>
-        </w:rPr>
-        <w:t xml:space="preserve">,</w:t>
-      </w:r>
-      <w:r>
-        <w:rPr>
-          <w:bCs/>
-          <w:b/>
-        </w:rPr>
-        <w:t xml:space="preserve"> </w:t>
-      </w:r>
-      <w:r>
-        <w:rPr>
-          <w:bCs/>
-          <w:b/>
-          <w:bCs/>
-          <w:b/>
-        </w:rPr>
-        <w:t xml:space="preserve">Slot M</w:t>
-      </w:r>
-      <w:r>
-        <w:rPr>
-          <w:bCs/>
-          <w:b/>
-        </w:rPr>
-        <w:t xml:space="preserve">,</w:t>
-      </w:r>
-      <w:r>
-        <w:rPr>
-          <w:bCs/>
-          <w:b/>
-        </w:rPr>
-        <w:t xml:space="preserve"> </w:t>
-      </w:r>
-      <w:r>
-        <w:rPr>
-          <w:bCs/>
-          <w:b/>
-          <w:bCs/>
-          <w:b/>
-        </w:rPr>
-        <w:t xml:space="preserve">Posada J</w:t>
-      </w:r>
-      <w:r>
-        <w:rPr>
-          <w:bCs/>
-          <w:b/>
-        </w:rPr>
-        <w:t xml:space="preserve">,</w:t>
-      </w:r>
-      <w:r>
-        <w:rPr>
-          <w:bCs/>
-          <w:b/>
-        </w:rPr>
-        <w:t xml:space="preserve"> </w:t>
-      </w:r>
-      <w:r>
-        <w:rPr>
-          <w:bCs/>
-          <w:b/>
-          <w:bCs/>
-          <w:b/>
-        </w:rPr>
-        <w:t xml:space="preserve">Kitajima K</w:t>
-      </w:r>
-      <w:r>
-        <w:t xml:space="preserve">.</w:t>
-      </w:r>
-      <w:r>
-        <w:t xml:space="preserve"> </w:t>
-      </w:r>
-      <w:r>
-        <w:rPr>
-          <w:bCs/>
-          <w:b/>
-        </w:rPr>
-        <w:t xml:space="preserve">2016</w:t>
-      </w:r>
-      <w:r>
-        <w:t xml:space="preserve">. Spatial and seasonal variation in leaf temperature within the canopy of a tropical forest.</w:t>
-      </w:r>
-      <w:r>
-        <w:t xml:space="preserve"> </w:t>
-      </w:r>
-      <w:r>
-        <w:rPr>
-          <w:iCs/>
-          <w:i/>
-        </w:rPr>
-        <w:t xml:space="preserve">Climate Research</w:t>
-      </w:r>
-      <w:r>
-        <w:t xml:space="preserve"> </w:t>
-      </w:r>
-      <w:r>
-        <w:rPr>
-          <w:bCs/>
-          <w:b/>
-        </w:rPr>
-        <w:t xml:space="preserve">71</w:t>
-      </w:r>
-      <w:r>
-        <w:t xml:space="preserve">: 75–89.</w:t>
-      </w:r>
-    </w:p>
-    <w:bookmarkEnd w:id="39"/>
-    <w:bookmarkStart w:id="40" w:name="X7407d7b0eb22fe71d68b522f479ab18e69f7d08"/>
-    <w:p>
-      <w:pPr>
-        <w:pStyle w:val="Bibliography"/>
-      </w:pPr>
-      <w:r>
-        <w:rPr>
-          <w:bCs/>
-          <w:b/>
-          <w:bCs/>
-          <w:b/>
-        </w:rPr>
-        <w:t xml:space="preserve">Rollinson CR</w:t>
-      </w:r>
-      <w:r>
-        <w:rPr>
-          <w:bCs/>
-          <w:b/>
-        </w:rPr>
-        <w:t xml:space="preserve">,</w:t>
-      </w:r>
-      <w:r>
-        <w:rPr>
-          <w:bCs/>
-          <w:b/>
-        </w:rPr>
-        <w:t xml:space="preserve"> </w:t>
-      </w:r>
-      <w:r>
-        <w:rPr>
-          <w:bCs/>
-          <w:b/>
-          <w:bCs/>
-          <w:b/>
-        </w:rPr>
-        <w:t xml:space="preserve">Alexander MR</w:t>
-      </w:r>
-      <w:r>
-        <w:rPr>
-          <w:bCs/>
-          <w:b/>
-        </w:rPr>
-        <w:t xml:space="preserve">,</w:t>
-      </w:r>
-      <w:r>
-        <w:rPr>
-          <w:bCs/>
-          <w:b/>
-        </w:rPr>
-        <w:t xml:space="preserve"> </w:t>
-      </w:r>
-      <w:r>
-        <w:rPr>
-          <w:bCs/>
-          <w:b/>
-          <w:bCs/>
-          <w:b/>
-        </w:rPr>
-        <w:t xml:space="preserve">Dye AW</w:t>
-      </w:r>
-      <w:r>
-        <w:rPr>
-          <w:bCs/>
-          <w:b/>
-        </w:rPr>
-        <w:t xml:space="preserve">,</w:t>
-      </w:r>
-      <w:r>
-        <w:rPr>
-          <w:bCs/>
-          <w:b/>
-        </w:rPr>
-        <w:t xml:space="preserve"> </w:t>
-      </w:r>
-      <w:r>
-        <w:rPr>
-          <w:bCs/>
-          <w:b/>
-          <w:bCs/>
-          <w:b/>
-        </w:rPr>
-        <w:t xml:space="preserve">Moore DJP</w:t>
-      </w:r>
-      <w:r>
-        <w:rPr>
-          <w:bCs/>
-          <w:b/>
-        </w:rPr>
-        <w:t xml:space="preserve">,</w:t>
-      </w:r>
-      <w:r>
-        <w:rPr>
-          <w:bCs/>
-          <w:b/>
-        </w:rPr>
-        <w:t xml:space="preserve"> </w:t>
-      </w:r>
-      <w:r>
-        <w:rPr>
-          <w:bCs/>
-          <w:b/>
-          <w:bCs/>
-          <w:b/>
-        </w:rPr>
-        <w:t xml:space="preserve">Pederson N</w:t>
-      </w:r>
-      <w:r>
-        <w:rPr>
-          <w:bCs/>
-          <w:b/>
-        </w:rPr>
-        <w:t xml:space="preserve">,</w:t>
-      </w:r>
-      <w:r>
-        <w:rPr>
-          <w:bCs/>
-          <w:b/>
-        </w:rPr>
-        <w:t xml:space="preserve"> </w:t>
-      </w:r>
-      <w:r>
-        <w:rPr>
-          <w:bCs/>
-          <w:b/>
-          <w:bCs/>
-          <w:b/>
-        </w:rPr>
-        <w:t xml:space="preserve">Trouet V</w:t>
-      </w:r>
-      <w:r>
-        <w:t xml:space="preserve">.</w:t>
-      </w:r>
-      <w:r>
-        <w:t xml:space="preserve"> </w:t>
-      </w:r>
-      <w:r>
-        <w:rPr>
-          <w:bCs/>
-          <w:b/>
-        </w:rPr>
-        <w:t xml:space="preserve">2020</w:t>
-      </w:r>
-      <w:r>
-        <w:t xml:space="preserve">. Climate sensitivity of understory trees differs from overstory trees in temperate mesic forests.</w:t>
-      </w:r>
-      <w:r>
-        <w:t xml:space="preserve"> </w:t>
-      </w:r>
-      <w:r>
-        <w:rPr>
-          <w:iCs/>
-          <w:i/>
-        </w:rPr>
-        <w:t xml:space="preserve">Ecology</w:t>
-      </w:r>
-      <w:r>
-        <w:t xml:space="preserve"> </w:t>
-      </w:r>
-      <w:r>
-        <w:rPr>
-          <w:bCs/>
-          <w:b/>
-        </w:rPr>
-        <w:t xml:space="preserve">102</w:t>
-      </w:r>
-      <w:r>
-        <w:t xml:space="preserve">: e03264.</w:t>
+        <w:t xml:space="preserve">183</w:t>
+      </w:r>
+      <w:r>
+        <w:t xml:space="preserve">: 13–26.</w:t>
       </w:r>
     </w:p>
     <w:bookmarkEnd w:id="40"/>
-    <w:bookmarkStart w:id="41" w:name="ref-stovallTreeHeightExplains2019"/>
-    <w:p>
-      <w:pPr>
-        <w:pStyle w:val="Bibliography"/>
-      </w:pPr>
-      <w:r>
-        <w:rPr>
-          <w:bCs/>
-          <w:b/>
-          <w:bCs/>
-          <w:b/>
-        </w:rPr>
-        <w:t xml:space="preserve">Stovall AEL</w:t>
-      </w:r>
-      <w:r>
-        <w:rPr>
-          <w:bCs/>
-          <w:b/>
-        </w:rPr>
-        <w:t xml:space="preserve">,</w:t>
-      </w:r>
-      <w:r>
-        <w:rPr>
-          <w:bCs/>
-          <w:b/>
-        </w:rPr>
-        <w:t xml:space="preserve"> </w:t>
-      </w:r>
-      <w:r>
-        <w:rPr>
-          <w:bCs/>
-          <w:b/>
-          <w:bCs/>
-          <w:b/>
-        </w:rPr>
-        <w:t xml:space="preserve">Shugart H</w:t>
-      </w:r>
-      <w:r>
-        <w:rPr>
-          <w:bCs/>
-          <w:b/>
-        </w:rPr>
-        <w:t xml:space="preserve">,</w:t>
-      </w:r>
-      <w:r>
-        <w:rPr>
-          <w:bCs/>
-          <w:b/>
-        </w:rPr>
-        <w:t xml:space="preserve"> </w:t>
-      </w:r>
-      <w:r>
-        <w:rPr>
-          <w:bCs/>
-          <w:b/>
-          <w:bCs/>
-          <w:b/>
-        </w:rPr>
-        <w:t xml:space="preserve">Yang X</w:t>
-      </w:r>
-      <w:r>
-        <w:t xml:space="preserve">.</w:t>
-      </w:r>
-      <w:r>
-        <w:t xml:space="preserve"> </w:t>
-      </w:r>
-      <w:r>
-        <w:rPr>
-          <w:bCs/>
-          <w:b/>
-        </w:rPr>
-        <w:t xml:space="preserve">2019</w:t>
-      </w:r>
-      <w:r>
-        <w:t xml:space="preserve">. Tree height explains mortality risk during an intense drought.</w:t>
-      </w:r>
-      <w:r>
-        <w:t xml:space="preserve"> </w:t>
-      </w:r>
-      <w:r>
-        <w:rPr>
-          <w:iCs/>
-          <w:i/>
-        </w:rPr>
-        <w:t xml:space="preserve">Nature Communications</w:t>
-      </w:r>
-      <w:r>
-        <w:t xml:space="preserve"> </w:t>
-      </w:r>
-      <w:r>
-        <w:rPr>
-          <w:bCs/>
-          <w:b/>
-        </w:rPr>
-        <w:t xml:space="preserve">10</w:t>
-      </w:r>
-      <w:r>
-        <w:t xml:space="preserve">: 4385.</w:t>
-      </w:r>
-    </w:p>
     <w:bookmarkEnd w:id="41"/>
-    <w:bookmarkStart w:id="42" w:name="ref-vogelLeavesLowestHighest2009"/>
-    <w:p>
-      <w:pPr>
-        <w:pStyle w:val="Bibliography"/>
-      </w:pPr>
-      <w:r>
-        <w:rPr>
-          <w:bCs/>
-          <w:b/>
-          <w:bCs/>
-          <w:b/>
-        </w:rPr>
-        <w:t xml:space="preserve">Vogel S</w:t>
-      </w:r>
-      <w:r>
-        <w:t xml:space="preserve">.</w:t>
-      </w:r>
-      <w:r>
-        <w:t xml:space="preserve"> </w:t>
-      </w:r>
-      <w:r>
-        <w:rPr>
-          <w:bCs/>
-          <w:b/>
-        </w:rPr>
-        <w:t xml:space="preserve">2009</w:t>
-      </w:r>
-      <w:r>
-        <w:t xml:space="preserve">. Leaves in the lowest and highest winds: Temperature, force and shape.</w:t>
-      </w:r>
-      <w:r>
-        <w:t xml:space="preserve"> </w:t>
-      </w:r>
-      <w:r>
-        <w:rPr>
-          <w:iCs/>
-          <w:i/>
-        </w:rPr>
-        <w:t xml:space="preserve">New Phytologist</w:t>
-      </w:r>
-      <w:r>
-        <w:t xml:space="preserve"> </w:t>
-      </w:r>
-      <w:r>
-        <w:rPr>
-          <w:bCs/>
-          <w:b/>
-        </w:rPr>
-        <w:t xml:space="preserve">183</w:t>
-      </w:r>
-      <w:r>
-        <w:t xml:space="preserve">: 13–26.</w:t>
-      </w:r>
-    </w:p>
     <w:bookmarkEnd w:id="42"/>
     <w:bookmarkEnd w:id="43"/>
-    <w:bookmarkEnd w:id="44"/>
-    <w:bookmarkEnd w:id="45"/>
     <w:sectPr/>
   </w:body>
 </w:document>

</xml_diff>

<commit_message>
adding responses to reviewer's comments
</commit_message>
<xml_diff>
--- a/response-to-reviews.docx
+++ b/response-to-reviews.docx
@@ -167,7 +167,7 @@
       </w:r>
     </w:p>
     <w:bookmarkEnd w:id="20"/>
-    <w:bookmarkStart w:id="41" w:name="response-to-reviewers-comments-to-author"/>
+    <w:bookmarkStart w:id="42" w:name="response-to-reviewers-comments-to-author"/>
     <w:p>
       <w:pPr>
         <w:pStyle w:val="Heading1"/>
@@ -591,21 +591,21 @@
           <w:bCs/>
           <w:b/>
         </w:rPr>
-        <w:t xml:space="preserve">Canopy foliage absorb a large portion of PAR, and selectively filter incident light along the gradient, therefore altering the spectral characteristics of light received in the lower canopy layers. Along with decreasing PAR, this entails a decrease in red to far red ratio of light as it reaches the forest floor, where understories are enriched in near infra red radiation and absorb light in wavelengths of 700-1000nm [de Castro 2000;</w:t>
-      </w:r>
-      <w:r>
-        <w:rPr>
-          <w:bCs/>
-          <w:b/>
-        </w:rPr>
-        <w:t xml:space="preserve"> </w:t>
-      </w:r>
-      <w:r>
-        <w:rPr>
-          <w:bCs/>
-          <w:b/>
-        </w:rPr>
-        <w:t xml:space="preserve">Poorter</w:t>
+        <w:t xml:space="preserve">Canopy foliage absorb a large portion of PAR (400-700nm), and selectively filter incident light along the gradient, therefore altering the spectral characteristics of light received in the lower canopy layers. Along with decreasing PAR, there is a decrease in the red (~685-690 nm) to far red (~730-740 nm) ratio of light as it reaches the forest floor, where understories are enriched in near infrared radiation and absorb light in wavelengths of 700-1000 nm</w:t>
+      </w:r>
+      <w:r>
+        <w:rPr>
+          <w:bCs/>
+          <w:b/>
+        </w:rPr>
+        <w:t xml:space="preserve"> </w:t>
+      </w:r>
+      <w:r>
+        <w:rPr>
+          <w:bCs/>
+          <w:b/>
+        </w:rPr>
+        <w:t xml:space="preserve">(de Castro, 2000; Poorter</w:t>
       </w:r>
       <w:r>
         <w:rPr>
@@ -628,21 +628,7 @@
           <w:bCs/>
           <w:b/>
         </w:rPr>
-        <w:t xml:space="preserve"> </w:t>
-      </w:r>
-      <w:r>
-        <w:rPr>
-          <w:bCs/>
-          <w:b/>
-        </w:rPr>
-        <w:t xml:space="preserve">(2000)</w:t>
-      </w:r>
-      <w:r>
-        <w:rPr>
-          <w:bCs/>
-          <w:b/>
-        </w:rPr>
-        <w:t xml:space="preserve">]</w:t>
+        <w:t xml:space="preserve">, 2000)</w:t>
       </w:r>
     </w:p>
     <w:p>
@@ -717,18 +703,6 @@
           <w:b/>
         </w:rPr>
         <w:t xml:space="preserve">We removed this sentence because yes, it is confusing, and the points addressed from comments above provide substantial information for inter- and intra-canopy leaf traits.</w:t>
-      </w:r>
-    </w:p>
-    <w:p>
-      <w:pPr>
-        <w:pStyle w:val="BodyText"/>
-      </w:pPr>
-      <w:r>
-        <w:rPr>
-          <w:iCs/>
-          <w:i/>
-        </w:rPr>
-        <w:t xml:space="preserve">yes, I think this sentence is confusing now that I am reading it again, need to work on this</w:t>
       </w:r>
     </w:p>
     <w:p>
@@ -2184,12 +2158,529 @@
           <w:bCs/>
           <w:b/>
         </w:rPr>
-        <w:t xml:space="preserve">Done</w:t>
-      </w:r>
-    </w:p>
-    <w:p>
-      <w:pPr>
-        <w:pStyle w:val="BodyText"/>
+        <w:t xml:space="preserve">We revised the following lines:</w:t>
+      </w:r>
+    </w:p>
+    <w:p>
+      <w:pPr>
+        <w:numPr>
+          <w:ilvl w:val="0"/>
+          <w:numId w:val="1003"/>
+        </w:numPr>
+      </w:pPr>
+      <w:r>
+        <w:rPr>
+          <w:bCs/>
+          <w:b/>
+        </w:rPr>
+        <w:t xml:space="preserve">Lines 192-196: Notably, this pattern can be reversed in open forests, where below-canopy maximum</w:t>
+      </w:r>
+      <w:r>
+        <w:rPr>
+          <w:bCs/>
+          <w:b/>
+        </w:rPr>
+        <w:t xml:space="preserve"> </w:t>
+      </w:r>
+      <m:oMath>
+        <m:sSub>
+          <m:e>
+            <m:r>
+              <m:t>T</m:t>
+            </m:r>
+          </m:e>
+          <m:sub>
+            <m:r>
+              <m:t>a</m:t>
+            </m:r>
+            <m:r>
+              <m:t>i</m:t>
+            </m:r>
+            <m:r>
+              <m:t>r</m:t>
+            </m:r>
+          </m:sub>
+        </m:sSub>
+      </m:oMath>
+      <w:r>
+        <w:rPr>
+          <w:bCs/>
+          <w:b/>
+        </w:rPr>
+        <w:t xml:space="preserve"> </w:t>
+      </w:r>
+      <w:r>
+        <w:rPr>
+          <w:bCs/>
+          <w:b/>
+        </w:rPr>
+        <w:t xml:space="preserve">can be warmer than canopy</w:t>
+      </w:r>
+      <w:r>
+        <w:rPr>
+          <w:bCs/>
+          <w:b/>
+        </w:rPr>
+        <w:t xml:space="preserve"> </w:t>
+      </w:r>
+      <m:oMath>
+        <m:sSub>
+          <m:e>
+            <m:r>
+              <m:t>T</m:t>
+            </m:r>
+          </m:e>
+          <m:sub>
+            <m:r>
+              <m:t>a</m:t>
+            </m:r>
+            <m:r>
+              <m:t>i</m:t>
+            </m:r>
+            <m:r>
+              <m:t>r</m:t>
+            </m:r>
+          </m:sub>
+        </m:sSub>
+      </m:oMath>
+      <w:r>
+        <w:rPr>
+          <w:bCs/>
+          <w:b/>
+        </w:rPr>
+        <w:t xml:space="preserve"> </w:t>
+      </w:r>
+      <w:r>
+        <w:rPr>
+          <w:bCs/>
+          <w:b/>
+        </w:rPr>
+        <w:t xml:space="preserve">due to turbulent air mixing and the thermal radiative flux from the soil and the canopy that is intercepted by lower-canopy layers, analogous to a</w:t>
+      </w:r>
+      <w:r>
+        <w:rPr>
+          <w:bCs/>
+          <w:b/>
+        </w:rPr>
+        <w:t xml:space="preserve"> </w:t>
+      </w:r>
+      <w:r>
+        <w:rPr>
+          <w:bCs/>
+          <w:b/>
+        </w:rPr>
+        <w:t xml:space="preserve">‘</w:t>
+      </w:r>
+      <w:r>
+        <w:rPr>
+          <w:bCs/>
+          <w:b/>
+        </w:rPr>
+        <w:t xml:space="preserve">canopy greenhouse effect</w:t>
+      </w:r>
+      <w:r>
+        <w:rPr>
+          <w:bCs/>
+          <w:b/>
+        </w:rPr>
+        <w:t xml:space="preserve">’</w:t>
+      </w:r>
+    </w:p>
+    <w:p>
+      <w:pPr>
+        <w:numPr>
+          <w:ilvl w:val="0"/>
+          <w:numId w:val="1003"/>
+        </w:numPr>
+      </w:pPr>
+      <w:r>
+        <w:rPr>
+          <w:bCs/>
+          <w:b/>
+        </w:rPr>
+        <w:t xml:space="preserve">Notably, this pattern can be reversed in open forests. Analogous to a</w:t>
+      </w:r>
+      <w:r>
+        <w:rPr>
+          <w:bCs/>
+          <w:b/>
+        </w:rPr>
+        <w:t xml:space="preserve"> </w:t>
+      </w:r>
+      <w:r>
+        <w:rPr>
+          <w:bCs/>
+          <w:b/>
+        </w:rPr>
+        <w:t xml:space="preserve">‘</w:t>
+      </w:r>
+      <w:r>
+        <w:rPr>
+          <w:bCs/>
+          <w:b/>
+        </w:rPr>
+        <w:t xml:space="preserve">canopy greenhouse effect</w:t>
+      </w:r>
+      <w:r>
+        <w:rPr>
+          <w:bCs/>
+          <w:b/>
+        </w:rPr>
+        <w:t xml:space="preserve">’</w:t>
+      </w:r>
+      <w:r>
+        <w:rPr>
+          <w:bCs/>
+          <w:b/>
+        </w:rPr>
+        <w:t xml:space="preserve">, in open forests, below-canopy maximum</w:t>
+      </w:r>
+      <w:r>
+        <w:rPr>
+          <w:bCs/>
+          <w:b/>
+        </w:rPr>
+        <w:t xml:space="preserve"> </w:t>
+      </w:r>
+      <m:oMath>
+        <m:sSub>
+          <m:e>
+            <m:r>
+              <m:t>T</m:t>
+            </m:r>
+          </m:e>
+          <m:sub>
+            <m:r>
+              <m:t>a</m:t>
+            </m:r>
+            <m:r>
+              <m:t>i</m:t>
+            </m:r>
+            <m:r>
+              <m:t>r</m:t>
+            </m:r>
+          </m:sub>
+        </m:sSub>
+      </m:oMath>
+      <w:r>
+        <w:rPr>
+          <w:bCs/>
+          <w:b/>
+        </w:rPr>
+        <w:t xml:space="preserve"> </w:t>
+      </w:r>
+      <w:r>
+        <w:rPr>
+          <w:bCs/>
+          <w:b/>
+        </w:rPr>
+        <w:t xml:space="preserve">can be warmer than canopy</w:t>
+      </w:r>
+      <w:r>
+        <w:rPr>
+          <w:bCs/>
+          <w:b/>
+        </w:rPr>
+        <w:t xml:space="preserve"> </w:t>
+      </w:r>
+      <m:oMath>
+        <m:sSub>
+          <m:e>
+            <m:r>
+              <m:t>T</m:t>
+            </m:r>
+          </m:e>
+          <m:sub>
+            <m:r>
+              <m:t>a</m:t>
+            </m:r>
+            <m:r>
+              <m:t>i</m:t>
+            </m:r>
+            <m:r>
+              <m:t>r</m:t>
+            </m:r>
+          </m:sub>
+        </m:sSub>
+      </m:oMath>
+      <w:r>
+        <w:rPr>
+          <w:bCs/>
+          <w:b/>
+        </w:rPr>
+        <w:t xml:space="preserve">. This is due to turbulent air mixing and the thermal radiative flux from the soil and the canopy that is intercepted by lower-canopy layers</w:t>
+      </w:r>
+    </w:p>
+    <w:p>
+      <w:pPr>
+        <w:numPr>
+          <w:ilvl w:val="0"/>
+          <w:numId w:val="1003"/>
+        </w:numPr>
+      </w:pPr>
+      <w:r>
+        <w:rPr>
+          <w:bCs/>
+          <w:b/>
+        </w:rPr>
+        <w:t xml:space="preserve">Lines 201-204:</w:t>
+      </w:r>
+      <w:r>
+        <w:rPr>
+          <w:bCs/>
+          <w:b/>
+        </w:rPr>
+        <w:t xml:space="preserve"> </w:t>
+      </w:r>
+      <m:oMath>
+        <m:sSub>
+          <m:e>
+            <m:r>
+              <m:t>T</m:t>
+            </m:r>
+          </m:e>
+          <m:sub>
+            <m:r>
+              <m:t>l</m:t>
+            </m:r>
+            <m:r>
+              <m:t>e</m:t>
+            </m:r>
+            <m:r>
+              <m:t>a</m:t>
+            </m:r>
+            <m:r>
+              <m:t>f</m:t>
+            </m:r>
+          </m:sub>
+        </m:sSub>
+      </m:oMath>
+      <w:r>
+        <w:rPr>
+          <w:bCs/>
+          <w:b/>
+        </w:rPr>
+        <w:t xml:space="preserve"> </w:t>
+      </w:r>
+      <w:r>
+        <w:rPr>
+          <w:bCs/>
+          <w:b/>
+        </w:rPr>
+        <w:t xml:space="preserve">is strongly tied to</w:t>
+      </w:r>
+      <w:r>
+        <w:rPr>
+          <w:bCs/>
+          <w:b/>
+        </w:rPr>
+        <w:t xml:space="preserve"> </w:t>
+      </w:r>
+      <m:oMath>
+        <m:sSub>
+          <m:e>
+            <m:r>
+              <m:t>T</m:t>
+            </m:r>
+          </m:e>
+          <m:sub>
+            <m:r>
+              <m:t>a</m:t>
+            </m:r>
+            <m:r>
+              <m:t>i</m:t>
+            </m:r>
+            <m:r>
+              <m:t>r</m:t>
+            </m:r>
+          </m:sub>
+        </m:sSub>
+      </m:oMath>
+      <w:r>
+        <w:rPr>
+          <w:bCs/>
+          <w:b/>
+        </w:rPr>
+        <w:t xml:space="preserve">, and is further influenced by other micrometeorological drivers (section 1) and by leaf traits and stomatal conductance (see sections 3-4), with leaves adjusting to their environment to approach, when possible, an optimal</w:t>
+      </w:r>
+      <w:r>
+        <w:rPr>
+          <w:bCs/>
+          <w:b/>
+        </w:rPr>
+        <w:t xml:space="preserve"> </w:t>
+      </w:r>
+      <m:oMath>
+        <m:sSub>
+          <m:e>
+            <m:r>
+              <m:t>T</m:t>
+            </m:r>
+          </m:e>
+          <m:sub>
+            <m:r>
+              <m:t>l</m:t>
+            </m:r>
+            <m:r>
+              <m:t>e</m:t>
+            </m:r>
+            <m:r>
+              <m:t>a</m:t>
+            </m:r>
+            <m:r>
+              <m:t>f</m:t>
+            </m:r>
+          </m:sub>
+        </m:sSub>
+      </m:oMath>
+      <w:r>
+        <w:rPr>
+          <w:bCs/>
+          <w:b/>
+        </w:rPr>
+        <w:t xml:space="preserve"> </w:t>
+      </w:r>
+      <w:r>
+        <w:rPr>
+          <w:bCs/>
+          <w:b/>
+        </w:rPr>
+        <w:t xml:space="preserve">for carbon assimilation and metabolic processes (Drake et al., 2020; Perez &amp; Feeley, 2020; Michaletz et al., 2015)</w:t>
+      </w:r>
+    </w:p>
+    <w:p>
+      <w:pPr>
+        <w:numPr>
+          <w:ilvl w:val="0"/>
+          <w:numId w:val="1003"/>
+        </w:numPr>
+      </w:pPr>
+      <m:oMath>
+        <m:sSub>
+          <m:e>
+            <m:r>
+              <m:t>T</m:t>
+            </m:r>
+          </m:e>
+          <m:sub>
+            <m:r>
+              <m:t>l</m:t>
+            </m:r>
+            <m:r>
+              <m:t>e</m:t>
+            </m:r>
+            <m:r>
+              <m:t>a</m:t>
+            </m:r>
+            <m:r>
+              <m:t>f</m:t>
+            </m:r>
+          </m:sub>
+        </m:sSub>
+      </m:oMath>
+      <w:r>
+        <w:rPr>
+          <w:bCs/>
+          <w:b/>
+        </w:rPr>
+        <w:t xml:space="preserve"> </w:t>
+      </w:r>
+      <w:r>
+        <w:rPr>
+          <w:bCs/>
+          <w:b/>
+        </w:rPr>
+        <w:t xml:space="preserve">is strongly tied to</w:t>
+      </w:r>
+      <w:r>
+        <w:rPr>
+          <w:bCs/>
+          <w:b/>
+        </w:rPr>
+        <w:t xml:space="preserve"> </w:t>
+      </w:r>
+      <m:oMath>
+        <m:sSub>
+          <m:e>
+            <m:r>
+              <m:t>T</m:t>
+            </m:r>
+          </m:e>
+          <m:sub>
+            <m:r>
+              <m:t>a</m:t>
+            </m:r>
+            <m:r>
+              <m:t>i</m:t>
+            </m:r>
+            <m:r>
+              <m:t>r</m:t>
+            </m:r>
+          </m:sub>
+        </m:sSub>
+      </m:oMath>
+      <w:r>
+        <w:rPr>
+          <w:bCs/>
+          <w:b/>
+        </w:rPr>
+        <w:t xml:space="preserve">, and is further influenced by other micrometeorological drivers (section 1) and by leaf traits and stomatal conductance (see sections 3-4). Leaves adjust to their environment to approach, when possible, an optimal</w:t>
+      </w:r>
+      <w:r>
+        <w:rPr>
+          <w:bCs/>
+          <w:b/>
+        </w:rPr>
+        <w:t xml:space="preserve"> </w:t>
+      </w:r>
+      <m:oMath>
+        <m:sSub>
+          <m:e>
+            <m:r>
+              <m:t>T</m:t>
+            </m:r>
+          </m:e>
+          <m:sub>
+            <m:r>
+              <m:t>l</m:t>
+            </m:r>
+            <m:r>
+              <m:t>e</m:t>
+            </m:r>
+            <m:r>
+              <m:t>a</m:t>
+            </m:r>
+            <m:r>
+              <m:t>f</m:t>
+            </m:r>
+          </m:sub>
+        </m:sSub>
+      </m:oMath>
+      <w:r>
+        <w:rPr>
+          <w:bCs/>
+          <w:b/>
+        </w:rPr>
+        <w:t xml:space="preserve"> </w:t>
+      </w:r>
+      <w:r>
+        <w:rPr>
+          <w:bCs/>
+          <w:b/>
+        </w:rPr>
+        <w:t xml:space="preserve">for carbon assimilation and metabolic processes</w:t>
+      </w:r>
+      <w:r>
+        <w:rPr>
+          <w:bCs/>
+          <w:b/>
+        </w:rPr>
+        <w:t xml:space="preserve"> </w:t>
+      </w:r>
+    </w:p>
+    <w:p>
+      <w:pPr>
+        <w:pStyle w:val="FirstParagraph"/>
       </w:pPr>
       <w:r>
         <w:t xml:space="preserve">line52:</w:t>
@@ -2242,7 +2733,7 @@
           <w:iCs/>
           <w:i/>
         </w:rPr>
-        <w:t xml:space="preserve">removed the second</w:t>
+        <w:t xml:space="preserve">We removed the second</w:t>
       </w:r>
       <w:r>
         <w:rPr>
@@ -2291,24 +2782,39 @@
       </w:r>
       <w:r>
         <w:rPr>
-          <w:iCs/>
-          <w:i/>
-        </w:rPr>
-        <w:t xml:space="preserve">“</w:t>
-      </w:r>
-      <w:r>
-        <w:rPr>
-          <w:iCs/>
-          <w:i/>
-        </w:rPr>
-        <w:t xml:space="preserve">Tropical and temperate forests with dense canopies dominated by broadleaf trees generally have highest leaf area density in the upper canopy layers, but understory leaf area density is often relatively high as well,</w:t>
-      </w:r>
-      <w:r>
-        <w:rPr>
-          <w:iCs/>
-          <w:i/>
-        </w:rPr>
-        <w:t xml:space="preserve">”</w:t>
+          <w:bCs/>
+          <w:b/>
+        </w:rPr>
+        <w:t xml:space="preserve">Tropical and temperate forests with dense canopies dominated by broadleaf trees generally have highest leaf area density in the upper canopy layers, but understory leaf area density is often relatively high</w:t>
+      </w:r>
+      <w:r>
+        <w:rPr>
+          <w:bCs/>
+          <w:b/>
+        </w:rPr>
+        <w:t xml:space="preserve"> </w:t>
+      </w:r>
+      <w:r>
+        <w:rPr>
+          <w:strike/>
+          <w:bCs/>
+          <w:b/>
+        </w:rPr>
+        <w:t xml:space="preserve">in the understory</w:t>
+      </w:r>
+      <w:r>
+        <w:rPr>
+          <w:bCs/>
+          <w:b/>
+        </w:rPr>
+        <w:t xml:space="preserve"> </w:t>
+      </w:r>
+      <w:r>
+        <w:rPr>
+          <w:bCs/>
+          <w:b/>
+        </w:rPr>
+        <w:t xml:space="preserve">as well</w:t>
       </w:r>
     </w:p>
     <w:p>
@@ -2393,16 +2899,6 @@
           <w:b/>
         </w:rPr>
         <w:t xml:space="preserve">Done</w:t>
-      </w:r>
-      <w:r>
-        <w:t xml:space="preserve"> </w:t>
-      </w:r>
-      <w:r>
-        <w:rPr>
-          <w:iCs/>
-          <w:i/>
-        </w:rPr>
-        <w:t xml:space="preserve">Need to replace updated Fig 1 image in the .rmd once all changes are made</w:t>
       </w:r>
     </w:p>
     <w:p>
@@ -3770,7 +4266,7 @@
     </w:p>
     <w:bookmarkEnd w:id="30"/>
     <w:bookmarkEnd w:id="31"/>
-    <w:bookmarkStart w:id="40" w:name="references"/>
+    <w:bookmarkStart w:id="41" w:name="references"/>
     <w:p>
       <w:pPr>
         <w:pStyle w:val="Heading2"/>
@@ -3779,7 +4275,7 @@
         <w:t xml:space="preserve">References</w:t>
       </w:r>
     </w:p>
-    <w:bookmarkStart w:id="39" w:name="refs"/>
+    <w:bookmarkStart w:id="40" w:name="refs"/>
     <w:bookmarkStart w:id="32" w:name="ref-bennettLargerTreesSuffer2015"/>
     <w:p>
       <w:pPr>
@@ -3959,7 +4455,7 @@
       </w:r>
     </w:p>
     <w:bookmarkEnd w:id="33"/>
-    <w:bookmarkStart w:id="34" w:name="ref-poorterLeafOpticalProperties2000"/>
+    <w:bookmarkStart w:id="34" w:name="ref-decastroLightSpectralComposition2000"/>
     <w:p>
       <w:pPr>
         <w:pStyle w:val="Bibliography"/>
@@ -3971,99 +4467,7 @@
           <w:bCs/>
           <w:b/>
         </w:rPr>
-        <w:t xml:space="preserve">Poorter L</w:t>
-      </w:r>
-      <w:r>
-        <w:rPr>
-          <w:bCs/>
-          <w:b/>
-        </w:rPr>
-        <w:t xml:space="preserve">,</w:t>
-      </w:r>
-      <w:r>
-        <w:rPr>
-          <w:bCs/>
-          <w:b/>
-        </w:rPr>
-        <w:t xml:space="preserve"> </w:t>
-      </w:r>
-      <w:r>
-        <w:rPr>
-          <w:bCs/>
-          <w:b/>
-          <w:bCs/>
-          <w:b/>
-        </w:rPr>
-        <w:t xml:space="preserve">Kwant R</w:t>
-      </w:r>
-      <w:r>
-        <w:rPr>
-          <w:bCs/>
-          <w:b/>
-        </w:rPr>
-        <w:t xml:space="preserve">,</w:t>
-      </w:r>
-      <w:r>
-        <w:rPr>
-          <w:bCs/>
-          <w:b/>
-        </w:rPr>
-        <w:t xml:space="preserve"> </w:t>
-      </w:r>
-      <w:r>
-        <w:rPr>
-          <w:bCs/>
-          <w:b/>
-          <w:bCs/>
-          <w:b/>
-        </w:rPr>
-        <w:t xml:space="preserve">Hernández R</w:t>
-      </w:r>
-      <w:r>
-        <w:rPr>
-          <w:bCs/>
-          <w:b/>
-        </w:rPr>
-        <w:t xml:space="preserve">,</w:t>
-      </w:r>
-      <w:r>
-        <w:rPr>
-          <w:bCs/>
-          <w:b/>
-        </w:rPr>
-        <w:t xml:space="preserve"> </w:t>
-      </w:r>
-      <w:r>
-        <w:rPr>
-          <w:bCs/>
-          <w:b/>
-          <w:bCs/>
-          <w:b/>
-        </w:rPr>
-        <w:t xml:space="preserve">Medina E</w:t>
-      </w:r>
-      <w:r>
-        <w:rPr>
-          <w:bCs/>
-          <w:b/>
-        </w:rPr>
-        <w:t xml:space="preserve">,</w:t>
-      </w:r>
-      <w:r>
-        <w:rPr>
-          <w:bCs/>
-          <w:b/>
-        </w:rPr>
-        <w:t xml:space="preserve"> </w:t>
-      </w:r>
-      <w:r>
-        <w:rPr>
-          <w:bCs/>
-          <w:b/>
-          <w:bCs/>
-          <w:b/>
-        </w:rPr>
-        <w:t xml:space="preserve">Werger MJA</w:t>
+        <w:t xml:space="preserve">de Castro F</w:t>
       </w:r>
       <w:r>
         <w:t xml:space="preserve">.</w:t>
@@ -4079,7 +4483,7 @@
         <w:t xml:space="preserve">2000</w:t>
       </w:r>
       <w:r>
-        <w:t xml:space="preserve">. Leaf optical properties in venezuelan cloud forest trees.</w:t>
+        <w:t xml:space="preserve">. Light spectral composition in a tropical forest: Measurements and model.</w:t>
       </w:r>
       <w:r>
         <w:t xml:space="preserve"> </w:t>
@@ -4102,11 +4506,11 @@
         <w:t xml:space="preserve">20</w:t>
       </w:r>
       <w:r>
-        <w:t xml:space="preserve">: 519–526.</w:t>
+        <w:t xml:space="preserve">: 49–56.</w:t>
       </w:r>
     </w:p>
     <w:bookmarkEnd w:id="34"/>
-    <w:bookmarkStart w:id="35" w:name="ref-rey-sanchez_spatial_2016"/>
+    <w:bookmarkStart w:id="35" w:name="ref-poorterLeafOpticalProperties2000"/>
     <w:p>
       <w:pPr>
         <w:pStyle w:val="Bibliography"/>
@@ -4118,7 +4522,7 @@
           <w:bCs/>
           <w:b/>
         </w:rPr>
-        <w:t xml:space="preserve">Rey-Sánchez A</w:t>
+        <w:t xml:space="preserve">Poorter L</w:t>
       </w:r>
       <w:r>
         <w:rPr>
@@ -4141,7 +4545,7 @@
           <w:bCs/>
           <w:b/>
         </w:rPr>
-        <w:t xml:space="preserve">Slot M</w:t>
+        <w:t xml:space="preserve">Kwant R</w:t>
       </w:r>
       <w:r>
         <w:rPr>
@@ -4164,7 +4568,7 @@
           <w:bCs/>
           <w:b/>
         </w:rPr>
-        <w:t xml:space="preserve">Posada J</w:t>
+        <w:t xml:space="preserve">Hernández R</w:t>
       </w:r>
       <w:r>
         <w:rPr>
@@ -4187,7 +4591,30 @@
           <w:bCs/>
           <w:b/>
         </w:rPr>
-        <w:t xml:space="preserve">Kitajima K</w:t>
+        <w:t xml:space="preserve">Medina E</w:t>
+      </w:r>
+      <w:r>
+        <w:rPr>
+          <w:bCs/>
+          <w:b/>
+        </w:rPr>
+        <w:t xml:space="preserve">,</w:t>
+      </w:r>
+      <w:r>
+        <w:rPr>
+          <w:bCs/>
+          <w:b/>
+        </w:rPr>
+        <w:t xml:space="preserve"> </w:t>
+      </w:r>
+      <w:r>
+        <w:rPr>
+          <w:bCs/>
+          <w:b/>
+          <w:bCs/>
+          <w:b/>
+        </w:rPr>
+        <w:t xml:space="preserve">Werger MJA</w:t>
       </w:r>
       <w:r>
         <w:t xml:space="preserve">.</w:t>
@@ -4200,10 +4627,22 @@
           <w:bCs/>
           <w:b/>
         </w:rPr>
-        <w:t xml:space="preserve">2016</w:t>
-      </w:r>
-      <w:r>
-        <w:t xml:space="preserve">. Spatial and seasonal variation in leaf temperature within the canopy of a tropical forest.</w:t>
+        <w:t xml:space="preserve">2000</w:t>
+      </w:r>
+      <w:r>
+        <w:t xml:space="preserve">. Leaf optical properties in</w:t>
+      </w:r>
+      <w:r>
+        <w:t xml:space="preserve"> </w:t>
+      </w:r>
+      <w:r>
+        <w:t xml:space="preserve">Venezuelan</w:t>
+      </w:r>
+      <w:r>
+        <w:t xml:space="preserve"> </w:t>
+      </w:r>
+      <w:r>
+        <w:t xml:space="preserve">cloud forest trees.</w:t>
       </w:r>
       <w:r>
         <w:t xml:space="preserve"> </w:t>
@@ -4213,24 +4652,24 @@
           <w:iCs/>
           <w:i/>
         </w:rPr>
-        <w:t xml:space="preserve">Climate Research</w:t>
-      </w:r>
-      <w:r>
-        <w:t xml:space="preserve"> </w:t>
-      </w:r>
-      <w:r>
-        <w:rPr>
-          <w:bCs/>
-          <w:b/>
-        </w:rPr>
-        <w:t xml:space="preserve">71</w:t>
-      </w:r>
-      <w:r>
-        <w:t xml:space="preserve">: 75–89.</w:t>
+        <w:t xml:space="preserve">Tree Physiology</w:t>
+      </w:r>
+      <w:r>
+        <w:t xml:space="preserve"> </w:t>
+      </w:r>
+      <w:r>
+        <w:rPr>
+          <w:bCs/>
+          <w:b/>
+        </w:rPr>
+        <w:t xml:space="preserve">20</w:t>
+      </w:r>
+      <w:r>
+        <w:t xml:space="preserve">: 519–526.</w:t>
       </w:r>
     </w:p>
     <w:bookmarkEnd w:id="35"/>
-    <w:bookmarkStart w:id="36" w:name="X7407d7b0eb22fe71d68b522f479ab18e69f7d08"/>
+    <w:bookmarkStart w:id="36" w:name="ref-rey-sanchez_spatial_2016"/>
     <w:p>
       <w:pPr>
         <w:pStyle w:val="Bibliography"/>
@@ -4242,7 +4681,7 @@
           <w:bCs/>
           <w:b/>
         </w:rPr>
-        <w:t xml:space="preserve">Rollinson CR</w:t>
+        <w:t xml:space="preserve">Rey-Sánchez A</w:t>
       </w:r>
       <w:r>
         <w:rPr>
@@ -4265,7 +4704,7 @@
           <w:bCs/>
           <w:b/>
         </w:rPr>
-        <w:t xml:space="preserve">Alexander MR</w:t>
+        <w:t xml:space="preserve">Slot M</w:t>
       </w:r>
       <w:r>
         <w:rPr>
@@ -4288,7 +4727,7 @@
           <w:bCs/>
           <w:b/>
         </w:rPr>
-        <w:t xml:space="preserve">Dye AW</w:t>
+        <w:t xml:space="preserve">Posada J</w:t>
       </w:r>
       <w:r>
         <w:rPr>
@@ -4311,53 +4750,7 @@
           <w:bCs/>
           <w:b/>
         </w:rPr>
-        <w:t xml:space="preserve">Moore DJP</w:t>
-      </w:r>
-      <w:r>
-        <w:rPr>
-          <w:bCs/>
-          <w:b/>
-        </w:rPr>
-        <w:t xml:space="preserve">,</w:t>
-      </w:r>
-      <w:r>
-        <w:rPr>
-          <w:bCs/>
-          <w:b/>
-        </w:rPr>
-        <w:t xml:space="preserve"> </w:t>
-      </w:r>
-      <w:r>
-        <w:rPr>
-          <w:bCs/>
-          <w:b/>
-          <w:bCs/>
-          <w:b/>
-        </w:rPr>
-        <w:t xml:space="preserve">Pederson N</w:t>
-      </w:r>
-      <w:r>
-        <w:rPr>
-          <w:bCs/>
-          <w:b/>
-        </w:rPr>
-        <w:t xml:space="preserve">,</w:t>
-      </w:r>
-      <w:r>
-        <w:rPr>
-          <w:bCs/>
-          <w:b/>
-        </w:rPr>
-        <w:t xml:space="preserve"> </w:t>
-      </w:r>
-      <w:r>
-        <w:rPr>
-          <w:bCs/>
-          <w:b/>
-          <w:bCs/>
-          <w:b/>
-        </w:rPr>
-        <w:t xml:space="preserve">Trouet V</w:t>
+        <w:t xml:space="preserve">Kitajima K</w:t>
       </w:r>
       <w:r>
         <w:t xml:space="preserve">.</w:t>
@@ -4370,10 +4763,10 @@
           <w:bCs/>
           <w:b/>
         </w:rPr>
-        <w:t xml:space="preserve">2020</w:t>
-      </w:r>
-      <w:r>
-        <w:t xml:space="preserve">. Climate sensitivity of understory trees differs from overstory trees in temperate mesic forests.</w:t>
+        <w:t xml:space="preserve">2016</w:t>
+      </w:r>
+      <w:r>
+        <w:t xml:space="preserve">. Spatial and seasonal variation in leaf temperature within the canopy of a tropical forest.</w:t>
       </w:r>
       <w:r>
         <w:t xml:space="preserve"> </w:t>
@@ -4383,24 +4776,24 @@
           <w:iCs/>
           <w:i/>
         </w:rPr>
-        <w:t xml:space="preserve">Ecology</w:t>
-      </w:r>
-      <w:r>
-        <w:t xml:space="preserve"> </w:t>
-      </w:r>
-      <w:r>
-        <w:rPr>
-          <w:bCs/>
-          <w:b/>
-        </w:rPr>
-        <w:t xml:space="preserve">102</w:t>
-      </w:r>
-      <w:r>
-        <w:t xml:space="preserve">: e03264.</w:t>
+        <w:t xml:space="preserve">Climate Research</w:t>
+      </w:r>
+      <w:r>
+        <w:t xml:space="preserve"> </w:t>
+      </w:r>
+      <w:r>
+        <w:rPr>
+          <w:bCs/>
+          <w:b/>
+        </w:rPr>
+        <w:t xml:space="preserve">71</w:t>
+      </w:r>
+      <w:r>
+        <w:t xml:space="preserve">: 75–89.</w:t>
       </w:r>
     </w:p>
     <w:bookmarkEnd w:id="36"/>
-    <w:bookmarkStart w:id="37" w:name="ref-stovallTreeHeightExplains2019"/>
+    <w:bookmarkStart w:id="37" w:name="X7407d7b0eb22fe71d68b522f479ab18e69f7d08"/>
     <w:p>
       <w:pPr>
         <w:pStyle w:val="Bibliography"/>
@@ -4412,7 +4805,7 @@
           <w:bCs/>
           <w:b/>
         </w:rPr>
-        <w:t xml:space="preserve">Stovall AEL</w:t>
+        <w:t xml:space="preserve">Rollinson CR</w:t>
       </w:r>
       <w:r>
         <w:rPr>
@@ -4435,7 +4828,7 @@
           <w:bCs/>
           <w:b/>
         </w:rPr>
-        <w:t xml:space="preserve">Shugart H</w:t>
+        <w:t xml:space="preserve">Alexander MR</w:t>
       </w:r>
       <w:r>
         <w:rPr>
@@ -4458,7 +4851,76 @@
           <w:bCs/>
           <w:b/>
         </w:rPr>
-        <w:t xml:space="preserve">Yang X</w:t>
+        <w:t xml:space="preserve">Dye AW</w:t>
+      </w:r>
+      <w:r>
+        <w:rPr>
+          <w:bCs/>
+          <w:b/>
+        </w:rPr>
+        <w:t xml:space="preserve">,</w:t>
+      </w:r>
+      <w:r>
+        <w:rPr>
+          <w:bCs/>
+          <w:b/>
+        </w:rPr>
+        <w:t xml:space="preserve"> </w:t>
+      </w:r>
+      <w:r>
+        <w:rPr>
+          <w:bCs/>
+          <w:b/>
+          <w:bCs/>
+          <w:b/>
+        </w:rPr>
+        <w:t xml:space="preserve">Moore DJP</w:t>
+      </w:r>
+      <w:r>
+        <w:rPr>
+          <w:bCs/>
+          <w:b/>
+        </w:rPr>
+        <w:t xml:space="preserve">,</w:t>
+      </w:r>
+      <w:r>
+        <w:rPr>
+          <w:bCs/>
+          <w:b/>
+        </w:rPr>
+        <w:t xml:space="preserve"> </w:t>
+      </w:r>
+      <w:r>
+        <w:rPr>
+          <w:bCs/>
+          <w:b/>
+          <w:bCs/>
+          <w:b/>
+        </w:rPr>
+        <w:t xml:space="preserve">Pederson N</w:t>
+      </w:r>
+      <w:r>
+        <w:rPr>
+          <w:bCs/>
+          <w:b/>
+        </w:rPr>
+        <w:t xml:space="preserve">,</w:t>
+      </w:r>
+      <w:r>
+        <w:rPr>
+          <w:bCs/>
+          <w:b/>
+        </w:rPr>
+        <w:t xml:space="preserve"> </w:t>
+      </w:r>
+      <w:r>
+        <w:rPr>
+          <w:bCs/>
+          <w:b/>
+          <w:bCs/>
+          <w:b/>
+        </w:rPr>
+        <w:t xml:space="preserve">Trouet V</w:t>
       </w:r>
       <w:r>
         <w:t xml:space="preserve">.</w:t>
@@ -4471,10 +4933,10 @@
           <w:bCs/>
           <w:b/>
         </w:rPr>
-        <w:t xml:space="preserve">2019</w:t>
-      </w:r>
-      <w:r>
-        <w:t xml:space="preserve">. Tree height explains mortality risk during an intense drought.</w:t>
+        <w:t xml:space="preserve">2020</w:t>
+      </w:r>
+      <w:r>
+        <w:t xml:space="preserve">. Climate sensitivity of understory trees differs from overstory trees in temperate mesic forests.</w:t>
       </w:r>
       <w:r>
         <w:t xml:space="preserve"> </w:t>
@@ -4484,24 +4946,24 @@
           <w:iCs/>
           <w:i/>
         </w:rPr>
-        <w:t xml:space="preserve">Nature Communications</w:t>
-      </w:r>
-      <w:r>
-        <w:t xml:space="preserve"> </w:t>
-      </w:r>
-      <w:r>
-        <w:rPr>
-          <w:bCs/>
-          <w:b/>
-        </w:rPr>
-        <w:t xml:space="preserve">10</w:t>
-      </w:r>
-      <w:r>
-        <w:t xml:space="preserve">: 4385.</w:t>
+        <w:t xml:space="preserve">Ecology</w:t>
+      </w:r>
+      <w:r>
+        <w:t xml:space="preserve"> </w:t>
+      </w:r>
+      <w:r>
+        <w:rPr>
+          <w:bCs/>
+          <w:b/>
+        </w:rPr>
+        <w:t xml:space="preserve">102</w:t>
+      </w:r>
+      <w:r>
+        <w:t xml:space="preserve">: e03264.</w:t>
       </w:r>
     </w:p>
     <w:bookmarkEnd w:id="37"/>
-    <w:bookmarkStart w:id="38" w:name="ref-vogelLeavesLowestHighest2009"/>
+    <w:bookmarkStart w:id="38" w:name="ref-stovallTreeHeightExplains2019"/>
     <w:p>
       <w:pPr>
         <w:pStyle w:val="Bibliography"/>
@@ -4513,7 +4975,53 @@
           <w:bCs/>
           <w:b/>
         </w:rPr>
-        <w:t xml:space="preserve">Vogel S</w:t>
+        <w:t xml:space="preserve">Stovall AEL</w:t>
+      </w:r>
+      <w:r>
+        <w:rPr>
+          <w:bCs/>
+          <w:b/>
+        </w:rPr>
+        <w:t xml:space="preserve">,</w:t>
+      </w:r>
+      <w:r>
+        <w:rPr>
+          <w:bCs/>
+          <w:b/>
+        </w:rPr>
+        <w:t xml:space="preserve"> </w:t>
+      </w:r>
+      <w:r>
+        <w:rPr>
+          <w:bCs/>
+          <w:b/>
+          <w:bCs/>
+          <w:b/>
+        </w:rPr>
+        <w:t xml:space="preserve">Shugart H</w:t>
+      </w:r>
+      <w:r>
+        <w:rPr>
+          <w:bCs/>
+          <w:b/>
+        </w:rPr>
+        <w:t xml:space="preserve">,</w:t>
+      </w:r>
+      <w:r>
+        <w:rPr>
+          <w:bCs/>
+          <w:b/>
+        </w:rPr>
+        <w:t xml:space="preserve"> </w:t>
+      </w:r>
+      <w:r>
+        <w:rPr>
+          <w:bCs/>
+          <w:b/>
+          <w:bCs/>
+          <w:b/>
+        </w:rPr>
+        <w:t xml:space="preserve">Yang X</w:t>
       </w:r>
       <w:r>
         <w:t xml:space="preserve">.</w:t>
@@ -4526,10 +5034,10 @@
           <w:bCs/>
           <w:b/>
         </w:rPr>
-        <w:t xml:space="preserve">2009</w:t>
-      </w:r>
-      <w:r>
-        <w:t xml:space="preserve">. Leaves in the lowest and highest winds: Temperature, force and shape.</w:t>
+        <w:t xml:space="preserve">2019</w:t>
+      </w:r>
+      <w:r>
+        <w:t xml:space="preserve">. Tree height explains mortality risk during an intense drought.</w:t>
       </w:r>
       <w:r>
         <w:t xml:space="preserve"> </w:t>
@@ -4539,6 +5047,61 @@
           <w:iCs/>
           <w:i/>
         </w:rPr>
+        <w:t xml:space="preserve">Nature Communications</w:t>
+      </w:r>
+      <w:r>
+        <w:t xml:space="preserve"> </w:t>
+      </w:r>
+      <w:r>
+        <w:rPr>
+          <w:bCs/>
+          <w:b/>
+        </w:rPr>
+        <w:t xml:space="preserve">10</w:t>
+      </w:r>
+      <w:r>
+        <w:t xml:space="preserve">: 4385.</w:t>
+      </w:r>
+    </w:p>
+    <w:bookmarkEnd w:id="38"/>
+    <w:bookmarkStart w:id="39" w:name="ref-vogelLeavesLowestHighest2009"/>
+    <w:p>
+      <w:pPr>
+        <w:pStyle w:val="Bibliography"/>
+      </w:pPr>
+      <w:r>
+        <w:rPr>
+          <w:bCs/>
+          <w:b/>
+          <w:bCs/>
+          <w:b/>
+        </w:rPr>
+        <w:t xml:space="preserve">Vogel S</w:t>
+      </w:r>
+      <w:r>
+        <w:t xml:space="preserve">.</w:t>
+      </w:r>
+      <w:r>
+        <w:t xml:space="preserve"> </w:t>
+      </w:r>
+      <w:r>
+        <w:rPr>
+          <w:bCs/>
+          <w:b/>
+        </w:rPr>
+        <w:t xml:space="preserve">2009</w:t>
+      </w:r>
+      <w:r>
+        <w:t xml:space="preserve">. Leaves in the lowest and highest winds: Temperature, force and shape.</w:t>
+      </w:r>
+      <w:r>
+        <w:t xml:space="preserve"> </w:t>
+      </w:r>
+      <w:r>
+        <w:rPr>
+          <w:iCs/>
+          <w:i/>
+        </w:rPr>
         <w:t xml:space="preserve">New Phytologist</w:t>
       </w:r>
       <w:r>
@@ -4555,10 +5118,10 @@
         <w:t xml:space="preserve">: 13–26.</w:t>
       </w:r>
     </w:p>
-    <w:bookmarkEnd w:id="38"/>
     <w:bookmarkEnd w:id="39"/>
     <w:bookmarkEnd w:id="40"/>
     <w:bookmarkEnd w:id="41"/>
+    <w:bookmarkEnd w:id="42"/>
     <w:sectPr/>
   </w:body>
 </w:document>
@@ -4748,6 +5311,9 @@
     <w:abstractNumId w:val="991"/>
   </w:num>
   <w:num w:numId="1002">
+    <w:abstractNumId w:val="991"/>
+  </w:num>
+  <w:num w:numId="1003">
     <w:abstractNumId w:val="991"/>
   </w:num>
 </w:numbering>

</xml_diff>

<commit_message>
added Tom's response to reviwer's comments and removed thermal capacitance in the sentence
</commit_message>
<xml_diff>
--- a/response-to-reviews.docx
+++ b/response-to-reviews.docx
@@ -167,7 +167,7 @@
       </w:r>
     </w:p>
     <w:bookmarkEnd w:id="20"/>
-    <w:bookmarkStart w:id="42" w:name="response-to-reviewers-comments-to-author"/>
+    <w:bookmarkStart w:id="45" w:name="response-to-reviewers-comments-to-author"/>
     <w:p>
       <w:pPr>
         <w:pStyle w:val="Heading1"/>
@@ -2730,251 +2730,282 @@
       </w:pPr>
       <w:r>
         <w:rPr>
+          <w:bCs/>
+          <w:b/>
+        </w:rPr>
+        <w:t xml:space="preserve">We removed the second</w:t>
+      </w:r>
+      <w:r>
+        <w:rPr>
+          <w:bCs/>
+          <w:b/>
+        </w:rPr>
+        <w:t xml:space="preserve"> </w:t>
+      </w:r>
+      <w:r>
+        <w:rPr>
+          <w:bCs/>
+          <w:b/>
+        </w:rPr>
+        <w:t xml:space="preserve">‘</w:t>
+      </w:r>
+      <w:r>
+        <w:rPr>
+          <w:bCs/>
+          <w:b/>
+        </w:rPr>
+        <w:t xml:space="preserve">understory</w:t>
+      </w:r>
+      <w:r>
+        <w:rPr>
+          <w:bCs/>
+          <w:b/>
+        </w:rPr>
+        <w:t xml:space="preserve">’</w:t>
+      </w:r>
+      <w:r>
+        <w:rPr>
+          <w:bCs/>
+          <w:b/>
+        </w:rPr>
+        <w:t xml:space="preserve"> </w:t>
+      </w:r>
+      <w:r>
+        <w:rPr>
+          <w:bCs/>
+          <w:b/>
+        </w:rPr>
+        <w:t xml:space="preserve">word here:</w:t>
+      </w:r>
+      <w:r>
+        <w:t xml:space="preserve"> </w:t>
+      </w:r>
+      <w:r>
+        <w:rPr>
+          <w:bCs/>
+          <w:b/>
+        </w:rPr>
+        <w:t xml:space="preserve">Tropical and temperate forests with dense canopies dominated by broadleaf trees generally have highest leaf area density in the upper canopy layers, but understory leaf area density is often relatively high</w:t>
+      </w:r>
+      <w:r>
+        <w:rPr>
+          <w:bCs/>
+          <w:b/>
+        </w:rPr>
+        <w:t xml:space="preserve"> </w:t>
+      </w:r>
+      <w:r>
+        <w:rPr>
+          <w:strike/>
+          <w:bCs/>
+          <w:b/>
+        </w:rPr>
+        <w:t xml:space="preserve">in the understory</w:t>
+      </w:r>
+      <w:r>
+        <w:rPr>
+          <w:bCs/>
+          <w:b/>
+        </w:rPr>
+        <w:t xml:space="preserve"> </w:t>
+      </w:r>
+      <w:r>
+        <w:rPr>
+          <w:bCs/>
+          <w:b/>
+        </w:rPr>
+        <w:t xml:space="preserve">as well</w:t>
+      </w:r>
+    </w:p>
+    <w:p>
+      <w:pPr>
+        <w:pStyle w:val="BodyText"/>
+      </w:pPr>
+      <w:r>
+        <w:t xml:space="preserve">line140</w:t>
+      </w:r>
+      <w:r>
+        <w:t xml:space="preserve"> </w:t>
+      </w:r>
+      <w:r>
+        <w:t xml:space="preserve">‘</w:t>
+      </w:r>
+      <w:r>
+        <w:t xml:space="preserve">Light … decreases from the canopy top to the forest floor</w:t>
+      </w:r>
+      <w:r>
+        <w:t xml:space="preserve">’</w:t>
+      </w:r>
+      <w:r>
+        <w:t xml:space="preserve"> </w:t>
+      </w:r>
+      <w:r>
+        <w:t xml:space="preserve">– why isn’t foliage clumping mentioned here amongst the other factors?</w:t>
+      </w:r>
+    </w:p>
+    <w:p>
+      <w:pPr>
+        <w:pStyle w:val="BodyText"/>
+      </w:pPr>
+      <w:r>
+        <w:rPr>
+          <w:bCs/>
+          <w:b/>
+        </w:rPr>
+        <w:t xml:space="preserve">We added foliage clumping into the list of factors influencing light gradient here:</w:t>
+      </w:r>
+      <w:r>
+        <w:t xml:space="preserve"> </w:t>
+      </w:r>
+      <w:r>
+        <w:rPr>
+          <w:bCs/>
+          <w:b/>
+        </w:rPr>
+        <w:t xml:space="preserve">“</w:t>
+      </w:r>
+      <w:r>
+        <w:rPr>
+          <w:bCs/>
+          <w:b/>
+        </w:rPr>
+        <w:t xml:space="preserve">Light, specifically the proportion of incident light and photosynthetically active radiation (PAR), decreases from the canopy top to the forest floor. The profile shape of this light is modified by leaf area density, leaf clumping, canopy height, and canopy structure across species and forest types (Fig. 2a-d, Supporting Information Figure S1, Koike et al., 2001).</w:t>
+      </w:r>
+      <w:r>
+        <w:rPr>
+          <w:bCs/>
+          <w:b/>
+        </w:rPr>
+        <w:t xml:space="preserve">”</w:t>
+      </w:r>
+    </w:p>
+    <w:p>
+      <w:pPr>
+        <w:pStyle w:val="BodyText"/>
+      </w:pPr>
+      <w:r>
+        <w:t xml:space="preserve">line148:</w:t>
+      </w:r>
+      <w:r>
+        <w:t xml:space="preserve"> </w:t>
+      </w:r>
+      <w:r>
+        <w:t xml:space="preserve">‘</w:t>
+      </w:r>
+      <w:r>
+        <w:t xml:space="preserve">Variability in the light environment decreases with height</w:t>
+      </w:r>
+      <w:r>
+        <w:t xml:space="preserve">’</w:t>
+      </w:r>
+      <w:r>
+        <w:t xml:space="preserve"> </w:t>
+      </w:r>
+      <w:r>
+        <w:t xml:space="preserve">– I don’t see this except perhaps at z = 0 and even so seems tenuous. Explain.</w:t>
+      </w:r>
+    </w:p>
+    <w:p>
+      <w:pPr>
+        <w:pStyle w:val="BodyText"/>
+      </w:pPr>
+      <w:r>
+        <w:t xml:space="preserve">Fig. 1: In the diagram, stomatal density, leaf angle are separate categories yet VAZ and VOC are not. As far as I know though, there is no biochemical link between VAZ and VOC, so these should be separate shouldn’t they?</w:t>
+      </w:r>
+    </w:p>
+    <w:p>
+      <w:pPr>
+        <w:pStyle w:val="BodyText"/>
+      </w:pPr>
+      <w:r>
+        <w:rPr>
+          <w:bCs/>
+          <w:b/>
+        </w:rPr>
+        <w:t xml:space="preserve">We agree with the suggestions. Therefore, to make it more clearer, we added photoprotection as one of the factors in Fig.1 instead of VAZ and VOC in the same line.</w:t>
+      </w:r>
+    </w:p>
+    <w:p>
+      <w:pPr>
+        <w:pStyle w:val="BodyText"/>
+      </w:pPr>
+      <w:r>
+        <w:t xml:space="preserve">Fig. 2 is a mix of computed and measured quantities. LAD and proportion of sun leaves are both computed quantities, and the basis of these should be clearer. Or at least state</w:t>
+      </w:r>
+      <w:r>
+        <w:t xml:space="preserve"> </w:t>
+      </w:r>
+      <w:r>
+        <w:t xml:space="preserve">‘</w:t>
+      </w:r>
+      <w:r>
+        <w:t xml:space="preserve">modelled LAD</w:t>
+      </w:r>
+      <w:r>
+        <w:t xml:space="preserve">’</w:t>
+      </w:r>
+      <w:r>
+        <w:t xml:space="preserve"> </w:t>
+      </w:r>
+      <w:r>
+        <w:t xml:space="preserve">and</w:t>
+      </w:r>
+      <w:r>
+        <w:t xml:space="preserve"> </w:t>
+      </w:r>
+      <w:r>
+        <w:t xml:space="preserve">‘</w:t>
+      </w:r>
+      <w:r>
+        <w:t xml:space="preserve">calculated proportion of sun leaves</w:t>
+      </w:r>
+      <w:r>
+        <w:t xml:space="preserve">’</w:t>
+      </w:r>
+      <w:r>
+        <w:t xml:space="preserve">.</w:t>
+      </w:r>
+    </w:p>
+    <w:p>
+      <w:pPr>
+        <w:pStyle w:val="BodyText"/>
+      </w:pPr>
+      <w:r>
+        <w:rPr>
+          <w:bCs/>
+          <w:b/>
+        </w:rPr>
+        <w:t xml:space="preserve">Done</w:t>
+      </w:r>
+    </w:p>
+    <w:p>
+      <w:pPr>
+        <w:pStyle w:val="BodyText"/>
+      </w:pPr>
+      <w:r>
+        <w:t xml:space="preserve">line165-172: refixation of respired CO2 in the understory isn’t mentioned here, but there have been a number of studies, particularly involving 13C, that have looked at this. Please mention along with at least 1 reference.</w:t>
+      </w:r>
+    </w:p>
+    <w:p>
+      <w:pPr>
+        <w:pStyle w:val="BodyText"/>
+      </w:pPr>
+      <w:r>
+        <w:rPr>
+          <w:bCs/>
+          <w:b/>
+        </w:rPr>
+        <w:t xml:space="preserve">Thank you for this suggestion, we added the following information:</w:t>
+      </w:r>
+      <w:r>
+        <w:t xml:space="preserve"> </w:t>
+      </w:r>
+      <w:r>
+        <w:rPr>
           <w:iCs/>
           <w:i/>
         </w:rPr>
-        <w:t xml:space="preserve">We removed the second</w:t>
-      </w:r>
-      <w:r>
-        <w:rPr>
-          <w:iCs/>
-          <w:i/>
-        </w:rPr>
-        <w:t xml:space="preserve"> </w:t>
-      </w:r>
-      <w:r>
-        <w:rPr>
-          <w:iCs/>
-          <w:i/>
-        </w:rPr>
-        <w:t xml:space="preserve">‘</w:t>
-      </w:r>
-      <w:r>
-        <w:rPr>
-          <w:iCs/>
-          <w:i/>
-        </w:rPr>
-        <w:t xml:space="preserve">understory</w:t>
-      </w:r>
-      <w:r>
-        <w:rPr>
-          <w:iCs/>
-          <w:i/>
-        </w:rPr>
-        <w:t xml:space="preserve">’</w:t>
-      </w:r>
-      <w:r>
-        <w:rPr>
-          <w:iCs/>
-          <w:i/>
-        </w:rPr>
-        <w:t xml:space="preserve"> </w:t>
-      </w:r>
-      <w:r>
-        <w:rPr>
-          <w:iCs/>
-          <w:i/>
-        </w:rPr>
-        <w:t xml:space="preserve">word here:</w:t>
-      </w:r>
-      <w:r>
-        <w:t xml:space="preserve"> </w:t>
-      </w:r>
-      <w:r>
-        <w:rPr>
-          <w:bCs/>
-          <w:b/>
-        </w:rPr>
-        <w:t xml:space="preserve">Tropical and temperate forests with dense canopies dominated by broadleaf trees generally have highest leaf area density in the upper canopy layers, but understory leaf area density is often relatively high</w:t>
-      </w:r>
-      <w:r>
-        <w:rPr>
-          <w:bCs/>
-          <w:b/>
-        </w:rPr>
-        <w:t xml:space="preserve"> </w:t>
-      </w:r>
-      <w:r>
-        <w:rPr>
-          <w:strike/>
-          <w:bCs/>
-          <w:b/>
-        </w:rPr>
-        <w:t xml:space="preserve">in the understory</w:t>
-      </w:r>
-      <w:r>
-        <w:rPr>
-          <w:bCs/>
-          <w:b/>
-        </w:rPr>
-        <w:t xml:space="preserve"> </w:t>
-      </w:r>
-      <w:r>
-        <w:rPr>
-          <w:bCs/>
-          <w:b/>
-        </w:rPr>
-        <w:t xml:space="preserve">as well</w:t>
-      </w:r>
-    </w:p>
-    <w:p>
-      <w:pPr>
-        <w:pStyle w:val="BodyText"/>
-      </w:pPr>
-      <w:r>
-        <w:t xml:space="preserve">line140</w:t>
-      </w:r>
-      <w:r>
-        <w:t xml:space="preserve"> </w:t>
-      </w:r>
-      <w:r>
-        <w:t xml:space="preserve">‘</w:t>
-      </w:r>
-      <w:r>
-        <w:t xml:space="preserve">Light … decreases from the canopy top to the forest floor</w:t>
-      </w:r>
-      <w:r>
-        <w:t xml:space="preserve">’</w:t>
-      </w:r>
-      <w:r>
-        <w:t xml:space="preserve"> </w:t>
-      </w:r>
-      <w:r>
-        <w:t xml:space="preserve">– why isn’t foliage clumping mentioned here amongst the other factors?</w:t>
-      </w:r>
-    </w:p>
-    <w:p>
-      <w:pPr>
-        <w:pStyle w:val="BodyText"/>
-      </w:pPr>
-      <w:r>
-        <w:rPr>
-          <w:bCs/>
-          <w:b/>
-        </w:rPr>
-        <w:t xml:space="preserve">Light, specifically the proportion of incident light and photosynthetically active radiation (PAR), decreases from the canopy top to the forest floor. The profile shape of this light is modified by leaf area density, leaf clumping, canopy height, and canopy structure across species and forest types (Fig. 2a-d, Supporting Information Figure S1, Koike et al., 2001).</w:t>
-      </w:r>
-    </w:p>
-    <w:p>
-      <w:pPr>
-        <w:pStyle w:val="BodyText"/>
-      </w:pPr>
-      <w:r>
-        <w:t xml:space="preserve">line148:</w:t>
-      </w:r>
-      <w:r>
-        <w:t xml:space="preserve"> </w:t>
-      </w:r>
-      <w:r>
-        <w:t xml:space="preserve">‘</w:t>
-      </w:r>
-      <w:r>
-        <w:t xml:space="preserve">Variability in the light environment decreases with height</w:t>
-      </w:r>
-      <w:r>
-        <w:t xml:space="preserve">’</w:t>
-      </w:r>
-      <w:r>
-        <w:t xml:space="preserve"> </w:t>
-      </w:r>
-      <w:r>
-        <w:t xml:space="preserve">– I don’t see this except perhaps at z = 0 and even so seems tenuous. Explain.</w:t>
-      </w:r>
-    </w:p>
-    <w:p>
-      <w:pPr>
-        <w:pStyle w:val="BodyText"/>
-      </w:pPr>
-      <w:r>
-        <w:t xml:space="preserve">Fig. 1: In the diagram, stomatal density, leaf angle are separate categories yet VAZ and VOC are not. As far as I know though, there is no biochemical link between VAZ and VOC, so these should be separate shouldn’t they?</w:t>
-      </w:r>
-    </w:p>
-    <w:p>
-      <w:pPr>
-        <w:pStyle w:val="BodyText"/>
-      </w:pPr>
-      <w:r>
-        <w:rPr>
-          <w:bCs/>
-          <w:b/>
-        </w:rPr>
-        <w:t xml:space="preserve">Done</w:t>
-      </w:r>
-    </w:p>
-    <w:p>
-      <w:pPr>
-        <w:pStyle w:val="BodyText"/>
-      </w:pPr>
-      <w:r>
-        <w:t xml:space="preserve">Fig. 2 is a mix of computed and measured quantities. LAD and proportion of sun leaves are both computed quantities, and the basis of these should be clearer. Or at least state</w:t>
-      </w:r>
-      <w:r>
-        <w:t xml:space="preserve"> </w:t>
-      </w:r>
-      <w:r>
-        <w:t xml:space="preserve">‘</w:t>
-      </w:r>
-      <w:r>
-        <w:t xml:space="preserve">modelled LAD</w:t>
-      </w:r>
-      <w:r>
-        <w:t xml:space="preserve">’</w:t>
-      </w:r>
-      <w:r>
-        <w:t xml:space="preserve"> </w:t>
-      </w:r>
-      <w:r>
-        <w:t xml:space="preserve">and</w:t>
-      </w:r>
-      <w:r>
-        <w:t xml:space="preserve"> </w:t>
-      </w:r>
-      <w:r>
-        <w:t xml:space="preserve">‘</w:t>
-      </w:r>
-      <w:r>
-        <w:t xml:space="preserve">calculated proportion of sun leaves</w:t>
-      </w:r>
-      <w:r>
-        <w:t xml:space="preserve">’</w:t>
-      </w:r>
-      <w:r>
-        <w:t xml:space="preserve">.</w:t>
-      </w:r>
-    </w:p>
-    <w:p>
-      <w:pPr>
-        <w:pStyle w:val="BodyText"/>
-      </w:pPr>
-      <w:r>
-        <w:rPr>
-          <w:bCs/>
-          <w:b/>
-        </w:rPr>
-        <w:t xml:space="preserve">Done</w:t>
-      </w:r>
-    </w:p>
-    <w:p>
-      <w:pPr>
-        <w:pStyle w:val="BodyText"/>
-      </w:pPr>
-      <w:r>
-        <w:t xml:space="preserve">line165-172: refixation of respired CO2 in the understory isn’t mentioned here, but there have been a number of studies, particularly involving 13C, that have looked at this. Please mention along with at least 1 reference.</w:t>
-      </w:r>
-    </w:p>
-    <w:p>
-      <w:pPr>
-        <w:pStyle w:val="BodyText"/>
-      </w:pPr>
-      <w:r>
-        <w:rPr>
-          <w:bCs/>
-          <w:b/>
-        </w:rPr>
-        <w:t xml:space="preserve">Thank you for this suggestion, we added the following information:</w:t>
-      </w:r>
-      <w:r>
-        <w:t xml:space="preserve"> </w:t>
+        <w:t xml:space="preserve">“</w:t>
       </w:r>
       <w:r>
         <w:rPr>
@@ -3003,7 +3034,7 @@
           <w:iCs/>
           <w:i/>
         </w:rPr>
-        <w:t xml:space="preserve">concentration gradients can influence gas exchange indicated by the ratio of leaf inter-cellular CO</w:t>
+        <w:t xml:space="preserve">concentration gradients can influence the ratio of leaf inter-cellular CO</w:t>
       </w:r>
       <w:r>
         <w:rPr>
@@ -3163,622 +3194,20 @@
         </w:rPr>
         <w:t xml:space="preserve">refixation [Brooks et al. 1997].</w:t>
       </w:r>
-    </w:p>
-    <w:p>
-      <w:pPr>
-        <w:pStyle w:val="BodyText"/>
-      </w:pPr>
-      <w:r>
-        <w:t xml:space="preserve">line185: Buffering again. I supposed what is</w:t>
-      </w:r>
-      <w:r>
-        <w:t xml:space="preserve"> </w:t>
-      </w:r>
-      <w:r>
-        <w:t xml:space="preserve">‘</w:t>
-      </w:r>
-      <w:r>
-        <w:t xml:space="preserve">buffering</w:t>
-      </w:r>
-      <w:r>
-        <w:t xml:space="preserve">’</w:t>
-      </w:r>
-      <w:r>
-        <w:t xml:space="preserve"> </w:t>
-      </w:r>
-      <w:r>
-        <w:t xml:space="preserve">for the authors would conventionally be thought of differently by meteorologists. Please consult with one of them, and consider using different wording.</w:t>
-      </w:r>
-    </w:p>
-    <w:p>
-      <w:pPr>
-        <w:pStyle w:val="BodyText"/>
-      </w:pPr>
-      <w:r>
-        <w:rPr>
-          <w:bCs/>
-          <w:b/>
-        </w:rPr>
-        <w:t xml:space="preserve">This passage now occurs after the new paragraph about turbulent transport within canopies. We have reworded the passage as,</w:t>
-      </w:r>
-      <w:r>
-        <w:rPr>
-          <w:bCs/>
-          <w:b/>
-        </w:rPr>
-        <w:t xml:space="preserve"> </w:t>
-      </w:r>
-      <w:r>
-        <w:rPr>
-          <w:bCs/>
-          <w:b/>
-        </w:rPr>
-        <w:t xml:space="preserve">“</w:t>
-      </w:r>
-      <w:r>
-        <w:rPr>
-          <w:bCs/>
-          <w:b/>
-        </w:rPr>
-        <w:t xml:space="preserve">Despite the complexities of turbulent transport in canopies, wind speeds are generally much higher at the top of the canopy (Jiao-jun et al., 2004; Jucker et al., 2018).</w:t>
-      </w:r>
-      <w:r>
-        <w:rPr>
-          <w:bCs/>
-          <w:b/>
-        </w:rPr>
-        <w:t xml:space="preserve">”</w:t>
-      </w:r>
-    </w:p>
-    <w:p>
-      <w:pPr>
-        <w:pStyle w:val="BodyText"/>
-      </w:pPr>
-      <w:r>
-        <w:t xml:space="preserve">line187: Where mentioning radiation fluxes, could I please ask the authors to use the phrase</w:t>
-      </w:r>
-      <w:r>
-        <w:t xml:space="preserve"> </w:t>
-      </w:r>
-      <w:r>
-        <w:t xml:space="preserve">‘</w:t>
-      </w:r>
-      <w:r>
-        <w:t xml:space="preserve">and sensible heat emission</w:t>
-      </w:r>
-      <w:r>
-        <w:t xml:space="preserve">’</w:t>
-      </w:r>
-      <w:r>
-        <w:t xml:space="preserve">? I think this is really what the authors are referring to, so why not say so?</w:t>
-      </w:r>
-    </w:p>
-    <w:p>
-      <w:pPr>
-        <w:pStyle w:val="BodyText"/>
-      </w:pPr>
-      <w:r>
-        <w:rPr>
-          <w:bCs/>
-          <w:b/>
-        </w:rPr>
-        <w:t xml:space="preserve">Done</w:t>
-      </w:r>
-    </w:p>
-    <w:p>
-      <w:pPr>
-        <w:pStyle w:val="BodyText"/>
-      </w:pPr>
-      <w:r>
-        <w:t xml:space="preserve">line188:</w:t>
-      </w:r>
-      <w:r>
-        <w:t xml:space="preserve"> </w:t>
-      </w:r>
-      <w:r>
-        <w:t xml:space="preserve">‘</w:t>
-      </w:r>
-      <w:r>
-        <w:t xml:space="preserve">dense canopies buffer understories</w:t>
-      </w:r>
-      <w:r>
-        <w:t xml:space="preserve">’</w:t>
-      </w:r>
-      <w:r>
-        <w:t xml:space="preserve"> </w:t>
-      </w:r>
-      <w:r>
-        <w:t xml:space="preserve">is one perspective, that there is far less radiant energy received and therefore understories stay cool is another. Can the authors please consider reflecting this perspective? I’ve studies canopies for a a score of years and I just don’t think</w:t>
-      </w:r>
-      <w:r>
-        <w:t xml:space="preserve"> </w:t>
-      </w:r>
-      <w:r>
-        <w:t xml:space="preserve">‘</w:t>
-      </w:r>
-      <w:r>
-        <w:t xml:space="preserve">buffering</w:t>
-      </w:r>
-      <w:r>
-        <w:t xml:space="preserve">’</w:t>
-      </w:r>
-      <w:r>
-        <w:t xml:space="preserve"> </w:t>
-      </w:r>
-      <w:r>
-        <w:t xml:space="preserve">is at play so much!</w:t>
-      </w:r>
-    </w:p>
-    <w:p>
-      <w:pPr>
-        <w:pStyle w:val="BodyText"/>
-      </w:pPr>
-      <w:r>
-        <w:rPr>
-          <w:bCs/>
-          <w:b/>
-        </w:rPr>
-        <w:t xml:space="preserve">We were using the term</w:t>
-      </w:r>
-      <w:r>
-        <w:rPr>
-          <w:bCs/>
-          <w:b/>
-        </w:rPr>
-        <w:t xml:space="preserve"> </w:t>
-      </w:r>
-      <w:r>
-        <w:rPr>
-          <w:bCs/>
-          <w:b/>
-        </w:rPr>
-        <w:t xml:space="preserve">“</w:t>
-      </w:r>
-      <w:r>
-        <w:rPr>
-          <w:bCs/>
-          <w:b/>
-        </w:rPr>
-        <w:t xml:space="preserve">buffer</w:t>
-      </w:r>
-      <w:r>
-        <w:rPr>
-          <w:bCs/>
-          <w:b/>
-        </w:rPr>
-        <w:t xml:space="preserve">”</w:t>
-      </w:r>
-      <w:r>
-        <w:rPr>
-          <w:bCs/>
-          <w:b/>
-        </w:rPr>
-        <w:t xml:space="preserve"> </w:t>
-      </w:r>
-      <w:r>
-        <w:rPr>
-          <w:bCs/>
-          <w:b/>
-        </w:rPr>
-        <w:t xml:space="preserve">in a functional or biological sense, meaning</w:t>
-      </w:r>
-      <w:r>
-        <w:rPr>
-          <w:bCs/>
-          <w:b/>
-        </w:rPr>
-        <w:t xml:space="preserve"> </w:t>
-      </w:r>
-      <w:r>
-        <w:rPr>
-          <w:bCs/>
-          <w:b/>
-        </w:rPr>
-        <w:t xml:space="preserve">“</w:t>
-      </w:r>
-      <w:r>
-        <w:rPr>
-          <w:bCs/>
-          <w:b/>
-        </w:rPr>
-        <w:t xml:space="preserve">protect,</w:t>
-      </w:r>
-      <w:r>
-        <w:rPr>
-          <w:bCs/>
-          <w:b/>
-        </w:rPr>
-        <w:t xml:space="preserve">”</w:t>
-      </w:r>
-      <w:r>
-        <w:rPr>
-          <w:bCs/>
-          <w:b/>
-        </w:rPr>
-        <w:t xml:space="preserve"> </w:t>
-      </w:r>
-      <w:r>
-        <w:rPr>
-          <w:bCs/>
-          <w:b/>
-        </w:rPr>
-        <w:t xml:space="preserve">rather than as a description of the underlying physics; i.e., the canopy protects the understory from large diel swings in both air temperature and radiation. We have reworded this passage to clarify:</w:t>
-      </w:r>
-      <w:r>
-        <w:rPr>
-          <w:bCs/>
-          <w:b/>
-        </w:rPr>
-        <w:t xml:space="preserve"> </w:t>
-      </w:r>
-      <w:r>
-        <w:rPr>
-          <w:bCs/>
-          <w:b/>
-        </w:rPr>
-        <w:t xml:space="preserve">“</w:t>
-      </w:r>
-      <w:r>
-        <w:rPr>
-          <w:bCs/>
-          <w:b/>
-        </w:rPr>
-        <w:t xml:space="preserve">Typically, diel temperature range is smaller beneath dense canopies than above, resulting in,</w:t>
-      </w:r>
-      <w:r>
-        <w:rPr>
-          <w:bCs/>
-          <w:b/>
-        </w:rPr>
-        <w:t xml:space="preserve"> </w:t>
-      </w:r>
-      <w:r>
-        <w:rPr>
-          <w:strike/>
-          <w:bCs/>
-          <w:b/>
-        </w:rPr>
-        <w:t xml:space="preserve">dense canopies buffer understories from high maximum Tair more than open canopies, i.e., dense canopy understories can have</w:t>
-      </w:r>
-      <w:r>
-        <w:rPr>
-          <w:bCs/>
-          <w:b/>
-        </w:rPr>
-        <w:t xml:space="preserve"> </w:t>
-      </w:r>
-      <w:r>
-        <w:rPr>
-          <w:bCs/>
-          <w:b/>
-        </w:rPr>
-        <w:t xml:space="preserve">cooler maximum daytime Tair and warmer nighttime minimum Tair than open canopy understories or nearby clearings.</w:t>
-      </w:r>
-      <w:r>
-        <w:rPr>
-          <w:bCs/>
-          <w:b/>
-        </w:rPr>
-        <w:t xml:space="preserve">”</w:t>
-      </w:r>
-    </w:p>
-    <w:p>
-      <w:pPr>
-        <w:pStyle w:val="BodyText"/>
-      </w:pPr>
-      <w:r>
-        <w:t xml:space="preserve">line199 should end with something like</w:t>
-      </w:r>
-      <w:r>
-        <w:t xml:space="preserve"> </w:t>
-      </w:r>
-      <w:r>
-        <w:t xml:space="preserve">‘</w:t>
-      </w:r>
-      <w:r>
-        <w:t xml:space="preserve">to shape Tleaf patterns within canopies</w:t>
-      </w:r>
-      <w:r>
-        <w:t xml:space="preserve">’</w:t>
-      </w:r>
-      <w:r>
-        <w:t xml:space="preserve"> </w:t>
-      </w:r>
-      <w:r>
-        <w:t xml:space="preserve">rather than just drop at Tleaf.</w:t>
-      </w:r>
-    </w:p>
-    <w:p>
-      <w:pPr>
-        <w:pStyle w:val="BodyText"/>
-      </w:pPr>
-      <w:r>
-        <w:rPr>
-          <w:bCs/>
-          <w:b/>
-        </w:rPr>
-        <w:t xml:space="preserve">Done</w:t>
-      </w:r>
-    </w:p>
-    <w:p>
-      <w:pPr>
-        <w:pStyle w:val="BodyText"/>
-      </w:pPr>
-      <w:r>
-        <w:t xml:space="preserve">line206-207</w:t>
-      </w:r>
-      <w:r>
-        <w:t xml:space="preserve"> </w:t>
-      </w:r>
-      <w:r>
-        <w:t xml:space="preserve">‘</w:t>
-      </w:r>
-      <w:r>
-        <w:t xml:space="preserve">Leaves are typically warmer than air …</w:t>
-      </w:r>
-      <w:r>
-        <w:t xml:space="preserve">’</w:t>
-      </w:r>
-      <w:r>
-        <w:t xml:space="preserve">. That is not what is predicted in theory, proven by parts of the simulations in Fig. 3. Why not use</w:t>
-      </w:r>
-      <w:r>
-        <w:t xml:space="preserve"> </w:t>
-      </w:r>
-      <w:r>
-        <w:t xml:space="preserve">‘</w:t>
-      </w:r>
-      <w:r>
-        <w:t xml:space="preserve">Leaves can be warmer …</w:t>
-      </w:r>
-      <w:r>
-        <w:t xml:space="preserve">’</w:t>
-      </w:r>
-      <w:r>
-        <w:t xml:space="preserve">? That would be more consistent.</w:t>
-      </w:r>
-    </w:p>
-    <w:p>
-      <w:pPr>
-        <w:pStyle w:val="BodyText"/>
-      </w:pPr>
-      <w:r>
-        <w:rPr>
-          <w:bCs/>
-          <w:b/>
-        </w:rPr>
-        <w:t xml:space="preserve">Done</w:t>
-      </w:r>
-    </w:p>
-    <w:p>
-      <w:pPr>
-        <w:pStyle w:val="BodyText"/>
-      </w:pPr>
-      <w:r>
-        <w:t xml:space="preserve">Figure 3: Variables in the inset table need to be stated. I can guess what they are, but this should be explicit.</w:t>
-      </w:r>
-    </w:p>
-    <w:p>
-      <w:pPr>
-        <w:pStyle w:val="BodyText"/>
-      </w:pPr>
-      <w:r>
-        <w:rPr>
-          <w:bCs/>
-          <w:b/>
-        </w:rPr>
-        <w:t xml:space="preserve">Done</w:t>
-      </w:r>
-    </w:p>
-    <w:p>
-      <w:pPr>
-        <w:pStyle w:val="BodyText"/>
-      </w:pPr>
-      <w:r>
-        <w:t xml:space="preserve">Figure 3: Humid and drought is not a straight comparison. Well-watered vs. drought would be clearer as there are some assumptions about gs in these conditions that underlie the modelling being done here.</w:t>
-      </w:r>
-    </w:p>
-    <w:p>
-      <w:pPr>
-        <w:pStyle w:val="BodyText"/>
-      </w:pPr>
-      <w:r>
-        <w:t xml:space="preserve">*This is either a semantics issue, or a case where the reviewer is expecting greater realism that what we’re actually doing. You should make that clear in the caption (also addresses comment above), and perhaps use</w:t>
-      </w:r>
-      <w:r>
-        <w:t xml:space="preserve"> </w:t>
-      </w:r>
-      <w:r>
-        <w:t xml:space="preserve">“</w:t>
-      </w:r>
-      <w:r>
-        <w:t xml:space="preserve">humid</w:t>
-      </w:r>
-      <w:r>
-        <w:t xml:space="preserve">”</w:t>
-      </w:r>
-      <w:r>
-        <w:t xml:space="preserve"> </w:t>
-      </w:r>
-      <w:r>
-        <w:t xml:space="preserve">and</w:t>
-      </w:r>
-      <w:r>
-        <w:t xml:space="preserve"> </w:t>
-      </w:r>
-      <w:r>
-        <w:t xml:space="preserve">“</w:t>
-      </w:r>
-      <w:r>
-        <w:t xml:space="preserve">dry</w:t>
-      </w:r>
-      <w:r>
-        <w:t xml:space="preserve">”</w:t>
-      </w:r>
-      <w:r>
-        <w:t xml:space="preserve"> </w:t>
-      </w:r>
-      <w:r>
-        <w:t xml:space="preserve">(rather than drought).</w:t>
-      </w:r>
-    </w:p>
-    <w:p>
-      <w:pPr>
-        <w:pStyle w:val="BodyText"/>
-      </w:pPr>
-      <w:r>
-        <w:t xml:space="preserve">Also note that well-watered would refer to soil moisture, and require modeling water transport through roots and stem. Drought could refer to either soil dryness or atmospheric dryness. In my mind, it’s always been the latter.*</w:t>
-      </w:r>
-    </w:p>
-    <w:p>
-      <w:pPr>
-        <w:pStyle w:val="BodyText"/>
-      </w:pPr>
-      <w:r>
-        <w:rPr>
-          <w:bCs/>
-          <w:b/>
-        </w:rPr>
-        <w:t xml:space="preserve">changed to</w:t>
-      </w:r>
-      <w:r>
-        <w:rPr>
-          <w:bCs/>
-          <w:b/>
-        </w:rPr>
-        <w:t xml:space="preserve"> </w:t>
-      </w:r>
-      <w:r>
-        <w:rPr>
-          <w:bCs/>
-          <w:b/>
-        </w:rPr>
-        <w:t xml:space="preserve">“</w:t>
-      </w:r>
-      <w:r>
-        <w:rPr>
-          <w:bCs/>
-          <w:b/>
-        </w:rPr>
-        <w:t xml:space="preserve">drought</w:t>
-      </w:r>
-      <w:r>
-        <w:rPr>
-          <w:bCs/>
-          <w:b/>
-        </w:rPr>
-        <w:t xml:space="preserve">”</w:t>
-      </w:r>
-      <w:r>
-        <w:rPr>
-          <w:bCs/>
-          <w:b/>
-        </w:rPr>
-        <w:t xml:space="preserve"> </w:t>
-      </w:r>
-      <w:r>
-        <w:rPr>
-          <w:bCs/>
-          <w:b/>
-        </w:rPr>
-        <w:t xml:space="preserve">to</w:t>
-      </w:r>
-      <w:r>
-        <w:rPr>
-          <w:bCs/>
-          <w:b/>
-        </w:rPr>
-        <w:t xml:space="preserve"> </w:t>
-      </w:r>
-      <w:r>
-        <w:rPr>
-          <w:bCs/>
-          <w:b/>
-        </w:rPr>
-        <w:t xml:space="preserve">“</w:t>
-      </w:r>
-      <w:r>
-        <w:rPr>
-          <w:bCs/>
-          <w:b/>
-        </w:rPr>
-        <w:t xml:space="preserve">dry</w:t>
-      </w:r>
-      <w:r>
-        <w:rPr>
-          <w:bCs/>
-          <w:b/>
-        </w:rPr>
-        <w:t xml:space="preserve">”</w:t>
-      </w:r>
-    </w:p>
-    <w:p>
-      <w:pPr>
-        <w:pStyle w:val="BodyText"/>
-      </w:pPr>
-      <w:r>
-        <w:t xml:space="preserve">Figure 3: why not put a point that represents the leaf values for top and bottom of the canopy?</w:t>
-      </w:r>
-    </w:p>
-    <w:p>
-      <w:pPr>
-        <w:pStyle w:val="BodyText"/>
-      </w:pPr>
-      <w:r>
-        <w:t xml:space="preserve">Table 1: What is here is not leaf gas exchange, and it seems that the authors have repeated the caption for Table 2 in error. Please fix this. Also don’t capitalise</w:t>
-      </w:r>
-      <w:r>
-        <w:t xml:space="preserve"> </w:t>
-      </w:r>
-      <w:r>
-        <w:t xml:space="preserve">‘</w:t>
-      </w:r>
-      <w:r>
-        <w:t xml:space="preserve">leaf</w:t>
-      </w:r>
-      <w:r>
-        <w:t xml:space="preserve">’</w:t>
-      </w:r>
-      <w:r>
-        <w:t xml:space="preserve">.</w:t>
-      </w:r>
-    </w:p>
-    <w:p>
-      <w:pPr>
-        <w:pStyle w:val="BodyText"/>
-      </w:pPr>
-      <w:r>
-        <w:rPr>
-          <w:bCs/>
-          <w:b/>
-        </w:rPr>
-        <w:t xml:space="preserve">Done</w:t>
-      </w:r>
-      <w:r>
-        <w:t xml:space="preserve"> </w:t>
-      </w:r>
       <w:r>
         <w:rPr>
           <w:iCs/>
           <w:i/>
         </w:rPr>
-        <w:t xml:space="preserve">Need to add the updated table to .rmd</w:t>
-      </w:r>
-    </w:p>
-    <w:p>
-      <w:pPr>
-        <w:pStyle w:val="BodyText"/>
-      </w:pPr>
-      <w:r>
-        <w:t xml:space="preserve">Lines 354-372 on sun versus shade leaves and Table 1. Most of what is here was known a long time ago, say in Vogel 1968 (cited) and Boardman 1977 (not cited) but pertains to within-canopy rather than between sun and shade plants. I would suggest that this would be improved if the authors started from these old studies that most readers will recognise, and state how we’ve advanced in understanding and progressed toward within-canopy work rather than between sun-and-shade habitats.</w:t>
-      </w:r>
-    </w:p>
-    <w:p>
-      <w:pPr>
-        <w:pStyle w:val="BodyText"/>
-      </w:pPr>
-      <w:r>
-        <w:t xml:space="preserve">line382:</w:t>
+        <w:t xml:space="preserve">”</w:t>
+      </w:r>
+    </w:p>
+    <w:p>
+      <w:pPr>
+        <w:pStyle w:val="BodyText"/>
+      </w:pPr>
+      <w:r>
+        <w:t xml:space="preserve">line185: Buffering again. I supposed what is</w:t>
       </w:r>
       <w:r>
         <w:t xml:space="preserve"> </w:t>
@@ -3787,7 +3216,7 @@
         <w:t xml:space="preserve">‘</w:t>
       </w:r>
       <w:r>
-        <w:t xml:space="preserve">more frequent stomatal closure higher</w:t>
+        <w:t xml:space="preserve">buffering</w:t>
       </w:r>
       <w:r>
         <w:t xml:space="preserve">’</w:t>
@@ -3796,15 +3225,70 @@
         <w:t xml:space="preserve"> </w:t>
       </w:r>
       <w:r>
-        <w:t xml:space="preserve">is awkward and does not follow the comparative. Higher than what?</w:t>
-      </w:r>
-    </w:p>
-    <w:p>
-      <w:pPr>
-        <w:pStyle w:val="BodyText"/>
-      </w:pPr>
-      <w:r>
-        <w:t xml:space="preserve">line383: d13C is NOT a concentration, it is an isotope ratio. Please revise.</w:t>
+        <w:t xml:space="preserve">for the authors would conventionally be thought of differently by meteorologists. Please consult with one of them, and consider using different wording.</w:t>
+      </w:r>
+    </w:p>
+    <w:p>
+      <w:pPr>
+        <w:pStyle w:val="BodyText"/>
+      </w:pPr>
+      <w:r>
+        <w:rPr>
+          <w:bCs/>
+          <w:b/>
+        </w:rPr>
+        <w:t xml:space="preserve">This passage now occurs after the new paragraph about turbulent transport within canopies. We have reworded the passage as,</w:t>
+      </w:r>
+      <w:r>
+        <w:rPr>
+          <w:bCs/>
+          <w:b/>
+        </w:rPr>
+        <w:t xml:space="preserve"> </w:t>
+      </w:r>
+      <w:r>
+        <w:rPr>
+          <w:bCs/>
+          <w:b/>
+        </w:rPr>
+        <w:t xml:space="preserve">“</w:t>
+      </w:r>
+      <w:r>
+        <w:rPr>
+          <w:bCs/>
+          <w:b/>
+        </w:rPr>
+        <w:t xml:space="preserve">Despite the complexities of turbulent transport in canopies, wind speeds are generally much higher at the top of the canopy (Jiao-jun et al., 2004; Jucker et al., 2018).</w:t>
+      </w:r>
+      <w:r>
+        <w:rPr>
+          <w:bCs/>
+          <w:b/>
+        </w:rPr>
+        <w:t xml:space="preserve">”</w:t>
+      </w:r>
+    </w:p>
+    <w:p>
+      <w:pPr>
+        <w:pStyle w:val="BodyText"/>
+      </w:pPr>
+      <w:r>
+        <w:t xml:space="preserve">line187: Where mentioning radiation fluxes, could I please ask the authors to use the phrase</w:t>
+      </w:r>
+      <w:r>
+        <w:t xml:space="preserve"> </w:t>
+      </w:r>
+      <w:r>
+        <w:t xml:space="preserve">‘</w:t>
+      </w:r>
+      <w:r>
+        <w:t xml:space="preserve">and sensible heat emission</w:t>
+      </w:r>
+      <w:r>
+        <w:t xml:space="preserve">’</w:t>
+      </w:r>
+      <w:r>
+        <w:t xml:space="preserve">? I think this is really what the authors are referring to, so why not say so?</w:t>
       </w:r>
     </w:p>
     <w:p>
@@ -3824,15 +3308,7 @@
         <w:pStyle w:val="BodyText"/>
       </w:pPr>
       <w:r>
-        <w:t xml:space="preserve">line404-405: A cause-effect for an earlier, juvenile understory tree leaf-out is implied here, and I;m not sure that is demonstrated. There are other phenomena underlying this e.g. turgor, hydraulics, hormones, etc.</w:t>
-      </w:r>
-    </w:p>
-    <w:p>
-      <w:pPr>
-        <w:pStyle w:val="BodyText"/>
-      </w:pPr>
-      <w:r>
-        <w:t xml:space="preserve">line475:</w:t>
+        <w:t xml:space="preserve">line188:</w:t>
       </w:r>
       <w:r>
         <w:t xml:space="preserve"> </w:t>
@@ -3841,21 +3317,16 @@
         <w:t xml:space="preserve">‘</w:t>
       </w:r>
       <w:r>
-        <w:t xml:space="preserve">because water supply often cannot meet the demands incurred …</w:t>
+        <w:t xml:space="preserve">dense canopies buffer understories</w:t>
       </w:r>
       <w:r>
         <w:t xml:space="preserve">’</w:t>
       </w:r>
       <w:r>
-        <w:t xml:space="preserve">. How do we know how frequent this is? Evidence?</w:t>
-      </w:r>
-    </w:p>
-    <w:p>
-      <w:pPr>
-        <w:pStyle w:val="BodyText"/>
-      </w:pPr>
-      <w:r>
-        <w:t xml:space="preserve">line478:</w:t>
+        <w:t xml:space="preserve"> </w:t>
+      </w:r>
+      <w:r>
+        <w:t xml:space="preserve">is one perspective, that there is far less radiant energy received and therefore understories stay cool is another. Can the authors please consider reflecting this perspective? I’ve studies canopies for a a score of years and I just don’t think</w:t>
       </w:r>
       <w:r>
         <w:t xml:space="preserve"> </w:t>
@@ -3864,7 +3335,7 @@
         <w:t xml:space="preserve">‘</w:t>
       </w:r>
       <w:r>
-        <w:t xml:space="preserve">intracellular CO_2</w:t>
+        <w:t xml:space="preserve">buffering</w:t>
       </w:r>
       <w:r>
         <w:t xml:space="preserve">’</w:t>
@@ -3873,7 +3344,186 @@
         <w:t xml:space="preserve"> </w:t>
       </w:r>
       <w:r>
-        <w:t xml:space="preserve">needs to be fixed.</w:t>
+        <w:t xml:space="preserve">is at play so much!</w:t>
+      </w:r>
+    </w:p>
+    <w:p>
+      <w:pPr>
+        <w:pStyle w:val="BodyText"/>
+      </w:pPr>
+      <w:r>
+        <w:rPr>
+          <w:bCs/>
+          <w:b/>
+        </w:rPr>
+        <w:t xml:space="preserve">We were using the term</w:t>
+      </w:r>
+      <w:r>
+        <w:rPr>
+          <w:bCs/>
+          <w:b/>
+        </w:rPr>
+        <w:t xml:space="preserve"> </w:t>
+      </w:r>
+      <w:r>
+        <w:rPr>
+          <w:bCs/>
+          <w:b/>
+        </w:rPr>
+        <w:t xml:space="preserve">“</w:t>
+      </w:r>
+      <w:r>
+        <w:rPr>
+          <w:bCs/>
+          <w:b/>
+        </w:rPr>
+        <w:t xml:space="preserve">buffer</w:t>
+      </w:r>
+      <w:r>
+        <w:rPr>
+          <w:bCs/>
+          <w:b/>
+        </w:rPr>
+        <w:t xml:space="preserve">”</w:t>
+      </w:r>
+      <w:r>
+        <w:rPr>
+          <w:bCs/>
+          <w:b/>
+        </w:rPr>
+        <w:t xml:space="preserve"> </w:t>
+      </w:r>
+      <w:r>
+        <w:rPr>
+          <w:bCs/>
+          <w:b/>
+        </w:rPr>
+        <w:t xml:space="preserve">in a functional or biological sense, meaning</w:t>
+      </w:r>
+      <w:r>
+        <w:rPr>
+          <w:bCs/>
+          <w:b/>
+        </w:rPr>
+        <w:t xml:space="preserve"> </w:t>
+      </w:r>
+      <w:r>
+        <w:rPr>
+          <w:bCs/>
+          <w:b/>
+        </w:rPr>
+        <w:t xml:space="preserve">“</w:t>
+      </w:r>
+      <w:r>
+        <w:rPr>
+          <w:bCs/>
+          <w:b/>
+        </w:rPr>
+        <w:t xml:space="preserve">protect,</w:t>
+      </w:r>
+      <w:r>
+        <w:rPr>
+          <w:bCs/>
+          <w:b/>
+        </w:rPr>
+        <w:t xml:space="preserve">”</w:t>
+      </w:r>
+      <w:r>
+        <w:rPr>
+          <w:bCs/>
+          <w:b/>
+        </w:rPr>
+        <w:t xml:space="preserve"> </w:t>
+      </w:r>
+      <w:r>
+        <w:rPr>
+          <w:bCs/>
+          <w:b/>
+        </w:rPr>
+        <w:t xml:space="preserve">rather than as a description of the underlying physics; i.e., the canopy protects the understory from large diel swings in both air temperature and radiation. We have reworded this passage to clarify:</w:t>
+      </w:r>
+      <w:r>
+        <w:rPr>
+          <w:bCs/>
+          <w:b/>
+        </w:rPr>
+        <w:t xml:space="preserve"> </w:t>
+      </w:r>
+      <w:r>
+        <w:rPr>
+          <w:bCs/>
+          <w:b/>
+        </w:rPr>
+        <w:t xml:space="preserve">“</w:t>
+      </w:r>
+      <w:r>
+        <w:rPr>
+          <w:bCs/>
+          <w:b/>
+        </w:rPr>
+        <w:t xml:space="preserve">Typically, diel temperature range is smaller beneath dense canopies than above, resulting in,</w:t>
+      </w:r>
+      <w:r>
+        <w:rPr>
+          <w:bCs/>
+          <w:b/>
+        </w:rPr>
+        <w:t xml:space="preserve"> </w:t>
+      </w:r>
+      <w:r>
+        <w:rPr>
+          <w:strike/>
+          <w:bCs/>
+          <w:b/>
+        </w:rPr>
+        <w:t xml:space="preserve">dense canopies buffer understories from high maximum Tair more than open canopies, i.e., dense canopy understories can have</w:t>
+      </w:r>
+      <w:r>
+        <w:rPr>
+          <w:bCs/>
+          <w:b/>
+        </w:rPr>
+        <w:t xml:space="preserve"> </w:t>
+      </w:r>
+      <w:r>
+        <w:rPr>
+          <w:bCs/>
+          <w:b/>
+        </w:rPr>
+        <w:t xml:space="preserve">cooler maximum daytime Tair and warmer nighttime minimum Tair than open canopy understories or nearby clearings.</w:t>
+      </w:r>
+      <w:r>
+        <w:rPr>
+          <w:bCs/>
+          <w:b/>
+        </w:rPr>
+        <w:t xml:space="preserve">”</w:t>
+      </w:r>
+    </w:p>
+    <w:p>
+      <w:pPr>
+        <w:pStyle w:val="BodyText"/>
+      </w:pPr>
+      <w:r>
+        <w:t xml:space="preserve">line199 should end with something like</w:t>
+      </w:r>
+      <w:r>
+        <w:t xml:space="preserve"> </w:t>
+      </w:r>
+      <w:r>
+        <w:t xml:space="preserve">‘</w:t>
+      </w:r>
+      <w:r>
+        <w:t xml:space="preserve">to shape Tleaf patterns within canopies</w:t>
+      </w:r>
+      <w:r>
+        <w:t xml:space="preserve">’</w:t>
+      </w:r>
+      <w:r>
+        <w:t xml:space="preserve"> </w:t>
+      </w:r>
+      <w:r>
+        <w:t xml:space="preserve">rather than just drop at Tleaf.</w:t>
       </w:r>
     </w:p>
     <w:p>
@@ -3893,7 +3543,7 @@
         <w:pStyle w:val="BodyText"/>
       </w:pPr>
       <w:r>
-        <w:t xml:space="preserve">line479:</w:t>
+        <w:t xml:space="preserve">line206-207</w:t>
       </w:r>
       <w:r>
         <w:t xml:space="preserve"> </w:t>
@@ -3902,21 +3552,13 @@
         <w:t xml:space="preserve">‘</w:t>
       </w:r>
       <w:r>
-        <w:t xml:space="preserve">In sun leaves, Tleaf thus further increases</w:t>
+        <w:t xml:space="preserve">Leaves are typically warmer than air …</w:t>
       </w:r>
       <w:r>
         <w:t xml:space="preserve">’</w:t>
       </w:r>
       <w:r>
-        <w:t xml:space="preserve">. Further than what? Comparatives should have be clear what we’re comparing to.</w:t>
-      </w:r>
-    </w:p>
-    <w:p>
-      <w:pPr>
-        <w:pStyle w:val="BodyText"/>
-      </w:pPr>
-      <w:r>
-        <w:t xml:space="preserve">line481</w:t>
+        <w:t xml:space="preserve">. That is not what is predicted in theory, proven by parts of the simulations in Fig. 3. Why not use</w:t>
       </w:r>
       <w:r>
         <w:t xml:space="preserve"> </w:t>
@@ -3925,16 +3567,13 @@
         <w:t xml:space="preserve">‘</w:t>
       </w:r>
       <w:r>
-        <w:t xml:space="preserve">is maximized</w:t>
+        <w:t xml:space="preserve">Leaves can be warmer …</w:t>
       </w:r>
       <w:r>
         <w:t xml:space="preserve">’</w:t>
       </w:r>
       <w:r>
-        <w:t xml:space="preserve"> </w:t>
-      </w:r>
-      <w:r>
-        <w:t xml:space="preserve">or is maximal? Please correct.</w:t>
+        <w:t xml:space="preserve">? That would be more consistent.</w:t>
       </w:r>
     </w:p>
     <w:p>
@@ -3954,88 +3593,19 @@
         <w:pStyle w:val="BodyText"/>
       </w:pPr>
       <w:r>
-        <w:t xml:space="preserve">line485-487: It seems that VPD and its effect on gs is ignored here. Please clarify? The well-known stomatal closure at high VPD alone would mean higher Tair would decrease gs in the upper canopy (not</w:t>
-      </w:r>
-      <w:r>
-        <w:t xml:space="preserve"> </w:t>
-      </w:r>
-      <w:r>
-        <w:t xml:space="preserve">‘</w:t>
-      </w:r>
-      <w:r>
-        <w:t xml:space="preserve">canopy leaves</w:t>
-      </w:r>
-      <w:r>
-        <w:t xml:space="preserve">’</w:t>
-      </w:r>
-      <w:r>
-        <w:t xml:space="preserve"> </w:t>
-      </w:r>
-      <w:r>
-        <w:t xml:space="preserve">as stated) compared to the lower canopy. See Grossiord et al. (2020) Tansley Review. VPD only gets mentioned in the section on photosynthesis (l. 496). Please do so earlier.</w:t>
-      </w:r>
-    </w:p>
-    <w:p>
-      <w:pPr>
-        <w:pStyle w:val="BodyText"/>
-      </w:pPr>
-      <w:r>
-        <w:t xml:space="preserve">line510-525: There is a long discussion about whether Topt for gas exchange or its components differs between overstory and understory. Here the authors aren’t clear, but such a comparison only matters if the same species is measured in different canopy layers.</w:t>
-      </w:r>
-    </w:p>
-    <w:p>
-      <w:pPr>
-        <w:pStyle w:val="BodyText"/>
-      </w:pPr>
-      <w:r>
-        <w:t xml:space="preserve">The section on VOC emissions was interesting and informative.</w:t>
-      </w:r>
-    </w:p>
-    <w:p>
-      <w:pPr>
-        <w:pStyle w:val="BodyText"/>
-      </w:pPr>
-      <w:r>
-        <w:rPr>
-          <w:bCs/>
-          <w:b/>
-        </w:rPr>
-        <w:t xml:space="preserve">Thank you.</w:t>
-      </w:r>
-    </w:p>
-    <w:p>
-      <w:pPr>
-        <w:pStyle w:val="BodyText"/>
-      </w:pPr>
-      <w:r>
-        <w:t xml:space="preserve">line641:</w:t>
-      </w:r>
-      <w:r>
-        <w:t xml:space="preserve"> </w:t>
-      </w:r>
-      <w:r>
-        <w:t xml:space="preserve">‘</w:t>
-      </w:r>
-      <w:r>
-        <w:t xml:space="preserve">tends to be greater in canopy trees</w:t>
-      </w:r>
-      <w:r>
-        <w:t xml:space="preserve">’</w:t>
-      </w:r>
-      <w:r>
-        <w:t xml:space="preserve">. Greater than what? Please state the comparison.</w:t>
-      </w:r>
-    </w:p>
-    <w:p>
-      <w:pPr>
-        <w:pStyle w:val="BodyText"/>
-      </w:pPr>
-      <w:r>
-        <w:rPr>
-          <w:bCs/>
-          <w:b/>
-        </w:rPr>
-        <w:t xml:space="preserve">This sentence has been revised to read,</w:t>
+        <w:t xml:space="preserve">Figure 3: Variables in the inset table need to be stated. I can guess what they are, but this should be explicit.</w:t>
+      </w:r>
+    </w:p>
+    <w:p>
+      <w:pPr>
+        <w:pStyle w:val="BodyText"/>
+      </w:pPr>
+      <w:r>
+        <w:rPr>
+          <w:bCs/>
+          <w:b/>
+        </w:rPr>
+        <w:t xml:space="preserve">Variables in the inset table are now described in the figure caption as:</w:t>
       </w:r>
       <w:r>
         <w:rPr>
@@ -4056,7 +3626,7 @@
           <w:bCs/>
           <w:b/>
         </w:rPr>
-        <w:t xml:space="preserve">In turn, the drought sensitivity of woody growth tends to be greater in canopy trees than in smaller trees with less exposed crowns.</w:t>
+        <w:t xml:space="preserve">Biohphysical constants in the the table include: shortwave radiation (swr), wind speed (ws), relative humidity (rh), leaf width (lw), stomatal conductance (gs), air temperature (tair).</w:t>
       </w:r>
       <w:r>
         <w:rPr>
@@ -4071,104 +3641,1184 @@
         <w:pStyle w:val="BodyText"/>
       </w:pPr>
       <w:r>
-        <w:t xml:space="preserve">line650:</w:t>
-      </w:r>
-      <w:r>
-        <w:t xml:space="preserve"> </w:t>
-      </w:r>
-      <w:r>
-        <w:t xml:space="preserve">‘</w:t>
-      </w:r>
-      <w:r>
-        <w:t xml:space="preserve">In addition to lower drought resistance of growth, larger trees frequently exhibit lower ability to recover</w:t>
-      </w:r>
-      <w:r>
-        <w:t xml:space="preserve">’</w:t>
-      </w:r>
-      <w:r>
-        <w:t xml:space="preserve">. Having studied large overstory trees and young understory saplings, I have a very, very difficult time with this statement especially portraying it as categorically true even if consistent with the 4 cited studies. Very few researchers have studies the same species in this context, and in this review manuscript the authors cannot scientifically lay the effect on canopy position and microclimate rather than age or other confounding factors. I must challenge their assertion and ask a higher level of evidence to make these statements, which should be qualified.</w:t>
-      </w:r>
-    </w:p>
-    <w:p>
-      <w:pPr>
-        <w:pStyle w:val="BodyText"/>
-      </w:pPr>
-      <w:r>
-        <w:rPr>
-          <w:bCs/>
-          <w:b/>
-        </w:rPr>
-        <w:t xml:space="preserve">As the point about resilience was not critical, we have removed that part of the statement. The sentence now reads,</w:t>
-      </w:r>
-      <w:r>
-        <w:rPr>
-          <w:bCs/>
-          <w:b/>
-        </w:rPr>
-        <w:t xml:space="preserve"> </w:t>
-      </w:r>
-      <w:r>
-        <w:rPr>
-          <w:bCs/>
-          <w:b/>
-        </w:rPr>
-        <w:t xml:space="preserve">“</w:t>
-      </w:r>
-      <w:r>
-        <w:rPr>
-          <w:bCs/>
-          <w:b/>
-        </w:rPr>
-        <w:t xml:space="preserve">In addition to lower drought resistance of growth, larger trees frequently exhibit greater increases in mortality</w:t>
-      </w:r>
-      <w:r>
-        <w:rPr>
-          <w:bCs/>
-          <w:b/>
-        </w:rPr>
-        <w:t xml:space="preserve"> </w:t>
-      </w:r>
-      <w:r>
-        <w:rPr>
-          <w:bCs/>
-          <w:b/>
-        </w:rPr>
-        <w:t xml:space="preserve">(Bennett</w:t>
-      </w:r>
-      <w:r>
-        <w:rPr>
-          <w:bCs/>
-          <w:b/>
-        </w:rPr>
-        <w:t xml:space="preserve"> </w:t>
-      </w:r>
+        <w:t xml:space="preserve">Figure 3: Humid and drought is not a straight comparison. Well-watered vs. drought would be clearer as there are some assumptions about gs in these conditions that underlie the modelling being done here.</w:t>
+      </w:r>
+    </w:p>
+    <w:p>
+      <w:pPr>
+        <w:pStyle w:val="BodyText"/>
+      </w:pPr>
       <w:r>
         <w:rPr>
           <w:iCs/>
           <w:i/>
-          <w:bCs/>
-          <w:b/>
-        </w:rPr>
-        <w:t xml:space="preserve">et al.</w:t>
-      </w:r>
-      <w:r>
-        <w:rPr>
-          <w:bCs/>
-          <w:b/>
-        </w:rPr>
-        <w:t xml:space="preserve">, 2015; Stovall</w:t>
-      </w:r>
-      <w:r>
-        <w:rPr>
-          <w:bCs/>
-          <w:b/>
-        </w:rPr>
-        <w:t xml:space="preserve"> </w:t>
+        </w:rPr>
+        <w:t xml:space="preserve">This is either a semantics issue, or a case where the reviewer is expecting greater realism that what we’re actually doing. You should make that clear in the caption (also addresses comment above), and perhaps use</w:t>
       </w:r>
       <w:r>
         <w:rPr>
           <w:iCs/>
           <w:i/>
+        </w:rPr>
+        <w:t xml:space="preserve"> </w:t>
+      </w:r>
+      <w:r>
+        <w:rPr>
+          <w:iCs/>
+          <w:i/>
+        </w:rPr>
+        <w:t xml:space="preserve">“</w:t>
+      </w:r>
+      <w:r>
+        <w:rPr>
+          <w:iCs/>
+          <w:i/>
+        </w:rPr>
+        <w:t xml:space="preserve">humid</w:t>
+      </w:r>
+      <w:r>
+        <w:rPr>
+          <w:iCs/>
+          <w:i/>
+        </w:rPr>
+        <w:t xml:space="preserve">”</w:t>
+      </w:r>
+      <w:r>
+        <w:rPr>
+          <w:iCs/>
+          <w:i/>
+        </w:rPr>
+        <w:t xml:space="preserve"> </w:t>
+      </w:r>
+      <w:r>
+        <w:rPr>
+          <w:iCs/>
+          <w:i/>
+        </w:rPr>
+        <w:t xml:space="preserve">and</w:t>
+      </w:r>
+      <w:r>
+        <w:rPr>
+          <w:iCs/>
+          <w:i/>
+        </w:rPr>
+        <w:t xml:space="preserve"> </w:t>
+      </w:r>
+      <w:r>
+        <w:rPr>
+          <w:iCs/>
+          <w:i/>
+        </w:rPr>
+        <w:t xml:space="preserve">“</w:t>
+      </w:r>
+      <w:r>
+        <w:rPr>
+          <w:iCs/>
+          <w:i/>
+        </w:rPr>
+        <w:t xml:space="preserve">dry</w:t>
+      </w:r>
+      <w:r>
+        <w:rPr>
+          <w:iCs/>
+          <w:i/>
+        </w:rPr>
+        <w:t xml:space="preserve">”</w:t>
+      </w:r>
+      <w:r>
+        <w:rPr>
+          <w:iCs/>
+          <w:i/>
+        </w:rPr>
+        <w:t xml:space="preserve"> </w:t>
+      </w:r>
+      <w:r>
+        <w:rPr>
+          <w:iCs/>
+          <w:i/>
+        </w:rPr>
+        <w:t xml:space="preserve">(rather than drought).</w:t>
+      </w:r>
+    </w:p>
+    <w:p>
+      <w:pPr>
+        <w:pStyle w:val="BodyText"/>
+      </w:pPr>
+      <w:r>
+        <w:rPr>
+          <w:iCs/>
+          <w:i/>
+        </w:rPr>
+        <w:t xml:space="preserve">Also note that well-watered would refer to soil moisture, and require modeling water transport through roots and stem. Drought could refer to either soil dryness or atmospheric dryness. In my mind, it’s always been the latter.</w:t>
+      </w:r>
+    </w:p>
+    <w:p>
+      <w:pPr>
+        <w:pStyle w:val="BodyText"/>
+      </w:pPr>
+      <w:r>
+        <w:rPr>
+          <w:bCs/>
+          <w:b/>
+        </w:rPr>
+        <w:t xml:space="preserve">changed to</w:t>
+      </w:r>
+      <w:r>
+        <w:rPr>
+          <w:bCs/>
+          <w:b/>
+        </w:rPr>
+        <w:t xml:space="preserve"> </w:t>
+      </w:r>
+      <w:r>
+        <w:rPr>
+          <w:bCs/>
+          <w:b/>
+        </w:rPr>
+        <w:t xml:space="preserve">“</w:t>
+      </w:r>
+      <w:r>
+        <w:rPr>
+          <w:bCs/>
+          <w:b/>
+        </w:rPr>
+        <w:t xml:space="preserve">drought</w:t>
+      </w:r>
+      <w:r>
+        <w:rPr>
+          <w:bCs/>
+          <w:b/>
+        </w:rPr>
+        <w:t xml:space="preserve">”</w:t>
+      </w:r>
+      <w:r>
+        <w:rPr>
+          <w:bCs/>
+          <w:b/>
+        </w:rPr>
+        <w:t xml:space="preserve"> </w:t>
+      </w:r>
+      <w:r>
+        <w:rPr>
+          <w:bCs/>
+          <w:b/>
+        </w:rPr>
+        <w:t xml:space="preserve">to</w:t>
+      </w:r>
+      <w:r>
+        <w:rPr>
+          <w:bCs/>
+          <w:b/>
+        </w:rPr>
+        <w:t xml:space="preserve"> </w:t>
+      </w:r>
+      <w:r>
+        <w:rPr>
+          <w:bCs/>
+          <w:b/>
+        </w:rPr>
+        <w:t xml:space="preserve">“</w:t>
+      </w:r>
+      <w:r>
+        <w:rPr>
+          <w:bCs/>
+          <w:b/>
+        </w:rPr>
+        <w:t xml:space="preserve">dry</w:t>
+      </w:r>
+      <w:r>
+        <w:rPr>
+          <w:bCs/>
+          <w:b/>
+        </w:rPr>
+        <w:t xml:space="preserve">”</w:t>
+      </w:r>
+      <w:r>
+        <w:rPr>
+          <w:bCs/>
+          <w:b/>
+        </w:rPr>
+        <w:t xml:space="preserve"> </w:t>
+      </w:r>
+      <w:r>
+        <w:rPr>
+          <w:bCs/>
+          <w:b/>
+        </w:rPr>
+        <w:t xml:space="preserve">in the figure to refer to atmospheric dryness.</w:t>
+      </w:r>
+    </w:p>
+    <w:p>
+      <w:pPr>
+        <w:pStyle w:val="BodyText"/>
+      </w:pPr>
+      <w:r>
+        <w:t xml:space="preserve">Figure 3: why not put a point that represents the leaf values for top and bottom of the canopy?</w:t>
+      </w:r>
+    </w:p>
+    <w:p>
+      <w:pPr>
+        <w:pStyle w:val="BodyText"/>
+      </w:pPr>
+      <w:r>
+        <w:t xml:space="preserve">Table 1: What is here is not leaf gas exchange, and it seems that the authors have repeated the caption for Table 2 in error. Please fix this. Also don’t capitalise</w:t>
+      </w:r>
+      <w:r>
+        <w:t xml:space="preserve"> </w:t>
+      </w:r>
+      <w:r>
+        <w:t xml:space="preserve">‘</w:t>
+      </w:r>
+      <w:r>
+        <w:t xml:space="preserve">leaf</w:t>
+      </w:r>
+      <w:r>
+        <w:t xml:space="preserve">’</w:t>
+      </w:r>
+      <w:r>
+        <w:t xml:space="preserve">.</w:t>
+      </w:r>
+    </w:p>
+    <w:p>
+      <w:pPr>
+        <w:pStyle w:val="BodyText"/>
+      </w:pPr>
+      <w:r>
+        <w:rPr>
+          <w:bCs/>
+          <w:b/>
+        </w:rPr>
+        <w:t xml:space="preserve">Done</w:t>
+      </w:r>
+      <w:r>
+        <w:t xml:space="preserve"> </w:t>
+      </w:r>
+      <w:r>
+        <w:rPr>
+          <w:iCs/>
+          <w:i/>
+        </w:rPr>
+        <w:t xml:space="preserve">Need to add the updated table to .rmd</w:t>
+      </w:r>
+    </w:p>
+    <w:p>
+      <w:pPr>
+        <w:pStyle w:val="BodyText"/>
+      </w:pPr>
+      <w:r>
+        <w:t xml:space="preserve">Lines 354-372 on sun versus shade leaves and Table 1. Most of what is here was known a long time ago, say in Vogel 1968 (cited) and Boardman 1977 (not cited) but pertains to within-canopy rather than between sun and shade plants. I would suggest that this would be improved if the authors started from these old studies that most readers will recognise, and state how we’ve advanced in understanding and progressed toward within-canopy work rather than between sun-and-shade habitats.</w:t>
+      </w:r>
+    </w:p>
+    <w:p>
+      <w:pPr>
+        <w:pStyle w:val="BodyText"/>
+      </w:pPr>
+      <w:r>
+        <w:t xml:space="preserve">line382:</w:t>
+      </w:r>
+      <w:r>
+        <w:t xml:space="preserve"> </w:t>
+      </w:r>
+      <w:r>
+        <w:t xml:space="preserve">‘</w:t>
+      </w:r>
+      <w:r>
+        <w:t xml:space="preserve">more frequent stomatal closure higher</w:t>
+      </w:r>
+      <w:r>
+        <w:t xml:space="preserve">’</w:t>
+      </w:r>
+      <w:r>
+        <w:t xml:space="preserve"> </w:t>
+      </w:r>
+      <w:r>
+        <w:t xml:space="preserve">is awkward and does not follow the comparative. Higher than what?</w:t>
+      </w:r>
+    </w:p>
+    <w:p>
+      <w:pPr>
+        <w:pStyle w:val="BodyText"/>
+      </w:pPr>
+      <w:r>
+        <w:t xml:space="preserve">line383: d13C is NOT a concentration, it is an isotope ratio. Please revise.</w:t>
+      </w:r>
+    </w:p>
+    <w:p>
+      <w:pPr>
+        <w:pStyle w:val="BodyText"/>
+      </w:pPr>
+      <w:r>
+        <w:rPr>
+          <w:bCs/>
+          <w:b/>
+        </w:rPr>
+        <w:t xml:space="preserve">Done</w:t>
+      </w:r>
+    </w:p>
+    <w:p>
+      <w:pPr>
+        <w:pStyle w:val="BodyText"/>
+      </w:pPr>
+      <w:r>
+        <w:t xml:space="preserve">line404-405: A cause-effect for an earlier, juvenile understory tree leaf-out is implied here, and I;m not sure that is demonstrated. There are other phenomena underlying this e.g. turgor, hydraulics, hormones, etc.</w:t>
+      </w:r>
+    </w:p>
+    <w:p>
+      <w:pPr>
+        <w:pStyle w:val="BodyText"/>
+      </w:pPr>
+      <w:r>
+        <w:t xml:space="preserve">line475:</w:t>
+      </w:r>
+      <w:r>
+        <w:t xml:space="preserve"> </w:t>
+      </w:r>
+      <w:r>
+        <w:t xml:space="preserve">‘</w:t>
+      </w:r>
+      <w:r>
+        <w:t xml:space="preserve">because water supply often cannot meet the demands incurred …</w:t>
+      </w:r>
+      <w:r>
+        <w:t xml:space="preserve">’</w:t>
+      </w:r>
+      <w:r>
+        <w:t xml:space="preserve">. How do we know how frequent this is? Evidence?</w:t>
+      </w:r>
+    </w:p>
+    <w:p>
+      <w:pPr>
+        <w:pStyle w:val="BodyText"/>
+      </w:pPr>
+      <w:r>
+        <w:rPr>
+          <w:bCs/>
+          <w:b/>
+        </w:rPr>
+        <w:t xml:space="preserve">We have added four references showing that stomatal conductance is often limited by imbalance of water supply and evaporative demand for leaves in more elevated or more sunlit canopy positions</w:t>
+      </w:r>
+      <w:r>
+        <w:rPr>
+          <w:bCs/>
+          <w:b/>
+        </w:rPr>
+        <w:t xml:space="preserve"> </w:t>
+      </w:r>
+      <w:r>
+        <w:rPr>
+          <w:bCs/>
+          <w:b/>
+        </w:rPr>
+        <w:t xml:space="preserve">(Yoder</w:t>
+      </w:r>
+      <w:r>
+        <w:rPr>
+          <w:bCs/>
+          <w:b/>
+        </w:rPr>
+        <w:t xml:space="preserve"> </w:t>
+      </w:r>
+      <w:r>
+        <w:rPr>
+          <w:iCs/>
+          <w:i/>
+          <w:bCs/>
+          <w:b/>
+        </w:rPr>
+        <w:t xml:space="preserve">et al.</w:t>
+      </w:r>
+      <w:r>
+        <w:rPr>
+          <w:bCs/>
+          <w:b/>
+        </w:rPr>
+        <w:t xml:space="preserve">, 1994; Koch</w:t>
+      </w:r>
+      <w:r>
+        <w:rPr>
+          <w:bCs/>
+          <w:b/>
+        </w:rPr>
+        <w:t xml:space="preserve"> </w:t>
+      </w:r>
+      <w:r>
+        <w:rPr>
+          <w:iCs/>
+          <w:i/>
+          <w:bCs/>
+          <w:b/>
+        </w:rPr>
+        <w:t xml:space="preserve">et al.</w:t>
+      </w:r>
+      <w:r>
+        <w:rPr>
+          <w:bCs/>
+          <w:b/>
+        </w:rPr>
+        <w:t xml:space="preserve">, 2004; Sillett</w:t>
+      </w:r>
+      <w:r>
+        <w:rPr>
+          <w:bCs/>
+          <w:b/>
+        </w:rPr>
+        <w:t xml:space="preserve"> </w:t>
+      </w:r>
+      <w:r>
+        <w:rPr>
+          <w:iCs/>
+          <w:i/>
+          <w:bCs/>
+          <w:b/>
+        </w:rPr>
+        <w:t xml:space="preserve">et al.</w:t>
+      </w:r>
+      <w:r>
+        <w:rPr>
+          <w:bCs/>
+          <w:b/>
+        </w:rPr>
+        <w:t xml:space="preserve">, 2010)</w:t>
+      </w:r>
+      <w:r>
+        <w:rPr>
+          <w:bCs/>
+          <w:b/>
+        </w:rPr>
+        <w:t xml:space="preserve">.</w:t>
+      </w:r>
+    </w:p>
+    <w:p>
+      <w:pPr>
+        <w:pStyle w:val="BodyText"/>
+      </w:pPr>
+      <w:r>
+        <w:t xml:space="preserve">line478:</w:t>
+      </w:r>
+      <w:r>
+        <w:t xml:space="preserve"> </w:t>
+      </w:r>
+      <w:r>
+        <w:t xml:space="preserve">‘</w:t>
+      </w:r>
+      <w:r>
+        <w:t xml:space="preserve">intracellular CO_2</w:t>
+      </w:r>
+      <w:r>
+        <w:t xml:space="preserve">’</w:t>
+      </w:r>
+      <w:r>
+        <w:t xml:space="preserve"> </w:t>
+      </w:r>
+      <w:r>
+        <w:t xml:space="preserve">needs to be fixed.</w:t>
+      </w:r>
+    </w:p>
+    <w:p>
+      <w:pPr>
+        <w:pStyle w:val="BodyText"/>
+      </w:pPr>
+      <w:r>
+        <w:rPr>
+          <w:bCs/>
+          <w:b/>
+        </w:rPr>
+        <w:t xml:space="preserve">Done</w:t>
+      </w:r>
+    </w:p>
+    <w:p>
+      <w:pPr>
+        <w:pStyle w:val="BodyText"/>
+      </w:pPr>
+      <w:r>
+        <w:t xml:space="preserve">line479:</w:t>
+      </w:r>
+      <w:r>
+        <w:t xml:space="preserve"> </w:t>
+      </w:r>
+      <w:r>
+        <w:t xml:space="preserve">‘</w:t>
+      </w:r>
+      <w:r>
+        <w:t xml:space="preserve">In sun leaves, Tleaf thus further increases</w:t>
+      </w:r>
+      <w:r>
+        <w:t xml:space="preserve">’</w:t>
+      </w:r>
+      <w:r>
+        <w:t xml:space="preserve">. Further than what? Comparatives should have be clear what we’re comparing to.</w:t>
+      </w:r>
+    </w:p>
+    <w:p>
+      <w:pPr>
+        <w:pStyle w:val="BodyText"/>
+      </w:pPr>
+      <w:r>
+        <w:rPr>
+          <w:bCs/>
+          <w:b/>
+        </w:rPr>
+        <w:t xml:space="preserve">This sentence has been rewritten as,</w:t>
+      </w:r>
+      <w:r>
+        <w:rPr>
+          <w:bCs/>
+          <w:b/>
+        </w:rPr>
+        <w:t xml:space="preserve"> </w:t>
+      </w:r>
+      <w:r>
+        <w:rPr>
+          <w:bCs/>
+          <w:b/>
+        </w:rPr>
+        <w:t xml:space="preserve">“</w:t>
+      </w:r>
+      <w:r>
+        <w:rPr>
+          <w:bCs/>
+          <w:b/>
+        </w:rPr>
+        <w:t xml:space="preserve">Stomatal closure reduces transpirational cooling, thus amplifying the warming of sun leaves by high radiation loads.</w:t>
+      </w:r>
+      <w:r>
+        <w:rPr>
+          <w:bCs/>
+          <w:b/>
+        </w:rPr>
+        <w:t xml:space="preserve">”</w:t>
+      </w:r>
+    </w:p>
+    <w:p>
+      <w:pPr>
+        <w:pStyle w:val="BodyText"/>
+      </w:pPr>
+      <w:r>
+        <w:t xml:space="preserve">line481</w:t>
+      </w:r>
+      <w:r>
+        <w:t xml:space="preserve"> </w:t>
+      </w:r>
+      <w:r>
+        <w:t xml:space="preserve">‘</w:t>
+      </w:r>
+      <w:r>
+        <w:t xml:space="preserve">is maximized</w:t>
+      </w:r>
+      <w:r>
+        <w:t xml:space="preserve">’</w:t>
+      </w:r>
+      <w:r>
+        <w:t xml:space="preserve"> </w:t>
+      </w:r>
+      <w:r>
+        <w:t xml:space="preserve">or is maximal? Please correct.</w:t>
+      </w:r>
+    </w:p>
+    <w:p>
+      <w:pPr>
+        <w:pStyle w:val="BodyText"/>
+      </w:pPr>
+      <w:r>
+        <w:rPr>
+          <w:bCs/>
+          <w:b/>
+        </w:rPr>
+        <w:t xml:space="preserve">We have replaced</w:t>
+      </w:r>
+      <w:r>
+        <w:rPr>
+          <w:bCs/>
+          <w:b/>
+        </w:rPr>
+        <w:t xml:space="preserve"> </w:t>
+      </w:r>
+      <w:r>
+        <w:rPr>
+          <w:bCs/>
+          <w:b/>
+        </w:rPr>
+        <w:t xml:space="preserve">“</w:t>
+      </w:r>
+      <w:r>
+        <w:rPr>
+          <w:bCs/>
+          <w:b/>
+        </w:rPr>
+        <w:t xml:space="preserve">maximal</w:t>
+      </w:r>
+      <w:r>
+        <w:rPr>
+          <w:bCs/>
+          <w:b/>
+        </w:rPr>
+        <w:t xml:space="preserve">”</w:t>
+      </w:r>
+      <w:r>
+        <w:rPr>
+          <w:bCs/>
+          <w:b/>
+        </w:rPr>
+        <w:t xml:space="preserve"> </w:t>
+      </w:r>
+      <w:r>
+        <w:rPr>
+          <w:bCs/>
+          <w:b/>
+        </w:rPr>
+        <w:t xml:space="preserve">with</w:t>
+      </w:r>
+      <w:r>
+        <w:rPr>
+          <w:bCs/>
+          <w:b/>
+        </w:rPr>
+        <w:t xml:space="preserve"> </w:t>
+      </w:r>
+      <w:r>
+        <w:rPr>
+          <w:bCs/>
+          <w:b/>
+        </w:rPr>
+        <w:t xml:space="preserve">“</w:t>
+      </w:r>
+      <w:r>
+        <w:rPr>
+          <w:bCs/>
+          <w:b/>
+        </w:rPr>
+        <w:t xml:space="preserve">greatest</w:t>
+      </w:r>
+      <w:r>
+        <w:rPr>
+          <w:bCs/>
+          <w:b/>
+        </w:rPr>
+        <w:t xml:space="preserve">”</w:t>
+      </w:r>
+      <w:r>
+        <w:rPr>
+          <w:bCs/>
+          <w:b/>
+        </w:rPr>
+        <w:t xml:space="preserve">.</w:t>
+      </w:r>
+    </w:p>
+    <w:p>
+      <w:pPr>
+        <w:pStyle w:val="BodyText"/>
+      </w:pPr>
+      <w:r>
+        <w:t xml:space="preserve">line485-487: It seems that VPD and its effect on gs is ignored here. Please clarify? The well-known stomatal closure at high VPD alone would mean higher Tair would decrease gs in the upper canopy (not</w:t>
+      </w:r>
+      <w:r>
+        <w:t xml:space="preserve"> </w:t>
+      </w:r>
+      <w:r>
+        <w:t xml:space="preserve">‘</w:t>
+      </w:r>
+      <w:r>
+        <w:t xml:space="preserve">canopy leaves</w:t>
+      </w:r>
+      <w:r>
+        <w:t xml:space="preserve">’</w:t>
+      </w:r>
+      <w:r>
+        <w:t xml:space="preserve"> </w:t>
+      </w:r>
+      <w:r>
+        <w:t xml:space="preserve">as stated) compared to the lower canopy. See Grossiord et al. (2020) Tansley Review. VPD only gets mentioned in the section on photosynthesis (l. 496). Please do so earlier.</w:t>
+      </w:r>
+    </w:p>
+    <w:p>
+      <w:pPr>
+        <w:pStyle w:val="BodyText"/>
+      </w:pPr>
+      <w:r>
+        <w:rPr>
+          <w:bCs/>
+          <w:b/>
+        </w:rPr>
+        <w:t xml:space="preserve">We agree, and have modified the text in this section to emphasize the role of VPD in driving stomatal closure in sun leaves (new text underlined):</w:t>
+      </w:r>
+      <w:r>
+        <w:rPr>
+          <w:bCs/>
+          <w:b/>
+        </w:rPr>
+        <w:t xml:space="preserve"> </w:t>
+      </w:r>
+      <w:r>
+        <w:rPr>
+          <w:bCs/>
+          <w:b/>
+        </w:rPr>
+        <w:t xml:space="preserve">“</w:t>
+      </w:r>
+      <w:r>
+        <w:rPr>
+          <w:bCs/>
+          <w:b/>
+        </w:rPr>
+        <w:t xml:space="preserve">However,</w:t>
+      </w:r>
+      <w:r>
+        <w:rPr>
+          <w:bCs/>
+          <w:b/>
+        </w:rPr>
+        <w:t xml:space="preserve"> </w:t>
+      </w:r>
+      <w:r>
+        <w:rPr>
+          <w:strike/>
+          <w:bCs/>
+          <w:b/>
+        </w:rPr>
+        <w:t xml:space="preserve">because</w:t>
+      </w:r>
+      <w:r>
+        <w:rPr>
+          <w:bCs/>
+          <w:b/>
+        </w:rPr>
+        <w:t xml:space="preserve"> </w:t>
+      </w:r>
+      <w:r>
+        <w:rPr>
+          <w:bCs/>
+          <w:b/>
+        </w:rPr>
+        <w:t xml:space="preserve">water supply often cannot meet the demands incurred by the high irradiance and</w:t>
+      </w:r>
+      <w:r>
+        <w:rPr>
+          <w:bCs/>
+          <w:b/>
+        </w:rPr>
+        <w:t xml:space="preserve"> </w:t>
+      </w:r>
+      <m:oMath>
+        <m:sSub>
+          <m:e>
+            <m:r>
+              <m:t>g</m:t>
+            </m:r>
+          </m:e>
+          <m:sub>
+            <m:r>
+              <m:t>b</m:t>
+            </m:r>
+          </m:sub>
+        </m:sSub>
+      </m:oMath>
+      <w:r>
+        <w:rPr>
+          <w:bCs/>
+          <w:b/>
+        </w:rPr>
+        <w:t xml:space="preserve"> </w:t>
+      </w:r>
+      <w:r>
+        <w:rPr>
+          <w:bCs/>
+          <w:b/>
+        </w:rPr>
+        <w:t xml:space="preserve">experienced by sun leaves</w:t>
+      </w:r>
+      <w:r>
+        <w:rPr>
+          <w:bCs/>
+          <w:b/>
+        </w:rPr>
+        <w:t xml:space="preserve"> </w:t>
+      </w:r>
+      <w:r>
+        <w:rPr>
+          <w:iCs/>
+          <w:i/>
+          <w:bCs/>
+          <w:b/>
+          <w:bCs/>
+          <w:b/>
+        </w:rPr>
+        <w:t xml:space="preserve">with fully open stomata, because of height-related constraints on water transport (e.g., Yoder et al. 1994, Koch et al. 2004, Sillett et al 2010) and/or because of increased evaporative demand (VPD) caused by leaf warming in sunlit canopy locations (Buckley et al. 2014)</w:t>
+      </w:r>
+      <w:r>
+        <w:rPr>
+          <w:bCs/>
+          <w:b/>
+        </w:rPr>
+        <w:t xml:space="preserve">. As a result, midday stomatal depression is more prevalent in sun leaves than shade leaves in closed-canopy forests (Table 2), which drives the lower intracellular CO2 and carbon isotope discrimination discussed in section 3.1 (Table 1). Stomatal depression reduces transpirational cooling, thus amplifying the warming of sun leaves by high radiation loads</w:t>
+      </w:r>
+      <w:r>
+        <w:rPr>
+          <w:bCs/>
+          <w:b/>
+        </w:rPr>
+        <w:t xml:space="preserve"> </w:t>
+      </w:r>
+      <w:r>
+        <w:rPr>
+          <w:strike/>
+          <w:bCs/>
+          <w:b/>
+        </w:rPr>
+        <w:t xml:space="preserve">In sun leaves, Tleaf thus further increases due to the lack of transpirational cooling.</w:t>
+      </w:r>
+      <w:r>
+        <w:rPr>
+          <w:bCs/>
+          <w:b/>
+        </w:rPr>
+        <w:t xml:space="preserve">”</w:t>
+      </w:r>
+      <w:r>
+        <w:rPr>
+          <w:bCs/>
+          <w:b/>
+        </w:rPr>
+        <w:t xml:space="preserve"> </w:t>
+      </w:r>
+      <w:r>
+        <w:rPr>
+          <w:bCs/>
+          <w:b/>
+        </w:rPr>
+        <w:t xml:space="preserve">We have also added the phrase</w:t>
+      </w:r>
+      <w:r>
+        <w:rPr>
+          <w:bCs/>
+          <w:b/>
+        </w:rPr>
+        <w:t xml:space="preserve"> </w:t>
+      </w:r>
+      <w:r>
+        <w:rPr>
+          <w:bCs/>
+          <w:b/>
+        </w:rPr>
+        <w:t xml:space="preserve">“</w:t>
+      </w:r>
+      <w:r>
+        <w:rPr>
+          <w:bCs/>
+          <w:b/>
+        </w:rPr>
+        <w:t xml:space="preserve">(driven by increased VPD)</w:t>
+      </w:r>
+      <w:r>
+        <w:rPr>
+          <w:bCs/>
+          <w:b/>
+        </w:rPr>
+        <w:t xml:space="preserve">”</w:t>
+      </w:r>
+      <w:r>
+        <w:rPr>
+          <w:bCs/>
+          <w:b/>
+        </w:rPr>
+        <w:t xml:space="preserve"> </w:t>
+      </w:r>
+      <w:r>
+        <w:rPr>
+          <w:bCs/>
+          <w:b/>
+        </w:rPr>
+        <w:t xml:space="preserve">after</w:t>
+      </w:r>
+      <w:r>
+        <w:rPr>
+          <w:bCs/>
+          <w:b/>
+        </w:rPr>
+        <w:t xml:space="preserve"> </w:t>
+      </w:r>
+      <w:r>
+        <w:rPr>
+          <w:bCs/>
+          <w:b/>
+        </w:rPr>
+        <w:t xml:space="preserve">“</w:t>
+      </w:r>
+      <w:r>
+        <w:rPr>
+          <w:bCs/>
+          <w:b/>
+        </w:rPr>
+        <w:t xml:space="preserve">sun leaves in the upper canopy show a stronger decrease in gs in response to rising Tair</w:t>
+      </w:r>
+      <w:r>
+        <w:rPr>
+          <w:bCs/>
+          <w:b/>
+        </w:rPr>
+        <w:t xml:space="preserve">”</w:t>
+      </w:r>
+      <w:r>
+        <w:rPr>
+          <w:bCs/>
+          <w:b/>
+        </w:rPr>
+        <w:t xml:space="preserve">, and clarified that</w:t>
+      </w:r>
+      <w:r>
+        <w:rPr>
+          <w:bCs/>
+          <w:b/>
+        </w:rPr>
+        <w:t xml:space="preserve"> </w:t>
+      </w:r>
+      <w:r>
+        <w:rPr>
+          <w:bCs/>
+          <w:b/>
+        </w:rPr>
+        <w:t xml:space="preserve">“</w:t>
+      </w:r>
+      <w:r>
+        <w:rPr>
+          <w:bCs/>
+          <w:b/>
+        </w:rPr>
+        <w:t xml:space="preserve">high Tair should decrease gs of</w:t>
+      </w:r>
+      <w:r>
+        <w:rPr>
+          <w:bCs/>
+          <w:b/>
+        </w:rPr>
+        <w:t xml:space="preserve"> </w:t>
+      </w:r>
+      <w:r>
+        <w:rPr>
+          <w:iCs/>
+          <w:i/>
+          <w:bCs/>
+          <w:b/>
+          <w:bCs/>
+          <w:b/>
+        </w:rPr>
+        <w:t xml:space="preserve">upper canopy</w:t>
+      </w:r>
+      <w:r>
+        <w:rPr>
+          <w:bCs/>
+          <w:b/>
+        </w:rPr>
+        <w:t xml:space="preserve">leaves</w:t>
+      </w:r>
+      <w:r>
+        <w:rPr>
+          <w:bCs/>
+          <w:b/>
+        </w:rPr>
+        <w:t xml:space="preserve">”</w:t>
+      </w:r>
+      <w:r>
+        <w:rPr>
+          <w:bCs/>
+          <w:b/>
+        </w:rPr>
+        <w:t xml:space="preserve">.</w:t>
+      </w:r>
+    </w:p>
+    <w:p>
+      <w:pPr>
+        <w:pStyle w:val="BodyText"/>
+      </w:pPr>
+      <w:r>
+        <w:t xml:space="preserve">line510-525: There is a long discussion about whether Topt for gas exchange or its components differs between overstory and understory. Here the authors aren’t clear, but such a comparison only matters if the same species is measured in different canopy layers.</w:t>
+      </w:r>
+    </w:p>
+    <w:p>
+      <w:pPr>
+        <w:pStyle w:val="BodyText"/>
+      </w:pPr>
+      <w:r>
+        <w:t xml:space="preserve">The section on VOC emissions was interesting and informative.</w:t>
+      </w:r>
+    </w:p>
+    <w:p>
+      <w:pPr>
+        <w:pStyle w:val="BodyText"/>
+      </w:pPr>
+      <w:r>
+        <w:rPr>
+          <w:bCs/>
+          <w:b/>
+        </w:rPr>
+        <w:t xml:space="preserve">Thank you.</w:t>
+      </w:r>
+    </w:p>
+    <w:p>
+      <w:pPr>
+        <w:pStyle w:val="BodyText"/>
+      </w:pPr>
+      <w:r>
+        <w:t xml:space="preserve">line641:</w:t>
+      </w:r>
+      <w:r>
+        <w:t xml:space="preserve"> </w:t>
+      </w:r>
+      <w:r>
+        <w:t xml:space="preserve">‘</w:t>
+      </w:r>
+      <w:r>
+        <w:t xml:space="preserve">tends to be greater in canopy trees</w:t>
+      </w:r>
+      <w:r>
+        <w:t xml:space="preserve">’</w:t>
+      </w:r>
+      <w:r>
+        <w:t xml:space="preserve">. Greater than what? Please state the comparison.</w:t>
+      </w:r>
+    </w:p>
+    <w:p>
+      <w:pPr>
+        <w:pStyle w:val="BodyText"/>
+      </w:pPr>
+      <w:r>
+        <w:rPr>
+          <w:bCs/>
+          <w:b/>
+        </w:rPr>
+        <w:t xml:space="preserve">This sentence has been revised to read,</w:t>
+      </w:r>
+      <w:r>
+        <w:rPr>
+          <w:bCs/>
+          <w:b/>
+        </w:rPr>
+        <w:t xml:space="preserve"> </w:t>
+      </w:r>
+      <w:r>
+        <w:rPr>
+          <w:bCs/>
+          <w:b/>
+        </w:rPr>
+        <w:t xml:space="preserve">“</w:t>
+      </w:r>
+      <w:r>
+        <w:rPr>
+          <w:bCs/>
+          <w:b/>
+        </w:rPr>
+        <w:t xml:space="preserve">In turn, the drought sensitivity of woody growth tends to be greater in canopy trees than in smaller trees with less exposed crowns.</w:t>
+      </w:r>
+      <w:r>
+        <w:rPr>
+          <w:bCs/>
+          <w:b/>
+        </w:rPr>
+        <w:t xml:space="preserve">”</w:t>
+      </w:r>
+    </w:p>
+    <w:p>
+      <w:pPr>
+        <w:pStyle w:val="BodyText"/>
+      </w:pPr>
+      <w:r>
+        <w:t xml:space="preserve">line650:</w:t>
+      </w:r>
+      <w:r>
+        <w:t xml:space="preserve"> </w:t>
+      </w:r>
+      <w:r>
+        <w:t xml:space="preserve">‘</w:t>
+      </w:r>
+      <w:r>
+        <w:t xml:space="preserve">In addition to lower drought resistance of growth, larger trees frequently exhibit lower ability to recover</w:t>
+      </w:r>
+      <w:r>
+        <w:t xml:space="preserve">’</w:t>
+      </w:r>
+      <w:r>
+        <w:t xml:space="preserve">. Having studied large overstory trees and young understory saplings, I have a very, very difficult time with this statement especially portraying it as categorically true even if consistent with the 4 cited studies. Very few researchers have studies the same species in this context, and in this review manuscript the authors cannot scientifically lay the effect on canopy position and microclimate rather than age or other confounding factors. I must challenge their assertion and ask a higher level of evidence to make these statements, which should be qualified.</w:t>
+      </w:r>
+    </w:p>
+    <w:p>
+      <w:pPr>
+        <w:pStyle w:val="BodyText"/>
+      </w:pPr>
+      <w:r>
+        <w:rPr>
+          <w:bCs/>
+          <w:b/>
+        </w:rPr>
+        <w:t xml:space="preserve">As the point about resilience was not critical, we have removed that part of the statement. The sentence now reads,</w:t>
+      </w:r>
+      <w:r>
+        <w:rPr>
+          <w:bCs/>
+          <w:b/>
+        </w:rPr>
+        <w:t xml:space="preserve"> </w:t>
+      </w:r>
+      <w:r>
+        <w:rPr>
+          <w:bCs/>
+          <w:b/>
+        </w:rPr>
+        <w:t xml:space="preserve">“</w:t>
+      </w:r>
+      <w:r>
+        <w:rPr>
+          <w:bCs/>
+          <w:b/>
+        </w:rPr>
+        <w:t xml:space="preserve">In addition to lower drought resistance of growth, larger trees frequently exhibit greater increases in mortality</w:t>
+      </w:r>
+      <w:r>
+        <w:rPr>
+          <w:bCs/>
+          <w:b/>
+        </w:rPr>
+        <w:t xml:space="preserve"> </w:t>
+      </w:r>
+      <w:r>
+        <w:rPr>
+          <w:bCs/>
+          <w:b/>
+        </w:rPr>
+        <w:t xml:space="preserve">(Bennett</w:t>
+      </w:r>
+      <w:r>
+        <w:rPr>
+          <w:bCs/>
+          <w:b/>
+        </w:rPr>
+        <w:t xml:space="preserve"> </w:t>
+      </w:r>
+      <w:r>
+        <w:rPr>
+          <w:iCs/>
+          <w:i/>
+          <w:bCs/>
+          <w:b/>
+        </w:rPr>
+        <w:t xml:space="preserve">et al.</w:t>
+      </w:r>
+      <w:r>
+        <w:rPr>
+          <w:bCs/>
+          <w:b/>
+        </w:rPr>
+        <w:t xml:space="preserve">, 2015; Stovall</w:t>
+      </w:r>
+      <w:r>
+        <w:rPr>
+          <w:bCs/>
+          <w:b/>
+        </w:rPr>
+        <w:t xml:space="preserve"> </w:t>
+      </w:r>
+      <w:r>
+        <w:rPr>
+          <w:iCs/>
+          <w:i/>
           <w:bCs/>
           <w:b/>
         </w:rPr>
@@ -4266,7 +4916,7 @@
     </w:p>
     <w:bookmarkEnd w:id="30"/>
     <w:bookmarkEnd w:id="31"/>
-    <w:bookmarkStart w:id="41" w:name="references"/>
+    <w:bookmarkStart w:id="44" w:name="references"/>
     <w:p>
       <w:pPr>
         <w:pStyle w:val="Heading2"/>
@@ -4275,7 +4925,7 @@
         <w:t xml:space="preserve">References</w:t>
       </w:r>
     </w:p>
-    <w:bookmarkStart w:id="40" w:name="refs"/>
+    <w:bookmarkStart w:id="43" w:name="refs"/>
     <w:bookmarkStart w:id="32" w:name="ref-bennettLargerTreesSuffer2015"/>
     <w:p>
       <w:pPr>
@@ -4510,7 +5160,7 @@
       </w:r>
     </w:p>
     <w:bookmarkEnd w:id="34"/>
-    <w:bookmarkStart w:id="35" w:name="ref-poorterLeafOpticalProperties2000"/>
+    <w:bookmarkStart w:id="35" w:name="ref-kochLimitsTreeHeight2004"/>
     <w:p>
       <w:pPr>
         <w:pStyle w:val="Bibliography"/>
@@ -4522,7 +5172,7 @@
           <w:bCs/>
           <w:b/>
         </w:rPr>
-        <w:t xml:space="preserve">Poorter L</w:t>
+        <w:t xml:space="preserve">Koch GW</w:t>
       </w:r>
       <w:r>
         <w:rPr>
@@ -4545,7 +5195,7 @@
           <w:bCs/>
           <w:b/>
         </w:rPr>
-        <w:t xml:space="preserve">Kwant R</w:t>
+        <w:t xml:space="preserve">Sillett SC</w:t>
       </w:r>
       <w:r>
         <w:rPr>
@@ -4568,7 +5218,7 @@
           <w:bCs/>
           <w:b/>
         </w:rPr>
-        <w:t xml:space="preserve">Hernández R</w:t>
+        <w:t xml:space="preserve">Jennings GM</w:t>
       </w:r>
       <w:r>
         <w:rPr>
@@ -4591,30 +5241,7 @@
           <w:bCs/>
           <w:b/>
         </w:rPr>
-        <w:t xml:space="preserve">Medina E</w:t>
-      </w:r>
-      <w:r>
-        <w:rPr>
-          <w:bCs/>
-          <w:b/>
-        </w:rPr>
-        <w:t xml:space="preserve">,</w:t>
-      </w:r>
-      <w:r>
-        <w:rPr>
-          <w:bCs/>
-          <w:b/>
-        </w:rPr>
-        <w:t xml:space="preserve"> </w:t>
-      </w:r>
-      <w:r>
-        <w:rPr>
-          <w:bCs/>
-          <w:b/>
-          <w:bCs/>
-          <w:b/>
-        </w:rPr>
-        <w:t xml:space="preserve">Werger MJA</w:t>
+        <w:t xml:space="preserve">Davis SD</w:t>
       </w:r>
       <w:r>
         <w:t xml:space="preserve">.</w:t>
@@ -4627,22 +5254,10 @@
           <w:bCs/>
           <w:b/>
         </w:rPr>
-        <w:t xml:space="preserve">2000</w:t>
-      </w:r>
-      <w:r>
-        <w:t xml:space="preserve">. Leaf optical properties in</w:t>
-      </w:r>
-      <w:r>
-        <w:t xml:space="preserve"> </w:t>
-      </w:r>
-      <w:r>
-        <w:t xml:space="preserve">Venezuelan</w:t>
-      </w:r>
-      <w:r>
-        <w:t xml:space="preserve"> </w:t>
-      </w:r>
-      <w:r>
-        <w:t xml:space="preserve">cloud forest trees.</w:t>
+        <w:t xml:space="preserve">2004</w:t>
+      </w:r>
+      <w:r>
+        <w:t xml:space="preserve">. The limits to tree height.</w:t>
       </w:r>
       <w:r>
         <w:t xml:space="preserve"> </w:t>
@@ -4652,24 +5267,24 @@
           <w:iCs/>
           <w:i/>
         </w:rPr>
-        <w:t xml:space="preserve">Tree Physiology</w:t>
-      </w:r>
-      <w:r>
-        <w:t xml:space="preserve"> </w:t>
-      </w:r>
-      <w:r>
-        <w:rPr>
-          <w:bCs/>
-          <w:b/>
-        </w:rPr>
-        <w:t xml:space="preserve">20</w:t>
-      </w:r>
-      <w:r>
-        <w:t xml:space="preserve">: 519–526.</w:t>
+        <w:t xml:space="preserve">Nature</w:t>
+      </w:r>
+      <w:r>
+        <w:t xml:space="preserve"> </w:t>
+      </w:r>
+      <w:r>
+        <w:rPr>
+          <w:bCs/>
+          <w:b/>
+        </w:rPr>
+        <w:t xml:space="preserve">428</w:t>
+      </w:r>
+      <w:r>
+        <w:t xml:space="preserve">: 851–854.</w:t>
       </w:r>
     </w:p>
     <w:bookmarkEnd w:id="35"/>
-    <w:bookmarkStart w:id="36" w:name="ref-rey-sanchez_spatial_2016"/>
+    <w:bookmarkStart w:id="36" w:name="ref-poorterLeafOpticalProperties2000"/>
     <w:p>
       <w:pPr>
         <w:pStyle w:val="Bibliography"/>
@@ -4681,7 +5296,7 @@
           <w:bCs/>
           <w:b/>
         </w:rPr>
-        <w:t xml:space="preserve">Rey-Sánchez A</w:t>
+        <w:t xml:space="preserve">Poorter L</w:t>
       </w:r>
       <w:r>
         <w:rPr>
@@ -4704,7 +5319,7 @@
           <w:bCs/>
           <w:b/>
         </w:rPr>
-        <w:t xml:space="preserve">Slot M</w:t>
+        <w:t xml:space="preserve">Kwant R</w:t>
       </w:r>
       <w:r>
         <w:rPr>
@@ -4727,7 +5342,7 @@
           <w:bCs/>
           <w:b/>
         </w:rPr>
-        <w:t xml:space="preserve">Posada J</w:t>
+        <w:t xml:space="preserve">Hernández R</w:t>
       </w:r>
       <w:r>
         <w:rPr>
@@ -4750,7 +5365,30 @@
           <w:bCs/>
           <w:b/>
         </w:rPr>
-        <w:t xml:space="preserve">Kitajima K</w:t>
+        <w:t xml:space="preserve">Medina E</w:t>
+      </w:r>
+      <w:r>
+        <w:rPr>
+          <w:bCs/>
+          <w:b/>
+        </w:rPr>
+        <w:t xml:space="preserve">,</w:t>
+      </w:r>
+      <w:r>
+        <w:rPr>
+          <w:bCs/>
+          <w:b/>
+        </w:rPr>
+        <w:t xml:space="preserve"> </w:t>
+      </w:r>
+      <w:r>
+        <w:rPr>
+          <w:bCs/>
+          <w:b/>
+          <w:bCs/>
+          <w:b/>
+        </w:rPr>
+        <w:t xml:space="preserve">Werger MJA</w:t>
       </w:r>
       <w:r>
         <w:t xml:space="preserve">.</w:t>
@@ -4763,10 +5401,22 @@
           <w:bCs/>
           <w:b/>
         </w:rPr>
-        <w:t xml:space="preserve">2016</w:t>
-      </w:r>
-      <w:r>
-        <w:t xml:space="preserve">. Spatial and seasonal variation in leaf temperature within the canopy of a tropical forest.</w:t>
+        <w:t xml:space="preserve">2000</w:t>
+      </w:r>
+      <w:r>
+        <w:t xml:space="preserve">. Leaf optical properties in</w:t>
+      </w:r>
+      <w:r>
+        <w:t xml:space="preserve"> </w:t>
+      </w:r>
+      <w:r>
+        <w:t xml:space="preserve">Venezuelan</w:t>
+      </w:r>
+      <w:r>
+        <w:t xml:space="preserve"> </w:t>
+      </w:r>
+      <w:r>
+        <w:t xml:space="preserve">cloud forest trees.</w:t>
       </w:r>
       <w:r>
         <w:t xml:space="preserve"> </w:t>
@@ -4776,24 +5426,24 @@
           <w:iCs/>
           <w:i/>
         </w:rPr>
-        <w:t xml:space="preserve">Climate Research</w:t>
-      </w:r>
-      <w:r>
-        <w:t xml:space="preserve"> </w:t>
-      </w:r>
-      <w:r>
-        <w:rPr>
-          <w:bCs/>
-          <w:b/>
-        </w:rPr>
-        <w:t xml:space="preserve">71</w:t>
-      </w:r>
-      <w:r>
-        <w:t xml:space="preserve">: 75–89.</w:t>
+        <w:t xml:space="preserve">Tree Physiology</w:t>
+      </w:r>
+      <w:r>
+        <w:t xml:space="preserve"> </w:t>
+      </w:r>
+      <w:r>
+        <w:rPr>
+          <w:bCs/>
+          <w:b/>
+        </w:rPr>
+        <w:t xml:space="preserve">20</w:t>
+      </w:r>
+      <w:r>
+        <w:t xml:space="preserve">: 519–526.</w:t>
       </w:r>
     </w:p>
     <w:bookmarkEnd w:id="36"/>
-    <w:bookmarkStart w:id="37" w:name="X7407d7b0eb22fe71d68b522f479ab18e69f7d08"/>
+    <w:bookmarkStart w:id="37" w:name="ref-rey-sanchez_spatial_2016"/>
     <w:p>
       <w:pPr>
         <w:pStyle w:val="Bibliography"/>
@@ -4805,7 +5455,7 @@
           <w:bCs/>
           <w:b/>
         </w:rPr>
-        <w:t xml:space="preserve">Rollinson CR</w:t>
+        <w:t xml:space="preserve">Rey-Sánchez A</w:t>
       </w:r>
       <w:r>
         <w:rPr>
@@ -4828,7 +5478,7 @@
           <w:bCs/>
           <w:b/>
         </w:rPr>
-        <w:t xml:space="preserve">Alexander MR</w:t>
+        <w:t xml:space="preserve">Slot M</w:t>
       </w:r>
       <w:r>
         <w:rPr>
@@ -4851,7 +5501,7 @@
           <w:bCs/>
           <w:b/>
         </w:rPr>
-        <w:t xml:space="preserve">Dye AW</w:t>
+        <w:t xml:space="preserve">Posada J</w:t>
       </w:r>
       <w:r>
         <w:rPr>
@@ -4874,53 +5524,7 @@
           <w:bCs/>
           <w:b/>
         </w:rPr>
-        <w:t xml:space="preserve">Moore DJP</w:t>
-      </w:r>
-      <w:r>
-        <w:rPr>
-          <w:bCs/>
-          <w:b/>
-        </w:rPr>
-        <w:t xml:space="preserve">,</w:t>
-      </w:r>
-      <w:r>
-        <w:rPr>
-          <w:bCs/>
-          <w:b/>
-        </w:rPr>
-        <w:t xml:space="preserve"> </w:t>
-      </w:r>
-      <w:r>
-        <w:rPr>
-          <w:bCs/>
-          <w:b/>
-          <w:bCs/>
-          <w:b/>
-        </w:rPr>
-        <w:t xml:space="preserve">Pederson N</w:t>
-      </w:r>
-      <w:r>
-        <w:rPr>
-          <w:bCs/>
-          <w:b/>
-        </w:rPr>
-        <w:t xml:space="preserve">,</w:t>
-      </w:r>
-      <w:r>
-        <w:rPr>
-          <w:bCs/>
-          <w:b/>
-        </w:rPr>
-        <w:t xml:space="preserve"> </w:t>
-      </w:r>
-      <w:r>
-        <w:rPr>
-          <w:bCs/>
-          <w:b/>
-          <w:bCs/>
-          <w:b/>
-        </w:rPr>
-        <w:t xml:space="preserve">Trouet V</w:t>
+        <w:t xml:space="preserve">Kitajima K</w:t>
       </w:r>
       <w:r>
         <w:t xml:space="preserve">.</w:t>
@@ -4933,10 +5537,10 @@
           <w:bCs/>
           <w:b/>
         </w:rPr>
-        <w:t xml:space="preserve">2020</w:t>
-      </w:r>
-      <w:r>
-        <w:t xml:space="preserve">. Climate sensitivity of understory trees differs from overstory trees in temperate mesic forests.</w:t>
+        <w:t xml:space="preserve">2016</w:t>
+      </w:r>
+      <w:r>
+        <w:t xml:space="preserve">. Spatial and seasonal variation in leaf temperature within the canopy of a tropical forest.</w:t>
       </w:r>
       <w:r>
         <w:t xml:space="preserve"> </w:t>
@@ -4946,24 +5550,24 @@
           <w:iCs/>
           <w:i/>
         </w:rPr>
-        <w:t xml:space="preserve">Ecology</w:t>
-      </w:r>
-      <w:r>
-        <w:t xml:space="preserve"> </w:t>
-      </w:r>
-      <w:r>
-        <w:rPr>
-          <w:bCs/>
-          <w:b/>
-        </w:rPr>
-        <w:t xml:space="preserve">102</w:t>
-      </w:r>
-      <w:r>
-        <w:t xml:space="preserve">: e03264.</w:t>
+        <w:t xml:space="preserve">Climate Research</w:t>
+      </w:r>
+      <w:r>
+        <w:t xml:space="preserve"> </w:t>
+      </w:r>
+      <w:r>
+        <w:rPr>
+          <w:bCs/>
+          <w:b/>
+        </w:rPr>
+        <w:t xml:space="preserve">71</w:t>
+      </w:r>
+      <w:r>
+        <w:t xml:space="preserve">: 75–89.</w:t>
       </w:r>
     </w:p>
     <w:bookmarkEnd w:id="37"/>
-    <w:bookmarkStart w:id="38" w:name="ref-stovallTreeHeightExplains2019"/>
+    <w:bookmarkStart w:id="38" w:name="X7407d7b0eb22fe71d68b522f479ab18e69f7d08"/>
     <w:p>
       <w:pPr>
         <w:pStyle w:val="Bibliography"/>
@@ -4975,7 +5579,7 @@
           <w:bCs/>
           <w:b/>
         </w:rPr>
-        <w:t xml:space="preserve">Stovall AEL</w:t>
+        <w:t xml:space="preserve">Rollinson CR</w:t>
       </w:r>
       <w:r>
         <w:rPr>
@@ -4998,7 +5602,7 @@
           <w:bCs/>
           <w:b/>
         </w:rPr>
-        <w:t xml:space="preserve">Shugart H</w:t>
+        <w:t xml:space="preserve">Alexander MR</w:t>
       </w:r>
       <w:r>
         <w:rPr>
@@ -5021,7 +5625,76 @@
           <w:bCs/>
           <w:b/>
         </w:rPr>
-        <w:t xml:space="preserve">Yang X</w:t>
+        <w:t xml:space="preserve">Dye AW</w:t>
+      </w:r>
+      <w:r>
+        <w:rPr>
+          <w:bCs/>
+          <w:b/>
+        </w:rPr>
+        <w:t xml:space="preserve">,</w:t>
+      </w:r>
+      <w:r>
+        <w:rPr>
+          <w:bCs/>
+          <w:b/>
+        </w:rPr>
+        <w:t xml:space="preserve"> </w:t>
+      </w:r>
+      <w:r>
+        <w:rPr>
+          <w:bCs/>
+          <w:b/>
+          <w:bCs/>
+          <w:b/>
+        </w:rPr>
+        <w:t xml:space="preserve">Moore DJP</w:t>
+      </w:r>
+      <w:r>
+        <w:rPr>
+          <w:bCs/>
+          <w:b/>
+        </w:rPr>
+        <w:t xml:space="preserve">,</w:t>
+      </w:r>
+      <w:r>
+        <w:rPr>
+          <w:bCs/>
+          <w:b/>
+        </w:rPr>
+        <w:t xml:space="preserve"> </w:t>
+      </w:r>
+      <w:r>
+        <w:rPr>
+          <w:bCs/>
+          <w:b/>
+          <w:bCs/>
+          <w:b/>
+        </w:rPr>
+        <w:t xml:space="preserve">Pederson N</w:t>
+      </w:r>
+      <w:r>
+        <w:rPr>
+          <w:bCs/>
+          <w:b/>
+        </w:rPr>
+        <w:t xml:space="preserve">,</w:t>
+      </w:r>
+      <w:r>
+        <w:rPr>
+          <w:bCs/>
+          <w:b/>
+        </w:rPr>
+        <w:t xml:space="preserve"> </w:t>
+      </w:r>
+      <w:r>
+        <w:rPr>
+          <w:bCs/>
+          <w:b/>
+          <w:bCs/>
+          <w:b/>
+        </w:rPr>
+        <w:t xml:space="preserve">Trouet V</w:t>
       </w:r>
       <w:r>
         <w:t xml:space="preserve">.</w:t>
@@ -5034,10 +5707,10 @@
           <w:bCs/>
           <w:b/>
         </w:rPr>
-        <w:t xml:space="preserve">2019</w:t>
-      </w:r>
-      <w:r>
-        <w:t xml:space="preserve">. Tree height explains mortality risk during an intense drought.</w:t>
+        <w:t xml:space="preserve">2020</w:t>
+      </w:r>
+      <w:r>
+        <w:t xml:space="preserve">. Climate sensitivity of understory trees differs from overstory trees in temperate mesic forests.</w:t>
       </w:r>
       <w:r>
         <w:t xml:space="preserve"> </w:t>
@@ -5047,24 +5720,24 @@
           <w:iCs/>
           <w:i/>
         </w:rPr>
-        <w:t xml:space="preserve">Nature Communications</w:t>
-      </w:r>
-      <w:r>
-        <w:t xml:space="preserve"> </w:t>
-      </w:r>
-      <w:r>
-        <w:rPr>
-          <w:bCs/>
-          <w:b/>
-        </w:rPr>
-        <w:t xml:space="preserve">10</w:t>
-      </w:r>
-      <w:r>
-        <w:t xml:space="preserve">: 4385.</w:t>
+        <w:t xml:space="preserve">Ecology</w:t>
+      </w:r>
+      <w:r>
+        <w:t xml:space="preserve"> </w:t>
+      </w:r>
+      <w:r>
+        <w:rPr>
+          <w:bCs/>
+          <w:b/>
+        </w:rPr>
+        <w:t xml:space="preserve">102</w:t>
+      </w:r>
+      <w:r>
+        <w:t xml:space="preserve">: e03264.</w:t>
       </w:r>
     </w:p>
     <w:bookmarkEnd w:id="38"/>
-    <w:bookmarkStart w:id="39" w:name="ref-vogelLeavesLowestHighest2009"/>
+    <w:bookmarkStart w:id="39" w:name="ref-sillettIncreasingWoodProduction2010"/>
     <w:p>
       <w:pPr>
         <w:pStyle w:val="Bibliography"/>
@@ -5076,7 +5749,145 @@
           <w:bCs/>
           <w:b/>
         </w:rPr>
-        <w:t xml:space="preserve">Vogel S</w:t>
+        <w:t xml:space="preserve">Sillett SC</w:t>
+      </w:r>
+      <w:r>
+        <w:rPr>
+          <w:bCs/>
+          <w:b/>
+        </w:rPr>
+        <w:t xml:space="preserve">,</w:t>
+      </w:r>
+      <w:r>
+        <w:rPr>
+          <w:bCs/>
+          <w:b/>
+        </w:rPr>
+        <w:t xml:space="preserve"> </w:t>
+      </w:r>
+      <w:r>
+        <w:rPr>
+          <w:bCs/>
+          <w:b/>
+          <w:bCs/>
+          <w:b/>
+        </w:rPr>
+        <w:t xml:space="preserve">Van Pelt R</w:t>
+      </w:r>
+      <w:r>
+        <w:rPr>
+          <w:bCs/>
+          <w:b/>
+        </w:rPr>
+        <w:t xml:space="preserve">,</w:t>
+      </w:r>
+      <w:r>
+        <w:rPr>
+          <w:bCs/>
+          <w:b/>
+        </w:rPr>
+        <w:t xml:space="preserve"> </w:t>
+      </w:r>
+      <w:r>
+        <w:rPr>
+          <w:bCs/>
+          <w:b/>
+          <w:bCs/>
+          <w:b/>
+        </w:rPr>
+        <w:t xml:space="preserve">Koch GW</w:t>
+      </w:r>
+      <w:r>
+        <w:rPr>
+          <w:bCs/>
+          <w:b/>
+        </w:rPr>
+        <w:t xml:space="preserve">,</w:t>
+      </w:r>
+      <w:r>
+        <w:rPr>
+          <w:bCs/>
+          <w:b/>
+        </w:rPr>
+        <w:t xml:space="preserve"> </w:t>
+      </w:r>
+      <w:r>
+        <w:rPr>
+          <w:bCs/>
+          <w:b/>
+          <w:bCs/>
+          <w:b/>
+        </w:rPr>
+        <w:t xml:space="preserve">Ambrose AR</w:t>
+      </w:r>
+      <w:r>
+        <w:rPr>
+          <w:bCs/>
+          <w:b/>
+        </w:rPr>
+        <w:t xml:space="preserve">,</w:t>
+      </w:r>
+      <w:r>
+        <w:rPr>
+          <w:bCs/>
+          <w:b/>
+        </w:rPr>
+        <w:t xml:space="preserve"> </w:t>
+      </w:r>
+      <w:r>
+        <w:rPr>
+          <w:bCs/>
+          <w:b/>
+          <w:bCs/>
+          <w:b/>
+        </w:rPr>
+        <w:t xml:space="preserve">Carroll AL</w:t>
+      </w:r>
+      <w:r>
+        <w:rPr>
+          <w:bCs/>
+          <w:b/>
+        </w:rPr>
+        <w:t xml:space="preserve">,</w:t>
+      </w:r>
+      <w:r>
+        <w:rPr>
+          <w:bCs/>
+          <w:b/>
+        </w:rPr>
+        <w:t xml:space="preserve"> </w:t>
+      </w:r>
+      <w:r>
+        <w:rPr>
+          <w:bCs/>
+          <w:b/>
+          <w:bCs/>
+          <w:b/>
+        </w:rPr>
+        <w:t xml:space="preserve">Antoine ME</w:t>
+      </w:r>
+      <w:r>
+        <w:rPr>
+          <w:bCs/>
+          <w:b/>
+        </w:rPr>
+        <w:t xml:space="preserve">,</w:t>
+      </w:r>
+      <w:r>
+        <w:rPr>
+          <w:bCs/>
+          <w:b/>
+        </w:rPr>
+        <w:t xml:space="preserve"> </w:t>
+      </w:r>
+      <w:r>
+        <w:rPr>
+          <w:bCs/>
+          <w:b/>
+          <w:bCs/>
+          <w:b/>
+        </w:rPr>
+        <w:t xml:space="preserve">Mifsud BM</w:t>
       </w:r>
       <w:r>
         <w:t xml:space="preserve">.</w:t>
@@ -5089,10 +5900,10 @@
           <w:bCs/>
           <w:b/>
         </w:rPr>
-        <w:t xml:space="preserve">2009</w:t>
-      </w:r>
-      <w:r>
-        <w:t xml:space="preserve">. Leaves in the lowest and highest winds: Temperature, force and shape.</w:t>
+        <w:t xml:space="preserve">2010</w:t>
+      </w:r>
+      <w:r>
+        <w:t xml:space="preserve">. Increasing wood production through old age in tall trees.</w:t>
       </w:r>
       <w:r>
         <w:t xml:space="preserve"> </w:t>
@@ -5102,6 +5913,162 @@
           <w:iCs/>
           <w:i/>
         </w:rPr>
+        <w:t xml:space="preserve">Forest Ecology and Management</w:t>
+      </w:r>
+      <w:r>
+        <w:t xml:space="preserve"> </w:t>
+      </w:r>
+      <w:r>
+        <w:rPr>
+          <w:bCs/>
+          <w:b/>
+        </w:rPr>
+        <w:t xml:space="preserve">259</w:t>
+      </w:r>
+      <w:r>
+        <w:t xml:space="preserve">: 976–994.</w:t>
+      </w:r>
+    </w:p>
+    <w:bookmarkEnd w:id="39"/>
+    <w:bookmarkStart w:id="40" w:name="ref-stovallTreeHeightExplains2019"/>
+    <w:p>
+      <w:pPr>
+        <w:pStyle w:val="Bibliography"/>
+      </w:pPr>
+      <w:r>
+        <w:rPr>
+          <w:bCs/>
+          <w:b/>
+          <w:bCs/>
+          <w:b/>
+        </w:rPr>
+        <w:t xml:space="preserve">Stovall AEL</w:t>
+      </w:r>
+      <w:r>
+        <w:rPr>
+          <w:bCs/>
+          <w:b/>
+        </w:rPr>
+        <w:t xml:space="preserve">,</w:t>
+      </w:r>
+      <w:r>
+        <w:rPr>
+          <w:bCs/>
+          <w:b/>
+        </w:rPr>
+        <w:t xml:space="preserve"> </w:t>
+      </w:r>
+      <w:r>
+        <w:rPr>
+          <w:bCs/>
+          <w:b/>
+          <w:bCs/>
+          <w:b/>
+        </w:rPr>
+        <w:t xml:space="preserve">Shugart H</w:t>
+      </w:r>
+      <w:r>
+        <w:rPr>
+          <w:bCs/>
+          <w:b/>
+        </w:rPr>
+        <w:t xml:space="preserve">,</w:t>
+      </w:r>
+      <w:r>
+        <w:rPr>
+          <w:bCs/>
+          <w:b/>
+        </w:rPr>
+        <w:t xml:space="preserve"> </w:t>
+      </w:r>
+      <w:r>
+        <w:rPr>
+          <w:bCs/>
+          <w:b/>
+          <w:bCs/>
+          <w:b/>
+        </w:rPr>
+        <w:t xml:space="preserve">Yang X</w:t>
+      </w:r>
+      <w:r>
+        <w:t xml:space="preserve">.</w:t>
+      </w:r>
+      <w:r>
+        <w:t xml:space="preserve"> </w:t>
+      </w:r>
+      <w:r>
+        <w:rPr>
+          <w:bCs/>
+          <w:b/>
+        </w:rPr>
+        <w:t xml:space="preserve">2019</w:t>
+      </w:r>
+      <w:r>
+        <w:t xml:space="preserve">. Tree height explains mortality risk during an intense drought.</w:t>
+      </w:r>
+      <w:r>
+        <w:t xml:space="preserve"> </w:t>
+      </w:r>
+      <w:r>
+        <w:rPr>
+          <w:iCs/>
+          <w:i/>
+        </w:rPr>
+        <w:t xml:space="preserve">Nature Communications</w:t>
+      </w:r>
+      <w:r>
+        <w:t xml:space="preserve"> </w:t>
+      </w:r>
+      <w:r>
+        <w:rPr>
+          <w:bCs/>
+          <w:b/>
+        </w:rPr>
+        <w:t xml:space="preserve">10</w:t>
+      </w:r>
+      <w:r>
+        <w:t xml:space="preserve">: 4385.</w:t>
+      </w:r>
+    </w:p>
+    <w:bookmarkEnd w:id="40"/>
+    <w:bookmarkStart w:id="41" w:name="ref-vogelLeavesLowestHighest2009"/>
+    <w:p>
+      <w:pPr>
+        <w:pStyle w:val="Bibliography"/>
+      </w:pPr>
+      <w:r>
+        <w:rPr>
+          <w:bCs/>
+          <w:b/>
+          <w:bCs/>
+          <w:b/>
+        </w:rPr>
+        <w:t xml:space="preserve">Vogel S</w:t>
+      </w:r>
+      <w:r>
+        <w:t xml:space="preserve">.</w:t>
+      </w:r>
+      <w:r>
+        <w:t xml:space="preserve"> </w:t>
+      </w:r>
+      <w:r>
+        <w:rPr>
+          <w:bCs/>
+          <w:b/>
+        </w:rPr>
+        <w:t xml:space="preserve">2009</w:t>
+      </w:r>
+      <w:r>
+        <w:t xml:space="preserve">. Leaves in the lowest and highest winds: Temperature, force and shape.</w:t>
+      </w:r>
+      <w:r>
+        <w:t xml:space="preserve"> </w:t>
+      </w:r>
+      <w:r>
+        <w:rPr>
+          <w:iCs/>
+          <w:i/>
+        </w:rPr>
         <w:t xml:space="preserve">New Phytologist</w:t>
       </w:r>
       <w:r>
@@ -5118,10 +6085,178 @@
         <w:t xml:space="preserve">: 13–26.</w:t>
       </w:r>
     </w:p>
-    <w:bookmarkEnd w:id="39"/>
-    <w:bookmarkEnd w:id="40"/>
     <w:bookmarkEnd w:id="41"/>
+    <w:bookmarkStart w:id="42" w:name="X2c6693de7c10c3eba18a1bf5ef34dfaeda5d7e4"/>
+    <w:p>
+      <w:pPr>
+        <w:pStyle w:val="Bibliography"/>
+      </w:pPr>
+      <w:r>
+        <w:rPr>
+          <w:bCs/>
+          <w:b/>
+          <w:bCs/>
+          <w:b/>
+        </w:rPr>
+        <w:t xml:space="preserve">Yoder BJ</w:t>
+      </w:r>
+      <w:r>
+        <w:rPr>
+          <w:bCs/>
+          <w:b/>
+        </w:rPr>
+        <w:t xml:space="preserve">,</w:t>
+      </w:r>
+      <w:r>
+        <w:rPr>
+          <w:bCs/>
+          <w:b/>
+        </w:rPr>
+        <w:t xml:space="preserve"> </w:t>
+      </w:r>
+      <w:r>
+        <w:rPr>
+          <w:bCs/>
+          <w:b/>
+          <w:bCs/>
+          <w:b/>
+        </w:rPr>
+        <w:t xml:space="preserve">Ryan MG</w:t>
+      </w:r>
+      <w:r>
+        <w:rPr>
+          <w:bCs/>
+          <w:b/>
+        </w:rPr>
+        <w:t xml:space="preserve">,</w:t>
+      </w:r>
+      <w:r>
+        <w:rPr>
+          <w:bCs/>
+          <w:b/>
+        </w:rPr>
+        <w:t xml:space="preserve"> </w:t>
+      </w:r>
+      <w:r>
+        <w:rPr>
+          <w:bCs/>
+          <w:b/>
+          <w:bCs/>
+          <w:b/>
+        </w:rPr>
+        <w:t xml:space="preserve">Waring RH</w:t>
+      </w:r>
+      <w:r>
+        <w:rPr>
+          <w:bCs/>
+          <w:b/>
+        </w:rPr>
+        <w:t xml:space="preserve">,</w:t>
+      </w:r>
+      <w:r>
+        <w:rPr>
+          <w:bCs/>
+          <w:b/>
+        </w:rPr>
+        <w:t xml:space="preserve"> </w:t>
+      </w:r>
+      <w:r>
+        <w:rPr>
+          <w:bCs/>
+          <w:b/>
+          <w:bCs/>
+          <w:b/>
+        </w:rPr>
+        <w:t xml:space="preserve">Schoettle AW</w:t>
+      </w:r>
+      <w:r>
+        <w:rPr>
+          <w:bCs/>
+          <w:b/>
+        </w:rPr>
+        <w:t xml:space="preserve">,</w:t>
+      </w:r>
+      <w:r>
+        <w:rPr>
+          <w:bCs/>
+          <w:b/>
+        </w:rPr>
+        <w:t xml:space="preserve"> </w:t>
+      </w:r>
+      <w:r>
+        <w:rPr>
+          <w:bCs/>
+          <w:b/>
+          <w:bCs/>
+          <w:b/>
+        </w:rPr>
+        <w:t xml:space="preserve">Kaufmann MR</w:t>
+      </w:r>
+      <w:r>
+        <w:t xml:space="preserve">.</w:t>
+      </w:r>
+      <w:r>
+        <w:t xml:space="preserve"> </w:t>
+      </w:r>
+      <w:r>
+        <w:rPr>
+          <w:bCs/>
+          <w:b/>
+        </w:rPr>
+        <w:t xml:space="preserve">1994</w:t>
+      </w:r>
+      <w:r>
+        <w:t xml:space="preserve">. Evidence of</w:t>
+      </w:r>
+      <w:r>
+        <w:t xml:space="preserve"> </w:t>
+      </w:r>
+      <w:r>
+        <w:t xml:space="preserve">Reduced Photosynthetic Rates</w:t>
+      </w:r>
+      <w:r>
+        <w:t xml:space="preserve"> </w:t>
+      </w:r>
+      <w:r>
+        <w:t xml:space="preserve">in</w:t>
+      </w:r>
+      <w:r>
+        <w:t xml:space="preserve"> </w:t>
+      </w:r>
+      <w:r>
+        <w:t xml:space="preserve">Old Trees</w:t>
+      </w:r>
+      <w:r>
+        <w:t xml:space="preserve">.</w:t>
+      </w:r>
+      <w:r>
+        <w:t xml:space="preserve"> </w:t>
+      </w:r>
+      <w:r>
+        <w:rPr>
+          <w:iCs/>
+          <w:i/>
+        </w:rPr>
+        <w:t xml:space="preserve">Forest Science</w:t>
+      </w:r>
+      <w:r>
+        <w:t xml:space="preserve"> </w:t>
+      </w:r>
+      <w:r>
+        <w:rPr>
+          <w:bCs/>
+          <w:b/>
+        </w:rPr>
+        <w:t xml:space="preserve">40</w:t>
+      </w:r>
+      <w:r>
+        <w:t xml:space="preserve">: 513–527.</w:t>
+      </w:r>
+    </w:p>
     <w:bookmarkEnd w:id="42"/>
+    <w:bookmarkEnd w:id="43"/>
+    <w:bookmarkEnd w:id="44"/>
+    <w:bookmarkEnd w:id="45"/>
     <w:sectPr/>
   </w:body>
 </w:document>

</xml_diff>

<commit_message>
responding to some of the comments
</commit_message>
<xml_diff>
--- a/response-to-reviews.docx
+++ b/response-to-reviews.docx
@@ -167,7 +167,7 @@
       </w:r>
     </w:p>
     <w:bookmarkEnd w:id="20"/>
-    <w:bookmarkStart w:id="45" w:name="response-to-reviewers-comments-to-author"/>
+    <w:bookmarkStart w:id="46" w:name="response-to-reviewers-comments-to-author"/>
     <w:p>
       <w:pPr>
         <w:pStyle w:val="Heading1"/>
@@ -300,6 +300,88 @@
       </w:r>
       <w:r>
         <w:t xml:space="preserve">in this sentence.</w:t>
+      </w:r>
+    </w:p>
+    <w:p>
+      <w:pPr>
+        <w:pStyle w:val="BodyText"/>
+      </w:pPr>
+      <w:r>
+        <w:rPr>
+          <w:bCs/>
+          <w:b/>
+        </w:rPr>
+        <w:t xml:space="preserve">We specified</w:t>
+      </w:r>
+      <w:r>
+        <w:rPr>
+          <w:bCs/>
+          <w:b/>
+        </w:rPr>
+        <w:t xml:space="preserve"> </w:t>
+      </w:r>
+      <w:r>
+        <w:rPr>
+          <w:bCs/>
+          <w:b/>
+        </w:rPr>
+        <w:t xml:space="preserve">“</w:t>
+      </w:r>
+      <w:r>
+        <w:rPr>
+          <w:bCs/>
+          <w:b/>
+        </w:rPr>
+        <w:t xml:space="preserve">Scaling up</w:t>
+      </w:r>
+      <w:r>
+        <w:rPr>
+          <w:bCs/>
+          <w:b/>
+        </w:rPr>
+        <w:t xml:space="preserve">”</w:t>
+      </w:r>
+      <w:r>
+        <w:rPr>
+          <w:bCs/>
+          <w:b/>
+        </w:rPr>
+        <w:t xml:space="preserve"> </w:t>
+      </w:r>
+      <w:r>
+        <w:rPr>
+          <w:bCs/>
+          <w:b/>
+        </w:rPr>
+        <w:t xml:space="preserve">here as</w:t>
+      </w:r>
+      <w:r>
+        <w:rPr>
+          <w:bCs/>
+          <w:b/>
+        </w:rPr>
+        <w:t xml:space="preserve"> </w:t>
+      </w:r>
+      <w:r>
+        <w:rPr>
+          <w:bCs/>
+          <w:b/>
+        </w:rPr>
+        <w:t xml:space="preserve">“</w:t>
+      </w:r>
+      <w:r>
+        <w:rPr>
+          <w:bCs/>
+          <w:b/>
+        </w:rPr>
+        <w:t xml:space="preserve">Scaling up from leaves to trees,</w:t>
+      </w:r>
+      <w:r>
+        <w:rPr>
+          <w:bCs/>
+          <w:b/>
+        </w:rPr>
+        <w:t xml:space="preserve">”</w:t>
       </w:r>
     </w:p>
     <w:p>
@@ -398,1636 +480,6 @@
       <w:pPr>
         <w:pStyle w:val="BodyText"/>
       </w:pPr>
-      <w:r>
-        <w:rPr>
-          <w:bCs/>
-          <w:b/>
-        </w:rPr>
-        <w:t xml:space="preserve">Added the following references to L205-206:</w:t>
-      </w:r>
-      <w:r>
-        <w:t xml:space="preserve"> </w:t>
-      </w:r>
-      <w:r>
-        <w:rPr>
-          <w:bCs/>
-          <w:b/>
-        </w:rPr>
-        <w:t xml:space="preserve">Therefore, leaves are typically cooler than the air at night, and under some daytime conditions (cloudy skies, high wind speeds, and high</w:t>
-      </w:r>
-      <w:r>
-        <w:rPr>
-          <w:bCs/>
-          <w:b/>
-        </w:rPr>
-        <w:t xml:space="preserve"> </w:t>
-      </w:r>
-      <m:oMath>
-        <m:sSub>
-          <m:e>
-            <m:r>
-              <m:t>T</m:t>
-            </m:r>
-          </m:e>
-          <m:sub>
-            <m:r>
-              <m:t>a</m:t>
-            </m:r>
-            <m:r>
-              <m:t>i</m:t>
-            </m:r>
-            <m:r>
-              <m:t>r</m:t>
-            </m:r>
-          </m:sub>
-        </m:sSub>
-      </m:oMath>
-      <w:r>
-        <w:rPr>
-          <w:bCs/>
-          <w:b/>
-        </w:rPr>
-        <w:t xml:space="preserve">)</w:t>
-      </w:r>
-      <w:r>
-        <w:rPr>
-          <w:bCs/>
-          <w:b/>
-        </w:rPr>
-        <w:t xml:space="preserve">(Vogel, 2009; Rey-Sánchez</w:t>
-      </w:r>
-      <w:r>
-        <w:rPr>
-          <w:bCs/>
-          <w:b/>
-        </w:rPr>
-        <w:t xml:space="preserve"> </w:t>
-      </w:r>
-      <w:r>
-        <w:rPr>
-          <w:iCs/>
-          <w:i/>
-          <w:bCs/>
-          <w:b/>
-        </w:rPr>
-        <w:t xml:space="preserve">et al.</w:t>
-      </w:r>
-      <w:r>
-        <w:rPr>
-          <w:bCs/>
-          <w:b/>
-        </w:rPr>
-        <w:t xml:space="preserve">, 2016; Cavaleri, 2020)</w:t>
-      </w:r>
-    </w:p>
-    <w:p>
-      <w:pPr>
-        <w:pStyle w:val="BodyText"/>
-      </w:pPr>
-      <w:r>
-        <w:rPr>
-          <w:iCs/>
-          <w:i/>
-        </w:rPr>
-        <w:t xml:space="preserve">Agree, but we’re only changing the one variable at a time. Just need to make this clear.</w:t>
-      </w:r>
-    </w:p>
-    <w:p>
-      <w:pPr>
-        <w:pStyle w:val="BodyText"/>
-      </w:pPr>
-      <w:r>
-        <w:rPr>
-          <w:iCs/>
-          <w:i/>
-        </w:rPr>
-        <w:t xml:space="preserve">Yes, night time conditions entail a shift in Tair, which in our case is constant</w:t>
-      </w:r>
-    </w:p>
-    <w:p>
-      <w:pPr>
-        <w:pStyle w:val="BodyText"/>
-      </w:pPr>
-      <w:r>
-        <w:t xml:space="preserve">L219, repetition with L 216</w:t>
-      </w:r>
-    </w:p>
-    <w:p>
-      <w:pPr>
-        <w:pStyle w:val="BodyText"/>
-      </w:pPr>
-      <w:r>
-        <w:rPr>
-          <w:bCs/>
-          <w:b/>
-        </w:rPr>
-        <w:t xml:space="preserve">Done</w:t>
-      </w:r>
-    </w:p>
-    <w:p>
-      <w:pPr>
-        <w:pStyle w:val="BodyText"/>
-      </w:pPr>
-      <w:r>
-        <w:t xml:space="preserve">Figure 3: TLeaf and Tleaf.</w:t>
-      </w:r>
-    </w:p>
-    <w:p>
-      <w:pPr>
-        <w:pStyle w:val="BodyText"/>
-      </w:pPr>
-      <w:r>
-        <w:rPr>
-          <w:bCs/>
-          <w:b/>
-        </w:rPr>
-        <w:t xml:space="preserve">Done</w:t>
-      </w:r>
-    </w:p>
-    <w:p>
-      <w:pPr>
-        <w:pStyle w:val="BodyText"/>
-      </w:pPr>
-      <w:r>
-        <w:t xml:space="preserve">l258 under soil wet conditions?</w:t>
-      </w:r>
-    </w:p>
-    <w:p>
-      <w:pPr>
-        <w:pStyle w:val="BodyText"/>
-      </w:pPr>
-      <w:r>
-        <w:rPr>
-          <w:iCs/>
-          <w:i/>
-        </w:rPr>
-        <w:t xml:space="preserve">doing this because I don’t think we want to talk about soil conditions. I’ve always had atmospheric conditions in my mind as I’ve thought about this.</w:t>
-      </w:r>
-    </w:p>
-    <w:p>
-      <w:pPr>
-        <w:pStyle w:val="BodyText"/>
-      </w:pPr>
-      <w:r>
-        <w:t xml:space="preserve">L298-299 Far red to red light: I think this could be developed here or somewhere else. You covered the vertical variation in light quantity inside the canopy, but you could also report the vertical change in light quality (light spectrum) as the leaves absorb preferentially some wavelengths but reflects or transmit others.</w:t>
-      </w:r>
-    </w:p>
-    <w:p>
-      <w:pPr>
-        <w:pStyle w:val="BodyText"/>
-      </w:pPr>
-      <w:r>
-        <w:rPr>
-          <w:bCs/>
-          <w:b/>
-        </w:rPr>
-        <w:t xml:space="preserve">Added the following lines:</w:t>
-      </w:r>
-      <w:r>
-        <w:t xml:space="preserve"> </w:t>
-      </w:r>
-      <w:r>
-        <w:rPr>
-          <w:bCs/>
-          <w:b/>
-        </w:rPr>
-        <w:t xml:space="preserve">Canopy foliage absorb a large portion of PAR (400-700nm), and selectively filter incident light along the gradient, therefore altering the spectral characteristics of light received in the lower canopy layers. Along with decreasing PAR, there is a decrease in the red (~685-690 nm) to far red (~730-740 nm) ratio of light as it reaches the forest floor, where understories are enriched in near infrared radiation and absorb light in wavelengths of 700-1000 nm</w:t>
-      </w:r>
-      <w:r>
-        <w:rPr>
-          <w:bCs/>
-          <w:b/>
-        </w:rPr>
-        <w:t xml:space="preserve"> </w:t>
-      </w:r>
-      <w:r>
-        <w:rPr>
-          <w:bCs/>
-          <w:b/>
-        </w:rPr>
-        <w:t xml:space="preserve">(de Castro, 2000; Poorter</w:t>
-      </w:r>
-      <w:r>
-        <w:rPr>
-          <w:bCs/>
-          <w:b/>
-        </w:rPr>
-        <w:t xml:space="preserve"> </w:t>
-      </w:r>
-      <w:r>
-        <w:rPr>
-          <w:iCs/>
-          <w:i/>
-          <w:bCs/>
-          <w:b/>
-        </w:rPr>
-        <w:t xml:space="preserve">et al.</w:t>
-      </w:r>
-      <w:r>
-        <w:rPr>
-          <w:bCs/>
-          <w:b/>
-        </w:rPr>
-        <w:t xml:space="preserve">, 2000)</w:t>
-      </w:r>
-    </w:p>
-    <w:p>
-      <w:pPr>
-        <w:pStyle w:val="BodyText"/>
-      </w:pPr>
-      <w:r>
-        <w:t xml:space="preserve">L 322 consider homogenizing the photosynthetic capacity (AA) with the other notations in Table 2.</w:t>
-      </w:r>
-    </w:p>
-    <w:p>
-      <w:pPr>
-        <w:pStyle w:val="BodyText"/>
-      </w:pPr>
-      <w:r>
-        <w:rPr>
-          <w:bCs/>
-          <w:b/>
-        </w:rPr>
-        <w:t xml:space="preserve">Done</w:t>
-      </w:r>
-    </w:p>
-    <w:p>
-      <w:pPr>
-        <w:pStyle w:val="BodyText"/>
-      </w:pPr>
-      <w:r>
-        <w:t xml:space="preserve">Table 1: Unit for PAR absorptance (should be % I think)</w:t>
-      </w:r>
-    </w:p>
-    <w:p>
-      <w:pPr>
-        <w:pStyle w:val="BodyText"/>
-      </w:pPr>
-      <w:r>
-        <w:rPr>
-          <w:bCs/>
-          <w:b/>
-        </w:rPr>
-        <w:t xml:space="preserve">The units in the table are in %nm i.e. % wavelength</w:t>
-      </w:r>
-    </w:p>
-    <w:p>
-      <w:pPr>
-        <w:pStyle w:val="BodyText"/>
-      </w:pPr>
-      <w:r>
-        <w:t xml:space="preserve">Paragraphs 3.1 and 3.2:</w:t>
-      </w:r>
-      <w:r>
-        <w:t xml:space="preserve"> </w:t>
-      </w:r>
-      <w:r>
-        <w:t xml:space="preserve">I thought that the comparison between intra species and interspecies gradients is very interesting. I wondered if there are more studies to expand it. One key article that I know is (Lloyd et al., 2010) which showed that within tree gradients and between tree gradients are similar for a lot of leaf traits in tropical forests. I think this is one of the reasons why DGCMs are relatively accurate even if the canopy description is quite simple. (The vertical gradients in photosynthetic parameters are scaled on Na gradients, which are the same intra and between species in this study).</w:t>
-      </w:r>
-    </w:p>
-    <w:p>
-      <w:pPr>
-        <w:pStyle w:val="BodyText"/>
-      </w:pPr>
-      <w:r>
-        <w:t xml:space="preserve">L429 I am not fully sure if I understood this sentence, consider maybe developing the idea. Do you mean that the variation is higher in canopy made of multi species than on the canopy of single species? If so, I didn’t understand the comparison with understory species.</w:t>
-      </w:r>
-    </w:p>
-    <w:p>
-      <w:pPr>
-        <w:pStyle w:val="BodyText"/>
-      </w:pPr>
-      <w:r>
-        <w:rPr>
-          <w:bCs/>
-          <w:b/>
-        </w:rPr>
-        <w:t xml:space="preserve">We removed this sentence because yes, it is confusing, and the points addressed from comments above provide substantial information for inter- and intra-canopy leaf traits.</w:t>
-      </w:r>
-    </w:p>
-    <w:p>
-      <w:pPr>
-        <w:pStyle w:val="BodyText"/>
-      </w:pPr>
-      <w:r>
-        <w:t xml:space="preserve">L470 A thought: Stomatal conductance is highly correlated to photosynthetic capacity (Wong et al., 1979) so the gradients in conductance are expected to follow the gradients in photosynthetic capacity. The water use efficiency (gs/A) or the slope parameter of conductance models (Medlyn et al., 2011) could change vertically inside the profiles. I don’t know if there are a lot of studies on the vertical variation of the water use efficiency or the slope parameter, but that could be something interesting to mention. See for example (Buckley, 2021).</w:t>
-      </w:r>
-    </w:p>
-    <w:p>
-      <w:pPr>
-        <w:pStyle w:val="BodyText"/>
-      </w:pPr>
-      <w:r>
-        <w:t xml:space="preserve">I also think you could describe a little bit more the hydraulic constraints that increase with height. See for example (Koch et al., 2004). I think there are also other papers discussing the effect of height on water potential and stomatal conductance. You mention some aspects of it later, around L 636.</w:t>
-      </w:r>
-    </w:p>
-    <w:p>
-      <w:pPr>
-        <w:pStyle w:val="BodyText"/>
-      </w:pPr>
-      <w:r>
-        <w:rPr>
-          <w:iCs/>
-          <w:i/>
-        </w:rPr>
-        <w:t xml:space="preserve">need to add more water water use efficiency</w:t>
-      </w:r>
-    </w:p>
-    <w:p>
-      <w:pPr>
-        <w:pStyle w:val="BodyText"/>
-      </w:pPr>
-      <w:r>
-        <w:rPr>
-          <w:bCs/>
-          <w:b/>
-        </w:rPr>
-        <w:t xml:space="preserve">We added the following sentences related to hydraulic contraints with height:</w:t>
-      </w:r>
-      <w:r>
-        <w:t xml:space="preserve"> </w:t>
-      </w:r>
-      <w:r>
-        <w:rPr>
-          <w:bCs/>
-          <w:b/>
-        </w:rPr>
-        <w:t xml:space="preserve">Further, tree height also plays a role in determining the gradient of</w:t>
-      </w:r>
-      <w:r>
-        <w:rPr>
-          <w:bCs/>
-          <w:b/>
-        </w:rPr>
-        <w:t xml:space="preserve"> </w:t>
-      </w:r>
-      <m:oMath>
-        <m:sSub>
-          <m:e>
-            <m:r>
-              <m:t>g</m:t>
-            </m:r>
-          </m:e>
-          <m:sub>
-            <m:r>
-              <m:t>s</m:t>
-            </m:r>
-          </m:sub>
-        </m:sSub>
-      </m:oMath>
-      <w:r>
-        <w:rPr>
-          <w:bCs/>
-          <w:b/>
-        </w:rPr>
-        <w:t xml:space="preserve"> </w:t>
-      </w:r>
-      <w:r>
-        <w:rPr>
-          <w:bCs/>
-          <w:b/>
-        </w:rPr>
-        <w:t xml:space="preserve">vertically, which has implications for</w:t>
-      </w:r>
-      <w:r>
-        <w:rPr>
-          <w:bCs/>
-          <w:b/>
-        </w:rPr>
-        <w:t xml:space="preserve"> </w:t>
-      </w:r>
-      <m:oMath>
-        <m:sSub>
-          <m:e>
-            <m:r>
-              <m:t>T</m:t>
-            </m:r>
-          </m:e>
-          <m:sub>
-            <m:r>
-              <m:t>l</m:t>
-            </m:r>
-          </m:sub>
-        </m:sSub>
-        <m:r>
-          <m:t>e</m:t>
-        </m:r>
-        <m:r>
-          <m:t>a</m:t>
-        </m:r>
-        <m:r>
-          <m:t>f</m:t>
-        </m:r>
-      </m:oMath>
-      <w:r>
-        <w:rPr>
-          <w:bCs/>
-          <w:b/>
-        </w:rPr>
-        <w:t xml:space="preserve">. With an increase in tree height, water travels a longer distance to meet the evaporative demands in sunlit canopy leaves. Longer water path length, high irradiance and VPD imposes hydraulic constraints in sunlit canopy leaves (Schäfer et al., 2000; Ambrose et al., 2010). Therefore, although typically</w:t>
-      </w:r>
-      <w:r>
-        <w:rPr>
-          <w:bCs/>
-          <w:b/>
-        </w:rPr>
-        <w:t xml:space="preserve"> </w:t>
-      </w:r>
-      <m:oMath>
-        <m:sSub>
-          <m:e>
-            <m:r>
-              <m:t>g</m:t>
-            </m:r>
-          </m:e>
-          <m:sub>
-            <m:r>
-              <m:t>s</m:t>
-            </m:r>
-          </m:sub>
-        </m:sSub>
-      </m:oMath>
-      <w:r>
-        <w:rPr>
-          <w:bCs/>
-          <w:b/>
-        </w:rPr>
-        <w:t xml:space="preserve"> </w:t>
-      </w:r>
-      <w:r>
-        <w:rPr>
-          <w:bCs/>
-          <w:b/>
-        </w:rPr>
-        <w:t xml:space="preserve">increases with light, upper canopy leaves of taller trees have lower</w:t>
-      </w:r>
-      <w:r>
-        <w:rPr>
-          <w:bCs/>
-          <w:b/>
-        </w:rPr>
-        <w:t xml:space="preserve"> </w:t>
-      </w:r>
-      <m:oMath>
-        <m:sSub>
-          <m:e>
-            <m:r>
-              <m:t>g</m:t>
-            </m:r>
-          </m:e>
-          <m:sub>
-            <m:r>
-              <m:t>s</m:t>
-            </m:r>
-          </m:sub>
-        </m:sSub>
-      </m:oMath>
-      <w:r>
-        <w:rPr>
-          <w:bCs/>
-          <w:b/>
-        </w:rPr>
-        <w:t xml:space="preserve"> </w:t>
-      </w:r>
-      <w:r>
-        <w:rPr>
-          <w:bCs/>
-          <w:b/>
-        </w:rPr>
-        <w:t xml:space="preserve">and leaf water potential to enable high leaf water-use efficiency (Rijkers et al., 2000; Kenzo et al., 2015). This, added to the tendency for sun leaves to have higher</w:t>
-      </w:r>
-      <w:r>
-        <w:rPr>
-          <w:bCs/>
-          <w:b/>
-        </w:rPr>
-        <w:t xml:space="preserve"> </w:t>
-      </w:r>
-      <m:oMath>
-        <m:sSub>
-          <m:e>
-            <m:r>
-              <m:t>T</m:t>
-            </m:r>
-          </m:e>
-          <m:sub>
-            <m:r>
-              <m:t>l</m:t>
-            </m:r>
-          </m:sub>
-        </m:sSub>
-        <m:r>
-          <m:t>e</m:t>
-        </m:r>
-        <m:r>
-          <m:t>a</m:t>
-        </m:r>
-        <m:r>
-          <m:t>f</m:t>
-        </m:r>
-      </m:oMath>
-      <w:r>
-        <w:rPr>
-          <w:bCs/>
-          <w:b/>
-        </w:rPr>
-        <w:t xml:space="preserve">, implies that high</w:t>
-      </w:r>
-      <w:r>
-        <w:rPr>
-          <w:bCs/>
-          <w:b/>
-        </w:rPr>
-        <w:t xml:space="preserve"> </w:t>
-      </w:r>
-      <m:oMath>
-        <m:sSub>
-          <m:e>
-            <m:r>
-              <m:t>T</m:t>
-            </m:r>
-          </m:e>
-          <m:sub>
-            <m:r>
-              <m:t>a</m:t>
-            </m:r>
-          </m:sub>
-        </m:sSub>
-        <m:r>
-          <m:t>i</m:t>
-        </m:r>
-        <m:r>
-          <m:t>r</m:t>
-        </m:r>
-      </m:oMath>
-      <w:r>
-        <w:rPr>
-          <w:bCs/>
-          <w:b/>
-        </w:rPr>
-        <w:t xml:space="preserve"> </w:t>
-      </w:r>
-      <w:r>
-        <w:rPr>
-          <w:bCs/>
-          <w:b/>
-        </w:rPr>
-        <w:t xml:space="preserve">should decrease</w:t>
-      </w:r>
-      <w:r>
-        <w:rPr>
-          <w:bCs/>
-          <w:b/>
-        </w:rPr>
-        <w:t xml:space="preserve"> </w:t>
-      </w:r>
-      <m:oMath>
-        <m:sSub>
-          <m:e>
-            <m:r>
-              <m:t>g</m:t>
-            </m:r>
-          </m:e>
-          <m:sub>
-            <m:r>
-              <m:t>s</m:t>
-            </m:r>
-          </m:sub>
-        </m:sSub>
-      </m:oMath>
-      <w:r>
-        <w:rPr>
-          <w:bCs/>
-          <w:b/>
-        </w:rPr>
-        <w:t xml:space="preserve"> </w:t>
-      </w:r>
-      <w:r>
-        <w:rPr>
-          <w:bCs/>
-          <w:b/>
-        </w:rPr>
-        <w:t xml:space="preserve">of canopy leaves more than understory leaves, particularly when water availability is limited.</w:t>
-      </w:r>
-    </w:p>
-    <w:p>
-      <w:pPr>
-        <w:pStyle w:val="BodyText"/>
-      </w:pPr>
-      <w:r>
-        <w:t xml:space="preserve">L471, I think the word conductance is missing.</w:t>
-      </w:r>
-    </w:p>
-    <w:p>
-      <w:pPr>
-        <w:pStyle w:val="BodyText"/>
-      </w:pPr>
-      <w:r>
-        <w:rPr>
-          <w:bCs/>
-          <w:b/>
-        </w:rPr>
-        <w:t xml:space="preserve">Done</w:t>
-      </w:r>
-    </w:p>
-    <w:p>
-      <w:pPr>
-        <w:pStyle w:val="BodyText"/>
-      </w:pPr>
-      <w:r>
-        <w:t xml:space="preserve">L 513 Vcmax (c in subscript?)</w:t>
-      </w:r>
-    </w:p>
-    <w:p>
-      <w:pPr>
-        <w:pStyle w:val="BodyText"/>
-      </w:pPr>
-      <w:r>
-        <w:rPr>
-          <w:bCs/>
-          <w:b/>
-        </w:rPr>
-        <w:t xml:space="preserve">Done</w:t>
-      </w:r>
-    </w:p>
-    <w:p>
-      <w:pPr>
-        <w:pStyle w:val="BodyText"/>
-      </w:pPr>
-      <w:r>
-        <w:t xml:space="preserve">L 609 It is a detail, but you sometimes use the word</w:t>
-      </w:r>
-      <w:r>
-        <w:t xml:space="preserve"> </w:t>
-      </w:r>
-      <w:r>
-        <w:t xml:space="preserve">‘</w:t>
-      </w:r>
-      <w:r>
-        <w:t xml:space="preserve">canopy</w:t>
-      </w:r>
-      <w:r>
-        <w:t xml:space="preserve">’</w:t>
-      </w:r>
-      <w:r>
-        <w:t xml:space="preserve"> </w:t>
-      </w:r>
-      <w:r>
-        <w:t xml:space="preserve">to describe the top of the vegetation, and sometimes you precise</w:t>
-      </w:r>
-      <w:r>
-        <w:t xml:space="preserve"> </w:t>
-      </w:r>
-      <w:r>
-        <w:t xml:space="preserve">‘</w:t>
-      </w:r>
-      <w:r>
-        <w:t xml:space="preserve">top of canopy</w:t>
-      </w:r>
-      <w:r>
-        <w:t xml:space="preserve">’</w:t>
-      </w:r>
-      <w:r>
-        <w:t xml:space="preserve">. You also use canopy to describe all the vegetation from understory to the canopy, and you sometimes change definition from one sentence to another. Usually, it is easy to understand with the context of the sentence, but you might want to be consistent everywhere.</w:t>
-      </w:r>
-    </w:p>
-    <w:p>
-      <w:pPr>
-        <w:pStyle w:val="BodyText"/>
-      </w:pPr>
-      <w:r>
-        <w:t xml:space="preserve">L 665 though</w:t>
-      </w:r>
-    </w:p>
-    <w:p>
-      <w:pPr>
-        <w:pStyle w:val="BodyText"/>
-      </w:pPr>
-      <w:r>
-        <w:rPr>
-          <w:bCs/>
-          <w:b/>
-        </w:rPr>
-        <w:t xml:space="preserve">Done</w:t>
-      </w:r>
-    </w:p>
-    <w:p>
-      <w:pPr>
-        <w:pStyle w:val="BodyText"/>
-      </w:pPr>
-      <w:r>
-        <w:t xml:space="preserve">More details on my thoughts for the</w:t>
-      </w:r>
-      <w:r>
-        <w:t xml:space="preserve"> </w:t>
-      </w:r>
-      <w:r>
-        <w:t xml:space="preserve">‘</w:t>
-      </w:r>
-      <w:r>
-        <w:t xml:space="preserve">Scaling across space and time</w:t>
-      </w:r>
-      <w:r>
-        <w:t xml:space="preserve">’</w:t>
-      </w:r>
-      <w:r>
-        <w:t xml:space="preserve"> </w:t>
-      </w:r>
-      <w:r>
-        <w:t xml:space="preserve">paragraph:</w:t>
-      </w:r>
-    </w:p>
-    <w:p>
-      <w:pPr>
-        <w:pStyle w:val="BodyText"/>
-      </w:pPr>
-      <w:r>
-        <w:t xml:space="preserve">Most DGCMs represent a vertical variability in the main physiological parameters (Vcmax, Jmax, Rdark, Na). See for example (Krinner et al., 2005; Clark et al., 2011; Oleson et al., 2013). They all use some form of an exponential decrease in the photosynthetic parameters from the canopy to the ground. Since a lot of parameters and variables depend on Vcmax (for example A and therefore gs), this allows the representation of the vertical variation of a lot of leaf traits and variables. Big leaf models have this capability (see for example Krinner et al. 2005 that you cited, Appendix, or Clark et al. 2011). I think it is not clear in the way you wrote this paragraph, and it looks like</w:t>
-      </w:r>
-      <w:r>
-        <w:t xml:space="preserve"> </w:t>
-      </w:r>
-      <w:r>
-        <w:t xml:space="preserve">‘</w:t>
-      </w:r>
-      <w:r>
-        <w:t xml:space="preserve">big leaf</w:t>
-      </w:r>
-      <w:r>
-        <w:t xml:space="preserve">’</w:t>
-      </w:r>
-      <w:r>
-        <w:t xml:space="preserve"> </w:t>
-      </w:r>
-      <w:r>
-        <w:t xml:space="preserve">models do not represent any vertical variation at all. Note also that it is possible to use multi-layer models with or without considering shaded and sunlit leaves (See for example Clark et al. 2011).</w:t>
-      </w:r>
-    </w:p>
-    <w:p>
-      <w:pPr>
-        <w:pStyle w:val="BodyText"/>
-      </w:pPr>
-      <w:hyperlink r:id="rId23">
-        <w:r>
-          <w:rPr>
-            <w:rStyle w:val="Hyperlink"/>
-            <w:iCs/>
-            <w:i/>
-          </w:rPr>
-          <w:t xml:space="preserve">issue #82</w:t>
-        </w:r>
-      </w:hyperlink>
-    </w:p>
-    <w:p>
-      <w:pPr>
-        <w:pStyle w:val="BodyText"/>
-      </w:pPr>
-      <w:r>
-        <w:t xml:space="preserve">To me, an important remark is that most gradients in DGVMs are prescribed. More data would of course help to better understand and quantify the gradients, and to compare them with model representations (part</w:t>
-      </w:r>
-      <w:r>
-        <w:t xml:space="preserve"> </w:t>
-      </w:r>
-      <w:r>
-        <w:t xml:space="preserve">‘</w:t>
-      </w:r>
-      <w:r>
-        <w:t xml:space="preserve">Scaling in situ data with remote sensing</w:t>
-      </w:r>
-      <w:r>
-        <w:t xml:space="preserve">’</w:t>
-      </w:r>
-      <w:r>
-        <w:t xml:space="preserve"> </w:t>
-      </w:r>
-      <w:r>
-        <w:t xml:space="preserve">of your paper). But in the end, the mechanisms explaining those gradients are still not really known, in the sense that they can’t be efficiently modeled prognostically. This is due to the multiple sources of parameters variation that you highlighted (light environment, temperature, hydraulic, …). A lot of research is done using optimality frameworks to try and predict the photosynthetic and other vegetation traits based on environmental variables. See for example (Ali et al., 2016; Buckley, 2021). A question I have, is if including more precise cohorts as you suggest, would improve the accuracy of models given all the uncertainty in the parametrization of their traits.</w:t>
-      </w:r>
-    </w:p>
-    <w:p>
-      <w:pPr>
-        <w:pStyle w:val="BodyText"/>
-      </w:pPr>
-      <w:hyperlink r:id="rId23">
-        <w:r>
-          <w:rPr>
-            <w:rStyle w:val="Hyperlink"/>
-            <w:iCs/>
-            <w:i/>
-          </w:rPr>
-          <w:t xml:space="preserve">issue #82</w:t>
-        </w:r>
-      </w:hyperlink>
-    </w:p>
-    <w:p>
-      <w:pPr>
-        <w:pStyle w:val="BodyText"/>
-      </w:pPr>
-      <w:r>
-        <w:t xml:space="preserve">Table S3: Including the words vertical or vertical gradient could have been useful.</w:t>
-      </w:r>
-    </w:p>
-    <w:p>
-      <w:pPr>
-        <w:pStyle w:val="BodyText"/>
-      </w:pPr>
-      <w:r>
-        <w:t xml:space="preserve">I included below some more references, mostly in the tropics.</w:t>
-      </w:r>
-    </w:p>
-    <w:p>
-      <w:pPr>
-        <w:pStyle w:val="BodyText"/>
-      </w:pPr>
-      <w:r>
-        <w:t xml:space="preserve">(Kitajima et al., 1997; Valladares et al., 1997, 2000; Thomas &amp; Bazzaz, 1999; Carswell et al., 2000; Koch et al., 2004; Coste et al., 2005; Domingues et al., 2005; Lloyd et al., 2010; Van Goethem et al., 2014; Crous et al., 2020; Béland &amp; Baldocchi, 2021)</w:t>
-      </w:r>
-    </w:p>
-    <w:p>
-      <w:pPr>
-        <w:pStyle w:val="BodyText"/>
-      </w:pPr>
-      <w:r>
-        <w:t xml:space="preserve">Ali AA, Xu C, Rogers A, Fisher RA, Wullschleger SD, Massoud EC, Vrugt JA, Muss JD, McDowell NG, Fisher JB, et al. 2016. A global scale mechanistic model of photosynthetic capacity (LUNA V1.0). Geoscientific Model Development 9: 587–606.</w:t>
-      </w:r>
-    </w:p>
-    <w:p>
-      <w:pPr>
-        <w:pStyle w:val="BodyText"/>
-      </w:pPr>
-      <w:r>
-        <w:t xml:space="preserve">Béland M, Baldocchi DD. 2021. Vertical structure heterogeneity in broadleaf forests: Effects on light interception and canopy photosynthesis. Agricultural and Forest Meteorology 307: 108525.</w:t>
-      </w:r>
-    </w:p>
-    <w:p>
-      <w:pPr>
-        <w:pStyle w:val="BodyText"/>
-      </w:pPr>
-      <w:r>
-        <w:t xml:space="preserve">Buckley TN. 2021. Optimal carbon partitioning helps reconcile the apparent divergence between optimal and observed canopy profiles of photosynthetic capacity. New Phytologist 230: 2246–2260.</w:t>
-      </w:r>
-    </w:p>
-    <w:p>
-      <w:pPr>
-        <w:pStyle w:val="BodyText"/>
-      </w:pPr>
-      <w:r>
-        <w:t xml:space="preserve">Carswell FE, Meir P, Wandelli EV, Bonates LCM, Kruijt B, Barbosa EM, Nobre AD, Grace J, Jarvis PG. 2000. Photosynthetic capacity in a central Amazonian rain forest. Tree Physiology 20: 179–186.</w:t>
-      </w:r>
-    </w:p>
-    <w:p>
-      <w:pPr>
-        <w:pStyle w:val="BodyText"/>
-      </w:pPr>
-      <w:r>
-        <w:t xml:space="preserve">Clark DB, Mercado LM, Sitch S, Jones CD, Gedney N, Best MJ, Pryor M, Rooney GG, Essery RLH, Blyth E, et al. 2011. The Joint UK Land Environment Simulator (JULES), model description – Part 2: Carbon fluxes and vegetation dynamics. Geoscientific Model Development 4: 701–722.</w:t>
-      </w:r>
-    </w:p>
-    <w:p>
-      <w:pPr>
-        <w:pStyle w:val="BodyText"/>
-      </w:pPr>
-      <w:r>
-        <w:t xml:space="preserve">Coste S, Roggy J-C, Imbert P, Born C, Bonal D, Dreyer E. 2005. Leaf photosynthetic traits of 14 tropical rain forest species in relation to leaf nitrogen concentration and shade tolerance. Tree physiology 25: 1127–1137.</w:t>
-      </w:r>
-    </w:p>
-    <w:p>
-      <w:pPr>
-        <w:pStyle w:val="BodyText"/>
-      </w:pPr>
-      <w:r>
-        <w:t xml:space="preserve">Crous KY, Campany CE, Lopez Rodriguez RA, Cano FJ, Ellsworth DS. 2020. [In Press] Canopy position affects photosynthesis and anatomy in mature Eucalyptus trees in elevated CO2. Tree Physiology.</w:t>
-      </w:r>
-    </w:p>
-    <w:p>
-      <w:pPr>
-        <w:pStyle w:val="BodyText"/>
-      </w:pPr>
-      <w:r>
-        <w:t xml:space="preserve">Domingues TF, Berry JA, Martinelli LA, Ometto JP, Ehleringer JR. 2005. Parameterization of canopy structure and leaf-level gas exchange for an eastern Amazonian tropical rain forest (Tapajos National Forest, Para, Brazil). Earth Interactions 9: 1–23.</w:t>
-      </w:r>
-    </w:p>
-    <w:p>
-      <w:pPr>
-        <w:pStyle w:val="BodyText"/>
-      </w:pPr>
-      <w:r>
-        <w:t xml:space="preserve">Kitajima K, Mulkey SS, Wright SJ. 1997. Seasonal leaf phenotypes in the canopy of a tropical dry forest: photosynthetic characteristics and associated traits. Oecologia 109: 490–498.</w:t>
-      </w:r>
-    </w:p>
-    <w:p>
-      <w:pPr>
-        <w:pStyle w:val="BodyText"/>
-      </w:pPr>
-      <w:r>
-        <w:t xml:space="preserve">Koch GW, Sillett SC, Jennings GM, Davis SD. 2004. The limits to tree height. Nature 428: 851–854.</w:t>
-      </w:r>
-    </w:p>
-    <w:p>
-      <w:pPr>
-        <w:pStyle w:val="BodyText"/>
-      </w:pPr>
-      <w:r>
-        <w:t xml:space="preserve">Krinner G, Viovy N, Noblet-Ducoudré N de, Ogée J, Polcher J, Friedlingstein P, Ciais P, Sitch S, Prentice IC. 2005. A dynamic global vegetation model for studies of the coupled atmosphere-biosphere system. Global Biogeochemical Cycles 19.</w:t>
-      </w:r>
-    </w:p>
-    <w:p>
-      <w:pPr>
-        <w:pStyle w:val="BodyText"/>
-      </w:pPr>
-      <w:r>
-        <w:t xml:space="preserve">Lloyd J, Patiño S, Paiva RQ, Nardoto GB, Quesada CA, Santos AJB, Baker TR, Brand WA, Hilke I, Gielmann H, et al. 2010. Optimisation of photosynthetic carbon gain and within-canopy gradients of associated foliar traits for Amazon forest trees. Biogeosciences 7: 1833–1859.</w:t>
-      </w:r>
-    </w:p>
-    <w:p>
-      <w:pPr>
-        <w:pStyle w:val="BodyText"/>
-      </w:pPr>
-      <w:r>
-        <w:t xml:space="preserve">Medlyn BE, Duursma RA, Eamus D, Ellsworth DS, Prentice IC, Barton CVM, Crous KY, Angelis PD, Freeman M, Wingate L. 2011. Reconciling the optimal and empirical approaches to modelling stomatal conductance. Global Change Biology 17: 2134–2144.</w:t>
-      </w:r>
-    </w:p>
-    <w:p>
-      <w:pPr>
-        <w:pStyle w:val="BodyText"/>
-      </w:pPr>
-      <w:r>
-        <w:t xml:space="preserve">Oleson K, Lawrence D, Bonan G, Drewniak B, Huang M, Koven C, Levis S, Li F, Riley W, Subin Z, et al. 2013. Technical description of version 4.5 of the Community Land Model (CLM). Boulder, Colorado, US: NCAR TECHNICAL NOTES.</w:t>
-      </w:r>
-    </w:p>
-    <w:p>
-      <w:pPr>
-        <w:pStyle w:val="BodyText"/>
-      </w:pPr>
-      <w:r>
-        <w:t xml:space="preserve">Thomas SC, Bazzaz FA. 1999. Asymptotic height as a predictor of photosynthetic characteristics in Malaysian rain forest trees. Ecology 80: 1607–1622.</w:t>
-      </w:r>
-      <w:r>
-        <w:t xml:space="preserve"> </w:t>
-      </w:r>
-      <w:r>
-        <w:t xml:space="preserve">Valladares F, Allen MT, Pearcy RW. 1997. Photosynthetic responses to dynamic light under field conditions in six tropical rainforest shrubs occuring along a light gradient. Oecologia 111: 505–514.</w:t>
-      </w:r>
-    </w:p>
-    <w:p>
-      <w:pPr>
-        <w:pStyle w:val="BodyText"/>
-      </w:pPr>
-      <w:r>
-        <w:t xml:space="preserve">Valladares F, Wright SJ, Lasso E, Kitajima K, Pearcy RW. 2000. Plastic phenotypic response to light of 16 congeneric shrubs from a Panamanian rainforest. Ecology 81: 1925–1936.</w:t>
-      </w:r>
-    </w:p>
-    <w:p>
-      <w:pPr>
-        <w:pStyle w:val="BodyText"/>
-      </w:pPr>
-      <w:r>
-        <w:t xml:space="preserve">Van Goethem D, Potters G, De Smedt S, Gu L, Samson R. 2014. Seasonal, diurnal and vertical variation in photosynthetic parameters in Phyllostachys humilis bamboo plants. Photosynthesis Research 120: 331–346.</w:t>
-      </w:r>
-    </w:p>
-    <w:p>
-      <w:pPr>
-        <w:pStyle w:val="BodyText"/>
-      </w:pPr>
-      <w:r>
-        <w:t xml:space="preserve">Wong SC, Cowan IR, Farquhar GD. 1979. Stomatal conductance correlates with photosynthetic capacity. Nature 282: 424–426.</w:t>
-      </w:r>
-    </w:p>
-    <w:bookmarkEnd w:id="24"/>
-    <w:bookmarkEnd w:id="25"/>
-    <w:bookmarkStart w:id="31" w:name="referee-2"/>
-    <w:p>
-      <w:pPr>
-        <w:pStyle w:val="Heading2"/>
-      </w:pPr>
-      <w:r>
-        <w:t xml:space="preserve">Referee: 2</w:t>
-      </w:r>
-    </w:p>
-    <w:p>
-      <w:pPr>
-        <w:pStyle w:val="FirstParagraph"/>
-      </w:pPr>
-      <w:r>
-        <w:t xml:space="preserve">A defining feature of forest canopies is their vertical variation in environment and morphology and physiology, originally described through the sun-shade leaf dichotomy or even earlier through vertical stratification diagrams as in Pearson (1971), dating further back such as the classic work of P. W. Richards (1952). Such observations were carried through to the forest meteorology community by Monteith, Jarvis and others in the 1980s (Monteith &amp; Unsworth 1990), and there are well-known patterns in micrometeorology through canopies and first-principle understanding of their meaning for energy balance within canopies. I read this review keenly interested in what these known aspects would mean for the interactions amongst leaf traits and sensitivity to temperature, tie them back to some empirical findings of more recent vintage, and possibly to gain some insights into canopy dieback phenomena during heat events or with climate warming. In the end, the latter weren’t discussed but the authors are applauded for taking on such a huge topic. Fig. 1 is a useful entrée to the subject area.</w:t>
-      </w:r>
-    </w:p>
-    <w:p>
-      <w:pPr>
-        <w:pStyle w:val="BodyText"/>
-      </w:pPr>
-      <w:r>
-        <w:rPr>
-          <w:bCs/>
-          <w:b/>
-        </w:rPr>
-        <w:t xml:space="preserve">Thank you for the review. We have added citations to the references mentioned here. We have also added some discussion of canopy dieback events(?)…</w:t>
-      </w:r>
-      <w:r>
-        <w:rPr>
-          <w:bCs/>
-          <w:b/>
-        </w:rPr>
-        <w:t xml:space="preserve"> </w:t>
-      </w:r>
-      <w:hyperlink w:anchor="details">
-        <w:r>
-          <w:rPr>
-            <w:rStyle w:val="Hyperlink"/>
-            <w:bCs/>
-            <w:b/>
-          </w:rPr>
-          <w:t xml:space="preserve">details</w:t>
-        </w:r>
-      </w:hyperlink>
-      <w:r>
-        <w:rPr>
-          <w:bCs/>
-          <w:b/>
-        </w:rPr>
-        <w:t xml:space="preserve">.</w:t>
-      </w:r>
-    </w:p>
-    <w:p>
-      <w:pPr>
-        <w:pStyle w:val="BodyText"/>
-      </w:pPr>
-      <w:r>
-        <w:rPr>
-          <w:iCs/>
-          <w:i/>
-        </w:rPr>
-        <w:t xml:space="preserve">Nidhi, be sure to cite all the references listed here.</w:t>
-      </w:r>
-    </w:p>
-    <w:p>
-      <w:pPr>
-        <w:pStyle w:val="BodyText"/>
-      </w:pPr>
-      <w:r>
-        <w:rPr>
-          <w:iCs/>
-          <w:i/>
-        </w:rPr>
-        <w:t xml:space="preserve">It would be good to add some discussion of canopy dieback events. (</w:t>
-      </w:r>
-      <w:hyperlink r:id="rId26">
-        <w:r>
-          <w:rPr>
-            <w:rStyle w:val="Hyperlink"/>
-            <w:iCs/>
-            <w:i/>
-          </w:rPr>
-          <w:t xml:space="preserve">issue #93</w:t>
-        </w:r>
-      </w:hyperlink>
-      <w:r>
-        <w:rPr>
-          <w:iCs/>
-          <w:i/>
-        </w:rPr>
-        <w:t xml:space="preserve">)</w:t>
-      </w:r>
-    </w:p>
-    <w:p>
-      <w:pPr>
-        <w:pStyle w:val="BodyText"/>
-      </w:pPr>
-      <w:r>
-        <w:t xml:space="preserve">Given the depth of what is known about within-canopy micrometeorology, I would have thought taking this on in a review wouldn’t be needed, or would be daunting and require too much detail to cover it all. As it is, I found the article launches into the empirical info too early in such an article. The article could be improved by going through the theory of how momentum and mass-transfers are attenuated through canopies and then show the empirical info from NEON in America. Overall there is too little on the theory end of things and too much</w:t>
-      </w:r>
-      <w:r>
-        <w:t xml:space="preserve"> </w:t>
-      </w:r>
-      <w:r>
-        <w:t xml:space="preserve">‘</w:t>
-      </w:r>
-      <w:r>
-        <w:t xml:space="preserve">case study</w:t>
-      </w:r>
-      <w:r>
-        <w:t xml:space="preserve">’</w:t>
-      </w:r>
-      <w:r>
-        <w:t xml:space="preserve"> </w:t>
-      </w:r>
-      <w:r>
-        <w:t xml:space="preserve">for this kind of article (see Monteith and Unsworth, and Gates to enhance the first-principle theory). As an aside, there need to be a number of improvements in Fig. 2, with lines made bolder and also height should be normalised to height relative to the top of the canopy given that trees were very different heights and meteorological masts went above the canopy to different degrees. Doing so would help make the authors’ point about differences in the Figure as well as convergence in certain properties inside canopies rather than everything being on a different y-scale.</w:t>
-      </w:r>
-    </w:p>
-    <w:p>
-      <w:pPr>
-        <w:pStyle w:val="BodyText"/>
-      </w:pPr>
-      <w:r>
-        <w:rPr>
-          <w:iCs/>
-          <w:i/>
-        </w:rPr>
-        <w:t xml:space="preserve">It would be good to bring in more theory. (</w:t>
-      </w:r>
-      <w:hyperlink r:id="rId27">
-        <w:r>
-          <w:rPr>
-            <w:rStyle w:val="Hyperlink"/>
-            <w:iCs/>
-            <w:i/>
-          </w:rPr>
-          <w:t xml:space="preserve">issue #94</w:t>
-        </w:r>
-      </w:hyperlink>
-      <w:r>
-        <w:rPr>
-          <w:iCs/>
-          <w:i/>
-        </w:rPr>
-        <w:t xml:space="preserve">)</w:t>
-      </w:r>
-    </w:p>
-    <w:p>
-      <w:pPr>
-        <w:pStyle w:val="BodyText"/>
-      </w:pPr>
-      <w:r>
-        <w:rPr>
-          <w:iCs/>
-          <w:i/>
-        </w:rPr>
-        <w:t xml:space="preserve">Fig 2:</w:t>
-      </w:r>
-      <w:r>
-        <w:rPr>
-          <w:iCs/>
-          <w:i/>
-        </w:rPr>
-        <w:t xml:space="preserve"> </w:t>
-      </w:r>
-      <w:hyperlink r:id="rId22">
-        <w:r>
-          <w:rPr>
-            <w:rStyle w:val="Hyperlink"/>
-            <w:iCs/>
-            <w:i/>
-          </w:rPr>
-          <w:t xml:space="preserve">issue #83</w:t>
-        </w:r>
-      </w:hyperlink>
-      <w:r>
-        <w:rPr>
-          <w:iCs/>
-          <w:i/>
-        </w:rPr>
-        <w:t xml:space="preserve">)</w:t>
-      </w:r>
-    </w:p>
-    <w:p>
-      <w:pPr>
-        <w:pStyle w:val="BodyText"/>
-      </w:pPr>
-      <w:r>
-        <w:t xml:space="preserve">Certainly, a discussion with a micrometeorologist or atmospheric scientist, if not already had, could improve the manuscript. Statements like l. 156:</w:t>
-      </w:r>
-      <w:r>
-        <w:t xml:space="preserve"> </w:t>
-      </w:r>
-      <w:r>
-        <w:t xml:space="preserve">‘</w:t>
-      </w:r>
-      <w:r>
-        <w:t xml:space="preserve">Wind speeds are also higher at the top of the canopy, owing to the buffering effect of the canopy</w:t>
-      </w:r>
-      <w:r>
-        <w:t xml:space="preserve">’</w:t>
-      </w:r>
-      <w:r>
-        <w:t xml:space="preserve"> </w:t>
-      </w:r>
-      <w:r>
-        <w:t xml:space="preserve">are an awkward read. Buffering? There could be much improvement by looking at it the other way: wind will blow as it does at the top of the canopy until encountering the plant canopy top as an aerodynamic drag element; then the additional leaf area entrains air movement and sweep-eject motion and eddies are attenuated through the canopy resulting in progressively lower windspeeds deeper into canopies. I don’t know how buffering enters into this, or what the authors mean here.</w:t>
-      </w:r>
-    </w:p>
-    <w:p>
-      <w:pPr>
-        <w:pStyle w:val="BodyText"/>
-      </w:pPr>
-      <w:hyperlink r:id="rId28">
-        <w:r>
-          <w:rPr>
-            <w:rStyle w:val="Hyperlink"/>
-            <w:iCs/>
-            <w:i/>
-          </w:rPr>
-          <w:t xml:space="preserve">issue #95</w:t>
-        </w:r>
-      </w:hyperlink>
-    </w:p>
-    <w:p>
-      <w:pPr>
-        <w:pStyle w:val="BodyText"/>
-      </w:pPr>
-      <w:r>
-        <w:t xml:space="preserve">I was eager to see the part of the manuscript about photoprotection and also its relationship to heat damage. The opening sentence (l. 384) was obvious to the point of being painful to read. Of course photoprotection is higher in the upper canopy: radiation levels are higher! Can this first sentence get revised to increase information content? This is one of the more exciting topics of the review, yet is handled only in a cursory fashion. If the authors could manage a bit more discussion of this topic it would be useful – instead they move (in the same paragraph) to VOC emissions, something I view as a separate capability of some plants. This is also confused in Fig. 1 where VAZ and VOC are placed on the same line. I’d like to see a more complete discussion of photoprotection and heat dissipation by NPQ first, and a separate paragraph about VOC. Also, there is nothing about critical temperature until late in the manuscript even though the authors skirt the issue in their text about photoprotection. This kind of thermal sensitivity is different from gas exchange (the section where the text about Tcrit occurs, l. 530-555), and should have been discussed earlier in the manuscript.</w:t>
-      </w:r>
-    </w:p>
-    <w:p>
-      <w:pPr>
-        <w:pStyle w:val="BodyText"/>
-      </w:pPr>
-      <w:hyperlink r:id="rId29">
-        <w:r>
-          <w:rPr>
-            <w:rStyle w:val="Hyperlink"/>
-            <w:iCs/>
-            <w:i/>
-          </w:rPr>
-          <w:t xml:space="preserve">issue #92</w:t>
-        </w:r>
-      </w:hyperlink>
-    </w:p>
-    <w:p>
-      <w:pPr>
-        <w:pStyle w:val="BodyText"/>
-      </w:pPr>
-      <w:r>
-        <w:t xml:space="preserve">In the first part of Section 5.1, the authors conclude this paragraph stating the</w:t>
-      </w:r>
-      <w:r>
-        <w:t xml:space="preserve"> </w:t>
-      </w:r>
-      <w:r>
-        <w:t xml:space="preserve">‘</w:t>
-      </w:r>
-      <w:r>
-        <w:t xml:space="preserve">dominant role of vertical profiles in microclimate in shaping tree growth rates</w:t>
-      </w:r>
-      <w:r>
-        <w:t xml:space="preserve">’</w:t>
-      </w:r>
-      <w:r>
-        <w:t xml:space="preserve">. However, I believe the text has confused the very large effect of light with other aspects of forest microclimate, and they very much need to clarify this. If they believe other aspects of microclimate apart from light are drivers, then I believe this would be a minority opinion in the forest biology community. If they wish to speculate about other microclimate factors that cannot be disentangled from light, I suggest that they clearly indicate their opinion and speculation. It is perhaps an area for future research to disentangle light microclimate from aspects of vertical microclimate.</w:t>
-      </w:r>
-    </w:p>
-    <w:p>
-      <w:pPr>
-        <w:pStyle w:val="BodyText"/>
-      </w:pPr>
-      <w:r>
-        <w:rPr>
-          <w:bCs/>
-          <w:b/>
-        </w:rPr>
-        <w:t xml:space="preserve">We did not intend to argue that light was not the dominant factor, but the wording was misleading. This sentence has been revised to read,</w:t>
-      </w:r>
-      <w:r>
-        <w:rPr>
-          <w:bCs/>
-          <w:b/>
-        </w:rPr>
-        <w:t xml:space="preserve"> </w:t>
-      </w:r>
-      <w:r>
-        <w:rPr>
-          <w:bCs/>
-          <w:b/>
-        </w:rPr>
-        <w:t xml:space="preserve">“</w:t>
-      </w:r>
-      <w:r>
-        <w:rPr>
-          <w:bCs/>
-          <w:b/>
-        </w:rPr>
-        <w:t xml:space="preserve">This points to a dominant role of vertical profiles in the biophysical environment (Fig. 2) in shaping tree growth rates within forests.</w:t>
-      </w:r>
-      <w:r>
-        <w:rPr>
-          <w:bCs/>
-          <w:b/>
-        </w:rPr>
-        <w:t xml:space="preserve">”</w:t>
-      </w:r>
-    </w:p>
-    <w:p>
-      <w:pPr>
-        <w:pStyle w:val="BodyText"/>
-      </w:pPr>
-      <w:r>
-        <w:t xml:space="preserve">I am uncomfortable reading some of the major conclusions of the work here, such as speculation that large canopy trees are most vulnerable to warming when water is limited, but understory trees may be more vulnerable [to warming] when well-watered. This is not consistent with my knowledge of</w:t>
-      </w:r>
-      <w:r>
-        <w:t xml:space="preserve"> </w:t>
-      </w:r>
-      <w:r>
-        <w:t xml:space="preserve">‘</w:t>
-      </w:r>
-      <w:r>
-        <w:t xml:space="preserve">preponderance of available data</w:t>
-      </w:r>
-      <w:r>
-        <w:t xml:space="preserve">’</w:t>
-      </w:r>
-      <w:r>
-        <w:t xml:space="preserve">. Perhaps the authors implying that understory trees will succumb to warming earlier in a heat wave than large canopy trees? Is this based on the T50 evidence (l. 542-548) which is from 2 studies, or from one tree-ring study (l. 674-676), or both? An intriguing thought, but these studies and the corresponding author’s study have weaknesses and no clean experiment on this has been set up and done. I recommend that the more cautious language on l. 676-678 should in fact be repeated in the conclusions relevant to this point. It’s less stimulating and sober, but true, that it’s difficult to say so with strength of evidence and remains for further testing with good experimental design. An objective of such a review can stimulate further and better research.</w:t>
-      </w:r>
-    </w:p>
-    <w:p>
-      <w:pPr>
-        <w:pStyle w:val="BodyText"/>
-      </w:pPr>
-      <w:r>
-        <w:rPr>
-          <w:bCs/>
-          <w:b/>
-        </w:rPr>
-        <w:t xml:space="preserve">We agree that more caution is warranted on comparing canopy vs understory responses to warming, particularly because understory responses are highly uncertain. We have reworded relevant text as follows:</w:t>
-      </w:r>
-    </w:p>
-    <w:p>
-      <w:pPr>
-        <w:numPr>
-          <w:ilvl w:val="0"/>
-          <w:numId w:val="1002"/>
-        </w:numPr>
-      </w:pPr>
-      <w:r>
-        <w:rPr>
-          <w:bCs/>
-          <w:b/>
-        </w:rPr>
-        <w:t xml:space="preserve">“</w:t>
-      </w:r>
-      <w:r>
-        <w:rPr>
-          <w:bCs/>
-          <w:b/>
-        </w:rPr>
-        <w:t xml:space="preserve">Implications: Global Change Responses : Warming</w:t>
-      </w:r>
-      <w:r>
-        <w:rPr>
-          <w:bCs/>
-          <w:b/>
-        </w:rPr>
-        <w:t xml:space="preserve">”</w:t>
-      </w:r>
-      <w:r>
-        <w:rPr>
-          <w:bCs/>
-          <w:b/>
-        </w:rPr>
-        <w:t xml:space="preserve"> </w:t>
-      </w:r>
-      <w:r>
-        <w:rPr>
-          <w:bCs/>
-          <w:b/>
-        </w:rPr>
-        <w:t xml:space="preserve">section, 4th par (previous lines 793-797:</w:t>
-      </w:r>
-      <w:r>
-        <w:rPr>
-          <w:bCs/>
-          <w:b/>
-        </w:rPr>
-        <w:t xml:space="preserve"> </w:t>
-      </w:r>
-      <w:r>
-        <w:rPr>
-          <w:bCs/>
-          <w:b/>
-        </w:rPr>
-        <w:t xml:space="preserve">“</w:t>
-      </w:r>
-      <w:r>
-        <w:rPr>
-          <w:bCs/>
-          <w:b/>
-        </w:rPr>
-        <w:t xml:space="preserve">While it is currently difficult to predict whether canopy or understory photosynthesis is likely to be more severely affected by higher</w:t>
-      </w:r>
-      <w:r>
-        <w:rPr>
-          <w:bCs/>
-          <w:b/>
-        </w:rPr>
-        <w:t xml:space="preserve"> </w:t>
-      </w:r>
-      <m:oMath>
-        <m:sSub>
-          <m:e>
-            <m:r>
-              <m:t>T</m:t>
-            </m:r>
-          </m:e>
-          <m:sub>
-            <m:r>
-              <m:t>a</m:t>
-            </m:r>
-            <m:r>
-              <m:t>i</m:t>
-            </m:r>
-            <m:r>
-              <m:t>r</m:t>
-            </m:r>
-          </m:sub>
-        </m:sSub>
-      </m:oMath>
-      <w:r>
-        <w:rPr>
-          <w:bCs/>
-          <w:b/>
-        </w:rPr>
-        <w:t xml:space="preserve"> </w:t>
-      </w:r>
-      <w:r>
-        <w:rPr>
-          <w:bCs/>
-          <w:b/>
-        </w:rPr>
-        <w:t xml:space="preserve">(see section 4.2),</w:t>
-      </w:r>
-      <w:r>
-        <w:rPr>
-          <w:bCs/>
-          <w:b/>
-        </w:rPr>
-        <w:t xml:space="preserve"> </w:t>
-      </w:r>
-      <w:r>
-        <w:rPr>
-          <w:iCs/>
-          <w:i/>
-          <w:bCs/>
-          <w:b/>
-        </w:rPr>
-        <w:t xml:space="preserve">limited tree-ring evidence</w:t>
-      </w:r>
-      <w:r>
-        <w:rPr>
-          <w:bCs/>
-          <w:b/>
-        </w:rPr>
-        <w:t xml:space="preserve"> </w:t>
-      </w:r>
-      <w:r>
-        <w:rPr>
-          <w:bCs/>
-          <w:b/>
-        </w:rPr>
-        <w:t xml:space="preserve">indicates that understory trees</w:t>
-      </w:r>
-      <w:r>
-        <w:rPr>
-          <w:bCs/>
-          <w:b/>
-        </w:rPr>
-        <w:t xml:space="preserve"> </w:t>
-      </w:r>
-      <w:r>
-        <w:rPr>
-          <w:iCs/>
-          <w:i/>
-          <w:bCs/>
-          <w:b/>
-        </w:rPr>
-        <w:t xml:space="preserve">can</w:t>
-      </w:r>
-      <w:r>
-        <w:rPr>
-          <w:bCs/>
-          <w:b/>
-        </w:rPr>
-        <w:t xml:space="preserve"> </w:t>
-      </w:r>
-      <w:r>
-        <w:rPr>
-          <w:bCs/>
-          <w:b/>
-        </w:rPr>
-        <w:t xml:space="preserve">exhibit greater reductions in growth during unusually hot growing seasons</w:t>
-      </w:r>
-      <w:r>
-        <w:rPr>
-          <w:bCs/>
-          <w:b/>
-        </w:rPr>
-        <w:t xml:space="preserve"> </w:t>
-      </w:r>
-      <w:r>
-        <w:rPr>
-          <w:bCs/>
-          <w:b/>
-        </w:rPr>
-        <w:t xml:space="preserve">(section 5.1, Fig 4b, Rollinson</w:t>
-      </w:r>
-      <w:r>
-        <w:rPr>
-          <w:bCs/>
-          <w:b/>
-        </w:rPr>
-        <w:t xml:space="preserve"> </w:t>
-      </w:r>
-      <w:r>
-        <w:rPr>
-          <w:iCs/>
-          <w:i/>
-          <w:bCs/>
-          <w:b/>
-        </w:rPr>
-        <w:t xml:space="preserve">et al.</w:t>
-      </w:r>
-      <w:r>
-        <w:rPr>
-          <w:bCs/>
-          <w:b/>
-        </w:rPr>
-        <w:t xml:space="preserve">, 2020)</w:t>
-      </w:r>
-      <w:r>
-        <w:rPr>
-          <w:bCs/>
-          <w:b/>
-        </w:rPr>
-        <w:t xml:space="preserve">.</w:t>
-      </w:r>
-      <w:r>
-        <w:rPr>
-          <w:bCs/>
-          <w:b/>
-        </w:rPr>
-        <w:t xml:space="preserve">”</w:t>
-      </w:r>
-    </w:p>
-    <w:p>
-      <w:pPr>
-        <w:numPr>
-          <w:ilvl w:val="0"/>
-          <w:numId w:val="1002"/>
-        </w:numPr>
-      </w:pPr>
-      <w:r>
-        <w:rPr>
-          <w:bCs/>
-          <w:b/>
-        </w:rPr>
-        <w:t xml:space="preserve">“</w:t>
-      </w:r>
-      <w:r>
-        <w:rPr>
-          <w:bCs/>
-          <w:b/>
-        </w:rPr>
-        <w:t xml:space="preserve">Implications: Global Change Responses : Warming</w:t>
-      </w:r>
-      <w:r>
-        <w:rPr>
-          <w:bCs/>
-          <w:b/>
-        </w:rPr>
-        <w:t xml:space="preserve">”</w:t>
-      </w:r>
-      <w:r>
-        <w:rPr>
-          <w:bCs/>
-          <w:b/>
-        </w:rPr>
-        <w:t xml:space="preserve"> </w:t>
-      </w:r>
-      <w:r>
-        <w:rPr>
-          <w:bCs/>
-          <w:b/>
-        </w:rPr>
-        <w:t xml:space="preserve">section, final par (previous lines 803-806:</w:t>
-      </w:r>
-      <w:r>
-        <w:rPr>
-          <w:bCs/>
-          <w:b/>
-        </w:rPr>
-        <w:t xml:space="preserve"> </w:t>
-      </w:r>
-      <w:r>
-        <w:rPr>
-          <w:bCs/>
-          <w:b/>
-        </w:rPr>
-        <w:t xml:space="preserve">“</w:t>
-      </w:r>
-      <w:r>
-        <w:rPr>
-          <w:bCs/>
-          <w:b/>
-        </w:rPr>
-        <w:t xml:space="preserve">We expect that the tallest trees will be increasingly prone to hydraulic failure and damaging or lethal</w:t>
-      </w:r>
-      <w:r>
-        <w:rPr>
-          <w:bCs/>
-          <w:b/>
-        </w:rPr>
-        <w:t xml:space="preserve"> </w:t>
-      </w:r>
       <m:oMath>
         <m:sSub>
           <m:e>
@@ -2056,124 +508,14 @@
           <w:bCs/>
           <w:b/>
         </w:rPr>
-        <w:t xml:space="preserve">’s,</w:t>
-      </w:r>
-      <w:r>
-        <w:rPr>
-          <w:bCs/>
-          <w:b/>
-        </w:rPr>
-        <w:t xml:space="preserve"> </w:t>
-      </w:r>
-      <w:r>
-        <w:rPr>
-          <w:iCs/>
-          <w:i/>
-          <w:bCs/>
-          <w:b/>
-        </w:rPr>
-        <w:t xml:space="preserve">while much larger uncertainty remains surrounding the resoponses of understory trees</w:t>
-      </w:r>
-      <w:r>
-        <w:rPr>
-          <w:bCs/>
-          <w:b/>
-        </w:rPr>
-        <w:t xml:space="preserve">.</w:t>
-      </w:r>
-      <w:r>
-        <w:rPr>
-          <w:bCs/>
-          <w:b/>
-        </w:rPr>
-        <w:t xml:space="preserve">”</w:t>
-      </w:r>
-    </w:p>
-    <w:p>
-      <w:pPr>
-        <w:numPr>
-          <w:ilvl w:val="0"/>
-          <w:numId w:val="1002"/>
-        </w:numPr>
-      </w:pPr>
-      <w:r>
-        <w:rPr>
-          <w:bCs/>
-          <w:b/>
-        </w:rPr>
-        <w:t xml:space="preserve">Conclusions section, first par (text specifically cited in the comment above):</w:t>
-      </w:r>
-      <w:r>
-        <w:rPr>
-          <w:bCs/>
-          <w:b/>
-        </w:rPr>
-        <w:t xml:space="preserve"> </w:t>
-      </w:r>
-      <w:r>
-        <w:rPr>
-          <w:bCs/>
-          <w:b/>
-        </w:rPr>
-        <w:t xml:space="preserve">“</w:t>
-      </w:r>
-      <w:r>
-        <w:rPr>
-          <w:bCs/>
-          <w:b/>
-        </w:rPr>
-        <w:t xml:space="preserve">Similarly, much remains to be learned about how crown exposure influences the temperature sensitivity of woody stem growth. While the preponderance of available data suggest that large canopy trees are the most vulnerable to warming when water is limited, far less is known about the responses of understory trees, which might be more vulnerable to chronic warming stress under relatively mesic conditions (Fig. 4).</w:t>
-      </w:r>
-      <w:r>
-        <w:rPr>
-          <w:bCs/>
-          <w:b/>
-        </w:rPr>
-        <w:t xml:space="preserve">”</w:t>
-      </w:r>
-    </w:p>
-    <w:bookmarkStart w:id="30" w:name="details"/>
-    <w:p>
-      <w:pPr>
-        <w:pStyle w:val="Heading3"/>
-      </w:pPr>
-      <w:r>
-        <w:t xml:space="preserve">Details</w:t>
-      </w:r>
-    </w:p>
-    <w:p>
-      <w:pPr>
-        <w:pStyle w:val="FirstParagraph"/>
-      </w:pPr>
-      <w:r>
-        <w:t xml:space="preserve">There are a few dense sentences or run-ons that could be revised. Lines 192-196 and lines 201-204, for instance. Please revise.</w:t>
-      </w:r>
-    </w:p>
-    <w:p>
-      <w:pPr>
-        <w:pStyle w:val="BodyText"/>
-      </w:pPr>
-      <w:r>
-        <w:rPr>
-          <w:bCs/>
-          <w:b/>
-        </w:rPr>
-        <w:t xml:space="preserve">We revised the following lines:</w:t>
-      </w:r>
-    </w:p>
-    <w:p>
-      <w:pPr>
-        <w:numPr>
-          <w:ilvl w:val="0"/>
-          <w:numId w:val="1003"/>
-        </w:numPr>
-      </w:pPr>
-      <w:r>
-        <w:rPr>
-          <w:bCs/>
-          <w:b/>
-        </w:rPr>
-        <w:t xml:space="preserve">Lines 192-196: Notably, this pattern can be reversed in open forests, where below-canopy maximum</w:t>
+        <w:t xml:space="preserve"> </w:t>
+      </w:r>
+      <w:r>
+        <w:rPr>
+          <w:bCs/>
+          <w:b/>
+        </w:rPr>
+        <w:t xml:space="preserve">can be well below</w:t>
       </w:r>
       <w:r>
         <w:rPr>
@@ -2214,7 +556,17 @@
           <w:bCs/>
           <w:b/>
         </w:rPr>
-        <w:t xml:space="preserve">can be warmer than canopy</w:t>
+        <w:t xml:space="preserve">on clear nights despite low transpiration, due to radiative coupling with the very cold sky. Added the following references to L205-206:</w:t>
+      </w:r>
+      <w:r>
+        <w:t xml:space="preserve"> </w:t>
+      </w:r>
+      <w:r>
+        <w:rPr>
+          <w:bCs/>
+          <w:b/>
+        </w:rPr>
+        <w:t xml:space="preserve">Therefore, leaves are typically cooler than the air at night, and under some daytime conditions (cloudy skies, high wind speeds, and high</w:t>
       </w:r>
       <w:r>
         <w:rPr>
@@ -2248,49 +600,1644 @@
           <w:bCs/>
           <w:b/>
         </w:rPr>
-        <w:t xml:space="preserve"> </w:t>
-      </w:r>
-      <w:r>
-        <w:rPr>
-          <w:bCs/>
-          <w:b/>
-        </w:rPr>
-        <w:t xml:space="preserve">due to turbulent air mixing and the thermal radiative flux from the soil and the canopy that is intercepted by lower-canopy layers, analogous to a</w:t>
-      </w:r>
-      <w:r>
-        <w:rPr>
-          <w:bCs/>
-          <w:b/>
-        </w:rPr>
-        <w:t xml:space="preserve"> </w:t>
-      </w:r>
-      <w:r>
-        <w:rPr>
-          <w:bCs/>
-          <w:b/>
-        </w:rPr>
+        <w:t xml:space="preserve">)</w:t>
+      </w:r>
+      <w:r>
+        <w:rPr>
+          <w:bCs/>
+          <w:b/>
+        </w:rPr>
+        <w:t xml:space="preserve">(Vogel, 2009; Rey-Sánchez</w:t>
+      </w:r>
+      <w:r>
+        <w:rPr>
+          <w:bCs/>
+          <w:b/>
+        </w:rPr>
+        <w:t xml:space="preserve"> </w:t>
+      </w:r>
+      <w:r>
+        <w:rPr>
+          <w:iCs/>
+          <w:i/>
+          <w:bCs/>
+          <w:b/>
+        </w:rPr>
+        <w:t xml:space="preserve">et al.</w:t>
+      </w:r>
+      <w:r>
+        <w:rPr>
+          <w:bCs/>
+          <w:b/>
+        </w:rPr>
+        <w:t xml:space="preserve">, 2016; Cavaleri, 2020)</w:t>
+      </w:r>
+    </w:p>
+    <w:p>
+      <w:pPr>
+        <w:pStyle w:val="BodyText"/>
+      </w:pPr>
+      <w:r>
+        <w:rPr>
+          <w:iCs/>
+          <w:i/>
+        </w:rPr>
+        <w:t xml:space="preserve">Agree, but we’re only changing the one variable at a time. Just need to make this clear.</w:t>
+      </w:r>
+    </w:p>
+    <w:p>
+      <w:pPr>
+        <w:pStyle w:val="BodyText"/>
+      </w:pPr>
+      <w:r>
+        <w:rPr>
+          <w:iCs/>
+          <w:i/>
+        </w:rPr>
+        <w:t xml:space="preserve">Yes, night time conditions entail a shift in Tair, which in our case is constant</w:t>
+      </w:r>
+    </w:p>
+    <w:p>
+      <w:pPr>
+        <w:pStyle w:val="BodyText"/>
+      </w:pPr>
+      <w:r>
+        <w:t xml:space="preserve">L219, repetition with L 216</w:t>
+      </w:r>
+    </w:p>
+    <w:p>
+      <w:pPr>
+        <w:pStyle w:val="BodyText"/>
+      </w:pPr>
+      <w:r>
+        <w:rPr>
+          <w:bCs/>
+          <w:b/>
+        </w:rPr>
+        <w:t xml:space="preserve">Done</w:t>
+      </w:r>
+    </w:p>
+    <w:p>
+      <w:pPr>
+        <w:pStyle w:val="BodyText"/>
+      </w:pPr>
+      <w:r>
+        <w:t xml:space="preserve">Figure 3: TLeaf and Tleaf.</w:t>
+      </w:r>
+    </w:p>
+    <w:p>
+      <w:pPr>
+        <w:pStyle w:val="BodyText"/>
+      </w:pPr>
+      <w:r>
+        <w:rPr>
+          <w:bCs/>
+          <w:b/>
+        </w:rPr>
+        <w:t xml:space="preserve">Done</w:t>
+      </w:r>
+    </w:p>
+    <w:p>
+      <w:pPr>
+        <w:pStyle w:val="BodyText"/>
+      </w:pPr>
+      <w:r>
+        <w:t xml:space="preserve">l258 under soil wet conditions?</w:t>
+      </w:r>
+    </w:p>
+    <w:p>
+      <w:pPr>
+        <w:pStyle w:val="BodyText"/>
+      </w:pPr>
+      <w:r>
+        <w:rPr>
+          <w:iCs/>
+          <w:i/>
+        </w:rPr>
+        <w:t xml:space="preserve">doing this because I don’t think we want to talk about soil conditions. I’ve always had atmospheric conditions in my mind as I’ve thought about this.</w:t>
+      </w:r>
+    </w:p>
+    <w:p>
+      <w:pPr>
+        <w:pStyle w:val="BodyText"/>
+      </w:pPr>
+      <w:r>
+        <w:t xml:space="preserve">L298-299 Far red to red light: I think this could be developed here or somewhere else. You covered the vertical variation in light quantity inside the canopy, but you could also report the vertical change in light quality (light spectrum) as the leaves absorb preferentially some wavelengths but reflects or transmit others.</w:t>
+      </w:r>
+    </w:p>
+    <w:p>
+      <w:pPr>
+        <w:pStyle w:val="BodyText"/>
+      </w:pPr>
+      <w:r>
+        <w:rPr>
+          <w:bCs/>
+          <w:b/>
+        </w:rPr>
+        <w:t xml:space="preserve">Thank you for the suggestion, we added the following lines to Lines (xxx):</w:t>
+      </w:r>
+      <w:r>
+        <w:t xml:space="preserve"> </w:t>
+      </w:r>
+      <w:r>
+        <w:rPr>
+          <w:bCs/>
+          <w:b/>
+        </w:rPr>
+        <w:t xml:space="preserve">Canopy foliage absorbs a large portion of PAR (400-700nm), and selectively filters incident light along the gradient, therefore altering the spectral characteristics of light received in the lower canopy layers. Along with decreasing PAR, there is a decrease in the red (~685-690 nm) to far red (~730-740 nm) ratio of light as it reaches the forest floor, where understories are enriched in near infrared radiation and absorb light in wavelengths of 700-1000 nm</w:t>
+      </w:r>
+      <w:r>
+        <w:rPr>
+          <w:bCs/>
+          <w:b/>
+        </w:rPr>
+        <w:t xml:space="preserve"> </w:t>
+      </w:r>
+      <w:r>
+        <w:rPr>
+          <w:bCs/>
+          <w:b/>
+        </w:rPr>
+        <w:t xml:space="preserve">(de Castro, 2000; Poorter</w:t>
+      </w:r>
+      <w:r>
+        <w:rPr>
+          <w:bCs/>
+          <w:b/>
+        </w:rPr>
+        <w:t xml:space="preserve"> </w:t>
+      </w:r>
+      <w:r>
+        <w:rPr>
+          <w:iCs/>
+          <w:i/>
+          <w:bCs/>
+          <w:b/>
+        </w:rPr>
+        <w:t xml:space="preserve">et al.</w:t>
+      </w:r>
+      <w:r>
+        <w:rPr>
+          <w:bCs/>
+          <w:b/>
+        </w:rPr>
+        <w:t xml:space="preserve">, 2000)</w:t>
+      </w:r>
+    </w:p>
+    <w:p>
+      <w:pPr>
+        <w:pStyle w:val="BodyText"/>
+      </w:pPr>
+      <w:r>
+        <w:t xml:space="preserve">L 322 consider homogenizing the photosynthetic capacity (AA) with the other notations in Table 2.</w:t>
+      </w:r>
+    </w:p>
+    <w:p>
+      <w:pPr>
+        <w:pStyle w:val="BodyText"/>
+      </w:pPr>
+      <w:r>
+        <w:rPr>
+          <w:bCs/>
+          <w:b/>
+        </w:rPr>
+        <w:t xml:space="preserve">Done</w:t>
+      </w:r>
+    </w:p>
+    <w:p>
+      <w:pPr>
+        <w:pStyle w:val="BodyText"/>
+      </w:pPr>
+      <w:r>
+        <w:t xml:space="preserve">Table 1: Unit for PAR absorptance (should be % I think)</w:t>
+      </w:r>
+    </w:p>
+    <w:p>
+      <w:pPr>
+        <w:pStyle w:val="BodyText"/>
+      </w:pPr>
+      <w:r>
+        <w:rPr>
+          <w:bCs/>
+          <w:b/>
+        </w:rPr>
+        <w:t xml:space="preserve">The units in the table are in %nm i.e. % wavelength</w:t>
+      </w:r>
+    </w:p>
+    <w:p>
+      <w:pPr>
+        <w:pStyle w:val="BodyText"/>
+      </w:pPr>
+      <w:r>
+        <w:t xml:space="preserve">Paragraphs 3.1 and 3.2:</w:t>
+      </w:r>
+      <w:r>
+        <w:t xml:space="preserve"> </w:t>
+      </w:r>
+      <w:r>
+        <w:t xml:space="preserve">I thought that the comparison between intra species and interspecies gradients is very interesting. I wondered if there are more studies to expand it. One key article that I know is (Lloyd et al., 2010) which showed that within tree gradients and between tree gradients are similar for a lot of leaf traits in tropical forests. I think this is one of the reasons why DGCMs are relatively accurate even if the canopy description is quite simple. (The vertical gradients in photosynthetic parameters are scaled on Na gradients, which are the same intra and between species in this study).</w:t>
+      </w:r>
+    </w:p>
+    <w:p>
+      <w:pPr>
+        <w:pStyle w:val="BodyText"/>
+      </w:pPr>
+      <w:r>
+        <w:t xml:space="preserve">L429 I am not fully sure if I understood this sentence, consider maybe developing the idea. Do you mean that the variation is higher in canopy made of multi species than on the canopy of single species? If so, I didn’t understand the comparison with understory species.</w:t>
+      </w:r>
+    </w:p>
+    <w:p>
+      <w:pPr>
+        <w:pStyle w:val="BodyText"/>
+      </w:pPr>
+      <w:r>
+        <w:rPr>
+          <w:bCs/>
+          <w:b/>
+        </w:rPr>
+        <w:t xml:space="preserve">We removed this sentence because yes, it is confusing, and the points addressed from comments above provide substantial information for inter- and intra-canopy leaf traits.</w:t>
+      </w:r>
+    </w:p>
+    <w:p>
+      <w:pPr>
+        <w:pStyle w:val="BodyText"/>
+      </w:pPr>
+      <w:r>
+        <w:t xml:space="preserve">L470 A thought: Stomatal conductance is highly correlated to photosynthetic capacity (Wong et al., 1979) so the gradients in conductance are expected to follow the gradients in photosynthetic capacity. The water use efficiency (gs/A) or the slope parameter of conductance models (Medlyn et al., 2011) could change vertically inside the profiles. I don’t know if there are a lot of studies on the vertical variation of the water use efficiency or the slope parameter, but that could be something interesting to mention. See for example (Buckley, 2021).</w:t>
+      </w:r>
+    </w:p>
+    <w:p>
+      <w:pPr>
+        <w:pStyle w:val="BodyText"/>
+      </w:pPr>
+      <w:r>
+        <w:rPr>
+          <w:bCs/>
+          <w:b/>
+        </w:rPr>
+        <w:t xml:space="preserve">We appreciate this comment, and have added mention of the fact that maximum</w:t>
+      </w:r>
+      <w:r>
+        <w:rPr>
+          <w:bCs/>
+          <w:b/>
+        </w:rPr>
+        <w:t xml:space="preserve"> </w:t>
+      </w:r>
+      <m:oMath>
+        <m:sSub>
+          <m:e>
+            <m:r>
+              <m:t>g</m:t>
+            </m:r>
+          </m:e>
+          <m:sub>
+            <m:r>
+              <m:t>s</m:t>
+            </m:r>
+          </m:sub>
+        </m:sSub>
+      </m:oMath>
+      <w:r>
+        <w:rPr>
+          <w:bCs/>
+          <w:b/>
+        </w:rPr>
+        <w:t xml:space="preserve"> </w:t>
+      </w:r>
+      <w:r>
+        <w:rPr>
+          <w:bCs/>
+          <w:b/>
+        </w:rPr>
+        <w:t xml:space="preserve">increases with light in the canopy because it typically tracks photosynthetic capacity, per</w:t>
+      </w:r>
+      <w:r>
+        <w:rPr>
+          <w:bCs/>
+          <w:b/>
+        </w:rPr>
+        <w:t xml:space="preserve"> </w:t>
+      </w:r>
+      <w:r>
+        <w:rPr>
+          <w:bCs/>
+          <w:b/>
+        </w:rPr>
+        <w:t xml:space="preserve">Wong</w:t>
+      </w:r>
+      <w:r>
+        <w:rPr>
+          <w:bCs/>
+          <w:b/>
+        </w:rPr>
+        <w:t xml:space="preserve"> </w:t>
+      </w:r>
+      <w:r>
+        <w:rPr>
+          <w:iCs/>
+          <w:i/>
+          <w:bCs/>
+          <w:b/>
+        </w:rPr>
+        <w:t xml:space="preserve">et al.</w:t>
+      </w:r>
+      <w:r>
+        <w:rPr>
+          <w:bCs/>
+          <w:b/>
+        </w:rPr>
+        <w:t xml:space="preserve"> </w:t>
+      </w:r>
+      <w:r>
+        <w:rPr>
+          <w:bCs/>
+          <w:b/>
+        </w:rPr>
+        <w:t xml:space="preserve">(1979)</w:t>
+      </w:r>
+      <w:r>
+        <w:rPr>
+          <w:bCs/>
+          <w:b/>
+        </w:rPr>
+        <w:t xml:space="preserve">. There is a great deal of literature showing that the relative limitation of photosynthesis by stomata (gs/A, or intrinsic WUE) tends to be greater in the upper canopy, which results in lower intercellular CO</w:t>
+      </w:r>
+      <w:r>
+        <w:rPr>
+          <w:vertAlign w:val="subscript"/>
+          <w:bCs/>
+          <w:b/>
+        </w:rPr>
+        <w:t xml:space="preserve">2</w:t>
+      </w:r>
+      <w:r>
+        <w:rPr>
+          <w:bCs/>
+          <w:b/>
+        </w:rPr>
+        <w:t xml:space="preserve"> </w:t>
+      </w:r>
+      <w:r>
+        <w:rPr>
+          <w:bCs/>
+          <w:b/>
+        </w:rPr>
+        <w:t xml:space="preserve">and C isotope discrimination, as noted in the original manuscript (lines xxx).</w:t>
+      </w:r>
+    </w:p>
+    <w:p>
+      <w:pPr>
+        <w:pStyle w:val="BodyText"/>
+      </w:pPr>
+      <w:r>
+        <w:t xml:space="preserve">I also think you could describe a little bit more the hydraulic constraints that increase with height. See for example (Koch et al., 2004). I think there are also other papers discussing the effect of height on water potential and stomatal conductance. You mention some aspects of it later, around L 636.</w:t>
+      </w:r>
+    </w:p>
+    <w:p>
+      <w:pPr>
+        <w:pStyle w:val="BodyText"/>
+      </w:pPr>
+      <w:r>
+        <w:rPr>
+          <w:bCs/>
+          <w:b/>
+        </w:rPr>
+        <w:t xml:space="preserve">We have added mention of a few papers documenting the hydraulic constraints with height as they affect stomatal conductance</w:t>
+      </w:r>
+      <w:r>
+        <w:rPr>
+          <w:bCs/>
+          <w:b/>
+        </w:rPr>
+        <w:t xml:space="preserve"> </w:t>
+      </w:r>
+      <w:r>
+        <w:rPr>
+          <w:bCs/>
+          <w:b/>
+        </w:rPr>
+        <w:t xml:space="preserve">(Yoder</w:t>
+      </w:r>
+      <w:r>
+        <w:rPr>
+          <w:bCs/>
+          <w:b/>
+        </w:rPr>
+        <w:t xml:space="preserve"> </w:t>
+      </w:r>
+      <w:r>
+        <w:rPr>
+          <w:iCs/>
+          <w:i/>
+          <w:bCs/>
+          <w:b/>
+        </w:rPr>
+        <w:t xml:space="preserve">et al.</w:t>
+      </w:r>
+      <w:r>
+        <w:rPr>
+          <w:bCs/>
+          <w:b/>
+        </w:rPr>
+        <w:t xml:space="preserve">, 1994; Koch</w:t>
+      </w:r>
+      <w:r>
+        <w:rPr>
+          <w:bCs/>
+          <w:b/>
+        </w:rPr>
+        <w:t xml:space="preserve"> </w:t>
+      </w:r>
+      <w:r>
+        <w:rPr>
+          <w:iCs/>
+          <w:i/>
+          <w:bCs/>
+          <w:b/>
+        </w:rPr>
+        <w:t xml:space="preserve">et al.</w:t>
+      </w:r>
+      <w:r>
+        <w:rPr>
+          <w:bCs/>
+          <w:b/>
+        </w:rPr>
+        <w:t xml:space="preserve">, 2004; Sillett</w:t>
+      </w:r>
+      <w:r>
+        <w:rPr>
+          <w:bCs/>
+          <w:b/>
+        </w:rPr>
+        <w:t xml:space="preserve"> </w:t>
+      </w:r>
+      <w:r>
+        <w:rPr>
+          <w:iCs/>
+          <w:i/>
+          <w:bCs/>
+          <w:b/>
+        </w:rPr>
+        <w:t xml:space="preserve">et al.</w:t>
+      </w:r>
+      <w:r>
+        <w:rPr>
+          <w:bCs/>
+          <w:b/>
+        </w:rPr>
+        <w:t xml:space="preserve">, 2010)</w:t>
+      </w:r>
+      <w:r>
+        <w:rPr>
+          <w:bCs/>
+          <w:b/>
+        </w:rPr>
+        <w:t xml:space="preserve">.</w:t>
+      </w:r>
+    </w:p>
+    <w:p>
+      <w:pPr>
+        <w:pStyle w:val="BodyText"/>
+      </w:pPr>
+      <w:r>
+        <w:t xml:space="preserve">L471, I think the word conductance is missing.</w:t>
+      </w:r>
+    </w:p>
+    <w:p>
+      <w:pPr>
+        <w:pStyle w:val="BodyText"/>
+      </w:pPr>
+      <w:r>
+        <w:rPr>
+          <w:bCs/>
+          <w:b/>
+        </w:rPr>
+        <w:t xml:space="preserve">Done</w:t>
+      </w:r>
+    </w:p>
+    <w:p>
+      <w:pPr>
+        <w:pStyle w:val="BodyText"/>
+      </w:pPr>
+      <w:r>
+        <w:t xml:space="preserve">L 513 Vcmax (c in subscript?)</w:t>
+      </w:r>
+    </w:p>
+    <w:p>
+      <w:pPr>
+        <w:pStyle w:val="BodyText"/>
+      </w:pPr>
+      <w:r>
+        <w:rPr>
+          <w:bCs/>
+          <w:b/>
+        </w:rPr>
+        <w:t xml:space="preserve">Done</w:t>
+      </w:r>
+    </w:p>
+    <w:p>
+      <w:pPr>
+        <w:pStyle w:val="BodyText"/>
+      </w:pPr>
+      <w:r>
+        <w:t xml:space="preserve">L 609 It is a detail, but you sometimes use the word</w:t>
+      </w:r>
+      <w:r>
+        <w:t xml:space="preserve"> </w:t>
+      </w:r>
+      <w:r>
         <w:t xml:space="preserve">‘</w:t>
       </w:r>
       <w:r>
-        <w:rPr>
-          <w:bCs/>
-          <w:b/>
-        </w:rPr>
-        <w:t xml:space="preserve">canopy greenhouse effect</w:t>
-      </w:r>
-      <w:r>
-        <w:rPr>
-          <w:bCs/>
-          <w:b/>
-        </w:rPr>
+        <w:t xml:space="preserve">canopy</w:t>
+      </w:r>
+      <w:r>
         <w:t xml:space="preserve">’</w:t>
+      </w:r>
+      <w:r>
+        <w:t xml:space="preserve"> </w:t>
+      </w:r>
+      <w:r>
+        <w:t xml:space="preserve">to describe the top of the vegetation, and sometimes you precise</w:t>
+      </w:r>
+      <w:r>
+        <w:t xml:space="preserve"> </w:t>
+      </w:r>
+      <w:r>
+        <w:t xml:space="preserve">‘</w:t>
+      </w:r>
+      <w:r>
+        <w:t xml:space="preserve">top of canopy</w:t>
+      </w:r>
+      <w:r>
+        <w:t xml:space="preserve">’</w:t>
+      </w:r>
+      <w:r>
+        <w:t xml:space="preserve">. You also use canopy to describe all the vegetation from understory to the canopy, and you sometimes change definition from one sentence to another. Usually, it is easy to understand with the context of the sentence, but you might want to be consistent everywhere.</w:t>
+      </w:r>
+    </w:p>
+    <w:p>
+      <w:pPr>
+        <w:pStyle w:val="BodyText"/>
+      </w:pPr>
+      <w:r>
+        <w:t xml:space="preserve">L 665 though</w:t>
+      </w:r>
+    </w:p>
+    <w:p>
+      <w:pPr>
+        <w:pStyle w:val="BodyText"/>
+      </w:pPr>
+      <w:r>
+        <w:rPr>
+          <w:bCs/>
+          <w:b/>
+        </w:rPr>
+        <w:t xml:space="preserve">Done</w:t>
+      </w:r>
+    </w:p>
+    <w:p>
+      <w:pPr>
+        <w:pStyle w:val="BodyText"/>
+      </w:pPr>
+      <w:r>
+        <w:t xml:space="preserve">More details on my thoughts for the</w:t>
+      </w:r>
+      <w:r>
+        <w:t xml:space="preserve"> </w:t>
+      </w:r>
+      <w:r>
+        <w:t xml:space="preserve">‘</w:t>
+      </w:r>
+      <w:r>
+        <w:t xml:space="preserve">Scaling across space and time</w:t>
+      </w:r>
+      <w:r>
+        <w:t xml:space="preserve">’</w:t>
+      </w:r>
+      <w:r>
+        <w:t xml:space="preserve"> </w:t>
+      </w:r>
+      <w:r>
+        <w:t xml:space="preserve">paragraph:</w:t>
+      </w:r>
+    </w:p>
+    <w:p>
+      <w:pPr>
+        <w:pStyle w:val="BodyText"/>
+      </w:pPr>
+      <w:r>
+        <w:t xml:space="preserve">Most DGCMs represent a vertical variability in the main physiological parameters (Vcmax, Jmax, Rdark, Na). See for example (Krinner et al., 2005; Clark et al., 2011; Oleson et al., 2013). They all use some form of an exponential decrease in the photosynthetic parameters from the canopy to the ground. Since a lot of parameters and variables depend on Vcmax (for example A and therefore gs), this allows the representation of the vertical variation of a lot of leaf traits and variables. Big leaf models have this capability (see for example Krinner et al. 2005 that you cited, Appendix, or Clark et al. 2011). I think it is not clear in the way you wrote this paragraph, and it looks like</w:t>
+      </w:r>
+      <w:r>
+        <w:t xml:space="preserve"> </w:t>
+      </w:r>
+      <w:r>
+        <w:t xml:space="preserve">‘</w:t>
+      </w:r>
+      <w:r>
+        <w:t xml:space="preserve">big leaf</w:t>
+      </w:r>
+      <w:r>
+        <w:t xml:space="preserve">’</w:t>
+      </w:r>
+      <w:r>
+        <w:t xml:space="preserve"> </w:t>
+      </w:r>
+      <w:r>
+        <w:t xml:space="preserve">models do not represent any vertical variation at all. Note also that it is possible to use multi-layer models with or without considering shaded and sunlit leaves (See for example Clark et al. 2011).</w:t>
+      </w:r>
+    </w:p>
+    <w:p>
+      <w:pPr>
+        <w:pStyle w:val="BodyText"/>
+      </w:pPr>
+      <w:hyperlink r:id="rId23">
+        <w:r>
+          <w:rPr>
+            <w:rStyle w:val="Hyperlink"/>
+            <w:iCs/>
+            <w:i/>
+          </w:rPr>
+          <w:t xml:space="preserve">issue #82</w:t>
+        </w:r>
+      </w:hyperlink>
+    </w:p>
+    <w:p>
+      <w:pPr>
+        <w:pStyle w:val="BodyText"/>
+      </w:pPr>
+      <w:r>
+        <w:rPr>
+          <w:bCs/>
+          <w:b/>
+        </w:rPr>
+        <w:t xml:space="preserve">Thank you for noting the need to clarify this point. We have added a passage at the end of the sentence that mentions big-leaf models to clarify that they do indeed account for assumed vertical profiles:</w:t>
+      </w:r>
+      <w:r>
+        <w:rPr>
+          <w:bCs/>
+          <w:b/>
+        </w:rPr>
+        <w:t xml:space="preserve"> </w:t>
+      </w:r>
+      <w:r>
+        <w:rPr>
+          <w:bCs/>
+          <w:b/>
+        </w:rPr>
+        <w:t xml:space="preserve">“</w:t>
+      </w:r>
+      <w:r>
+        <w:rPr>
+          <w:bCs/>
+          <w:b/>
+        </w:rPr>
+        <w:t xml:space="preserve">…to big-leaf models that reduce 3D vegetation structure across the entire biosphere into a single vegetation layer,</w:t>
+      </w:r>
+      <w:r>
+        <w:rPr>
+          <w:bCs/>
+          <w:b/>
+        </w:rPr>
+        <w:t xml:space="preserve"> </w:t>
+      </w:r>
+      <w:r>
+        <w:rPr>
+          <w:iCs/>
+          <w:i/>
+          <w:bCs/>
+          <w:b/>
+          <w:bCs/>
+          <w:b/>
+        </w:rPr>
+        <w:t xml:space="preserve">implicitly capturing vertical profiles in light, photosynthetic capacity and other features by assuming those profiles are exponential and thus can be integrated analytically…”</w:t>
+      </w:r>
+      <w:r>
+        <w:rPr>
+          <w:bCs/>
+          <w:b/>
+        </w:rPr>
+        <w:t xml:space="preserve">(added text underlined here). We also deleted the clause that occurred two sentences later, that had said about big-leaf models: “…which do not represent any vertical stratification…</w:t>
+      </w:r>
+      <w:r>
+        <w:rPr>
+          <w:bCs/>
+          <w:b/>
+        </w:rPr>
+        <w:t xml:space="preserve">”</w:t>
+      </w:r>
+    </w:p>
+    <w:p>
+      <w:pPr>
+        <w:pStyle w:val="BodyText"/>
+      </w:pPr>
+      <w:r>
+        <w:t xml:space="preserve">To me, an important remark is that most gradients in DGVMs are prescribed. More data would of course help to better understand and quantify the gradients, and to compare them with model representations (part</w:t>
+      </w:r>
+      <w:r>
+        <w:t xml:space="preserve"> </w:t>
+      </w:r>
+      <w:r>
+        <w:t xml:space="preserve">‘</w:t>
+      </w:r>
+      <w:r>
+        <w:t xml:space="preserve">Scaling in situ data with remote sensing</w:t>
+      </w:r>
+      <w:r>
+        <w:t xml:space="preserve">’</w:t>
+      </w:r>
+      <w:r>
+        <w:t xml:space="preserve"> </w:t>
+      </w:r>
+      <w:r>
+        <w:t xml:space="preserve">of your paper). But in the end, the mechanisms explaining those gradients are still not really known, in the sense that they can’t be efficiently modeled prognostically. This is due to the multiple sources of parameters variation that you highlighted (light environment, temperature, hydraulic, …). A lot of research is done using optimality frameworks to try and predict the photosynthetic and other vegetation traits based on environmental variables. See for example (Ali et al., 2016; Buckley, 2021). A question I have, is if including more precise cohorts as you suggest, would improve the accuracy of models given all the uncertainty in the parametrization of their traits.</w:t>
+      </w:r>
+    </w:p>
+    <w:p>
+      <w:pPr>
+        <w:pStyle w:val="BodyText"/>
+      </w:pPr>
+      <w:hyperlink r:id="rId23">
+        <w:r>
+          <w:rPr>
+            <w:rStyle w:val="Hyperlink"/>
+            <w:iCs/>
+            <w:i/>
+          </w:rPr>
+          <w:t xml:space="preserve">issue #82</w:t>
+        </w:r>
+      </w:hyperlink>
+    </w:p>
+    <w:p>
+      <w:pPr>
+        <w:pStyle w:val="BodyText"/>
+      </w:pPr>
+      <w:r>
+        <w:t xml:space="preserve">Table S3: Including the words vertical or vertical gradient could have been useful.</w:t>
+      </w:r>
+    </w:p>
+    <w:p>
+      <w:pPr>
+        <w:pStyle w:val="BodyText"/>
+      </w:pPr>
+      <w:r>
+        <w:t xml:space="preserve">I included below some more references, mostly in the tropics.</w:t>
+      </w:r>
+    </w:p>
+    <w:p>
+      <w:pPr>
+        <w:pStyle w:val="BodyText"/>
+      </w:pPr>
+      <w:r>
+        <w:t xml:space="preserve">(Kitajima et al., 1997; Valladares et al., 1997, 2000; Thomas &amp; Bazzaz, 1999; Carswell et al., 2000; Koch et al., 2004; Coste et al., 2005; Domingues et al., 2005; Lloyd et al., 2010; Van Goethem et al., 2014; Crous et al., 2020; Béland &amp; Baldocchi, 2021)</w:t>
+      </w:r>
+    </w:p>
+    <w:p>
+      <w:pPr>
+        <w:pStyle w:val="BodyText"/>
+      </w:pPr>
+      <w:r>
+        <w:t xml:space="preserve">Ali AA, Xu C, Rogers A, Fisher RA, Wullschleger SD, Massoud EC, Vrugt JA, Muss JD, McDowell NG, Fisher JB, et al. 2016. A global scale mechanistic model of photosynthetic capacity (LUNA V1.0). Geoscientific Model Development 9: 587–606.</w:t>
+      </w:r>
+    </w:p>
+    <w:p>
+      <w:pPr>
+        <w:pStyle w:val="BodyText"/>
+      </w:pPr>
+      <w:r>
+        <w:t xml:space="preserve">Béland M, Baldocchi DD. 2021. Vertical structure heterogeneity in broadleaf forests: Effects on light interception and canopy photosynthesis. Agricultural and Forest Meteorology 307: 108525.</w:t>
+      </w:r>
+    </w:p>
+    <w:p>
+      <w:pPr>
+        <w:pStyle w:val="BodyText"/>
+      </w:pPr>
+      <w:r>
+        <w:t xml:space="preserve">Buckley TN. 2021. Optimal carbon partitioning helps reconcile the apparent divergence between optimal and observed canopy profiles of photosynthetic capacity. New Phytologist 230: 2246–2260.</w:t>
+      </w:r>
+    </w:p>
+    <w:p>
+      <w:pPr>
+        <w:pStyle w:val="BodyText"/>
+      </w:pPr>
+      <w:r>
+        <w:t xml:space="preserve">Carswell FE, Meir P, Wandelli EV, Bonates LCM, Kruijt B, Barbosa EM, Nobre AD, Grace J, Jarvis PG. 2000. Photosynthetic capacity in a central Amazonian rain forest. Tree Physiology 20: 179–186.</w:t>
+      </w:r>
+    </w:p>
+    <w:p>
+      <w:pPr>
+        <w:pStyle w:val="BodyText"/>
+      </w:pPr>
+      <w:r>
+        <w:t xml:space="preserve">Clark DB, Mercado LM, Sitch S, Jones CD, Gedney N, Best MJ, Pryor M, Rooney GG, Essery RLH, Blyth E, et al. 2011. The Joint UK Land Environment Simulator (JULES), model description – Part 2: Carbon fluxes and vegetation dynamics. Geoscientific Model Development 4: 701–722.</w:t>
+      </w:r>
+    </w:p>
+    <w:p>
+      <w:pPr>
+        <w:pStyle w:val="BodyText"/>
+      </w:pPr>
+      <w:r>
+        <w:t xml:space="preserve">Coste S, Roggy J-C, Imbert P, Born C, Bonal D, Dreyer E. 2005. Leaf photosynthetic traits of 14 tropical rain forest species in relation to leaf nitrogen concentration and shade tolerance. Tree physiology 25: 1127–1137.</w:t>
+      </w:r>
+    </w:p>
+    <w:p>
+      <w:pPr>
+        <w:pStyle w:val="BodyText"/>
+      </w:pPr>
+      <w:r>
+        <w:t xml:space="preserve">Crous KY, Campany CE, Lopez Rodriguez RA, Cano FJ, Ellsworth DS. 2020. [In Press] Canopy position affects photosynthesis and anatomy in mature Eucalyptus trees in elevated CO2. Tree Physiology.</w:t>
+      </w:r>
+    </w:p>
+    <w:p>
+      <w:pPr>
+        <w:pStyle w:val="BodyText"/>
+      </w:pPr>
+      <w:r>
+        <w:t xml:space="preserve">Domingues TF, Berry JA, Martinelli LA, Ometto JP, Ehleringer JR. 2005. Parameterization of canopy structure and leaf-level gas exchange for an eastern Amazonian tropical rain forest (Tapajos National Forest, Para, Brazil). Earth Interactions 9: 1–23.</w:t>
+      </w:r>
+    </w:p>
+    <w:p>
+      <w:pPr>
+        <w:pStyle w:val="BodyText"/>
+      </w:pPr>
+      <w:r>
+        <w:t xml:space="preserve">Kitajima K, Mulkey SS, Wright SJ. 1997. Seasonal leaf phenotypes in the canopy of a tropical dry forest: photosynthetic characteristics and associated traits. Oecologia 109: 490–498.</w:t>
+      </w:r>
+    </w:p>
+    <w:p>
+      <w:pPr>
+        <w:pStyle w:val="BodyText"/>
+      </w:pPr>
+      <w:r>
+        <w:t xml:space="preserve">Koch GW, Sillett SC, Jennings GM, Davis SD. 2004. The limits to tree height. Nature 428: 851–854.</w:t>
+      </w:r>
+    </w:p>
+    <w:p>
+      <w:pPr>
+        <w:pStyle w:val="BodyText"/>
+      </w:pPr>
+      <w:r>
+        <w:t xml:space="preserve">Krinner G, Viovy N, Noblet-Ducoudré N de, Ogée J, Polcher J, Friedlingstein P, Ciais P, Sitch S, Prentice IC. 2005. A dynamic global vegetation model for studies of the coupled atmosphere-biosphere system. Global Biogeochemical Cycles 19.</w:t>
+      </w:r>
+    </w:p>
+    <w:p>
+      <w:pPr>
+        <w:pStyle w:val="BodyText"/>
+      </w:pPr>
+      <w:r>
+        <w:t xml:space="preserve">Lloyd J, Patiño S, Paiva RQ, Nardoto GB, Quesada CA, Santos AJB, Baker TR, Brand WA, Hilke I, Gielmann H, et al. 2010. Optimisation of photosynthetic carbon gain and within-canopy gradients of associated foliar traits for Amazon forest trees. Biogeosciences 7: 1833–1859.</w:t>
+      </w:r>
+    </w:p>
+    <w:p>
+      <w:pPr>
+        <w:pStyle w:val="BodyText"/>
+      </w:pPr>
+      <w:r>
+        <w:t xml:space="preserve">Medlyn BE, Duursma RA, Eamus D, Ellsworth DS, Prentice IC, Barton CVM, Crous KY, Angelis PD, Freeman M, Wingate L. 2011. Reconciling the optimal and empirical approaches to modelling stomatal conductance. Global Change Biology 17: 2134–2144.</w:t>
+      </w:r>
+    </w:p>
+    <w:p>
+      <w:pPr>
+        <w:pStyle w:val="BodyText"/>
+      </w:pPr>
+      <w:r>
+        <w:t xml:space="preserve">Oleson K, Lawrence D, Bonan G, Drewniak B, Huang M, Koven C, Levis S, Li F, Riley W, Subin Z, et al. 2013. Technical description of version 4.5 of the Community Land Model (CLM). Boulder, Colorado, US: NCAR TECHNICAL NOTES.</w:t>
+      </w:r>
+    </w:p>
+    <w:p>
+      <w:pPr>
+        <w:pStyle w:val="BodyText"/>
+      </w:pPr>
+      <w:r>
+        <w:t xml:space="preserve">Thomas SC, Bazzaz FA. 1999. Asymptotic height as a predictor of photosynthetic characteristics in Malaysian rain forest trees. Ecology 80: 1607–1622.</w:t>
+      </w:r>
+      <w:r>
+        <w:t xml:space="preserve"> </w:t>
+      </w:r>
+      <w:r>
+        <w:t xml:space="preserve">Valladares F, Allen MT, Pearcy RW. 1997. Photosynthetic responses to dynamic light under field conditions in six tropical rainforest shrubs occuring along a light gradient. Oecologia 111: 505–514.</w:t>
+      </w:r>
+    </w:p>
+    <w:p>
+      <w:pPr>
+        <w:pStyle w:val="BodyText"/>
+      </w:pPr>
+      <w:r>
+        <w:t xml:space="preserve">Valladares F, Wright SJ, Lasso E, Kitajima K, Pearcy RW. 2000. Plastic phenotypic response to light of 16 congeneric shrubs from a Panamanian rainforest. Ecology 81: 1925–1936.</w:t>
+      </w:r>
+    </w:p>
+    <w:p>
+      <w:pPr>
+        <w:pStyle w:val="BodyText"/>
+      </w:pPr>
+      <w:r>
+        <w:t xml:space="preserve">Van Goethem D, Potters G, De Smedt S, Gu L, Samson R. 2014. Seasonal, diurnal and vertical variation in photosynthetic parameters in Phyllostachys humilis bamboo plants. Photosynthesis Research 120: 331–346.</w:t>
+      </w:r>
+    </w:p>
+    <w:p>
+      <w:pPr>
+        <w:pStyle w:val="BodyText"/>
+      </w:pPr>
+      <w:r>
+        <w:t xml:space="preserve">Wong SC, Cowan IR, Farquhar GD. 1979. Stomatal conductance correlates with photosynthetic capacity. Nature 282: 424–426.</w:t>
+      </w:r>
+    </w:p>
+    <w:bookmarkEnd w:id="24"/>
+    <w:bookmarkEnd w:id="25"/>
+    <w:bookmarkStart w:id="31" w:name="referee-2"/>
+    <w:p>
+      <w:pPr>
+        <w:pStyle w:val="Heading2"/>
+      </w:pPr>
+      <w:r>
+        <w:t xml:space="preserve">Referee: 2</w:t>
+      </w:r>
+    </w:p>
+    <w:p>
+      <w:pPr>
+        <w:pStyle w:val="FirstParagraph"/>
+      </w:pPr>
+      <w:r>
+        <w:t xml:space="preserve">A defining feature of forest canopies is their vertical variation in environment and morphology and physiology, originally described through the sun-shade leaf dichotomy or even earlier through vertical stratification diagrams as in Pearson (1971), dating further back such as the classic work of P. W. Richards (1952). Such observations were carried through to the forest meteorology community by Monteith, Jarvis and others in the 1980s (Monteith &amp; Unsworth 1990), and there are well-known patterns in micrometeorology through canopies and first-principle understanding of their meaning for energy balance within canopies. I read this review keenly interested in what these known aspects would mean for the interactions amongst leaf traits and sensitivity to temperature, tie them back to some empirical findings of more recent vintage, and possibly to gain some insights into canopy dieback phenomena during heat events or with climate warming. In the end, the latter weren’t discussed but the authors are applauded for taking on such a huge topic. Fig. 1 is a useful entrée to the subject area.</w:t>
+      </w:r>
+    </w:p>
+    <w:p>
+      <w:pPr>
+        <w:pStyle w:val="BodyText"/>
+      </w:pPr>
+      <w:r>
+        <w:rPr>
+          <w:bCs/>
+          <w:b/>
+        </w:rPr>
+        <w:t xml:space="preserve">Thank you for the review. We have added citations to the references mentioned here. We have also added some discussion of canopy dieback events(?)…</w:t>
+      </w:r>
+      <w:r>
+        <w:rPr>
+          <w:bCs/>
+          <w:b/>
+        </w:rPr>
+        <w:t xml:space="preserve"> </w:t>
+      </w:r>
+      <w:hyperlink w:anchor="details">
+        <w:r>
+          <w:rPr>
+            <w:rStyle w:val="Hyperlink"/>
+            <w:bCs/>
+            <w:b/>
+          </w:rPr>
+          <w:t xml:space="preserve">details</w:t>
+        </w:r>
+      </w:hyperlink>
+      <w:r>
+        <w:rPr>
+          <w:bCs/>
+          <w:b/>
+        </w:rPr>
+        <w:t xml:space="preserve">.</w:t>
+      </w:r>
+    </w:p>
+    <w:p>
+      <w:pPr>
+        <w:pStyle w:val="BodyText"/>
+      </w:pPr>
+      <w:r>
+        <w:rPr>
+          <w:iCs/>
+          <w:i/>
+        </w:rPr>
+        <w:t xml:space="preserve">Nidhi, be sure to cite all the references listed here.</w:t>
+      </w:r>
+    </w:p>
+    <w:p>
+      <w:pPr>
+        <w:pStyle w:val="BodyText"/>
+      </w:pPr>
+      <w:r>
+        <w:rPr>
+          <w:iCs/>
+          <w:i/>
+        </w:rPr>
+        <w:t xml:space="preserve">It would be good to add some discussion of canopy dieback events. (</w:t>
+      </w:r>
+      <w:hyperlink r:id="rId26">
+        <w:r>
+          <w:rPr>
+            <w:rStyle w:val="Hyperlink"/>
+            <w:iCs/>
+            <w:i/>
+          </w:rPr>
+          <w:t xml:space="preserve">issue #93</w:t>
+        </w:r>
+      </w:hyperlink>
+      <w:r>
+        <w:rPr>
+          <w:iCs/>
+          <w:i/>
+        </w:rPr>
+        <w:t xml:space="preserve">)</w:t>
+      </w:r>
+    </w:p>
+    <w:p>
+      <w:pPr>
+        <w:pStyle w:val="BodyText"/>
+      </w:pPr>
+      <w:r>
+        <w:t xml:space="preserve">Given the depth of what is known about within-canopy micrometeorology, I would have thought taking this on in a review wouldn’t be needed, or would be daunting and require too much detail to cover it all. As it is, I found the article launches into the empirical info too early in such an article. The article could be improved by going through the theory of how momentum and mass-transfers are attenuated through canopies and then show the empirical info from NEON in America. Overall there is too little on the theory end of things and too much</w:t>
+      </w:r>
+      <w:r>
+        <w:t xml:space="preserve"> </w:t>
+      </w:r>
+      <w:r>
+        <w:t xml:space="preserve">‘</w:t>
+      </w:r>
+      <w:r>
+        <w:t xml:space="preserve">case study</w:t>
+      </w:r>
+      <w:r>
+        <w:t xml:space="preserve">’</w:t>
+      </w:r>
+      <w:r>
+        <w:t xml:space="preserve"> </w:t>
+      </w:r>
+      <w:r>
+        <w:t xml:space="preserve">for this kind of article (see Monteith and Unsworth, and Gates to enhance the first-principle theory). As an aside, there need to be a number of improvements in Fig. 2, with lines made bolder and also height should be normalised to height relative to the top of the canopy given that trees were very different heights and meteorological masts went above the canopy to different degrees. Doing so would help make the authors’ point about differences in the Figure as well as convergence in certain properties inside canopies rather than everything being on a different y-scale.</w:t>
+      </w:r>
+    </w:p>
+    <w:p>
+      <w:pPr>
+        <w:pStyle w:val="BodyText"/>
+      </w:pPr>
+      <w:r>
+        <w:rPr>
+          <w:iCs/>
+          <w:i/>
+        </w:rPr>
+        <w:t xml:space="preserve">It would be good to bring in more theory. (</w:t>
+      </w:r>
+      <w:hyperlink r:id="rId27">
+        <w:r>
+          <w:rPr>
+            <w:rStyle w:val="Hyperlink"/>
+            <w:iCs/>
+            <w:i/>
+          </w:rPr>
+          <w:t xml:space="preserve">issue #94</w:t>
+        </w:r>
+      </w:hyperlink>
+      <w:r>
+        <w:rPr>
+          <w:iCs/>
+          <w:i/>
+        </w:rPr>
+        <w:t xml:space="preserve">)</w:t>
+      </w:r>
+    </w:p>
+    <w:p>
+      <w:pPr>
+        <w:pStyle w:val="BodyText"/>
+      </w:pPr>
+      <w:r>
+        <w:rPr>
+          <w:iCs/>
+          <w:i/>
+        </w:rPr>
+        <w:t xml:space="preserve">Fig 2:</w:t>
+      </w:r>
+      <w:r>
+        <w:rPr>
+          <w:iCs/>
+          <w:i/>
+        </w:rPr>
+        <w:t xml:space="preserve"> </w:t>
+      </w:r>
+      <w:hyperlink r:id="rId22">
+        <w:r>
+          <w:rPr>
+            <w:rStyle w:val="Hyperlink"/>
+            <w:iCs/>
+            <w:i/>
+          </w:rPr>
+          <w:t xml:space="preserve">issue #83</w:t>
+        </w:r>
+      </w:hyperlink>
+      <w:r>
+        <w:rPr>
+          <w:iCs/>
+          <w:i/>
+        </w:rPr>
+        <w:t xml:space="preserve">)</w:t>
+      </w:r>
+    </w:p>
+    <w:p>
+      <w:pPr>
+        <w:pStyle w:val="BodyText"/>
+      </w:pPr>
+      <w:r>
+        <w:t xml:space="preserve">Certainly, a discussion with a micrometeorologist or atmospheric scientist, if not already had, could improve the manuscript. Statements like l. 156:</w:t>
+      </w:r>
+      <w:r>
+        <w:t xml:space="preserve"> </w:t>
+      </w:r>
+      <w:r>
+        <w:t xml:space="preserve">‘</w:t>
+      </w:r>
+      <w:r>
+        <w:t xml:space="preserve">Wind speeds are also higher at the top of the canopy, owing to the buffering effect of the canopy</w:t>
+      </w:r>
+      <w:r>
+        <w:t xml:space="preserve">’</w:t>
+      </w:r>
+      <w:r>
+        <w:t xml:space="preserve"> </w:t>
+      </w:r>
+      <w:r>
+        <w:t xml:space="preserve">are an awkward read. Buffering? There could be much improvement by looking at it the other way: wind will blow as it does at the top of the canopy until encountering the plant canopy top as an aerodynamic drag element; then the additional leaf area entrains air movement and sweep-eject motion and eddies are attenuated through the canopy resulting in progressively lower windspeeds deeper into canopies. I don’t know how buffering enters into this, or what the authors mean here.</w:t>
+      </w:r>
+    </w:p>
+    <w:p>
+      <w:pPr>
+        <w:pStyle w:val="BodyText"/>
+      </w:pPr>
+      <w:hyperlink r:id="rId28">
+        <w:r>
+          <w:rPr>
+            <w:rStyle w:val="Hyperlink"/>
+            <w:iCs/>
+            <w:i/>
+          </w:rPr>
+          <w:t xml:space="preserve">issue #95</w:t>
+        </w:r>
+      </w:hyperlink>
+    </w:p>
+    <w:p>
+      <w:pPr>
+        <w:pStyle w:val="BodyText"/>
+      </w:pPr>
+      <w:r>
+        <w:rPr>
+          <w:bCs/>
+          <w:b/>
+        </w:rPr>
+        <w:t xml:space="preserve">We appreciate these comments and have added a discussion of canopy transport from a more theoretical perspective (lines xxx-xxx), immediately after the paragraph about canopy radiation profiles and before those on CO</w:t>
+      </w:r>
+      <w:r>
+        <w:rPr>
+          <w:vertAlign w:val="subscript"/>
+          <w:bCs/>
+          <w:b/>
+        </w:rPr>
+        <w:t xml:space="preserve">2</w:t>
+      </w:r>
+      <w:r>
+        <w:rPr>
+          <w:bCs/>
+          <w:b/>
+        </w:rPr>
+        <w:t xml:space="preserve">, H</w:t>
+      </w:r>
+      <w:r>
+        <w:rPr>
+          <w:vertAlign w:val="subscript"/>
+          <w:bCs/>
+          <w:b/>
+        </w:rPr>
+        <w:t xml:space="preserve">2</w:t>
+      </w:r>
+      <w:r>
+        <w:rPr>
+          <w:bCs/>
+          <w:b/>
+        </w:rPr>
+        <w:t xml:space="preserve">O and temperature profiles. We have also modified the subsequent paragraph about wind speeds to eliminate the use of the confusing term</w:t>
+      </w:r>
+      <w:r>
+        <w:rPr>
+          <w:bCs/>
+          <w:b/>
+        </w:rPr>
+        <w:t xml:space="preserve"> </w:t>
+      </w:r>
+      <w:r>
+        <w:rPr>
+          <w:bCs/>
+          <w:b/>
+        </w:rPr>
+        <w:t xml:space="preserve">“</w:t>
+      </w:r>
+      <w:r>
+        <w:rPr>
+          <w:bCs/>
+          <w:b/>
+        </w:rPr>
+        <w:t xml:space="preserve">buffering</w:t>
+      </w:r>
+      <w:r>
+        <w:rPr>
+          <w:bCs/>
+          <w:b/>
+        </w:rPr>
+        <w:t xml:space="preserve">”</w:t>
+      </w:r>
+      <w:r>
+        <w:rPr>
+          <w:bCs/>
+          <w:b/>
+        </w:rPr>
+        <w:t xml:space="preserve">.</w:t>
+      </w:r>
+    </w:p>
+    <w:p>
+      <w:pPr>
+        <w:pStyle w:val="BodyText"/>
+      </w:pPr>
+      <w:r>
+        <w:rPr>
+          <w:bCs/>
+          <w:b/>
+        </w:rPr>
+        <w:t xml:space="preserve">We had also used the word</w:t>
+      </w:r>
+      <w:r>
+        <w:rPr>
+          <w:bCs/>
+          <w:b/>
+        </w:rPr>
+        <w:t xml:space="preserve"> </w:t>
+      </w:r>
+      <w:r>
+        <w:rPr>
+          <w:bCs/>
+          <w:b/>
+        </w:rPr>
+        <w:t xml:space="preserve">“</w:t>
+      </w:r>
+      <w:r>
+        <w:rPr>
+          <w:bCs/>
+          <w:b/>
+        </w:rPr>
+        <w:t xml:space="preserve">buffering</w:t>
+      </w:r>
+      <w:r>
+        <w:rPr>
+          <w:bCs/>
+          <w:b/>
+        </w:rPr>
+        <w:t xml:space="preserve">”</w:t>
+      </w:r>
+      <w:r>
+        <w:rPr>
+          <w:bCs/>
+          <w:b/>
+        </w:rPr>
+        <w:t xml:space="preserve"> </w:t>
+      </w:r>
+      <w:r>
+        <w:rPr>
+          <w:bCs/>
+          <w:b/>
+        </w:rPr>
+        <w:t xml:space="preserve">in different context, where the intention was to describe how canopy attenuation (of radiation and wind) can reduce daily extremes of temperature in the lower canopy and understory. We have modified the text in those places to clarify. For example,</w:t>
+      </w:r>
+      <w:r>
+        <w:t xml:space="preserve"> </w:t>
+      </w:r>
+      <w:r>
+        <w:t xml:space="preserve">-</w:t>
+      </w:r>
+      <w:r>
+        <w:t xml:space="preserve"> </w:t>
+      </w:r>
+      <w:r>
+        <w:rPr>
+          <w:bCs/>
+          <w:b/>
+        </w:rPr>
+        <w:t xml:space="preserve">“</w:t>
+      </w:r>
+      <w:r>
+        <w:rPr>
+          <w:bCs/>
+          <w:b/>
+        </w:rPr>
+        <w:t xml:space="preserve">Canopy foliage acts as the primary physical barrier between the atmosphere and the forest floor, buffering multiple aspects of the understory conditions</w:t>
+      </w:r>
+      <w:r>
+        <w:rPr>
+          <w:bCs/>
+          <w:b/>
+        </w:rPr>
+        <w:t xml:space="preserve"> </w:t>
+      </w:r>
+      <w:r>
+        <w:rPr>
+          <w:iCs/>
+          <w:i/>
+          <w:bCs/>
+          <w:b/>
+          <w:bCs/>
+          <w:b/>
+        </w:rPr>
+        <w:t xml:space="preserve">from large fluctuations in conditions above the canopy”; (line xxx)</w:t>
+      </w:r>
+      <w:r>
+        <w:rPr>
+          <w:bCs/>
+          <w:b/>
+        </w:rPr>
+        <w:t xml:space="preserve">(new text underlined)</w:t>
+      </w:r>
+      <w:r>
+        <w:rPr>
+          <w:bCs/>
+          <w:b/>
+          <w:bCs/>
+          <w:b/>
+        </w:rPr>
+        <w:t xml:space="preserve"> </w:t>
+      </w:r>
+      <w:r>
+        <w:rPr>
+          <w:bCs/>
+          <w:b/>
+          <w:bCs/>
+          <w:b/>
+        </w:rPr>
+        <w:t xml:space="preserve">-</w:t>
+      </w:r>
+      <w:r>
+        <w:rPr>
+          <w:bCs/>
+          <w:b/>
+          <w:bCs/>
+          <w:b/>
+        </w:rPr>
+        <w:t xml:space="preserve"> </w:t>
+      </w:r>
+      <w:r>
+        <w:rPr>
+          <w:bCs/>
+          <w:b/>
+        </w:rPr>
+        <w:t xml:space="preserve">“Air temperature (Tair) often shows little variation across the vertical gradient, but under certain circumstances,</w:t>
+      </w:r>
+      <w:r>
+        <w:rPr>
+          <w:bCs/>
+          <w:b/>
+        </w:rPr>
+        <w:t xml:space="preserve"> </w:t>
+      </w:r>
+      <w:r>
+        <w:rPr>
+          <w:iCs/>
+          <w:i/>
+          <w:bCs/>
+          <w:b/>
+          <w:bCs/>
+          <w:b/>
+        </w:rPr>
+        <w:t xml:space="preserve">attenuation of radiation and vertical transport of sensible heat by the canopy can buffer the lower canopy and understory from large diurnal swings in air temperature</w:t>
+      </w:r>
+      <w:r>
+        <w:rPr>
+          <w:strike/>
+          <w:bCs/>
+          <w:b/>
+        </w:rPr>
+        <w:t xml:space="preserve">it can be significantly buffered by forest canopies</w:t>
+      </w:r>
+      <w:r>
+        <w:rPr>
+          <w:bCs/>
+          <w:b/>
+        </w:rPr>
+        <w:t xml:space="preserve">”</w:t>
+      </w:r>
+      <w:r>
+        <w:rPr>
+          <w:bCs/>
+          <w:b/>
+        </w:rPr>
+        <w:t xml:space="preserve">; (line xxx)</w:t>
+      </w:r>
+      <w:r>
+        <w:t xml:space="preserve"> </w:t>
+      </w:r>
+      <w:r>
+        <w:t xml:space="preserve">-</w:t>
+      </w:r>
+      <w:r>
+        <w:t xml:space="preserve"> </w:t>
+      </w:r>
+      <w:r>
+        <w:rPr>
+          <w:bCs/>
+          <w:b/>
+        </w:rPr>
+        <w:t xml:space="preserve">“</w:t>
+      </w:r>
+      <w:r>
+        <w:rPr>
+          <w:bCs/>
+          <w:b/>
+        </w:rPr>
+        <w:t xml:space="preserve">Typically,</w:t>
+      </w:r>
+      <w:r>
+        <w:rPr>
+          <w:bCs/>
+          <w:b/>
+        </w:rPr>
+        <w:t xml:space="preserve"> </w:t>
+      </w:r>
+      <w:r>
+        <w:rPr>
+          <w:iCs/>
+          <w:i/>
+          <w:bCs/>
+          <w:b/>
+          <w:bCs/>
+          <w:b/>
+        </w:rPr>
+        <w:t xml:space="preserve">diurnal temperature range is smaller beneath dense canopies than above, resulting in,</w:t>
+      </w:r>
+      <w:r>
+        <w:rPr>
+          <w:strike/>
+          <w:bCs/>
+          <w:b/>
+        </w:rPr>
+        <w:t xml:space="preserve">dense canopies buffer understories from high maximum Tair more than open canopies, i.e., dense canopy understories can have</w:t>
+      </w:r>
+      <w:r>
+        <w:rPr>
+          <w:bCs/>
+          <w:b/>
+        </w:rPr>
+        <w:t xml:space="preserve">cooler maximum daytime Tair and warmer nighttime minimum Tair than open canopy understories or nearby clearings.</w:t>
+      </w:r>
+      <w:r>
+        <w:rPr>
+          <w:bCs/>
+          <w:b/>
+        </w:rPr>
+        <w:t xml:space="preserve">”</w:t>
+      </w:r>
+      <w:r>
+        <w:rPr>
+          <w:bCs/>
+          <w:b/>
+        </w:rPr>
+        <w:t xml:space="preserve"> </w:t>
+      </w:r>
+      <w:r>
+        <w:rPr>
+          <w:bCs/>
+          <w:b/>
+        </w:rPr>
+        <w:t xml:space="preserve">(line xxx)</w:t>
+      </w:r>
+    </w:p>
+    <w:p>
+      <w:pPr>
+        <w:pStyle w:val="BodyText"/>
+      </w:pPr>
+      <w:r>
+        <w:t xml:space="preserve">I was eager to see the part of the manuscript about photoprotection and also its relationship to heat damage. The opening sentence (l. 384) was obvious to the point of being painful to read. Of course photoprotection is higher in the upper canopy: radiation levels are higher! Can this first sentence get revised to increase information content? This is one of the more exciting topics of the review, yet is handled only in a cursory fashion. If the authors could manage a bit more discussion of this topic it would be useful – instead they move (in the same paragraph) to VOC emissions, something I view as a separate capability of some plants. This is also confused in Fig. 1 where VAZ and VOC are placed on the same line. I’d like to see a more complete discussion of photoprotection and heat dissipation by NPQ first, and a separate paragraph about VOC. Also, there is nothing about critical temperature until late in the manuscript even though the authors skirt the issue in their text about photoprotection. This kind of thermal sensitivity is different from gas exchange (the section where the text about Tcrit occurs, l. 530-555), and should have been discussed earlier in the manuscript.</w:t>
+      </w:r>
+    </w:p>
+    <w:p>
+      <w:pPr>
+        <w:pStyle w:val="BodyText"/>
+      </w:pPr>
+      <w:hyperlink r:id="rId29">
+        <w:r>
+          <w:rPr>
+            <w:rStyle w:val="Hyperlink"/>
+            <w:iCs/>
+            <w:i/>
+          </w:rPr>
+          <w:t xml:space="preserve">issue #92</w:t>
+        </w:r>
+      </w:hyperlink>
+      <w:r>
+        <w:t xml:space="preserve"> </w:t>
+      </w:r>
+      <w:r>
+        <w:rPr>
+          <w:bCs/>
+          <w:b/>
+        </w:rPr>
+        <w:t xml:space="preserve">It is not necessarily obvious that mid- or lower-canopy leaves should have less photoprotection, given that they may experience nearly the same peak radiation loads, during sunflecks, as leaves in the upper canopy, despite generally having less capacity to dissipate light by photochemistry.</w:t>
+      </w:r>
+    </w:p>
+    <w:p>
+      <w:pPr>
+        <w:pStyle w:val="BodyText"/>
+      </w:pPr>
+      <w:r>
+        <w:t xml:space="preserve">In the first part of Section 5.1, the authors conclude this paragraph stating the</w:t>
+      </w:r>
+      <w:r>
+        <w:t xml:space="preserve"> </w:t>
+      </w:r>
+      <w:r>
+        <w:t xml:space="preserve">‘</w:t>
+      </w:r>
+      <w:r>
+        <w:t xml:space="preserve">dominant role of vertical profiles in microclimate in shaping tree growth rates</w:t>
+      </w:r>
+      <w:r>
+        <w:t xml:space="preserve">’</w:t>
+      </w:r>
+      <w:r>
+        <w:t xml:space="preserve">. However, I believe the text has confused the very large effect of light with other aspects of forest microclimate, and they very much need to clarify this. If they believe other aspects of microclimate apart from light are drivers, then I believe this would be a minority opinion in the forest biology community. If they wish to speculate about other microclimate factors that cannot be disentangled from light, I suggest that they clearly indicate their opinion and speculation. It is perhaps an area for future research to disentangle light microclimate from aspects of vertical microclimate.</w:t>
+      </w:r>
+    </w:p>
+    <w:p>
+      <w:pPr>
+        <w:pStyle w:val="BodyText"/>
+      </w:pPr>
+      <w:r>
+        <w:rPr>
+          <w:bCs/>
+          <w:b/>
+        </w:rPr>
+        <w:t xml:space="preserve">We did not intend to argue that light was not the dominant factor, but the wording was misleading. This sentence has been revised to read,</w:t>
+      </w:r>
+      <w:r>
+        <w:rPr>
+          <w:bCs/>
+          <w:b/>
+        </w:rPr>
+        <w:t xml:space="preserve"> </w:t>
+      </w:r>
+      <w:r>
+        <w:rPr>
+          <w:bCs/>
+          <w:b/>
+        </w:rPr>
+        <w:t xml:space="preserve">“</w:t>
+      </w:r>
+      <w:r>
+        <w:rPr>
+          <w:bCs/>
+          <w:b/>
+        </w:rPr>
+        <w:t xml:space="preserve">This points to a dominant role of vertical profiles in the biophysical environment, particularly light (Fig. 2) in shaping tree growth rates within forests.</w:t>
+      </w:r>
+      <w:r>
+        <w:rPr>
+          <w:bCs/>
+          <w:b/>
+        </w:rPr>
+        <w:t xml:space="preserve">”</w:t>
+      </w:r>
+    </w:p>
+    <w:p>
+      <w:pPr>
+        <w:pStyle w:val="BodyText"/>
+      </w:pPr>
+      <w:r>
+        <w:t xml:space="preserve">I am uncomfortable reading some of the major conclusions of the work here, such as speculation that large canopy trees are most vulnerable to warming when water is limited, but understory trees may be more vulnerable [to warming] when well-watered. This is not consistent with my knowledge of</w:t>
+      </w:r>
+      <w:r>
+        <w:t xml:space="preserve"> </w:t>
+      </w:r>
+      <w:r>
+        <w:t xml:space="preserve">‘</w:t>
+      </w:r>
+      <w:r>
+        <w:t xml:space="preserve">preponderance of available data</w:t>
+      </w:r>
+      <w:r>
+        <w:t xml:space="preserve">’</w:t>
+      </w:r>
+      <w:r>
+        <w:t xml:space="preserve">. Perhaps the authors implying that understory trees will succumb to warming earlier in a heat wave than large canopy trees? Is this based on the T50 evidence (l. 542-548) which is from 2 studies, or from one tree-ring study (l. 674-676), or both? An intriguing thought, but these studies and the corresponding author’s study have weaknesses and no clean experiment on this has been set up and done. I recommend that the more cautious language on l. 676-678 should in fact be repeated in the conclusions relevant to this point. It’s less stimulating and sober, but true, that it’s difficult to say so with strength of evidence and remains for further testing with good experimental design. An objective of such a review can stimulate further and better research.</w:t>
+      </w:r>
+    </w:p>
+    <w:p>
+      <w:pPr>
+        <w:pStyle w:val="BodyText"/>
+      </w:pPr>
+      <w:r>
+        <w:rPr>
+          <w:bCs/>
+          <w:b/>
+        </w:rPr>
+        <w:t xml:space="preserve">We agree that more caution is warranted on comparing canopy vs understory responses to warming, particularly because understory responses are highly uncertain. We have reworded relevant text as follows:</w:t>
       </w:r>
     </w:p>
     <w:p>
       <w:pPr>
         <w:numPr>
           <w:ilvl w:val="0"/>
-          <w:numId w:val="1003"/>
+          <w:numId w:val="1002"/>
         </w:numPr>
       </w:pPr>
       <w:r>
@@ -2298,42 +2245,56 @@
           <w:bCs/>
           <w:b/>
         </w:rPr>
-        <w:t xml:space="preserve">Notably, this pattern can be reversed in open forests. Analogous to a</w:t>
-      </w:r>
-      <w:r>
-        <w:rPr>
-          <w:bCs/>
-          <w:b/>
-        </w:rPr>
-        <w:t xml:space="preserve"> </w:t>
-      </w:r>
-      <w:r>
-        <w:rPr>
-          <w:bCs/>
-          <w:b/>
-        </w:rPr>
-        <w:t xml:space="preserve">‘</w:t>
-      </w:r>
-      <w:r>
-        <w:rPr>
-          <w:bCs/>
-          <w:b/>
-        </w:rPr>
-        <w:t xml:space="preserve">canopy greenhouse effect</w:t>
-      </w:r>
-      <w:r>
-        <w:rPr>
-          <w:bCs/>
-          <w:b/>
-        </w:rPr>
-        <w:t xml:space="preserve">’</w:t>
-      </w:r>
-      <w:r>
-        <w:rPr>
-          <w:bCs/>
-          <w:b/>
-        </w:rPr>
-        <w:t xml:space="preserve">, in open forests, below-canopy maximum</w:t>
+        <w:t xml:space="preserve">“</w:t>
+      </w:r>
+      <w:r>
+        <w:rPr>
+          <w:bCs/>
+          <w:b/>
+        </w:rPr>
+        <w:t xml:space="preserve">Implications: Global Change Responses : Warming</w:t>
+      </w:r>
+      <w:r>
+        <w:rPr>
+          <w:bCs/>
+          <w:b/>
+        </w:rPr>
+        <w:t xml:space="preserve">”</w:t>
+      </w:r>
+      <w:r>
+        <w:rPr>
+          <w:bCs/>
+          <w:b/>
+        </w:rPr>
+        <w:t xml:space="preserve"> </w:t>
+      </w:r>
+      <w:r>
+        <w:rPr>
+          <w:bCs/>
+          <w:b/>
+        </w:rPr>
+        <w:t xml:space="preserve">section, 4th par (previous lines 793-797:</w:t>
+      </w:r>
+      <w:r>
+        <w:rPr>
+          <w:bCs/>
+          <w:b/>
+        </w:rPr>
+        <w:t xml:space="preserve"> </w:t>
+      </w:r>
+      <w:r>
+        <w:rPr>
+          <w:bCs/>
+          <w:b/>
+        </w:rPr>
+        <w:t xml:space="preserve">“</w:t>
+      </w:r>
+      <w:r>
+        <w:rPr>
+          <w:bCs/>
+          <w:b/>
+        </w:rPr>
+        <w:t xml:space="preserve">While it is currently difficult to predict whether canopy or understory photosynthesis is likely to be more severely affected by higher</w:t>
       </w:r>
       <w:r>
         <w:rPr>
@@ -2374,48 +2335,125 @@
           <w:bCs/>
           <w:b/>
         </w:rPr>
-        <w:t xml:space="preserve">can be warmer than canopy</w:t>
-      </w:r>
-      <w:r>
-        <w:rPr>
-          <w:bCs/>
-          <w:b/>
-        </w:rPr>
-        <w:t xml:space="preserve"> </w:t>
-      </w:r>
-      <m:oMath>
-        <m:sSub>
-          <m:e>
-            <m:r>
-              <m:t>T</m:t>
-            </m:r>
-          </m:e>
-          <m:sub>
-            <m:r>
-              <m:t>a</m:t>
-            </m:r>
-            <m:r>
-              <m:t>i</m:t>
-            </m:r>
-            <m:r>
-              <m:t>r</m:t>
-            </m:r>
-          </m:sub>
-        </m:sSub>
-      </m:oMath>
-      <w:r>
-        <w:rPr>
-          <w:bCs/>
-          <w:b/>
-        </w:rPr>
-        <w:t xml:space="preserve">. This is due to turbulent air mixing and the thermal radiative flux from the soil and the canopy that is intercepted by lower-canopy layers</w:t>
+        <w:t xml:space="preserve">(see section 4.2),</w:t>
+      </w:r>
+      <w:r>
+        <w:rPr>
+          <w:bCs/>
+          <w:b/>
+        </w:rPr>
+        <w:t xml:space="preserve"> </w:t>
+      </w:r>
+      <w:r>
+        <w:rPr>
+          <w:iCs/>
+          <w:i/>
+          <w:bCs/>
+          <w:b/>
+        </w:rPr>
+        <w:t xml:space="preserve">limited tree-ring evidence</w:t>
+      </w:r>
+      <w:r>
+        <w:rPr>
+          <w:bCs/>
+          <w:b/>
+        </w:rPr>
+        <w:t xml:space="preserve"> </w:t>
+      </w:r>
+      <w:r>
+        <w:rPr>
+          <w:bCs/>
+          <w:b/>
+        </w:rPr>
+        <w:t xml:space="preserve">indicates that understory trees</w:t>
+      </w:r>
+      <w:r>
+        <w:rPr>
+          <w:bCs/>
+          <w:b/>
+        </w:rPr>
+        <w:t xml:space="preserve"> </w:t>
+      </w:r>
+      <w:r>
+        <w:rPr>
+          <w:iCs/>
+          <w:i/>
+          <w:bCs/>
+          <w:b/>
+        </w:rPr>
+        <w:t xml:space="preserve">can</w:t>
+      </w:r>
+      <w:r>
+        <w:rPr>
+          <w:bCs/>
+          <w:b/>
+        </w:rPr>
+        <w:t xml:space="preserve"> </w:t>
+      </w:r>
+      <w:r>
+        <w:rPr>
+          <w:bCs/>
+          <w:b/>
+        </w:rPr>
+        <w:t xml:space="preserve">exhibit greater reductions in growth during unusually hot growing seasons</w:t>
+      </w:r>
+      <w:r>
+        <w:rPr>
+          <w:bCs/>
+          <w:b/>
+        </w:rPr>
+        <w:t xml:space="preserve"> </w:t>
+      </w:r>
+      <w:r>
+        <w:rPr>
+          <w:bCs/>
+          <w:b/>
+        </w:rPr>
+        <w:t xml:space="preserve">(section 5.1, Fig 4b, Rollinson</w:t>
+      </w:r>
+      <w:r>
+        <w:rPr>
+          <w:bCs/>
+          <w:b/>
+        </w:rPr>
+        <w:t xml:space="preserve"> </w:t>
+      </w:r>
+      <w:r>
+        <w:rPr>
+          <w:iCs/>
+          <w:i/>
+          <w:bCs/>
+          <w:b/>
+        </w:rPr>
+        <w:t xml:space="preserve">et al.</w:t>
+      </w:r>
+      <w:r>
+        <w:rPr>
+          <w:bCs/>
+          <w:b/>
+        </w:rPr>
+        <w:t xml:space="preserve">, 2020)</w:t>
+      </w:r>
+      <w:r>
+        <w:rPr>
+          <w:bCs/>
+          <w:b/>
+        </w:rPr>
+        <w:t xml:space="preserve">.</w:t>
+      </w:r>
+      <w:r>
+        <w:rPr>
+          <w:bCs/>
+          <w:b/>
+        </w:rPr>
+        <w:t xml:space="preserve">”</w:t>
       </w:r>
     </w:p>
     <w:p>
       <w:pPr>
         <w:numPr>
           <w:ilvl w:val="0"/>
-          <w:numId w:val="1003"/>
+          <w:numId w:val="1002"/>
         </w:numPr>
       </w:pPr>
       <w:r>
@@ -2423,7 +2461,56 @@
           <w:bCs/>
           <w:b/>
         </w:rPr>
-        <w:t xml:space="preserve">Lines 201-204:</w:t>
+        <w:t xml:space="preserve">“</w:t>
+      </w:r>
+      <w:r>
+        <w:rPr>
+          <w:bCs/>
+          <w:b/>
+        </w:rPr>
+        <w:t xml:space="preserve">Implications: Global Change Responses : Warming</w:t>
+      </w:r>
+      <w:r>
+        <w:rPr>
+          <w:bCs/>
+          <w:b/>
+        </w:rPr>
+        <w:t xml:space="preserve">”</w:t>
+      </w:r>
+      <w:r>
+        <w:rPr>
+          <w:bCs/>
+          <w:b/>
+        </w:rPr>
+        <w:t xml:space="preserve"> </w:t>
+      </w:r>
+      <w:r>
+        <w:rPr>
+          <w:bCs/>
+          <w:b/>
+        </w:rPr>
+        <w:t xml:space="preserve">section, final par (previous lines 803-806:</w:t>
+      </w:r>
+      <w:r>
+        <w:rPr>
+          <w:bCs/>
+          <w:b/>
+        </w:rPr>
+        <w:t xml:space="preserve"> </w:t>
+      </w:r>
+      <w:r>
+        <w:rPr>
+          <w:bCs/>
+          <w:b/>
+        </w:rPr>
+        <w:t xml:space="preserve">“</w:t>
+      </w:r>
+      <w:r>
+        <w:rPr>
+          <w:bCs/>
+          <w:b/>
+        </w:rPr>
+        <w:t xml:space="preserve">We expect that the tallest trees will be increasingly prone to hydraulic failure and damaging or lethal</w:t>
       </w:r>
       <w:r>
         <w:rPr>
@@ -2460,14 +2547,124 @@
           <w:bCs/>
           <w:b/>
         </w:rPr>
-        <w:t xml:space="preserve"> </w:t>
-      </w:r>
-      <w:r>
-        <w:rPr>
-          <w:bCs/>
-          <w:b/>
-        </w:rPr>
-        <w:t xml:space="preserve">is strongly tied to</w:t>
+        <w:t xml:space="preserve">’s,</w:t>
+      </w:r>
+      <w:r>
+        <w:rPr>
+          <w:bCs/>
+          <w:b/>
+        </w:rPr>
+        <w:t xml:space="preserve"> </w:t>
+      </w:r>
+      <w:r>
+        <w:rPr>
+          <w:iCs/>
+          <w:i/>
+          <w:bCs/>
+          <w:b/>
+        </w:rPr>
+        <w:t xml:space="preserve">while much larger uncertainty remains surrounding the resoponses of understory trees</w:t>
+      </w:r>
+      <w:r>
+        <w:rPr>
+          <w:bCs/>
+          <w:b/>
+        </w:rPr>
+        <w:t xml:space="preserve">.</w:t>
+      </w:r>
+      <w:r>
+        <w:rPr>
+          <w:bCs/>
+          <w:b/>
+        </w:rPr>
+        <w:t xml:space="preserve">”</w:t>
+      </w:r>
+    </w:p>
+    <w:p>
+      <w:pPr>
+        <w:numPr>
+          <w:ilvl w:val="0"/>
+          <w:numId w:val="1002"/>
+        </w:numPr>
+      </w:pPr>
+      <w:r>
+        <w:rPr>
+          <w:bCs/>
+          <w:b/>
+        </w:rPr>
+        <w:t xml:space="preserve">Conclusions section, first par (text specifically cited in the comment above):</w:t>
+      </w:r>
+      <w:r>
+        <w:rPr>
+          <w:bCs/>
+          <w:b/>
+        </w:rPr>
+        <w:t xml:space="preserve"> </w:t>
+      </w:r>
+      <w:r>
+        <w:rPr>
+          <w:bCs/>
+          <w:b/>
+        </w:rPr>
+        <w:t xml:space="preserve">“</w:t>
+      </w:r>
+      <w:r>
+        <w:rPr>
+          <w:bCs/>
+          <w:b/>
+        </w:rPr>
+        <w:t xml:space="preserve">Similarly, much remains to be learned about how crown exposure influences the temperature sensitivity of woody stem growth. While the preponderance of available data suggest that large canopy trees are the most vulnerable to warming when water is limited, far less is known about the responses of understory trees, which might be more vulnerable to chronic warming stress under relatively mesic conditions (Fig. 4).</w:t>
+      </w:r>
+      <w:r>
+        <w:rPr>
+          <w:bCs/>
+          <w:b/>
+        </w:rPr>
+        <w:t xml:space="preserve">”</w:t>
+      </w:r>
+    </w:p>
+    <w:bookmarkStart w:id="30" w:name="details"/>
+    <w:p>
+      <w:pPr>
+        <w:pStyle w:val="Heading3"/>
+      </w:pPr>
+      <w:r>
+        <w:t xml:space="preserve">Details</w:t>
+      </w:r>
+    </w:p>
+    <w:p>
+      <w:pPr>
+        <w:pStyle w:val="FirstParagraph"/>
+      </w:pPr>
+      <w:r>
+        <w:t xml:space="preserve">There are a few dense sentences or run-ons that could be revised. Lines 192-196 and lines 201-204, for instance. Please revise.</w:t>
+      </w:r>
+    </w:p>
+    <w:p>
+      <w:pPr>
+        <w:pStyle w:val="BodyText"/>
+      </w:pPr>
+      <w:r>
+        <w:rPr>
+          <w:bCs/>
+          <w:b/>
+        </w:rPr>
+        <w:t xml:space="preserve">We revised the following lines:</w:t>
+      </w:r>
+    </w:p>
+    <w:p>
+      <w:pPr>
+        <w:numPr>
+          <w:ilvl w:val="0"/>
+          <w:numId w:val="1003"/>
+        </w:numPr>
+      </w:pPr>
+      <w:r>
+        <w:rPr>
+          <w:bCs/>
+          <w:b/>
+        </w:rPr>
+        <w:t xml:space="preserve">Lines 192-196: Notably, this pattern can be reversed in open forests, where below-canopy maximum</w:t>
       </w:r>
       <w:r>
         <w:rPr>
@@ -2501,7 +2698,223 @@
           <w:bCs/>
           <w:b/>
         </w:rPr>
-        <w:t xml:space="preserve">, and is further influenced by other micrometeorological drivers (section 1) and by leaf traits and stomatal conductance (see sections 3-4), with leaves adjusting to their environment to approach, when possible, an optimal</w:t>
+        <w:t xml:space="preserve"> </w:t>
+      </w:r>
+      <w:r>
+        <w:rPr>
+          <w:bCs/>
+          <w:b/>
+        </w:rPr>
+        <w:t xml:space="preserve">can be warmer than canopy</w:t>
+      </w:r>
+      <w:r>
+        <w:rPr>
+          <w:bCs/>
+          <w:b/>
+        </w:rPr>
+        <w:t xml:space="preserve"> </w:t>
+      </w:r>
+      <m:oMath>
+        <m:sSub>
+          <m:e>
+            <m:r>
+              <m:t>T</m:t>
+            </m:r>
+          </m:e>
+          <m:sub>
+            <m:r>
+              <m:t>a</m:t>
+            </m:r>
+            <m:r>
+              <m:t>i</m:t>
+            </m:r>
+            <m:r>
+              <m:t>r</m:t>
+            </m:r>
+          </m:sub>
+        </m:sSub>
+      </m:oMath>
+      <w:r>
+        <w:rPr>
+          <w:bCs/>
+          <w:b/>
+        </w:rPr>
+        <w:t xml:space="preserve"> </w:t>
+      </w:r>
+      <w:r>
+        <w:rPr>
+          <w:bCs/>
+          <w:b/>
+        </w:rPr>
+        <w:t xml:space="preserve">due to turbulent air mixing and the thermal radiative flux from the soil and the canopy that is intercepted by lower-canopy layers, analogous to a</w:t>
+      </w:r>
+      <w:r>
+        <w:rPr>
+          <w:bCs/>
+          <w:b/>
+        </w:rPr>
+        <w:t xml:space="preserve"> </w:t>
+      </w:r>
+      <w:r>
+        <w:rPr>
+          <w:bCs/>
+          <w:b/>
+        </w:rPr>
+        <w:t xml:space="preserve">‘</w:t>
+      </w:r>
+      <w:r>
+        <w:rPr>
+          <w:bCs/>
+          <w:b/>
+        </w:rPr>
+        <w:t xml:space="preserve">canopy greenhouse effect</w:t>
+      </w:r>
+      <w:r>
+        <w:rPr>
+          <w:bCs/>
+          <w:b/>
+        </w:rPr>
+        <w:t xml:space="preserve">’</w:t>
+      </w:r>
+    </w:p>
+    <w:p>
+      <w:pPr>
+        <w:numPr>
+          <w:ilvl w:val="0"/>
+          <w:numId w:val="1003"/>
+        </w:numPr>
+      </w:pPr>
+      <w:r>
+        <w:rPr>
+          <w:bCs/>
+          <w:b/>
+        </w:rPr>
+        <w:t xml:space="preserve">Notably, this pattern can be reversed in open forests. Analogous to a</w:t>
+      </w:r>
+      <w:r>
+        <w:rPr>
+          <w:bCs/>
+          <w:b/>
+        </w:rPr>
+        <w:t xml:space="preserve"> </w:t>
+      </w:r>
+      <w:r>
+        <w:rPr>
+          <w:bCs/>
+          <w:b/>
+        </w:rPr>
+        <w:t xml:space="preserve">‘</w:t>
+      </w:r>
+      <w:r>
+        <w:rPr>
+          <w:bCs/>
+          <w:b/>
+        </w:rPr>
+        <w:t xml:space="preserve">canopy greenhouse effect</w:t>
+      </w:r>
+      <w:r>
+        <w:rPr>
+          <w:bCs/>
+          <w:b/>
+        </w:rPr>
+        <w:t xml:space="preserve">’</w:t>
+      </w:r>
+      <w:r>
+        <w:rPr>
+          <w:bCs/>
+          <w:b/>
+        </w:rPr>
+        <w:t xml:space="preserve">, in open forests, below-canopy maximum</w:t>
+      </w:r>
+      <w:r>
+        <w:rPr>
+          <w:bCs/>
+          <w:b/>
+        </w:rPr>
+        <w:t xml:space="preserve"> </w:t>
+      </w:r>
+      <m:oMath>
+        <m:sSub>
+          <m:e>
+            <m:r>
+              <m:t>T</m:t>
+            </m:r>
+          </m:e>
+          <m:sub>
+            <m:r>
+              <m:t>a</m:t>
+            </m:r>
+            <m:r>
+              <m:t>i</m:t>
+            </m:r>
+            <m:r>
+              <m:t>r</m:t>
+            </m:r>
+          </m:sub>
+        </m:sSub>
+      </m:oMath>
+      <w:r>
+        <w:rPr>
+          <w:bCs/>
+          <w:b/>
+        </w:rPr>
+        <w:t xml:space="preserve"> </w:t>
+      </w:r>
+      <w:r>
+        <w:rPr>
+          <w:bCs/>
+          <w:b/>
+        </w:rPr>
+        <w:t xml:space="preserve">can be warmer than canopy</w:t>
+      </w:r>
+      <w:r>
+        <w:rPr>
+          <w:bCs/>
+          <w:b/>
+        </w:rPr>
+        <w:t xml:space="preserve"> </w:t>
+      </w:r>
+      <m:oMath>
+        <m:sSub>
+          <m:e>
+            <m:r>
+              <m:t>T</m:t>
+            </m:r>
+          </m:e>
+          <m:sub>
+            <m:r>
+              <m:t>a</m:t>
+            </m:r>
+            <m:r>
+              <m:t>i</m:t>
+            </m:r>
+            <m:r>
+              <m:t>r</m:t>
+            </m:r>
+          </m:sub>
+        </m:sSub>
+      </m:oMath>
+      <w:r>
+        <w:rPr>
+          <w:bCs/>
+          <w:b/>
+        </w:rPr>
+        <w:t xml:space="preserve">. This is due to turbulent air mixing and the thermal radiative flux from the soil and the canopy that is intercepted by lower-canopy layers</w:t>
+      </w:r>
+    </w:p>
+    <w:p>
+      <w:pPr>
+        <w:numPr>
+          <w:ilvl w:val="0"/>
+          <w:numId w:val="1003"/>
+        </w:numPr>
+      </w:pPr>
+      <w:r>
+        <w:rPr>
+          <w:bCs/>
+          <w:b/>
+        </w:rPr>
+        <w:t xml:space="preserve">Lines 201-204:</w:t>
       </w:r>
       <w:r>
         <w:rPr>
@@ -2545,16 +2958,49 @@
           <w:bCs/>
           <w:b/>
         </w:rPr>
-        <w:t xml:space="preserve">for carbon assimilation and metabolic processes (Drake et al., 2020; Perez &amp; Feeley, 2020; Michaletz et al., 2015)</w:t>
-      </w:r>
-    </w:p>
-    <w:p>
-      <w:pPr>
-        <w:numPr>
-          <w:ilvl w:val="0"/>
-          <w:numId w:val="1003"/>
-        </w:numPr>
-      </w:pPr>
+        <w:t xml:space="preserve">is strongly tied to</w:t>
+      </w:r>
+      <w:r>
+        <w:rPr>
+          <w:bCs/>
+          <w:b/>
+        </w:rPr>
+        <w:t xml:space="preserve"> </w:t>
+      </w:r>
+      <m:oMath>
+        <m:sSub>
+          <m:e>
+            <m:r>
+              <m:t>T</m:t>
+            </m:r>
+          </m:e>
+          <m:sub>
+            <m:r>
+              <m:t>a</m:t>
+            </m:r>
+            <m:r>
+              <m:t>i</m:t>
+            </m:r>
+            <m:r>
+              <m:t>r</m:t>
+            </m:r>
+          </m:sub>
+        </m:sSub>
+      </m:oMath>
+      <w:r>
+        <w:rPr>
+          <w:bCs/>
+          <w:b/>
+        </w:rPr>
+        <w:t xml:space="preserve">, and is further influenced by other micrometeorological drivers (section 1) and by leaf traits and stomatal conductance (see sections 3-4), with leaves adjusting to their environment to approach, when possible, an optimal</w:t>
+      </w:r>
+      <w:r>
+        <w:rPr>
+          <w:bCs/>
+          <w:b/>
+        </w:rPr>
+        <w:t xml:space="preserve"> </w:t>
+      </w:r>
       <m:oMath>
         <m:sSub>
           <m:e>
@@ -2590,49 +3036,16 @@
           <w:bCs/>
           <w:b/>
         </w:rPr>
-        <w:t xml:space="preserve">is strongly tied to</w:t>
-      </w:r>
-      <w:r>
-        <w:rPr>
-          <w:bCs/>
-          <w:b/>
-        </w:rPr>
-        <w:t xml:space="preserve"> </w:t>
-      </w:r>
-      <m:oMath>
-        <m:sSub>
-          <m:e>
-            <m:r>
-              <m:t>T</m:t>
-            </m:r>
-          </m:e>
-          <m:sub>
-            <m:r>
-              <m:t>a</m:t>
-            </m:r>
-            <m:r>
-              <m:t>i</m:t>
-            </m:r>
-            <m:r>
-              <m:t>r</m:t>
-            </m:r>
-          </m:sub>
-        </m:sSub>
-      </m:oMath>
-      <w:r>
-        <w:rPr>
-          <w:bCs/>
-          <w:b/>
-        </w:rPr>
-        <w:t xml:space="preserve">, and is further influenced by other micrometeorological drivers (section 1) and by leaf traits and stomatal conductance (see sections 3-4). Leaves adjust to their environment to approach, when possible, an optimal</w:t>
-      </w:r>
-      <w:r>
-        <w:rPr>
-          <w:bCs/>
-          <w:b/>
-        </w:rPr>
-        <w:t xml:space="preserve"> </w:t>
-      </w:r>
+        <w:t xml:space="preserve">for carbon assimilation and metabolic processes (Drake et al., 2020; Perez &amp; Feeley, 2020; Michaletz et al., 2015)</w:t>
+      </w:r>
+    </w:p>
+    <w:p>
+      <w:pPr>
+        <w:numPr>
+          <w:ilvl w:val="0"/>
+          <w:numId w:val="1003"/>
+        </w:numPr>
+      </w:pPr>
       <m:oMath>
         <m:sSub>
           <m:e>
@@ -2668,6 +3081,84 @@
           <w:bCs/>
           <w:b/>
         </w:rPr>
+        <w:t xml:space="preserve">is strongly tied to</w:t>
+      </w:r>
+      <w:r>
+        <w:rPr>
+          <w:bCs/>
+          <w:b/>
+        </w:rPr>
+        <w:t xml:space="preserve"> </w:t>
+      </w:r>
+      <m:oMath>
+        <m:sSub>
+          <m:e>
+            <m:r>
+              <m:t>T</m:t>
+            </m:r>
+          </m:e>
+          <m:sub>
+            <m:r>
+              <m:t>a</m:t>
+            </m:r>
+            <m:r>
+              <m:t>i</m:t>
+            </m:r>
+            <m:r>
+              <m:t>r</m:t>
+            </m:r>
+          </m:sub>
+        </m:sSub>
+      </m:oMath>
+      <w:r>
+        <w:rPr>
+          <w:bCs/>
+          <w:b/>
+        </w:rPr>
+        <w:t xml:space="preserve">, and is further influenced by other micrometeorological drivers (section 1) and by leaf traits and stomatal conductance (see sections 3-4). Leaves adjust to their environment to approach, when possible, an optimal</w:t>
+      </w:r>
+      <w:r>
+        <w:rPr>
+          <w:bCs/>
+          <w:b/>
+        </w:rPr>
+        <w:t xml:space="preserve"> </w:t>
+      </w:r>
+      <m:oMath>
+        <m:sSub>
+          <m:e>
+            <m:r>
+              <m:t>T</m:t>
+            </m:r>
+          </m:e>
+          <m:sub>
+            <m:r>
+              <m:t>l</m:t>
+            </m:r>
+            <m:r>
+              <m:t>e</m:t>
+            </m:r>
+            <m:r>
+              <m:t>a</m:t>
+            </m:r>
+            <m:r>
+              <m:t>f</m:t>
+            </m:r>
+          </m:sub>
+        </m:sSub>
+      </m:oMath>
+      <w:r>
+        <w:rPr>
+          <w:bCs/>
+          <w:b/>
+        </w:rPr>
+        <w:t xml:space="preserve"> </w:t>
+      </w:r>
+      <w:r>
+        <w:rPr>
+          <w:bCs/>
+          <w:b/>
+        </w:rPr>
         <w:t xml:space="preserve">for carbon assimilation and metabolic processes</w:t>
       </w:r>
       <w:r>
@@ -2852,7 +3343,7 @@
           <w:bCs/>
           <w:b/>
         </w:rPr>
-        <w:t xml:space="preserve">We added foliage clumping into the list of factors influencing light gradient here:</w:t>
+        <w:t xml:space="preserve">We added foliage clumping into the list of factors influencing vertical light gradient here:</w:t>
       </w:r>
       <w:r>
         <w:t xml:space="preserve"> </w:t>
@@ -3461,14 +3952,25 @@
           <w:bCs/>
           <w:b/>
         </w:rPr>
-        <w:t xml:space="preserve">Typically, diel temperature range is smaller beneath dense canopies than above, resulting in,</w:t>
-      </w:r>
-      <w:r>
-        <w:rPr>
-          <w:bCs/>
-          <w:b/>
-        </w:rPr>
-        <w:t xml:space="preserve"> </w:t>
+        <w:t xml:space="preserve">Typically,</w:t>
+      </w:r>
+      <w:r>
+        <w:rPr>
+          <w:bCs/>
+          <w:b/>
+        </w:rPr>
+        <w:t xml:space="preserve"> </w:t>
+      </w:r>
+      <w:r>
+        <w:rPr>
+          <w:iCs/>
+          <w:i/>
+          <w:bCs/>
+          <w:b/>
+          <w:bCs/>
+          <w:b/>
+        </w:rPr>
+        <w:t xml:space="preserve">diel temperature range is smaller beneath dense canopies than above, resulting in,</w:t>
       </w:r>
       <w:r>
         <w:rPr>
@@ -4496,31 +4998,24 @@
       </w:r>
       <w:r>
         <w:rPr>
-          <w:bCs/>
-          <w:b/>
+          <w:iCs/>
+          <w:i/>
         </w:rPr>
         <w:t xml:space="preserve">“</w:t>
       </w:r>
       <w:r>
         <w:rPr>
-          <w:bCs/>
-          <w:b/>
+          <w:iCs/>
+          <w:i/>
         </w:rPr>
         <w:t xml:space="preserve">(driven by increased VPD)</w:t>
       </w:r>
       <w:r>
         <w:rPr>
-          <w:bCs/>
-          <w:b/>
+          <w:iCs/>
+          <w:i/>
         </w:rPr>
         <w:t xml:space="preserve">”</w:t>
-      </w:r>
-      <w:r>
-        <w:rPr>
-          <w:bCs/>
-          <w:b/>
-        </w:rPr>
-        <w:t xml:space="preserve"> </w:t>
       </w:r>
       <w:r>
         <w:rPr>
@@ -4916,7 +5411,7 @@
     </w:p>
     <w:bookmarkEnd w:id="30"/>
     <w:bookmarkEnd w:id="31"/>
-    <w:bookmarkStart w:id="44" w:name="references"/>
+    <w:bookmarkStart w:id="45" w:name="references"/>
     <w:p>
       <w:pPr>
         <w:pStyle w:val="Heading2"/>
@@ -4925,7 +5420,7 @@
         <w:t xml:space="preserve">References</w:t>
       </w:r>
     </w:p>
-    <w:bookmarkStart w:id="43" w:name="refs"/>
+    <w:bookmarkStart w:id="44" w:name="refs"/>
     <w:bookmarkStart w:id="32" w:name="ref-bennettLargerTreesSuffer2015"/>
     <w:p>
       <w:pPr>
@@ -6086,7 +6581,7 @@
       </w:r>
     </w:p>
     <w:bookmarkEnd w:id="41"/>
-    <w:bookmarkStart w:id="42" w:name="X2c6693de7c10c3eba18a1bf5ef34dfaeda5d7e4"/>
+    <w:bookmarkStart w:id="42" w:name="X192ff133854368f289373119964c29b658cd49c"/>
     <w:p>
       <w:pPr>
         <w:pStyle w:val="Bibliography"/>
@@ -6098,6 +6593,107 @@
           <w:bCs/>
           <w:b/>
         </w:rPr>
+        <w:t xml:space="preserve">Wong SC</w:t>
+      </w:r>
+      <w:r>
+        <w:rPr>
+          <w:bCs/>
+          <w:b/>
+        </w:rPr>
+        <w:t xml:space="preserve">,</w:t>
+      </w:r>
+      <w:r>
+        <w:rPr>
+          <w:bCs/>
+          <w:b/>
+        </w:rPr>
+        <w:t xml:space="preserve"> </w:t>
+      </w:r>
+      <w:r>
+        <w:rPr>
+          <w:bCs/>
+          <w:b/>
+          <w:bCs/>
+          <w:b/>
+        </w:rPr>
+        <w:t xml:space="preserve">Cowan IR</w:t>
+      </w:r>
+      <w:r>
+        <w:rPr>
+          <w:bCs/>
+          <w:b/>
+        </w:rPr>
+        <w:t xml:space="preserve">,</w:t>
+      </w:r>
+      <w:r>
+        <w:rPr>
+          <w:bCs/>
+          <w:b/>
+        </w:rPr>
+        <w:t xml:space="preserve"> </w:t>
+      </w:r>
+      <w:r>
+        <w:rPr>
+          <w:bCs/>
+          <w:b/>
+          <w:bCs/>
+          <w:b/>
+        </w:rPr>
+        <w:t xml:space="preserve">Farquhar GD</w:t>
+      </w:r>
+      <w:r>
+        <w:t xml:space="preserve">.</w:t>
+      </w:r>
+      <w:r>
+        <w:t xml:space="preserve"> </w:t>
+      </w:r>
+      <w:r>
+        <w:rPr>
+          <w:bCs/>
+          <w:b/>
+        </w:rPr>
+        <w:t xml:space="preserve">1979</w:t>
+      </w:r>
+      <w:r>
+        <w:t xml:space="preserve">. Stomatal conductance correlates with photosynthetic capacity.</w:t>
+      </w:r>
+      <w:r>
+        <w:t xml:space="preserve"> </w:t>
+      </w:r>
+      <w:r>
+        <w:rPr>
+          <w:iCs/>
+          <w:i/>
+        </w:rPr>
+        <w:t xml:space="preserve">Nature</w:t>
+      </w:r>
+      <w:r>
+        <w:t xml:space="preserve"> </w:t>
+      </w:r>
+      <w:r>
+        <w:rPr>
+          <w:bCs/>
+          <w:b/>
+        </w:rPr>
+        <w:t xml:space="preserve">282</w:t>
+      </w:r>
+      <w:r>
+        <w:t xml:space="preserve">: 424–426.</w:t>
+      </w:r>
+    </w:p>
+    <w:bookmarkEnd w:id="42"/>
+    <w:bookmarkStart w:id="43" w:name="X2c6693de7c10c3eba18a1bf5ef34dfaeda5d7e4"/>
+    <w:p>
+      <w:pPr>
+        <w:pStyle w:val="Bibliography"/>
+      </w:pPr>
+      <w:r>
+        <w:rPr>
+          <w:bCs/>
+          <w:b/>
+          <w:bCs/>
+          <w:b/>
+        </w:rPr>
         <w:t xml:space="preserve">Yoder BJ</w:t>
       </w:r>
       <w:r>
@@ -6253,10 +6849,10 @@
         <w:t xml:space="preserve">: 513–527.</w:t>
       </w:r>
     </w:p>
-    <w:bookmarkEnd w:id="42"/>
     <w:bookmarkEnd w:id="43"/>
     <w:bookmarkEnd w:id="44"/>
     <w:bookmarkEnd w:id="45"/>
+    <w:bookmarkEnd w:id="46"/>
     <w:sectPr/>
   </w:body>
 </w:document>

</xml_diff>

<commit_message>
responding to R2 line148, and editing the sentences
</commit_message>
<xml_diff>
--- a/response-to-reviews.docx
+++ b/response-to-reviews.docx
@@ -1086,305 +1086,6 @@
         <w:pStyle w:val="BodyText"/>
       </w:pPr>
       <w:r>
-        <w:t xml:space="preserve">&lt;&lt;&lt;&lt;&lt;&lt;&lt; HEAD</w:t>
-      </w:r>
-      <w:r>
-        <w:t xml:space="preserve"> </w:t>
-      </w:r>
-      <w:r>
-        <w:rPr>
-          <w:iCs/>
-          <w:i/>
-        </w:rPr>
-        <w:t xml:space="preserve">need to add more water water use efficiency</w:t>
-      </w:r>
-    </w:p>
-    <w:p>
-      <w:pPr>
-        <w:pStyle w:val="BodyText"/>
-      </w:pPr>
-      <w:r>
-        <w:rPr>
-          <w:bCs/>
-          <w:b/>
-        </w:rPr>
-        <w:t xml:space="preserve">We added the following sentences related to hydraulic contraints with height:</w:t>
-      </w:r>
-      <w:r>
-        <w:t xml:space="preserve"> </w:t>
-      </w:r>
-      <w:r>
-        <w:rPr>
-          <w:bCs/>
-          <w:b/>
-        </w:rPr>
-        <w:t xml:space="preserve">Further, tree height also plays a role in determining the gradient of</w:t>
-      </w:r>
-      <w:r>
-        <w:rPr>
-          <w:bCs/>
-          <w:b/>
-        </w:rPr>
-        <w:t xml:space="preserve"> </w:t>
-      </w:r>
-      <m:oMath>
-        <m:sSub>
-          <m:e>
-            <m:r>
-              <m:t>g</m:t>
-            </m:r>
-          </m:e>
-          <m:sub>
-            <m:r>
-              <m:t>s</m:t>
-            </m:r>
-          </m:sub>
-        </m:sSub>
-      </m:oMath>
-      <w:r>
-        <w:rPr>
-          <w:bCs/>
-          <w:b/>
-        </w:rPr>
-        <w:t xml:space="preserve"> </w:t>
-      </w:r>
-      <w:r>
-        <w:rPr>
-          <w:bCs/>
-          <w:b/>
-        </w:rPr>
-        <w:t xml:space="preserve">vertically, which has implications for</w:t>
-      </w:r>
-      <w:r>
-        <w:rPr>
-          <w:bCs/>
-          <w:b/>
-        </w:rPr>
-        <w:t xml:space="preserve"> </w:t>
-      </w:r>
-      <m:oMath>
-        <m:sSub>
-          <m:e>
-            <m:r>
-              <m:t>T</m:t>
-            </m:r>
-          </m:e>
-          <m:sub>
-            <m:r>
-              <m:t>l</m:t>
-            </m:r>
-          </m:sub>
-        </m:sSub>
-        <m:r>
-          <m:t>e</m:t>
-        </m:r>
-        <m:r>
-          <m:t>a</m:t>
-        </m:r>
-        <m:r>
-          <m:t>f</m:t>
-        </m:r>
-      </m:oMath>
-      <w:r>
-        <w:rPr>
-          <w:bCs/>
-          <w:b/>
-        </w:rPr>
-        <w:t xml:space="preserve">. With an increase in tree height, water travels a longer distance to meet the evaporative demands in sunlit canopy leaves. Longer water path length, high irradiance and VPD imposes hydraulic constraints in sunlit canopy leaves (Schäfer et al., 2000; Ambrose et al., 2010). Therefore, although typically</w:t>
-      </w:r>
-      <w:r>
-        <w:rPr>
-          <w:bCs/>
-          <w:b/>
-        </w:rPr>
-        <w:t xml:space="preserve"> </w:t>
-      </w:r>
-      <m:oMath>
-        <m:sSub>
-          <m:e>
-            <m:r>
-              <m:t>g</m:t>
-            </m:r>
-          </m:e>
-          <m:sub>
-            <m:r>
-              <m:t>s</m:t>
-            </m:r>
-          </m:sub>
-        </m:sSub>
-      </m:oMath>
-      <w:r>
-        <w:rPr>
-          <w:bCs/>
-          <w:b/>
-        </w:rPr>
-        <w:t xml:space="preserve"> </w:t>
-      </w:r>
-      <w:r>
-        <w:rPr>
-          <w:bCs/>
-          <w:b/>
-        </w:rPr>
-        <w:t xml:space="preserve">increases with light, upper canopy leaves of taller trees have lower</w:t>
-      </w:r>
-      <w:r>
-        <w:rPr>
-          <w:bCs/>
-          <w:b/>
-        </w:rPr>
-        <w:t xml:space="preserve"> </w:t>
-      </w:r>
-      <m:oMath>
-        <m:sSub>
-          <m:e>
-            <m:r>
-              <m:t>g</m:t>
-            </m:r>
-          </m:e>
-          <m:sub>
-            <m:r>
-              <m:t>s</m:t>
-            </m:r>
-          </m:sub>
-        </m:sSub>
-      </m:oMath>
-      <w:r>
-        <w:rPr>
-          <w:bCs/>
-          <w:b/>
-        </w:rPr>
-        <w:t xml:space="preserve"> </w:t>
-      </w:r>
-      <w:r>
-        <w:rPr>
-          <w:bCs/>
-          <w:b/>
-        </w:rPr>
-        <w:t xml:space="preserve">and leaf water potential to enable high leaf water-use efficiency (Rijkers et al., 2000; Kenzo et al., 2015). This, added to the tendency for sun leaves to have higher</w:t>
-      </w:r>
-      <w:r>
-        <w:rPr>
-          <w:bCs/>
-          <w:b/>
-        </w:rPr>
-        <w:t xml:space="preserve"> </w:t>
-      </w:r>
-      <m:oMath>
-        <m:sSub>
-          <m:e>
-            <m:r>
-              <m:t>T</m:t>
-            </m:r>
-          </m:e>
-          <m:sub>
-            <m:r>
-              <m:t>l</m:t>
-            </m:r>
-          </m:sub>
-        </m:sSub>
-        <m:r>
-          <m:t>e</m:t>
-        </m:r>
-        <m:r>
-          <m:t>a</m:t>
-        </m:r>
-        <m:r>
-          <m:t>f</m:t>
-        </m:r>
-      </m:oMath>
-      <w:r>
-        <w:rPr>
-          <w:bCs/>
-          <w:b/>
-        </w:rPr>
-        <w:t xml:space="preserve">, implies that high</w:t>
-      </w:r>
-      <w:r>
-        <w:rPr>
-          <w:bCs/>
-          <w:b/>
-        </w:rPr>
-        <w:t xml:space="preserve"> </w:t>
-      </w:r>
-      <m:oMath>
-        <m:sSub>
-          <m:e>
-            <m:r>
-              <m:t>T</m:t>
-            </m:r>
-          </m:e>
-          <m:sub>
-            <m:r>
-              <m:t>a</m:t>
-            </m:r>
-          </m:sub>
-        </m:sSub>
-        <m:r>
-          <m:t>i</m:t>
-        </m:r>
-        <m:r>
-          <m:t>r</m:t>
-        </m:r>
-      </m:oMath>
-      <w:r>
-        <w:rPr>
-          <w:bCs/>
-          <w:b/>
-        </w:rPr>
-        <w:t xml:space="preserve"> </w:t>
-      </w:r>
-      <w:r>
-        <w:rPr>
-          <w:bCs/>
-          <w:b/>
-        </w:rPr>
-        <w:t xml:space="preserve">should decrease</w:t>
-      </w:r>
-      <w:r>
-        <w:rPr>
-          <w:bCs/>
-          <w:b/>
-        </w:rPr>
-        <w:t xml:space="preserve"> </w:t>
-      </w:r>
-      <m:oMath>
-        <m:sSub>
-          <m:e>
-            <m:r>
-              <m:t>g</m:t>
-            </m:r>
-          </m:e>
-          <m:sub>
-            <m:r>
-              <m:t>s</m:t>
-            </m:r>
-          </m:sub>
-        </m:sSub>
-      </m:oMath>
-      <w:r>
-        <w:rPr>
-          <w:bCs/>
-          <w:b/>
-        </w:rPr>
-        <w:t xml:space="preserve"> </w:t>
-      </w:r>
-      <w:r>
-        <w:rPr>
-          <w:bCs/>
-          <w:b/>
-        </w:rPr>
-        <w:t xml:space="preserve">of canopy leaves more than understory leaves, particularly when water availability is limited.</w:t>
-      </w:r>
-      <w:r>
-        <w:t xml:space="preserve"> </w:t>
-      </w:r>
-      <w:r>
-        <w:t xml:space="preserve">=======</w:t>
-      </w:r>
-      <w:r>
-        <w:t xml:space="preserve"> </w:t>
-      </w:r>
-      <w:r>
         <w:rPr>
           <w:bCs/>
           <w:b/>
@@ -1480,12 +1181,6 @@
           <w:b/>
         </w:rPr>
         <w:t xml:space="preserve">.</w:t>
-      </w:r>
-      <w:r>
-        <w:t xml:space="preserve"> </w:t>
-      </w:r>
-      <w:r>
-        <w:t xml:space="preserve">&gt;&gt;&gt;&gt;&gt;&gt;&gt; 7efe6dec9735684c5bad06d93b5c7f35427f16df</w:t>
       </w:r>
     </w:p>
     <w:p>
@@ -1730,7 +1425,7 @@
           <w:bCs/>
           <w:b/>
         </w:rPr>
-        <w:t xml:space="preserve">We also added a paragraph that more clearly describes the methods used for light competition that enables the type of variation in physiological traits that you described (e.g., Vcmax). See lines X-X</w:t>
+        <w:t xml:space="preserve">In addition, we also added a paragraph that more clearly describes the methods used for light competition that enables the type of variation in physiological traits that you described (e.g., Vcmax). See lines X-X</w:t>
       </w:r>
       <w:r>
         <w:t xml:space="preserve"> </w:t>
@@ -3695,6 +3390,18 @@
         <w:pStyle w:val="BodyText"/>
       </w:pPr>
       <w:r>
+        <w:rPr>
+          <w:iCs/>
+          <w:i/>
+        </w:rPr>
+        <w:t xml:space="preserve">I don’t understand what needs to be done with the sentence</w:t>
+      </w:r>
+    </w:p>
+    <w:p>
+      <w:pPr>
+        <w:pStyle w:val="BodyText"/>
+      </w:pPr>
+      <w:r>
         <w:t xml:space="preserve">line128:</w:t>
       </w:r>
       <w:r>
@@ -3777,6 +3484,13 @@
           <w:bCs/>
           <w:b/>
         </w:rPr>
+        <w:t xml:space="preserve">“</w:t>
+      </w:r>
+      <w:r>
+        <w:rPr>
+          <w:bCs/>
+          <w:b/>
+        </w:rPr>
         <w:t xml:space="preserve">Tropical and temperate forests with dense canopies dominated by broadleaf trees generally have highest leaf area density in the upper canopy layers, but understory leaf area density is often relatively high</w:t>
       </w:r>
       <w:r>
@@ -3808,6 +3522,13 @@
         </w:rPr>
         <w:t xml:space="preserve">as well</w:t>
       </w:r>
+      <w:r>
+        <w:rPr>
+          <w:bCs/>
+          <w:b/>
+        </w:rPr>
+        <w:t xml:space="preserve">”</w:t>
+      </w:r>
     </w:p>
     <w:p>
       <w:pPr>
@@ -3994,81 +3715,81 @@
       </w:r>
       <w:r>
         <w:rPr>
-          <w:iCs/>
-          <w:i/>
+          <w:bCs/>
+          <w:b/>
         </w:rPr>
         <w:t xml:space="preserve">“</w:t>
       </w:r>
       <w:r>
         <w:rPr>
-          <w:iCs/>
-          <w:i/>
+          <w:bCs/>
+          <w:b/>
         </w:rPr>
         <w:t xml:space="preserve">Vertical CO</w:t>
       </w:r>
       <w:r>
         <w:rPr>
           <w:vertAlign w:val="subscript"/>
-          <w:iCs/>
-          <w:i/>
+          <w:bCs/>
+          <w:b/>
         </w:rPr>
         <w:t xml:space="preserve">2</w:t>
       </w:r>
       <w:r>
         <w:rPr>
-          <w:iCs/>
-          <w:i/>
-        </w:rPr>
-        <w:t xml:space="preserve"> </w:t>
-      </w:r>
-      <w:r>
-        <w:rPr>
-          <w:iCs/>
-          <w:i/>
+          <w:bCs/>
+          <w:b/>
+        </w:rPr>
+        <w:t xml:space="preserve"> </w:t>
+      </w:r>
+      <w:r>
+        <w:rPr>
+          <w:bCs/>
+          <w:b/>
         </w:rPr>
         <w:t xml:space="preserve">concentration gradients can influence the ratio of leaf inter-cellular CO</w:t>
       </w:r>
       <w:r>
         <w:rPr>
           <w:vertAlign w:val="subscript"/>
-          <w:iCs/>
-          <w:i/>
+          <w:bCs/>
+          <w:b/>
         </w:rPr>
         <w:t xml:space="preserve">2</w:t>
       </w:r>
       <w:r>
         <w:rPr>
-          <w:iCs/>
-          <w:i/>
-        </w:rPr>
-        <w:t xml:space="preserve"> </w:t>
-      </w:r>
-      <w:r>
-        <w:rPr>
-          <w:iCs/>
-          <w:i/>
+          <w:bCs/>
+          <w:b/>
+        </w:rPr>
+        <w:t xml:space="preserve"> </w:t>
+      </w:r>
+      <w:r>
+        <w:rPr>
+          <w:bCs/>
+          <w:b/>
         </w:rPr>
         <w:t xml:space="preserve">to ambient CO</w:t>
       </w:r>
       <w:r>
         <w:rPr>
           <w:vertAlign w:val="subscript"/>
-          <w:iCs/>
-          <w:i/>
+          <w:bCs/>
+          <w:b/>
         </w:rPr>
         <w:t xml:space="preserve">2</w:t>
       </w:r>
       <w:r>
         <w:rPr>
-          <w:iCs/>
-          <w:i/>
-        </w:rPr>
-        <w:t xml:space="preserve"> </w:t>
-      </w:r>
-      <w:r>
-        <w:rPr>
-          <w:iCs/>
-          <w:i/>
+          <w:bCs/>
+          <w:b/>
+        </w:rPr>
+        <w:t xml:space="preserve"> </w:t>
+      </w:r>
+      <w:r>
+        <w:rPr>
+          <w:bCs/>
+          <w:b/>
         </w:rPr>
         <w:t xml:space="preserve">(</w:t>
       </w:r>
@@ -4106,37 +3827,37 @@
       </m:oMath>
       <w:r>
         <w:rPr>
-          <w:iCs/>
-          <w:i/>
+          <w:bCs/>
+          <w:b/>
         </w:rPr>
         <w:t xml:space="preserve">), and refixation of respired CO</w:t>
       </w:r>
       <w:r>
         <w:rPr>
           <w:vertAlign w:val="subscript"/>
-          <w:iCs/>
-          <w:i/>
+          <w:bCs/>
+          <w:b/>
         </w:rPr>
         <w:t xml:space="preserve">2</w:t>
       </w:r>
       <w:r>
         <w:rPr>
-          <w:iCs/>
-          <w:i/>
-        </w:rPr>
-        <w:t xml:space="preserve"> </w:t>
-      </w:r>
-      <w:r>
-        <w:rPr>
-          <w:iCs/>
-          <w:i/>
+          <w:bCs/>
+          <w:b/>
+        </w:rPr>
+        <w:t xml:space="preserve"> </w:t>
+      </w:r>
+      <w:r>
+        <w:rPr>
+          <w:bCs/>
+          <w:b/>
         </w:rPr>
         <w:t xml:space="preserve">inferred by</w:t>
       </w:r>
       <w:r>
         <w:rPr>
-          <w:iCs/>
-          <w:i/>
+          <w:bCs/>
+          <w:b/>
         </w:rPr>
         <w:t xml:space="preserve"> </w:t>
       </w:r>
@@ -4159,37 +3880,52 @@
       </m:oMath>
       <w:r>
         <w:rPr>
-          <w:iCs/>
-          <w:i/>
-        </w:rPr>
-        <w:t xml:space="preserve">, where both tend to be higher in the lower canopy positions. Particularly, understory seedlings above ground can have highest rates of CO</w:t>
+          <w:bCs/>
+          <w:b/>
+        </w:rPr>
+        <w:t xml:space="preserve">, where both tend to be higher in the lower canopy positions. Particularly, understory seedlings above ground benefit from elevated CO</w:t>
       </w:r>
       <w:r>
         <w:rPr>
           <w:vertAlign w:val="subscript"/>
-          <w:iCs/>
-          <w:i/>
+          <w:bCs/>
+          <w:b/>
         </w:rPr>
         <w:t xml:space="preserve">2</w:t>
       </w:r>
       <w:r>
         <w:rPr>
-          <w:iCs/>
-          <w:i/>
-        </w:rPr>
-        <w:t xml:space="preserve"> </w:t>
-      </w:r>
-      <w:r>
-        <w:rPr>
-          <w:iCs/>
-          <w:i/>
+          <w:bCs/>
+          <w:b/>
+        </w:rPr>
+        <w:t xml:space="preserve">, therefore showing highest rates of CO</w:t>
+      </w:r>
+      <w:r>
+        <w:rPr>
+          <w:vertAlign w:val="subscript"/>
+          <w:bCs/>
+          <w:b/>
+        </w:rPr>
+        <w:t xml:space="preserve">2</w:t>
+      </w:r>
+      <w:r>
+        <w:rPr>
+          <w:bCs/>
+          <w:b/>
+        </w:rPr>
+        <w:t xml:space="preserve"> </w:t>
+      </w:r>
+      <w:r>
+        <w:rPr>
+          <w:bCs/>
+          <w:b/>
         </w:rPr>
         <w:t xml:space="preserve">refixation [Brooks et al. 1997].</w:t>
       </w:r>
       <w:r>
         <w:rPr>
-          <w:iCs/>
-          <w:i/>
+          <w:bCs/>
+          <w:b/>
         </w:rPr>
         <w:t xml:space="preserve">”</w:t>
       </w:r>
@@ -4936,6 +4672,131 @@
       </w:r>
       <w:r>
         <w:t xml:space="preserve">is awkward and does not follow the comparative. Higher than what?</w:t>
+      </w:r>
+    </w:p>
+    <w:p>
+      <w:pPr>
+        <w:pStyle w:val="BodyText"/>
+      </w:pPr>
+      <w:r>
+        <w:rPr>
+          <w:bCs/>
+          <w:b/>
+        </w:rPr>
+        <w:t xml:space="preserve">We agree that the comparison is not very clear here. We added</w:t>
+      </w:r>
+      <w:r>
+        <w:rPr>
+          <w:bCs/>
+          <w:b/>
+        </w:rPr>
+        <w:t xml:space="preserve"> </w:t>
+      </w:r>
+      <w:r>
+        <w:rPr>
+          <w:bCs/>
+          <w:b/>
+        </w:rPr>
+        <w:t xml:space="preserve">“</w:t>
+      </w:r>
+      <w:r>
+        <w:rPr>
+          <w:bCs/>
+          <w:b/>
+        </w:rPr>
+        <w:t xml:space="preserve">compared to shaded lower canopies</w:t>
+      </w:r>
+      <w:r>
+        <w:rPr>
+          <w:bCs/>
+          <w:b/>
+        </w:rPr>
+        <w:t xml:space="preserve">”</w:t>
+      </w:r>
+      <w:r>
+        <w:rPr>
+          <w:bCs/>
+          <w:b/>
+        </w:rPr>
+        <w:t xml:space="preserve"> </w:t>
+      </w:r>
+      <w:r>
+        <w:rPr>
+          <w:bCs/>
+          <w:b/>
+        </w:rPr>
+        <w:t xml:space="preserve">to the sentence: "Higher photosynthetic rates (per unit leaf area) and more frequent stomatal closure in sun exposed canopies</w:t>
+      </w:r>
+      <w:r>
+        <w:rPr>
+          <w:bCs/>
+          <w:b/>
+        </w:rPr>
+        <w:t xml:space="preserve"> </w:t>
+      </w:r>
+      <w:r>
+        <w:rPr>
+          <w:iCs/>
+          <w:i/>
+        </w:rPr>
+        <w:t xml:space="preserve">compared to shaded lower canopies,</w:t>
+      </w:r>
+      <w:r>
+        <w:rPr>
+          <w:bCs/>
+          <w:b/>
+        </w:rPr>
+        <w:t xml:space="preserve">result in lower intercellular CO</w:t>
+      </w:r>
+      <w:r>
+        <w:rPr>
+          <w:vertAlign w:val="subscript"/>
+          <w:bCs/>
+          <w:b/>
+        </w:rPr>
+        <w:t xml:space="preserve">2</w:t>
+      </w:r>
+      <w:r>
+        <w:rPr>
+          <w:bCs/>
+          <w:b/>
+        </w:rPr>
+        <w:t xml:space="preserve"> </w:t>
+      </w:r>
+      <w:r>
+        <w:rPr>
+          <w:bCs/>
+          <w:b/>
+        </w:rPr>
+        <w:t xml:space="preserve">concentrations and higher</w:t>
+      </w:r>
+      <w:r>
+        <w:rPr>
+          <w:bCs/>
+          <w:b/>
+        </w:rPr>
+        <w:t xml:space="preserve"> </w:t>
+      </w:r>
+      <m:oMath>
+        <m:sSup>
+          <m:e>
+            <m:r>
+              <m:t>δ</m:t>
+            </m:r>
+          </m:e>
+          <m:sup>
+            <m:r>
+              <m:t>13</m:t>
+            </m:r>
+          </m:sup>
+        </m:sSup>
+      </m:oMath>
+      <w:r>
+        <w:rPr>
+          <w:bCs/>
+          <w:b/>
+        </w:rPr>
+        <w:t xml:space="preserve">C isotopic ratios in leaf tissues</w:t>
       </w:r>
     </w:p>
     <w:p>

</xml_diff>

<commit_message>
addressing comment on line510-525 by r2
</commit_message>
<xml_diff>
--- a/response-to-reviews.docx
+++ b/response-to-reviews.docx
@@ -167,7 +167,7 @@
       </w:r>
     </w:p>
     <w:bookmarkEnd w:id="20"/>
-    <w:bookmarkStart w:id="47" w:name="response-to-reviewers-comments-to-author"/>
+    <w:bookmarkStart w:id="48" w:name="response-to-reviewers-comments-to-author"/>
     <w:p>
       <w:pPr>
         <w:pStyle w:val="Heading1"/>
@@ -3642,7 +3642,7 @@
           <w:bCs/>
           <w:b/>
         </w:rPr>
-        <w:t xml:space="preserve">Variability in the light environment decreases with height, with the shaded understory being highly influenced by sunflecks, or brief increases in solar radiation caused by small canopy gaps and wind-induced canopy movements</w:t>
+        <w:t xml:space="preserve">Previous sentences: Variability in the light environment decreases with height, with the shaded understory being highly influenced by sunflecks, or brief increases in solar radiation caused by small canopy gaps and wind-induced canopy movements</w:t>
       </w:r>
       <w:r>
         <w:rPr>
@@ -3699,7 +3699,7 @@
           <w:bCs/>
           <w:b/>
         </w:rPr>
-        <w:t xml:space="preserve">Mid-canopies and understories experience a highly dynamic light environment due to sunflecks, or brief increases in direct solar radiation or PAR, caused by small canopy gaps, wind-induced canopy movements or the sun’s passage across a dynamically structured canopy surface</w:t>
+        <w:t xml:space="preserve">Changed sentences: Mid-canopies and understories experience a highly dynamic light environment due to sunflecks, or brief increases in direct solar radiation or PAR, caused by small canopy gaps, wind-induced canopy movements or the sun’s passage across a dynamically structured canopy surface</w:t>
       </w:r>
       <w:r>
         <w:rPr>
@@ -5600,6 +5600,92 @@
         <w:pStyle w:val="BodyText"/>
       </w:pPr>
       <w:r>
+        <w:rPr>
+          <w:bCs/>
+          <w:b/>
+        </w:rPr>
+        <w:t xml:space="preserve">Thank you for noting this, we revised the sentence to make it clear, where we specify that majority of the studies are within species between sun and shade leaves of the same trees. However there are few studies comparing between overstory and understory, other than</w:t>
+      </w:r>
+      <w:r>
+        <w:rPr>
+          <w:bCs/>
+          <w:b/>
+        </w:rPr>
+        <w:t xml:space="preserve"> </w:t>
+      </w:r>
+      <w:r>
+        <w:rPr>
+          <w:bCs/>
+          <w:b/>
+        </w:rPr>
+        <w:t xml:space="preserve">Carter</w:t>
+      </w:r>
+      <w:r>
+        <w:rPr>
+          <w:bCs/>
+          <w:b/>
+        </w:rPr>
+        <w:t xml:space="preserve"> </w:t>
+      </w:r>
+      <w:r>
+        <w:rPr>
+          <w:iCs/>
+          <w:i/>
+          <w:bCs/>
+          <w:b/>
+        </w:rPr>
+        <w:t xml:space="preserve">et al.</w:t>
+      </w:r>
+      <w:r>
+        <w:rPr>
+          <w:bCs/>
+          <w:b/>
+        </w:rPr>
+        <w:t xml:space="preserve"> </w:t>
+      </w:r>
+      <w:r>
+        <w:rPr>
+          <w:bCs/>
+          <w:b/>
+        </w:rPr>
+        <w:t xml:space="preserve">(2021)</w:t>
+      </w:r>
+    </w:p>
+    <w:p>
+      <w:pPr>
+        <w:numPr>
+          <w:ilvl w:val="0"/>
+          <w:numId w:val="1005"/>
+        </w:numPr>
+      </w:pPr>
+      <w:r>
+        <w:rPr>
+          <w:bCs/>
+          <w:b/>
+        </w:rPr>
+        <w:t xml:space="preserve">We have very little evidence as to how the temperature sensitivity of photosynthesis compares between sun and shade leaves, and existing studies, that are predominately within species between sun and shade leaves of the same trees reveal no pronounced overall trend with height in the optimum temperatures for photosynthetic processes</w:t>
+      </w:r>
+    </w:p>
+    <w:p>
+      <w:pPr>
+        <w:numPr>
+          <w:ilvl w:val="0"/>
+          <w:numId w:val="1005"/>
+        </w:numPr>
+      </w:pPr>
+      <w:r>
+        <w:rPr>
+          <w:bCs/>
+          <w:b/>
+        </w:rPr>
+        <w:t xml:space="preserve">We also made similar changes specifying within canopy sun and shade from lines (xx-xx)</w:t>
+      </w:r>
+    </w:p>
+    <w:p>
+      <w:pPr>
+        <w:pStyle w:val="FirstParagraph"/>
+      </w:pPr>
+      <w:r>
         <w:t xml:space="preserve">The section on VOC emissions was interesting and informative.</w:t>
       </w:r>
     </w:p>
@@ -5878,7 +5964,7 @@
     </w:p>
     <w:bookmarkEnd w:id="30"/>
     <w:bookmarkEnd w:id="31"/>
-    <w:bookmarkStart w:id="46" w:name="references"/>
+    <w:bookmarkStart w:id="47" w:name="references"/>
     <w:p>
       <w:pPr>
         <w:pStyle w:val="Heading2"/>
@@ -5887,7 +5973,7 @@
         <w:t xml:space="preserve">References</w:t>
       </w:r>
     </w:p>
-    <w:bookmarkStart w:id="45" w:name="refs"/>
+    <w:bookmarkStart w:id="46" w:name="refs"/>
     <w:bookmarkStart w:id="32" w:name="ref-bennettLargerTreesSuffer2015"/>
     <w:p>
       <w:pPr>
@@ -6012,7 +6098,7 @@
       </w:r>
     </w:p>
     <w:bookmarkEnd w:id="32"/>
-    <w:bookmarkStart w:id="33" w:name="X45e6acc440a7b082e2d4b38455017c939cdc3e7"/>
+    <w:bookmarkStart w:id="33" w:name="X12387319323228597fc874166dd46b878d56df1"/>
     <w:p>
       <w:pPr>
         <w:pStyle w:val="Bibliography"/>
@@ -6024,6 +6110,98 @@
           <w:bCs/>
           <w:b/>
         </w:rPr>
+        <w:t xml:space="preserve">Carter KR</w:t>
+      </w:r>
+      <w:r>
+        <w:rPr>
+          <w:bCs/>
+          <w:b/>
+        </w:rPr>
+        <w:t xml:space="preserve">,</w:t>
+      </w:r>
+      <w:r>
+        <w:rPr>
+          <w:bCs/>
+          <w:b/>
+        </w:rPr>
+        <w:t xml:space="preserve"> </w:t>
+      </w:r>
+      <w:r>
+        <w:rPr>
+          <w:bCs/>
+          <w:b/>
+          <w:bCs/>
+          <w:b/>
+        </w:rPr>
+        <w:t xml:space="preserve">Wood TE</w:t>
+      </w:r>
+      <w:r>
+        <w:rPr>
+          <w:bCs/>
+          <w:b/>
+        </w:rPr>
+        <w:t xml:space="preserve">,</w:t>
+      </w:r>
+      <w:r>
+        <w:rPr>
+          <w:bCs/>
+          <w:b/>
+        </w:rPr>
+        <w:t xml:space="preserve"> </w:t>
+      </w:r>
+      <w:r>
+        <w:rPr>
+          <w:bCs/>
+          <w:b/>
+          <w:bCs/>
+          <w:b/>
+        </w:rPr>
+        <w:t xml:space="preserve">Reed SC</w:t>
+      </w:r>
+      <w:r>
+        <w:rPr>
+          <w:bCs/>
+          <w:b/>
+        </w:rPr>
+        <w:t xml:space="preserve">,</w:t>
+      </w:r>
+      <w:r>
+        <w:rPr>
+          <w:bCs/>
+          <w:b/>
+        </w:rPr>
+        <w:t xml:space="preserve"> </w:t>
+      </w:r>
+      <w:r>
+        <w:rPr>
+          <w:bCs/>
+          <w:b/>
+          <w:bCs/>
+          <w:b/>
+        </w:rPr>
+        <w:t xml:space="preserve">Butts KM</w:t>
+      </w:r>
+      <w:r>
+        <w:rPr>
+          <w:bCs/>
+          <w:b/>
+        </w:rPr>
+        <w:t xml:space="preserve">,</w:t>
+      </w:r>
+      <w:r>
+        <w:rPr>
+          <w:bCs/>
+          <w:b/>
+        </w:rPr>
+        <w:t xml:space="preserve"> </w:t>
+      </w:r>
+      <w:r>
+        <w:rPr>
+          <w:bCs/>
+          <w:b/>
+          <w:bCs/>
+          <w:b/>
+        </w:rPr>
         <w:t xml:space="preserve">Cavaleri MA</w:t>
       </w:r>
       <w:r>
@@ -6037,6 +6215,61 @@
           <w:bCs/>
           <w:b/>
         </w:rPr>
+        <w:t xml:space="preserve">2021</w:t>
+      </w:r>
+      <w:r>
+        <w:t xml:space="preserve">. Experimental warming across a tropical forest canopy height gradient reveals minimal photosynthetic and respiratory acclimation.</w:t>
+      </w:r>
+      <w:r>
+        <w:t xml:space="preserve"> </w:t>
+      </w:r>
+      <w:r>
+        <w:rPr>
+          <w:iCs/>
+          <w:i/>
+        </w:rPr>
+        <w:t xml:space="preserve">Plant, Cell &amp; Environment</w:t>
+      </w:r>
+      <w:r>
+        <w:t xml:space="preserve"> </w:t>
+      </w:r>
+      <w:r>
+        <w:rPr>
+          <w:bCs/>
+          <w:b/>
+        </w:rPr>
+        <w:t xml:space="preserve">44</w:t>
+      </w:r>
+      <w:r>
+        <w:t xml:space="preserve">: 2879–2897.</w:t>
+      </w:r>
+    </w:p>
+    <w:bookmarkEnd w:id="33"/>
+    <w:bookmarkStart w:id="34" w:name="X45e6acc440a7b082e2d4b38455017c939cdc3e7"/>
+    <w:p>
+      <w:pPr>
+        <w:pStyle w:val="Bibliography"/>
+      </w:pPr>
+      <w:r>
+        <w:rPr>
+          <w:bCs/>
+          <w:b/>
+          <w:bCs/>
+          <w:b/>
+        </w:rPr>
+        <w:t xml:space="preserve">Cavaleri MA</w:t>
+      </w:r>
+      <w:r>
+        <w:t xml:space="preserve">.</w:t>
+      </w:r>
+      <w:r>
+        <w:t xml:space="preserve"> </w:t>
+      </w:r>
+      <w:r>
+        <w:rPr>
+          <w:bCs/>
+          <w:b/>
+        </w:rPr>
         <w:t xml:space="preserve">2020</w:t>
       </w:r>
       <w:r>
@@ -6066,8 +6299,8 @@
         <w:t xml:space="preserve">: 1455–1457.</w:t>
       </w:r>
     </w:p>
-    <w:bookmarkEnd w:id="33"/>
-    <w:bookmarkStart w:id="34" w:name="ref-decastroLightSpectralComposition2000"/>
+    <w:bookmarkEnd w:id="34"/>
+    <w:bookmarkStart w:id="35" w:name="ref-decastroLightSpectralComposition2000"/>
     <w:p>
       <w:pPr>
         <w:pStyle w:val="Bibliography"/>
@@ -6121,8 +6354,8 @@
         <w:t xml:space="preserve">: 49–56.</w:t>
       </w:r>
     </w:p>
-    <w:bookmarkEnd w:id="34"/>
-    <w:bookmarkStart w:id="35" w:name="ref-kochLimitsTreeHeight2004"/>
+    <w:bookmarkEnd w:id="35"/>
+    <w:bookmarkStart w:id="36" w:name="ref-kochLimitsTreeHeight2004"/>
     <w:p>
       <w:pPr>
         <w:pStyle w:val="Bibliography"/>
@@ -6245,8 +6478,8 @@
         <w:t xml:space="preserve">: 851–854.</w:t>
       </w:r>
     </w:p>
-    <w:bookmarkEnd w:id="35"/>
-    <w:bookmarkStart w:id="36" w:name="ref-poorterLeafOpticalProperties2000"/>
+    <w:bookmarkEnd w:id="36"/>
+    <w:bookmarkStart w:id="37" w:name="ref-poorterLeafOpticalProperties2000"/>
     <w:p>
       <w:pPr>
         <w:pStyle w:val="Bibliography"/>
@@ -6404,8 +6637,8 @@
         <w:t xml:space="preserve">: 519–526.</w:t>
       </w:r>
     </w:p>
-    <w:bookmarkEnd w:id="36"/>
-    <w:bookmarkStart w:id="37" w:name="ref-rey-sanchez_spatial_2016"/>
+    <w:bookmarkEnd w:id="37"/>
+    <w:bookmarkStart w:id="38" w:name="ref-rey-sanchez_spatial_2016"/>
     <w:p>
       <w:pPr>
         <w:pStyle w:val="Bibliography"/>
@@ -6528,8 +6761,8 @@
         <w:t xml:space="preserve">: 75–89.</w:t>
       </w:r>
     </w:p>
-    <w:bookmarkEnd w:id="37"/>
-    <w:bookmarkStart w:id="38" w:name="X7407d7b0eb22fe71d68b522f479ab18e69f7d08"/>
+    <w:bookmarkEnd w:id="38"/>
+    <w:bookmarkStart w:id="39" w:name="X7407d7b0eb22fe71d68b522f479ab18e69f7d08"/>
     <w:p>
       <w:pPr>
         <w:pStyle w:val="Bibliography"/>
@@ -6698,8 +6931,8 @@
         <w:t xml:space="preserve">: e03264.</w:t>
       </w:r>
     </w:p>
-    <w:bookmarkEnd w:id="38"/>
-    <w:bookmarkStart w:id="39" w:name="ref-sillettIncreasingWoodProduction2010"/>
+    <w:bookmarkEnd w:id="39"/>
+    <w:bookmarkStart w:id="40" w:name="ref-sillettIncreasingWoodProduction2010"/>
     <w:p>
       <w:pPr>
         <w:pStyle w:val="Bibliography"/>
@@ -6891,8 +7124,8 @@
         <w:t xml:space="preserve">: 976–994.</w:t>
       </w:r>
     </w:p>
-    <w:bookmarkEnd w:id="39"/>
-    <w:bookmarkStart w:id="40" w:name="ref-stovallTreeHeightExplains2019"/>
+    <w:bookmarkEnd w:id="40"/>
+    <w:bookmarkStart w:id="41" w:name="ref-stovallTreeHeightExplains2019"/>
     <w:p>
       <w:pPr>
         <w:pStyle w:val="Bibliography"/>
@@ -6992,8 +7225,8 @@
         <w:t xml:space="preserve">: 4385.</w:t>
       </w:r>
     </w:p>
-    <w:bookmarkEnd w:id="40"/>
-    <w:bookmarkStart w:id="41" w:name="ref-vogelLeavesLowestHighest2009"/>
+    <w:bookmarkEnd w:id="41"/>
+    <w:bookmarkStart w:id="42" w:name="ref-vogelLeavesLowestHighest2009"/>
     <w:p>
       <w:pPr>
         <w:pStyle w:val="Bibliography"/>
@@ -7047,8 +7280,8 @@
         <w:t xml:space="preserve">: 13–26.</w:t>
       </w:r>
     </w:p>
-    <w:bookmarkEnd w:id="41"/>
-    <w:bookmarkStart w:id="42" w:name="ref-waySunflecksTreesForests2012"/>
+    <w:bookmarkEnd w:id="42"/>
+    <w:bookmarkStart w:id="43" w:name="ref-waySunflecksTreesForests2012"/>
     <w:p>
       <w:pPr>
         <w:pStyle w:val="Bibliography"/>
@@ -7125,8 +7358,8 @@
         <w:t xml:space="preserve">: 1066–1081.</w:t>
       </w:r>
     </w:p>
-    <w:bookmarkEnd w:id="42"/>
-    <w:bookmarkStart w:id="43" w:name="X192ff133854368f289373119964c29b658cd49c"/>
+    <w:bookmarkEnd w:id="43"/>
+    <w:bookmarkStart w:id="44" w:name="X192ff133854368f289373119964c29b658cd49c"/>
     <w:p>
       <w:pPr>
         <w:pStyle w:val="Bibliography"/>
@@ -7226,8 +7459,8 @@
         <w:t xml:space="preserve">: 424–426.</w:t>
       </w:r>
     </w:p>
-    <w:bookmarkEnd w:id="43"/>
-    <w:bookmarkStart w:id="44" w:name="X2c6693de7c10c3eba18a1bf5ef34dfaeda5d7e4"/>
+    <w:bookmarkEnd w:id="44"/>
+    <w:bookmarkStart w:id="45" w:name="X2c6693de7c10c3eba18a1bf5ef34dfaeda5d7e4"/>
     <w:p>
       <w:pPr>
         <w:pStyle w:val="Bibliography"/>
@@ -7394,10 +7627,10 @@
         <w:t xml:space="preserve">: 513–527.</w:t>
       </w:r>
     </w:p>
-    <w:bookmarkEnd w:id="44"/>
     <w:bookmarkEnd w:id="45"/>
     <w:bookmarkEnd w:id="46"/>
     <w:bookmarkEnd w:id="47"/>
+    <w:bookmarkEnd w:id="48"/>
     <w:sectPr/>
   </w:body>
 </w:document>
@@ -7593,6 +7826,9 @@
     <w:abstractNumId w:val="991"/>
   </w:num>
   <w:num w:numId="1004">
+    <w:abstractNumId w:val="991"/>
+  </w:num>
+  <w:num w:numId="1005">
     <w:abstractNumId w:val="991"/>
   </w:num>
 </w:numbering>

</xml_diff>

<commit_message>
Added NPQ lines to photoprotection and responded to comment on NPQ
</commit_message>
<xml_diff>
--- a/response-to-reviews.docx
+++ b/response-to-reviews.docx
@@ -167,7 +167,7 @@
       </w:r>
     </w:p>
     <w:bookmarkEnd w:id="20"/>
-    <w:bookmarkStart w:id="48" w:name="response-to-reviewers-comments-to-author"/>
+    <w:bookmarkStart w:id="50" w:name="response-to-reviewers-comments-to-author"/>
     <w:p>
       <w:pPr>
         <w:pStyle w:val="Heading1"/>
@@ -2310,123 +2310,12 @@
       <w:pPr>
         <w:pStyle w:val="BodyText"/>
       </w:pPr>
-      <w:hyperlink r:id="rId29">
-        <w:r>
-          <w:rPr>
-            <w:rStyle w:val="Hyperlink"/>
-            <w:iCs/>
-            <w:i/>
-          </w:rPr>
-          <w:t xml:space="preserve">issue #92</w:t>
-        </w:r>
-      </w:hyperlink>
-      <w:r>
-        <w:t xml:space="preserve"> </w:t>
-      </w:r>
-      <w:r>
-        <w:rPr>
-          <w:bCs/>
-          <w:b/>
-        </w:rPr>
-        <w:t xml:space="preserve">It is not necessarily obvious that mid- or lower-canopy leaves should have less photoprotection, given that they may experience nearly the same peak radiation loads, during sunflecks, as leaves in the upper canopy, despite generally having less capacity to dissipate light by photochemistry.</w:t>
-      </w:r>
-    </w:p>
-    <w:p>
-      <w:pPr>
-        <w:pStyle w:val="BodyText"/>
-      </w:pPr>
-      <w:r>
-        <w:t xml:space="preserve">In the first part of Section 5.1, the authors conclude this paragraph stating the</w:t>
-      </w:r>
-      <w:r>
-        <w:t xml:space="preserve"> </w:t>
-      </w:r>
-      <w:r>
-        <w:t xml:space="preserve">‘</w:t>
-      </w:r>
-      <w:r>
-        <w:t xml:space="preserve">dominant role of vertical profiles in microclimate in shaping tree growth rates</w:t>
-      </w:r>
-      <w:r>
-        <w:t xml:space="preserve">’</w:t>
-      </w:r>
-      <w:r>
-        <w:t xml:space="preserve">. However, I believe the text has confused the very large effect of light with other aspects of forest microclimate, and they very much need to clarify this. If they believe other aspects of microclimate apart from light are drivers, then I believe this would be a minority opinion in the forest biology community. If they wish to speculate about other microclimate factors that cannot be disentangled from light, I suggest that they clearly indicate their opinion and speculation. It is perhaps an area for future research to disentangle light microclimate from aspects of vertical microclimate.</w:t>
-      </w:r>
-    </w:p>
-    <w:p>
-      <w:pPr>
-        <w:pStyle w:val="BodyText"/>
-      </w:pPr>
-      <w:r>
-        <w:rPr>
-          <w:bCs/>
-          <w:b/>
-        </w:rPr>
-        <w:t xml:space="preserve">We did not intend to argue that light was not the dominant factor, but the wording was misleading. This sentence has been revised to read,</w:t>
-      </w:r>
-      <w:r>
-        <w:rPr>
-          <w:bCs/>
-          <w:b/>
-        </w:rPr>
-        <w:t xml:space="preserve"> </w:t>
-      </w:r>
-      <w:r>
-        <w:rPr>
-          <w:bCs/>
-          <w:b/>
-        </w:rPr>
-        <w:t xml:space="preserve">“</w:t>
-      </w:r>
-      <w:r>
-        <w:rPr>
-          <w:bCs/>
-          <w:b/>
-        </w:rPr>
-        <w:t xml:space="preserve">This points to a dominant role of vertical profiles in the biophysical environment, particularly light (Fig. 2) in shaping tree growth rates within forests.</w:t>
-      </w:r>
-      <w:r>
-        <w:rPr>
-          <w:bCs/>
-          <w:b/>
-        </w:rPr>
-        <w:t xml:space="preserve">”</w:t>
-      </w:r>
-    </w:p>
-    <w:p>
-      <w:pPr>
-        <w:pStyle w:val="BodyText"/>
-      </w:pPr>
-      <w:r>
-        <w:t xml:space="preserve">I am uncomfortable reading some of the major conclusions of the work here, such as speculation that large canopy trees are most vulnerable to warming when water is limited, but understory trees may be more vulnerable [to warming] when well-watered. This is not consistent with my knowledge of</w:t>
-      </w:r>
-      <w:r>
-        <w:t xml:space="preserve"> </w:t>
-      </w:r>
-      <w:r>
-        <w:t xml:space="preserve">‘</w:t>
-      </w:r>
-      <w:r>
-        <w:t xml:space="preserve">preponderance of available data</w:t>
-      </w:r>
-      <w:r>
-        <w:t xml:space="preserve">’</w:t>
-      </w:r>
-      <w:r>
-        <w:t xml:space="preserve">. Perhaps the authors implying that understory trees will succumb to warming earlier in a heat wave than large canopy trees? Is this based on the T50 evidence (l. 542-548) which is from 2 studies, or from one tree-ring study (l. 674-676), or both? An intriguing thought, but these studies and the corresponding author’s study have weaknesses and no clean experiment on this has been set up and done. I recommend that the more cautious language on l. 676-678 should in fact be repeated in the conclusions relevant to this point. It’s less stimulating and sober, but true, that it’s difficult to say so with strength of evidence and remains for further testing with good experimental design. An objective of such a review can stimulate further and better research.</w:t>
-      </w:r>
-    </w:p>
-    <w:p>
-      <w:pPr>
-        <w:pStyle w:val="BodyText"/>
-      </w:pPr>
-      <w:r>
-        <w:rPr>
-          <w:bCs/>
-          <w:b/>
-        </w:rPr>
-        <w:t xml:space="preserve">We agree that more caution is warranted on comparing canopy vs understory responses to warming, particularly because understory responses are highly uncertain. We have reworded relevant text as follows:</w:t>
+      <w:r>
+        <w:rPr>
+          <w:bCs/>
+          <w:b/>
+        </w:rPr>
+        <w:t xml:space="preserve">We seperated VAZ section from VOC, and provided further context to NPQ in the following lines</w:t>
       </w:r>
     </w:p>
     <w:p>
@@ -2435,62 +2324,14 @@
           <w:ilvl w:val="0"/>
           <w:numId w:val="1002"/>
         </w:numPr>
-      </w:pPr>
-      <w:r>
-        <w:rPr>
-          <w:bCs/>
-          <w:b/>
-        </w:rPr>
-        <w:t xml:space="preserve">“</w:t>
-      </w:r>
-      <w:r>
-        <w:rPr>
-          <w:bCs/>
-          <w:b/>
-        </w:rPr>
-        <w:t xml:space="preserve">Implications: Global Change Responses : Warming</w:t>
-      </w:r>
-      <w:r>
-        <w:rPr>
-          <w:bCs/>
-          <w:b/>
-        </w:rPr>
-        <w:t xml:space="preserve">”</w:t>
-      </w:r>
-      <w:r>
-        <w:rPr>
-          <w:bCs/>
-          <w:b/>
-        </w:rPr>
-        <w:t xml:space="preserve"> </w:t>
-      </w:r>
-      <w:r>
-        <w:rPr>
-          <w:bCs/>
-          <w:b/>
-        </w:rPr>
-        <w:t xml:space="preserve">section, 4th par (previous lines 793-797:</w:t>
-      </w:r>
-      <w:r>
-        <w:rPr>
-          <w:bCs/>
-          <w:b/>
-        </w:rPr>
-        <w:t xml:space="preserve"> </w:t>
-      </w:r>
-      <w:r>
-        <w:rPr>
-          <w:bCs/>
-          <w:b/>
-        </w:rPr>
-        <w:t xml:space="preserve">“</w:t>
-      </w:r>
-      <w:r>
-        <w:rPr>
-          <w:bCs/>
-          <w:b/>
-        </w:rPr>
-        <w:t xml:space="preserve">While it is currently difficult to predict whether canopy or understory photosynthesis is likely to be more severely affected by higher</w:t>
+        <w:pStyle w:val="Compact"/>
+      </w:pPr>
+      <w:r>
+        <w:rPr>
+          <w:bCs/>
+          <w:b/>
+        </w:rPr>
+        <w:t xml:space="preserve">Efficient light-use is optimized through this process while preventing the accumulation of excess light, provoking the over production of harmful reactive oxygen species (ROS). However, at a photon flux density (PPFD) of</w:t>
       </w:r>
       <w:r>
         <w:rPr>
@@ -2500,112 +2341,78 @@
         <w:t xml:space="preserve"> </w:t>
       </w:r>
       <m:oMath>
-        <m:sSub>
+        <m:r>
+          <m:t>200</m:t>
+        </m:r>
+        <m:r>
+          <m:t>μ</m:t>
+        </m:r>
+        <m:r>
+          <m:t>m</m:t>
+        </m:r>
+        <m:r>
+          <m:t>o</m:t>
+        </m:r>
+        <m:r>
+          <m:t>l</m:t>
+        </m:r>
+        <m:sSup>
           <m:e>
             <m:r>
-              <m:t>T</m:t>
+              <m:t>m</m:t>
             </m:r>
           </m:e>
-          <m:sub>
+          <m:sup>
             <m:r>
-              <m:t>a</m:t>
+              <m:rPr>
+                <m:sty m:val="p"/>
+              </m:rPr>
+              <m:t>−</m:t>
             </m:r>
             <m:r>
-              <m:t>i</m:t>
+              <m:t>2</m:t>
+            </m:r>
+          </m:sup>
+        </m:sSup>
+        <m:sSup>
+          <m:e>
+            <m:r>
+              <m:t>s</m:t>
+            </m:r>
+          </m:e>
+          <m:sup>
+            <m:r>
+              <m:rPr>
+                <m:sty m:val="p"/>
+              </m:rPr>
+              <m:t>−</m:t>
             </m:r>
             <m:r>
-              <m:t>r</m:t>
+              <m:t>1</m:t>
             </m:r>
-          </m:sub>
-        </m:sSub>
+          </m:sup>
+        </m:sSup>
       </m:oMath>
       <w:r>
         <w:rPr>
           <w:bCs/>
           <w:b/>
         </w:rPr>
-        <w:t xml:space="preserve"> </w:t>
-      </w:r>
-      <w:r>
-        <w:rPr>
-          <w:bCs/>
-          <w:b/>
-        </w:rPr>
-        <w:t xml:space="preserve">(see section 4.2),</w:t>
-      </w:r>
-      <w:r>
-        <w:rPr>
-          <w:bCs/>
-          <w:b/>
-        </w:rPr>
-        <w:t xml:space="preserve"> </w:t>
-      </w:r>
-      <w:r>
-        <w:rPr>
-          <w:iCs/>
-          <w:i/>
-          <w:bCs/>
-          <w:b/>
-        </w:rPr>
-        <w:t xml:space="preserve">limited tree-ring evidence</w:t>
-      </w:r>
-      <w:r>
-        <w:rPr>
-          <w:bCs/>
-          <w:b/>
-        </w:rPr>
-        <w:t xml:space="preserve"> </w:t>
-      </w:r>
-      <w:r>
-        <w:rPr>
-          <w:bCs/>
-          <w:b/>
-        </w:rPr>
-        <w:t xml:space="preserve">indicates that understory trees</w:t>
-      </w:r>
-      <w:r>
-        <w:rPr>
-          <w:bCs/>
-          <w:b/>
-        </w:rPr>
-        <w:t xml:space="preserve"> </w:t>
-      </w:r>
-      <w:r>
-        <w:rPr>
-          <w:iCs/>
-          <w:i/>
-          <w:bCs/>
-          <w:b/>
-        </w:rPr>
-        <w:t xml:space="preserve">can</w:t>
-      </w:r>
-      <w:r>
-        <w:rPr>
-          <w:bCs/>
-          <w:b/>
-        </w:rPr>
-        <w:t xml:space="preserve"> </w:t>
-      </w:r>
-      <w:r>
-        <w:rPr>
-          <w:bCs/>
-          <w:b/>
-        </w:rPr>
-        <w:t xml:space="preserve">exhibit greater reductions in growth during unusually hot growing seasons</w:t>
-      </w:r>
-      <w:r>
-        <w:rPr>
-          <w:bCs/>
-          <w:b/>
-        </w:rPr>
-        <w:t xml:space="preserve"> </w:t>
-      </w:r>
-      <w:r>
-        <w:rPr>
-          <w:bCs/>
-          <w:b/>
-        </w:rPr>
-        <w:t xml:space="preserve">(section 5.1, Fig 4b, Rollinson</w:t>
+        <w:t xml:space="preserve">, within beech canopy, shaded lower canopy leaves have been observed to have higher NPQ rates than upper canopy reflecting rapid photosynthetic kinetics in shaded leaves as an acclimation to sunflecks. However, beyond this PPFD threshold, NPQ rates of upper canopy increase with an increase in light intensity</w:t>
+      </w:r>
+      <w:r>
+        <w:rPr>
+          <w:bCs/>
+          <w:b/>
+        </w:rPr>
+        <w:t xml:space="preserve"> </w:t>
+      </w:r>
+      <w:r>
+        <w:rPr>
+          <w:bCs/>
+          <w:b/>
+        </w:rPr>
+        <w:t xml:space="preserve">(Scartazza</w:t>
       </w:r>
       <w:r>
         <w:rPr>
@@ -2628,85 +2435,14 @@
           <w:bCs/>
           <w:b/>
         </w:rPr>
-        <w:t xml:space="preserve">, 2020)</w:t>
-      </w:r>
-      <w:r>
-        <w:rPr>
-          <w:bCs/>
-          <w:b/>
-        </w:rPr>
-        <w:t xml:space="preserve">.</w:t>
-      </w:r>
-      <w:r>
-        <w:rPr>
-          <w:bCs/>
-          <w:b/>
-        </w:rPr>
-        <w:t xml:space="preserve">”</w:t>
-      </w:r>
-    </w:p>
-    <w:p>
-      <w:pPr>
-        <w:numPr>
-          <w:ilvl w:val="0"/>
-          <w:numId w:val="1002"/>
-        </w:numPr>
-      </w:pPr>
-      <w:r>
-        <w:rPr>
-          <w:bCs/>
-          <w:b/>
-        </w:rPr>
-        <w:t xml:space="preserve">“</w:t>
-      </w:r>
-      <w:r>
-        <w:rPr>
-          <w:bCs/>
-          <w:b/>
-        </w:rPr>
-        <w:t xml:space="preserve">Implications: Global Change Responses : Warming</w:t>
-      </w:r>
-      <w:r>
-        <w:rPr>
-          <w:bCs/>
-          <w:b/>
-        </w:rPr>
-        <w:t xml:space="preserve">”</w:t>
-      </w:r>
-      <w:r>
-        <w:rPr>
-          <w:bCs/>
-          <w:b/>
-        </w:rPr>
-        <w:t xml:space="preserve"> </w:t>
-      </w:r>
-      <w:r>
-        <w:rPr>
-          <w:bCs/>
-          <w:b/>
-        </w:rPr>
-        <w:t xml:space="preserve">section, final par (previous lines 803-806:</w:t>
-      </w:r>
-      <w:r>
-        <w:rPr>
-          <w:bCs/>
-          <w:b/>
-        </w:rPr>
-        <w:t xml:space="preserve"> </w:t>
-      </w:r>
-      <w:r>
-        <w:rPr>
-          <w:bCs/>
-          <w:b/>
-        </w:rPr>
-        <w:t xml:space="preserve">“</w:t>
-      </w:r>
-      <w:r>
-        <w:rPr>
-          <w:bCs/>
-          <w:b/>
-        </w:rPr>
-        <w:t xml:space="preserve">We expect that the tallest trees will be increasingly prone to hydraulic failure and damaging or lethal</w:t>
+        <w:t xml:space="preserve">, 2016)</w:t>
+      </w:r>
+      <w:r>
+        <w:rPr>
+          <w:bCs/>
+          <w:b/>
+        </w:rPr>
+        <w:t xml:space="preserve">. The dissipation of excess light energy is also important for leaf acclimation to higher temperatures if high</w:t>
       </w:r>
       <w:r>
         <w:rPr>
@@ -2743,23 +2479,28 @@
           <w:bCs/>
           <w:b/>
         </w:rPr>
-        <w:t xml:space="preserve">’s,</w:t>
-      </w:r>
-      <w:r>
-        <w:rPr>
-          <w:bCs/>
-          <w:b/>
-        </w:rPr>
-        <w:t xml:space="preserve"> </w:t>
-      </w:r>
-      <w:r>
-        <w:rPr>
-          <w:iCs/>
-          <w:i/>
-          <w:bCs/>
-          <w:b/>
-        </w:rPr>
-        <w:t xml:space="preserve">while much larger uncertainty remains surrounding the resoponses of understory trees</w:t>
+        <w:t xml:space="preserve"> </w:t>
+      </w:r>
+      <w:r>
+        <w:rPr>
+          <w:bCs/>
+          <w:b/>
+        </w:rPr>
+        <w:t xml:space="preserve">impairs the photochemical energy dissipation pathway</w:t>
+      </w:r>
+      <w:r>
+        <w:rPr>
+          <w:bCs/>
+          <w:b/>
+        </w:rPr>
+        <w:t xml:space="preserve"> </w:t>
+      </w:r>
+      <w:r>
+        <w:rPr>
+          <w:bCs/>
+          <w:b/>
+        </w:rPr>
+        <w:t xml:space="preserve">(Havaux &amp; Tardy, 1996)</w:t>
       </w:r>
       <w:r>
         <w:rPr>
@@ -2768,6 +2509,87 @@
         </w:rPr>
         <w:t xml:space="preserve">.</w:t>
       </w:r>
+    </w:p>
+    <w:p>
+      <w:pPr>
+        <w:pStyle w:val="FirstParagraph"/>
+      </w:pPr>
+      <w:hyperlink r:id="rId29">
+        <w:r>
+          <w:rPr>
+            <w:rStyle w:val="Hyperlink"/>
+            <w:iCs/>
+            <w:i/>
+          </w:rPr>
+          <w:t xml:space="preserve">issue #92</w:t>
+        </w:r>
+      </w:hyperlink>
+      <w:r>
+        <w:t xml:space="preserve"> </w:t>
+      </w:r>
+      <w:r>
+        <w:rPr>
+          <w:bCs/>
+          <w:b/>
+        </w:rPr>
+        <w:t xml:space="preserve">It is not necessarily obvious that mid- or lower-canopy leaves should have less photoprotection, given that they may experience nearly the same peak radiation loads, during sunflecks, as leaves in the upper canopy, despite generally having less capacity to dissipate light by photochemistry.</w:t>
+      </w:r>
+    </w:p>
+    <w:p>
+      <w:pPr>
+        <w:pStyle w:val="BodyText"/>
+      </w:pPr>
+      <w:r>
+        <w:t xml:space="preserve">In the first part of Section 5.1, the authors conclude this paragraph stating the</w:t>
+      </w:r>
+      <w:r>
+        <w:t xml:space="preserve"> </w:t>
+      </w:r>
+      <w:r>
+        <w:t xml:space="preserve">‘</w:t>
+      </w:r>
+      <w:r>
+        <w:t xml:space="preserve">dominant role of vertical profiles in microclimate in shaping tree growth rates</w:t>
+      </w:r>
+      <w:r>
+        <w:t xml:space="preserve">’</w:t>
+      </w:r>
+      <w:r>
+        <w:t xml:space="preserve">. However, I believe the text has confused the very large effect of light with other aspects of forest microclimate, and they very much need to clarify this. If they believe other aspects of microclimate apart from light are drivers, then I believe this would be a minority opinion in the forest biology community. If they wish to speculate about other microclimate factors that cannot be disentangled from light, I suggest that they clearly indicate their opinion and speculation. It is perhaps an area for future research to disentangle light microclimate from aspects of vertical microclimate.</w:t>
+      </w:r>
+    </w:p>
+    <w:p>
+      <w:pPr>
+        <w:pStyle w:val="BodyText"/>
+      </w:pPr>
+      <w:r>
+        <w:rPr>
+          <w:bCs/>
+          <w:b/>
+        </w:rPr>
+        <w:t xml:space="preserve">We did not intend to argue that light was not the dominant factor, but the wording was misleading. This sentence has been revised to read,</w:t>
+      </w:r>
+      <w:r>
+        <w:rPr>
+          <w:bCs/>
+          <w:b/>
+        </w:rPr>
+        <w:t xml:space="preserve"> </w:t>
+      </w:r>
+      <w:r>
+        <w:rPr>
+          <w:bCs/>
+          <w:b/>
+        </w:rPr>
+        <w:t xml:space="preserve">“</w:t>
+      </w:r>
+      <w:r>
+        <w:rPr>
+          <w:bCs/>
+          <w:b/>
+        </w:rPr>
+        <w:t xml:space="preserve">This points to a dominant role of vertical profiles in the biophysical environment, particularly light (Fig. 2) in shaping tree growth rates within forests.</w:t>
+      </w:r>
       <w:r>
         <w:rPr>
           <w:bCs/>
@@ -2778,74 +2600,37 @@
     </w:p>
     <w:p>
       <w:pPr>
-        <w:numPr>
-          <w:ilvl w:val="0"/>
-          <w:numId w:val="1002"/>
-        </w:numPr>
-      </w:pPr>
-      <w:r>
-        <w:rPr>
-          <w:bCs/>
-          <w:b/>
-        </w:rPr>
-        <w:t xml:space="preserve">Conclusions section, first par (text specifically cited in the comment above):</w:t>
-      </w:r>
-      <w:r>
-        <w:rPr>
-          <w:bCs/>
-          <w:b/>
-        </w:rPr>
-        <w:t xml:space="preserve"> </w:t>
-      </w:r>
-      <w:r>
-        <w:rPr>
-          <w:bCs/>
-          <w:b/>
-        </w:rPr>
-        <w:t xml:space="preserve">“</w:t>
-      </w:r>
-      <w:r>
-        <w:rPr>
-          <w:bCs/>
-          <w:b/>
-        </w:rPr>
-        <w:t xml:space="preserve">Similarly, much remains to be learned about how crown exposure influences the temperature sensitivity of woody stem growth. While the preponderance of available data suggest that large canopy trees are the most vulnerable to warming when water is limited, far less is known about the responses of understory trees, which might be more vulnerable to chronic warming stress under relatively mesic conditions (Fig. 4).</w:t>
-      </w:r>
-      <w:r>
-        <w:rPr>
-          <w:bCs/>
-          <w:b/>
-        </w:rPr>
-        <w:t xml:space="preserve">”</w:t>
-      </w:r>
-    </w:p>
-    <w:bookmarkStart w:id="30" w:name="details"/>
-    <w:p>
-      <w:pPr>
-        <w:pStyle w:val="Heading3"/>
-      </w:pPr>
-      <w:r>
-        <w:t xml:space="preserve">Details</w:t>
-      </w:r>
-    </w:p>
-    <w:p>
-      <w:pPr>
-        <w:pStyle w:val="FirstParagraph"/>
-      </w:pPr>
-      <w:r>
-        <w:t xml:space="preserve">There are a few dense sentences or run-ons that could be revised. Lines 192-196 and lines 201-204, for instance. Please revise.</w:t>
-      </w:r>
-    </w:p>
-    <w:p>
-      <w:pPr>
-        <w:pStyle w:val="BodyText"/>
-      </w:pPr>
-      <w:r>
-        <w:rPr>
-          <w:bCs/>
-          <w:b/>
-        </w:rPr>
-        <w:t xml:space="preserve">We revised the following lines:</w:t>
+        <w:pStyle w:val="BodyText"/>
+      </w:pPr>
+      <w:r>
+        <w:t xml:space="preserve">I am uncomfortable reading some of the major conclusions of the work here, such as speculation that large canopy trees are most vulnerable to warming when water is limited, but understory trees may be more vulnerable [to warming] when well-watered. This is not consistent with my knowledge of</w:t>
+      </w:r>
+      <w:r>
+        <w:t xml:space="preserve"> </w:t>
+      </w:r>
+      <w:r>
+        <w:t xml:space="preserve">‘</w:t>
+      </w:r>
+      <w:r>
+        <w:t xml:space="preserve">preponderance of available data</w:t>
+      </w:r>
+      <w:r>
+        <w:t xml:space="preserve">’</w:t>
+      </w:r>
+      <w:r>
+        <w:t xml:space="preserve">. Perhaps the authors implying that understory trees will succumb to warming earlier in a heat wave than large canopy trees? Is this based on the T50 evidence (l. 542-548) which is from 2 studies, or from one tree-ring study (l. 674-676), or both? An intriguing thought, but these studies and the corresponding author’s study have weaknesses and no clean experiment on this has been set up and done. I recommend that the more cautious language on l. 676-678 should in fact be repeated in the conclusions relevant to this point. It’s less stimulating and sober, but true, that it’s difficult to say so with strength of evidence and remains for further testing with good experimental design. An objective of such a review can stimulate further and better research.</w:t>
+      </w:r>
+    </w:p>
+    <w:p>
+      <w:pPr>
+        <w:pStyle w:val="BodyText"/>
+      </w:pPr>
+      <w:r>
+        <w:rPr>
+          <w:bCs/>
+          <w:b/>
+        </w:rPr>
+        <w:t xml:space="preserve">We agree that more caution is warranted on comparing canopy vs understory responses to warming, particularly because understory responses are highly uncertain. We have reworded relevant text as follows:</w:t>
       </w:r>
     </w:p>
     <w:p>
@@ -2860,7 +2645,56 @@
           <w:bCs/>
           <w:b/>
         </w:rPr>
-        <w:t xml:space="preserve">Lines 192-196: Notably, this pattern can be reversed in open forests, where below-canopy maximum</w:t>
+        <w:t xml:space="preserve">“</w:t>
+      </w:r>
+      <w:r>
+        <w:rPr>
+          <w:bCs/>
+          <w:b/>
+        </w:rPr>
+        <w:t xml:space="preserve">Implications: Global Change Responses : Warming</w:t>
+      </w:r>
+      <w:r>
+        <w:rPr>
+          <w:bCs/>
+          <w:b/>
+        </w:rPr>
+        <w:t xml:space="preserve">”</w:t>
+      </w:r>
+      <w:r>
+        <w:rPr>
+          <w:bCs/>
+          <w:b/>
+        </w:rPr>
+        <w:t xml:space="preserve"> </w:t>
+      </w:r>
+      <w:r>
+        <w:rPr>
+          <w:bCs/>
+          <w:b/>
+        </w:rPr>
+        <w:t xml:space="preserve">section, 4th par (previous lines 793-797:</w:t>
+      </w:r>
+      <w:r>
+        <w:rPr>
+          <w:bCs/>
+          <w:b/>
+        </w:rPr>
+        <w:t xml:space="preserve"> </w:t>
+      </w:r>
+      <w:r>
+        <w:rPr>
+          <w:bCs/>
+          <w:b/>
+        </w:rPr>
+        <w:t xml:space="preserve">“</w:t>
+      </w:r>
+      <w:r>
+        <w:rPr>
+          <w:bCs/>
+          <w:b/>
+        </w:rPr>
+        <w:t xml:space="preserve">While it is currently difficult to predict whether canopy or understory photosynthesis is likely to be more severely affected by higher</w:t>
       </w:r>
       <w:r>
         <w:rPr>
@@ -2901,76 +2735,118 @@
           <w:bCs/>
           <w:b/>
         </w:rPr>
-        <w:t xml:space="preserve">can be warmer than canopy</w:t>
-      </w:r>
-      <w:r>
-        <w:rPr>
-          <w:bCs/>
-          <w:b/>
-        </w:rPr>
-        <w:t xml:space="preserve"> </w:t>
-      </w:r>
-      <m:oMath>
-        <m:sSub>
-          <m:e>
-            <m:r>
-              <m:t>T</m:t>
-            </m:r>
-          </m:e>
-          <m:sub>
-            <m:r>
-              <m:t>a</m:t>
-            </m:r>
-            <m:r>
-              <m:t>i</m:t>
-            </m:r>
-            <m:r>
-              <m:t>r</m:t>
-            </m:r>
-          </m:sub>
-        </m:sSub>
-      </m:oMath>
-      <w:r>
-        <w:rPr>
-          <w:bCs/>
-          <w:b/>
-        </w:rPr>
-        <w:t xml:space="preserve"> </w:t>
-      </w:r>
-      <w:r>
-        <w:rPr>
-          <w:bCs/>
-          <w:b/>
-        </w:rPr>
-        <w:t xml:space="preserve">due to turbulent air mixing and the thermal radiative flux from the soil and the canopy that is intercepted by lower-canopy layers, analogous to a</w:t>
-      </w:r>
-      <w:r>
-        <w:rPr>
-          <w:bCs/>
-          <w:b/>
-        </w:rPr>
-        <w:t xml:space="preserve"> </w:t>
-      </w:r>
-      <w:r>
-        <w:rPr>
-          <w:bCs/>
-          <w:b/>
-        </w:rPr>
-        <w:t xml:space="preserve">‘</w:t>
-      </w:r>
-      <w:r>
-        <w:rPr>
-          <w:bCs/>
-          <w:b/>
-        </w:rPr>
-        <w:t xml:space="preserve">canopy greenhouse effect</w:t>
-      </w:r>
-      <w:r>
-        <w:rPr>
-          <w:bCs/>
-          <w:b/>
-        </w:rPr>
-        <w:t xml:space="preserve">’</w:t>
+        <w:t xml:space="preserve">(see section 4.2),</w:t>
+      </w:r>
+      <w:r>
+        <w:rPr>
+          <w:bCs/>
+          <w:b/>
+        </w:rPr>
+        <w:t xml:space="preserve"> </w:t>
+      </w:r>
+      <w:r>
+        <w:rPr>
+          <w:iCs/>
+          <w:i/>
+          <w:bCs/>
+          <w:b/>
+        </w:rPr>
+        <w:t xml:space="preserve">limited tree-ring evidence</w:t>
+      </w:r>
+      <w:r>
+        <w:rPr>
+          <w:bCs/>
+          <w:b/>
+        </w:rPr>
+        <w:t xml:space="preserve"> </w:t>
+      </w:r>
+      <w:r>
+        <w:rPr>
+          <w:bCs/>
+          <w:b/>
+        </w:rPr>
+        <w:t xml:space="preserve">indicates that understory trees</w:t>
+      </w:r>
+      <w:r>
+        <w:rPr>
+          <w:bCs/>
+          <w:b/>
+        </w:rPr>
+        <w:t xml:space="preserve"> </w:t>
+      </w:r>
+      <w:r>
+        <w:rPr>
+          <w:iCs/>
+          <w:i/>
+          <w:bCs/>
+          <w:b/>
+        </w:rPr>
+        <w:t xml:space="preserve">can</w:t>
+      </w:r>
+      <w:r>
+        <w:rPr>
+          <w:bCs/>
+          <w:b/>
+        </w:rPr>
+        <w:t xml:space="preserve"> </w:t>
+      </w:r>
+      <w:r>
+        <w:rPr>
+          <w:bCs/>
+          <w:b/>
+        </w:rPr>
+        <w:t xml:space="preserve">exhibit greater reductions in growth during unusually hot growing seasons</w:t>
+      </w:r>
+      <w:r>
+        <w:rPr>
+          <w:bCs/>
+          <w:b/>
+        </w:rPr>
+        <w:t xml:space="preserve"> </w:t>
+      </w:r>
+      <w:r>
+        <w:rPr>
+          <w:bCs/>
+          <w:b/>
+        </w:rPr>
+        <w:t xml:space="preserve">(section 5.1, Fig 4b, Rollinson</w:t>
+      </w:r>
+      <w:r>
+        <w:rPr>
+          <w:bCs/>
+          <w:b/>
+        </w:rPr>
+        <w:t xml:space="preserve"> </w:t>
+      </w:r>
+      <w:r>
+        <w:rPr>
+          <w:iCs/>
+          <w:i/>
+          <w:bCs/>
+          <w:b/>
+        </w:rPr>
+        <w:t xml:space="preserve">et al.</w:t>
+      </w:r>
+      <w:r>
+        <w:rPr>
+          <w:bCs/>
+          <w:b/>
+        </w:rPr>
+        <w:t xml:space="preserve">, 2020)</w:t>
+      </w:r>
+      <w:r>
+        <w:rPr>
+          <w:bCs/>
+          <w:b/>
+        </w:rPr>
+        <w:t xml:space="preserve">.</w:t>
+      </w:r>
+      <w:r>
+        <w:rPr>
+          <w:bCs/>
+          <w:b/>
+        </w:rPr>
+        <w:t xml:space="preserve">”</w:t>
       </w:r>
     </w:p>
     <w:p>
@@ -2985,132 +2861,56 @@
           <w:bCs/>
           <w:b/>
         </w:rPr>
-        <w:t xml:space="preserve">Notably, this pattern can be reversed in open forests. Analogous to a</w:t>
-      </w:r>
-      <w:r>
-        <w:rPr>
-          <w:bCs/>
-          <w:b/>
-        </w:rPr>
-        <w:t xml:space="preserve"> </w:t>
-      </w:r>
-      <w:r>
-        <w:rPr>
-          <w:bCs/>
-          <w:b/>
-        </w:rPr>
-        <w:t xml:space="preserve">‘</w:t>
-      </w:r>
-      <w:r>
-        <w:rPr>
-          <w:bCs/>
-          <w:b/>
-        </w:rPr>
-        <w:t xml:space="preserve">canopy greenhouse effect</w:t>
-      </w:r>
-      <w:r>
-        <w:rPr>
-          <w:bCs/>
-          <w:b/>
-        </w:rPr>
-        <w:t xml:space="preserve">’</w:t>
-      </w:r>
-      <w:r>
-        <w:rPr>
-          <w:bCs/>
-          <w:b/>
-        </w:rPr>
-        <w:t xml:space="preserve">, in open forests, below-canopy maximum</w:t>
-      </w:r>
-      <w:r>
-        <w:rPr>
-          <w:bCs/>
-          <w:b/>
-        </w:rPr>
-        <w:t xml:space="preserve"> </w:t>
-      </w:r>
-      <m:oMath>
-        <m:sSub>
-          <m:e>
-            <m:r>
-              <m:t>T</m:t>
-            </m:r>
-          </m:e>
-          <m:sub>
-            <m:r>
-              <m:t>a</m:t>
-            </m:r>
-            <m:r>
-              <m:t>i</m:t>
-            </m:r>
-            <m:r>
-              <m:t>r</m:t>
-            </m:r>
-          </m:sub>
-        </m:sSub>
-      </m:oMath>
-      <w:r>
-        <w:rPr>
-          <w:bCs/>
-          <w:b/>
-        </w:rPr>
-        <w:t xml:space="preserve"> </w:t>
-      </w:r>
-      <w:r>
-        <w:rPr>
-          <w:bCs/>
-          <w:b/>
-        </w:rPr>
-        <w:t xml:space="preserve">can be warmer than canopy</w:t>
-      </w:r>
-      <w:r>
-        <w:rPr>
-          <w:bCs/>
-          <w:b/>
-        </w:rPr>
-        <w:t xml:space="preserve"> </w:t>
-      </w:r>
-      <m:oMath>
-        <m:sSub>
-          <m:e>
-            <m:r>
-              <m:t>T</m:t>
-            </m:r>
-          </m:e>
-          <m:sub>
-            <m:r>
-              <m:t>a</m:t>
-            </m:r>
-            <m:r>
-              <m:t>i</m:t>
-            </m:r>
-            <m:r>
-              <m:t>r</m:t>
-            </m:r>
-          </m:sub>
-        </m:sSub>
-      </m:oMath>
-      <w:r>
-        <w:rPr>
-          <w:bCs/>
-          <w:b/>
-        </w:rPr>
-        <w:t xml:space="preserve">. This is due to turbulent air mixing and the thermal radiative flux from the soil and the canopy that is intercepted by lower-canopy layers</w:t>
-      </w:r>
-    </w:p>
-    <w:p>
-      <w:pPr>
-        <w:numPr>
-          <w:ilvl w:val="0"/>
-          <w:numId w:val="1003"/>
-        </w:numPr>
-      </w:pPr>
-      <w:r>
-        <w:rPr>
-          <w:bCs/>
-          <w:b/>
-        </w:rPr>
-        <w:t xml:space="preserve">Lines 201-204:</w:t>
+        <w:t xml:space="preserve">“</w:t>
+      </w:r>
+      <w:r>
+        <w:rPr>
+          <w:bCs/>
+          <w:b/>
+        </w:rPr>
+        <w:t xml:space="preserve">Implications: Global Change Responses : Warming</w:t>
+      </w:r>
+      <w:r>
+        <w:rPr>
+          <w:bCs/>
+          <w:b/>
+        </w:rPr>
+        <w:t xml:space="preserve">”</w:t>
+      </w:r>
+      <w:r>
+        <w:rPr>
+          <w:bCs/>
+          <w:b/>
+        </w:rPr>
+        <w:t xml:space="preserve"> </w:t>
+      </w:r>
+      <w:r>
+        <w:rPr>
+          <w:bCs/>
+          <w:b/>
+        </w:rPr>
+        <w:t xml:space="preserve">section, final par (previous lines 803-806:</w:t>
+      </w:r>
+      <w:r>
+        <w:rPr>
+          <w:bCs/>
+          <w:b/>
+        </w:rPr>
+        <w:t xml:space="preserve"> </w:t>
+      </w:r>
+      <w:r>
+        <w:rPr>
+          <w:bCs/>
+          <w:b/>
+        </w:rPr>
+        <w:t xml:space="preserve">“</w:t>
+      </w:r>
+      <w:r>
+        <w:rPr>
+          <w:bCs/>
+          <w:b/>
+        </w:rPr>
+        <w:t xml:space="preserve">We expect that the tallest trees will be increasingly prone to hydraulic failure and damaging or lethal</w:t>
       </w:r>
       <w:r>
         <w:rPr>
@@ -3147,14 +2947,124 @@
           <w:bCs/>
           <w:b/>
         </w:rPr>
-        <w:t xml:space="preserve"> </w:t>
-      </w:r>
-      <w:r>
-        <w:rPr>
-          <w:bCs/>
-          <w:b/>
-        </w:rPr>
-        <w:t xml:space="preserve">is strongly tied to</w:t>
+        <w:t xml:space="preserve">’s,</w:t>
+      </w:r>
+      <w:r>
+        <w:rPr>
+          <w:bCs/>
+          <w:b/>
+        </w:rPr>
+        <w:t xml:space="preserve"> </w:t>
+      </w:r>
+      <w:r>
+        <w:rPr>
+          <w:iCs/>
+          <w:i/>
+          <w:bCs/>
+          <w:b/>
+        </w:rPr>
+        <w:t xml:space="preserve">while much larger uncertainty remains surrounding the resoponses of understory trees</w:t>
+      </w:r>
+      <w:r>
+        <w:rPr>
+          <w:bCs/>
+          <w:b/>
+        </w:rPr>
+        <w:t xml:space="preserve">.</w:t>
+      </w:r>
+      <w:r>
+        <w:rPr>
+          <w:bCs/>
+          <w:b/>
+        </w:rPr>
+        <w:t xml:space="preserve">”</w:t>
+      </w:r>
+    </w:p>
+    <w:p>
+      <w:pPr>
+        <w:numPr>
+          <w:ilvl w:val="0"/>
+          <w:numId w:val="1003"/>
+        </w:numPr>
+      </w:pPr>
+      <w:r>
+        <w:rPr>
+          <w:bCs/>
+          <w:b/>
+        </w:rPr>
+        <w:t xml:space="preserve">Conclusions section, first par (text specifically cited in the comment above):</w:t>
+      </w:r>
+      <w:r>
+        <w:rPr>
+          <w:bCs/>
+          <w:b/>
+        </w:rPr>
+        <w:t xml:space="preserve"> </w:t>
+      </w:r>
+      <w:r>
+        <w:rPr>
+          <w:bCs/>
+          <w:b/>
+        </w:rPr>
+        <w:t xml:space="preserve">“</w:t>
+      </w:r>
+      <w:r>
+        <w:rPr>
+          <w:bCs/>
+          <w:b/>
+        </w:rPr>
+        <w:t xml:space="preserve">Similarly, much remains to be learned about how crown exposure influences the temperature sensitivity of woody stem growth. While the preponderance of available data suggest that large canopy trees are the most vulnerable to warming when water is limited, far less is known about the responses of understory trees, which might be more vulnerable to chronic warming stress under relatively mesic conditions (Fig. 4).</w:t>
+      </w:r>
+      <w:r>
+        <w:rPr>
+          <w:bCs/>
+          <w:b/>
+        </w:rPr>
+        <w:t xml:space="preserve">”</w:t>
+      </w:r>
+    </w:p>
+    <w:bookmarkStart w:id="30" w:name="details"/>
+    <w:p>
+      <w:pPr>
+        <w:pStyle w:val="Heading3"/>
+      </w:pPr>
+      <w:r>
+        <w:t xml:space="preserve">Details</w:t>
+      </w:r>
+    </w:p>
+    <w:p>
+      <w:pPr>
+        <w:pStyle w:val="FirstParagraph"/>
+      </w:pPr>
+      <w:r>
+        <w:t xml:space="preserve">There are a few dense sentences or run-ons that could be revised. Lines 192-196 and lines 201-204, for instance. Please revise.</w:t>
+      </w:r>
+    </w:p>
+    <w:p>
+      <w:pPr>
+        <w:pStyle w:val="BodyText"/>
+      </w:pPr>
+      <w:r>
+        <w:rPr>
+          <w:bCs/>
+          <w:b/>
+        </w:rPr>
+        <w:t xml:space="preserve">We revised the following lines:</w:t>
+      </w:r>
+    </w:p>
+    <w:p>
+      <w:pPr>
+        <w:numPr>
+          <w:ilvl w:val="0"/>
+          <w:numId w:val="1004"/>
+        </w:numPr>
+      </w:pPr>
+      <w:r>
+        <w:rPr>
+          <w:bCs/>
+          <w:b/>
+        </w:rPr>
+        <w:t xml:space="preserve">Lines 192-196: Notably, this pattern can be reversed in open forests, where below-canopy maximum</w:t>
       </w:r>
       <w:r>
         <w:rPr>
@@ -3188,7 +3098,223 @@
           <w:bCs/>
           <w:b/>
         </w:rPr>
-        <w:t xml:space="preserve">, and is further influenced by other micrometeorological drivers (section 1) and by leaf traits and stomatal conductance (see sections 3-4), with leaves adjusting to their environment to approach, when possible, an optimal</w:t>
+        <w:t xml:space="preserve"> </w:t>
+      </w:r>
+      <w:r>
+        <w:rPr>
+          <w:bCs/>
+          <w:b/>
+        </w:rPr>
+        <w:t xml:space="preserve">can be warmer than canopy</w:t>
+      </w:r>
+      <w:r>
+        <w:rPr>
+          <w:bCs/>
+          <w:b/>
+        </w:rPr>
+        <w:t xml:space="preserve"> </w:t>
+      </w:r>
+      <m:oMath>
+        <m:sSub>
+          <m:e>
+            <m:r>
+              <m:t>T</m:t>
+            </m:r>
+          </m:e>
+          <m:sub>
+            <m:r>
+              <m:t>a</m:t>
+            </m:r>
+            <m:r>
+              <m:t>i</m:t>
+            </m:r>
+            <m:r>
+              <m:t>r</m:t>
+            </m:r>
+          </m:sub>
+        </m:sSub>
+      </m:oMath>
+      <w:r>
+        <w:rPr>
+          <w:bCs/>
+          <w:b/>
+        </w:rPr>
+        <w:t xml:space="preserve"> </w:t>
+      </w:r>
+      <w:r>
+        <w:rPr>
+          <w:bCs/>
+          <w:b/>
+        </w:rPr>
+        <w:t xml:space="preserve">due to turbulent air mixing and the thermal radiative flux from the soil and the canopy that is intercepted by lower-canopy layers, analogous to a</w:t>
+      </w:r>
+      <w:r>
+        <w:rPr>
+          <w:bCs/>
+          <w:b/>
+        </w:rPr>
+        <w:t xml:space="preserve"> </w:t>
+      </w:r>
+      <w:r>
+        <w:rPr>
+          <w:bCs/>
+          <w:b/>
+        </w:rPr>
+        <w:t xml:space="preserve">‘</w:t>
+      </w:r>
+      <w:r>
+        <w:rPr>
+          <w:bCs/>
+          <w:b/>
+        </w:rPr>
+        <w:t xml:space="preserve">canopy greenhouse effect</w:t>
+      </w:r>
+      <w:r>
+        <w:rPr>
+          <w:bCs/>
+          <w:b/>
+        </w:rPr>
+        <w:t xml:space="preserve">’</w:t>
+      </w:r>
+    </w:p>
+    <w:p>
+      <w:pPr>
+        <w:numPr>
+          <w:ilvl w:val="0"/>
+          <w:numId w:val="1004"/>
+        </w:numPr>
+      </w:pPr>
+      <w:r>
+        <w:rPr>
+          <w:bCs/>
+          <w:b/>
+        </w:rPr>
+        <w:t xml:space="preserve">Notably, this pattern can be reversed in open forests. Analogous to a</w:t>
+      </w:r>
+      <w:r>
+        <w:rPr>
+          <w:bCs/>
+          <w:b/>
+        </w:rPr>
+        <w:t xml:space="preserve"> </w:t>
+      </w:r>
+      <w:r>
+        <w:rPr>
+          <w:bCs/>
+          <w:b/>
+        </w:rPr>
+        <w:t xml:space="preserve">‘</w:t>
+      </w:r>
+      <w:r>
+        <w:rPr>
+          <w:bCs/>
+          <w:b/>
+        </w:rPr>
+        <w:t xml:space="preserve">canopy greenhouse effect</w:t>
+      </w:r>
+      <w:r>
+        <w:rPr>
+          <w:bCs/>
+          <w:b/>
+        </w:rPr>
+        <w:t xml:space="preserve">’</w:t>
+      </w:r>
+      <w:r>
+        <w:rPr>
+          <w:bCs/>
+          <w:b/>
+        </w:rPr>
+        <w:t xml:space="preserve">, in open forests, below-canopy maximum</w:t>
+      </w:r>
+      <w:r>
+        <w:rPr>
+          <w:bCs/>
+          <w:b/>
+        </w:rPr>
+        <w:t xml:space="preserve"> </w:t>
+      </w:r>
+      <m:oMath>
+        <m:sSub>
+          <m:e>
+            <m:r>
+              <m:t>T</m:t>
+            </m:r>
+          </m:e>
+          <m:sub>
+            <m:r>
+              <m:t>a</m:t>
+            </m:r>
+            <m:r>
+              <m:t>i</m:t>
+            </m:r>
+            <m:r>
+              <m:t>r</m:t>
+            </m:r>
+          </m:sub>
+        </m:sSub>
+      </m:oMath>
+      <w:r>
+        <w:rPr>
+          <w:bCs/>
+          <w:b/>
+        </w:rPr>
+        <w:t xml:space="preserve"> </w:t>
+      </w:r>
+      <w:r>
+        <w:rPr>
+          <w:bCs/>
+          <w:b/>
+        </w:rPr>
+        <w:t xml:space="preserve">can be warmer than canopy</w:t>
+      </w:r>
+      <w:r>
+        <w:rPr>
+          <w:bCs/>
+          <w:b/>
+        </w:rPr>
+        <w:t xml:space="preserve"> </w:t>
+      </w:r>
+      <m:oMath>
+        <m:sSub>
+          <m:e>
+            <m:r>
+              <m:t>T</m:t>
+            </m:r>
+          </m:e>
+          <m:sub>
+            <m:r>
+              <m:t>a</m:t>
+            </m:r>
+            <m:r>
+              <m:t>i</m:t>
+            </m:r>
+            <m:r>
+              <m:t>r</m:t>
+            </m:r>
+          </m:sub>
+        </m:sSub>
+      </m:oMath>
+      <w:r>
+        <w:rPr>
+          <w:bCs/>
+          <w:b/>
+        </w:rPr>
+        <w:t xml:space="preserve">. This is due to turbulent air mixing and the thermal radiative flux from the soil and the canopy that is intercepted by lower-canopy layers</w:t>
+      </w:r>
+    </w:p>
+    <w:p>
+      <w:pPr>
+        <w:numPr>
+          <w:ilvl w:val="0"/>
+          <w:numId w:val="1004"/>
+        </w:numPr>
+      </w:pPr>
+      <w:r>
+        <w:rPr>
+          <w:bCs/>
+          <w:b/>
+        </w:rPr>
+        <w:t xml:space="preserve">Lines 201-204:</w:t>
       </w:r>
       <w:r>
         <w:rPr>
@@ -3232,16 +3358,49 @@
           <w:bCs/>
           <w:b/>
         </w:rPr>
-        <w:t xml:space="preserve">for carbon assimilation and metabolic processes (Drake et al., 2020; Perez &amp; Feeley, 2020; Michaletz et al., 2015)</w:t>
-      </w:r>
-    </w:p>
-    <w:p>
-      <w:pPr>
-        <w:numPr>
-          <w:ilvl w:val="0"/>
-          <w:numId w:val="1003"/>
-        </w:numPr>
-      </w:pPr>
+        <w:t xml:space="preserve">is strongly tied to</w:t>
+      </w:r>
+      <w:r>
+        <w:rPr>
+          <w:bCs/>
+          <w:b/>
+        </w:rPr>
+        <w:t xml:space="preserve"> </w:t>
+      </w:r>
+      <m:oMath>
+        <m:sSub>
+          <m:e>
+            <m:r>
+              <m:t>T</m:t>
+            </m:r>
+          </m:e>
+          <m:sub>
+            <m:r>
+              <m:t>a</m:t>
+            </m:r>
+            <m:r>
+              <m:t>i</m:t>
+            </m:r>
+            <m:r>
+              <m:t>r</m:t>
+            </m:r>
+          </m:sub>
+        </m:sSub>
+      </m:oMath>
+      <w:r>
+        <w:rPr>
+          <w:bCs/>
+          <w:b/>
+        </w:rPr>
+        <w:t xml:space="preserve">, and is further influenced by other micrometeorological drivers (section 1) and by leaf traits and stomatal conductance (see sections 3-4), with leaves adjusting to their environment to approach, when possible, an optimal</w:t>
+      </w:r>
+      <w:r>
+        <w:rPr>
+          <w:bCs/>
+          <w:b/>
+        </w:rPr>
+        <w:t xml:space="preserve"> </w:t>
+      </w:r>
       <m:oMath>
         <m:sSub>
           <m:e>
@@ -3277,49 +3436,16 @@
           <w:bCs/>
           <w:b/>
         </w:rPr>
-        <w:t xml:space="preserve">is strongly tied to</w:t>
-      </w:r>
-      <w:r>
-        <w:rPr>
-          <w:bCs/>
-          <w:b/>
-        </w:rPr>
-        <w:t xml:space="preserve"> </w:t>
-      </w:r>
-      <m:oMath>
-        <m:sSub>
-          <m:e>
-            <m:r>
-              <m:t>T</m:t>
-            </m:r>
-          </m:e>
-          <m:sub>
-            <m:r>
-              <m:t>a</m:t>
-            </m:r>
-            <m:r>
-              <m:t>i</m:t>
-            </m:r>
-            <m:r>
-              <m:t>r</m:t>
-            </m:r>
-          </m:sub>
-        </m:sSub>
-      </m:oMath>
-      <w:r>
-        <w:rPr>
-          <w:bCs/>
-          <w:b/>
-        </w:rPr>
-        <w:t xml:space="preserve">, and is further influenced by other micrometeorological drivers (section 1) and by leaf traits and stomatal conductance (see sections 3-4). Leaves adjust to their environment to approach, when possible, an optimal</w:t>
-      </w:r>
-      <w:r>
-        <w:rPr>
-          <w:bCs/>
-          <w:b/>
-        </w:rPr>
-        <w:t xml:space="preserve"> </w:t>
-      </w:r>
+        <w:t xml:space="preserve">for carbon assimilation and metabolic processes (Drake et al., 2020; Perez &amp; Feeley, 2020; Michaletz et al., 2015)</w:t>
+      </w:r>
+    </w:p>
+    <w:p>
+      <w:pPr>
+        <w:numPr>
+          <w:ilvl w:val="0"/>
+          <w:numId w:val="1004"/>
+        </w:numPr>
+      </w:pPr>
       <m:oMath>
         <m:sSub>
           <m:e>
@@ -3355,6 +3481,84 @@
           <w:bCs/>
           <w:b/>
         </w:rPr>
+        <w:t xml:space="preserve">is strongly tied to</w:t>
+      </w:r>
+      <w:r>
+        <w:rPr>
+          <w:bCs/>
+          <w:b/>
+        </w:rPr>
+        <w:t xml:space="preserve"> </w:t>
+      </w:r>
+      <m:oMath>
+        <m:sSub>
+          <m:e>
+            <m:r>
+              <m:t>T</m:t>
+            </m:r>
+          </m:e>
+          <m:sub>
+            <m:r>
+              <m:t>a</m:t>
+            </m:r>
+            <m:r>
+              <m:t>i</m:t>
+            </m:r>
+            <m:r>
+              <m:t>r</m:t>
+            </m:r>
+          </m:sub>
+        </m:sSub>
+      </m:oMath>
+      <w:r>
+        <w:rPr>
+          <w:bCs/>
+          <w:b/>
+        </w:rPr>
+        <w:t xml:space="preserve">, and is further influenced by other micrometeorological drivers (section 1) and by leaf traits and stomatal conductance (see sections 3-4). Leaves adjust to their environment to approach, when possible, an optimal</w:t>
+      </w:r>
+      <w:r>
+        <w:rPr>
+          <w:bCs/>
+          <w:b/>
+        </w:rPr>
+        <w:t xml:space="preserve"> </w:t>
+      </w:r>
+      <m:oMath>
+        <m:sSub>
+          <m:e>
+            <m:r>
+              <m:t>T</m:t>
+            </m:r>
+          </m:e>
+          <m:sub>
+            <m:r>
+              <m:t>l</m:t>
+            </m:r>
+            <m:r>
+              <m:t>e</m:t>
+            </m:r>
+            <m:r>
+              <m:t>a</m:t>
+            </m:r>
+            <m:r>
+              <m:t>f</m:t>
+            </m:r>
+          </m:sub>
+        </m:sSub>
+      </m:oMath>
+      <w:r>
+        <w:rPr>
+          <w:bCs/>
+          <w:b/>
+        </w:rPr>
+        <w:t xml:space="preserve"> </w:t>
+      </w:r>
+      <w:r>
+        <w:rPr>
+          <w:bCs/>
+          <w:b/>
+        </w:rPr>
         <w:t xml:space="preserve">for carbon assimilation and metabolic processes</w:t>
       </w:r>
       <w:r>
@@ -3634,7 +3838,7 @@
       <w:pPr>
         <w:numPr>
           <w:ilvl w:val="0"/>
-          <w:numId w:val="1004"/>
+          <w:numId w:val="1005"/>
         </w:numPr>
       </w:pPr>
       <w:r>
@@ -3691,7 +3895,7 @@
       <w:pPr>
         <w:numPr>
           <w:ilvl w:val="0"/>
-          <w:numId w:val="1004"/>
+          <w:numId w:val="1005"/>
         </w:numPr>
       </w:pPr>
       <w:r>
@@ -5655,7 +5859,7 @@
       <w:pPr>
         <w:numPr>
           <w:ilvl w:val="0"/>
-          <w:numId w:val="1005"/>
+          <w:numId w:val="1006"/>
         </w:numPr>
       </w:pPr>
       <w:r>
@@ -5670,7 +5874,7 @@
       <w:pPr>
         <w:numPr>
           <w:ilvl w:val="0"/>
-          <w:numId w:val="1005"/>
+          <w:numId w:val="1006"/>
         </w:numPr>
       </w:pPr>
       <w:r>
@@ -5964,7 +6168,7 @@
     </w:p>
     <w:bookmarkEnd w:id="30"/>
     <w:bookmarkEnd w:id="31"/>
-    <w:bookmarkStart w:id="47" w:name="references"/>
+    <w:bookmarkStart w:id="49" w:name="references"/>
     <w:p>
       <w:pPr>
         <w:pStyle w:val="Heading2"/>
@@ -5973,7 +6177,7 @@
         <w:t xml:space="preserve">References</w:t>
       </w:r>
     </w:p>
-    <w:bookmarkStart w:id="46" w:name="refs"/>
+    <w:bookmarkStart w:id="48" w:name="refs"/>
     <w:bookmarkStart w:id="32" w:name="ref-bennettLargerTreesSuffer2015"/>
     <w:p>
       <w:pPr>
@@ -6355,7 +6559,7 @@
       </w:r>
     </w:p>
     <w:bookmarkEnd w:id="35"/>
-    <w:bookmarkStart w:id="36" w:name="ref-kochLimitsTreeHeight2004"/>
+    <w:bookmarkStart w:id="36" w:name="X0df9cdc6c3b1e3bc87adca3624018d437548b14"/>
     <w:p>
       <w:pPr>
         <w:pStyle w:val="Bibliography"/>
@@ -6367,6 +6571,96 @@
           <w:bCs/>
           <w:b/>
         </w:rPr>
+        <w:t xml:space="preserve">Havaux M</w:t>
+      </w:r>
+      <w:r>
+        <w:rPr>
+          <w:bCs/>
+          <w:b/>
+        </w:rPr>
+        <w:t xml:space="preserve">,</w:t>
+      </w:r>
+      <w:r>
+        <w:rPr>
+          <w:bCs/>
+          <w:b/>
+        </w:rPr>
+        <w:t xml:space="preserve"> </w:t>
+      </w:r>
+      <w:r>
+        <w:rPr>
+          <w:bCs/>
+          <w:b/>
+          <w:bCs/>
+          <w:b/>
+        </w:rPr>
+        <w:t xml:space="preserve">Tardy F</w:t>
+      </w:r>
+      <w:r>
+        <w:t xml:space="preserve">.</w:t>
+      </w:r>
+      <w:r>
+        <w:t xml:space="preserve"> </w:t>
+      </w:r>
+      <w:r>
+        <w:rPr>
+          <w:bCs/>
+          <w:b/>
+        </w:rPr>
+        <w:t xml:space="preserve">1996</w:t>
+      </w:r>
+      <w:r>
+        <w:t xml:space="preserve">. Temperature-dependent adjustment of the thermal stability of photosystem</w:t>
+      </w:r>
+      <w:r>
+        <w:t xml:space="preserve"> </w:t>
+      </w:r>
+      <w:r>
+        <w:t xml:space="preserve">II</w:t>
+      </w:r>
+      <w:r>
+        <w:t xml:space="preserve"> </w:t>
+      </w:r>
+      <w:r>
+        <w:t xml:space="preserve">in vivo: Possible involvement of xanthophyll-cycle pigments.</w:t>
+      </w:r>
+      <w:r>
+        <w:t xml:space="preserve"> </w:t>
+      </w:r>
+      <w:r>
+        <w:rPr>
+          <w:iCs/>
+          <w:i/>
+        </w:rPr>
+        <w:t xml:space="preserve">Planta</w:t>
+      </w:r>
+      <w:r>
+        <w:t xml:space="preserve"> </w:t>
+      </w:r>
+      <w:r>
+        <w:rPr>
+          <w:bCs/>
+          <w:b/>
+        </w:rPr>
+        <w:t xml:space="preserve">198</w:t>
+      </w:r>
+      <w:r>
+        <w:t xml:space="preserve">: 324–333.</w:t>
+      </w:r>
+    </w:p>
+    <w:bookmarkEnd w:id="36"/>
+    <w:bookmarkStart w:id="37" w:name="ref-kochLimitsTreeHeight2004"/>
+    <w:p>
+      <w:pPr>
+        <w:pStyle w:val="Bibliography"/>
+      </w:pPr>
+      <w:r>
+        <w:rPr>
+          <w:bCs/>
+          <w:b/>
+          <w:bCs/>
+          <w:b/>
+        </w:rPr>
         <w:t xml:space="preserve">Koch GW</w:t>
       </w:r>
       <w:r>
@@ -6478,8 +6772,8 @@
         <w:t xml:space="preserve">: 851–854.</w:t>
       </w:r>
     </w:p>
-    <w:bookmarkEnd w:id="36"/>
-    <w:bookmarkStart w:id="37" w:name="ref-poorterLeafOpticalProperties2000"/>
+    <w:bookmarkEnd w:id="37"/>
+    <w:bookmarkStart w:id="38" w:name="ref-poorterLeafOpticalProperties2000"/>
     <w:p>
       <w:pPr>
         <w:pStyle w:val="Bibliography"/>
@@ -6637,8 +6931,8 @@
         <w:t xml:space="preserve">: 519–526.</w:t>
       </w:r>
     </w:p>
-    <w:bookmarkEnd w:id="37"/>
-    <w:bookmarkStart w:id="38" w:name="ref-rey-sanchez_spatial_2016"/>
+    <w:bookmarkEnd w:id="38"/>
+    <w:bookmarkStart w:id="39" w:name="ref-rey-sanchez_spatial_2016"/>
     <w:p>
       <w:pPr>
         <w:pStyle w:val="Bibliography"/>
@@ -6761,8 +7055,8 @@
         <w:t xml:space="preserve">: 75–89.</w:t>
       </w:r>
     </w:p>
-    <w:bookmarkEnd w:id="38"/>
-    <w:bookmarkStart w:id="39" w:name="X7407d7b0eb22fe71d68b522f479ab18e69f7d08"/>
+    <w:bookmarkEnd w:id="39"/>
+    <w:bookmarkStart w:id="40" w:name="X7407d7b0eb22fe71d68b522f479ab18e69f7d08"/>
     <w:p>
       <w:pPr>
         <w:pStyle w:val="Bibliography"/>
@@ -6931,8 +7225,8 @@
         <w:t xml:space="preserve">: e03264.</w:t>
       </w:r>
     </w:p>
-    <w:bookmarkEnd w:id="39"/>
-    <w:bookmarkStart w:id="40" w:name="ref-sillettIncreasingWoodProduction2010"/>
+    <w:bookmarkEnd w:id="40"/>
+    <w:bookmarkStart w:id="41" w:name="X5a654ec7ca6292120c346c0b1ed78cabd8807e6"/>
     <w:p>
       <w:pPr>
         <w:pStyle w:val="Bibliography"/>
@@ -6944,6 +7238,183 @@
           <w:bCs/>
           <w:b/>
         </w:rPr>
+        <w:t xml:space="preserve">Scartazza A</w:t>
+      </w:r>
+      <w:r>
+        <w:rPr>
+          <w:bCs/>
+          <w:b/>
+        </w:rPr>
+        <w:t xml:space="preserve">,</w:t>
+      </w:r>
+      <w:r>
+        <w:rPr>
+          <w:bCs/>
+          <w:b/>
+        </w:rPr>
+        <w:t xml:space="preserve"> </w:t>
+      </w:r>
+      <w:r>
+        <w:rPr>
+          <w:bCs/>
+          <w:b/>
+          <w:bCs/>
+          <w:b/>
+        </w:rPr>
+        <w:t xml:space="preserve">Di Baccio D</w:t>
+      </w:r>
+      <w:r>
+        <w:rPr>
+          <w:bCs/>
+          <w:b/>
+        </w:rPr>
+        <w:t xml:space="preserve">,</w:t>
+      </w:r>
+      <w:r>
+        <w:rPr>
+          <w:bCs/>
+          <w:b/>
+        </w:rPr>
+        <w:t xml:space="preserve"> </w:t>
+      </w:r>
+      <w:r>
+        <w:rPr>
+          <w:bCs/>
+          <w:b/>
+          <w:bCs/>
+          <w:b/>
+        </w:rPr>
+        <w:t xml:space="preserve">Bertolotto P</w:t>
+      </w:r>
+      <w:r>
+        <w:rPr>
+          <w:bCs/>
+          <w:b/>
+        </w:rPr>
+        <w:t xml:space="preserve">,</w:t>
+      </w:r>
+      <w:r>
+        <w:rPr>
+          <w:bCs/>
+          <w:b/>
+        </w:rPr>
+        <w:t xml:space="preserve"> </w:t>
+      </w:r>
+      <w:r>
+        <w:rPr>
+          <w:bCs/>
+          <w:b/>
+          <w:bCs/>
+          <w:b/>
+        </w:rPr>
+        <w:t xml:space="preserve">Gavrichkova O</w:t>
+      </w:r>
+      <w:r>
+        <w:rPr>
+          <w:bCs/>
+          <w:b/>
+        </w:rPr>
+        <w:t xml:space="preserve">,</w:t>
+      </w:r>
+      <w:r>
+        <w:rPr>
+          <w:bCs/>
+          <w:b/>
+        </w:rPr>
+        <w:t xml:space="preserve"> </w:t>
+      </w:r>
+      <w:r>
+        <w:rPr>
+          <w:bCs/>
+          <w:b/>
+          <w:bCs/>
+          <w:b/>
+        </w:rPr>
+        <w:t xml:space="preserve">Matteucci G</w:t>
+      </w:r>
+      <w:r>
+        <w:t xml:space="preserve">.</w:t>
+      </w:r>
+      <w:r>
+        <w:t xml:space="preserve"> </w:t>
+      </w:r>
+      <w:r>
+        <w:rPr>
+          <w:bCs/>
+          <w:b/>
+        </w:rPr>
+        <w:t xml:space="preserve">2016</w:t>
+      </w:r>
+      <w:r>
+        <w:t xml:space="preserve">. Investigating the</w:t>
+      </w:r>
+      <w:r>
+        <w:t xml:space="preserve"> </w:t>
+      </w:r>
+      <w:r>
+        <w:t xml:space="preserve">European</w:t>
+      </w:r>
+      <w:r>
+        <w:t xml:space="preserve"> </w:t>
+      </w:r>
+      <w:r>
+        <w:t xml:space="preserve">beech (</w:t>
+      </w:r>
+      <w:r>
+        <w:t xml:space="preserve">Fagus</w:t>
+      </w:r>
+      <w:r>
+        <w:t xml:space="preserve"> </w:t>
+      </w:r>
+      <w:r>
+        <w:t xml:space="preserve">sylvatica</w:t>
+      </w:r>
+      <w:r>
+        <w:t xml:space="preserve"> </w:t>
+      </w:r>
+      <w:r>
+        <w:t xml:space="preserve">L</w:t>
+      </w:r>
+      <w:r>
+        <w:t xml:space="preserve">.) Leaf characteristics along the vertical canopy profile: Leaf structure, photosynthetic capacity, light energy dissipation and photoprotection mechanisms.</w:t>
+      </w:r>
+      <w:r>
+        <w:t xml:space="preserve"> </w:t>
+      </w:r>
+      <w:r>
+        <w:rPr>
+          <w:iCs/>
+          <w:i/>
+        </w:rPr>
+        <w:t xml:space="preserve">Tree Physiol</w:t>
+      </w:r>
+      <w:r>
+        <w:t xml:space="preserve"> </w:t>
+      </w:r>
+      <w:r>
+        <w:rPr>
+          <w:bCs/>
+          <w:b/>
+        </w:rPr>
+        <w:t xml:space="preserve">36</w:t>
+      </w:r>
+      <w:r>
+        <w:t xml:space="preserve">: 1060–1076.</w:t>
+      </w:r>
+    </w:p>
+    <w:bookmarkEnd w:id="41"/>
+    <w:bookmarkStart w:id="42" w:name="ref-sillettIncreasingWoodProduction2010"/>
+    <w:p>
+      <w:pPr>
+        <w:pStyle w:val="Bibliography"/>
+      </w:pPr>
+      <w:r>
+        <w:rPr>
+          <w:bCs/>
+          <w:b/>
+          <w:bCs/>
+          <w:b/>
+        </w:rPr>
         <w:t xml:space="preserve">Sillett SC</w:t>
       </w:r>
       <w:r>
@@ -7124,8 +7595,8 @@
         <w:t xml:space="preserve">: 976–994.</w:t>
       </w:r>
     </w:p>
-    <w:bookmarkEnd w:id="40"/>
-    <w:bookmarkStart w:id="41" w:name="ref-stovallTreeHeightExplains2019"/>
+    <w:bookmarkEnd w:id="42"/>
+    <w:bookmarkStart w:id="43" w:name="ref-stovallTreeHeightExplains2019"/>
     <w:p>
       <w:pPr>
         <w:pStyle w:val="Bibliography"/>
@@ -7225,8 +7696,8 @@
         <w:t xml:space="preserve">: 4385.</w:t>
       </w:r>
     </w:p>
-    <w:bookmarkEnd w:id="41"/>
-    <w:bookmarkStart w:id="42" w:name="ref-vogelLeavesLowestHighest2009"/>
+    <w:bookmarkEnd w:id="43"/>
+    <w:bookmarkStart w:id="44" w:name="ref-vogelLeavesLowestHighest2009"/>
     <w:p>
       <w:pPr>
         <w:pStyle w:val="Bibliography"/>
@@ -7280,8 +7751,8 @@
         <w:t xml:space="preserve">: 13–26.</w:t>
       </w:r>
     </w:p>
-    <w:bookmarkEnd w:id="42"/>
-    <w:bookmarkStart w:id="43" w:name="ref-waySunflecksTreesForests2012"/>
+    <w:bookmarkEnd w:id="44"/>
+    <w:bookmarkStart w:id="45" w:name="ref-waySunflecksTreesForests2012"/>
     <w:p>
       <w:pPr>
         <w:pStyle w:val="Bibliography"/>
@@ -7358,8 +7829,8 @@
         <w:t xml:space="preserve">: 1066–1081.</w:t>
       </w:r>
     </w:p>
-    <w:bookmarkEnd w:id="43"/>
-    <w:bookmarkStart w:id="44" w:name="X192ff133854368f289373119964c29b658cd49c"/>
+    <w:bookmarkEnd w:id="45"/>
+    <w:bookmarkStart w:id="46" w:name="X192ff133854368f289373119964c29b658cd49c"/>
     <w:p>
       <w:pPr>
         <w:pStyle w:val="Bibliography"/>
@@ -7459,8 +7930,8 @@
         <w:t xml:space="preserve">: 424–426.</w:t>
       </w:r>
     </w:p>
-    <w:bookmarkEnd w:id="44"/>
-    <w:bookmarkStart w:id="45" w:name="X2c6693de7c10c3eba18a1bf5ef34dfaeda5d7e4"/>
+    <w:bookmarkEnd w:id="46"/>
+    <w:bookmarkStart w:id="47" w:name="X2c6693de7c10c3eba18a1bf5ef34dfaeda5d7e4"/>
     <w:p>
       <w:pPr>
         <w:pStyle w:val="Bibliography"/>
@@ -7627,10 +8098,10 @@
         <w:t xml:space="preserve">: 513–527.</w:t>
       </w:r>
     </w:p>
-    <w:bookmarkEnd w:id="45"/>
-    <w:bookmarkEnd w:id="46"/>
     <w:bookmarkEnd w:id="47"/>
     <w:bookmarkEnd w:id="48"/>
+    <w:bookmarkEnd w:id="49"/>
+    <w:bookmarkEnd w:id="50"/>
     <w:sectPr/>
   </w:body>
 </w:document>
@@ -7829,6 +8300,9 @@
     <w:abstractNumId w:val="991"/>
   </w:num>
   <w:num w:numId="1005">
+    <w:abstractNumId w:val="991"/>
+  </w:num>
+  <w:num w:numId="1006">
     <w:abstractNumId w:val="991"/>
   </w:num>
 </w:numbering>

</xml_diff>

<commit_message>
added canopy die-back information
maybe I need to expand a little more o n it?
</commit_message>
<xml_diff>
--- a/response-to-reviews.docx
+++ b/response-to-reviews.docx
@@ -167,7 +167,7 @@
       </w:r>
     </w:p>
     <w:bookmarkEnd w:id="20"/>
-    <w:bookmarkStart w:id="50" w:name="response-to-reviewers-comments-to-author"/>
+    <w:bookmarkStart w:id="54" w:name="response-to-reviewers-comments-to-author"/>
     <w:p>
       <w:pPr>
         <w:pStyle w:val="Heading1"/>
@@ -1768,25 +1768,184 @@
           <w:bCs/>
           <w:b/>
         </w:rPr>
-        <w:t xml:space="preserve">Thank you for the review. We have added citations to the references mentioned here. We have also added some discussion of canopy dieback events(?)…</w:t>
-      </w:r>
-      <w:r>
-        <w:rPr>
-          <w:bCs/>
-          <w:b/>
-        </w:rPr>
-        <w:t xml:space="preserve"> </w:t>
-      </w:r>
-      <w:hyperlink w:anchor="details">
-        <w:r>
-          <w:rPr>
-            <w:rStyle w:val="Hyperlink"/>
-            <w:bCs/>
-            <w:b/>
-          </w:rPr>
-          <w:t xml:space="preserve">details</w:t>
-        </w:r>
-      </w:hyperlink>
+        <w:t xml:space="preserve">Thank you for the review. We have added citations to the references mentioned here:</w:t>
+      </w:r>
+      <w:r>
+        <w:rPr>
+          <w:bCs/>
+          <w:b/>
+        </w:rPr>
+        <w:t xml:space="preserve">(Matusick</w:t>
+      </w:r>
+      <w:r>
+        <w:rPr>
+          <w:bCs/>
+          <w:b/>
+        </w:rPr>
+        <w:t xml:space="preserve"> </w:t>
+      </w:r>
+      <w:r>
+        <w:rPr>
+          <w:iCs/>
+          <w:i/>
+          <w:bCs/>
+          <w:b/>
+        </w:rPr>
+        <w:t xml:space="preserve">et al.</w:t>
+      </w:r>
+      <w:r>
+        <w:rPr>
+          <w:bCs/>
+          <w:b/>
+        </w:rPr>
+        <w:t xml:space="preserve">, 2013; Teskey</w:t>
+      </w:r>
+      <w:r>
+        <w:rPr>
+          <w:bCs/>
+          <w:b/>
+        </w:rPr>
+        <w:t xml:space="preserve"> </w:t>
+      </w:r>
+      <w:r>
+        <w:rPr>
+          <w:iCs/>
+          <w:i/>
+          <w:bCs/>
+          <w:b/>
+        </w:rPr>
+        <w:t xml:space="preserve">et al.</w:t>
+      </w:r>
+      <w:r>
+        <w:rPr>
+          <w:bCs/>
+          <w:b/>
+        </w:rPr>
+        <w:t xml:space="preserve">, 2015; Breshears</w:t>
+      </w:r>
+      <w:r>
+        <w:rPr>
+          <w:bCs/>
+          <w:b/>
+        </w:rPr>
+        <w:t xml:space="preserve"> </w:t>
+      </w:r>
+      <w:r>
+        <w:rPr>
+          <w:iCs/>
+          <w:i/>
+          <w:bCs/>
+          <w:b/>
+        </w:rPr>
+        <w:t xml:space="preserve">et al.</w:t>
+      </w:r>
+      <w:r>
+        <w:rPr>
+          <w:bCs/>
+          <w:b/>
+        </w:rPr>
+        <w:t xml:space="preserve">, 2021)</w:t>
+      </w:r>
+      <w:r>
+        <w:rPr>
+          <w:bCs/>
+          <w:b/>
+        </w:rPr>
+        <w:t xml:space="preserve">. We have also added some discussion of canopy dieback events here:</w:t>
+      </w:r>
+      <w:r>
+        <w:t xml:space="preserve"> </w:t>
+      </w:r>
+      <w:r>
+        <w:rPr>
+          <w:bCs/>
+          <w:b/>
+        </w:rPr>
+        <w:t xml:space="preserve">Increase in the severity and frequency of heat waves, accompanied with an increase in VPD and ET, can rapidly dry soils up, exacerbating effects of drought on predominantly canopy trees, potentially causing large scale canopy die-back</w:t>
+      </w:r>
+      <w:r>
+        <w:rPr>
+          <w:bCs/>
+          <w:b/>
+        </w:rPr>
+        <w:t xml:space="preserve"> </w:t>
+      </w:r>
+      <w:r>
+        <w:rPr>
+          <w:bCs/>
+          <w:b/>
+        </w:rPr>
+        <w:t xml:space="preserve">(Matusick</w:t>
+      </w:r>
+      <w:r>
+        <w:rPr>
+          <w:bCs/>
+          <w:b/>
+        </w:rPr>
+        <w:t xml:space="preserve"> </w:t>
+      </w:r>
+      <w:r>
+        <w:rPr>
+          <w:iCs/>
+          <w:i/>
+          <w:bCs/>
+          <w:b/>
+        </w:rPr>
+        <w:t xml:space="preserve">et al.</w:t>
+      </w:r>
+      <w:r>
+        <w:rPr>
+          <w:bCs/>
+          <w:b/>
+        </w:rPr>
+        <w:t xml:space="preserve">, 2013; Teskey</w:t>
+      </w:r>
+      <w:r>
+        <w:rPr>
+          <w:bCs/>
+          <w:b/>
+        </w:rPr>
+        <w:t xml:space="preserve"> </w:t>
+      </w:r>
+      <w:r>
+        <w:rPr>
+          <w:iCs/>
+          <w:i/>
+          <w:bCs/>
+          <w:b/>
+        </w:rPr>
+        <w:t xml:space="preserve">et al.</w:t>
+      </w:r>
+      <w:r>
+        <w:rPr>
+          <w:bCs/>
+          <w:b/>
+        </w:rPr>
+        <w:t xml:space="preserve">, 2015; Breshears</w:t>
+      </w:r>
+      <w:r>
+        <w:rPr>
+          <w:bCs/>
+          <w:b/>
+        </w:rPr>
+        <w:t xml:space="preserve"> </w:t>
+      </w:r>
+      <w:r>
+        <w:rPr>
+          <w:iCs/>
+          <w:i/>
+          <w:bCs/>
+          <w:b/>
+        </w:rPr>
+        <w:t xml:space="preserve">et al.</w:t>
+      </w:r>
+      <w:r>
+        <w:rPr>
+          <w:bCs/>
+          <w:b/>
+        </w:rPr>
+        <w:t xml:space="preserve">, 2021)</w:t>
+      </w:r>
       <w:r>
         <w:rPr>
           <w:bCs/>
@@ -2315,7 +2474,7 @@
           <w:bCs/>
           <w:b/>
         </w:rPr>
-        <w:t xml:space="preserve">We seperated VAZ section from VOC, and provided further context to NPQ in the following lines</w:t>
+        <w:t xml:space="preserve">We seperated VAZ section from VOC, and provided further context to NPQ in the following lines:</w:t>
       </w:r>
     </w:p>
     <w:p>
@@ -2331,7 +2490,51 @@
           <w:bCs/>
           <w:b/>
         </w:rPr>
-        <w:t xml:space="preserve">Efficient light-use is optimized through this process while preventing the accumulation of excess light, provoking the over production of harmful reactive oxygen species (ROS). However, at a photon flux density (PPFD) of</w:t>
+        <w:t xml:space="preserve">With saturating irradiance in canopy leaves, unused energy from photosystem II antennae is further dissipated as heat energy through non-photochemical quenching (NPQ)</w:t>
+      </w:r>
+      <w:r>
+        <w:rPr>
+          <w:bCs/>
+          <w:b/>
+        </w:rPr>
+        <w:t xml:space="preserve"> </w:t>
+      </w:r>
+      <w:r>
+        <w:rPr>
+          <w:bCs/>
+          <w:b/>
+        </w:rPr>
+        <w:t xml:space="preserve">(Mathur</w:t>
+      </w:r>
+      <w:r>
+        <w:rPr>
+          <w:bCs/>
+          <w:b/>
+        </w:rPr>
+        <w:t xml:space="preserve"> </w:t>
+      </w:r>
+      <w:r>
+        <w:rPr>
+          <w:iCs/>
+          <w:i/>
+          <w:bCs/>
+          <w:b/>
+        </w:rPr>
+        <w:t xml:space="preserve">et al.</w:t>
+      </w:r>
+      <w:r>
+        <w:rPr>
+          <w:bCs/>
+          <w:b/>
+        </w:rPr>
+        <w:t xml:space="preserve">, 2018)</w:t>
+      </w:r>
+      <w:r>
+        <w:rPr>
+          <w:bCs/>
+          <w:b/>
+        </w:rPr>
+        <w:t xml:space="preserve">. Efficient light-use is optimized through this process while preventing the accumulation of excess light, provoking the over production of harmful reactive oxygen species (ROS). However, at a photon flux density (PPFD) of</w:t>
       </w:r>
       <w:r>
         <w:rPr>
@@ -6168,7 +6371,7 @@
     </w:p>
     <w:bookmarkEnd w:id="30"/>
     <w:bookmarkEnd w:id="31"/>
-    <w:bookmarkStart w:id="49" w:name="references"/>
+    <w:bookmarkStart w:id="53" w:name="references"/>
     <w:p>
       <w:pPr>
         <w:pStyle w:val="Heading2"/>
@@ -6177,7 +6380,7 @@
         <w:t xml:space="preserve">References</w:t>
       </w:r>
     </w:p>
-    <w:bookmarkStart w:id="48" w:name="refs"/>
+    <w:bookmarkStart w:id="52" w:name="refs"/>
     <w:bookmarkStart w:id="32" w:name="ref-bennettLargerTreesSuffer2015"/>
     <w:p>
       <w:pPr>
@@ -6302,7 +6505,7 @@
       </w:r>
     </w:p>
     <w:bookmarkEnd w:id="32"/>
-    <w:bookmarkStart w:id="33" w:name="X12387319323228597fc874166dd46b878d56df1"/>
+    <w:bookmarkStart w:id="33" w:name="X9e8515ab992676d0b0014768b7945edd03fd95f"/>
     <w:p>
       <w:pPr>
         <w:pStyle w:val="Bibliography"/>
@@ -6314,6 +6517,245 @@
           <w:bCs/>
           <w:b/>
         </w:rPr>
+        <w:t xml:space="preserve">Breshears DD</w:t>
+      </w:r>
+      <w:r>
+        <w:rPr>
+          <w:bCs/>
+          <w:b/>
+        </w:rPr>
+        <w:t xml:space="preserve">,</w:t>
+      </w:r>
+      <w:r>
+        <w:rPr>
+          <w:bCs/>
+          <w:b/>
+        </w:rPr>
+        <w:t xml:space="preserve"> </w:t>
+      </w:r>
+      <w:r>
+        <w:rPr>
+          <w:bCs/>
+          <w:b/>
+          <w:bCs/>
+          <w:b/>
+        </w:rPr>
+        <w:t xml:space="preserve">Fontaine JB</w:t>
+      </w:r>
+      <w:r>
+        <w:rPr>
+          <w:bCs/>
+          <w:b/>
+        </w:rPr>
+        <w:t xml:space="preserve">,</w:t>
+      </w:r>
+      <w:r>
+        <w:rPr>
+          <w:bCs/>
+          <w:b/>
+        </w:rPr>
+        <w:t xml:space="preserve"> </w:t>
+      </w:r>
+      <w:r>
+        <w:rPr>
+          <w:bCs/>
+          <w:b/>
+          <w:bCs/>
+          <w:b/>
+        </w:rPr>
+        <w:t xml:space="preserve">Ruthrof KX</w:t>
+      </w:r>
+      <w:r>
+        <w:rPr>
+          <w:bCs/>
+          <w:b/>
+        </w:rPr>
+        <w:t xml:space="preserve">,</w:t>
+      </w:r>
+      <w:r>
+        <w:rPr>
+          <w:bCs/>
+          <w:b/>
+        </w:rPr>
+        <w:t xml:space="preserve"> </w:t>
+      </w:r>
+      <w:r>
+        <w:rPr>
+          <w:bCs/>
+          <w:b/>
+          <w:bCs/>
+          <w:b/>
+        </w:rPr>
+        <w:t xml:space="preserve">Field JP</w:t>
+      </w:r>
+      <w:r>
+        <w:rPr>
+          <w:bCs/>
+          <w:b/>
+        </w:rPr>
+        <w:t xml:space="preserve">,</w:t>
+      </w:r>
+      <w:r>
+        <w:rPr>
+          <w:bCs/>
+          <w:b/>
+        </w:rPr>
+        <w:t xml:space="preserve"> </w:t>
+      </w:r>
+      <w:r>
+        <w:rPr>
+          <w:bCs/>
+          <w:b/>
+          <w:bCs/>
+          <w:b/>
+        </w:rPr>
+        <w:t xml:space="preserve">Feng X</w:t>
+      </w:r>
+      <w:r>
+        <w:rPr>
+          <w:bCs/>
+          <w:b/>
+        </w:rPr>
+        <w:t xml:space="preserve">,</w:t>
+      </w:r>
+      <w:r>
+        <w:rPr>
+          <w:bCs/>
+          <w:b/>
+        </w:rPr>
+        <w:t xml:space="preserve"> </w:t>
+      </w:r>
+      <w:r>
+        <w:rPr>
+          <w:bCs/>
+          <w:b/>
+          <w:bCs/>
+          <w:b/>
+        </w:rPr>
+        <w:t xml:space="preserve">Burger JR</w:t>
+      </w:r>
+      <w:r>
+        <w:rPr>
+          <w:bCs/>
+          <w:b/>
+        </w:rPr>
+        <w:t xml:space="preserve">,</w:t>
+      </w:r>
+      <w:r>
+        <w:rPr>
+          <w:bCs/>
+          <w:b/>
+        </w:rPr>
+        <w:t xml:space="preserve"> </w:t>
+      </w:r>
+      <w:r>
+        <w:rPr>
+          <w:bCs/>
+          <w:b/>
+          <w:bCs/>
+          <w:b/>
+        </w:rPr>
+        <w:t xml:space="preserve">Law DJ</w:t>
+      </w:r>
+      <w:r>
+        <w:rPr>
+          <w:bCs/>
+          <w:b/>
+        </w:rPr>
+        <w:t xml:space="preserve">,</w:t>
+      </w:r>
+      <w:r>
+        <w:rPr>
+          <w:bCs/>
+          <w:b/>
+        </w:rPr>
+        <w:t xml:space="preserve"> </w:t>
+      </w:r>
+      <w:r>
+        <w:rPr>
+          <w:bCs/>
+          <w:b/>
+          <w:bCs/>
+          <w:b/>
+        </w:rPr>
+        <w:t xml:space="preserve">Kala J</w:t>
+      </w:r>
+      <w:r>
+        <w:rPr>
+          <w:bCs/>
+          <w:b/>
+        </w:rPr>
+        <w:t xml:space="preserve">,</w:t>
+      </w:r>
+      <w:r>
+        <w:rPr>
+          <w:bCs/>
+          <w:b/>
+        </w:rPr>
+        <w:t xml:space="preserve"> </w:t>
+      </w:r>
+      <w:r>
+        <w:rPr>
+          <w:bCs/>
+          <w:b/>
+          <w:bCs/>
+          <w:b/>
+        </w:rPr>
+        <w:t xml:space="preserve">Hardy GESJ</w:t>
+      </w:r>
+      <w:r>
+        <w:t xml:space="preserve">.</w:t>
+      </w:r>
+      <w:r>
+        <w:t xml:space="preserve"> </w:t>
+      </w:r>
+      <w:r>
+        <w:rPr>
+          <w:bCs/>
+          <w:b/>
+        </w:rPr>
+        <w:t xml:space="preserve">2021</w:t>
+      </w:r>
+      <w:r>
+        <w:t xml:space="preserve">. Underappreciated plant vulnerabilities to heat waves.</w:t>
+      </w:r>
+      <w:r>
+        <w:t xml:space="preserve"> </w:t>
+      </w:r>
+      <w:r>
+        <w:rPr>
+          <w:iCs/>
+          <w:i/>
+        </w:rPr>
+        <w:t xml:space="preserve">New Phytologist</w:t>
+      </w:r>
+      <w:r>
+        <w:t xml:space="preserve"> </w:t>
+      </w:r>
+      <w:r>
+        <w:rPr>
+          <w:bCs/>
+          <w:b/>
+        </w:rPr>
+        <w:t xml:space="preserve">231</w:t>
+      </w:r>
+      <w:r>
+        <w:t xml:space="preserve">: 32–39.</w:t>
+      </w:r>
+    </w:p>
+    <w:bookmarkEnd w:id="33"/>
+    <w:bookmarkStart w:id="34" w:name="X12387319323228597fc874166dd46b878d56df1"/>
+    <w:p>
+      <w:pPr>
+        <w:pStyle w:val="Bibliography"/>
+      </w:pPr>
+      <w:r>
+        <w:rPr>
+          <w:bCs/>
+          <w:b/>
+          <w:bCs/>
+          <w:b/>
+        </w:rPr>
         <w:t xml:space="preserve">Carter KR</w:t>
       </w:r>
       <w:r>
@@ -6448,8 +6890,8 @@
         <w:t xml:space="preserve">: 2879–2897.</w:t>
       </w:r>
     </w:p>
-    <w:bookmarkEnd w:id="33"/>
-    <w:bookmarkStart w:id="34" w:name="X45e6acc440a7b082e2d4b38455017c939cdc3e7"/>
+    <w:bookmarkEnd w:id="34"/>
+    <w:bookmarkStart w:id="35" w:name="X45e6acc440a7b082e2d4b38455017c939cdc3e7"/>
     <w:p>
       <w:pPr>
         <w:pStyle w:val="Bibliography"/>
@@ -6503,8 +6945,8 @@
         <w:t xml:space="preserve">: 1455–1457.</w:t>
       </w:r>
     </w:p>
-    <w:bookmarkEnd w:id="34"/>
-    <w:bookmarkStart w:id="35" w:name="ref-decastroLightSpectralComposition2000"/>
+    <w:bookmarkEnd w:id="35"/>
+    <w:bookmarkStart w:id="36" w:name="ref-decastroLightSpectralComposition2000"/>
     <w:p>
       <w:pPr>
         <w:pStyle w:val="Bibliography"/>
@@ -6558,8 +7000,8 @@
         <w:t xml:space="preserve">: 49–56.</w:t>
       </w:r>
     </w:p>
-    <w:bookmarkEnd w:id="35"/>
-    <w:bookmarkStart w:id="36" w:name="X0df9cdc6c3b1e3bc87adca3624018d437548b14"/>
+    <w:bookmarkEnd w:id="36"/>
+    <w:bookmarkStart w:id="37" w:name="X0df9cdc6c3b1e3bc87adca3624018d437548b14"/>
     <w:p>
       <w:pPr>
         <w:pStyle w:val="Bibliography"/>
@@ -6648,8 +7090,8 @@
         <w:t xml:space="preserve">: 324–333.</w:t>
       </w:r>
     </w:p>
-    <w:bookmarkEnd w:id="36"/>
-    <w:bookmarkStart w:id="37" w:name="ref-kochLimitsTreeHeight2004"/>
+    <w:bookmarkEnd w:id="37"/>
+    <w:bookmarkStart w:id="38" w:name="ref-kochLimitsTreeHeight2004"/>
     <w:p>
       <w:pPr>
         <w:pStyle w:val="Bibliography"/>
@@ -6772,8 +7214,8 @@
         <w:t xml:space="preserve">: 851–854.</w:t>
       </w:r>
     </w:p>
-    <w:bookmarkEnd w:id="37"/>
-    <w:bookmarkStart w:id="38" w:name="ref-poorterLeafOpticalProperties2000"/>
+    <w:bookmarkEnd w:id="38"/>
+    <w:bookmarkStart w:id="39" w:name="Xa94ed89b503067e78937e252d918b52390f1187"/>
     <w:p>
       <w:pPr>
         <w:pStyle w:val="Bibliography"/>
@@ -6785,6 +7227,263 @@
           <w:bCs/>
           <w:b/>
         </w:rPr>
+        <w:t xml:space="preserve">Mathur S</w:t>
+      </w:r>
+      <w:r>
+        <w:rPr>
+          <w:bCs/>
+          <w:b/>
+        </w:rPr>
+        <w:t xml:space="preserve">,</w:t>
+      </w:r>
+      <w:r>
+        <w:rPr>
+          <w:bCs/>
+          <w:b/>
+        </w:rPr>
+        <w:t xml:space="preserve"> </w:t>
+      </w:r>
+      <w:r>
+        <w:rPr>
+          <w:bCs/>
+          <w:b/>
+          <w:bCs/>
+          <w:b/>
+        </w:rPr>
+        <w:t xml:space="preserve">Jain L</w:t>
+      </w:r>
+      <w:r>
+        <w:rPr>
+          <w:bCs/>
+          <w:b/>
+        </w:rPr>
+        <w:t xml:space="preserve">,</w:t>
+      </w:r>
+      <w:r>
+        <w:rPr>
+          <w:bCs/>
+          <w:b/>
+        </w:rPr>
+        <w:t xml:space="preserve"> </w:t>
+      </w:r>
+      <w:r>
+        <w:rPr>
+          <w:bCs/>
+          <w:b/>
+          <w:bCs/>
+          <w:b/>
+        </w:rPr>
+        <w:t xml:space="preserve">Jajoo A</w:t>
+      </w:r>
+      <w:r>
+        <w:t xml:space="preserve">.</w:t>
+      </w:r>
+      <w:r>
+        <w:t xml:space="preserve"> </w:t>
+      </w:r>
+      <w:r>
+        <w:rPr>
+          <w:bCs/>
+          <w:b/>
+        </w:rPr>
+        <w:t xml:space="preserve">2018</w:t>
+      </w:r>
+      <w:r>
+        <w:t xml:space="preserve">. Photosynthetic efficiency in sun and shade plants.</w:t>
+      </w:r>
+      <w:r>
+        <w:t xml:space="preserve"> </w:t>
+      </w:r>
+      <w:r>
+        <w:rPr>
+          <w:iCs/>
+          <w:i/>
+        </w:rPr>
+        <w:t xml:space="preserve">Photosynt.</w:t>
+      </w:r>
+      <w:r>
+        <w:t xml:space="preserve"> </w:t>
+      </w:r>
+      <w:r>
+        <w:rPr>
+          <w:bCs/>
+          <w:b/>
+        </w:rPr>
+        <w:t xml:space="preserve">56</w:t>
+      </w:r>
+      <w:r>
+        <w:t xml:space="preserve">: 354–365.</w:t>
+      </w:r>
+    </w:p>
+    <w:bookmarkEnd w:id="39"/>
+    <w:bookmarkStart w:id="40" w:name="ref-matusickSuddenForestCanopy2013"/>
+    <w:p>
+      <w:pPr>
+        <w:pStyle w:val="Bibliography"/>
+      </w:pPr>
+      <w:r>
+        <w:rPr>
+          <w:bCs/>
+          <w:b/>
+          <w:bCs/>
+          <w:b/>
+        </w:rPr>
+        <w:t xml:space="preserve">Matusick G</w:t>
+      </w:r>
+      <w:r>
+        <w:rPr>
+          <w:bCs/>
+          <w:b/>
+        </w:rPr>
+        <w:t xml:space="preserve">,</w:t>
+      </w:r>
+      <w:r>
+        <w:rPr>
+          <w:bCs/>
+          <w:b/>
+        </w:rPr>
+        <w:t xml:space="preserve"> </w:t>
+      </w:r>
+      <w:r>
+        <w:rPr>
+          <w:bCs/>
+          <w:b/>
+          <w:bCs/>
+          <w:b/>
+        </w:rPr>
+        <w:t xml:space="preserve">Ruthrof KX</w:t>
+      </w:r>
+      <w:r>
+        <w:rPr>
+          <w:bCs/>
+          <w:b/>
+        </w:rPr>
+        <w:t xml:space="preserve">,</w:t>
+      </w:r>
+      <w:r>
+        <w:rPr>
+          <w:bCs/>
+          <w:b/>
+        </w:rPr>
+        <w:t xml:space="preserve"> </w:t>
+      </w:r>
+      <w:r>
+        <w:rPr>
+          <w:bCs/>
+          <w:b/>
+          <w:bCs/>
+          <w:b/>
+        </w:rPr>
+        <w:t xml:space="preserve">Brouwers NC</w:t>
+      </w:r>
+      <w:r>
+        <w:rPr>
+          <w:bCs/>
+          <w:b/>
+        </w:rPr>
+        <w:t xml:space="preserve">,</w:t>
+      </w:r>
+      <w:r>
+        <w:rPr>
+          <w:bCs/>
+          <w:b/>
+        </w:rPr>
+        <w:t xml:space="preserve"> </w:t>
+      </w:r>
+      <w:r>
+        <w:rPr>
+          <w:bCs/>
+          <w:b/>
+          <w:bCs/>
+          <w:b/>
+        </w:rPr>
+        <w:t xml:space="preserve">Dell B</w:t>
+      </w:r>
+      <w:r>
+        <w:rPr>
+          <w:bCs/>
+          <w:b/>
+        </w:rPr>
+        <w:t xml:space="preserve">,</w:t>
+      </w:r>
+      <w:r>
+        <w:rPr>
+          <w:bCs/>
+          <w:b/>
+        </w:rPr>
+        <w:t xml:space="preserve"> </w:t>
+      </w:r>
+      <w:r>
+        <w:rPr>
+          <w:bCs/>
+          <w:b/>
+          <w:bCs/>
+          <w:b/>
+        </w:rPr>
+        <w:t xml:space="preserve">Hardy GStJ</w:t>
+      </w:r>
+      <w:r>
+        <w:t xml:space="preserve">.</w:t>
+      </w:r>
+      <w:r>
+        <w:t xml:space="preserve"> </w:t>
+      </w:r>
+      <w:r>
+        <w:rPr>
+          <w:bCs/>
+          <w:b/>
+        </w:rPr>
+        <w:t xml:space="preserve">2013</w:t>
+      </w:r>
+      <w:r>
+        <w:t xml:space="preserve">. Sudden forest canopy collapse corresponding with extreme drought and heat in a mediterranean-type eucalypt forest in southwestern</w:t>
+      </w:r>
+      <w:r>
+        <w:t xml:space="preserve"> </w:t>
+      </w:r>
+      <w:r>
+        <w:t xml:space="preserve">Australia</w:t>
+      </w:r>
+      <w:r>
+        <w:t xml:space="preserve">.</w:t>
+      </w:r>
+      <w:r>
+        <w:t xml:space="preserve"> </w:t>
+      </w:r>
+      <w:r>
+        <w:rPr>
+          <w:iCs/>
+          <w:i/>
+        </w:rPr>
+        <w:t xml:space="preserve">Eur J Forest Res</w:t>
+      </w:r>
+      <w:r>
+        <w:t xml:space="preserve"> </w:t>
+      </w:r>
+      <w:r>
+        <w:rPr>
+          <w:bCs/>
+          <w:b/>
+        </w:rPr>
+        <w:t xml:space="preserve">132</w:t>
+      </w:r>
+      <w:r>
+        <w:t xml:space="preserve">: 497–510.</w:t>
+      </w:r>
+    </w:p>
+    <w:bookmarkEnd w:id="40"/>
+    <w:bookmarkStart w:id="41" w:name="ref-poorterLeafOpticalProperties2000"/>
+    <w:p>
+      <w:pPr>
+        <w:pStyle w:val="Bibliography"/>
+      </w:pPr>
+      <w:r>
+        <w:rPr>
+          <w:bCs/>
+          <w:b/>
+          <w:bCs/>
+          <w:b/>
+        </w:rPr>
         <w:t xml:space="preserve">Poorter L</w:t>
       </w:r>
       <w:r>
@@ -6931,8 +7630,8 @@
         <w:t xml:space="preserve">: 519–526.</w:t>
       </w:r>
     </w:p>
-    <w:bookmarkEnd w:id="38"/>
-    <w:bookmarkStart w:id="39" w:name="ref-rey-sanchez_spatial_2016"/>
+    <w:bookmarkEnd w:id="41"/>
+    <w:bookmarkStart w:id="42" w:name="ref-rey-sanchez_spatial_2016"/>
     <w:p>
       <w:pPr>
         <w:pStyle w:val="Bibliography"/>
@@ -7055,8 +7754,8 @@
         <w:t xml:space="preserve">: 75–89.</w:t>
       </w:r>
     </w:p>
-    <w:bookmarkEnd w:id="39"/>
-    <w:bookmarkStart w:id="40" w:name="X7407d7b0eb22fe71d68b522f479ab18e69f7d08"/>
+    <w:bookmarkEnd w:id="42"/>
+    <w:bookmarkStart w:id="43" w:name="X7407d7b0eb22fe71d68b522f479ab18e69f7d08"/>
     <w:p>
       <w:pPr>
         <w:pStyle w:val="Bibliography"/>
@@ -7225,8 +7924,8 @@
         <w:t xml:space="preserve">: e03264.</w:t>
       </w:r>
     </w:p>
-    <w:bookmarkEnd w:id="40"/>
-    <w:bookmarkStart w:id="41" w:name="X5a654ec7ca6292120c346c0b1ed78cabd8807e6"/>
+    <w:bookmarkEnd w:id="43"/>
+    <w:bookmarkStart w:id="44" w:name="X5a654ec7ca6292120c346c0b1ed78cabd8807e6"/>
     <w:p>
       <w:pPr>
         <w:pStyle w:val="Bibliography"/>
@@ -7402,8 +8101,8 @@
         <w:t xml:space="preserve">: 1060–1076.</w:t>
       </w:r>
     </w:p>
-    <w:bookmarkEnd w:id="41"/>
-    <w:bookmarkStart w:id="42" w:name="ref-sillettIncreasingWoodProduction2010"/>
+    <w:bookmarkEnd w:id="44"/>
+    <w:bookmarkStart w:id="45" w:name="ref-sillettIncreasingWoodProduction2010"/>
     <w:p>
       <w:pPr>
         <w:pStyle w:val="Bibliography"/>
@@ -7595,8 +8294,8 @@
         <w:t xml:space="preserve">: 976–994.</w:t>
       </w:r>
     </w:p>
-    <w:bookmarkEnd w:id="42"/>
-    <w:bookmarkStart w:id="43" w:name="ref-stovallTreeHeightExplains2019"/>
+    <w:bookmarkEnd w:id="45"/>
+    <w:bookmarkStart w:id="46" w:name="ref-stovallTreeHeightExplains2019"/>
     <w:p>
       <w:pPr>
         <w:pStyle w:val="Bibliography"/>
@@ -7696,8 +8395,8 @@
         <w:t xml:space="preserve">: 4385.</w:t>
       </w:r>
     </w:p>
-    <w:bookmarkEnd w:id="43"/>
-    <w:bookmarkStart w:id="44" w:name="ref-vogelLeavesLowestHighest2009"/>
+    <w:bookmarkEnd w:id="46"/>
+    <w:bookmarkStart w:id="47" w:name="ref-teskeyResponsesTreeSpecies2015"/>
     <w:p>
       <w:pPr>
         <w:pStyle w:val="Bibliography"/>
@@ -7709,6 +8408,176 @@
           <w:bCs/>
           <w:b/>
         </w:rPr>
+        <w:t xml:space="preserve">Teskey R</w:t>
+      </w:r>
+      <w:r>
+        <w:rPr>
+          <w:bCs/>
+          <w:b/>
+        </w:rPr>
+        <w:t xml:space="preserve">,</w:t>
+      </w:r>
+      <w:r>
+        <w:rPr>
+          <w:bCs/>
+          <w:b/>
+        </w:rPr>
+        <w:t xml:space="preserve"> </w:t>
+      </w:r>
+      <w:r>
+        <w:rPr>
+          <w:bCs/>
+          <w:b/>
+          <w:bCs/>
+          <w:b/>
+        </w:rPr>
+        <w:t xml:space="preserve">Wertin T</w:t>
+      </w:r>
+      <w:r>
+        <w:rPr>
+          <w:bCs/>
+          <w:b/>
+        </w:rPr>
+        <w:t xml:space="preserve">,</w:t>
+      </w:r>
+      <w:r>
+        <w:rPr>
+          <w:bCs/>
+          <w:b/>
+        </w:rPr>
+        <w:t xml:space="preserve"> </w:t>
+      </w:r>
+      <w:r>
+        <w:rPr>
+          <w:bCs/>
+          <w:b/>
+          <w:bCs/>
+          <w:b/>
+        </w:rPr>
+        <w:t xml:space="preserve">Bauweraerts I</w:t>
+      </w:r>
+      <w:r>
+        <w:rPr>
+          <w:bCs/>
+          <w:b/>
+        </w:rPr>
+        <w:t xml:space="preserve">,</w:t>
+      </w:r>
+      <w:r>
+        <w:rPr>
+          <w:bCs/>
+          <w:b/>
+        </w:rPr>
+        <w:t xml:space="preserve"> </w:t>
+      </w:r>
+      <w:r>
+        <w:rPr>
+          <w:bCs/>
+          <w:b/>
+          <w:bCs/>
+          <w:b/>
+        </w:rPr>
+        <w:t xml:space="preserve">Ameye M</w:t>
+      </w:r>
+      <w:r>
+        <w:rPr>
+          <w:bCs/>
+          <w:b/>
+        </w:rPr>
+        <w:t xml:space="preserve">,</w:t>
+      </w:r>
+      <w:r>
+        <w:rPr>
+          <w:bCs/>
+          <w:b/>
+        </w:rPr>
+        <w:t xml:space="preserve"> </w:t>
+      </w:r>
+      <w:r>
+        <w:rPr>
+          <w:bCs/>
+          <w:b/>
+          <w:bCs/>
+          <w:b/>
+        </w:rPr>
+        <w:t xml:space="preserve">Mcguire MA</w:t>
+      </w:r>
+      <w:r>
+        <w:rPr>
+          <w:bCs/>
+          <w:b/>
+        </w:rPr>
+        <w:t xml:space="preserve">,</w:t>
+      </w:r>
+      <w:r>
+        <w:rPr>
+          <w:bCs/>
+          <w:b/>
+        </w:rPr>
+        <w:t xml:space="preserve"> </w:t>
+      </w:r>
+      <w:r>
+        <w:rPr>
+          <w:bCs/>
+          <w:b/>
+          <w:bCs/>
+          <w:b/>
+        </w:rPr>
+        <w:t xml:space="preserve">Steppe K</w:t>
+      </w:r>
+      <w:r>
+        <w:t xml:space="preserve">.</w:t>
+      </w:r>
+      <w:r>
+        <w:t xml:space="preserve"> </w:t>
+      </w:r>
+      <w:r>
+        <w:rPr>
+          <w:bCs/>
+          <w:b/>
+        </w:rPr>
+        <w:t xml:space="preserve">2015</w:t>
+      </w:r>
+      <w:r>
+        <w:t xml:space="preserve">. Responses of tree species to heat waves and extreme heat events.</w:t>
+      </w:r>
+      <w:r>
+        <w:t xml:space="preserve"> </w:t>
+      </w:r>
+      <w:r>
+        <w:rPr>
+          <w:iCs/>
+          <w:i/>
+        </w:rPr>
+        <w:t xml:space="preserve">Plant, Cell &amp; Environment</w:t>
+      </w:r>
+      <w:r>
+        <w:t xml:space="preserve"> </w:t>
+      </w:r>
+      <w:r>
+        <w:rPr>
+          <w:bCs/>
+          <w:b/>
+        </w:rPr>
+        <w:t xml:space="preserve">38</w:t>
+      </w:r>
+      <w:r>
+        <w:t xml:space="preserve">: 1699–1712.</w:t>
+      </w:r>
+    </w:p>
+    <w:bookmarkEnd w:id="47"/>
+    <w:bookmarkStart w:id="48" w:name="ref-vogelLeavesLowestHighest2009"/>
+    <w:p>
+      <w:pPr>
+        <w:pStyle w:val="Bibliography"/>
+      </w:pPr>
+      <w:r>
+        <w:rPr>
+          <w:bCs/>
+          <w:b/>
+          <w:bCs/>
+          <w:b/>
+        </w:rPr>
         <w:t xml:space="preserve">Vogel S</w:t>
       </w:r>
       <w:r>
@@ -7751,8 +8620,8 @@
         <w:t xml:space="preserve">: 13–26.</w:t>
       </w:r>
     </w:p>
-    <w:bookmarkEnd w:id="44"/>
-    <w:bookmarkStart w:id="45" w:name="ref-waySunflecksTreesForests2012"/>
+    <w:bookmarkEnd w:id="48"/>
+    <w:bookmarkStart w:id="49" w:name="ref-waySunflecksTreesForests2012"/>
     <w:p>
       <w:pPr>
         <w:pStyle w:val="Bibliography"/>
@@ -7829,8 +8698,8 @@
         <w:t xml:space="preserve">: 1066–1081.</w:t>
       </w:r>
     </w:p>
-    <w:bookmarkEnd w:id="45"/>
-    <w:bookmarkStart w:id="46" w:name="X192ff133854368f289373119964c29b658cd49c"/>
+    <w:bookmarkEnd w:id="49"/>
+    <w:bookmarkStart w:id="50" w:name="X192ff133854368f289373119964c29b658cd49c"/>
     <w:p>
       <w:pPr>
         <w:pStyle w:val="Bibliography"/>
@@ -7930,8 +8799,8 @@
         <w:t xml:space="preserve">: 424–426.</w:t>
       </w:r>
     </w:p>
-    <w:bookmarkEnd w:id="46"/>
-    <w:bookmarkStart w:id="47" w:name="X2c6693de7c10c3eba18a1bf5ef34dfaeda5d7e4"/>
+    <w:bookmarkEnd w:id="50"/>
+    <w:bookmarkStart w:id="51" w:name="X2c6693de7c10c3eba18a1bf5ef34dfaeda5d7e4"/>
     <w:p>
       <w:pPr>
         <w:pStyle w:val="Bibliography"/>
@@ -8098,10 +8967,10 @@
         <w:t xml:space="preserve">: 513–527.</w:t>
       </w:r>
     </w:p>
-    <w:bookmarkEnd w:id="47"/>
-    <w:bookmarkEnd w:id="48"/>
-    <w:bookmarkEnd w:id="49"/>
-    <w:bookmarkEnd w:id="50"/>
+    <w:bookmarkEnd w:id="51"/>
+    <w:bookmarkEnd w:id="52"/>
+    <w:bookmarkEnd w:id="53"/>
+    <w:bookmarkEnd w:id="54"/>
     <w:sectPr/>
   </w:body>
 </w:document>

</xml_diff>

<commit_message>
add instructions on figures to cover letter
#97, #96
</commit_message>
<xml_diff>
--- a/response-to-reviews.docx
+++ b/response-to-reviews.docx
@@ -130,16 +130,120 @@
         <w:pStyle w:val="FirstParagraph"/>
       </w:pPr>
       <w:r>
-        <w:rPr>
-          <w:iCs/>
-          <w:i/>
-        </w:rPr>
-        <w:t xml:space="preserve">(To ensure rapid handling of your manuscript we would be grateful if you could confirm, in the cover letter to the Editor, whether or not there are any important elements of the figures that need to be retained (eg. colours used, plant species drawn, layout and spacing, symbols, etc) and if you have specific instructions that you would like the illustrator to take on board.)</w:t>
-      </w:r>
-    </w:p>
-    <w:p>
-      <w:pPr>
-        <w:pStyle w:val="BodyText"/>
+        <w:t xml:space="preserve">Regarding production of the figures, below are some specific criteria:</w:t>
+      </w:r>
+      <w:r>
+        <w:t xml:space="preserve"> </w:t>
+      </w:r>
+    </w:p>
+    <w:p>
+      <w:pPr>
+        <w:numPr>
+          <w:ilvl w:val="0"/>
+          <w:numId w:val="1002"/>
+        </w:numPr>
+        <w:pStyle w:val="Compact"/>
+      </w:pPr>
+      <w:r>
+        <w:t xml:space="preserve">It will generally be fine to adjust colors, layout, and spacing on the figures.</w:t>
+      </w:r>
+    </w:p>
+    <w:p>
+      <w:pPr>
+        <w:numPr>
+          <w:ilvl w:val="0"/>
+          <w:numId w:val="1002"/>
+        </w:numPr>
+        <w:pStyle w:val="Compact"/>
+      </w:pPr>
+      <w:r>
+        <w:t xml:space="preserve">We really like Figure 1 and would like to retain the background painting (by the lead author)</w:t>
+      </w:r>
+    </w:p>
+    <w:p>
+      <w:pPr>
+        <w:numPr>
+          <w:ilvl w:val="0"/>
+          <w:numId w:val="1002"/>
+        </w:numPr>
+        <w:pStyle w:val="Compact"/>
+      </w:pPr>
+      <w:r>
+        <w:t xml:space="preserve">On Fig. 4, please adjust colors on panel (a) to correspond to those in panel (b), where</w:t>
+      </w:r>
+      <w:r>
+        <w:t xml:space="preserve"> </w:t>
+      </w:r>
+      <w:r>
+        <w:t xml:space="preserve">“</w:t>
+      </w:r>
+      <w:r>
+        <w:t xml:space="preserve">min MIN</w:t>
+      </w:r>
+      <w:r>
+        <w:t xml:space="preserve">”</w:t>
+      </w:r>
+      <w:r>
+        <w:t xml:space="preserve"> </w:t>
+      </w:r>
+      <w:r>
+        <w:t xml:space="preserve">color should match</w:t>
+      </w:r>
+      <w:r>
+        <w:t xml:space="preserve"> </w:t>
+      </w:r>
+      <w:r>
+        <w:t xml:space="preserve">“</w:t>
+      </w:r>
+      <w:r>
+        <w:t xml:space="preserve">understory</w:t>
+      </w:r>
+      <w:r>
+        <w:t xml:space="preserve">”</w:t>
+      </w:r>
+      <w:r>
+        <w:t xml:space="preserve"> </w:t>
+      </w:r>
+      <w:r>
+        <w:t xml:space="preserve">and</w:t>
+      </w:r>
+      <w:r>
+        <w:t xml:space="preserve"> </w:t>
+      </w:r>
+      <w:r>
+        <w:t xml:space="preserve">“</w:t>
+      </w:r>
+      <w:r>
+        <w:t xml:space="preserve">max DBH</w:t>
+      </w:r>
+      <w:r>
+        <w:t xml:space="preserve">”</w:t>
+      </w:r>
+      <w:r>
+        <w:t xml:space="preserve"> </w:t>
+      </w:r>
+      <w:r>
+        <w:t xml:space="preserve">should match</w:t>
+      </w:r>
+      <w:r>
+        <w:t xml:space="preserve"> </w:t>
+      </w:r>
+      <w:r>
+        <w:t xml:space="preserve">“</w:t>
+      </w:r>
+      <w:r>
+        <w:t xml:space="preserve">canopy</w:t>
+      </w:r>
+      <w:r>
+        <w:t xml:space="preserve">”</w:t>
+      </w:r>
+      <w:r>
+        <w:t xml:space="preserve">. The same color scheme can be applied to all panels in (a), and there is no need to keep the line type differences (both can be solid).</w:t>
+      </w:r>
+    </w:p>
+    <w:p>
+      <w:pPr>
+        <w:pStyle w:val="FirstParagraph"/>
       </w:pPr>
       <w:r>
         <w:t xml:space="preserve">Thank you for considering this revised version, and we look forward to your response.</w:t>
@@ -2598,7 +2702,7 @@
       <w:pPr>
         <w:numPr>
           <w:ilvl w:val="0"/>
-          <w:numId w:val="1002"/>
+          <w:numId w:val="1003"/>
         </w:numPr>
         <w:pStyle w:val="Compact"/>
       </w:pPr>
@@ -2957,7 +3061,7 @@
       <w:pPr>
         <w:numPr>
           <w:ilvl w:val="0"/>
-          <w:numId w:val="1003"/>
+          <w:numId w:val="1004"/>
         </w:numPr>
       </w:pPr>
       <w:r>
@@ -3173,7 +3277,7 @@
       <w:pPr>
         <w:numPr>
           <w:ilvl w:val="0"/>
-          <w:numId w:val="1003"/>
+          <w:numId w:val="1004"/>
         </w:numPr>
       </w:pPr>
       <w:r>
@@ -3304,7 +3408,7 @@
       <w:pPr>
         <w:numPr>
           <w:ilvl w:val="0"/>
-          <w:numId w:val="1003"/>
+          <w:numId w:val="1004"/>
         </w:numPr>
       </w:pPr>
       <w:r>
@@ -3376,7 +3480,7 @@
       <w:pPr>
         <w:numPr>
           <w:ilvl w:val="0"/>
-          <w:numId w:val="1004"/>
+          <w:numId w:val="1005"/>
         </w:numPr>
       </w:pPr>
       <w:r>
@@ -3501,7 +3605,7 @@
       <w:pPr>
         <w:numPr>
           <w:ilvl w:val="0"/>
-          <w:numId w:val="1004"/>
+          <w:numId w:val="1005"/>
         </w:numPr>
       </w:pPr>
       <w:r>
@@ -3626,7 +3730,7 @@
       <w:pPr>
         <w:numPr>
           <w:ilvl w:val="0"/>
-          <w:numId w:val="1004"/>
+          <w:numId w:val="1005"/>
         </w:numPr>
       </w:pPr>
       <w:r>
@@ -3763,7 +3867,7 @@
       <w:pPr>
         <w:numPr>
           <w:ilvl w:val="0"/>
-          <w:numId w:val="1004"/>
+          <w:numId w:val="1005"/>
         </w:numPr>
       </w:pPr>
       <m:oMath>
@@ -4158,7 +4262,7 @@
       <w:pPr>
         <w:numPr>
           <w:ilvl w:val="0"/>
-          <w:numId w:val="1005"/>
+          <w:numId w:val="1006"/>
         </w:numPr>
       </w:pPr>
       <w:r>
@@ -4215,7 +4319,7 @@
       <w:pPr>
         <w:numPr>
           <w:ilvl w:val="0"/>
-          <w:numId w:val="1005"/>
+          <w:numId w:val="1006"/>
         </w:numPr>
       </w:pPr>
       <w:r>
@@ -6255,7 +6359,7 @@
       <w:pPr>
         <w:numPr>
           <w:ilvl w:val="0"/>
-          <w:numId w:val="1006"/>
+          <w:numId w:val="1007"/>
         </w:numPr>
       </w:pPr>
       <w:r>
@@ -6270,7 +6374,7 @@
       <w:pPr>
         <w:numPr>
           <w:ilvl w:val="0"/>
-          <w:numId w:val="1006"/>
+          <w:numId w:val="1007"/>
         </w:numPr>
       </w:pPr>
       <w:r>
@@ -9501,6 +9605,9 @@
     <w:abstractNumId w:val="991"/>
   </w:num>
   <w:num w:numId="1006">
+    <w:abstractNumId w:val="991"/>
+  </w:num>
+  <w:num w:numId="1007">
     <w:abstractNumId w:val="991"/>
   </w:num>
 </w:numbering>

</xml_diff>

<commit_message>
working through response to reviews - R1
</commit_message>
<xml_diff>
--- a/response-to-reviews.docx
+++ b/response-to-reviews.docx
@@ -271,7 +271,7 @@
       </w:r>
     </w:p>
     <w:bookmarkEnd w:id="20"/>
-    <w:bookmarkStart w:id="55" w:name="response-to-reviewers-comments-to-author"/>
+    <w:bookmarkStart w:id="56" w:name="response-to-reviewers-comments-to-author"/>
     <w:p>
       <w:pPr>
         <w:pStyle w:val="Heading1"/>
@@ -289,7 +289,7 @@
         <w:t xml:space="preserve">Referee: 1</w:t>
       </w:r>
     </w:p>
-    <w:bookmarkStart w:id="21" w:name="general-comment"/>
+    <w:bookmarkStart w:id="23" w:name="general-comment"/>
     <w:p>
       <w:pPr>
         <w:pStyle w:val="Heading3"/>
@@ -330,6 +330,21 @@
       <w:pPr>
         <w:pStyle w:val="BodyText"/>
       </w:pPr>
+      <w:hyperlink r:id="rId21">
+        <w:r>
+          <w:rPr>
+            <w:rStyle w:val="Hyperlink"/>
+            <w:iCs/>
+            <w:i/>
+          </w:rPr>
+          <w:t xml:space="preserve">issue #99</w:t>
+        </w:r>
+      </w:hyperlink>
+    </w:p>
+    <w:p>
+      <w:pPr>
+        <w:pStyle w:val="BodyText"/>
+      </w:pPr>
       <w:r>
         <w:t xml:space="preserve">I find it interesting to try and link the empirical and theoretical knowledge on vertical gradients in forests with what is done in DGCMs and what should be done to improve their accuracy. However, I think there is a big step between the review (part I and II) and the author’s view on the implications for models (Scaling across space and time). I wonder if it would be possible to link a little bit more the different parts, and maybe without going that much in the technical details (cohort, big leaf, multi layers, …) which I think are sometimes imprecise or maybe wrong. Would it be possible to explain more simply what are the vertical gradients presented in the section II, that are misrepresented today in DGCMs? Maybe by explaining which of the</w:t>
       </w:r>
@@ -368,192 +383,6 @@
       </w:r>
       <w:r>
         <w:t xml:space="preserve">that you listed, are considered constant when they should be variable vertically?</w:t>
-      </w:r>
-    </w:p>
-    <w:bookmarkEnd w:id="21"/>
-    <w:bookmarkStart w:id="24" w:name="X531255483b327c6efb7c1d021521a72d563db10"/>
-    <w:p>
-      <w:pPr>
-        <w:pStyle w:val="Heading3"/>
-      </w:pPr>
-      <w:r>
-        <w:t xml:space="preserve">Minor details that I hope will be of interest for the authors. Consider them as you see fit.</w:t>
-      </w:r>
-    </w:p>
-    <w:p>
-      <w:pPr>
-        <w:pStyle w:val="FirstParagraph"/>
-      </w:pPr>
-      <w:r>
-        <w:t xml:space="preserve">L30 I did not understand</w:t>
-      </w:r>
-      <w:r>
-        <w:t xml:space="preserve"> </w:t>
-      </w:r>
-      <w:r>
-        <w:t xml:space="preserve">‘</w:t>
-      </w:r>
-      <w:r>
-        <w:t xml:space="preserve">Scaling up</w:t>
-      </w:r>
-      <w:r>
-        <w:t xml:space="preserve">’</w:t>
-      </w:r>
-      <w:r>
-        <w:t xml:space="preserve"> </w:t>
-      </w:r>
-      <w:r>
-        <w:t xml:space="preserve">in this sentence.</w:t>
-      </w:r>
-    </w:p>
-    <w:p>
-      <w:pPr>
-        <w:pStyle w:val="BodyText"/>
-      </w:pPr>
-      <w:r>
-        <w:rPr>
-          <w:bCs/>
-          <w:b/>
-        </w:rPr>
-        <w:t xml:space="preserve">We specified</w:t>
-      </w:r>
-      <w:r>
-        <w:rPr>
-          <w:bCs/>
-          <w:b/>
-        </w:rPr>
-        <w:t xml:space="preserve"> </w:t>
-      </w:r>
-      <w:r>
-        <w:rPr>
-          <w:bCs/>
-          <w:b/>
-        </w:rPr>
-        <w:t xml:space="preserve">“</w:t>
-      </w:r>
-      <w:r>
-        <w:rPr>
-          <w:bCs/>
-          <w:b/>
-        </w:rPr>
-        <w:t xml:space="preserve">Scaling up</w:t>
-      </w:r>
-      <w:r>
-        <w:rPr>
-          <w:bCs/>
-          <w:b/>
-        </w:rPr>
-        <w:t xml:space="preserve">”</w:t>
-      </w:r>
-      <w:r>
-        <w:rPr>
-          <w:bCs/>
-          <w:b/>
-        </w:rPr>
-        <w:t xml:space="preserve"> </w:t>
-      </w:r>
-      <w:r>
-        <w:rPr>
-          <w:bCs/>
-          <w:b/>
-        </w:rPr>
-        <w:t xml:space="preserve">here as</w:t>
-      </w:r>
-      <w:r>
-        <w:rPr>
-          <w:bCs/>
-          <w:b/>
-        </w:rPr>
-        <w:t xml:space="preserve"> </w:t>
-      </w:r>
-      <w:r>
-        <w:rPr>
-          <w:bCs/>
-          <w:b/>
-        </w:rPr>
-        <w:t xml:space="preserve">“</w:t>
-      </w:r>
-      <w:r>
-        <w:rPr>
-          <w:bCs/>
-          <w:b/>
-        </w:rPr>
-        <w:t xml:space="preserve">Scaling up from leaves to trees,</w:t>
-      </w:r>
-      <w:r>
-        <w:rPr>
-          <w:bCs/>
-          <w:b/>
-        </w:rPr>
-        <w:t xml:space="preserve">”</w:t>
-      </w:r>
-      <w:r>
-        <w:rPr>
-          <w:bCs/>
-          <w:b/>
-        </w:rPr>
-        <w:t xml:space="preserve">.</w:t>
-      </w:r>
-    </w:p>
-    <w:p>
-      <w:pPr>
-        <w:pStyle w:val="BodyText"/>
-      </w:pPr>
-      <w:r>
-        <w:t xml:space="preserve">Figure 1 is nice. I struggled with</w:t>
-      </w:r>
-      <w:r>
-        <w:t xml:space="preserve"> </w:t>
-      </w:r>
-      <w:r>
-        <w:t xml:space="preserve">‘</w:t>
-      </w:r>
-      <w:r>
-        <w:t xml:space="preserve">Tleaf sensitivity to shortwave radiation</w:t>
-      </w:r>
-      <w:r>
-        <w:t xml:space="preserve">’</w:t>
-      </w:r>
-      <w:r>
-        <w:t xml:space="preserve"> </w:t>
-      </w:r>
-      <w:r>
-        <w:t xml:space="preserve">but I think it is clear after, when reading the text. Consider using the same words in the paragraph where you detail it (line 268?) and adding the reference to the figure in the text. Or maybe change the term (</w:t>
-      </w:r>
-      <w:r>
-        <w:t xml:space="preserve">‘</w:t>
-      </w:r>
-      <w:r>
-        <w:t xml:space="preserve">thermal capacitance</w:t>
-      </w:r>
-      <w:r>
-        <w:t xml:space="preserve">’</w:t>
-      </w:r>
-      <w:r>
-        <w:t xml:space="preserve"> </w:t>
-      </w:r>
-      <w:r>
-        <w:t xml:space="preserve">?) if this is the part you are referring to in the text.</w:t>
-      </w:r>
-    </w:p>
-    <w:p>
-      <w:pPr>
-        <w:pStyle w:val="BodyText"/>
-      </w:pPr>
-      <w:r>
-        <w:rPr>
-          <w:bCs/>
-          <w:b/>
-        </w:rPr>
-        <w:t xml:space="preserve">Done</w:t>
-      </w:r>
-    </w:p>
-    <w:p>
-      <w:pPr>
-        <w:pStyle w:val="BodyText"/>
-      </w:pPr>
-      <w:r>
-        <w:t xml:space="preserve">Figure 2: Homogenize the units (in parenthesis or in bracket) and add the unit for PAR.</w:t>
       </w:r>
     </w:p>
     <w:p>
@@ -567,10 +396,208 @@
             <w:iCs/>
             <w:i/>
           </w:rPr>
-          <w:t xml:space="preserve">issue #83</w:t>
+          <w:t xml:space="preserve">issue #82</w:t>
         </w:r>
       </w:hyperlink>
     </w:p>
+    <w:bookmarkEnd w:id="23"/>
+    <w:bookmarkStart w:id="24" w:name="X531255483b327c6efb7c1d021521a72d563db10"/>
+    <w:p>
+      <w:pPr>
+        <w:pStyle w:val="Heading3"/>
+      </w:pPr>
+      <w:r>
+        <w:t xml:space="preserve">Minor details that I hope will be of interest for the authors. Consider them as you see fit.</w:t>
+      </w:r>
+    </w:p>
+    <w:p>
+      <w:pPr>
+        <w:pStyle w:val="FirstParagraph"/>
+      </w:pPr>
+      <w:r>
+        <w:t xml:space="preserve">L30 I did not understand</w:t>
+      </w:r>
+      <w:r>
+        <w:t xml:space="preserve"> </w:t>
+      </w:r>
+      <w:r>
+        <w:t xml:space="preserve">‘</w:t>
+      </w:r>
+      <w:r>
+        <w:t xml:space="preserve">Scaling up</w:t>
+      </w:r>
+      <w:r>
+        <w:t xml:space="preserve">’</w:t>
+      </w:r>
+      <w:r>
+        <w:t xml:space="preserve"> </w:t>
+      </w:r>
+      <w:r>
+        <w:t xml:space="preserve">in this sentence.</w:t>
+      </w:r>
+    </w:p>
+    <w:p>
+      <w:pPr>
+        <w:pStyle w:val="BodyText"/>
+      </w:pPr>
+      <w:r>
+        <w:rPr>
+          <w:bCs/>
+          <w:b/>
+        </w:rPr>
+        <w:t xml:space="preserve">We specified</w:t>
+      </w:r>
+      <w:r>
+        <w:rPr>
+          <w:bCs/>
+          <w:b/>
+        </w:rPr>
+        <w:t xml:space="preserve"> </w:t>
+      </w:r>
+      <w:r>
+        <w:rPr>
+          <w:bCs/>
+          <w:b/>
+        </w:rPr>
+        <w:t xml:space="preserve">“</w:t>
+      </w:r>
+      <w:r>
+        <w:rPr>
+          <w:bCs/>
+          <w:b/>
+        </w:rPr>
+        <w:t xml:space="preserve">Scaling up</w:t>
+      </w:r>
+      <w:r>
+        <w:rPr>
+          <w:bCs/>
+          <w:b/>
+        </w:rPr>
+        <w:t xml:space="preserve">”</w:t>
+      </w:r>
+      <w:r>
+        <w:rPr>
+          <w:bCs/>
+          <w:b/>
+        </w:rPr>
+        <w:t xml:space="preserve"> </w:t>
+      </w:r>
+      <w:r>
+        <w:rPr>
+          <w:bCs/>
+          <w:b/>
+        </w:rPr>
+        <w:t xml:space="preserve">here as</w:t>
+      </w:r>
+      <w:r>
+        <w:rPr>
+          <w:bCs/>
+          <w:b/>
+        </w:rPr>
+        <w:t xml:space="preserve"> </w:t>
+      </w:r>
+      <w:r>
+        <w:rPr>
+          <w:bCs/>
+          <w:b/>
+        </w:rPr>
+        <w:t xml:space="preserve">“</w:t>
+      </w:r>
+      <w:r>
+        <w:rPr>
+          <w:bCs/>
+          <w:b/>
+        </w:rPr>
+        <w:t xml:space="preserve">Scaling up from leaves to trees,</w:t>
+      </w:r>
+      <w:r>
+        <w:rPr>
+          <w:bCs/>
+          <w:b/>
+        </w:rPr>
+        <w:t xml:space="preserve">”</w:t>
+      </w:r>
+      <w:r>
+        <w:rPr>
+          <w:bCs/>
+          <w:b/>
+        </w:rPr>
+        <w:t xml:space="preserve">.</w:t>
+      </w:r>
+    </w:p>
+    <w:p>
+      <w:pPr>
+        <w:pStyle w:val="BodyText"/>
+      </w:pPr>
+      <w:r>
+        <w:t xml:space="preserve">Figure 1 is nice. I struggled with</w:t>
+      </w:r>
+      <w:r>
+        <w:t xml:space="preserve"> </w:t>
+      </w:r>
+      <w:r>
+        <w:t xml:space="preserve">‘</w:t>
+      </w:r>
+      <w:r>
+        <w:t xml:space="preserve">Tleaf sensitivity to shortwave radiation</w:t>
+      </w:r>
+      <w:r>
+        <w:t xml:space="preserve">’</w:t>
+      </w:r>
+      <w:r>
+        <w:t xml:space="preserve"> </w:t>
+      </w:r>
+      <w:r>
+        <w:t xml:space="preserve">but I think it is clear after, when reading the text. Consider using the same words in the paragraph where you detail it (line 268?) and adding the reference to the figure in the text. Or maybe change the term (</w:t>
+      </w:r>
+      <w:r>
+        <w:t xml:space="preserve">‘</w:t>
+      </w:r>
+      <w:r>
+        <w:t xml:space="preserve">thermal capacitance</w:t>
+      </w:r>
+      <w:r>
+        <w:t xml:space="preserve">’</w:t>
+      </w:r>
+      <w:r>
+        <w:t xml:space="preserve"> </w:t>
+      </w:r>
+      <w:r>
+        <w:t xml:space="preserve">?) if this is the part you are referring to in the text.</w:t>
+      </w:r>
+    </w:p>
+    <w:p>
+      <w:pPr>
+        <w:pStyle w:val="BodyText"/>
+      </w:pPr>
+      <w:r>
+        <w:rPr>
+          <w:bCs/>
+          <w:b/>
+        </w:rPr>
+        <w:t xml:space="preserve">Done</w:t>
+      </w:r>
+    </w:p>
+    <w:p>
+      <w:pPr>
+        <w:pStyle w:val="BodyText"/>
+      </w:pPr>
+      <w:r>
+        <w:t xml:space="preserve">Figure 2: Homogenize the units (in parenthesis or in bracket) and add the unit for PAR.</w:t>
+      </w:r>
+    </w:p>
+    <w:p>
+      <w:pPr>
+        <w:pStyle w:val="BodyText"/>
+      </w:pPr>
+      <w:r>
+        <w:rPr>
+          <w:bCs/>
+          <w:b/>
+        </w:rPr>
+        <w:t xml:space="preserve">Done.</w:t>
+      </w:r>
+    </w:p>
     <w:p>
       <w:pPr>
         <w:pStyle w:val="BodyText"/>
@@ -584,6 +611,18 @@
         <w:pStyle w:val="BodyText"/>
       </w:pPr>
       <w:r>
+        <w:rPr>
+          <w:bCs/>
+          <w:b/>
+        </w:rPr>
+        <w:t xml:space="preserve">This will be done by the New Phytologist editorial staff (because it is a Tansley review). We will work with them to ensure that all the figures look good.</w:t>
+      </w:r>
+    </w:p>
+    <w:p>
+      <w:pPr>
+        <w:pStyle w:val="BodyText"/>
+      </w:pPr>
+      <w:r>
         <w:t xml:space="preserve">L205-206 Maybe add some references. How many degrees? In your Figure 3 there is not really a difference between Tleaf and Tair when SWR = 0. Given that the transpiration nearly stops at night (high humidity, low conductance) I would expect Tleaf – Tair to be very close to zero.</w:t>
       </w:r>
     </w:p>
@@ -591,42 +630,50 @@
       <w:pPr>
         <w:pStyle w:val="BodyText"/>
       </w:pPr>
-      <m:oMath>
-        <m:sSub>
-          <m:e>
-            <m:r>
-              <m:t>T</m:t>
-            </m:r>
-          </m:e>
-          <m:sub>
-            <m:r>
-              <m:t>l</m:t>
-            </m:r>
-            <m:r>
-              <m:t>e</m:t>
-            </m:r>
-            <m:r>
-              <m:t>a</m:t>
-            </m:r>
-            <m:r>
-              <m:t>f</m:t>
-            </m:r>
-          </m:sub>
-        </m:sSub>
-      </m:oMath>
-      <w:r>
-        <w:rPr>
-          <w:bCs/>
-          <w:b/>
-        </w:rPr>
-        <w:t xml:space="preserve"> </w:t>
-      </w:r>
-      <w:r>
-        <w:rPr>
-          <w:bCs/>
-          <w:b/>
-        </w:rPr>
-        <w:t xml:space="preserve">can be well below</w:t>
+      <w:r>
+        <w:rPr>
+          <w:bCs/>
+          <w:b/>
+        </w:rPr>
+        <w:t xml:space="preserve">We revised and added references to this sentence in question, which now reads:</w:t>
+      </w:r>
+      <w:r>
+        <w:rPr>
+          <w:bCs/>
+          <w:b/>
+        </w:rPr>
+        <w:t xml:space="preserve"> </w:t>
+      </w:r>
+      <w:r>
+        <w:t xml:space="preserve"> </w:t>
+      </w:r>
+      <w:r>
+        <w:rPr>
+          <w:bCs/>
+          <w:b/>
+        </w:rPr>
+        <w:t xml:space="preserve">“</w:t>
+      </w:r>
+      <w:r>
+        <w:rPr>
+          <w:bCs/>
+          <w:b/>
+        </w:rPr>
+        <w:t xml:space="preserve">Leaves are often cooler than the air on clear nights due to radiative coupling with the very cold sky, and under some daytime conditions</w:t>
+      </w:r>
+      <w:r>
+        <w:rPr>
+          <w:bCs/>
+          <w:b/>
+        </w:rPr>
+        <w:t xml:space="preserve"> </w:t>
+      </w:r>
+      <w:r>
+        <w:rPr>
+          <w:bCs/>
+          <w:b/>
+        </w:rPr>
+        <w:t xml:space="preserve">(cloudy skies, high wind speeds, and high</w:t>
       </w:r>
       <w:r>
         <w:rPr>
@@ -660,65 +707,7 @@
           <w:bCs/>
           <w:b/>
         </w:rPr>
-        <w:t xml:space="preserve"> </w:t>
-      </w:r>
-      <w:r>
-        <w:rPr>
-          <w:bCs/>
-          <w:b/>
-        </w:rPr>
-        <w:t xml:space="preserve">on clear nights despite low transpiration, due to radiative coupling with the very cold sky. Added the following references to L205-206:</w:t>
-      </w:r>
-      <w:r>
-        <w:t xml:space="preserve"> </w:t>
-      </w:r>
-      <w:r>
-        <w:rPr>
-          <w:bCs/>
-          <w:b/>
-        </w:rPr>
-        <w:t xml:space="preserve">Therefore, leaves are typically cooler than the air at night, and under some daytime conditions (cloudy skies, high wind speeds, and high</w:t>
-      </w:r>
-      <w:r>
-        <w:rPr>
-          <w:bCs/>
-          <w:b/>
-        </w:rPr>
-        <w:t xml:space="preserve"> </w:t>
-      </w:r>
-      <m:oMath>
-        <m:sSub>
-          <m:e>
-            <m:r>
-              <m:t>T</m:t>
-            </m:r>
-          </m:e>
-          <m:sub>
-            <m:r>
-              <m:t>a</m:t>
-            </m:r>
-            <m:r>
-              <m:t>i</m:t>
-            </m:r>
-            <m:r>
-              <m:t>r</m:t>
-            </m:r>
-          </m:sub>
-        </m:sSub>
-      </m:oMath>
-      <w:r>
-        <w:rPr>
-          <w:bCs/>
-          <w:b/>
-        </w:rPr>
-        <w:t xml:space="preserve">)</w:t>
-      </w:r>
-      <w:r>
-        <w:rPr>
-          <w:bCs/>
-          <w:b/>
-        </w:rPr>
-        <w:t xml:space="preserve">(Vogel, 2009; Rey-Sánchez</w:t>
+        <w:t xml:space="preserve">, Vogel, 2009; Rey-Sánchez</w:t>
       </w:r>
       <w:r>
         <w:rPr>
@@ -743,29 +732,43 @@
         </w:rPr>
         <w:t xml:space="preserve">, 2016; Cavaleri, 2020)</w:t>
       </w:r>
-    </w:p>
-    <w:p>
-      <w:pPr>
-        <w:pStyle w:val="BodyText"/>
-      </w:pPr>
-      <w:r>
-        <w:rPr>
-          <w:iCs/>
-          <w:i/>
-        </w:rPr>
-        <w:t xml:space="preserve">Agree, but we’re only changing the one variable at a time. Just need to make this clear.</w:t>
-      </w:r>
-    </w:p>
-    <w:p>
-      <w:pPr>
-        <w:pStyle w:val="BodyText"/>
-      </w:pPr>
-      <w:r>
-        <w:rPr>
-          <w:iCs/>
-          <w:i/>
-        </w:rPr>
-        <w:t xml:space="preserve">Yes, night time conditions entail a shift in Tair, which in our case is constant</w:t>
+      <w:r>
+        <w:rPr>
+          <w:bCs/>
+          <w:b/>
+        </w:rPr>
+        <w:t xml:space="preserve">.</w:t>
+      </w:r>
+      <w:r>
+        <w:rPr>
+          <w:bCs/>
+          <w:b/>
+        </w:rPr>
+        <w:t xml:space="preserve">”</w:t>
+      </w:r>
+    </w:p>
+    <w:p>
+      <w:pPr>
+        <w:pStyle w:val="BodyText"/>
+      </w:pPr>
+      <w:r>
+        <w:rPr>
+          <w:bCs/>
+          <w:b/>
+        </w:rPr>
+        <w:t xml:space="preserve">Figure 3 shows the effect of each variable while the others are held constant (as specified in the caption). Thus, it does not represent the full suite of night-time conditions.</w:t>
+      </w:r>
+    </w:p>
+    <w:p>
+      <w:pPr>
+        <w:pStyle w:val="BodyText"/>
+      </w:pPr>
+      <w:r>
+        <w:rPr>
+          <w:iCs/>
+          <w:i/>
+        </w:rPr>
+        <w:t xml:space="preserve">Nidhi, is this all correct??.</w:t>
       </w:r>
     </w:p>
     <w:p>
@@ -1561,7 +1564,7 @@
       <w:pPr>
         <w:pStyle w:val="BodyText"/>
       </w:pPr>
-      <w:hyperlink r:id="rId23">
+      <w:hyperlink r:id="rId22">
         <w:r>
           <w:rPr>
             <w:rStyle w:val="Hyperlink"/>
@@ -1724,7 +1727,7 @@
       <w:pPr>
         <w:pStyle w:val="BodyText"/>
       </w:pPr>
-      <w:hyperlink r:id="rId23">
+      <w:hyperlink r:id="rId22">
         <w:r>
           <w:rPr>
             <w:rStyle w:val="Hyperlink"/>
@@ -1963,7 +1966,7 @@
     </w:p>
     <w:bookmarkEnd w:id="24"/>
     <w:bookmarkEnd w:id="25"/>
-    <w:bookmarkStart w:id="31" w:name="referee-2"/>
+    <w:bookmarkStart w:id="32" w:name="referee-2"/>
     <w:p>
       <w:pPr>
         <w:pStyle w:val="Heading2"/>
@@ -2289,7 +2292,7 @@
         </w:rPr>
         <w:t xml:space="preserve"> </w:t>
       </w:r>
-      <w:hyperlink r:id="rId22">
+      <w:hyperlink r:id="rId28">
         <w:r>
           <w:rPr>
             <w:rStyle w:val="Hyperlink"/>
@@ -2337,7 +2340,7 @@
       <w:pPr>
         <w:pStyle w:val="BodyText"/>
       </w:pPr>
-      <w:hyperlink r:id="rId28">
+      <w:hyperlink r:id="rId29">
         <w:r>
           <w:rPr>
             <w:rStyle w:val="Hyperlink"/>
@@ -2938,7 +2941,7 @@
       <w:pPr>
         <w:pStyle w:val="FirstParagraph"/>
       </w:pPr>
-      <w:hyperlink r:id="rId29">
+      <w:hyperlink r:id="rId30">
         <w:r>
           <w:rPr>
             <w:rStyle w:val="Hyperlink"/>
@@ -3447,7 +3450,7 @@
         <w:t xml:space="preserve">”</w:t>
       </w:r>
     </w:p>
-    <w:bookmarkStart w:id="30" w:name="details"/>
+    <w:bookmarkStart w:id="31" w:name="details"/>
     <w:p>
       <w:pPr>
         <w:pStyle w:val="Heading3"/>
@@ -6666,9 +6669,9 @@
         <w:br w:type="page"/>
       </w:r>
     </w:p>
-    <w:bookmarkEnd w:id="30"/>
     <w:bookmarkEnd w:id="31"/>
-    <w:bookmarkStart w:id="54" w:name="references"/>
+    <w:bookmarkEnd w:id="32"/>
+    <w:bookmarkStart w:id="55" w:name="references"/>
     <w:p>
       <w:pPr>
         <w:pStyle w:val="Heading2"/>
@@ -6677,8 +6680,8 @@
         <w:t xml:space="preserve">References</w:t>
       </w:r>
     </w:p>
-    <w:bookmarkStart w:id="53" w:name="refs"/>
-    <w:bookmarkStart w:id="32" w:name="ref-bennettLargerTreesSuffer2015"/>
+    <w:bookmarkStart w:id="54" w:name="refs"/>
+    <w:bookmarkStart w:id="33" w:name="ref-bennettLargerTreesSuffer2015"/>
     <w:p>
       <w:pPr>
         <w:pStyle w:val="Bibliography"/>
@@ -6801,8 +6804,8 @@
         <w:t xml:space="preserve">: 15139.</w:t>
       </w:r>
     </w:p>
-    <w:bookmarkEnd w:id="32"/>
-    <w:bookmarkStart w:id="33" w:name="X9e8515ab992676d0b0014768b7945edd03fd95f"/>
+    <w:bookmarkEnd w:id="33"/>
+    <w:bookmarkStart w:id="34" w:name="X9e8515ab992676d0b0014768b7945edd03fd95f"/>
     <w:p>
       <w:pPr>
         <w:pStyle w:val="Bibliography"/>
@@ -7040,8 +7043,8 @@
         <w:t xml:space="preserve">: 32–39.</w:t>
       </w:r>
     </w:p>
-    <w:bookmarkEnd w:id="33"/>
-    <w:bookmarkStart w:id="34" w:name="Xe8cde8165afdd4aaccd3f9223447acf0a7e195c"/>
+    <w:bookmarkEnd w:id="34"/>
+    <w:bookmarkStart w:id="35" w:name="Xe8cde8165afdd4aaccd3f9223447acf0a7e195c"/>
     <w:p>
       <w:pPr>
         <w:pStyle w:val="Bibliography"/>
@@ -7176,8 +7179,8 @@
         <w:t xml:space="preserve">: 1–12.</w:t>
       </w:r>
     </w:p>
-    <w:bookmarkEnd w:id="34"/>
-    <w:bookmarkStart w:id="35" w:name="X12387319323228597fc874166dd46b878d56df1"/>
+    <w:bookmarkEnd w:id="35"/>
+    <w:bookmarkStart w:id="36" w:name="X12387319323228597fc874166dd46b878d56df1"/>
     <w:p>
       <w:pPr>
         <w:pStyle w:val="Bibliography"/>
@@ -7323,8 +7326,8 @@
         <w:t xml:space="preserve">: 2879–2897.</w:t>
       </w:r>
     </w:p>
-    <w:bookmarkEnd w:id="35"/>
-    <w:bookmarkStart w:id="36" w:name="X45e6acc440a7b082e2d4b38455017c939cdc3e7"/>
+    <w:bookmarkEnd w:id="36"/>
+    <w:bookmarkStart w:id="37" w:name="X45e6acc440a7b082e2d4b38455017c939cdc3e7"/>
     <w:p>
       <w:pPr>
         <w:pStyle w:val="Bibliography"/>
@@ -7378,8 +7381,8 @@
         <w:t xml:space="preserve">: 1455–1457.</w:t>
       </w:r>
     </w:p>
-    <w:bookmarkEnd w:id="36"/>
-    <w:bookmarkStart w:id="37" w:name="ref-decastroLightSpectralComposition2000"/>
+    <w:bookmarkEnd w:id="37"/>
+    <w:bookmarkStart w:id="38" w:name="ref-decastroLightSpectralComposition2000"/>
     <w:p>
       <w:pPr>
         <w:pStyle w:val="Bibliography"/>
@@ -7433,8 +7436,8 @@
         <w:t xml:space="preserve">: 49–56.</w:t>
       </w:r>
     </w:p>
-    <w:bookmarkEnd w:id="37"/>
-    <w:bookmarkStart w:id="38" w:name="X0df9cdc6c3b1e3bc87adca3624018d437548b14"/>
+    <w:bookmarkEnd w:id="38"/>
+    <w:bookmarkStart w:id="39" w:name="X0df9cdc6c3b1e3bc87adca3624018d437548b14"/>
     <w:p>
       <w:pPr>
         <w:pStyle w:val="Bibliography"/>
@@ -7523,8 +7526,8 @@
         <w:t xml:space="preserve">: 324–333.</w:t>
       </w:r>
     </w:p>
-    <w:bookmarkEnd w:id="38"/>
-    <w:bookmarkStart w:id="39" w:name="ref-kochLimitsTreeHeight2004"/>
+    <w:bookmarkEnd w:id="39"/>
+    <w:bookmarkStart w:id="40" w:name="ref-kochLimitsTreeHeight2004"/>
     <w:p>
       <w:pPr>
         <w:pStyle w:val="Bibliography"/>
@@ -7647,8 +7650,8 @@
         <w:t xml:space="preserve">: 851–854.</w:t>
       </w:r>
     </w:p>
-    <w:bookmarkEnd w:id="39"/>
-    <w:bookmarkStart w:id="40" w:name="Xa94ed89b503067e78937e252d918b52390f1187"/>
+    <w:bookmarkEnd w:id="40"/>
+    <w:bookmarkStart w:id="41" w:name="Xa94ed89b503067e78937e252d918b52390f1187"/>
     <w:p>
       <w:pPr>
         <w:pStyle w:val="Bibliography"/>
@@ -7748,8 +7751,8 @@
         <w:t xml:space="preserve">: 354–365.</w:t>
       </w:r>
     </w:p>
-    <w:bookmarkEnd w:id="40"/>
-    <w:bookmarkStart w:id="41" w:name="ref-matusickSuddenForestCanopy2013"/>
+    <w:bookmarkEnd w:id="41"/>
+    <w:bookmarkStart w:id="42" w:name="ref-matusickSuddenForestCanopy2013"/>
     <w:p>
       <w:pPr>
         <w:pStyle w:val="Bibliography"/>
@@ -7904,8 +7907,8 @@
         <w:t xml:space="preserve">: 497–510.</w:t>
       </w:r>
     </w:p>
-    <w:bookmarkEnd w:id="41"/>
-    <w:bookmarkStart w:id="42" w:name="ref-poorterLeafOpticalProperties2000"/>
+    <w:bookmarkEnd w:id="42"/>
+    <w:bookmarkStart w:id="43" w:name="ref-poorterLeafOpticalProperties2000"/>
     <w:p>
       <w:pPr>
         <w:pStyle w:val="Bibliography"/>
@@ -8063,8 +8066,8 @@
         <w:t xml:space="preserve">: 519–526.</w:t>
       </w:r>
     </w:p>
-    <w:bookmarkEnd w:id="42"/>
-    <w:bookmarkStart w:id="43" w:name="ref-rey-sanchez_spatial_2016"/>
+    <w:bookmarkEnd w:id="43"/>
+    <w:bookmarkStart w:id="44" w:name="ref-rey-sanchez_spatial_2016"/>
     <w:p>
       <w:pPr>
         <w:pStyle w:val="Bibliography"/>
@@ -8187,8 +8190,8 @@
         <w:t xml:space="preserve">: 75–89.</w:t>
       </w:r>
     </w:p>
-    <w:bookmarkEnd w:id="43"/>
-    <w:bookmarkStart w:id="44" w:name="X7407d7b0eb22fe71d68b522f479ab18e69f7d08"/>
+    <w:bookmarkEnd w:id="44"/>
+    <w:bookmarkStart w:id="45" w:name="X7407d7b0eb22fe71d68b522f479ab18e69f7d08"/>
     <w:p>
       <w:pPr>
         <w:pStyle w:val="Bibliography"/>
@@ -8357,8 +8360,8 @@
         <w:t xml:space="preserve">: e03264.</w:t>
       </w:r>
     </w:p>
-    <w:bookmarkEnd w:id="44"/>
-    <w:bookmarkStart w:id="45" w:name="X5a654ec7ca6292120c346c0b1ed78cabd8807e6"/>
+    <w:bookmarkEnd w:id="45"/>
+    <w:bookmarkStart w:id="46" w:name="X5a654ec7ca6292120c346c0b1ed78cabd8807e6"/>
     <w:p>
       <w:pPr>
         <w:pStyle w:val="Bibliography"/>
@@ -8534,8 +8537,8 @@
         <w:t xml:space="preserve">: 1060–1076.</w:t>
       </w:r>
     </w:p>
-    <w:bookmarkEnd w:id="45"/>
-    <w:bookmarkStart w:id="46" w:name="ref-sillettIncreasingWoodProduction2010"/>
+    <w:bookmarkEnd w:id="46"/>
+    <w:bookmarkStart w:id="47" w:name="ref-sillettIncreasingWoodProduction2010"/>
     <w:p>
       <w:pPr>
         <w:pStyle w:val="Bibliography"/>
@@ -8727,8 +8730,8 @@
         <w:t xml:space="preserve">: 976–994.</w:t>
       </w:r>
     </w:p>
-    <w:bookmarkEnd w:id="46"/>
-    <w:bookmarkStart w:id="47" w:name="ref-stovallTreeHeightExplains2019"/>
+    <w:bookmarkEnd w:id="47"/>
+    <w:bookmarkStart w:id="48" w:name="ref-stovallTreeHeightExplains2019"/>
     <w:p>
       <w:pPr>
         <w:pStyle w:val="Bibliography"/>
@@ -8828,8 +8831,8 @@
         <w:t xml:space="preserve">: 4385.</w:t>
       </w:r>
     </w:p>
-    <w:bookmarkEnd w:id="47"/>
-    <w:bookmarkStart w:id="48" w:name="ref-teskeyResponsesTreeSpecies2015"/>
+    <w:bookmarkEnd w:id="48"/>
+    <w:bookmarkStart w:id="49" w:name="ref-teskeyResponsesTreeSpecies2015"/>
     <w:p>
       <w:pPr>
         <w:pStyle w:val="Bibliography"/>
@@ -8998,8 +9001,8 @@
         <w:t xml:space="preserve">: 1699–1712.</w:t>
       </w:r>
     </w:p>
-    <w:bookmarkEnd w:id="48"/>
-    <w:bookmarkStart w:id="49" w:name="ref-vogelLeavesLowestHighest2009"/>
+    <w:bookmarkEnd w:id="49"/>
+    <w:bookmarkStart w:id="50" w:name="ref-vogelLeavesLowestHighest2009"/>
     <w:p>
       <w:pPr>
         <w:pStyle w:val="Bibliography"/>
@@ -9053,8 +9056,8 @@
         <w:t xml:space="preserve">: 13–26.</w:t>
       </w:r>
     </w:p>
-    <w:bookmarkEnd w:id="49"/>
-    <w:bookmarkStart w:id="50" w:name="ref-waySunflecksTreesForests2012"/>
+    <w:bookmarkEnd w:id="50"/>
+    <w:bookmarkStart w:id="51" w:name="ref-waySunflecksTreesForests2012"/>
     <w:p>
       <w:pPr>
         <w:pStyle w:val="Bibliography"/>
@@ -9131,8 +9134,8 @@
         <w:t xml:space="preserve">: 1066–1081.</w:t>
       </w:r>
     </w:p>
-    <w:bookmarkEnd w:id="50"/>
-    <w:bookmarkStart w:id="51" w:name="X192ff133854368f289373119964c29b658cd49c"/>
+    <w:bookmarkEnd w:id="51"/>
+    <w:bookmarkStart w:id="52" w:name="X192ff133854368f289373119964c29b658cd49c"/>
     <w:p>
       <w:pPr>
         <w:pStyle w:val="Bibliography"/>
@@ -9232,8 +9235,8 @@
         <w:t xml:space="preserve">: 424–426.</w:t>
       </w:r>
     </w:p>
-    <w:bookmarkEnd w:id="51"/>
-    <w:bookmarkStart w:id="52" w:name="X2c6693de7c10c3eba18a1bf5ef34dfaeda5d7e4"/>
+    <w:bookmarkEnd w:id="52"/>
+    <w:bookmarkStart w:id="53" w:name="X2c6693de7c10c3eba18a1bf5ef34dfaeda5d7e4"/>
     <w:p>
       <w:pPr>
         <w:pStyle w:val="Bibliography"/>
@@ -9400,10 +9403,10 @@
         <w:t xml:space="preserve">: 513–527.</w:t>
       </w:r>
     </w:p>
-    <w:bookmarkEnd w:id="52"/>
     <w:bookmarkEnd w:id="53"/>
     <w:bookmarkEnd w:id="54"/>
     <w:bookmarkEnd w:id="55"/>
+    <w:bookmarkEnd w:id="56"/>
     <w:sectPr/>
   </w:body>
 </w:document>

</xml_diff>

<commit_message>
a bit of work on R1 comments
</commit_message>
<xml_diff>
--- a/response-to-reviews.docx
+++ b/response-to-reviews.docx
@@ -271,7 +271,7 @@
       </w:r>
     </w:p>
     <w:bookmarkEnd w:id="20"/>
-    <w:bookmarkStart w:id="56" w:name="response-to-reviewers-comments-to-author"/>
+    <w:bookmarkStart w:id="60" w:name="response-to-reviewers-comments-to-author"/>
     <w:p>
       <w:pPr>
         <w:pStyle w:val="Heading1"/>
@@ -825,25 +825,189 @@
       </w:pPr>
       <w:r>
         <w:rPr>
+          <w:bCs/>
+          <w:b/>
+        </w:rPr>
+        <w:t xml:space="preserve">We have reworded this sentence to read,</w:t>
+      </w:r>
+      <w:r>
+        <w:rPr>
+          <w:bCs/>
+          <w:b/>
+        </w:rPr>
+        <w:t xml:space="preserve"> </w:t>
+      </w:r>
+      <w:r>
+        <w:rPr>
+          <w:bCs/>
+          <w:b/>
+        </w:rPr>
+        <w:t xml:space="preserve">“</w:t>
+      </w:r>
+      <w:r>
+        <w:rPr>
+          <w:bCs/>
+          <w:b/>
+        </w:rPr>
+        <w:t xml:space="preserve">In contrast, under conditions conducive to stomatal opening, higher wind speeds and</w:t>
+      </w:r>
+      <w:r>
+        <w:rPr>
+          <w:bCs/>
+          <w:b/>
+        </w:rPr>
+        <w:t xml:space="preserve"> </w:t>
+      </w:r>
+      <m:oMath>
+        <m:sSub>
+          <m:e>
+            <m:r>
+              <m:t>g</m:t>
+            </m:r>
+          </m:e>
+          <m:sub>
+            <m:r>
+              <m:t>b</m:t>
+            </m:r>
+          </m:sub>
+        </m:sSub>
+      </m:oMath>
+      <w:r>
+        <w:rPr>
+          <w:bCs/>
+          <w:b/>
+        </w:rPr>
+        <w:t xml:space="preserve"> </w:t>
+      </w:r>
+      <w:r>
+        <w:rPr>
+          <w:bCs/>
+          <w:b/>
+        </w:rPr>
+        <w:t xml:space="preserve">enable cooling in the upper canopy, whereas lower wind and</w:t>
+      </w:r>
+      <w:r>
+        <w:rPr>
+          <w:bCs/>
+          <w:b/>
+        </w:rPr>
+        <w:t xml:space="preserve"> </w:t>
+      </w:r>
+      <m:oMath>
+        <m:sSub>
+          <m:e>
+            <m:r>
+              <m:t>g</m:t>
+            </m:r>
+          </m:e>
+          <m:sub>
+            <m:r>
+              <m:t>b</m:t>
+            </m:r>
+          </m:sub>
+        </m:sSub>
+      </m:oMath>
+      <w:r>
+        <w:rPr>
+          <w:bCs/>
+          <w:b/>
+        </w:rPr>
+        <w:t xml:space="preserve"> </w:t>
+      </w:r>
+      <w:r>
+        <w:rPr>
+          <w:bCs/>
+          <w:b/>
+        </w:rPr>
+        <w:t xml:space="preserve">in the understory allow much less evaporative cooling</w:t>
+      </w:r>
+      <w:r>
+        <w:rPr>
+          <w:bCs/>
+          <w:b/>
+        </w:rPr>
+        <w:t xml:space="preserve"> </w:t>
+      </w:r>
+      <w:r>
+        <w:rPr>
+          <w:bCs/>
+          <w:b/>
+        </w:rPr>
+        <w:t xml:space="preserve">(Fig. 3b,d, Roberts</w:t>
+      </w:r>
+      <w:r>
+        <w:rPr>
+          <w:bCs/>
+          <w:b/>
+        </w:rPr>
+        <w:t xml:space="preserve"> </w:t>
+      </w:r>
+      <w:r>
+        <w:rPr>
           <w:iCs/>
           <w:i/>
-        </w:rPr>
-        <w:t xml:space="preserve">doing this because I don’t think we want to talk about soil conditions. I’ve always had atmospheric conditions in my mind as I’ve thought about this.</w:t>
-      </w:r>
-      <w:r>
+          <w:bCs/>
+          <w:b/>
+        </w:rPr>
+        <w:t xml:space="preserve">et al.</w:t>
+      </w:r>
+      <w:r>
+        <w:rPr>
+          <w:bCs/>
+          <w:b/>
+        </w:rPr>
+        <w:t xml:space="preserve">, 1990; Martin</w:t>
+      </w:r>
+      <w:r>
+        <w:rPr>
+          <w:bCs/>
+          <w:b/>
+        </w:rPr>
         <w:t xml:space="preserve"> </w:t>
       </w:r>
       <w:r>
         <w:rPr>
           <w:iCs/>
           <w:i/>
-        </w:rPr>
-        <w:t xml:space="preserve">[suggestion: you could say</w:t>
+          <w:bCs/>
+          <w:b/>
+        </w:rPr>
+        <w:t xml:space="preserve">et al.</w:t>
+      </w:r>
+      <w:r>
+        <w:rPr>
+          <w:bCs/>
+          <w:b/>
+        </w:rPr>
+        <w:t xml:space="preserve">, 1999; Leigh</w:t>
+      </w:r>
+      <w:r>
+        <w:rPr>
+          <w:bCs/>
+          <w:b/>
+        </w:rPr>
+        <w:t xml:space="preserve"> </w:t>
       </w:r>
       <w:r>
         <w:rPr>
           <w:iCs/>
           <w:i/>
+          <w:bCs/>
+          <w:b/>
+        </w:rPr>
+        <w:t xml:space="preserve">et al.</w:t>
+      </w:r>
+      <w:r>
+        <w:rPr>
+          <w:bCs/>
+          <w:b/>
+        </w:rPr>
+        <w:t xml:space="preserve">, 2017; Song</w:t>
+      </w:r>
+      <w:r>
+        <w:rPr>
+          <w:bCs/>
+          <w:b/>
         </w:rPr>
         <w:t xml:space="preserve"> </w:t>
       </w:r>
@@ -851,71 +1015,31 @@
         <w:rPr>
           <w:iCs/>
           <w:i/>
-        </w:rPr>
-        <w:t xml:space="preserve">‘</w:t>
-      </w:r>
-      <w:r>
-        <w:rPr>
-          <w:iCs/>
-          <w:i/>
-        </w:rPr>
-        <w:t xml:space="preserve">conditions conducive to stomatal opening</w:t>
-      </w:r>
-      <w:r>
-        <w:rPr>
-          <w:iCs/>
-          <w:i/>
-        </w:rPr>
-        <w:t xml:space="preserve">’</w:t>
-      </w:r>
-      <w:r>
-        <w:rPr>
-          <w:iCs/>
-          <w:i/>
-        </w:rPr>
-        <w:t xml:space="preserve">. If by</w:t>
-      </w:r>
-      <w:r>
-        <w:rPr>
-          <w:iCs/>
-          <w:i/>
-        </w:rPr>
-        <w:t xml:space="preserve"> </w:t>
-      </w:r>
-      <w:r>
-        <w:rPr>
-          <w:iCs/>
-          <w:i/>
-        </w:rPr>
-        <w:t xml:space="preserve">‘</w:t>
-      </w:r>
-      <w:r>
-        <w:rPr>
-          <w:iCs/>
-          <w:i/>
-        </w:rPr>
-        <w:t xml:space="preserve">wet</w:t>
-      </w:r>
-      <w:r>
-        <w:rPr>
-          <w:iCs/>
-          <w:i/>
-        </w:rPr>
-        <w:t xml:space="preserve">’</w:t>
-      </w:r>
-      <w:r>
-        <w:rPr>
-          <w:iCs/>
-          <w:i/>
-        </w:rPr>
-        <w:t xml:space="preserve"> </w:t>
-      </w:r>
-      <w:r>
-        <w:rPr>
-          <w:iCs/>
-          <w:i/>
-        </w:rPr>
-        <w:t xml:space="preserve">you meant high humidity, then the sentence is probably incorrect, because high humidity by itself would suppress evaporative cooling.]</w:t>
+          <w:bCs/>
+          <w:b/>
+        </w:rPr>
+        <w:t xml:space="preserve">et al.</w:t>
+      </w:r>
+      <w:r>
+        <w:rPr>
+          <w:bCs/>
+          <w:b/>
+        </w:rPr>
+        <w:t xml:space="preserve">, 2020)</w:t>
+      </w:r>
+      <w:r>
+        <w:rPr>
+          <w:bCs/>
+          <w:b/>
+        </w:rPr>
+        <w:t xml:space="preserve">.</w:t>
+      </w:r>
+      <w:r>
+        <w:rPr>
+          <w:bCs/>
+          <w:b/>
+        </w:rPr>
+        <w:t xml:space="preserve">”</w:t>
       </w:r>
     </w:p>
     <w:p>
@@ -6671,7 +6795,7 @@
     </w:p>
     <w:bookmarkEnd w:id="31"/>
     <w:bookmarkEnd w:id="32"/>
-    <w:bookmarkStart w:id="55" w:name="references"/>
+    <w:bookmarkStart w:id="59" w:name="references"/>
     <w:p>
       <w:pPr>
         <w:pStyle w:val="Heading2"/>
@@ -6680,7 +6804,7 @@
         <w:t xml:space="preserve">References</w:t>
       </w:r>
     </w:p>
-    <w:bookmarkStart w:id="54" w:name="refs"/>
+    <w:bookmarkStart w:id="58" w:name="refs"/>
     <w:bookmarkStart w:id="33" w:name="ref-bennettLargerTreesSuffer2015"/>
     <w:p>
       <w:pPr>
@@ -7651,7 +7775,7 @@
       </w:r>
     </w:p>
     <w:bookmarkEnd w:id="40"/>
-    <w:bookmarkStart w:id="41" w:name="Xa94ed89b503067e78937e252d918b52390f1187"/>
+    <w:bookmarkStart w:id="41" w:name="ref-leighInfluenceLeafSize2017"/>
     <w:p>
       <w:pPr>
         <w:pStyle w:val="Bibliography"/>
@@ -7663,7 +7787,7 @@
           <w:bCs/>
           <w:b/>
         </w:rPr>
-        <w:t xml:space="preserve">Mathur S</w:t>
+        <w:t xml:space="preserve">Leigh A</w:t>
       </w:r>
       <w:r>
         <w:rPr>
@@ -7686,7 +7810,7 @@
           <w:bCs/>
           <w:b/>
         </w:rPr>
-        <w:t xml:space="preserve">Jain L</w:t>
+        <w:t xml:space="preserve">Sevanto S</w:t>
       </w:r>
       <w:r>
         <w:rPr>
@@ -7709,7 +7833,30 @@
           <w:bCs/>
           <w:b/>
         </w:rPr>
-        <w:t xml:space="preserve">Jajoo A</w:t>
+        <w:t xml:space="preserve">Close JD</w:t>
+      </w:r>
+      <w:r>
+        <w:rPr>
+          <w:bCs/>
+          <w:b/>
+        </w:rPr>
+        <w:t xml:space="preserve">,</w:t>
+      </w:r>
+      <w:r>
+        <w:rPr>
+          <w:bCs/>
+          <w:b/>
+        </w:rPr>
+        <w:t xml:space="preserve"> </w:t>
+      </w:r>
+      <w:r>
+        <w:rPr>
+          <w:bCs/>
+          <w:b/>
+          <w:bCs/>
+          <w:b/>
+        </w:rPr>
+        <w:t xml:space="preserve">Nicotra AB</w:t>
       </w:r>
       <w:r>
         <w:t xml:space="preserve">.</w:t>
@@ -7722,10 +7869,10 @@
           <w:bCs/>
           <w:b/>
         </w:rPr>
-        <w:t xml:space="preserve">2018</w:t>
-      </w:r>
-      <w:r>
-        <w:t xml:space="preserve">. Photosynthetic efficiency in sun and shade plants.</w:t>
+        <w:t xml:space="preserve">2017</w:t>
+      </w:r>
+      <w:r>
+        <w:t xml:space="preserve">. The influence of leaf size and shape on leaf thermal dynamics: Does theory hold up under natural conditions?</w:t>
       </w:r>
       <w:r>
         <w:t xml:space="preserve"> </w:t>
@@ -7735,24 +7882,24 @@
           <w:iCs/>
           <w:i/>
         </w:rPr>
-        <w:t xml:space="preserve">Photosynt.</w:t>
-      </w:r>
-      <w:r>
-        <w:t xml:space="preserve"> </w:t>
-      </w:r>
-      <w:r>
-        <w:rPr>
-          <w:bCs/>
-          <w:b/>
-        </w:rPr>
-        <w:t xml:space="preserve">56</w:t>
-      </w:r>
-      <w:r>
-        <w:t xml:space="preserve">: 354–365.</w:t>
+        <w:t xml:space="preserve">Plant, Cell &amp; Environment</w:t>
+      </w:r>
+      <w:r>
+        <w:t xml:space="preserve"> </w:t>
+      </w:r>
+      <w:r>
+        <w:rPr>
+          <w:bCs/>
+          <w:b/>
+        </w:rPr>
+        <w:t xml:space="preserve">40</w:t>
+      </w:r>
+      <w:r>
+        <w:t xml:space="preserve">: 237–248.</w:t>
       </w:r>
     </w:p>
     <w:bookmarkEnd w:id="41"/>
-    <w:bookmarkStart w:id="42" w:name="ref-matusickSuddenForestCanopy2013"/>
+    <w:bookmarkStart w:id="42" w:name="ref-martin_boundary_1999"/>
     <w:p>
       <w:pPr>
         <w:pStyle w:val="Bibliography"/>
@@ -7764,7 +7911,7 @@
           <w:bCs/>
           <w:b/>
         </w:rPr>
-        <w:t xml:space="preserve">Matusick G</w:t>
+        <w:t xml:space="preserve">Martin TA</w:t>
       </w:r>
       <w:r>
         <w:rPr>
@@ -7787,7 +7934,7 @@
           <w:bCs/>
           <w:b/>
         </w:rPr>
-        <w:t xml:space="preserve">Ruthrof KX</w:t>
+        <w:t xml:space="preserve">Hinckley TM</w:t>
       </w:r>
       <w:r>
         <w:rPr>
@@ -7810,7 +7957,7 @@
           <w:bCs/>
           <w:b/>
         </w:rPr>
-        <w:t xml:space="preserve">Brouwers NC</w:t>
+        <w:t xml:space="preserve">Meinzer FC</w:t>
       </w:r>
       <w:r>
         <w:rPr>
@@ -7833,30 +7980,7 @@
           <w:bCs/>
           <w:b/>
         </w:rPr>
-        <w:t xml:space="preserve">Dell B</w:t>
-      </w:r>
-      <w:r>
-        <w:rPr>
-          <w:bCs/>
-          <w:b/>
-        </w:rPr>
-        <w:t xml:space="preserve">,</w:t>
-      </w:r>
-      <w:r>
-        <w:rPr>
-          <w:bCs/>
-          <w:b/>
-        </w:rPr>
-        <w:t xml:space="preserve"> </w:t>
-      </w:r>
-      <w:r>
-        <w:rPr>
-          <w:bCs/>
-          <w:b/>
-          <w:bCs/>
-          <w:b/>
-        </w:rPr>
-        <w:t xml:space="preserve">Hardy GStJ</w:t>
+        <w:t xml:space="preserve">Sprugel DG</w:t>
       </w:r>
       <w:r>
         <w:t xml:space="preserve">.</w:t>
@@ -7869,19 +7993,22 @@
           <w:bCs/>
           <w:b/>
         </w:rPr>
-        <w:t xml:space="preserve">2013</w:t>
-      </w:r>
-      <w:r>
-        <w:t xml:space="preserve">. Sudden forest canopy collapse corresponding with extreme drought and heat in a mediterranean-type eucalypt forest in southwestern</w:t>
-      </w:r>
-      <w:r>
-        <w:t xml:space="preserve"> </w:t>
-      </w:r>
-      <w:r>
-        <w:t xml:space="preserve">Australia</w:t>
-      </w:r>
-      <w:r>
-        <w:t xml:space="preserve">.</w:t>
+        <w:t xml:space="preserve">1999</w:t>
+      </w:r>
+      <w:r>
+        <w:t xml:space="preserve">. Boundary layer conductance, leaf temperature and transpiration of</w:t>
+      </w:r>
+      <w:r>
+        <w:t xml:space="preserve"> </w:t>
+      </w:r>
+      <w:r>
+        <w:t xml:space="preserve">Abies</w:t>
+      </w:r>
+      <w:r>
+        <w:t xml:space="preserve"> </w:t>
+      </w:r>
+      <w:r>
+        <w:t xml:space="preserve">amabilis branches.</w:t>
       </w:r>
       <w:r>
         <w:t xml:space="preserve"> </w:t>
@@ -7891,24 +8018,24 @@
           <w:iCs/>
           <w:i/>
         </w:rPr>
-        <w:t xml:space="preserve">Eur J Forest Res</w:t>
-      </w:r>
-      <w:r>
-        <w:t xml:space="preserve"> </w:t>
-      </w:r>
-      <w:r>
-        <w:rPr>
-          <w:bCs/>
-          <w:b/>
-        </w:rPr>
-        <w:t xml:space="preserve">132</w:t>
-      </w:r>
-      <w:r>
-        <w:t xml:space="preserve">: 497–510.</w:t>
+        <w:t xml:space="preserve">Tree Physiology</w:t>
+      </w:r>
+      <w:r>
+        <w:t xml:space="preserve"> </w:t>
+      </w:r>
+      <w:r>
+        <w:rPr>
+          <w:bCs/>
+          <w:b/>
+        </w:rPr>
+        <w:t xml:space="preserve">19</w:t>
+      </w:r>
+      <w:r>
+        <w:t xml:space="preserve">: 435–443.</w:t>
       </w:r>
     </w:p>
     <w:bookmarkEnd w:id="42"/>
-    <w:bookmarkStart w:id="43" w:name="ref-poorterLeafOpticalProperties2000"/>
+    <w:bookmarkStart w:id="43" w:name="Xa94ed89b503067e78937e252d918b52390f1187"/>
     <w:p>
       <w:pPr>
         <w:pStyle w:val="Bibliography"/>
@@ -7920,7 +8047,7 @@
           <w:bCs/>
           <w:b/>
         </w:rPr>
-        <w:t xml:space="preserve">Poorter L</w:t>
+        <w:t xml:space="preserve">Mathur S</w:t>
       </w:r>
       <w:r>
         <w:rPr>
@@ -7943,7 +8070,7 @@
           <w:bCs/>
           <w:b/>
         </w:rPr>
-        <w:t xml:space="preserve">Kwant R</w:t>
+        <w:t xml:space="preserve">Jain L</w:t>
       </w:r>
       <w:r>
         <w:rPr>
@@ -7966,53 +8093,7 @@
           <w:bCs/>
           <w:b/>
         </w:rPr>
-        <w:t xml:space="preserve">Hernández R</w:t>
-      </w:r>
-      <w:r>
-        <w:rPr>
-          <w:bCs/>
-          <w:b/>
-        </w:rPr>
-        <w:t xml:space="preserve">,</w:t>
-      </w:r>
-      <w:r>
-        <w:rPr>
-          <w:bCs/>
-          <w:b/>
-        </w:rPr>
-        <w:t xml:space="preserve"> </w:t>
-      </w:r>
-      <w:r>
-        <w:rPr>
-          <w:bCs/>
-          <w:b/>
-          <w:bCs/>
-          <w:b/>
-        </w:rPr>
-        <w:t xml:space="preserve">Medina E</w:t>
-      </w:r>
-      <w:r>
-        <w:rPr>
-          <w:bCs/>
-          <w:b/>
-        </w:rPr>
-        <w:t xml:space="preserve">,</w:t>
-      </w:r>
-      <w:r>
-        <w:rPr>
-          <w:bCs/>
-          <w:b/>
-        </w:rPr>
-        <w:t xml:space="preserve"> </w:t>
-      </w:r>
-      <w:r>
-        <w:rPr>
-          <w:bCs/>
-          <w:b/>
-          <w:bCs/>
-          <w:b/>
-        </w:rPr>
-        <w:t xml:space="preserve">Werger MJA</w:t>
+        <w:t xml:space="preserve">Jajoo A</w:t>
       </w:r>
       <w:r>
         <w:t xml:space="preserve">.</w:t>
@@ -8025,22 +8106,10 @@
           <w:bCs/>
           <w:b/>
         </w:rPr>
-        <w:t xml:space="preserve">2000</w:t>
-      </w:r>
-      <w:r>
-        <w:t xml:space="preserve">. Leaf optical properties in</w:t>
-      </w:r>
-      <w:r>
-        <w:t xml:space="preserve"> </w:t>
-      </w:r>
-      <w:r>
-        <w:t xml:space="preserve">Venezuelan</w:t>
-      </w:r>
-      <w:r>
-        <w:t xml:space="preserve"> </w:t>
-      </w:r>
-      <w:r>
-        <w:t xml:space="preserve">cloud forest trees.</w:t>
+        <w:t xml:space="preserve">2018</w:t>
+      </w:r>
+      <w:r>
+        <w:t xml:space="preserve">. Photosynthetic efficiency in sun and shade plants.</w:t>
       </w:r>
       <w:r>
         <w:t xml:space="preserve"> </w:t>
@@ -8050,24 +8119,24 @@
           <w:iCs/>
           <w:i/>
         </w:rPr>
-        <w:t xml:space="preserve">Tree Physiology</w:t>
-      </w:r>
-      <w:r>
-        <w:t xml:space="preserve"> </w:t>
-      </w:r>
-      <w:r>
-        <w:rPr>
-          <w:bCs/>
-          <w:b/>
-        </w:rPr>
-        <w:t xml:space="preserve">20</w:t>
-      </w:r>
-      <w:r>
-        <w:t xml:space="preserve">: 519–526.</w:t>
+        <w:t xml:space="preserve">Photosynt.</w:t>
+      </w:r>
+      <w:r>
+        <w:t xml:space="preserve"> </w:t>
+      </w:r>
+      <w:r>
+        <w:rPr>
+          <w:bCs/>
+          <w:b/>
+        </w:rPr>
+        <w:t xml:space="preserve">56</w:t>
+      </w:r>
+      <w:r>
+        <w:t xml:space="preserve">: 354–365.</w:t>
       </w:r>
     </w:p>
     <w:bookmarkEnd w:id="43"/>
-    <w:bookmarkStart w:id="44" w:name="ref-rey-sanchez_spatial_2016"/>
+    <w:bookmarkStart w:id="44" w:name="ref-matusickSuddenForestCanopy2013"/>
     <w:p>
       <w:pPr>
         <w:pStyle w:val="Bibliography"/>
@@ -8079,7 +8148,7 @@
           <w:bCs/>
           <w:b/>
         </w:rPr>
-        <w:t xml:space="preserve">Rey-Sánchez A</w:t>
+        <w:t xml:space="preserve">Matusick G</w:t>
       </w:r>
       <w:r>
         <w:rPr>
@@ -8102,7 +8171,7 @@
           <w:bCs/>
           <w:b/>
         </w:rPr>
-        <w:t xml:space="preserve">Slot M</w:t>
+        <w:t xml:space="preserve">Ruthrof KX</w:t>
       </w:r>
       <w:r>
         <w:rPr>
@@ -8125,7 +8194,7 @@
           <w:bCs/>
           <w:b/>
         </w:rPr>
-        <w:t xml:space="preserve">Posada J</w:t>
+        <w:t xml:space="preserve">Brouwers NC</w:t>
       </w:r>
       <w:r>
         <w:rPr>
@@ -8148,7 +8217,30 @@
           <w:bCs/>
           <w:b/>
         </w:rPr>
-        <w:t xml:space="preserve">Kitajima K</w:t>
+        <w:t xml:space="preserve">Dell B</w:t>
+      </w:r>
+      <w:r>
+        <w:rPr>
+          <w:bCs/>
+          <w:b/>
+        </w:rPr>
+        <w:t xml:space="preserve">,</w:t>
+      </w:r>
+      <w:r>
+        <w:rPr>
+          <w:bCs/>
+          <w:b/>
+        </w:rPr>
+        <w:t xml:space="preserve"> </w:t>
+      </w:r>
+      <w:r>
+        <w:rPr>
+          <w:bCs/>
+          <w:b/>
+          <w:bCs/>
+          <w:b/>
+        </w:rPr>
+        <w:t xml:space="preserve">Hardy GStJ</w:t>
       </w:r>
       <w:r>
         <w:t xml:space="preserve">.</w:t>
@@ -8161,10 +8253,19 @@
           <w:bCs/>
           <w:b/>
         </w:rPr>
-        <w:t xml:space="preserve">2016</w:t>
-      </w:r>
-      <w:r>
-        <w:t xml:space="preserve">. Spatial and seasonal variation in leaf temperature within the canopy of a tropical forest.</w:t>
+        <w:t xml:space="preserve">2013</w:t>
+      </w:r>
+      <w:r>
+        <w:t xml:space="preserve">. Sudden forest canopy collapse corresponding with extreme drought and heat in a mediterranean-type eucalypt forest in southwestern</w:t>
+      </w:r>
+      <w:r>
+        <w:t xml:space="preserve"> </w:t>
+      </w:r>
+      <w:r>
+        <w:t xml:space="preserve">Australia</w:t>
+      </w:r>
+      <w:r>
+        <w:t xml:space="preserve">.</w:t>
       </w:r>
       <w:r>
         <w:t xml:space="preserve"> </w:t>
@@ -8174,24 +8275,24 @@
           <w:iCs/>
           <w:i/>
         </w:rPr>
-        <w:t xml:space="preserve">Climate Research</w:t>
-      </w:r>
-      <w:r>
-        <w:t xml:space="preserve"> </w:t>
-      </w:r>
-      <w:r>
-        <w:rPr>
-          <w:bCs/>
-          <w:b/>
-        </w:rPr>
-        <w:t xml:space="preserve">71</w:t>
-      </w:r>
-      <w:r>
-        <w:t xml:space="preserve">: 75–89.</w:t>
+        <w:t xml:space="preserve">Eur J Forest Res</w:t>
+      </w:r>
+      <w:r>
+        <w:t xml:space="preserve"> </w:t>
+      </w:r>
+      <w:r>
+        <w:rPr>
+          <w:bCs/>
+          <w:b/>
+        </w:rPr>
+        <w:t xml:space="preserve">132</w:t>
+      </w:r>
+      <w:r>
+        <w:t xml:space="preserve">: 497–510.</w:t>
       </w:r>
     </w:p>
     <w:bookmarkEnd w:id="44"/>
-    <w:bookmarkStart w:id="45" w:name="X7407d7b0eb22fe71d68b522f479ab18e69f7d08"/>
+    <w:bookmarkStart w:id="45" w:name="ref-poorterLeafOpticalProperties2000"/>
     <w:p>
       <w:pPr>
         <w:pStyle w:val="Bibliography"/>
@@ -8203,7 +8304,7 @@
           <w:bCs/>
           <w:b/>
         </w:rPr>
-        <w:t xml:space="preserve">Rollinson CR</w:t>
+        <w:t xml:space="preserve">Poorter L</w:t>
       </w:r>
       <w:r>
         <w:rPr>
@@ -8226,7 +8327,7 @@
           <w:bCs/>
           <w:b/>
         </w:rPr>
-        <w:t xml:space="preserve">Alexander MR</w:t>
+        <w:t xml:space="preserve">Kwant R</w:t>
       </w:r>
       <w:r>
         <w:rPr>
@@ -8249,7 +8350,7 @@
           <w:bCs/>
           <w:b/>
         </w:rPr>
-        <w:t xml:space="preserve">Dye AW</w:t>
+        <w:t xml:space="preserve">Hernández R</w:t>
       </w:r>
       <w:r>
         <w:rPr>
@@ -8272,7 +8373,7 @@
           <w:bCs/>
           <w:b/>
         </w:rPr>
-        <w:t xml:space="preserve">Moore DJP</w:t>
+        <w:t xml:space="preserve">Medina E</w:t>
       </w:r>
       <w:r>
         <w:rPr>
@@ -8295,30 +8396,7 @@
           <w:bCs/>
           <w:b/>
         </w:rPr>
-        <w:t xml:space="preserve">Pederson N</w:t>
-      </w:r>
-      <w:r>
-        <w:rPr>
-          <w:bCs/>
-          <w:b/>
-        </w:rPr>
-        <w:t xml:space="preserve">,</w:t>
-      </w:r>
-      <w:r>
-        <w:rPr>
-          <w:bCs/>
-          <w:b/>
-        </w:rPr>
-        <w:t xml:space="preserve"> </w:t>
-      </w:r>
-      <w:r>
-        <w:rPr>
-          <w:bCs/>
-          <w:b/>
-          <w:bCs/>
-          <w:b/>
-        </w:rPr>
-        <w:t xml:space="preserve">Trouet V</w:t>
+        <w:t xml:space="preserve">Werger MJA</w:t>
       </w:r>
       <w:r>
         <w:t xml:space="preserve">.</w:t>
@@ -8331,10 +8409,22 @@
           <w:bCs/>
           <w:b/>
         </w:rPr>
-        <w:t xml:space="preserve">2020</w:t>
-      </w:r>
-      <w:r>
-        <w:t xml:space="preserve">. Climate sensitivity of understory trees differs from overstory trees in temperate mesic forests.</w:t>
+        <w:t xml:space="preserve">2000</w:t>
+      </w:r>
+      <w:r>
+        <w:t xml:space="preserve">. Leaf optical properties in</w:t>
+      </w:r>
+      <w:r>
+        <w:t xml:space="preserve"> </w:t>
+      </w:r>
+      <w:r>
+        <w:t xml:space="preserve">Venezuelan</w:t>
+      </w:r>
+      <w:r>
+        <w:t xml:space="preserve"> </w:t>
+      </w:r>
+      <w:r>
+        <w:t xml:space="preserve">cloud forest trees.</w:t>
       </w:r>
       <w:r>
         <w:t xml:space="preserve"> </w:t>
@@ -8344,24 +8434,24 @@
           <w:iCs/>
           <w:i/>
         </w:rPr>
-        <w:t xml:space="preserve">Ecology</w:t>
-      </w:r>
-      <w:r>
-        <w:t xml:space="preserve"> </w:t>
-      </w:r>
-      <w:r>
-        <w:rPr>
-          <w:bCs/>
-          <w:b/>
-        </w:rPr>
-        <w:t xml:space="preserve">102</w:t>
-      </w:r>
-      <w:r>
-        <w:t xml:space="preserve">: e03264.</w:t>
+        <w:t xml:space="preserve">Tree Physiology</w:t>
+      </w:r>
+      <w:r>
+        <w:t xml:space="preserve"> </w:t>
+      </w:r>
+      <w:r>
+        <w:rPr>
+          <w:bCs/>
+          <w:b/>
+        </w:rPr>
+        <w:t xml:space="preserve">20</w:t>
+      </w:r>
+      <w:r>
+        <w:t xml:space="preserve">: 519–526.</w:t>
       </w:r>
     </w:p>
     <w:bookmarkEnd w:id="45"/>
-    <w:bookmarkStart w:id="46" w:name="X5a654ec7ca6292120c346c0b1ed78cabd8807e6"/>
+    <w:bookmarkStart w:id="46" w:name="ref-rey-sanchez_spatial_2016"/>
     <w:p>
       <w:pPr>
         <w:pStyle w:val="Bibliography"/>
@@ -8373,7 +8463,7 @@
           <w:bCs/>
           <w:b/>
         </w:rPr>
-        <w:t xml:space="preserve">Scartazza A</w:t>
+        <w:t xml:space="preserve">Rey-Sánchez A</w:t>
       </w:r>
       <w:r>
         <w:rPr>
@@ -8396,7 +8486,7 @@
           <w:bCs/>
           <w:b/>
         </w:rPr>
-        <w:t xml:space="preserve">Di Baccio D</w:t>
+        <w:t xml:space="preserve">Slot M</w:t>
       </w:r>
       <w:r>
         <w:rPr>
@@ -8419,7 +8509,7 @@
           <w:bCs/>
           <w:b/>
         </w:rPr>
-        <w:t xml:space="preserve">Bertolotto P</w:t>
+        <w:t xml:space="preserve">Posada J</w:t>
       </w:r>
       <w:r>
         <w:rPr>
@@ -8442,30 +8532,7 @@
           <w:bCs/>
           <w:b/>
         </w:rPr>
-        <w:t xml:space="preserve">Gavrichkova O</w:t>
-      </w:r>
-      <w:r>
-        <w:rPr>
-          <w:bCs/>
-          <w:b/>
-        </w:rPr>
-        <w:t xml:space="preserve">,</w:t>
-      </w:r>
-      <w:r>
-        <w:rPr>
-          <w:bCs/>
-          <w:b/>
-        </w:rPr>
-        <w:t xml:space="preserve"> </w:t>
-      </w:r>
-      <w:r>
-        <w:rPr>
-          <w:bCs/>
-          <w:b/>
-          <w:bCs/>
-          <w:b/>
-        </w:rPr>
-        <w:t xml:space="preserve">Matteucci G</w:t>
+        <w:t xml:space="preserve">Kitajima K</w:t>
       </w:r>
       <w:r>
         <w:t xml:space="preserve">.</w:t>
@@ -8481,37 +8548,7 @@
         <w:t xml:space="preserve">2016</w:t>
       </w:r>
       <w:r>
-        <w:t xml:space="preserve">. Investigating the</w:t>
-      </w:r>
-      <w:r>
-        <w:t xml:space="preserve"> </w:t>
-      </w:r>
-      <w:r>
-        <w:t xml:space="preserve">European</w:t>
-      </w:r>
-      <w:r>
-        <w:t xml:space="preserve"> </w:t>
-      </w:r>
-      <w:r>
-        <w:t xml:space="preserve">beech (</w:t>
-      </w:r>
-      <w:r>
-        <w:t xml:space="preserve">Fagus</w:t>
-      </w:r>
-      <w:r>
-        <w:t xml:space="preserve"> </w:t>
-      </w:r>
-      <w:r>
-        <w:t xml:space="preserve">sylvatica</w:t>
-      </w:r>
-      <w:r>
-        <w:t xml:space="preserve"> </w:t>
-      </w:r>
-      <w:r>
-        <w:t xml:space="preserve">L</w:t>
-      </w:r>
-      <w:r>
-        <w:t xml:space="preserve">.) Leaf characteristics along the vertical canopy profile: Leaf structure, photosynthetic capacity, light energy dissipation and photoprotection mechanisms.</w:t>
+        <w:t xml:space="preserve">. Spatial and seasonal variation in leaf temperature within the canopy of a tropical forest.</w:t>
       </w:r>
       <w:r>
         <w:t xml:space="preserve"> </w:t>
@@ -8521,24 +8558,24 @@
           <w:iCs/>
           <w:i/>
         </w:rPr>
-        <w:t xml:space="preserve">Tree Physiol</w:t>
-      </w:r>
-      <w:r>
-        <w:t xml:space="preserve"> </w:t>
-      </w:r>
-      <w:r>
-        <w:rPr>
-          <w:bCs/>
-          <w:b/>
-        </w:rPr>
-        <w:t xml:space="preserve">36</w:t>
-      </w:r>
-      <w:r>
-        <w:t xml:space="preserve">: 1060–1076.</w:t>
+        <w:t xml:space="preserve">Climate Research</w:t>
+      </w:r>
+      <w:r>
+        <w:t xml:space="preserve"> </w:t>
+      </w:r>
+      <w:r>
+        <w:rPr>
+          <w:bCs/>
+          <w:b/>
+        </w:rPr>
+        <w:t xml:space="preserve">71</w:t>
+      </w:r>
+      <w:r>
+        <w:t xml:space="preserve">: 75–89.</w:t>
       </w:r>
     </w:p>
     <w:bookmarkEnd w:id="46"/>
-    <w:bookmarkStart w:id="47" w:name="ref-sillettIncreasingWoodProduction2010"/>
+    <w:bookmarkStart w:id="47" w:name="X67948fac327461ee36c70bc89dd3e3472fe2ef7"/>
     <w:p>
       <w:pPr>
         <w:pStyle w:val="Bibliography"/>
@@ -8550,7 +8587,7 @@
           <w:bCs/>
           <w:b/>
         </w:rPr>
-        <w:t xml:space="preserve">Sillett SC</w:t>
+        <w:t xml:space="preserve">Roberts J</w:t>
       </w:r>
       <w:r>
         <w:rPr>
@@ -8573,7 +8610,7 @@
           <w:bCs/>
           <w:b/>
         </w:rPr>
-        <w:t xml:space="preserve">Van Pelt R</w:t>
+        <w:t xml:space="preserve">Cabral OMR</w:t>
       </w:r>
       <w:r>
         <w:rPr>
@@ -8596,99 +8633,7 @@
           <w:bCs/>
           <w:b/>
         </w:rPr>
-        <w:t xml:space="preserve">Koch GW</w:t>
-      </w:r>
-      <w:r>
-        <w:rPr>
-          <w:bCs/>
-          <w:b/>
-        </w:rPr>
-        <w:t xml:space="preserve">,</w:t>
-      </w:r>
-      <w:r>
-        <w:rPr>
-          <w:bCs/>
-          <w:b/>
-        </w:rPr>
-        <w:t xml:space="preserve"> </w:t>
-      </w:r>
-      <w:r>
-        <w:rPr>
-          <w:bCs/>
-          <w:b/>
-          <w:bCs/>
-          <w:b/>
-        </w:rPr>
-        <w:t xml:space="preserve">Ambrose AR</w:t>
-      </w:r>
-      <w:r>
-        <w:rPr>
-          <w:bCs/>
-          <w:b/>
-        </w:rPr>
-        <w:t xml:space="preserve">,</w:t>
-      </w:r>
-      <w:r>
-        <w:rPr>
-          <w:bCs/>
-          <w:b/>
-        </w:rPr>
-        <w:t xml:space="preserve"> </w:t>
-      </w:r>
-      <w:r>
-        <w:rPr>
-          <w:bCs/>
-          <w:b/>
-          <w:bCs/>
-          <w:b/>
-        </w:rPr>
-        <w:t xml:space="preserve">Carroll AL</w:t>
-      </w:r>
-      <w:r>
-        <w:rPr>
-          <w:bCs/>
-          <w:b/>
-        </w:rPr>
-        <w:t xml:space="preserve">,</w:t>
-      </w:r>
-      <w:r>
-        <w:rPr>
-          <w:bCs/>
-          <w:b/>
-        </w:rPr>
-        <w:t xml:space="preserve"> </w:t>
-      </w:r>
-      <w:r>
-        <w:rPr>
-          <w:bCs/>
-          <w:b/>
-          <w:bCs/>
-          <w:b/>
-        </w:rPr>
-        <w:t xml:space="preserve">Antoine ME</w:t>
-      </w:r>
-      <w:r>
-        <w:rPr>
-          <w:bCs/>
-          <w:b/>
-        </w:rPr>
-        <w:t xml:space="preserve">,</w:t>
-      </w:r>
-      <w:r>
-        <w:rPr>
-          <w:bCs/>
-          <w:b/>
-        </w:rPr>
-        <w:t xml:space="preserve"> </w:t>
-      </w:r>
-      <w:r>
-        <w:rPr>
-          <w:bCs/>
-          <w:b/>
-          <w:bCs/>
-          <w:b/>
-        </w:rPr>
-        <w:t xml:space="preserve">Mifsud BM</w:t>
+        <w:t xml:space="preserve">Aguiar LFD</w:t>
       </w:r>
       <w:r>
         <w:t xml:space="preserve">.</w:t>
@@ -8701,10 +8646,43 @@
           <w:bCs/>
           <w:b/>
         </w:rPr>
-        <w:t xml:space="preserve">2010</w:t>
-      </w:r>
-      <w:r>
-        <w:t xml:space="preserve">. Increasing wood production through old age in tall trees.</w:t>
+        <w:t xml:space="preserve">1990</w:t>
+      </w:r>
+      <w:r>
+        <w:t xml:space="preserve">. Stomatal and</w:t>
+      </w:r>
+      <w:r>
+        <w:t xml:space="preserve"> </w:t>
+      </w:r>
+      <w:r>
+        <w:t xml:space="preserve">Boundary-Layer Conductances</w:t>
+      </w:r>
+      <w:r>
+        <w:t xml:space="preserve"> </w:t>
+      </w:r>
+      <w:r>
+        <w:t xml:space="preserve">in an</w:t>
+      </w:r>
+      <w:r>
+        <w:t xml:space="preserve"> </w:t>
+      </w:r>
+      <w:r>
+        <w:t xml:space="preserve">Amazonian</w:t>
+      </w:r>
+      <w:r>
+        <w:t xml:space="preserve"> </w:t>
+      </w:r>
+      <w:r>
+        <w:t xml:space="preserve">terra</w:t>
+      </w:r>
+      <w:r>
+        <w:t xml:space="preserve"> </w:t>
+      </w:r>
+      <w:r>
+        <w:t xml:space="preserve">Firme Rain Forest</w:t>
+      </w:r>
+      <w:r>
+        <w:t xml:space="preserve">.</w:t>
       </w:r>
       <w:r>
         <w:t xml:space="preserve"> </w:t>
@@ -8714,24 +8692,24 @@
           <w:iCs/>
           <w:i/>
         </w:rPr>
-        <w:t xml:space="preserve">Forest Ecology and Management</w:t>
-      </w:r>
-      <w:r>
-        <w:t xml:space="preserve"> </w:t>
-      </w:r>
-      <w:r>
-        <w:rPr>
-          <w:bCs/>
-          <w:b/>
-        </w:rPr>
-        <w:t xml:space="preserve">259</w:t>
-      </w:r>
-      <w:r>
-        <w:t xml:space="preserve">: 976–994.</w:t>
+        <w:t xml:space="preserve">The Journal of Applied Ecology</w:t>
+      </w:r>
+      <w:r>
+        <w:t xml:space="preserve"> </w:t>
+      </w:r>
+      <w:r>
+        <w:rPr>
+          <w:bCs/>
+          <w:b/>
+        </w:rPr>
+        <w:t xml:space="preserve">27</w:t>
+      </w:r>
+      <w:r>
+        <w:t xml:space="preserve">: 336.</w:t>
       </w:r>
     </w:p>
     <w:bookmarkEnd w:id="47"/>
-    <w:bookmarkStart w:id="48" w:name="ref-stovallTreeHeightExplains2019"/>
+    <w:bookmarkStart w:id="48" w:name="X7407d7b0eb22fe71d68b522f479ab18e69f7d08"/>
     <w:p>
       <w:pPr>
         <w:pStyle w:val="Bibliography"/>
@@ -8743,7 +8721,7 @@
           <w:bCs/>
           <w:b/>
         </w:rPr>
-        <w:t xml:space="preserve">Stovall AEL</w:t>
+        <w:t xml:space="preserve">Rollinson CR</w:t>
       </w:r>
       <w:r>
         <w:rPr>
@@ -8766,7 +8744,7 @@
           <w:bCs/>
           <w:b/>
         </w:rPr>
-        <w:t xml:space="preserve">Shugart H</w:t>
+        <w:t xml:space="preserve">Alexander MR</w:t>
       </w:r>
       <w:r>
         <w:rPr>
@@ -8789,7 +8767,76 @@
           <w:bCs/>
           <w:b/>
         </w:rPr>
-        <w:t xml:space="preserve">Yang X</w:t>
+        <w:t xml:space="preserve">Dye AW</w:t>
+      </w:r>
+      <w:r>
+        <w:rPr>
+          <w:bCs/>
+          <w:b/>
+        </w:rPr>
+        <w:t xml:space="preserve">,</w:t>
+      </w:r>
+      <w:r>
+        <w:rPr>
+          <w:bCs/>
+          <w:b/>
+        </w:rPr>
+        <w:t xml:space="preserve"> </w:t>
+      </w:r>
+      <w:r>
+        <w:rPr>
+          <w:bCs/>
+          <w:b/>
+          <w:bCs/>
+          <w:b/>
+        </w:rPr>
+        <w:t xml:space="preserve">Moore DJP</w:t>
+      </w:r>
+      <w:r>
+        <w:rPr>
+          <w:bCs/>
+          <w:b/>
+        </w:rPr>
+        <w:t xml:space="preserve">,</w:t>
+      </w:r>
+      <w:r>
+        <w:rPr>
+          <w:bCs/>
+          <w:b/>
+        </w:rPr>
+        <w:t xml:space="preserve"> </w:t>
+      </w:r>
+      <w:r>
+        <w:rPr>
+          <w:bCs/>
+          <w:b/>
+          <w:bCs/>
+          <w:b/>
+        </w:rPr>
+        <w:t xml:space="preserve">Pederson N</w:t>
+      </w:r>
+      <w:r>
+        <w:rPr>
+          <w:bCs/>
+          <w:b/>
+        </w:rPr>
+        <w:t xml:space="preserve">,</w:t>
+      </w:r>
+      <w:r>
+        <w:rPr>
+          <w:bCs/>
+          <w:b/>
+        </w:rPr>
+        <w:t xml:space="preserve"> </w:t>
+      </w:r>
+      <w:r>
+        <w:rPr>
+          <w:bCs/>
+          <w:b/>
+          <w:bCs/>
+          <w:b/>
+        </w:rPr>
+        <w:t xml:space="preserve">Trouet V</w:t>
       </w:r>
       <w:r>
         <w:t xml:space="preserve">.</w:t>
@@ -8802,10 +8849,10 @@
           <w:bCs/>
           <w:b/>
         </w:rPr>
-        <w:t xml:space="preserve">2019</w:t>
-      </w:r>
-      <w:r>
-        <w:t xml:space="preserve">. Tree height explains mortality risk during an intense drought.</w:t>
+        <w:t xml:space="preserve">2020</w:t>
+      </w:r>
+      <w:r>
+        <w:t xml:space="preserve">. Climate sensitivity of understory trees differs from overstory trees in temperate mesic forests.</w:t>
       </w:r>
       <w:r>
         <w:t xml:space="preserve"> </w:t>
@@ -8815,24 +8862,24 @@
           <w:iCs/>
           <w:i/>
         </w:rPr>
-        <w:t xml:space="preserve">Nature Communications</w:t>
-      </w:r>
-      <w:r>
-        <w:t xml:space="preserve"> </w:t>
-      </w:r>
-      <w:r>
-        <w:rPr>
-          <w:bCs/>
-          <w:b/>
-        </w:rPr>
-        <w:t xml:space="preserve">10</w:t>
-      </w:r>
-      <w:r>
-        <w:t xml:space="preserve">: 4385.</w:t>
+        <w:t xml:space="preserve">Ecology</w:t>
+      </w:r>
+      <w:r>
+        <w:t xml:space="preserve"> </w:t>
+      </w:r>
+      <w:r>
+        <w:rPr>
+          <w:bCs/>
+          <w:b/>
+        </w:rPr>
+        <w:t xml:space="preserve">102</w:t>
+      </w:r>
+      <w:r>
+        <w:t xml:space="preserve">: e03264.</w:t>
       </w:r>
     </w:p>
     <w:bookmarkEnd w:id="48"/>
-    <w:bookmarkStart w:id="49" w:name="ref-teskeyResponsesTreeSpecies2015"/>
+    <w:bookmarkStart w:id="49" w:name="X5a654ec7ca6292120c346c0b1ed78cabd8807e6"/>
     <w:p>
       <w:pPr>
         <w:pStyle w:val="Bibliography"/>
@@ -8844,7 +8891,7 @@
           <w:bCs/>
           <w:b/>
         </w:rPr>
-        <w:t xml:space="preserve">Teskey R</w:t>
+        <w:t xml:space="preserve">Scartazza A</w:t>
       </w:r>
       <w:r>
         <w:rPr>
@@ -8867,7 +8914,7 @@
           <w:bCs/>
           <w:b/>
         </w:rPr>
-        <w:t xml:space="preserve">Wertin T</w:t>
+        <w:t xml:space="preserve">Di Baccio D</w:t>
       </w:r>
       <w:r>
         <w:rPr>
@@ -8890,7 +8937,7 @@
           <w:bCs/>
           <w:b/>
         </w:rPr>
-        <w:t xml:space="preserve">Bauweraerts I</w:t>
+        <w:t xml:space="preserve">Bertolotto P</w:t>
       </w:r>
       <w:r>
         <w:rPr>
@@ -8913,7 +8960,7 @@
           <w:bCs/>
           <w:b/>
         </w:rPr>
-        <w:t xml:space="preserve">Ameye M</w:t>
+        <w:t xml:space="preserve">Gavrichkova O</w:t>
       </w:r>
       <w:r>
         <w:rPr>
@@ -8936,30 +8983,7 @@
           <w:bCs/>
           <w:b/>
         </w:rPr>
-        <w:t xml:space="preserve">Mcguire MA</w:t>
-      </w:r>
-      <w:r>
-        <w:rPr>
-          <w:bCs/>
-          <w:b/>
-        </w:rPr>
-        <w:t xml:space="preserve">,</w:t>
-      </w:r>
-      <w:r>
-        <w:rPr>
-          <w:bCs/>
-          <w:b/>
-        </w:rPr>
-        <w:t xml:space="preserve"> </w:t>
-      </w:r>
-      <w:r>
-        <w:rPr>
-          <w:bCs/>
-          <w:b/>
-          <w:bCs/>
-          <w:b/>
-        </w:rPr>
-        <w:t xml:space="preserve">Steppe K</w:t>
+        <w:t xml:space="preserve">Matteucci G</w:t>
       </w:r>
       <w:r>
         <w:t xml:space="preserve">.</w:t>
@@ -8972,10 +8996,40 @@
           <w:bCs/>
           <w:b/>
         </w:rPr>
-        <w:t xml:space="preserve">2015</w:t>
-      </w:r>
-      <w:r>
-        <w:t xml:space="preserve">. Responses of tree species to heat waves and extreme heat events.</w:t>
+        <w:t xml:space="preserve">2016</w:t>
+      </w:r>
+      <w:r>
+        <w:t xml:space="preserve">. Investigating the</w:t>
+      </w:r>
+      <w:r>
+        <w:t xml:space="preserve"> </w:t>
+      </w:r>
+      <w:r>
+        <w:t xml:space="preserve">European</w:t>
+      </w:r>
+      <w:r>
+        <w:t xml:space="preserve"> </w:t>
+      </w:r>
+      <w:r>
+        <w:t xml:space="preserve">beech (</w:t>
+      </w:r>
+      <w:r>
+        <w:t xml:space="preserve">Fagus</w:t>
+      </w:r>
+      <w:r>
+        <w:t xml:space="preserve"> </w:t>
+      </w:r>
+      <w:r>
+        <w:t xml:space="preserve">sylvatica</w:t>
+      </w:r>
+      <w:r>
+        <w:t xml:space="preserve"> </w:t>
+      </w:r>
+      <w:r>
+        <w:t xml:space="preserve">L</w:t>
+      </w:r>
+      <w:r>
+        <w:t xml:space="preserve">.) Leaf characteristics along the vertical canopy profile: Leaf structure, photosynthetic capacity, light energy dissipation and photoprotection mechanisms.</w:t>
       </w:r>
       <w:r>
         <w:t xml:space="preserve"> </w:t>
@@ -8985,24 +9039,24 @@
           <w:iCs/>
           <w:i/>
         </w:rPr>
-        <w:t xml:space="preserve">Plant, Cell &amp; Environment</w:t>
-      </w:r>
-      <w:r>
-        <w:t xml:space="preserve"> </w:t>
-      </w:r>
-      <w:r>
-        <w:rPr>
-          <w:bCs/>
-          <w:b/>
-        </w:rPr>
-        <w:t xml:space="preserve">38</w:t>
-      </w:r>
-      <w:r>
-        <w:t xml:space="preserve">: 1699–1712.</w:t>
+        <w:t xml:space="preserve">Tree Physiol</w:t>
+      </w:r>
+      <w:r>
+        <w:t xml:space="preserve"> </w:t>
+      </w:r>
+      <w:r>
+        <w:rPr>
+          <w:bCs/>
+          <w:b/>
+        </w:rPr>
+        <w:t xml:space="preserve">36</w:t>
+      </w:r>
+      <w:r>
+        <w:t xml:space="preserve">: 1060–1076.</w:t>
       </w:r>
     </w:p>
     <w:bookmarkEnd w:id="49"/>
-    <w:bookmarkStart w:id="50" w:name="ref-vogelLeavesLowestHighest2009"/>
+    <w:bookmarkStart w:id="50" w:name="ref-sillettIncreasingWoodProduction2010"/>
     <w:p>
       <w:pPr>
         <w:pStyle w:val="Bibliography"/>
@@ -9014,7 +9068,145 @@
           <w:bCs/>
           <w:b/>
         </w:rPr>
-        <w:t xml:space="preserve">Vogel S</w:t>
+        <w:t xml:space="preserve">Sillett SC</w:t>
+      </w:r>
+      <w:r>
+        <w:rPr>
+          <w:bCs/>
+          <w:b/>
+        </w:rPr>
+        <w:t xml:space="preserve">,</w:t>
+      </w:r>
+      <w:r>
+        <w:rPr>
+          <w:bCs/>
+          <w:b/>
+        </w:rPr>
+        <w:t xml:space="preserve"> </w:t>
+      </w:r>
+      <w:r>
+        <w:rPr>
+          <w:bCs/>
+          <w:b/>
+          <w:bCs/>
+          <w:b/>
+        </w:rPr>
+        <w:t xml:space="preserve">Van Pelt R</w:t>
+      </w:r>
+      <w:r>
+        <w:rPr>
+          <w:bCs/>
+          <w:b/>
+        </w:rPr>
+        <w:t xml:space="preserve">,</w:t>
+      </w:r>
+      <w:r>
+        <w:rPr>
+          <w:bCs/>
+          <w:b/>
+        </w:rPr>
+        <w:t xml:space="preserve"> </w:t>
+      </w:r>
+      <w:r>
+        <w:rPr>
+          <w:bCs/>
+          <w:b/>
+          <w:bCs/>
+          <w:b/>
+        </w:rPr>
+        <w:t xml:space="preserve">Koch GW</w:t>
+      </w:r>
+      <w:r>
+        <w:rPr>
+          <w:bCs/>
+          <w:b/>
+        </w:rPr>
+        <w:t xml:space="preserve">,</w:t>
+      </w:r>
+      <w:r>
+        <w:rPr>
+          <w:bCs/>
+          <w:b/>
+        </w:rPr>
+        <w:t xml:space="preserve"> </w:t>
+      </w:r>
+      <w:r>
+        <w:rPr>
+          <w:bCs/>
+          <w:b/>
+          <w:bCs/>
+          <w:b/>
+        </w:rPr>
+        <w:t xml:space="preserve">Ambrose AR</w:t>
+      </w:r>
+      <w:r>
+        <w:rPr>
+          <w:bCs/>
+          <w:b/>
+        </w:rPr>
+        <w:t xml:space="preserve">,</w:t>
+      </w:r>
+      <w:r>
+        <w:rPr>
+          <w:bCs/>
+          <w:b/>
+        </w:rPr>
+        <w:t xml:space="preserve"> </w:t>
+      </w:r>
+      <w:r>
+        <w:rPr>
+          <w:bCs/>
+          <w:b/>
+          <w:bCs/>
+          <w:b/>
+        </w:rPr>
+        <w:t xml:space="preserve">Carroll AL</w:t>
+      </w:r>
+      <w:r>
+        <w:rPr>
+          <w:bCs/>
+          <w:b/>
+        </w:rPr>
+        <w:t xml:space="preserve">,</w:t>
+      </w:r>
+      <w:r>
+        <w:rPr>
+          <w:bCs/>
+          <w:b/>
+        </w:rPr>
+        <w:t xml:space="preserve"> </w:t>
+      </w:r>
+      <w:r>
+        <w:rPr>
+          <w:bCs/>
+          <w:b/>
+          <w:bCs/>
+          <w:b/>
+        </w:rPr>
+        <w:t xml:space="preserve">Antoine ME</w:t>
+      </w:r>
+      <w:r>
+        <w:rPr>
+          <w:bCs/>
+          <w:b/>
+        </w:rPr>
+        <w:t xml:space="preserve">,</w:t>
+      </w:r>
+      <w:r>
+        <w:rPr>
+          <w:bCs/>
+          <w:b/>
+        </w:rPr>
+        <w:t xml:space="preserve"> </w:t>
+      </w:r>
+      <w:r>
+        <w:rPr>
+          <w:bCs/>
+          <w:b/>
+          <w:bCs/>
+          <w:b/>
+        </w:rPr>
+        <w:t xml:space="preserve">Mifsud BM</w:t>
       </w:r>
       <w:r>
         <w:t xml:space="preserve">.</w:t>
@@ -9027,10 +9219,10 @@
           <w:bCs/>
           <w:b/>
         </w:rPr>
-        <w:t xml:space="preserve">2009</w:t>
-      </w:r>
-      <w:r>
-        <w:t xml:space="preserve">. Leaves in the lowest and highest winds: Temperature, force and shape.</w:t>
+        <w:t xml:space="preserve">2010</w:t>
+      </w:r>
+      <w:r>
+        <w:t xml:space="preserve">. Increasing wood production through old age in tall trees.</w:t>
       </w:r>
       <w:r>
         <w:t xml:space="preserve"> </w:t>
@@ -9040,24 +9232,24 @@
           <w:iCs/>
           <w:i/>
         </w:rPr>
-        <w:t xml:space="preserve">New Phytologist</w:t>
-      </w:r>
-      <w:r>
-        <w:t xml:space="preserve"> </w:t>
-      </w:r>
-      <w:r>
-        <w:rPr>
-          <w:bCs/>
-          <w:b/>
-        </w:rPr>
-        <w:t xml:space="preserve">183</w:t>
-      </w:r>
-      <w:r>
-        <w:t xml:space="preserve">: 13–26.</w:t>
+        <w:t xml:space="preserve">Forest Ecology and Management</w:t>
+      </w:r>
+      <w:r>
+        <w:t xml:space="preserve"> </w:t>
+      </w:r>
+      <w:r>
+        <w:rPr>
+          <w:bCs/>
+          <w:b/>
+        </w:rPr>
+        <w:t xml:space="preserve">259</w:t>
+      </w:r>
+      <w:r>
+        <w:t xml:space="preserve">: 976–994.</w:t>
       </w:r>
     </w:p>
     <w:bookmarkEnd w:id="50"/>
-    <w:bookmarkStart w:id="51" w:name="ref-waySunflecksTreesForests2012"/>
+    <w:bookmarkStart w:id="51" w:name="ref-songTreeSurfaceTemperature2020"/>
     <w:p>
       <w:pPr>
         <w:pStyle w:val="Bibliography"/>
@@ -9069,7 +9261,7 @@
           <w:bCs/>
           <w:b/>
         </w:rPr>
-        <w:t xml:space="preserve">Way DA</w:t>
+        <w:t xml:space="preserve">Song Q</w:t>
       </w:r>
       <w:r>
         <w:rPr>
@@ -9092,7 +9284,191 @@
           <w:bCs/>
           <w:b/>
         </w:rPr>
-        <w:t xml:space="preserve">Pearcy RW</w:t>
+        <w:t xml:space="preserve">Sun C</w:t>
+      </w:r>
+      <w:r>
+        <w:rPr>
+          <w:bCs/>
+          <w:b/>
+        </w:rPr>
+        <w:t xml:space="preserve">,</w:t>
+      </w:r>
+      <w:r>
+        <w:rPr>
+          <w:bCs/>
+          <w:b/>
+        </w:rPr>
+        <w:t xml:space="preserve"> </w:t>
+      </w:r>
+      <w:r>
+        <w:rPr>
+          <w:bCs/>
+          <w:b/>
+          <w:bCs/>
+          <w:b/>
+        </w:rPr>
+        <w:t xml:space="preserve">Deng Y</w:t>
+      </w:r>
+      <w:r>
+        <w:rPr>
+          <w:bCs/>
+          <w:b/>
+        </w:rPr>
+        <w:t xml:space="preserve">,</w:t>
+      </w:r>
+      <w:r>
+        <w:rPr>
+          <w:bCs/>
+          <w:b/>
+        </w:rPr>
+        <w:t xml:space="preserve"> </w:t>
+      </w:r>
+      <w:r>
+        <w:rPr>
+          <w:bCs/>
+          <w:b/>
+          <w:bCs/>
+          <w:b/>
+        </w:rPr>
+        <w:t xml:space="preserve">Bai H</w:t>
+      </w:r>
+      <w:r>
+        <w:rPr>
+          <w:bCs/>
+          <w:b/>
+        </w:rPr>
+        <w:t xml:space="preserve">,</w:t>
+      </w:r>
+      <w:r>
+        <w:rPr>
+          <w:bCs/>
+          <w:b/>
+        </w:rPr>
+        <w:t xml:space="preserve"> </w:t>
+      </w:r>
+      <w:r>
+        <w:rPr>
+          <w:bCs/>
+          <w:b/>
+          <w:bCs/>
+          <w:b/>
+        </w:rPr>
+        <w:t xml:space="preserve">Zhang Y</w:t>
+      </w:r>
+      <w:r>
+        <w:rPr>
+          <w:bCs/>
+          <w:b/>
+        </w:rPr>
+        <w:t xml:space="preserve">,</w:t>
+      </w:r>
+      <w:r>
+        <w:rPr>
+          <w:bCs/>
+          <w:b/>
+        </w:rPr>
+        <w:t xml:space="preserve"> </w:t>
+      </w:r>
+      <w:r>
+        <w:rPr>
+          <w:bCs/>
+          <w:b/>
+          <w:bCs/>
+          <w:b/>
+        </w:rPr>
+        <w:t xml:space="preserve">Yu H</w:t>
+      </w:r>
+      <w:r>
+        <w:rPr>
+          <w:bCs/>
+          <w:b/>
+        </w:rPr>
+        <w:t xml:space="preserve">,</w:t>
+      </w:r>
+      <w:r>
+        <w:rPr>
+          <w:bCs/>
+          <w:b/>
+        </w:rPr>
+        <w:t xml:space="preserve"> </w:t>
+      </w:r>
+      <w:r>
+        <w:rPr>
+          <w:bCs/>
+          <w:b/>
+          <w:bCs/>
+          <w:b/>
+        </w:rPr>
+        <w:t xml:space="preserve">Zhang J</w:t>
+      </w:r>
+      <w:r>
+        <w:rPr>
+          <w:bCs/>
+          <w:b/>
+        </w:rPr>
+        <w:t xml:space="preserve">,</w:t>
+      </w:r>
+      <w:r>
+        <w:rPr>
+          <w:bCs/>
+          <w:b/>
+        </w:rPr>
+        <w:t xml:space="preserve"> </w:t>
+      </w:r>
+      <w:r>
+        <w:rPr>
+          <w:bCs/>
+          <w:b/>
+          <w:bCs/>
+          <w:b/>
+        </w:rPr>
+        <w:t xml:space="preserve">Sha L</w:t>
+      </w:r>
+      <w:r>
+        <w:rPr>
+          <w:bCs/>
+          <w:b/>
+        </w:rPr>
+        <w:t xml:space="preserve">,</w:t>
+      </w:r>
+      <w:r>
+        <w:rPr>
+          <w:bCs/>
+          <w:b/>
+        </w:rPr>
+        <w:t xml:space="preserve"> </w:t>
+      </w:r>
+      <w:r>
+        <w:rPr>
+          <w:bCs/>
+          <w:b/>
+          <w:bCs/>
+          <w:b/>
+        </w:rPr>
+        <w:t xml:space="preserve">Zhou W</w:t>
+      </w:r>
+      <w:r>
+        <w:rPr>
+          <w:bCs/>
+          <w:b/>
+        </w:rPr>
+        <w:t xml:space="preserve">,</w:t>
+      </w:r>
+      <w:r>
+        <w:rPr>
+          <w:bCs/>
+          <w:b/>
+        </w:rPr>
+        <w:t xml:space="preserve"> </w:t>
+      </w:r>
+      <w:r>
+        <w:rPr>
+          <w:bCs/>
+          <w:b/>
+          <w:bCs/>
+          <w:b/>
+        </w:rPr>
+        <w:t xml:space="preserve">Liu Y</w:t>
       </w:r>
       <w:r>
         <w:t xml:space="preserve">.</w:t>
@@ -9105,10 +9481,31 @@
           <w:bCs/>
           <w:b/>
         </w:rPr>
-        <w:t xml:space="preserve">2012</w:t>
-      </w:r>
-      <w:r>
-        <w:t xml:space="preserve">. Sunflecks in trees and forests: From photosynthetic physiology to global change biology.</w:t>
+        <w:t xml:space="preserve">2020</w:t>
+      </w:r>
+      <w:r>
+        <w:t xml:space="preserve">. Tree</w:t>
+      </w:r>
+      <w:r>
+        <w:t xml:space="preserve"> </w:t>
+      </w:r>
+      <w:r>
+        <w:t xml:space="preserve">Surface Temperature</w:t>
+      </w:r>
+      <w:r>
+        <w:t xml:space="preserve"> </w:t>
+      </w:r>
+      <w:r>
+        <w:t xml:space="preserve">in a</w:t>
+      </w:r>
+      <w:r>
+        <w:t xml:space="preserve"> </w:t>
+      </w:r>
+      <w:r>
+        <w:t xml:space="preserve">Primary Tropical Rain Forest</w:t>
+      </w:r>
+      <w:r>
+        <w:t xml:space="preserve">.</w:t>
       </w:r>
       <w:r>
         <w:t xml:space="preserve"> </w:t>
@@ -9118,24 +9515,24 @@
           <w:iCs/>
           <w:i/>
         </w:rPr>
-        <w:t xml:space="preserve">Tree Physiology</w:t>
-      </w:r>
-      <w:r>
-        <w:t xml:space="preserve"> </w:t>
-      </w:r>
-      <w:r>
-        <w:rPr>
-          <w:bCs/>
-          <w:b/>
-        </w:rPr>
-        <w:t xml:space="preserve">32</w:t>
-      </w:r>
-      <w:r>
-        <w:t xml:space="preserve">: 1066–1081.</w:t>
+        <w:t xml:space="preserve">Atmosphere</w:t>
+      </w:r>
+      <w:r>
+        <w:t xml:space="preserve"> </w:t>
+      </w:r>
+      <w:r>
+        <w:rPr>
+          <w:bCs/>
+          <w:b/>
+        </w:rPr>
+        <w:t xml:space="preserve">11</w:t>
+      </w:r>
+      <w:r>
+        <w:t xml:space="preserve">: 798.</w:t>
       </w:r>
     </w:p>
     <w:bookmarkEnd w:id="51"/>
-    <w:bookmarkStart w:id="52" w:name="X192ff133854368f289373119964c29b658cd49c"/>
+    <w:bookmarkStart w:id="52" w:name="ref-stovallTreeHeightExplains2019"/>
     <w:p>
       <w:pPr>
         <w:pStyle w:val="Bibliography"/>
@@ -9147,7 +9544,7 @@
           <w:bCs/>
           <w:b/>
         </w:rPr>
-        <w:t xml:space="preserve">Wong SC</w:t>
+        <w:t xml:space="preserve">Stovall AEL</w:t>
       </w:r>
       <w:r>
         <w:rPr>
@@ -9170,7 +9567,7 @@
           <w:bCs/>
           <w:b/>
         </w:rPr>
-        <w:t xml:space="preserve">Cowan IR</w:t>
+        <w:t xml:space="preserve">Shugart H</w:t>
       </w:r>
       <w:r>
         <w:rPr>
@@ -9193,7 +9590,7 @@
           <w:bCs/>
           <w:b/>
         </w:rPr>
-        <w:t xml:space="preserve">Farquhar GD</w:t>
+        <w:t xml:space="preserve">Yang X</w:t>
       </w:r>
       <w:r>
         <w:t xml:space="preserve">.</w:t>
@@ -9206,10 +9603,10 @@
           <w:bCs/>
           <w:b/>
         </w:rPr>
-        <w:t xml:space="preserve">1979</w:t>
-      </w:r>
-      <w:r>
-        <w:t xml:space="preserve">. Stomatal conductance correlates with photosynthetic capacity.</w:t>
+        <w:t xml:space="preserve">2019</w:t>
+      </w:r>
+      <w:r>
+        <w:t xml:space="preserve">. Tree height explains mortality risk during an intense drought.</w:t>
       </w:r>
       <w:r>
         <w:t xml:space="preserve"> </w:t>
@@ -9219,24 +9616,24 @@
           <w:iCs/>
           <w:i/>
         </w:rPr>
-        <w:t xml:space="preserve">Nature</w:t>
-      </w:r>
-      <w:r>
-        <w:t xml:space="preserve"> </w:t>
-      </w:r>
-      <w:r>
-        <w:rPr>
-          <w:bCs/>
-          <w:b/>
-        </w:rPr>
-        <w:t xml:space="preserve">282</w:t>
-      </w:r>
-      <w:r>
-        <w:t xml:space="preserve">: 424–426.</w:t>
+        <w:t xml:space="preserve">Nature Communications</w:t>
+      </w:r>
+      <w:r>
+        <w:t xml:space="preserve"> </w:t>
+      </w:r>
+      <w:r>
+        <w:rPr>
+          <w:bCs/>
+          <w:b/>
+        </w:rPr>
+        <w:t xml:space="preserve">10</w:t>
+      </w:r>
+      <w:r>
+        <w:t xml:space="preserve">: 4385.</w:t>
       </w:r>
     </w:p>
     <w:bookmarkEnd w:id="52"/>
-    <w:bookmarkStart w:id="53" w:name="X2c6693de7c10c3eba18a1bf5ef34dfaeda5d7e4"/>
+    <w:bookmarkStart w:id="53" w:name="ref-teskeyResponsesTreeSpecies2015"/>
     <w:p>
       <w:pPr>
         <w:pStyle w:val="Bibliography"/>
@@ -9248,7 +9645,7 @@
           <w:bCs/>
           <w:b/>
         </w:rPr>
-        <w:t xml:space="preserve">Yoder BJ</w:t>
+        <w:t xml:space="preserve">Teskey R</w:t>
       </w:r>
       <w:r>
         <w:rPr>
@@ -9271,7 +9668,7 @@
           <w:bCs/>
           <w:b/>
         </w:rPr>
-        <w:t xml:space="preserve">Ryan MG</w:t>
+        <w:t xml:space="preserve">Wertin T</w:t>
       </w:r>
       <w:r>
         <w:rPr>
@@ -9294,7 +9691,7 @@
           <w:bCs/>
           <w:b/>
         </w:rPr>
-        <w:t xml:space="preserve">Waring RH</w:t>
+        <w:t xml:space="preserve">Bauweraerts I</w:t>
       </w:r>
       <w:r>
         <w:rPr>
@@ -9317,7 +9714,7 @@
           <w:bCs/>
           <w:b/>
         </w:rPr>
-        <w:t xml:space="preserve">Schoettle AW</w:t>
+        <w:t xml:space="preserve">Ameye M</w:t>
       </w:r>
       <w:r>
         <w:rPr>
@@ -9340,7 +9737,30 @@
           <w:bCs/>
           <w:b/>
         </w:rPr>
-        <w:t xml:space="preserve">Kaufmann MR</w:t>
+        <w:t xml:space="preserve">Mcguire MA</w:t>
+      </w:r>
+      <w:r>
+        <w:rPr>
+          <w:bCs/>
+          <w:b/>
+        </w:rPr>
+        <w:t xml:space="preserve">,</w:t>
+      </w:r>
+      <w:r>
+        <w:rPr>
+          <w:bCs/>
+          <w:b/>
+        </w:rPr>
+        <w:t xml:space="preserve"> </w:t>
+      </w:r>
+      <w:r>
+        <w:rPr>
+          <w:bCs/>
+          <w:b/>
+          <w:bCs/>
+          <w:b/>
+        </w:rPr>
+        <w:t xml:space="preserve">Steppe K</w:t>
       </w:r>
       <w:r>
         <w:t xml:space="preserve">.</w:t>
@@ -9353,31 +9773,10 @@
           <w:bCs/>
           <w:b/>
         </w:rPr>
-        <w:t xml:space="preserve">1994</w:t>
-      </w:r>
-      <w:r>
-        <w:t xml:space="preserve">. Evidence of</w:t>
-      </w:r>
-      <w:r>
-        <w:t xml:space="preserve"> </w:t>
-      </w:r>
-      <w:r>
-        <w:t xml:space="preserve">Reduced Photosynthetic Rates</w:t>
-      </w:r>
-      <w:r>
-        <w:t xml:space="preserve"> </w:t>
-      </w:r>
-      <w:r>
-        <w:t xml:space="preserve">in</w:t>
-      </w:r>
-      <w:r>
-        <w:t xml:space="preserve"> </w:t>
-      </w:r>
-      <w:r>
-        <w:t xml:space="preserve">Old Trees</w:t>
-      </w:r>
-      <w:r>
-        <w:t xml:space="preserve">.</w:t>
+        <w:t xml:space="preserve">2015</w:t>
+      </w:r>
+      <w:r>
+        <w:t xml:space="preserve">. Responses of tree species to heat waves and extreme heat events.</w:t>
       </w:r>
       <w:r>
         <w:t xml:space="preserve"> </w:t>
@@ -9387,6 +9786,408 @@
           <w:iCs/>
           <w:i/>
         </w:rPr>
+        <w:t xml:space="preserve">Plant, Cell &amp; Environment</w:t>
+      </w:r>
+      <w:r>
+        <w:t xml:space="preserve"> </w:t>
+      </w:r>
+      <w:r>
+        <w:rPr>
+          <w:bCs/>
+          <w:b/>
+        </w:rPr>
+        <w:t xml:space="preserve">38</w:t>
+      </w:r>
+      <w:r>
+        <w:t xml:space="preserve">: 1699–1712.</w:t>
+      </w:r>
+    </w:p>
+    <w:bookmarkEnd w:id="53"/>
+    <w:bookmarkStart w:id="54" w:name="ref-vogelLeavesLowestHighest2009"/>
+    <w:p>
+      <w:pPr>
+        <w:pStyle w:val="Bibliography"/>
+      </w:pPr>
+      <w:r>
+        <w:rPr>
+          <w:bCs/>
+          <w:b/>
+          <w:bCs/>
+          <w:b/>
+        </w:rPr>
+        <w:t xml:space="preserve">Vogel S</w:t>
+      </w:r>
+      <w:r>
+        <w:t xml:space="preserve">.</w:t>
+      </w:r>
+      <w:r>
+        <w:t xml:space="preserve"> </w:t>
+      </w:r>
+      <w:r>
+        <w:rPr>
+          <w:bCs/>
+          <w:b/>
+        </w:rPr>
+        <w:t xml:space="preserve">2009</w:t>
+      </w:r>
+      <w:r>
+        <w:t xml:space="preserve">. Leaves in the lowest and highest winds: Temperature, force and shape.</w:t>
+      </w:r>
+      <w:r>
+        <w:t xml:space="preserve"> </w:t>
+      </w:r>
+      <w:r>
+        <w:rPr>
+          <w:iCs/>
+          <w:i/>
+        </w:rPr>
+        <w:t xml:space="preserve">New Phytologist</w:t>
+      </w:r>
+      <w:r>
+        <w:t xml:space="preserve"> </w:t>
+      </w:r>
+      <w:r>
+        <w:rPr>
+          <w:bCs/>
+          <w:b/>
+        </w:rPr>
+        <w:t xml:space="preserve">183</w:t>
+      </w:r>
+      <w:r>
+        <w:t xml:space="preserve">: 13–26.</w:t>
+      </w:r>
+    </w:p>
+    <w:bookmarkEnd w:id="54"/>
+    <w:bookmarkStart w:id="55" w:name="ref-waySunflecksTreesForests2012"/>
+    <w:p>
+      <w:pPr>
+        <w:pStyle w:val="Bibliography"/>
+      </w:pPr>
+      <w:r>
+        <w:rPr>
+          <w:bCs/>
+          <w:b/>
+          <w:bCs/>
+          <w:b/>
+        </w:rPr>
+        <w:t xml:space="preserve">Way DA</w:t>
+      </w:r>
+      <w:r>
+        <w:rPr>
+          <w:bCs/>
+          <w:b/>
+        </w:rPr>
+        <w:t xml:space="preserve">,</w:t>
+      </w:r>
+      <w:r>
+        <w:rPr>
+          <w:bCs/>
+          <w:b/>
+        </w:rPr>
+        <w:t xml:space="preserve"> </w:t>
+      </w:r>
+      <w:r>
+        <w:rPr>
+          <w:bCs/>
+          <w:b/>
+          <w:bCs/>
+          <w:b/>
+        </w:rPr>
+        <w:t xml:space="preserve">Pearcy RW</w:t>
+      </w:r>
+      <w:r>
+        <w:t xml:space="preserve">.</w:t>
+      </w:r>
+      <w:r>
+        <w:t xml:space="preserve"> </w:t>
+      </w:r>
+      <w:r>
+        <w:rPr>
+          <w:bCs/>
+          <w:b/>
+        </w:rPr>
+        <w:t xml:space="preserve">2012</w:t>
+      </w:r>
+      <w:r>
+        <w:t xml:space="preserve">. Sunflecks in trees and forests: From photosynthetic physiology to global change biology.</w:t>
+      </w:r>
+      <w:r>
+        <w:t xml:space="preserve"> </w:t>
+      </w:r>
+      <w:r>
+        <w:rPr>
+          <w:iCs/>
+          <w:i/>
+        </w:rPr>
+        <w:t xml:space="preserve">Tree Physiology</w:t>
+      </w:r>
+      <w:r>
+        <w:t xml:space="preserve"> </w:t>
+      </w:r>
+      <w:r>
+        <w:rPr>
+          <w:bCs/>
+          <w:b/>
+        </w:rPr>
+        <w:t xml:space="preserve">32</w:t>
+      </w:r>
+      <w:r>
+        <w:t xml:space="preserve">: 1066–1081.</w:t>
+      </w:r>
+    </w:p>
+    <w:bookmarkEnd w:id="55"/>
+    <w:bookmarkStart w:id="56" w:name="X192ff133854368f289373119964c29b658cd49c"/>
+    <w:p>
+      <w:pPr>
+        <w:pStyle w:val="Bibliography"/>
+      </w:pPr>
+      <w:r>
+        <w:rPr>
+          <w:bCs/>
+          <w:b/>
+          <w:bCs/>
+          <w:b/>
+        </w:rPr>
+        <w:t xml:space="preserve">Wong SC</w:t>
+      </w:r>
+      <w:r>
+        <w:rPr>
+          <w:bCs/>
+          <w:b/>
+        </w:rPr>
+        <w:t xml:space="preserve">,</w:t>
+      </w:r>
+      <w:r>
+        <w:rPr>
+          <w:bCs/>
+          <w:b/>
+        </w:rPr>
+        <w:t xml:space="preserve"> </w:t>
+      </w:r>
+      <w:r>
+        <w:rPr>
+          <w:bCs/>
+          <w:b/>
+          <w:bCs/>
+          <w:b/>
+        </w:rPr>
+        <w:t xml:space="preserve">Cowan IR</w:t>
+      </w:r>
+      <w:r>
+        <w:rPr>
+          <w:bCs/>
+          <w:b/>
+        </w:rPr>
+        <w:t xml:space="preserve">,</w:t>
+      </w:r>
+      <w:r>
+        <w:rPr>
+          <w:bCs/>
+          <w:b/>
+        </w:rPr>
+        <w:t xml:space="preserve"> </w:t>
+      </w:r>
+      <w:r>
+        <w:rPr>
+          <w:bCs/>
+          <w:b/>
+          <w:bCs/>
+          <w:b/>
+        </w:rPr>
+        <w:t xml:space="preserve">Farquhar GD</w:t>
+      </w:r>
+      <w:r>
+        <w:t xml:space="preserve">.</w:t>
+      </w:r>
+      <w:r>
+        <w:t xml:space="preserve"> </w:t>
+      </w:r>
+      <w:r>
+        <w:rPr>
+          <w:bCs/>
+          <w:b/>
+        </w:rPr>
+        <w:t xml:space="preserve">1979</w:t>
+      </w:r>
+      <w:r>
+        <w:t xml:space="preserve">. Stomatal conductance correlates with photosynthetic capacity.</w:t>
+      </w:r>
+      <w:r>
+        <w:t xml:space="preserve"> </w:t>
+      </w:r>
+      <w:r>
+        <w:rPr>
+          <w:iCs/>
+          <w:i/>
+        </w:rPr>
+        <w:t xml:space="preserve">Nature</w:t>
+      </w:r>
+      <w:r>
+        <w:t xml:space="preserve"> </w:t>
+      </w:r>
+      <w:r>
+        <w:rPr>
+          <w:bCs/>
+          <w:b/>
+        </w:rPr>
+        <w:t xml:space="preserve">282</w:t>
+      </w:r>
+      <w:r>
+        <w:t xml:space="preserve">: 424–426.</w:t>
+      </w:r>
+    </w:p>
+    <w:bookmarkEnd w:id="56"/>
+    <w:bookmarkStart w:id="57" w:name="X2c6693de7c10c3eba18a1bf5ef34dfaeda5d7e4"/>
+    <w:p>
+      <w:pPr>
+        <w:pStyle w:val="Bibliography"/>
+      </w:pPr>
+      <w:r>
+        <w:rPr>
+          <w:bCs/>
+          <w:b/>
+          <w:bCs/>
+          <w:b/>
+        </w:rPr>
+        <w:t xml:space="preserve">Yoder BJ</w:t>
+      </w:r>
+      <w:r>
+        <w:rPr>
+          <w:bCs/>
+          <w:b/>
+        </w:rPr>
+        <w:t xml:space="preserve">,</w:t>
+      </w:r>
+      <w:r>
+        <w:rPr>
+          <w:bCs/>
+          <w:b/>
+        </w:rPr>
+        <w:t xml:space="preserve"> </w:t>
+      </w:r>
+      <w:r>
+        <w:rPr>
+          <w:bCs/>
+          <w:b/>
+          <w:bCs/>
+          <w:b/>
+        </w:rPr>
+        <w:t xml:space="preserve">Ryan MG</w:t>
+      </w:r>
+      <w:r>
+        <w:rPr>
+          <w:bCs/>
+          <w:b/>
+        </w:rPr>
+        <w:t xml:space="preserve">,</w:t>
+      </w:r>
+      <w:r>
+        <w:rPr>
+          <w:bCs/>
+          <w:b/>
+        </w:rPr>
+        <w:t xml:space="preserve"> </w:t>
+      </w:r>
+      <w:r>
+        <w:rPr>
+          <w:bCs/>
+          <w:b/>
+          <w:bCs/>
+          <w:b/>
+        </w:rPr>
+        <w:t xml:space="preserve">Waring RH</w:t>
+      </w:r>
+      <w:r>
+        <w:rPr>
+          <w:bCs/>
+          <w:b/>
+        </w:rPr>
+        <w:t xml:space="preserve">,</w:t>
+      </w:r>
+      <w:r>
+        <w:rPr>
+          <w:bCs/>
+          <w:b/>
+        </w:rPr>
+        <w:t xml:space="preserve"> </w:t>
+      </w:r>
+      <w:r>
+        <w:rPr>
+          <w:bCs/>
+          <w:b/>
+          <w:bCs/>
+          <w:b/>
+        </w:rPr>
+        <w:t xml:space="preserve">Schoettle AW</w:t>
+      </w:r>
+      <w:r>
+        <w:rPr>
+          <w:bCs/>
+          <w:b/>
+        </w:rPr>
+        <w:t xml:space="preserve">,</w:t>
+      </w:r>
+      <w:r>
+        <w:rPr>
+          <w:bCs/>
+          <w:b/>
+        </w:rPr>
+        <w:t xml:space="preserve"> </w:t>
+      </w:r>
+      <w:r>
+        <w:rPr>
+          <w:bCs/>
+          <w:b/>
+          <w:bCs/>
+          <w:b/>
+        </w:rPr>
+        <w:t xml:space="preserve">Kaufmann MR</w:t>
+      </w:r>
+      <w:r>
+        <w:t xml:space="preserve">.</w:t>
+      </w:r>
+      <w:r>
+        <w:t xml:space="preserve"> </w:t>
+      </w:r>
+      <w:r>
+        <w:rPr>
+          <w:bCs/>
+          <w:b/>
+        </w:rPr>
+        <w:t xml:space="preserve">1994</w:t>
+      </w:r>
+      <w:r>
+        <w:t xml:space="preserve">. Evidence of</w:t>
+      </w:r>
+      <w:r>
+        <w:t xml:space="preserve"> </w:t>
+      </w:r>
+      <w:r>
+        <w:t xml:space="preserve">Reduced Photosynthetic Rates</w:t>
+      </w:r>
+      <w:r>
+        <w:t xml:space="preserve"> </w:t>
+      </w:r>
+      <w:r>
+        <w:t xml:space="preserve">in</w:t>
+      </w:r>
+      <w:r>
+        <w:t xml:space="preserve"> </w:t>
+      </w:r>
+      <w:r>
+        <w:t xml:space="preserve">Old Trees</w:t>
+      </w:r>
+      <w:r>
+        <w:t xml:space="preserve">.</w:t>
+      </w:r>
+      <w:r>
+        <w:t xml:space="preserve"> </w:t>
+      </w:r>
+      <w:r>
+        <w:rPr>
+          <w:iCs/>
+          <w:i/>
+        </w:rPr>
         <w:t xml:space="preserve">Forest Science</w:t>
       </w:r>
       <w:r>
@@ -9403,10 +10204,10 @@
         <w:t xml:space="preserve">: 513–527.</w:t>
       </w:r>
     </w:p>
-    <w:bookmarkEnd w:id="53"/>
-    <w:bookmarkEnd w:id="54"/>
-    <w:bookmarkEnd w:id="55"/>
-    <w:bookmarkEnd w:id="56"/>
+    <w:bookmarkEnd w:id="57"/>
+    <w:bookmarkEnd w:id="58"/>
+    <w:bookmarkEnd w:id="59"/>
+    <w:bookmarkEnd w:id="60"/>
     <w:sectPr/>
   </w:body>
 </w:document>

</xml_diff>

<commit_message>
finished reviewing response to reviews
</commit_message>
<xml_diff>
--- a/response-to-reviews.docx
+++ b/response-to-reviews.docx
@@ -122,7 +122,7 @@
         </w:numPr>
       </w:pPr>
       <w:r>
-        <w:t xml:space="preserve">…</w:t>
+        <w:t xml:space="preserve">Revised three figures (Figs. 1-3) based on reviewer comments</w:t>
       </w:r>
     </w:p>
     <w:p>
@@ -271,7 +271,7 @@
       </w:r>
     </w:p>
     <w:bookmarkEnd w:id="20"/>
-    <w:bookmarkStart w:id="57" w:name="response-to-reviewers-comments-to-author"/>
+    <w:bookmarkStart w:id="58" w:name="response-to-reviewers-comments-to-author"/>
     <w:p>
       <w:pPr>
         <w:pStyle w:val="Heading1"/>
@@ -315,7 +315,7 @@
           <w:bCs/>
           <w:b/>
         </w:rPr>
-        <w:t xml:space="preserve">Thank you.</w:t>
+        <w:t xml:space="preserve">Thank you for the review!</w:t>
       </w:r>
     </w:p>
     <w:p>
@@ -1544,7 +1544,14 @@
           <w:bCs/>
           <w:b/>
         </w:rPr>
-        <w:t xml:space="preserve">We agree with the suggestion. To make the useage of different synonyms clearer, we added a note in lines(xxx)</w:t>
+        <w:t xml:space="preserve">Thanks for pointing this out. We have revisited the use of the term</w:t>
+      </w:r>
+      <w:r>
+        <w:rPr>
+          <w:bCs/>
+          <w:b/>
+        </w:rPr>
+        <w:t xml:space="preserve"> </w:t>
       </w:r>
       <w:r>
         <w:rPr>
@@ -1558,7 +1565,7 @@
           <w:bCs/>
           <w:b/>
         </w:rPr>
-        <w:t xml:space="preserve">–(throughout we use</w:t>
+        <w:t xml:space="preserve">canopy</w:t>
       </w:r>
       <w:r>
         <w:rPr>
@@ -1572,7 +1579,21 @@
           <w:bCs/>
           <w:b/>
         </w:rPr>
-        <w:t xml:space="preserve">overstory</w:t>
+        <w:t xml:space="preserve"> </w:t>
+      </w:r>
+      <w:r>
+        <w:rPr>
+          <w:bCs/>
+          <w:b/>
+        </w:rPr>
+        <w:t xml:space="preserve">throughout the entire manuscript and employed with consistent terminology, using</w:t>
+      </w:r>
+      <w:r>
+        <w:rPr>
+          <w:bCs/>
+          <w:b/>
+        </w:rPr>
+        <w:t xml:space="preserve"> </w:t>
       </w:r>
       <w:r>
         <w:rPr>
@@ -1586,7 +1607,7 @@
           <w:bCs/>
           <w:b/>
         </w:rPr>
-        <w:t xml:space="preserve">,</w:t>
+        <w:t xml:space="preserve">canopy</w:t>
       </w:r>
       <w:r>
         <w:rPr>
@@ -1600,7 +1621,14 @@
           <w:bCs/>
           <w:b/>
         </w:rPr>
-        <w:t xml:space="preserve">top" and</w:t>
+        <w:t xml:space="preserve"> </w:t>
+      </w:r>
+      <w:r>
+        <w:rPr>
+          <w:bCs/>
+          <w:b/>
+        </w:rPr>
+        <w:t xml:space="preserve">to refer only to the layer formed by dominant trees, and using a term such as to</w:t>
       </w:r>
       <w:r>
         <w:rPr>
@@ -1621,7 +1649,7 @@
           <w:bCs/>
           <w:b/>
         </w:rPr>
-        <w:t xml:space="preserve">upper</w:t>
+        <w:t xml:space="preserve">vertical profile</w:t>
       </w:r>
       <w:r>
         <w:rPr>
@@ -1642,540 +1670,539 @@
           <w:bCs/>
           <w:b/>
         </w:rPr>
-        <w:t xml:space="preserve">canopies as synonyms)–"</w:t>
-      </w:r>
-    </w:p>
-    <w:p>
-      <w:pPr>
-        <w:pStyle w:val="BodyText"/>
-      </w:pPr>
+        <w:t xml:space="preserve">to refer to the entire gradient from understory to the canopy.</w:t>
+      </w:r>
+    </w:p>
+    <w:p>
+      <w:pPr>
+        <w:pStyle w:val="BodyText"/>
+      </w:pPr>
+      <w:r>
+        <w:t xml:space="preserve">L 665 though</w:t>
+      </w:r>
+    </w:p>
+    <w:p>
+      <w:pPr>
+        <w:pStyle w:val="BodyText"/>
+      </w:pPr>
+      <w:r>
+        <w:rPr>
+          <w:bCs/>
+          <w:b/>
+        </w:rPr>
+        <w:t xml:space="preserve">Done</w:t>
+      </w:r>
+    </w:p>
+    <w:p>
+      <w:pPr>
+        <w:pStyle w:val="BodyText"/>
+      </w:pPr>
+      <w:r>
+        <w:t xml:space="preserve">More details on my thoughts for the</w:t>
+      </w:r>
+      <w:r>
+        <w:t xml:space="preserve"> </w:t>
+      </w:r>
+      <w:r>
+        <w:t xml:space="preserve">‘</w:t>
+      </w:r>
+      <w:r>
+        <w:t xml:space="preserve">Scaling across space and time</w:t>
+      </w:r>
+      <w:r>
+        <w:t xml:space="preserve">’</w:t>
+      </w:r>
+      <w:r>
+        <w:t xml:space="preserve"> </w:t>
+      </w:r>
+      <w:r>
+        <w:t xml:space="preserve">paragraph:</w:t>
+      </w:r>
+    </w:p>
+    <w:p>
+      <w:pPr>
+        <w:pStyle w:val="BodyText"/>
+      </w:pPr>
+      <w:r>
+        <w:t xml:space="preserve">Most DGCMs represent a vertical variability in the main physiological parameters (Vcmax, Jmax, Rdark, Na). See for example (Krinner et al., 2005; Clark et al., 2011; Oleson et al., 2013). They all use some form of an exponential decrease in the photosynthetic parameters from the canopy to the ground. Since a lot of parameters and variables depend on Vcmax (for example A and therefore gs), this allows the representation of the vertical variation of a lot of leaf traits and variables. Big leaf models have this capability (see for example Krinner et al. 2005 that you cited, Appendix, or Clark et al. 2011). I think it is not clear in the way you wrote this paragraph, and it looks like</w:t>
+      </w:r>
+      <w:r>
+        <w:t xml:space="preserve"> </w:t>
+      </w:r>
+      <w:r>
+        <w:t xml:space="preserve">‘</w:t>
+      </w:r>
+      <w:r>
+        <w:t xml:space="preserve">big leaf</w:t>
+      </w:r>
+      <w:r>
+        <w:t xml:space="preserve">’</w:t>
+      </w:r>
+      <w:r>
+        <w:t xml:space="preserve"> </w:t>
+      </w:r>
+      <w:r>
+        <w:t xml:space="preserve">models do not represent any vertical variation at all. Note also that it is possible to use multi-layer models with or without considering shaded and sunlit leaves (See for example Clark et al. 2011).</w:t>
+      </w:r>
+    </w:p>
+    <w:p>
+      <w:pPr>
+        <w:pStyle w:val="BodyText"/>
+      </w:pPr>
+      <w:r>
+        <w:rPr>
+          <w:bCs/>
+          <w:b/>
+        </w:rPr>
+        <w:t xml:space="preserve">Thank you for noting the need to clarify this point. We have added a passage at the end of the sentence that mentions big-leaf models to clarify that they do indeed account for assumed vertical profiles:</w:t>
+      </w:r>
+      <w:r>
+        <w:rPr>
+          <w:bCs/>
+          <w:b/>
+        </w:rPr>
+        <w:t xml:space="preserve"> </w:t>
+      </w:r>
+      <w:r>
+        <w:rPr>
+          <w:bCs/>
+          <w:b/>
+        </w:rPr>
+        <w:t xml:space="preserve">“</w:t>
+      </w:r>
+      <w:r>
+        <w:rPr>
+          <w:bCs/>
+          <w:b/>
+        </w:rPr>
+        <w:t xml:space="preserve">…to big-leaf models that reduce 3D vegetation structure across the entire biosphere into a single vegetation layer,</w:t>
+      </w:r>
+      <w:r>
+        <w:rPr>
+          <w:bCs/>
+          <w:b/>
+        </w:rPr>
+        <w:t xml:space="preserve"> </w:t>
+      </w:r>
       <w:r>
         <w:rPr>
           <w:iCs/>
           <w:i/>
-        </w:rPr>
-        <w:t xml:space="preserve">(incomplete)</w:t>
-      </w:r>
-    </w:p>
-    <w:p>
-      <w:pPr>
-        <w:pStyle w:val="BodyText"/>
-      </w:pPr>
-      <w:r>
-        <w:t xml:space="preserve">L 665 though</w:t>
-      </w:r>
-    </w:p>
-    <w:p>
-      <w:pPr>
-        <w:pStyle w:val="BodyText"/>
-      </w:pPr>
-      <w:r>
-        <w:rPr>
-          <w:bCs/>
-          <w:b/>
-        </w:rPr>
-        <w:t xml:space="preserve">Done</w:t>
-      </w:r>
-    </w:p>
-    <w:p>
-      <w:pPr>
-        <w:pStyle w:val="BodyText"/>
-      </w:pPr>
-      <w:r>
-        <w:t xml:space="preserve">More details on my thoughts for the</w:t>
-      </w:r>
-      <w:r>
-        <w:t xml:space="preserve"> </w:t>
-      </w:r>
-      <w:r>
-        <w:t xml:space="preserve">‘</w:t>
-      </w:r>
-      <w:r>
-        <w:t xml:space="preserve">Scaling across space and time</w:t>
-      </w:r>
-      <w:r>
-        <w:t xml:space="preserve">’</w:t>
-      </w:r>
-      <w:r>
-        <w:t xml:space="preserve"> </w:t>
-      </w:r>
-      <w:r>
-        <w:t xml:space="preserve">paragraph:</w:t>
-      </w:r>
-    </w:p>
-    <w:p>
-      <w:pPr>
-        <w:pStyle w:val="BodyText"/>
-      </w:pPr>
-      <w:r>
-        <w:t xml:space="preserve">Most DGCMs represent a vertical variability in the main physiological parameters (Vcmax, Jmax, Rdark, Na). See for example (Krinner et al., 2005; Clark et al., 2011; Oleson et al., 2013). They all use some form of an exponential decrease in the photosynthetic parameters from the canopy to the ground. Since a lot of parameters and variables depend on Vcmax (for example A and therefore gs), this allows the representation of the vertical variation of a lot of leaf traits and variables. Big leaf models have this capability (see for example Krinner et al. 2005 that you cited, Appendix, or Clark et al. 2011). I think it is not clear in the way you wrote this paragraph, and it looks like</w:t>
-      </w:r>
-      <w:r>
-        <w:t xml:space="preserve"> </w:t>
-      </w:r>
-      <w:r>
-        <w:t xml:space="preserve">‘</w:t>
-      </w:r>
-      <w:r>
-        <w:t xml:space="preserve">big leaf</w:t>
-      </w:r>
-      <w:r>
-        <w:t xml:space="preserve">’</w:t>
-      </w:r>
-      <w:r>
-        <w:t xml:space="preserve"> </w:t>
-      </w:r>
-      <w:r>
-        <w:t xml:space="preserve">models do not represent any vertical variation at all. Note also that it is possible to use multi-layer models with or without considering shaded and sunlit leaves (See for example Clark et al. 2011).</w:t>
-      </w:r>
-    </w:p>
-    <w:p>
-      <w:pPr>
-        <w:pStyle w:val="BodyText"/>
-      </w:pPr>
-      <w:r>
-        <w:rPr>
-          <w:bCs/>
-          <w:b/>
-        </w:rPr>
-        <w:t xml:space="preserve">Thank you for noting the need to clarify this point. We have added a passage at the end of the sentence that mentions big-leaf models to clarify that they do indeed account for assumed vertical profiles:</w:t>
-      </w:r>
-      <w:r>
-        <w:rPr>
-          <w:bCs/>
-          <w:b/>
-        </w:rPr>
-        <w:t xml:space="preserve"> </w:t>
-      </w:r>
-      <w:r>
-        <w:rPr>
-          <w:bCs/>
-          <w:b/>
-        </w:rPr>
-        <w:t xml:space="preserve">“</w:t>
-      </w:r>
-      <w:r>
-        <w:rPr>
-          <w:bCs/>
-          <w:b/>
-        </w:rPr>
-        <w:t xml:space="preserve">…to big-leaf models that reduce 3D vegetation structure across the entire biosphere into a single vegetation layer,</w:t>
-      </w:r>
-      <w:r>
-        <w:rPr>
-          <w:bCs/>
-          <w:b/>
-        </w:rPr>
+          <w:bCs/>
+          <w:b/>
+          <w:bCs/>
+          <w:b/>
+        </w:rPr>
+        <w:t xml:space="preserve">implicitly capturing vertical profiles in light, photosynthetic capacity and other features by assuming those profiles are exponential and thus can be integrated analytically…”</w:t>
+      </w:r>
+      <w:r>
+        <w:rPr>
+          <w:bCs/>
+          <w:b/>
+        </w:rPr>
+        <w:t xml:space="preserve">(added text italicized here). We also deleted the clause that occurred two sentences later, that had said about big-leaf models: “…which do not represent any vertical stratification…</w:t>
+      </w:r>
+      <w:r>
+        <w:rPr>
+          <w:bCs/>
+          <w:b/>
+        </w:rPr>
+        <w:t xml:space="preserve">”</w:t>
+      </w:r>
+    </w:p>
+    <w:p>
+      <w:pPr>
+        <w:pStyle w:val="BodyText"/>
+      </w:pPr>
+      <w:r>
+        <w:rPr>
+          <w:bCs/>
+          <w:b/>
+        </w:rPr>
+        <w:t xml:space="preserve">In addition, we also added a paragraph that more clearly describes the methods used for light competition that enables the type of variation in physiological traits that you described (e.g., Vcmax). See lines X-X</w:t>
+      </w:r>
+      <w:r>
         <w:t xml:space="preserve"> </w:t>
       </w:r>
       <w:r>
         <w:rPr>
           <w:iCs/>
           <w:i/>
-          <w:bCs/>
-          <w:b/>
-          <w:bCs/>
-          <w:b/>
-        </w:rPr>
-        <w:t xml:space="preserve">implicitly capturing vertical profiles in light, photosynthetic capacity and other features by assuming those profiles are exponential and thus can be integrated analytically…”</w:t>
-      </w:r>
-      <w:r>
-        <w:rPr>
-          <w:bCs/>
-          <w:b/>
-        </w:rPr>
-        <w:t xml:space="preserve">(added text italicized here). We also deleted the clause that occurred two sentences later, that had said about big-leaf models: “…which do not represent any vertical stratification…</w:t>
-      </w:r>
-      <w:r>
-        <w:rPr>
-          <w:bCs/>
-          <w:b/>
-        </w:rPr>
-        <w:t xml:space="preserve">”</w:t>
-      </w:r>
-    </w:p>
-    <w:p>
-      <w:pPr>
-        <w:pStyle w:val="BodyText"/>
-      </w:pPr>
-      <w:r>
-        <w:rPr>
-          <w:bCs/>
-          <w:b/>
-        </w:rPr>
-        <w:t xml:space="preserve">In addition, we also added a paragraph that more clearly describes the methods used for light competition that enables the type of variation in physiological traits that you described (e.g., Vcmax). See lines X-X</w:t>
-      </w:r>
-      <w:r>
-        <w:t xml:space="preserve"> </w:t>
+        </w:rPr>
+        <w:t xml:space="preserve">Need to add these lines:</w:t>
       </w:r>
       <w:r>
         <w:rPr>
           <w:iCs/>
           <w:i/>
         </w:rPr>
-        <w:t xml:space="preserve">Need to add these lines:</w:t>
+        <w:t xml:space="preserve"> </w:t>
       </w:r>
       <w:r>
         <w:rPr>
           <w:iCs/>
           <w:i/>
         </w:rPr>
-        <w:t xml:space="preserve"> </w:t>
+        <w:t xml:space="preserve">“</w:t>
       </w:r>
       <w:r>
         <w:rPr>
           <w:iCs/>
           <w:i/>
         </w:rPr>
-        <w:t xml:space="preserve">“</w:t>
+        <w:t xml:space="preserve">Owing to difference…</w:t>
       </w:r>
       <w:r>
         <w:rPr>
           <w:iCs/>
           <w:i/>
         </w:rPr>
-        <w:t xml:space="preserve">Owing to difference…</w:t>
+        <w:t xml:space="preserve">”</w:t>
       </w:r>
       <w:r>
         <w:rPr>
           <w:iCs/>
           <w:i/>
         </w:rPr>
-        <w:t xml:space="preserve">”</w:t>
-      </w:r>
+        <w:t xml:space="preserve">.</w:t>
+      </w:r>
+    </w:p>
+    <w:p>
+      <w:pPr>
+        <w:pStyle w:val="BodyText"/>
+      </w:pPr>
+      <w:r>
+        <w:t xml:space="preserve">To me, an important remark is that most gradients in DGVMs are prescribed. More data would of course help to better understand and quantify the gradients, and to compare them with model representations (part</w:t>
+      </w:r>
+      <w:r>
+        <w:t xml:space="preserve"> </w:t>
+      </w:r>
+      <w:r>
+        <w:t xml:space="preserve">‘</w:t>
+      </w:r>
+      <w:r>
+        <w:t xml:space="preserve">Scaling in situ data with remote sensing</w:t>
+      </w:r>
+      <w:r>
+        <w:t xml:space="preserve">’</w:t>
+      </w:r>
+      <w:r>
+        <w:t xml:space="preserve"> </w:t>
+      </w:r>
+      <w:r>
+        <w:t xml:space="preserve">of your paper). But in the end, the mechanisms explaining those gradients are still not really known, in the sense that they can’t be efficiently modeled prognostically. This is due to the multiple sources of parameters variation that you highlighted (light environment, temperature, hydraulic, …). A lot of research is done using optimality frameworks to try and predict the photosynthetic and other vegetation traits based on environmental variables. See for example (Ali et al., 2016; Buckley, 2021). A question I have, is if including more precise cohorts as you suggest, would improve the accuracy of models given all the uncertainty in the parametrization of their traits.</w:t>
+      </w:r>
+    </w:p>
+    <w:p>
+      <w:pPr>
+        <w:pStyle w:val="BodyText"/>
+      </w:pPr>
+      <w:r>
+        <w:rPr>
+          <w:bCs/>
+          <w:b/>
+        </w:rPr>
+        <w:t xml:space="preserve">We agree that there is a recognition in the modeling community that we do need improved understanding of the mechanisms to better represent the level of vertical variation desired by some. We added the following sentence to acknowledge that (LXX-XX): " … ". We also removed some of the language that emphasizes cohort based models as the only or best way to do this.</w:t>
+      </w:r>
+    </w:p>
+    <w:p>
+      <w:pPr>
+        <w:pStyle w:val="BodyText"/>
+      </w:pPr>
+      <w:r>
+        <w:rPr>
+          <w:bCs/>
+          <w:b/>
+        </w:rPr>
+        <w:t xml:space="preserve">We note that addressing the question poosed here is essentially impossible to answer without doing the research. The value of different modeling approaches is difficult to judge a priori.</w:t>
+      </w:r>
+    </w:p>
+    <w:p>
+      <w:pPr>
+        <w:pStyle w:val="BodyText"/>
+      </w:pPr>
+      <w:r>
+        <w:t xml:space="preserve">Table S3: Including the words vertical or vertical gradient could have been useful.</w:t>
+      </w:r>
+    </w:p>
+    <w:p>
+      <w:pPr>
+        <w:pStyle w:val="BodyText"/>
+      </w:pPr>
       <w:r>
         <w:rPr>
           <w:iCs/>
           <w:i/>
         </w:rPr>
-        <w:t xml:space="preserve">.</w:t>
-      </w:r>
-    </w:p>
-    <w:p>
-      <w:pPr>
-        <w:pStyle w:val="BodyText"/>
-      </w:pPr>
-      <w:r>
-        <w:t xml:space="preserve">To me, an important remark is that most gradients in DGVMs are prescribed. More data would of course help to better understand and quantify the gradients, and to compare them with model representations (part</w:t>
-      </w:r>
-      <w:r>
-        <w:t xml:space="preserve"> </w:t>
-      </w:r>
-      <w:r>
-        <w:t xml:space="preserve">‘</w:t>
-      </w:r>
-      <w:r>
-        <w:t xml:space="preserve">Scaling in situ data with remote sensing</w:t>
-      </w:r>
-      <w:r>
-        <w:t xml:space="preserve">’</w:t>
-      </w:r>
-      <w:r>
-        <w:t xml:space="preserve"> </w:t>
-      </w:r>
-      <w:r>
-        <w:t xml:space="preserve">of your paper). But in the end, the mechanisms explaining those gradients are still not really known, in the sense that they can’t be efficiently modeled prognostically. This is due to the multiple sources of parameters variation that you highlighted (light environment, temperature, hydraulic, …). A lot of research is done using optimality frameworks to try and predict the photosynthetic and other vegetation traits based on environmental variables. See for example (Ali et al., 2016; Buckley, 2021). A question I have, is if including more precise cohorts as you suggest, would improve the accuracy of models given all the uncertainty in the parametrization of their traits.</w:t>
-      </w:r>
-    </w:p>
-    <w:p>
-      <w:pPr>
-        <w:pStyle w:val="BodyText"/>
-      </w:pPr>
-      <w:r>
-        <w:rPr>
-          <w:bCs/>
-          <w:b/>
-        </w:rPr>
-        <w:t xml:space="preserve">We agree that there is a recognition in the modeling community that we do need improved understanding of the mechanisms to better represent the level of vertical variation desired by some. We added the following sentence to acknowledge that (LXX-XX): " … ". We also removed some of the language that emphasizes cohort based models as the only or best way to do this.</w:t>
-      </w:r>
-    </w:p>
-    <w:p>
-      <w:pPr>
-        <w:pStyle w:val="BodyText"/>
-      </w:pPr>
-      <w:r>
-        <w:rPr>
-          <w:bCs/>
-          <w:b/>
-        </w:rPr>
-        <w:t xml:space="preserve">We note that addressing the question poosed here is essentially impossible to answer without doing the research. The value of different modeling approaches is difficult to judge a priori.</w:t>
-      </w:r>
-    </w:p>
-    <w:p>
-      <w:pPr>
-        <w:pStyle w:val="BodyText"/>
-      </w:pPr>
-      <w:r>
-        <w:t xml:space="preserve">Table S3: Including the words vertical or vertical gradient could have been useful.</w:t>
-      </w:r>
-    </w:p>
-    <w:p>
-      <w:pPr>
-        <w:pStyle w:val="BodyText"/>
-      </w:pPr>
+        <w:t xml:space="preserve">(Nidhi, what do you think of the following?)</w:t>
+      </w:r>
+    </w:p>
+    <w:p>
+      <w:pPr>
+        <w:pStyle w:val="BodyText"/>
+      </w:pPr>
+      <w:r>
+        <w:rPr>
+          <w:bCs/>
+          <w:b/>
+        </w:rPr>
+        <w:t xml:space="preserve">Thanks for the suggestion. We agree, but at the same time are confident that the search terms we used covered the majority of the relevant literature. Adding additional search terms could always turn up additional papers, but we feel that we have reached a point of diminishing returns, and unfortunately don’t have time to expand the search (lead author has moved on from the institution where she performed the work to a PhD program).</w:t>
+      </w:r>
+    </w:p>
+    <w:p>
+      <w:pPr>
+        <w:pStyle w:val="BodyText"/>
+      </w:pPr>
+      <w:r>
+        <w:t xml:space="preserve">I included below some more references, mostly in the tropics.</w:t>
+      </w:r>
+    </w:p>
+    <w:p>
+      <w:pPr>
+        <w:pStyle w:val="BodyText"/>
+      </w:pPr>
+      <w:r>
+        <w:rPr>
+          <w:bCs/>
+          <w:b/>
+        </w:rPr>
+        <w:t xml:space="preserve">Thank you for the references. We have reviewed these and incorporated as appropriate.</w:t>
+      </w:r>
+      <w:r>
+        <w:t xml:space="preserve"> </w:t>
+      </w:r>
       <w:r>
         <w:rPr>
           <w:iCs/>
           <w:i/>
         </w:rPr>
-        <w:t xml:space="preserve">(Nidhi, what do you think of the following?)</w:t>
-      </w:r>
-    </w:p>
-    <w:p>
-      <w:pPr>
-        <w:pStyle w:val="BodyText"/>
-      </w:pPr>
-      <w:r>
-        <w:rPr>
-          <w:bCs/>
-          <w:b/>
-        </w:rPr>
-        <w:t xml:space="preserve">Thanks for the suggestion. We agree, but at the same time are confident that the search terms we used covered the majority of the relevant literature. Adding additional search terms could always turn up additional papers, but we feel that we have reached a point of diminishing returns, and unfortunately don’t have time to expand the search (lead author has moved on from the institution where she performed the work to a PhD program).</w:t>
-      </w:r>
-    </w:p>
-    <w:p>
-      <w:pPr>
-        <w:pStyle w:val="BodyText"/>
-      </w:pPr>
-      <w:r>
-        <w:t xml:space="preserve">I included below some more references, mostly in the tropics.</w:t>
-      </w:r>
-    </w:p>
-    <w:p>
-      <w:pPr>
-        <w:pStyle w:val="BodyText"/>
-      </w:pPr>
-      <w:r>
-        <w:rPr>
-          <w:bCs/>
-          <w:b/>
-        </w:rPr>
-        <w:t xml:space="preserve">Thank you for the references. We have reviewed these and incorporated as appropriate.</w:t>
-      </w:r>
-      <w:r>
+        <w:t xml:space="preserve">(Nidhi, assuing this is true?)</w:t>
+      </w:r>
+    </w:p>
+    <w:p>
+      <w:pPr>
+        <w:pStyle w:val="BodyText"/>
+      </w:pPr>
+      <w:r>
+        <w:t xml:space="preserve">(Kitajima et al., 1997; Valladares et al., 1997, 2000; Thomas &amp; Bazzaz, 1999; Carswell et al., 2000; Koch et al., 2004; Coste et al., 2005; Domingues et al., 2005; Lloyd et al., 2010; Van Goethem et al., 2014; Crous et al., 2020; Béland &amp; Baldocchi, 2021)</w:t>
+      </w:r>
+    </w:p>
+    <w:p>
+      <w:pPr>
+        <w:pStyle w:val="BodyText"/>
+      </w:pPr>
+      <w:r>
+        <w:t xml:space="preserve">Ali AA, Xu C, Rogers A, Fisher RA, Wullschleger SD, Massoud EC, Vrugt JA, Muss JD, McDowell NG, Fisher JB, et al. 2016. A global scale mechanistic model of photosynthetic capacity (LUNA V1.0). Geoscientific Model Development 9: 587–606.</w:t>
+      </w:r>
+    </w:p>
+    <w:p>
+      <w:pPr>
+        <w:pStyle w:val="BodyText"/>
+      </w:pPr>
+      <w:r>
+        <w:t xml:space="preserve">Béland M, Baldocchi DD. 2021. Vertical structure heterogeneity in broadleaf forests: Effects on light interception and canopy photosynthesis. Agricultural and Forest Meteorology 307: 108525.</w:t>
+      </w:r>
+    </w:p>
+    <w:p>
+      <w:pPr>
+        <w:pStyle w:val="BodyText"/>
+      </w:pPr>
+      <w:r>
+        <w:t xml:space="preserve">Buckley TN. 2021. Optimal carbon partitioning helps reconcile the apparent divergence between optimal and observed canopy profiles of photosynthetic capacity. New Phytologist 230: 2246–2260.</w:t>
+      </w:r>
+    </w:p>
+    <w:p>
+      <w:pPr>
+        <w:pStyle w:val="BodyText"/>
+      </w:pPr>
+      <w:r>
+        <w:t xml:space="preserve">Carswell FE, Meir P, Wandelli EV, Bonates LCM, Kruijt B, Barbosa EM, Nobre AD, Grace J, Jarvis PG. 2000. Photosynthetic capacity in a central Amazonian rain forest. Tree Physiology 20: 179–186.</w:t>
+      </w:r>
+    </w:p>
+    <w:p>
+      <w:pPr>
+        <w:pStyle w:val="BodyText"/>
+      </w:pPr>
+      <w:r>
+        <w:t xml:space="preserve">Clark DB, Mercado LM, Sitch S, Jones CD, Gedney N, Best MJ, Pryor M, Rooney GG, Essery RLH, Blyth E, et al. 2011. The Joint UK Land Environment Simulator (JULES), model description – Part 2: Carbon fluxes and vegetation dynamics. Geoscientific Model Development 4: 701–722.</w:t>
+      </w:r>
+    </w:p>
+    <w:p>
+      <w:pPr>
+        <w:pStyle w:val="BodyText"/>
+      </w:pPr>
+      <w:r>
+        <w:t xml:space="preserve">Coste S, Roggy J-C, Imbert P, Born C, Bonal D, Dreyer E. 2005. Leaf photosynthetic traits of 14 tropical rain forest species in relation to leaf nitrogen concentration and shade tolerance. Tree physiology 25: 1127–1137.</w:t>
+      </w:r>
+    </w:p>
+    <w:p>
+      <w:pPr>
+        <w:pStyle w:val="BodyText"/>
+      </w:pPr>
+      <w:r>
+        <w:t xml:space="preserve">Crous KY, Campany CE, Lopez Rodriguez RA, Cano FJ, Ellsworth DS. 2020. [In Press] Canopy position affects photosynthesis and anatomy in mature Eucalyptus trees in elevated CO2. Tree Physiology.</w:t>
+      </w:r>
+    </w:p>
+    <w:p>
+      <w:pPr>
+        <w:pStyle w:val="BodyText"/>
+      </w:pPr>
+      <w:r>
+        <w:t xml:space="preserve">Domingues TF, Berry JA, Martinelli LA, Ometto JP, Ehleringer JR. 2005. Parameterization of canopy structure and leaf-level gas exchange for an eastern Amazonian tropical rain forest (Tapajos National Forest, Para, Brazil). Earth Interactions 9: 1–23.</w:t>
+      </w:r>
+    </w:p>
+    <w:p>
+      <w:pPr>
+        <w:pStyle w:val="BodyText"/>
+      </w:pPr>
+      <w:r>
+        <w:t xml:space="preserve">Kitajima K, Mulkey SS, Wright SJ. 1997. Seasonal leaf phenotypes in the canopy of a tropical dry forest: photosynthetic characteristics and associated traits. Oecologia 109: 490–498.</w:t>
+      </w:r>
+    </w:p>
+    <w:p>
+      <w:pPr>
+        <w:pStyle w:val="BodyText"/>
+      </w:pPr>
+      <w:r>
+        <w:t xml:space="preserve">Koch GW, Sillett SC, Jennings GM, Davis SD. 2004. The limits to tree height. Nature 428: 851–854.</w:t>
+      </w:r>
+    </w:p>
+    <w:p>
+      <w:pPr>
+        <w:pStyle w:val="BodyText"/>
+      </w:pPr>
+      <w:r>
+        <w:t xml:space="preserve">Krinner G, Viovy N, Noblet-Ducoudré N de, Ogée J, Polcher J, Friedlingstein P, Ciais P, Sitch S, Prentice IC. 2005. A dynamic global vegetation model for studies of the coupled atmosphere-biosphere system. Global Biogeochemical Cycles 19.</w:t>
+      </w:r>
+    </w:p>
+    <w:p>
+      <w:pPr>
+        <w:pStyle w:val="BodyText"/>
+      </w:pPr>
+      <w:r>
+        <w:t xml:space="preserve">Lloyd J, Patiño S, Paiva RQ, Nardoto GB, Quesada CA, Santos AJB, Baker TR, Brand WA, Hilke I, Gielmann H, et al. 2010. Optimisation of photosynthetic carbon gain and within-canopy gradients of associated foliar traits for Amazon forest trees. Biogeosciences 7: 1833–1859.</w:t>
+      </w:r>
+    </w:p>
+    <w:p>
+      <w:pPr>
+        <w:pStyle w:val="BodyText"/>
+      </w:pPr>
+      <w:r>
+        <w:t xml:space="preserve">Medlyn BE, Duursma RA, Eamus D, Ellsworth DS, Prentice IC, Barton CVM, Crous KY, Angelis PD, Freeman M, Wingate L. 2011. Reconciling the optimal and empirical approaches to modelling stomatal conductance. Global Change Biology 17: 2134–2144.</w:t>
+      </w:r>
+    </w:p>
+    <w:p>
+      <w:pPr>
+        <w:pStyle w:val="BodyText"/>
+      </w:pPr>
+      <w:r>
+        <w:t xml:space="preserve">Oleson K, Lawrence D, Bonan G, Drewniak B, Huang M, Koven C, Levis S, Li F, Riley W, Subin Z, et al. 2013. Technical description of version 4.5 of the Community Land Model (CLM). Boulder, Colorado, US: NCAR TECHNICAL NOTES.</w:t>
+      </w:r>
+    </w:p>
+    <w:p>
+      <w:pPr>
+        <w:pStyle w:val="BodyText"/>
+      </w:pPr>
+      <w:r>
+        <w:t xml:space="preserve">Thomas SC, Bazzaz FA. 1999. Asymptotic height as a predictor of photosynthetic characteristics in Malaysian rain forest trees. Ecology 80: 1607–1622.</w:t>
+      </w:r>
+      <w:r>
+        <w:t xml:space="preserve"> </w:t>
+      </w:r>
+      <w:r>
+        <w:t xml:space="preserve">Valladares F, Allen MT, Pearcy RW. 1997. Photosynthetic responses to dynamic light under field conditions in six tropical rainforest shrubs occuring along a light gradient. Oecologia 111: 505–514.</w:t>
+      </w:r>
+    </w:p>
+    <w:p>
+      <w:pPr>
+        <w:pStyle w:val="BodyText"/>
+      </w:pPr>
+      <w:r>
+        <w:t xml:space="preserve">Valladares F, Wright SJ, Lasso E, Kitajima K, Pearcy RW. 2000. Plastic phenotypic response to light of 16 congeneric shrubs from a Panamanian rainforest. Ecology 81: 1925–1936.</w:t>
+      </w:r>
+    </w:p>
+    <w:p>
+      <w:pPr>
+        <w:pStyle w:val="BodyText"/>
+      </w:pPr>
+      <w:r>
+        <w:t xml:space="preserve">Van Goethem D, Potters G, De Smedt S, Gu L, Samson R. 2014. Seasonal, diurnal and vertical variation in photosynthetic parameters in Phyllostachys humilis bamboo plants. Photosynthesis Research 120: 331–346.</w:t>
+      </w:r>
+    </w:p>
+    <w:p>
+      <w:pPr>
+        <w:pStyle w:val="BodyText"/>
+      </w:pPr>
+      <w:r>
+        <w:t xml:space="preserve">Wong SC, Cowan IR, Farquhar GD. 1979. Stomatal conductance correlates with photosynthetic capacity. Nature 282: 424–426.</w:t>
+      </w:r>
+    </w:p>
+    <w:bookmarkEnd w:id="24"/>
+    <w:bookmarkEnd w:id="25"/>
+    <w:bookmarkStart w:id="29" w:name="referee-2"/>
+    <w:p>
+      <w:pPr>
+        <w:pStyle w:val="Heading2"/>
+      </w:pPr>
+      <w:r>
+        <w:t xml:space="preserve">Referee: 2</w:t>
+      </w:r>
+    </w:p>
+    <w:p>
+      <w:pPr>
+        <w:pStyle w:val="FirstParagraph"/>
+      </w:pPr>
+      <w:r>
+        <w:t xml:space="preserve">A defining feature of forest canopies is their vertical variation in environment and morphology and physiology, originally described through the sun-shade leaf dichotomy or even earlier through vertical stratification diagrams as in Pearson (1971), dating further back such as the classic work of P. W. Richards (1952). Such observations were carried through to the forest meteorology community by Monteith, Jarvis and others in the 1980s (Monteith &amp; Unsworth 1990), and there are well-known patterns in micrometeorology through canopies and first-principle understanding of their meaning for energy balance within canopies. I read this review keenly interested in what these known aspects would mean for the interactions amongst leaf traits and sensitivity to temperature, tie them back to some empirical findings of more recent vintage, and possibly to gain some insights into canopy dieback phenomena during heat events or with climate warming. In the end, the latter weren’t discussed but the authors are applauded for taking on such a huge topic. Fig. 1 is a useful entrée to the subject area.</w:t>
+      </w:r>
+    </w:p>
+    <w:p>
+      <w:pPr>
+        <w:pStyle w:val="BodyText"/>
+      </w:pPr>
+      <w:r>
+        <w:rPr>
+          <w:bCs/>
+          <w:b/>
+        </w:rPr>
+        <w:t xml:space="preserve">Thank you for the review. We have added citations to the references mentioned here</w:t>
+      </w:r>
+      <w:r>
+        <w:rPr>
+          <w:bCs/>
+          <w:b/>
+        </w:rPr>
+        <w:t xml:space="preserve"> </w:t>
+      </w:r>
+      <w:r>
+        <w:rPr>
+          <w:bCs/>
+          <w:b/>
+        </w:rPr>
+        <w:t xml:space="preserve">(Matusick</w:t>
+      </w:r>
+      <w:r>
+        <w:rPr>
+          <w:bCs/>
+          <w:b/>
+        </w:rPr>
         <w:t xml:space="preserve"> </w:t>
       </w:r>
       <w:r>
         <w:rPr>
           <w:iCs/>
           <w:i/>
-        </w:rPr>
-        <w:t xml:space="preserve">(Nidhi, assuing this is true?)</w:t>
-      </w:r>
-    </w:p>
-    <w:p>
-      <w:pPr>
-        <w:pStyle w:val="BodyText"/>
-      </w:pPr>
-      <w:r>
-        <w:t xml:space="preserve">(Kitajima et al., 1997; Valladares et al., 1997, 2000; Thomas &amp; Bazzaz, 1999; Carswell et al., 2000; Koch et al., 2004; Coste et al., 2005; Domingues et al., 2005; Lloyd et al., 2010; Van Goethem et al., 2014; Crous et al., 2020; Béland &amp; Baldocchi, 2021)</w:t>
-      </w:r>
-    </w:p>
-    <w:p>
-      <w:pPr>
-        <w:pStyle w:val="BodyText"/>
-      </w:pPr>
-      <w:r>
-        <w:t xml:space="preserve">Ali AA, Xu C, Rogers A, Fisher RA, Wullschleger SD, Massoud EC, Vrugt JA, Muss JD, McDowell NG, Fisher JB, et al. 2016. A global scale mechanistic model of photosynthetic capacity (LUNA V1.0). Geoscientific Model Development 9: 587–606.</w:t>
-      </w:r>
-    </w:p>
-    <w:p>
-      <w:pPr>
-        <w:pStyle w:val="BodyText"/>
-      </w:pPr>
-      <w:r>
-        <w:t xml:space="preserve">Béland M, Baldocchi DD. 2021. Vertical structure heterogeneity in broadleaf forests: Effects on light interception and canopy photosynthesis. Agricultural and Forest Meteorology 307: 108525.</w:t>
-      </w:r>
-    </w:p>
-    <w:p>
-      <w:pPr>
-        <w:pStyle w:val="BodyText"/>
-      </w:pPr>
-      <w:r>
-        <w:t xml:space="preserve">Buckley TN. 2021. Optimal carbon partitioning helps reconcile the apparent divergence between optimal and observed canopy profiles of photosynthetic capacity. New Phytologist 230: 2246–2260.</w:t>
-      </w:r>
-    </w:p>
-    <w:p>
-      <w:pPr>
-        <w:pStyle w:val="BodyText"/>
-      </w:pPr>
-      <w:r>
-        <w:t xml:space="preserve">Carswell FE, Meir P, Wandelli EV, Bonates LCM, Kruijt B, Barbosa EM, Nobre AD, Grace J, Jarvis PG. 2000. Photosynthetic capacity in a central Amazonian rain forest. Tree Physiology 20: 179–186.</w:t>
-      </w:r>
-    </w:p>
-    <w:p>
-      <w:pPr>
-        <w:pStyle w:val="BodyText"/>
-      </w:pPr>
-      <w:r>
-        <w:t xml:space="preserve">Clark DB, Mercado LM, Sitch S, Jones CD, Gedney N, Best MJ, Pryor M, Rooney GG, Essery RLH, Blyth E, et al. 2011. The Joint UK Land Environment Simulator (JULES), model description – Part 2: Carbon fluxes and vegetation dynamics. Geoscientific Model Development 4: 701–722.</w:t>
-      </w:r>
-    </w:p>
-    <w:p>
-      <w:pPr>
-        <w:pStyle w:val="BodyText"/>
-      </w:pPr>
-      <w:r>
-        <w:t xml:space="preserve">Coste S, Roggy J-C, Imbert P, Born C, Bonal D, Dreyer E. 2005. Leaf photosynthetic traits of 14 tropical rain forest species in relation to leaf nitrogen concentration and shade tolerance. Tree physiology 25: 1127–1137.</w:t>
-      </w:r>
-    </w:p>
-    <w:p>
-      <w:pPr>
-        <w:pStyle w:val="BodyText"/>
-      </w:pPr>
-      <w:r>
-        <w:t xml:space="preserve">Crous KY, Campany CE, Lopez Rodriguez RA, Cano FJ, Ellsworth DS. 2020. [In Press] Canopy position affects photosynthesis and anatomy in mature Eucalyptus trees in elevated CO2. Tree Physiology.</w:t>
-      </w:r>
-    </w:p>
-    <w:p>
-      <w:pPr>
-        <w:pStyle w:val="BodyText"/>
-      </w:pPr>
-      <w:r>
-        <w:t xml:space="preserve">Domingues TF, Berry JA, Martinelli LA, Ometto JP, Ehleringer JR. 2005. Parameterization of canopy structure and leaf-level gas exchange for an eastern Amazonian tropical rain forest (Tapajos National Forest, Para, Brazil). Earth Interactions 9: 1–23.</w:t>
-      </w:r>
-    </w:p>
-    <w:p>
-      <w:pPr>
-        <w:pStyle w:val="BodyText"/>
-      </w:pPr>
-      <w:r>
-        <w:t xml:space="preserve">Kitajima K, Mulkey SS, Wright SJ. 1997. Seasonal leaf phenotypes in the canopy of a tropical dry forest: photosynthetic characteristics and associated traits. Oecologia 109: 490–498.</w:t>
-      </w:r>
-    </w:p>
-    <w:p>
-      <w:pPr>
-        <w:pStyle w:val="BodyText"/>
-      </w:pPr>
-      <w:r>
-        <w:t xml:space="preserve">Koch GW, Sillett SC, Jennings GM, Davis SD. 2004. The limits to tree height. Nature 428: 851–854.</w:t>
-      </w:r>
-    </w:p>
-    <w:p>
-      <w:pPr>
-        <w:pStyle w:val="BodyText"/>
-      </w:pPr>
-      <w:r>
-        <w:t xml:space="preserve">Krinner G, Viovy N, Noblet-Ducoudré N de, Ogée J, Polcher J, Friedlingstein P, Ciais P, Sitch S, Prentice IC. 2005. A dynamic global vegetation model for studies of the coupled atmosphere-biosphere system. Global Biogeochemical Cycles 19.</w:t>
-      </w:r>
-    </w:p>
-    <w:p>
-      <w:pPr>
-        <w:pStyle w:val="BodyText"/>
-      </w:pPr>
-      <w:r>
-        <w:t xml:space="preserve">Lloyd J, Patiño S, Paiva RQ, Nardoto GB, Quesada CA, Santos AJB, Baker TR, Brand WA, Hilke I, Gielmann H, et al. 2010. Optimisation of photosynthetic carbon gain and within-canopy gradients of associated foliar traits for Amazon forest trees. Biogeosciences 7: 1833–1859.</w:t>
-      </w:r>
-    </w:p>
-    <w:p>
-      <w:pPr>
-        <w:pStyle w:val="BodyText"/>
-      </w:pPr>
-      <w:r>
-        <w:t xml:space="preserve">Medlyn BE, Duursma RA, Eamus D, Ellsworth DS, Prentice IC, Barton CVM, Crous KY, Angelis PD, Freeman M, Wingate L. 2011. Reconciling the optimal and empirical approaches to modelling stomatal conductance. Global Change Biology 17: 2134–2144.</w:t>
-      </w:r>
-    </w:p>
-    <w:p>
-      <w:pPr>
-        <w:pStyle w:val="BodyText"/>
-      </w:pPr>
-      <w:r>
-        <w:t xml:space="preserve">Oleson K, Lawrence D, Bonan G, Drewniak B, Huang M, Koven C, Levis S, Li F, Riley W, Subin Z, et al. 2013. Technical description of version 4.5 of the Community Land Model (CLM). Boulder, Colorado, US: NCAR TECHNICAL NOTES.</w:t>
-      </w:r>
-    </w:p>
-    <w:p>
-      <w:pPr>
-        <w:pStyle w:val="BodyText"/>
-      </w:pPr>
-      <w:r>
-        <w:t xml:space="preserve">Thomas SC, Bazzaz FA. 1999. Asymptotic height as a predictor of photosynthetic characteristics in Malaysian rain forest trees. Ecology 80: 1607–1622.</w:t>
-      </w:r>
-      <w:r>
-        <w:t xml:space="preserve"> </w:t>
-      </w:r>
-      <w:r>
-        <w:t xml:space="preserve">Valladares F, Allen MT, Pearcy RW. 1997. Photosynthetic responses to dynamic light under field conditions in six tropical rainforest shrubs occuring along a light gradient. Oecologia 111: 505–514.</w:t>
-      </w:r>
-    </w:p>
-    <w:p>
-      <w:pPr>
-        <w:pStyle w:val="BodyText"/>
-      </w:pPr>
-      <w:r>
-        <w:t xml:space="preserve">Valladares F, Wright SJ, Lasso E, Kitajima K, Pearcy RW. 2000. Plastic phenotypic response to light of 16 congeneric shrubs from a Panamanian rainforest. Ecology 81: 1925–1936.</w:t>
-      </w:r>
-    </w:p>
-    <w:p>
-      <w:pPr>
-        <w:pStyle w:val="BodyText"/>
-      </w:pPr>
-      <w:r>
-        <w:t xml:space="preserve">Van Goethem D, Potters G, De Smedt S, Gu L, Samson R. 2014. Seasonal, diurnal and vertical variation in photosynthetic parameters in Phyllostachys humilis bamboo plants. Photosynthesis Research 120: 331–346.</w:t>
-      </w:r>
-    </w:p>
-    <w:p>
-      <w:pPr>
-        <w:pStyle w:val="BodyText"/>
-      </w:pPr>
-      <w:r>
-        <w:t xml:space="preserve">Wong SC, Cowan IR, Farquhar GD. 1979. Stomatal conductance correlates with photosynthetic capacity. Nature 282: 424–426.</w:t>
-      </w:r>
-    </w:p>
-    <w:p>
-      <w:pPr>
-        <w:pStyle w:val="BodyText"/>
-      </w:pPr>
-      <w:r>
-        <w:rPr>
-          <w:bCs/>
-          <w:b/>
-        </w:rPr>
-        <w:t xml:space="preserve">Thank you for the review!</w:t>
-      </w:r>
-    </w:p>
-    <w:bookmarkEnd w:id="24"/>
-    <w:bookmarkEnd w:id="25"/>
-    <w:bookmarkStart w:id="28" w:name="referee-2"/>
-    <w:p>
-      <w:pPr>
-        <w:pStyle w:val="Heading2"/>
-      </w:pPr>
-      <w:r>
-        <w:t xml:space="preserve">Referee: 2</w:t>
-      </w:r>
-    </w:p>
-    <w:p>
-      <w:pPr>
-        <w:pStyle w:val="FirstParagraph"/>
-      </w:pPr>
-      <w:r>
-        <w:t xml:space="preserve">A defining feature of forest canopies is their vertical variation in environment and morphology and physiology, originally described through the sun-shade leaf dichotomy or even earlier through vertical stratification diagrams as in Pearson (1971), dating further back such as the classic work of P. W. Richards (1952). Such observations were carried through to the forest meteorology community by Monteith, Jarvis and others in the 1980s (Monteith &amp; Unsworth 1990), and there are well-known patterns in micrometeorology through canopies and first-principle understanding of their meaning for energy balance within canopies. I read this review keenly interested in what these known aspects would mean for the interactions amongst leaf traits and sensitivity to temperature, tie them back to some empirical findings of more recent vintage, and possibly to gain some insights into canopy dieback phenomena during heat events or with climate warming. In the end, the latter weren’t discussed but the authors are applauded for taking on such a huge topic. Fig. 1 is a useful entrée to the subject area.</w:t>
-      </w:r>
-    </w:p>
-    <w:p>
-      <w:pPr>
-        <w:pStyle w:val="BodyText"/>
-      </w:pPr>
-      <w:r>
-        <w:rPr>
-          <w:bCs/>
-          <w:b/>
-        </w:rPr>
-        <w:t xml:space="preserve">Thank you for the review. We have added citations to the references mentioned here</w:t>
-      </w:r>
-      <w:r>
-        <w:rPr>
-          <w:bCs/>
-          <w:b/>
-        </w:rPr>
-        <w:t xml:space="preserve"> </w:t>
-      </w:r>
-      <w:r>
-        <w:rPr>
-          <w:bCs/>
-          <w:b/>
-        </w:rPr>
-        <w:t xml:space="preserve">(Matusick</w:t>
+          <w:bCs/>
+          <w:b/>
+        </w:rPr>
+        <w:t xml:space="preserve">et al.</w:t>
+      </w:r>
+      <w:r>
+        <w:rPr>
+          <w:bCs/>
+          <w:b/>
+        </w:rPr>
+        <w:t xml:space="preserve">, 2013; Teskey</w:t>
       </w:r>
       <w:r>
         <w:rPr>
@@ -2198,7 +2225,7 @@
           <w:bCs/>
           <w:b/>
         </w:rPr>
-        <w:t xml:space="preserve">, 2013; Teskey</w:t>
+        <w:t xml:space="preserve">, 2015; Breshears</w:t>
       </w:r>
       <w:r>
         <w:rPr>
@@ -2221,7 +2248,57 @@
           <w:bCs/>
           <w:b/>
         </w:rPr>
-        <w:t xml:space="preserve">, 2015; Breshears</w:t>
+        <w:t xml:space="preserve">, 2021)</w:t>
+      </w:r>
+      <w:r>
+        <w:rPr>
+          <w:bCs/>
+          <w:b/>
+        </w:rPr>
+        <w:t xml:space="preserve">.</w:t>
+      </w:r>
+    </w:p>
+    <w:p>
+      <w:pPr>
+        <w:pStyle w:val="BodyText"/>
+      </w:pPr>
+      <w:r>
+        <w:rPr>
+          <w:bCs/>
+          <w:b/>
+        </w:rPr>
+        <w:t xml:space="preserve">We have also added the following sentence on canopy dieback to the canopy disturance section:</w:t>
+      </w:r>
+      <w:r>
+        <w:t xml:space="preserve"> </w:t>
+      </w:r>
+      <w:r>
+        <w:rPr>
+          <w:bCs/>
+          <w:b/>
+        </w:rPr>
+        <w:t xml:space="preserve">“</w:t>
+      </w:r>
+      <w:r>
+        <w:rPr>
+          <w:bCs/>
+          <w:b/>
+        </w:rPr>
+        <w:t xml:space="preserve">Increase in the severity and frequency of heat waves, accompanied with an increase in VPD and ET, can exacerbate effects of drought on predominantly canopy trees, potentially causing large scale canopy die-back</w:t>
+      </w:r>
+      <w:r>
+        <w:rPr>
+          <w:bCs/>
+          <w:b/>
+        </w:rPr>
+        <w:t xml:space="preserve"> </w:t>
+      </w:r>
+      <w:r>
+        <w:rPr>
+          <w:bCs/>
+          <w:b/>
+        </w:rPr>
+        <w:t xml:space="preserve">(Matusick</w:t>
       </w:r>
       <w:r>
         <w:rPr>
@@ -2244,57 +2321,7 @@
           <w:bCs/>
           <w:b/>
         </w:rPr>
-        <w:t xml:space="preserve">, 2021)</w:t>
-      </w:r>
-      <w:r>
-        <w:rPr>
-          <w:bCs/>
-          <w:b/>
-        </w:rPr>
-        <w:t xml:space="preserve">.</w:t>
-      </w:r>
-    </w:p>
-    <w:p>
-      <w:pPr>
-        <w:pStyle w:val="BodyText"/>
-      </w:pPr>
-      <w:r>
-        <w:rPr>
-          <w:bCs/>
-          <w:b/>
-        </w:rPr>
-        <w:t xml:space="preserve">We have also added the following sentence on canopy dieback to the canopy disturance section:</w:t>
-      </w:r>
-      <w:r>
-        <w:t xml:space="preserve"> </w:t>
-      </w:r>
-      <w:r>
-        <w:rPr>
-          <w:bCs/>
-          <w:b/>
-        </w:rPr>
-        <w:t xml:space="preserve">“</w:t>
-      </w:r>
-      <w:r>
-        <w:rPr>
-          <w:bCs/>
-          <w:b/>
-        </w:rPr>
-        <w:t xml:space="preserve">Increase in the severity and frequency of heat waves, accompanied with an increase in VPD and ET, can exacerbate effects of drought on predominantly canopy trees, potentially causing large scale canopy die-back</w:t>
-      </w:r>
-      <w:r>
-        <w:rPr>
-          <w:bCs/>
-          <w:b/>
-        </w:rPr>
-        <w:t xml:space="preserve"> </w:t>
-      </w:r>
-      <w:r>
-        <w:rPr>
-          <w:bCs/>
-          <w:b/>
-        </w:rPr>
-        <w:t xml:space="preserve">(Matusick</w:t>
+        <w:t xml:space="preserve">, 2013; Teskey</w:t>
       </w:r>
       <w:r>
         <w:rPr>
@@ -2317,7 +2344,7 @@
           <w:bCs/>
           <w:b/>
         </w:rPr>
-        <w:t xml:space="preserve">, 2013; Teskey</w:t>
+        <w:t xml:space="preserve">, 2015; Breshears</w:t>
       </w:r>
       <w:r>
         <w:rPr>
@@ -2340,29 +2367,6 @@
           <w:bCs/>
           <w:b/>
         </w:rPr>
-        <w:t xml:space="preserve">, 2015; Breshears</w:t>
-      </w:r>
-      <w:r>
-        <w:rPr>
-          <w:bCs/>
-          <w:b/>
-        </w:rPr>
-        <w:t xml:space="preserve"> </w:t>
-      </w:r>
-      <w:r>
-        <w:rPr>
-          <w:iCs/>
-          <w:i/>
-          <w:bCs/>
-          <w:b/>
-        </w:rPr>
-        <w:t xml:space="preserve">et al.</w:t>
-      </w:r>
-      <w:r>
-        <w:rPr>
-          <w:bCs/>
-          <w:b/>
-        </w:rPr>
         <w:t xml:space="preserve">, 2021)</w:t>
       </w:r>
       <w:r>
@@ -2542,7 +2546,7 @@
           <w:bCs/>
           <w:b/>
         </w:rPr>
-        <w:t xml:space="preserve">We had also used the word</w:t>
+        <w:t xml:space="preserve">We had also used the words</w:t>
       </w:r>
       <w:r>
         <w:rPr>
@@ -2577,14 +2581,84 @@
           <w:bCs/>
           <w:b/>
         </w:rPr>
-        <w:t xml:space="preserve"> </w:t>
-      </w:r>
-      <w:r>
-        <w:rPr>
-          <w:bCs/>
-          <w:b/>
-        </w:rPr>
-        <w:t xml:space="preserve">in different context, where the intention was to describe how canopy attenuation (of radiation and wind) can reduce daily extremes of temperature in the lower canopy and understory. We have modified the text in those places to clarify. For example,</w:t>
+        <w:t xml:space="preserve">,</w:t>
+      </w:r>
+      <w:r>
+        <w:rPr>
+          <w:bCs/>
+          <w:b/>
+        </w:rPr>
+        <w:t xml:space="preserve"> </w:t>
+      </w:r>
+      <w:r>
+        <w:rPr>
+          <w:bCs/>
+          <w:b/>
+        </w:rPr>
+        <w:t xml:space="preserve">“</w:t>
+      </w:r>
+      <w:r>
+        <w:rPr>
+          <w:bCs/>
+          <w:b/>
+        </w:rPr>
+        <w:t xml:space="preserve">buffer</w:t>
+      </w:r>
+      <w:r>
+        <w:rPr>
+          <w:bCs/>
+          <w:b/>
+        </w:rPr>
+        <w:t xml:space="preserve">”</w:t>
+      </w:r>
+      <w:r>
+        <w:rPr>
+          <w:bCs/>
+          <w:b/>
+        </w:rPr>
+        <w:t xml:space="preserve">, or</w:t>
+      </w:r>
+      <w:r>
+        <w:rPr>
+          <w:bCs/>
+          <w:b/>
+        </w:rPr>
+        <w:t xml:space="preserve"> </w:t>
+      </w:r>
+      <w:r>
+        <w:rPr>
+          <w:bCs/>
+          <w:b/>
+        </w:rPr>
+        <w:t xml:space="preserve">“</w:t>
+      </w:r>
+      <w:r>
+        <w:rPr>
+          <w:bCs/>
+          <w:b/>
+        </w:rPr>
+        <w:t xml:space="preserve">buffered</w:t>
+      </w:r>
+      <w:r>
+        <w:rPr>
+          <w:bCs/>
+          <w:b/>
+        </w:rPr>
+        <w:t xml:space="preserve">”</w:t>
+      </w:r>
+      <w:r>
+        <w:rPr>
+          <w:bCs/>
+          <w:b/>
+        </w:rPr>
+        <w:t xml:space="preserve"> </w:t>
+      </w:r>
+      <w:r>
+        <w:rPr>
+          <w:bCs/>
+          <w:b/>
+        </w:rPr>
+        <w:t xml:space="preserve">in a different context, where the intention was to describe how canopy attenuation (of radiation and wind) can reduce daily extremes of temperature in the lower canopy and understory. We have modified the text in those places to clarify, generally reducing use of the terms. However, the term has been widely used in recent publications on this theme, and we therefore did not feel it was necessary to eliminate it’s usage. Examples of modified sentences include the following:</w:t>
       </w:r>
     </w:p>
     <w:p>
@@ -3604,7 +3678,7 @@
         <w:t xml:space="preserve">”</w:t>
       </w:r>
     </w:p>
-    <w:bookmarkStart w:id="27" w:name="details"/>
+    <w:bookmarkStart w:id="28" w:name="details"/>
     <w:p>
       <w:pPr>
         <w:pStyle w:val="Heading3"/>
@@ -4176,10 +4250,10 @@
       </w:pPr>
       <w:r>
         <w:rPr>
-          <w:iCs/>
-          <w:i/>
-        </w:rPr>
-        <w:t xml:space="preserve">I don’t understand what needs to be done with the sentence</w:t>
+          <w:bCs/>
+          <w:b/>
+        </w:rPr>
+        <w:t xml:space="preserve">We do not understand this comment, but have verified that this sentence is correct.</w:t>
       </w:r>
     </w:p>
     <w:p>
@@ -4367,7 +4441,7 @@
           <w:bCs/>
           <w:b/>
         </w:rPr>
-        <w:t xml:space="preserve">Light, specifically the proportion of incident light and photosynthetically active radiation (PAR), decreases from the canopy top to the forest floor. The profile shape of this light is modified by leaf area density, leaf clumping, canopy height, and canopy structure across species and forest types (Fig. 2a-d, Supporting Information Figure S1, Koike et al., 2001).</w:t>
+        <w:t xml:space="preserve">Light, specifically the proportion of incident light and photosynthetically active radiation (PAR), decreases from the canopy top to the forest floor. The profile shape of light is modified by leaf area density, leaf clumping, canopy height, and canopy structure across species and forest types (Fig. 2a-d, Supporting Information Figure S1, Koike et al., 2001).</w:t>
       </w:r>
       <w:r>
         <w:rPr>
@@ -5285,263 +5359,249 @@
       </w:pPr>
       <w:r>
         <w:rPr>
+          <w:bCs/>
+          <w:b/>
+        </w:rPr>
+        <w:t xml:space="preserve">We changed to</w:t>
+      </w:r>
+      <w:r>
+        <w:rPr>
+          <w:bCs/>
+          <w:b/>
+        </w:rPr>
+        <w:t xml:space="preserve"> </w:t>
+      </w:r>
+      <w:r>
+        <w:rPr>
+          <w:bCs/>
+          <w:b/>
+        </w:rPr>
+        <w:t xml:space="preserve">“</w:t>
+      </w:r>
+      <w:r>
+        <w:rPr>
+          <w:bCs/>
+          <w:b/>
+        </w:rPr>
+        <w:t xml:space="preserve">humid</w:t>
+      </w:r>
+      <w:r>
+        <w:rPr>
+          <w:bCs/>
+          <w:b/>
+        </w:rPr>
+        <w:t xml:space="preserve">”</w:t>
+      </w:r>
+      <w:r>
+        <w:rPr>
+          <w:bCs/>
+          <w:b/>
+        </w:rPr>
+        <w:t xml:space="preserve"> </w:t>
+      </w:r>
+      <w:r>
+        <w:rPr>
+          <w:bCs/>
+          <w:b/>
+        </w:rPr>
+        <w:t xml:space="preserve">to</w:t>
+      </w:r>
+      <w:r>
+        <w:rPr>
+          <w:bCs/>
+          <w:b/>
+        </w:rPr>
+        <w:t xml:space="preserve"> </w:t>
+      </w:r>
+      <w:r>
+        <w:rPr>
+          <w:bCs/>
+          <w:b/>
+        </w:rPr>
+        <w:t xml:space="preserve">“</w:t>
+      </w:r>
+      <w:r>
+        <w:rPr>
+          <w:bCs/>
+          <w:b/>
+        </w:rPr>
+        <w:t xml:space="preserve">moist</w:t>
+      </w:r>
+      <w:r>
+        <w:rPr>
+          <w:bCs/>
+          <w:b/>
+        </w:rPr>
+        <w:t xml:space="preserve">”</w:t>
+      </w:r>
+      <w:r>
+        <w:rPr>
+          <w:bCs/>
+          <w:b/>
+        </w:rPr>
+        <w:t xml:space="preserve"> </w:t>
+      </w:r>
+      <w:r>
+        <w:rPr>
+          <w:bCs/>
+          <w:b/>
+        </w:rPr>
+        <w:t xml:space="preserve">(as opposed to</w:t>
+      </w:r>
+      <w:r>
+        <w:rPr>
+          <w:bCs/>
+          <w:b/>
+        </w:rPr>
+        <w:t xml:space="preserve"> </w:t>
+      </w:r>
+      <w:r>
+        <w:rPr>
+          <w:bCs/>
+          <w:b/>
+        </w:rPr>
+        <w:t xml:space="preserve">“</w:t>
+      </w:r>
+      <w:r>
+        <w:rPr>
+          <w:bCs/>
+          <w:b/>
+        </w:rPr>
+        <w:t xml:space="preserve">well-watered</w:t>
+      </w:r>
+      <w:r>
+        <w:rPr>
+          <w:bCs/>
+          <w:b/>
+        </w:rPr>
+        <w:t xml:space="preserve">”</w:t>
+      </w:r>
+      <w:r>
+        <w:rPr>
+          <w:bCs/>
+          <w:b/>
+        </w:rPr>
+        <w:t xml:space="preserve">). We chose the term</w:t>
+      </w:r>
+      <w:r>
+        <w:rPr>
+          <w:bCs/>
+          <w:b/>
+        </w:rPr>
+        <w:t xml:space="preserve"> </w:t>
+      </w:r>
+      <w:r>
+        <w:rPr>
+          <w:bCs/>
+          <w:b/>
+        </w:rPr>
+        <w:t xml:space="preserve">“</w:t>
+      </w:r>
+      <w:r>
+        <w:rPr>
+          <w:bCs/>
+          <w:b/>
+        </w:rPr>
+        <w:t xml:space="preserve">moist</w:t>
+      </w:r>
+      <w:r>
+        <w:rPr>
+          <w:bCs/>
+          <w:b/>
+        </w:rPr>
+        <w:t xml:space="preserve">”</w:t>
+      </w:r>
+      <w:r>
+        <w:rPr>
+          <w:bCs/>
+          <w:b/>
+        </w:rPr>
+        <w:t xml:space="preserve"> </w:t>
+      </w:r>
+      <w:r>
+        <w:rPr>
+          <w:bCs/>
+          <w:b/>
+        </w:rPr>
+        <w:t xml:space="preserve">because it conveys both high soil moisture and atmospheric humidity, which is what we aim to capture.</w:t>
+      </w:r>
+    </w:p>
+    <w:p>
+      <w:pPr>
+        <w:pStyle w:val="BodyText"/>
+      </w:pPr>
+      <w:r>
+        <w:t xml:space="preserve">Figure 3: why not put a point that represents the leaf values for top and bottom of the canopy?</w:t>
+      </w:r>
+    </w:p>
+    <w:p>
+      <w:pPr>
+        <w:pStyle w:val="BodyText"/>
+      </w:pPr>
+      <w:hyperlink r:id="rId27">
+        <w:r>
+          <w:rPr>
+            <w:rStyle w:val="Hyperlink"/>
+            <w:iCs/>
+            <w:i/>
+          </w:rPr>
+          <w:t xml:space="preserve">https://github.com/EcoClimLab/vertical-thermal-review/issues/84</w:t>
+        </w:r>
+      </w:hyperlink>
+    </w:p>
+    <w:p>
+      <w:pPr>
+        <w:pStyle w:val="BodyText"/>
+      </w:pPr>
+      <w:r>
+        <w:t xml:space="preserve">Table 1: What is here is not leaf gas exchange, and it seems that the authors have repeated the caption for Table 2 in error. Please fix this. Also don’t capitalise</w:t>
+      </w:r>
+      <w:r>
+        <w:t xml:space="preserve"> </w:t>
+      </w:r>
+      <w:r>
+        <w:t xml:space="preserve">‘</w:t>
+      </w:r>
+      <w:r>
+        <w:t xml:space="preserve">leaf</w:t>
+      </w:r>
+      <w:r>
+        <w:t xml:space="preserve">’</w:t>
+      </w:r>
+      <w:r>
+        <w:t xml:space="preserve">.</w:t>
+      </w:r>
+    </w:p>
+    <w:p>
+      <w:pPr>
+        <w:pStyle w:val="BodyText"/>
+      </w:pPr>
+      <w:r>
+        <w:rPr>
+          <w:bCs/>
+          <w:b/>
+        </w:rPr>
+        <w:t xml:space="preserve">Done</w:t>
+      </w:r>
+    </w:p>
+    <w:p>
+      <w:pPr>
+        <w:pStyle w:val="BodyText"/>
+      </w:pPr>
+      <w:r>
+        <w:t xml:space="preserve">Lines 354-372 on sun versus shade leaves and Table 1. Most of what is here was known a long time ago, say in Vogel 1968 (cited) and Boardman 1977 (not cited) but pertains to within-canopy rather than between sun and shade plants. I would suggest that this would be improved if the authors started from these old studies that most readers will recognise, and state how we’ve advanced in understanding and progressed toward within-canopy work rather than between sun-and-shade habitats.</w:t>
+      </w:r>
+    </w:p>
+    <w:p>
+      <w:pPr>
+        <w:pStyle w:val="BodyText"/>
+      </w:pPr>
+      <w:r>
+        <w:rPr>
           <w:iCs/>
           <w:i/>
         </w:rPr>
-        <w:t xml:space="preserve">This is either a semantics issue, or a case where the reviewer is expecting greater realism that what we’re actually doing. You should make that clear in the caption (also addresses comment above), and perhaps use</w:t>
-      </w:r>
-      <w:r>
-        <w:rPr>
-          <w:iCs/>
-          <w:i/>
-        </w:rPr>
-        <w:t xml:space="preserve"> </w:t>
-      </w:r>
-      <w:r>
-        <w:rPr>
-          <w:iCs/>
-          <w:i/>
-        </w:rPr>
-        <w:t xml:space="preserve">“</w:t>
-      </w:r>
-      <w:r>
-        <w:rPr>
-          <w:iCs/>
-          <w:i/>
-        </w:rPr>
-        <w:t xml:space="preserve">humid</w:t>
-      </w:r>
-      <w:r>
-        <w:rPr>
-          <w:iCs/>
-          <w:i/>
-        </w:rPr>
-        <w:t xml:space="preserve">”</w:t>
-      </w:r>
-      <w:r>
-        <w:rPr>
-          <w:iCs/>
-          <w:i/>
-        </w:rPr>
-        <w:t xml:space="preserve"> </w:t>
-      </w:r>
-      <w:r>
-        <w:rPr>
-          <w:iCs/>
-          <w:i/>
-        </w:rPr>
-        <w:t xml:space="preserve">and</w:t>
-      </w:r>
-      <w:r>
-        <w:rPr>
-          <w:iCs/>
-          <w:i/>
-        </w:rPr>
-        <w:t xml:space="preserve"> </w:t>
-      </w:r>
-      <w:r>
-        <w:rPr>
-          <w:iCs/>
-          <w:i/>
-        </w:rPr>
-        <w:t xml:space="preserve">“</w:t>
-      </w:r>
-      <w:r>
-        <w:rPr>
-          <w:iCs/>
-          <w:i/>
-        </w:rPr>
-        <w:t xml:space="preserve">dry</w:t>
-      </w:r>
-      <w:r>
-        <w:rPr>
-          <w:iCs/>
-          <w:i/>
-        </w:rPr>
-        <w:t xml:space="preserve">”</w:t>
-      </w:r>
-      <w:r>
-        <w:rPr>
-          <w:iCs/>
-          <w:i/>
-        </w:rPr>
-        <w:t xml:space="preserve"> </w:t>
-      </w:r>
-      <w:r>
-        <w:rPr>
-          <w:iCs/>
-          <w:i/>
-        </w:rPr>
-        <w:t xml:space="preserve">(rather than drought).</w:t>
-      </w:r>
-    </w:p>
-    <w:p>
-      <w:pPr>
-        <w:pStyle w:val="BodyText"/>
-      </w:pPr>
-      <w:r>
-        <w:rPr>
-          <w:iCs/>
-          <w:i/>
-        </w:rPr>
-        <w:t xml:space="preserve">Also note that well-watered would refer to soil moisture, and require modeling water transport through roots and stem. Drought could refer to either soil dryness or atmospheric dryness. In my mind, it’s always been the latter.</w:t>
-      </w:r>
-    </w:p>
-    <w:p>
-      <w:pPr>
-        <w:pStyle w:val="BodyText"/>
-      </w:pPr>
-      <w:r>
-        <w:rPr>
-          <w:bCs/>
-          <w:b/>
-        </w:rPr>
-        <w:t xml:space="preserve">changed to</w:t>
-      </w:r>
-      <w:r>
-        <w:rPr>
-          <w:bCs/>
-          <w:b/>
-        </w:rPr>
-        <w:t xml:space="preserve"> </w:t>
-      </w:r>
-      <w:r>
-        <w:rPr>
-          <w:bCs/>
-          <w:b/>
-        </w:rPr>
-        <w:t xml:space="preserve">“</w:t>
-      </w:r>
-      <w:r>
-        <w:rPr>
-          <w:bCs/>
-          <w:b/>
-        </w:rPr>
-        <w:t xml:space="preserve">drought</w:t>
-      </w:r>
-      <w:r>
-        <w:rPr>
-          <w:bCs/>
-          <w:b/>
-        </w:rPr>
-        <w:t xml:space="preserve">”</w:t>
-      </w:r>
-      <w:r>
-        <w:rPr>
-          <w:bCs/>
-          <w:b/>
-        </w:rPr>
-        <w:t xml:space="preserve"> </w:t>
-      </w:r>
-      <w:r>
-        <w:rPr>
-          <w:bCs/>
-          <w:b/>
-        </w:rPr>
-        <w:t xml:space="preserve">to</w:t>
-      </w:r>
-      <w:r>
-        <w:rPr>
-          <w:bCs/>
-          <w:b/>
-        </w:rPr>
-        <w:t xml:space="preserve"> </w:t>
-      </w:r>
-      <w:r>
-        <w:rPr>
-          <w:bCs/>
-          <w:b/>
-        </w:rPr>
-        <w:t xml:space="preserve">“</w:t>
-      </w:r>
-      <w:r>
-        <w:rPr>
-          <w:bCs/>
-          <w:b/>
-        </w:rPr>
-        <w:t xml:space="preserve">dry</w:t>
-      </w:r>
-      <w:r>
-        <w:rPr>
-          <w:bCs/>
-          <w:b/>
-        </w:rPr>
-        <w:t xml:space="preserve">”</w:t>
-      </w:r>
-      <w:r>
-        <w:rPr>
-          <w:bCs/>
-          <w:b/>
-        </w:rPr>
-        <w:t xml:space="preserve"> </w:t>
-      </w:r>
-      <w:r>
-        <w:rPr>
-          <w:bCs/>
-          <w:b/>
-        </w:rPr>
-        <w:t xml:space="preserve">in the figure to refer to atmospheric dryness.</w:t>
-      </w:r>
-    </w:p>
-    <w:p>
-      <w:pPr>
-        <w:pStyle w:val="BodyText"/>
-      </w:pPr>
-      <w:r>
-        <w:t xml:space="preserve">Figure 3: why not put a point that represents the leaf values for top and bottom of the canopy?</w:t>
-      </w:r>
-    </w:p>
-    <w:p>
-      <w:pPr>
-        <w:pStyle w:val="BodyText"/>
-      </w:pPr>
-      <w:r>
-        <w:t xml:space="preserve">Table 1: What is here is not leaf gas exchange, and it seems that the authors have repeated the caption for Table 2 in error. Please fix this. Also don’t capitalise</w:t>
-      </w:r>
-      <w:r>
-        <w:t xml:space="preserve"> </w:t>
-      </w:r>
-      <w:r>
-        <w:t xml:space="preserve">‘</w:t>
-      </w:r>
-      <w:r>
-        <w:t xml:space="preserve">leaf</w:t>
-      </w:r>
-      <w:r>
-        <w:t xml:space="preserve">’</w:t>
-      </w:r>
-      <w:r>
-        <w:t xml:space="preserve">.</w:t>
-      </w:r>
-    </w:p>
-    <w:p>
-      <w:pPr>
-        <w:pStyle w:val="BodyText"/>
-      </w:pPr>
-      <w:r>
-        <w:rPr>
-          <w:bCs/>
-          <w:b/>
-        </w:rPr>
-        <w:t xml:space="preserve">Done</w:t>
-      </w:r>
-      <w:r>
-        <w:t xml:space="preserve"> </w:t>
-      </w:r>
-      <w:r>
-        <w:rPr>
-          <w:iCs/>
-          <w:i/>
-        </w:rPr>
-        <w:t xml:space="preserve">Need to add the updated table to .rmd</w:t>
-      </w:r>
-    </w:p>
-    <w:p>
-      <w:pPr>
-        <w:pStyle w:val="BodyText"/>
-      </w:pPr>
-      <w:r>
-        <w:t xml:space="preserve">Lines 354-372 on sun versus shade leaves and Table 1. Most of what is here was known a long time ago, say in Vogel 1968 (cited) and Boardman 1977 (not cited) but pertains to within-canopy rather than between sun and shade plants. I would suggest that this would be improved if the authors started from these old studies that most readers will recognise, and state how we’ve advanced in understanding and progressed toward within-canopy work rather than between sun-and-shade habitats.</w:t>
+        <w:t xml:space="preserve">(see Lawren’s comments in google doc)</w:t>
       </w:r>
     </w:p>
     <w:p>
@@ -5788,7 +5848,7 @@
           <w:bCs/>
           <w:b/>
         </w:rPr>
-        <w:t xml:space="preserve">We have added four references showing that stomatal conductance is often limited by imbalance of water supply and evaporative demand for leaves in more elevated or more sunlit canopy positions</w:t>
+        <w:t xml:space="preserve">We have added references showing that stomatal conductance is often limited by imbalance of water supply and evaporative demand for leaves in more elevated or more sunlit canopy positions</w:t>
       </w:r>
       <w:r>
         <w:rPr>
@@ -6132,7 +6192,7 @@
           <w:bCs/>
           <w:b/>
         </w:rPr>
-        <w:t xml:space="preserve">We agree, and have modified the text in this section to emphasize the role of VPD in driving stomatal closure in sun leaves (new text underlined):</w:t>
+        <w:t xml:space="preserve">We agree, and have modified the text in this section to emphasize the role of VPD in driving stomatal closure in sun leaves (new text italicized):</w:t>
       </w:r>
       <w:r>
         <w:rPr>
@@ -6800,9 +6860,9 @@
         <w:br w:type="page"/>
       </w:r>
     </w:p>
-    <w:bookmarkEnd w:id="27"/>
     <w:bookmarkEnd w:id="28"/>
-    <w:bookmarkStart w:id="56" w:name="references"/>
+    <w:bookmarkEnd w:id="29"/>
+    <w:bookmarkStart w:id="57" w:name="references"/>
     <w:p>
       <w:pPr>
         <w:pStyle w:val="Heading2"/>
@@ -6811,8 +6871,8 @@
         <w:t xml:space="preserve">References</w:t>
       </w:r>
     </w:p>
-    <w:bookmarkStart w:id="55" w:name="refs"/>
-    <w:bookmarkStart w:id="29" w:name="ref-bennettLargerTreesSuffer2015"/>
+    <w:bookmarkStart w:id="56" w:name="refs"/>
+    <w:bookmarkStart w:id="30" w:name="ref-bennettLargerTreesSuffer2015"/>
     <w:p>
       <w:pPr>
         <w:pStyle w:val="Bibliography"/>
@@ -6935,8 +6995,8 @@
         <w:t xml:space="preserve">: 15139.</w:t>
       </w:r>
     </w:p>
-    <w:bookmarkEnd w:id="29"/>
-    <w:bookmarkStart w:id="30" w:name="X9e8515ab992676d0b0014768b7945edd03fd95f"/>
+    <w:bookmarkEnd w:id="30"/>
+    <w:bookmarkStart w:id="31" w:name="X9e8515ab992676d0b0014768b7945edd03fd95f"/>
     <w:p>
       <w:pPr>
         <w:pStyle w:val="Bibliography"/>
@@ -7174,8 +7234,8 @@
         <w:t xml:space="preserve">: 32–39.</w:t>
       </w:r>
     </w:p>
-    <w:bookmarkEnd w:id="30"/>
-    <w:bookmarkStart w:id="31" w:name="Xe8cde8165afdd4aaccd3f9223447acf0a7e195c"/>
+    <w:bookmarkEnd w:id="31"/>
+    <w:bookmarkStart w:id="32" w:name="Xe8cde8165afdd4aaccd3f9223447acf0a7e195c"/>
     <w:p>
       <w:pPr>
         <w:pStyle w:val="Bibliography"/>
@@ -7310,8 +7370,8 @@
         <w:t xml:space="preserve">: 1–12.</w:t>
       </w:r>
     </w:p>
-    <w:bookmarkEnd w:id="31"/>
-    <w:bookmarkStart w:id="32" w:name="X12387319323228597fc874166dd46b878d56df1"/>
+    <w:bookmarkEnd w:id="32"/>
+    <w:bookmarkStart w:id="33" w:name="X12387319323228597fc874166dd46b878d56df1"/>
     <w:p>
       <w:pPr>
         <w:pStyle w:val="Bibliography"/>
@@ -7457,8 +7517,8 @@
         <w:t xml:space="preserve">: 2879–2897.</w:t>
       </w:r>
     </w:p>
-    <w:bookmarkEnd w:id="32"/>
-    <w:bookmarkStart w:id="33" w:name="X45e6acc440a7b082e2d4b38455017c939cdc3e7"/>
+    <w:bookmarkEnd w:id="33"/>
+    <w:bookmarkStart w:id="34" w:name="X45e6acc440a7b082e2d4b38455017c939cdc3e7"/>
     <w:p>
       <w:pPr>
         <w:pStyle w:val="Bibliography"/>
@@ -7512,8 +7572,8 @@
         <w:t xml:space="preserve">: 1455–1457.</w:t>
       </w:r>
     </w:p>
-    <w:bookmarkEnd w:id="33"/>
-    <w:bookmarkStart w:id="34" w:name="ref-decastroLightSpectralComposition2000"/>
+    <w:bookmarkEnd w:id="34"/>
+    <w:bookmarkStart w:id="35" w:name="ref-decastroLightSpectralComposition2000"/>
     <w:p>
       <w:pPr>
         <w:pStyle w:val="Bibliography"/>
@@ -7567,8 +7627,8 @@
         <w:t xml:space="preserve">: 49–56.</w:t>
       </w:r>
     </w:p>
-    <w:bookmarkEnd w:id="34"/>
-    <w:bookmarkStart w:id="35" w:name="X0df9cdc6c3b1e3bc87adca3624018d437548b14"/>
+    <w:bookmarkEnd w:id="35"/>
+    <w:bookmarkStart w:id="36" w:name="X0df9cdc6c3b1e3bc87adca3624018d437548b14"/>
     <w:p>
       <w:pPr>
         <w:pStyle w:val="Bibliography"/>
@@ -7657,8 +7717,8 @@
         <w:t xml:space="preserve">: 324–333.</w:t>
       </w:r>
     </w:p>
-    <w:bookmarkEnd w:id="35"/>
-    <w:bookmarkStart w:id="36" w:name="ref-kochLimitsTreeHeight2004"/>
+    <w:bookmarkEnd w:id="36"/>
+    <w:bookmarkStart w:id="37" w:name="ref-kochLimitsTreeHeight2004"/>
     <w:p>
       <w:pPr>
         <w:pStyle w:val="Bibliography"/>
@@ -7781,8 +7841,8 @@
         <w:t xml:space="preserve">: 851–854.</w:t>
       </w:r>
     </w:p>
-    <w:bookmarkEnd w:id="36"/>
-    <w:bookmarkStart w:id="37" w:name="ref-leeSpringPhenologicalEscape2021"/>
+    <w:bookmarkEnd w:id="37"/>
+    <w:bookmarkStart w:id="38" w:name="ref-leeSpringPhenologicalEscape2021"/>
     <w:p>
       <w:pPr>
         <w:pStyle w:val="Bibliography"/>
@@ -7859,8 +7919,8 @@
         <w:t xml:space="preserve">: 1848–1861.</w:t>
       </w:r>
     </w:p>
-    <w:bookmarkEnd w:id="37"/>
-    <w:bookmarkStart w:id="38" w:name="ref-leighInfluenceLeafSize2017"/>
+    <w:bookmarkEnd w:id="38"/>
+    <w:bookmarkStart w:id="39" w:name="ref-leighInfluenceLeafSize2017"/>
     <w:p>
       <w:pPr>
         <w:pStyle w:val="Bibliography"/>
@@ -7983,8 +8043,8 @@
         <w:t xml:space="preserve">: 237–248.</w:t>
       </w:r>
     </w:p>
-    <w:bookmarkEnd w:id="38"/>
-    <w:bookmarkStart w:id="39" w:name="ref-martin_boundary_1999"/>
+    <w:bookmarkEnd w:id="39"/>
+    <w:bookmarkStart w:id="40" w:name="ref-martin_boundary_1999"/>
     <w:p>
       <w:pPr>
         <w:pStyle w:val="Bibliography"/>
@@ -8119,8 +8179,8 @@
         <w:t xml:space="preserve">: 435–443.</w:t>
       </w:r>
     </w:p>
-    <w:bookmarkEnd w:id="39"/>
-    <w:bookmarkStart w:id="40" w:name="Xa94ed89b503067e78937e252d918b52390f1187"/>
+    <w:bookmarkEnd w:id="40"/>
+    <w:bookmarkStart w:id="41" w:name="Xa94ed89b503067e78937e252d918b52390f1187"/>
     <w:p>
       <w:pPr>
         <w:pStyle w:val="Bibliography"/>
@@ -8220,8 +8280,8 @@
         <w:t xml:space="preserve">: 354–365.</w:t>
       </w:r>
     </w:p>
-    <w:bookmarkEnd w:id="40"/>
-    <w:bookmarkStart w:id="41" w:name="ref-matusickSuddenForestCanopy2013"/>
+    <w:bookmarkEnd w:id="41"/>
+    <w:bookmarkStart w:id="42" w:name="ref-matusickSuddenForestCanopy2013"/>
     <w:p>
       <w:pPr>
         <w:pStyle w:val="Bibliography"/>
@@ -8376,8 +8436,8 @@
         <w:t xml:space="preserve">: 497–510.</w:t>
       </w:r>
     </w:p>
-    <w:bookmarkEnd w:id="41"/>
-    <w:bookmarkStart w:id="42" w:name="ref-poorterLeafOpticalProperties2000"/>
+    <w:bookmarkEnd w:id="42"/>
+    <w:bookmarkStart w:id="43" w:name="ref-poorterLeafOpticalProperties2000"/>
     <w:p>
       <w:pPr>
         <w:pStyle w:val="Bibliography"/>
@@ -8535,8 +8595,8 @@
         <w:t xml:space="preserve">: 519–526.</w:t>
       </w:r>
     </w:p>
-    <w:bookmarkEnd w:id="42"/>
-    <w:bookmarkStart w:id="43" w:name="ref-rey-sanchez_spatial_2016"/>
+    <w:bookmarkEnd w:id="43"/>
+    <w:bookmarkStart w:id="44" w:name="ref-rey-sanchez_spatial_2016"/>
     <w:p>
       <w:pPr>
         <w:pStyle w:val="Bibliography"/>
@@ -8659,8 +8719,8 @@
         <w:t xml:space="preserve">: 75–89.</w:t>
       </w:r>
     </w:p>
-    <w:bookmarkEnd w:id="43"/>
-    <w:bookmarkStart w:id="44" w:name="X67948fac327461ee36c70bc89dd3e3472fe2ef7"/>
+    <w:bookmarkEnd w:id="44"/>
+    <w:bookmarkStart w:id="45" w:name="X67948fac327461ee36c70bc89dd3e3472fe2ef7"/>
     <w:p>
       <w:pPr>
         <w:pStyle w:val="Bibliography"/>
@@ -8793,8 +8853,8 @@
         <w:t xml:space="preserve">: 336.</w:t>
       </w:r>
     </w:p>
-    <w:bookmarkEnd w:id="44"/>
-    <w:bookmarkStart w:id="45" w:name="X7407d7b0eb22fe71d68b522f479ab18e69f7d08"/>
+    <w:bookmarkEnd w:id="45"/>
+    <w:bookmarkStart w:id="46" w:name="X7407d7b0eb22fe71d68b522f479ab18e69f7d08"/>
     <w:p>
       <w:pPr>
         <w:pStyle w:val="Bibliography"/>
@@ -8963,8 +9023,8 @@
         <w:t xml:space="preserve">: e03264.</w:t>
       </w:r>
     </w:p>
-    <w:bookmarkEnd w:id="45"/>
-    <w:bookmarkStart w:id="46" w:name="X5a654ec7ca6292120c346c0b1ed78cabd8807e6"/>
+    <w:bookmarkEnd w:id="46"/>
+    <w:bookmarkStart w:id="47" w:name="X5a654ec7ca6292120c346c0b1ed78cabd8807e6"/>
     <w:p>
       <w:pPr>
         <w:pStyle w:val="Bibliography"/>
@@ -9140,8 +9200,8 @@
         <w:t xml:space="preserve">: 1060–1076.</w:t>
       </w:r>
     </w:p>
-    <w:bookmarkEnd w:id="46"/>
-    <w:bookmarkStart w:id="47" w:name="ref-sillettIncreasingWoodProduction2010"/>
+    <w:bookmarkEnd w:id="47"/>
+    <w:bookmarkStart w:id="48" w:name="ref-sillettIncreasingWoodProduction2010"/>
     <w:p>
       <w:pPr>
         <w:pStyle w:val="Bibliography"/>
@@ -9333,8 +9393,8 @@
         <w:t xml:space="preserve">: 976–994.</w:t>
       </w:r>
     </w:p>
-    <w:bookmarkEnd w:id="47"/>
-    <w:bookmarkStart w:id="48" w:name="ref-songTreeSurfaceTemperature2020"/>
+    <w:bookmarkEnd w:id="48"/>
+    <w:bookmarkStart w:id="49" w:name="ref-songTreeSurfaceTemperature2020"/>
     <w:p>
       <w:pPr>
         <w:pStyle w:val="Bibliography"/>
@@ -9616,8 +9676,8 @@
         <w:t xml:space="preserve">: 798.</w:t>
       </w:r>
     </w:p>
-    <w:bookmarkEnd w:id="48"/>
-    <w:bookmarkStart w:id="49" w:name="ref-stovallTreeHeightExplains2019"/>
+    <w:bookmarkEnd w:id="49"/>
+    <w:bookmarkStart w:id="50" w:name="ref-stovallTreeHeightExplains2019"/>
     <w:p>
       <w:pPr>
         <w:pStyle w:val="Bibliography"/>
@@ -9717,8 +9777,8 @@
         <w:t xml:space="preserve">: 4385.</w:t>
       </w:r>
     </w:p>
-    <w:bookmarkEnd w:id="49"/>
-    <w:bookmarkStart w:id="50" w:name="ref-teskeyResponsesTreeSpecies2015"/>
+    <w:bookmarkEnd w:id="50"/>
+    <w:bookmarkStart w:id="51" w:name="ref-teskeyResponsesTreeSpecies2015"/>
     <w:p>
       <w:pPr>
         <w:pStyle w:val="Bibliography"/>
@@ -9887,8 +9947,8 @@
         <w:t xml:space="preserve">: 1699–1712.</w:t>
       </w:r>
     </w:p>
-    <w:bookmarkEnd w:id="50"/>
-    <w:bookmarkStart w:id="51" w:name="ref-vogelLeavesLowestHighest2009"/>
+    <w:bookmarkEnd w:id="51"/>
+    <w:bookmarkStart w:id="52" w:name="ref-vogelLeavesLowestHighest2009"/>
     <w:p>
       <w:pPr>
         <w:pStyle w:val="Bibliography"/>
@@ -9942,8 +10002,8 @@
         <w:t xml:space="preserve">: 13–26.</w:t>
       </w:r>
     </w:p>
-    <w:bookmarkEnd w:id="51"/>
-    <w:bookmarkStart w:id="52" w:name="ref-waySunflecksTreesForests2012"/>
+    <w:bookmarkEnd w:id="52"/>
+    <w:bookmarkStart w:id="53" w:name="ref-waySunflecksTreesForests2012"/>
     <w:p>
       <w:pPr>
         <w:pStyle w:val="Bibliography"/>
@@ -10020,8 +10080,8 @@
         <w:t xml:space="preserve">: 1066–1081.</w:t>
       </w:r>
     </w:p>
-    <w:bookmarkEnd w:id="52"/>
-    <w:bookmarkStart w:id="53" w:name="X192ff133854368f289373119964c29b658cd49c"/>
+    <w:bookmarkEnd w:id="53"/>
+    <w:bookmarkStart w:id="54" w:name="X192ff133854368f289373119964c29b658cd49c"/>
     <w:p>
       <w:pPr>
         <w:pStyle w:val="Bibliography"/>
@@ -10121,8 +10181,8 @@
         <w:t xml:space="preserve">: 424–426.</w:t>
       </w:r>
     </w:p>
-    <w:bookmarkEnd w:id="53"/>
-    <w:bookmarkStart w:id="54" w:name="X2c6693de7c10c3eba18a1bf5ef34dfaeda5d7e4"/>
+    <w:bookmarkEnd w:id="54"/>
+    <w:bookmarkStart w:id="55" w:name="X2c6693de7c10c3eba18a1bf5ef34dfaeda5d7e4"/>
     <w:p>
       <w:pPr>
         <w:pStyle w:val="Bibliography"/>
@@ -10289,10 +10349,10 @@
         <w:t xml:space="preserve">: 513–527.</w:t>
       </w:r>
     </w:p>
-    <w:bookmarkEnd w:id="54"/>
     <w:bookmarkEnd w:id="55"/>
     <w:bookmarkEnd w:id="56"/>
     <w:bookmarkEnd w:id="57"/>
+    <w:bookmarkEnd w:id="58"/>
     <w:sectPr/>
   </w:body>
 </w:document>

</xml_diff>

<commit_message>
yes, I think this is correct
reply to *Nidhi, is this all correct??.*
</commit_message>
<xml_diff>
--- a/response-to-reviews.docx
+++ b/response-to-reviews.docx
@@ -970,18 +970,6 @@
           <w:b/>
         </w:rPr>
         <w:t xml:space="preserve">Figure 3 shows the effect of each variable while the others are held constant (as specified in the caption). Thus, it does not represent the full suite of night-time conditions.</w:t>
-      </w:r>
-    </w:p>
-    <w:p>
-      <w:pPr>
-        <w:pStyle w:val="BodyText"/>
-      </w:pPr>
-      <w:r>
-        <w:rPr>
-          <w:iCs/>
-          <w:i/>
-        </w:rPr>
-        <w:t xml:space="preserve">Nidhi, is this all correct??.</w:t>
       </w:r>
     </w:p>
     <w:p>

</xml_diff>

<commit_message>
small changes to intra-canopy traits
</commit_message>
<xml_diff>
--- a/response-to-reviews.docx
+++ b/response-to-reviews.docx
@@ -2020,7 +2020,7 @@
           <w:bCs/>
           <w:b/>
         </w:rPr>
-        <w:t xml:space="preserve">In addition, we also added a paragraph that more clearly describes the methods used for light competition that enables the type of variation in physiological traits that you described (e.g., Vcmax).</w:t>
+        <w:t xml:space="preserve">In addition, we also added a paragraph that more clearly describes the methods used for light competition that enables the type of variation in physiological traits that you described (e.g., Vcmax):</w:t>
       </w:r>
     </w:p>
     <w:p>
@@ -2247,7 +2247,42 @@
           <w:bCs/>
           <w:b/>
         </w:rPr>
-        <w:t xml:space="preserve">We agree that there is a recognition in the modeling community that we do need improved understanding of the mechanisms to better represent the level of vertical variation desired by some. We added the following sentence to acknowledge that (LXX-XX): " … ". We also removed some of the language that emphasizes cohort based models as the only or best way to do this.</w:t>
+        <w:t xml:space="preserve">We agree that there is a recognition in the modeling community that we do need improved understanding of the mechanisms to better represent the level of vertical variation desired by some. We added the following sentence to acknowledge that:</w:t>
+      </w:r>
+      <w:r>
+        <w:rPr>
+          <w:bCs/>
+          <w:b/>
+        </w:rPr>
+        <w:t xml:space="preserve"> </w:t>
+      </w:r>
+      <w:r>
+        <w:rPr>
+          <w:bCs/>
+          <w:b/>
+        </w:rPr>
+        <w:t xml:space="preserve">“</w:t>
+      </w:r>
+      <w:r>
+        <w:rPr>
+          <w:bCs/>
+          <w:b/>
+        </w:rPr>
+        <w:t xml:space="preserve">However, doing so will require improved understanding of the mechanisms controlling vertical gradients.</w:t>
+      </w:r>
+      <w:r>
+        <w:rPr>
+          <w:bCs/>
+          <w:b/>
+        </w:rPr>
+        <w:t xml:space="preserve">”</w:t>
+      </w:r>
+      <w:r>
+        <w:rPr>
+          <w:bCs/>
+          <w:b/>
+        </w:rPr>
+        <w:t xml:space="preserve">. We also removed some of the language that emphasizes cohort based models as the only or best way to do this.</w:t>
       </w:r>
     </w:p>
     <w:p>
@@ -2268,18 +2303,6 @@
       </w:pPr>
       <w:r>
         <w:t xml:space="preserve">Table S3: Including the words vertical or vertical gradient could have been useful.</w:t>
-      </w:r>
-    </w:p>
-    <w:p>
-      <w:pPr>
-        <w:pStyle w:val="BodyText"/>
-      </w:pPr>
-      <w:r>
-        <w:rPr>
-          <w:iCs/>
-          <w:i/>
-        </w:rPr>
-        <w:t xml:space="preserve">(Nidhi, what do you think of the following?)</w:t>
       </w:r>
     </w:p>
     <w:p>
@@ -3040,7 +3063,7 @@
           <w:bCs/>
           <w:b/>
         </w:rPr>
-        <w:t xml:space="preserve">(new text underlined)</w:t>
+        <w:t xml:space="preserve">(new text italicized)</w:t>
       </w:r>
     </w:p>
     <w:p>
@@ -3179,14 +3202,99 @@
           <w:bCs/>
           <w:b/>
         </w:rPr>
-        <w:t xml:space="preserve">dense canopies buffer understories from high maximum Tair more than open canopies, i.e., dense canopy understories can have</w:t>
-      </w:r>
-      <w:r>
-        <w:rPr>
-          <w:bCs/>
-          <w:b/>
-        </w:rPr>
-        <w:t xml:space="preserve">cooler maximum daytime Tair and warmer nighttime minimum Tair than open canopy understories or nearby clearings.</w:t>
+        <w:t xml:space="preserve">dense canopies buffer understories from high maximum</w:t>
+      </w:r>
+      <w:r>
+        <w:rPr>
+          <w:strike/>
+          <w:bCs/>
+          <w:b/>
+        </w:rPr>
+        <w:t xml:space="preserve"> </w:t>
+      </w:r>
+      <m:oMath>
+        <m:sSub>
+          <m:e>
+            <m:r>
+              <m:t>T</m:t>
+            </m:r>
+          </m:e>
+          <m:sub>
+            <m:r>
+              <m:t>a</m:t>
+            </m:r>
+            <m:r>
+              <m:t>i</m:t>
+            </m:r>
+            <m:r>
+              <m:t>r</m:t>
+            </m:r>
+          </m:sub>
+        </m:sSub>
+      </m:oMath>
+      <w:r>
+        <w:rPr>
+          <w:strike/>
+          <w:bCs/>
+          <w:b/>
+        </w:rPr>
+        <w:t xml:space="preserve"> </w:t>
+      </w:r>
+      <w:r>
+        <w:rPr>
+          <w:strike/>
+          <w:bCs/>
+          <w:b/>
+        </w:rPr>
+        <w:t xml:space="preserve">more than open canopies, i.e., dense canopy understories can have</w:t>
+      </w:r>
+      <w:r>
+        <w:rPr>
+          <w:bCs/>
+          <w:b/>
+        </w:rPr>
+        <w:t xml:space="preserve">cooler maximum daytime</w:t>
+      </w:r>
+      <w:r>
+        <w:rPr>
+          <w:bCs/>
+          <w:b/>
+        </w:rPr>
+        <w:t xml:space="preserve"> </w:t>
+      </w:r>
+      <m:oMath>
+        <m:sSub>
+          <m:e>
+            <m:r>
+              <m:t>T</m:t>
+            </m:r>
+          </m:e>
+          <m:sub>
+            <m:r>
+              <m:t>a</m:t>
+            </m:r>
+            <m:r>
+              <m:t>i</m:t>
+            </m:r>
+            <m:r>
+              <m:t>r</m:t>
+            </m:r>
+          </m:sub>
+        </m:sSub>
+      </m:oMath>
+      <w:r>
+        <w:rPr>
+          <w:bCs/>
+          <w:b/>
+        </w:rPr>
+        <w:t xml:space="preserve"> </w:t>
+      </w:r>
+      <w:r>
+        <w:rPr>
+          <w:bCs/>
+          <w:b/>
+        </w:rPr>
+        <w:t xml:space="preserve">and warmer nighttime minimum Tair than open canopy understories or nearby clearings.</w:t>
       </w:r>
       <w:r>
         <w:rPr>
@@ -6906,7 +7014,7 @@
           <w:bCs/>
           <w:b/>
         </w:rPr>
-        <w:t xml:space="preserve">We have very little evidence as to how the temperature sensitivity of photosynthesis compares between sun and shade leaves, and existing studies, that are predominately within species between sun and shade leaves of the same trees reveal no pronounced overall trend with height in the optimum temperatures for photosynthetic processes</w:t>
+        <w:t xml:space="preserve">We have very little evidence as to how the temperature sensitivity of photosynthesis compares between sun and shade leaves, and existing studies, which compare sun and shade leaves of the same trees, reveal no pronounced overall trend with height in the optimum temperatures for photosynthetic processes</w:t>
       </w:r>
     </w:p>
     <w:p>

</xml_diff>

<commit_message>
added a sentence on shortening manuscript
</commit_message>
<xml_diff>
--- a/response-to-reviews.docx
+++ b/response-to-reviews.docx
@@ -111,6 +111,17 @@
         </w:numPr>
       </w:pPr>
       <w:r>
+        <w:t xml:space="preserve">We shortened the manuscript, with a current word count of 9814.</w:t>
+      </w:r>
+    </w:p>
+    <w:p>
+      <w:pPr>
+        <w:numPr>
+          <w:ilvl w:val="0"/>
+          <w:numId w:val="1001"/>
+        </w:numPr>
+      </w:pPr>
+      <w:r>
         <w:t xml:space="preserve">We revised three figures (Figs. 1-4) based on reviewer comments, including some standardization of style, but have not perfected the styling because the journal illustrators will fix up all figures.</w:t>
       </w:r>
     </w:p>
@@ -3012,7 +3023,7 @@
           <w:iCs/>
           <w:i/>
         </w:rPr>
-        <w:t xml:space="preserve">from large fluctuations in conditions experienced above the canopy.”; (line xxx)</w:t>
+        <w:t xml:space="preserve">from large fluctuations in conditions experienced above the canopy.”; (line 120)</w:t>
       </w:r>
       <w:r>
         <w:rPr>
@@ -3146,7 +3157,7 @@
           <w:bCs/>
           <w:b/>
         </w:rPr>
-        <w:t xml:space="preserve">(line 229)</w:t>
+        <w:t xml:space="preserve">(line 210)</w:t>
       </w:r>
     </w:p>
     <w:p>
@@ -3169,32 +3180,7 @@
           <w:bCs/>
           <w:b/>
         </w:rPr>
-        <w:t xml:space="preserve">Typically,</w:t>
-      </w:r>
-      <w:r>
-        <w:rPr>
-          <w:bCs/>
-          <w:b/>
-        </w:rPr>
-        <w:t xml:space="preserve"> </w:t>
-      </w:r>
-      <w:r>
-        <w:rPr>
-          <w:iCs/>
-          <w:i/>
-          <w:bCs/>
-          <w:b/>
-          <w:bCs/>
-          <w:b/>
-        </w:rPr>
-        <w:t xml:space="preserve">diel temperature range is smaller beneath dense canopies than above, resulting from,</w:t>
-      </w:r>
-      <w:r>
-        <w:rPr>
-          <w:bCs/>
-          <w:b/>
-        </w:rPr>
-        <w:t xml:space="preserve">~~lower maximum daytime</w:t>
+        <w:t xml:space="preserve">Diel temperature range is typically smaller beneath dense canopies than above, resulting from,lower maximum daytime</w:t>
       </w:r>
       <w:r>
         <w:rPr>

</xml_diff>

<commit_message>
first pass through R1 comments
@NidhiVinod , FYI
</commit_message>
<xml_diff>
--- a/response-to-reviews.docx
+++ b/response-to-reviews.docx
@@ -121,7 +121,7 @@
         <w:br w:type="page"/>
       </w:r>
     </w:p>
-    <w:bookmarkStart w:id="23" w:name="response-to-reviewers-comments-to-author"/>
+    <w:bookmarkStart w:id="25" w:name="response-to-reviewers-comments-to-author"/>
     <w:p>
       <w:pPr>
         <w:pStyle w:val="Heading1"/>
@@ -130,7 +130,7 @@
         <w:t xml:space="preserve">Response to Reviewer(s)’ Comments to Author:</w:t>
       </w:r>
     </w:p>
-    <w:bookmarkStart w:id="20" w:name="referee-1"/>
+    <w:bookmarkStart w:id="22" w:name="referee-1"/>
     <w:p>
       <w:pPr>
         <w:pStyle w:val="Heading2"/>
@@ -185,6 +185,21 @@
       <w:pPr>
         <w:pStyle w:val="BodyText"/>
       </w:pPr>
+      <w:hyperlink r:id="rId20">
+        <w:r>
+          <w:rPr>
+            <w:rStyle w:val="Hyperlink"/>
+            <w:iCs/>
+            <w:i/>
+          </w:rPr>
+          <w:t xml:space="preserve">https://github.com/EcoClimLab/vertical-thermal-review/issues/118</w:t>
+        </w:r>
+      </w:hyperlink>
+    </w:p>
+    <w:p>
+      <w:pPr>
+        <w:pStyle w:val="BodyText"/>
+      </w:pPr>
       <w:r>
         <w:t xml:space="preserve">-Fig 3 caption: TLeaf and some other discreptances with rest of the paper abreviations or format (tair, gs)</w:t>
       </w:r>
@@ -194,47 +209,19 @@
         <w:pStyle w:val="BodyText"/>
       </w:pPr>
       <w:r>
+        <w:rPr>
+          <w:iCs/>
+          <w:i/>
+        </w:rPr>
+        <w:t xml:space="preserve">Nidhi</w:t>
+      </w:r>
+    </w:p>
+    <w:p>
+      <w:pPr>
+        <w:pStyle w:val="BodyText"/>
+      </w:pPr>
+      <w:r>
         <w:t xml:space="preserve">-l304 Not sure about the structure of the sentence and causality. Gravity and hydraulic pathlength (due to height) could mitigate the effect of light alone ?</w:t>
-      </w:r>
-    </w:p>
-    <w:p>
-      <w:pPr>
-        <w:pStyle w:val="BodyText"/>
-      </w:pPr>
-      <w:r>
-        <w:t xml:space="preserve">-Table 2, gb unit, mmol m-2 s-1 ?</w:t>
-      </w:r>
-    </w:p>
-    <w:p>
-      <w:pPr>
-        <w:pStyle w:val="BodyText"/>
-      </w:pPr>
-      <w:r>
-        <w:t xml:space="preserve">-I found the x axes labels in Fig 4.a difficult to understand, there is maybe a more intuitive way to write them. Note that PET is not defined. °C for the units.</w:t>
-      </w:r>
-    </w:p>
-    <w:bookmarkEnd w:id="20"/>
-    <w:bookmarkStart w:id="21" w:name="referee-2"/>
-    <w:p>
-      <w:pPr>
-        <w:pStyle w:val="Heading2"/>
-      </w:pPr>
-      <w:r>
-        <w:t xml:space="preserve">Referee: 2</w:t>
-      </w:r>
-    </w:p>
-    <w:p>
-      <w:pPr>
-        <w:pStyle w:val="FirstParagraph"/>
-      </w:pPr>
-      <w:r>
-        <w:t xml:space="preserve">Comments to the Author</w:t>
-      </w:r>
-      <w:r>
-        <w:t xml:space="preserve"> </w:t>
-      </w:r>
-      <w:r>
-        <w:t xml:space="preserve">The authors seek to tackle a fairly complex topic in this review article. Whilst the topic of vertical variation in forest canopies is fairly specialised, they have pulled together quite a large body of literature and the review cuts across the fields of micrometeorology, physiology and ecology for forests, and many will want to read and perhaps cite the review.</w:t>
       </w:r>
     </w:p>
     <w:p>
@@ -246,226 +233,437 @@
           <w:bCs/>
           <w:b/>
         </w:rPr>
-        <w:t xml:space="preserve">Thank you.</w:t>
-      </w:r>
-    </w:p>
-    <w:p>
-      <w:pPr>
-        <w:pStyle w:val="BodyText"/>
-      </w:pPr>
-      <w:r>
-        <w:t xml:space="preserve">The authors have done a good job of addressing the reviewers’ comments from my inspection. This reviewer apologises for needing to raise additional points that were not raised in the previous reviews of the article, but some conceptual aspects and some of the writing are perhaps flawed or require clarification. There are some additions done in the review process that have confused things, or a few aspects that were not picked up in the initial review. The authors and readers both benefit from a clearer picture emerging in this review. There are still a number of places where the authors could improve and one cannot resist letting these past at this point.</w:t>
-      </w:r>
-    </w:p>
-    <w:p>
-      <w:pPr>
-        <w:pStyle w:val="BodyText"/>
-      </w:pPr>
-      <w:r>
-        <w:t xml:space="preserve">The words</w:t>
-      </w:r>
-      <w:r>
-        <w:t xml:space="preserve"> </w:t>
-      </w:r>
-      <w:r>
-        <w:t xml:space="preserve">‘</w:t>
-      </w:r>
-      <w:r>
-        <w:t xml:space="preserve">disproportionate</w:t>
-      </w:r>
-      <w:r>
-        <w:t xml:space="preserve">’</w:t>
-      </w:r>
-      <w:r>
-        <w:t xml:space="preserve"> </w:t>
-      </w:r>
-      <w:r>
-        <w:t xml:space="preserve">or</w:t>
-      </w:r>
-      <w:r>
-        <w:t xml:space="preserve"> </w:t>
-      </w:r>
-      <w:r>
-        <w:t xml:space="preserve">‘</w:t>
-      </w:r>
-      <w:r>
-        <w:t xml:space="preserve">disproportionately</w:t>
-      </w:r>
-      <w:r>
-        <w:t xml:space="preserve">’</w:t>
-      </w:r>
-      <w:r>
-        <w:t xml:space="preserve"> </w:t>
-      </w:r>
-      <w:r>
-        <w:t xml:space="preserve">are used l. 33, 35, 504, 648, 814, 838. For instance, l. 35</w:t>
-      </w:r>
-      <w:r>
-        <w:t xml:space="preserve"> </w:t>
-      </w:r>
-      <w:r>
-        <w:t xml:space="preserve">‘</w:t>
-      </w:r>
-      <w:r>
-        <w:t xml:space="preserve">disproportionately impacted under hot, humid conditions</w:t>
-      </w:r>
-      <w:r>
-        <w:t xml:space="preserve">’</w:t>
-      </w:r>
-      <w:r>
-        <w:t xml:space="preserve">: disproportionate to what? The implication is disproportionate to canopy trees, but there is almost no evidence of this. The authors need to be clear what the comparative is in each case that a form of</w:t>
-      </w:r>
-      <w:r>
-        <w:t xml:space="preserve"> </w:t>
-      </w:r>
-      <w:r>
-        <w:t xml:space="preserve">‘</w:t>
-      </w:r>
-      <w:r>
-        <w:t xml:space="preserve">disproportionate</w:t>
-      </w:r>
-      <w:r>
-        <w:t xml:space="preserve">’</w:t>
-      </w:r>
-      <w:r>
-        <w:t xml:space="preserve"> </w:t>
-      </w:r>
-      <w:r>
-        <w:t xml:space="preserve">is used, especially in their abstract.</w:t>
-      </w:r>
-    </w:p>
-    <w:p>
-      <w:pPr>
-        <w:pStyle w:val="BodyText"/>
-      </w:pPr>
-      <w:r>
-        <w:t xml:space="preserve">In fact, the abstract reads like the authors cannot decide whether tall trees</w:t>
-      </w:r>
-      <w:r>
-        <w:t xml:space="preserve"> </w:t>
-      </w:r>
-      <w:r>
-        <w:t xml:space="preserve">‘</w:t>
-      </w:r>
-      <w:r>
-        <w:t xml:space="preserve">… are disproportionately vulnerable to drought and damaging 𝑇𝑙𝑒𝑎𝑓</w:t>
-      </w:r>
-      <w:r>
-        <w:t xml:space="preserve">’</w:t>
-      </w:r>
-      <w:r>
-        <w:t xml:space="preserve"> </w:t>
-      </w:r>
-      <w:r>
-        <w:t xml:space="preserve">(l. 33) or understory trees (l. 35). It cannot be both if one is comparing them. In this aspect the abstract comes off indecisive or unclear. This is an element in the review as well (see below).</w:t>
-      </w:r>
-    </w:p>
-    <w:p>
-      <w:pPr>
-        <w:pStyle w:val="BodyText"/>
-      </w:pPr>
-      <w:r>
-        <w:t xml:space="preserve">I have issue with the ecosystem level being mentioned in the Abstract. There was little true</w:t>
-      </w:r>
-      <w:r>
-        <w:t xml:space="preserve"> </w:t>
-      </w:r>
-      <w:r>
-        <w:t xml:space="preserve">‘</w:t>
-      </w:r>
-      <w:r>
-        <w:t xml:space="preserve">ecosystem level</w:t>
-      </w:r>
-      <w:r>
-        <w:t xml:space="preserve">’</w:t>
-      </w:r>
-      <w:r>
-        <w:t xml:space="preserve"> </w:t>
-      </w:r>
-      <w:r>
-        <w:t xml:space="preserve">assessment done in the manuscript, and most of the</w:t>
-      </w:r>
-      <w:r>
-        <w:t xml:space="preserve"> </w:t>
-      </w:r>
-      <w:r>
-        <w:t xml:space="preserve">‘</w:t>
-      </w:r>
-      <w:r>
-        <w:t xml:space="preserve">ecosystem level</w:t>
-      </w:r>
-      <w:r>
-        <w:t xml:space="preserve">’</w:t>
-      </w:r>
-      <w:r>
-        <w:t xml:space="preserve"> </w:t>
-      </w:r>
-      <w:r>
-        <w:t xml:space="preserve">inferences are based on these statements which are indirect:</w:t>
-      </w:r>
-    </w:p>
-    <w:p>
-      <w:pPr>
-        <w:pStyle w:val="BodyText"/>
-      </w:pPr>
-      <w:r>
-        <w:t xml:space="preserve">l.744</w:t>
-      </w:r>
-      <w:r>
-        <w:t xml:space="preserve"> </w:t>
-      </w:r>
-      <w:r>
-        <w:t xml:space="preserve">‘</w:t>
-      </w:r>
-      <w:r>
-        <w:t xml:space="preserve">Because canopy trees dominate these fluxes (Fig. 5), their responses will strongly influence the whole-ecosystem response</w:t>
-      </w:r>
-      <w:r>
-        <w:t xml:space="preserve">’</w:t>
-      </w:r>
-    </w:p>
-    <w:p>
-      <w:pPr>
-        <w:pStyle w:val="BodyText"/>
-      </w:pPr>
-      <w:r>
-        <w:t xml:space="preserve">l.898</w:t>
-      </w:r>
-      <w:r>
-        <w:t xml:space="preserve"> </w:t>
-      </w:r>
-      <w:r>
-        <w:t xml:space="preserve">‘</w:t>
-      </w:r>
-      <w:r>
-        <w:t xml:space="preserve">disproportionate role of large trees in ecosystem dynamics</w:t>
-      </w:r>
-      <w:r>
-        <w:t xml:space="preserve">’</w:t>
-      </w:r>
-    </w:p>
-    <w:p>
-      <w:pPr>
-        <w:pStyle w:val="BodyText"/>
-      </w:pPr>
-      <w:r>
-        <w:t xml:space="preserve">So perhaps the authors can greatly soften their ecosystem level assessment. To their credit, and what truly should be emphasised, is the further research needed on ecosystem function (l. 757).</w:t>
-      </w:r>
-    </w:p>
-    <w:p>
-      <w:pPr>
-        <w:pStyle w:val="BodyText"/>
-      </w:pPr>
-      <w:r>
-        <w:t xml:space="preserve">l.32 tall trees have higher absolute metabolic capacity and growth at both individual</w:t>
-      </w:r>
-      <w:r>
+        <w:t xml:space="preserve">The full sentence reads:</w:t>
+      </w:r>
+      <w:r>
+        <w:rPr>
+          <w:bCs/>
+          <w:b/>
+        </w:rPr>
+        <w:t xml:space="preserve"> </w:t>
+      </w:r>
+      <w:r>
+        <w:rPr>
+          <w:bCs/>
+          <w:b/>
+        </w:rPr>
+        <w:t xml:space="preserve">“</w:t>
+      </w:r>
+      <w:r>
+        <w:rPr>
+          <w:bCs/>
+          <w:b/>
+        </w:rPr>
+        <w:t xml:space="preserve">More recent work has extended the focus from light alone to</w:t>
+      </w:r>
+      <w:r>
+        <w:rPr>
+          <w:bCs/>
+          <w:b/>
+        </w:rPr>
         <w:t xml:space="preserve"> </w:t>
       </w:r>
       <w:r>
         <w:rPr>
           <w:iCs/>
           <w:i/>
+          <w:bCs/>
+          <w:b/>
+        </w:rPr>
+        <w:t xml:space="preserve">height</w:t>
+      </w:r>
+      <w:r>
+        <w:rPr>
+          <w:bCs/>
+          <w:b/>
+        </w:rPr>
+        <w:t xml:space="preserve"> </w:t>
+      </w:r>
+      <w:r>
+        <w:rPr>
+          <w:bCs/>
+          <w:b/>
+        </w:rPr>
+        <w:t xml:space="preserve">in the vertical profile, as</w:t>
+      </w:r>
+      <w:r>
+        <w:rPr>
+          <w:bCs/>
+          <w:b/>
+        </w:rPr>
+        <w:t xml:space="preserve"> </w:t>
+      </w:r>
+      <w:r>
+        <w:rPr>
+          <w:iCs/>
+          <w:i/>
+          <w:bCs/>
+          <w:b/>
+        </w:rPr>
+        <w:t xml:space="preserve">the latter</w:t>
+      </w:r>
+      <w:r>
+        <w:rPr>
+          <w:bCs/>
+          <w:b/>
+        </w:rPr>
+        <w:t xml:space="preserve"> </w:t>
+      </w:r>
+      <w:r>
+        <w:rPr>
+          <w:bCs/>
+          <w:b/>
+        </w:rPr>
+        <w:t xml:space="preserve">shapes differences in leaf structure and function that can partially mitigate the effects of gravity and hydraulic pathlength on leaves higher up in the canopy.</w:t>
+      </w:r>
+      <w:r>
+        <w:rPr>
+          <w:bCs/>
+          <w:b/>
+        </w:rPr>
+        <w:t xml:space="preserve">”</w:t>
+      </w:r>
+      <w:r>
+        <w:rPr>
+          <w:bCs/>
+          <w:b/>
+        </w:rPr>
+        <w:t xml:space="preserve"> </w:t>
+      </w:r>
+      <w:r>
+        <w:rPr>
+          <w:bCs/>
+          <w:b/>
+        </w:rPr>
+        <w:t xml:space="preserve">Thus, we’re saying that</w:t>
+      </w:r>
+      <w:r>
+        <w:rPr>
+          <w:bCs/>
+          <w:b/>
+        </w:rPr>
+        <w:t xml:space="preserve"> </w:t>
+      </w:r>
+      <w:r>
+        <w:rPr>
+          <w:iCs/>
+          <w:i/>
+          <w:bCs/>
+          <w:b/>
+        </w:rPr>
+        <w:t xml:space="preserve">height</w:t>
+      </w:r>
+      <w:r>
+        <w:rPr>
+          <w:bCs/>
+          <w:b/>
+        </w:rPr>
+        <w:t xml:space="preserve"> </w:t>
+      </w:r>
+      <w:r>
+        <w:rPr>
+          <w:bCs/>
+          <w:b/>
+        </w:rPr>
+        <w:t xml:space="preserve">shapes differences in leaf traits that caould mitigate effects of gravity and hydraulic pathlength. We believe the sentence to be correct as written.</w:t>
+      </w:r>
+    </w:p>
+    <w:p>
+      <w:pPr>
+        <w:pStyle w:val="BodyText"/>
+      </w:pPr>
+      <w:r>
+        <w:t xml:space="preserve">-Table 2, gb unit, mmol m-2 s-1 ?</w:t>
+      </w:r>
+    </w:p>
+    <w:p>
+      <w:pPr>
+        <w:pStyle w:val="BodyText"/>
+      </w:pPr>
+      <w:r>
+        <w:rPr>
+          <w:iCs/>
+          <w:i/>
+        </w:rPr>
+        <w:t xml:space="preserve">Nidhi</w:t>
+      </w:r>
+    </w:p>
+    <w:p>
+      <w:pPr>
+        <w:pStyle w:val="BodyText"/>
+      </w:pPr>
+      <w:r>
+        <w:t xml:space="preserve">-I found the x axes labels in Fig 4.a difficult to understand, there is maybe a more intuitive way to write them. Note that PET is not defined. °C for the units.</w:t>
+      </w:r>
+    </w:p>
+    <w:p>
+      <w:pPr>
+        <w:pStyle w:val="BodyText"/>
+      </w:pPr>
+      <w:hyperlink r:id="rId21">
+        <w:r>
+          <w:rPr>
+            <w:rStyle w:val="Hyperlink"/>
+            <w:iCs/>
+            <w:i/>
+          </w:rPr>
+          <w:t xml:space="preserve">https://github.com/EcoClimLab/vertical-thermal-review/issues/119</w:t>
+        </w:r>
+      </w:hyperlink>
+    </w:p>
+    <w:bookmarkEnd w:id="22"/>
+    <w:bookmarkStart w:id="23" w:name="referee-2"/>
+    <w:p>
+      <w:pPr>
+        <w:pStyle w:val="Heading2"/>
+      </w:pPr>
+      <w:r>
+        <w:t xml:space="preserve">Referee: 2</w:t>
+      </w:r>
+    </w:p>
+    <w:p>
+      <w:pPr>
+        <w:pStyle w:val="FirstParagraph"/>
+      </w:pPr>
+      <w:r>
+        <w:t xml:space="preserve">Comments to the Author</w:t>
+      </w:r>
+      <w:r>
+        <w:t xml:space="preserve"> </w:t>
+      </w:r>
+      <w:r>
+        <w:t xml:space="preserve">The authors seek to tackle a fairly complex topic in this review article. Whilst the topic of vertical variation in forest canopies is fairly specialised, they have pulled together quite a large body of literature and the review cuts across the fields of micrometeorology, physiology and ecology for forests, and many will want to read and perhaps cite the review.</w:t>
+      </w:r>
+    </w:p>
+    <w:p>
+      <w:pPr>
+        <w:pStyle w:val="BodyText"/>
+      </w:pPr>
+      <w:r>
+        <w:rPr>
+          <w:bCs/>
+          <w:b/>
+        </w:rPr>
+        <w:t xml:space="preserve">Thank you.</w:t>
+      </w:r>
+    </w:p>
+    <w:p>
+      <w:pPr>
+        <w:pStyle w:val="BodyText"/>
+      </w:pPr>
+      <w:r>
+        <w:t xml:space="preserve">The authors have done a good job of addressing the reviewers’ comments from my inspection. This reviewer apologises for needing to raise additional points that were not raised in the previous reviews of the article, but some conceptual aspects and some of the writing are perhaps flawed or require clarification. There are some additions done in the review process that have confused things, or a few aspects that were not picked up in the initial review. The authors and readers both benefit from a clearer picture emerging in this review. There are still a number of places where the authors could improve and one cannot resist letting these past at this point.</w:t>
+      </w:r>
+    </w:p>
+    <w:p>
+      <w:pPr>
+        <w:pStyle w:val="BodyText"/>
+      </w:pPr>
+      <w:r>
+        <w:t xml:space="preserve">The words</w:t>
+      </w:r>
+      <w:r>
+        <w:t xml:space="preserve"> </w:t>
+      </w:r>
+      <w:r>
+        <w:t xml:space="preserve">‘</w:t>
+      </w:r>
+      <w:r>
+        <w:t xml:space="preserve">disproportionate</w:t>
+      </w:r>
+      <w:r>
+        <w:t xml:space="preserve">’</w:t>
+      </w:r>
+      <w:r>
+        <w:t xml:space="preserve"> </w:t>
+      </w:r>
+      <w:r>
+        <w:t xml:space="preserve">or</w:t>
+      </w:r>
+      <w:r>
+        <w:t xml:space="preserve"> </w:t>
+      </w:r>
+      <w:r>
+        <w:t xml:space="preserve">‘</w:t>
+      </w:r>
+      <w:r>
+        <w:t xml:space="preserve">disproportionately</w:t>
+      </w:r>
+      <w:r>
+        <w:t xml:space="preserve">’</w:t>
+      </w:r>
+      <w:r>
+        <w:t xml:space="preserve"> </w:t>
+      </w:r>
+      <w:r>
+        <w:t xml:space="preserve">are used l. 33, 35, 504, 648, 814, 838. For instance, l. 35</w:t>
+      </w:r>
+      <w:r>
+        <w:t xml:space="preserve"> </w:t>
+      </w:r>
+      <w:r>
+        <w:t xml:space="preserve">‘</w:t>
+      </w:r>
+      <w:r>
+        <w:t xml:space="preserve">disproportionately impacted under hot, humid conditions</w:t>
+      </w:r>
+      <w:r>
+        <w:t xml:space="preserve">’</w:t>
+      </w:r>
+      <w:r>
+        <w:t xml:space="preserve">: disproportionate to what? The implication is disproportionate to canopy trees, but there is almost no evidence of this. The authors need to be clear what the comparative is in each case that a form of</w:t>
+      </w:r>
+      <w:r>
+        <w:t xml:space="preserve"> </w:t>
+      </w:r>
+      <w:r>
+        <w:t xml:space="preserve">‘</w:t>
+      </w:r>
+      <w:r>
+        <w:t xml:space="preserve">disproportionate</w:t>
+      </w:r>
+      <w:r>
+        <w:t xml:space="preserve">’</w:t>
+      </w:r>
+      <w:r>
+        <w:t xml:space="preserve"> </w:t>
+      </w:r>
+      <w:r>
+        <w:t xml:space="preserve">is used, especially in their abstract.</w:t>
+      </w:r>
+    </w:p>
+    <w:p>
+      <w:pPr>
+        <w:pStyle w:val="BodyText"/>
+      </w:pPr>
+      <w:r>
+        <w:t xml:space="preserve">In fact, the abstract reads like the authors cannot decide whether tall trees</w:t>
+      </w:r>
+      <w:r>
+        <w:t xml:space="preserve"> </w:t>
+      </w:r>
+      <w:r>
+        <w:t xml:space="preserve">‘</w:t>
+      </w:r>
+      <w:r>
+        <w:t xml:space="preserve">… are disproportionately vulnerable to drought and damaging 𝑇𝑙𝑒𝑎𝑓</w:t>
+      </w:r>
+      <w:r>
+        <w:t xml:space="preserve">’</w:t>
+      </w:r>
+      <w:r>
+        <w:t xml:space="preserve"> </w:t>
+      </w:r>
+      <w:r>
+        <w:t xml:space="preserve">(l. 33) or understory trees (l. 35). It cannot be both if one is comparing them. In this aspect the abstract comes off indecisive or unclear. This is an element in the review as well (see below).</w:t>
+      </w:r>
+    </w:p>
+    <w:p>
+      <w:pPr>
+        <w:pStyle w:val="BodyText"/>
+      </w:pPr>
+      <w:r>
+        <w:t xml:space="preserve">I have issue with the ecosystem level being mentioned in the Abstract. There was little true</w:t>
+      </w:r>
+      <w:r>
+        <w:t xml:space="preserve"> </w:t>
+      </w:r>
+      <w:r>
+        <w:t xml:space="preserve">‘</w:t>
+      </w:r>
+      <w:r>
+        <w:t xml:space="preserve">ecosystem level</w:t>
+      </w:r>
+      <w:r>
+        <w:t xml:space="preserve">’</w:t>
+      </w:r>
+      <w:r>
+        <w:t xml:space="preserve"> </w:t>
+      </w:r>
+      <w:r>
+        <w:t xml:space="preserve">assessment done in the manuscript, and most of the</w:t>
+      </w:r>
+      <w:r>
+        <w:t xml:space="preserve"> </w:t>
+      </w:r>
+      <w:r>
+        <w:t xml:space="preserve">‘</w:t>
+      </w:r>
+      <w:r>
+        <w:t xml:space="preserve">ecosystem level</w:t>
+      </w:r>
+      <w:r>
+        <w:t xml:space="preserve">’</w:t>
+      </w:r>
+      <w:r>
+        <w:t xml:space="preserve"> </w:t>
+      </w:r>
+      <w:r>
+        <w:t xml:space="preserve">inferences are based on these statements which are indirect:</w:t>
+      </w:r>
+    </w:p>
+    <w:p>
+      <w:pPr>
+        <w:pStyle w:val="BodyText"/>
+      </w:pPr>
+      <w:r>
+        <w:t xml:space="preserve">l.744</w:t>
+      </w:r>
+      <w:r>
+        <w:t xml:space="preserve"> </w:t>
+      </w:r>
+      <w:r>
+        <w:t xml:space="preserve">‘</w:t>
+      </w:r>
+      <w:r>
+        <w:t xml:space="preserve">Because canopy trees dominate these fluxes (Fig. 5), their responses will strongly influence the whole-ecosystem response</w:t>
+      </w:r>
+      <w:r>
+        <w:t xml:space="preserve">’</w:t>
+      </w:r>
+    </w:p>
+    <w:p>
+      <w:pPr>
+        <w:pStyle w:val="BodyText"/>
+      </w:pPr>
+      <w:r>
+        <w:t xml:space="preserve">l.898</w:t>
+      </w:r>
+      <w:r>
+        <w:t xml:space="preserve"> </w:t>
+      </w:r>
+      <w:r>
+        <w:t xml:space="preserve">‘</w:t>
+      </w:r>
+      <w:r>
+        <w:t xml:space="preserve">disproportionate role of large trees in ecosystem dynamics</w:t>
+      </w:r>
+      <w:r>
+        <w:t xml:space="preserve">’</w:t>
+      </w:r>
+    </w:p>
+    <w:p>
+      <w:pPr>
+        <w:pStyle w:val="BodyText"/>
+      </w:pPr>
+      <w:r>
+        <w:t xml:space="preserve">So perhaps the authors can greatly soften their ecosystem level assessment. To their credit, and what truly should be emphasised, is the further research needed on ecosystem function (l. 757).</w:t>
+      </w:r>
+    </w:p>
+    <w:p>
+      <w:pPr>
+        <w:pStyle w:val="BodyText"/>
+      </w:pPr>
+      <w:r>
+        <w:t xml:space="preserve">l.32 tall trees have higher absolute metabolic capacity and growth at both individual</w:t>
+      </w:r>
+      <w:r>
+        <w:t xml:space="preserve"> </w:t>
+      </w:r>
+      <w:r>
+        <w:rPr>
+          <w:iCs/>
+          <w:i/>
         </w:rPr>
         <w:t xml:space="preserve">and ecosystem levels</w:t>
       </w:r>
@@ -823,8 +1021,8 @@
         <w:br w:type="page"/>
       </w:r>
     </w:p>
-    <w:bookmarkEnd w:id="21"/>
-    <w:bookmarkStart w:id="22" w:name="references"/>
+    <w:bookmarkEnd w:id="23"/>
+    <w:bookmarkStart w:id="24" w:name="references"/>
     <w:p>
       <w:pPr>
         <w:pStyle w:val="Heading2"/>
@@ -833,8 +1031,8 @@
         <w:t xml:space="preserve">References</w:t>
       </w:r>
     </w:p>
-    <w:bookmarkEnd w:id="22"/>
-    <w:bookmarkEnd w:id="23"/>
+    <w:bookmarkEnd w:id="24"/>
+    <w:bookmarkEnd w:id="25"/>
     <w:sectPr/>
   </w:body>
 </w:document>

</xml_diff>

<commit_message>
edit discussion of small trees
#120
</commit_message>
<xml_diff>
--- a/response-to-reviews.docx
+++ b/response-to-reviews.docx
@@ -121,7 +121,7 @@
         <w:br w:type="page"/>
       </w:r>
     </w:p>
-    <w:bookmarkStart w:id="29" w:name="response-to-reviewers-comments-to-author"/>
+    <w:bookmarkStart w:id="30" w:name="response-to-reviewers-comments-to-author"/>
     <w:p>
       <w:pPr>
         <w:pStyle w:val="Heading1"/>
@@ -130,7 +130,7 @@
         <w:t xml:space="preserve">Response to Reviewer(s)’ Comments to Author:</w:t>
       </w:r>
     </w:p>
-    <w:bookmarkStart w:id="22" w:name="referee-1"/>
+    <w:bookmarkStart w:id="21" w:name="referee-1"/>
     <w:p>
       <w:pPr>
         <w:pStyle w:val="Heading2"/>
@@ -400,19 +400,16 @@
       <w:pPr>
         <w:pStyle w:val="BodyText"/>
       </w:pPr>
-      <w:hyperlink r:id="rId21">
-        <w:r>
-          <w:rPr>
-            <w:rStyle w:val="Hyperlink"/>
-            <w:iCs/>
-            <w:i/>
-          </w:rPr>
-          <w:t xml:space="preserve">https://github.com/EcoClimLab/vertical-thermal-review/issues/119</w:t>
-        </w:r>
-      </w:hyperlink>
-    </w:p>
-    <w:bookmarkEnd w:id="22"/>
-    <w:bookmarkStart w:id="24" w:name="referee-2"/>
+      <w:r>
+        <w:rPr>
+          <w:bCs/>
+          <w:b/>
+        </w:rPr>
+        <w:t xml:space="preserve">We have fixed the axes labels to list units as °C and updated the caption to define PET and better explain the x-axis labels.</w:t>
+      </w:r>
+    </w:p>
+    <w:bookmarkEnd w:id="21"/>
+    <w:bookmarkStart w:id="22" w:name="referee-2"/>
     <w:p>
       <w:pPr>
         <w:pStyle w:val="Heading2"/>
@@ -453,6 +450,18 @@
       </w:pPr>
       <w:r>
         <w:t xml:space="preserve">The authors have done a good job of addressing the reviewers’ comments from my inspection. This reviewer apologises for needing to raise additional points that were not raised in the previous reviews of the article, but some conceptual aspects and some of the writing are perhaps flawed or require clarification. There are some additions done in the review process that have confused things, or a few aspects that were not picked up in the initial review. The authors and readers both benefit from a clearer picture emerging in this review. There are still a number of places where the authors could improve and one cannot resist letting these past at this point.</w:t>
+      </w:r>
+    </w:p>
+    <w:p>
+      <w:pPr>
+        <w:pStyle w:val="BodyText"/>
+      </w:pPr>
+      <w:r>
+        <w:rPr>
+          <w:bCs/>
+          <w:b/>
+        </w:rPr>
+        <w:t xml:space="preserve">Thank you for your additional comments.</w:t>
       </w:r>
     </w:p>
     <w:p>
@@ -1456,161 +1465,89 @@
       </w:pPr>
       <w:r>
         <w:rPr>
+          <w:bCs/>
+          <w:b/>
+        </w:rPr>
+        <w:t xml:space="preserve">(5) revised discussion in the</w:t>
+      </w:r>
+      <w:r>
+        <w:rPr>
+          <w:bCs/>
+          <w:b/>
+        </w:rPr>
+        <w:t xml:space="preserve"> </w:t>
+      </w:r>
+      <w:r>
+        <w:rPr>
+          <w:bCs/>
+          <w:b/>
+        </w:rPr>
+        <w:t xml:space="preserve">“</w:t>
+      </w:r>
+      <w:r>
+        <w:rPr>
+          <w:bCs/>
+          <w:b/>
+        </w:rPr>
+        <w:t xml:space="preserve">Warming</w:t>
+      </w:r>
+      <w:r>
+        <w:rPr>
+          <w:bCs/>
+          <w:b/>
+        </w:rPr>
+        <w:t xml:space="preserve">”</w:t>
+      </w:r>
+      <w:r>
+        <w:rPr>
+          <w:bCs/>
+          <w:b/>
+        </w:rPr>
+        <w:t xml:space="preserve"> </w:t>
+      </w:r>
+      <w:r>
+        <w:rPr>
+          <w:bCs/>
+          <w:b/>
+        </w:rPr>
+        <w:t xml:space="preserve">section to read:</w:t>
+      </w:r>
+      <w:r>
+        <w:rPr>
+          <w:bCs/>
+          <w:b/>
+        </w:rPr>
+        <w:t xml:space="preserve"> </w:t>
+      </w:r>
+      <w:r>
+        <w:rPr>
+          <w:bCs/>
+          <w:b/>
+        </w:rPr>
+        <w:t xml:space="preserve">“</w:t>
+      </w:r>
+      <w:r>
+        <w:rPr>
+          <w:bCs/>
+          <w:b/>
+        </w:rPr>
+        <w:t xml:space="preserve">In contrast, understory leaves and trees are unlikely to face the same absolute extremes of</w:t>
+      </w:r>
+      <w:r>
+        <w:rPr>
+          <w:bCs/>
+          <w:b/>
+        </w:rPr>
+        <w:t xml:space="preserve"> </w:t>
+      </w:r>
+      <w:r>
+        <w:rPr>
           <w:iCs/>
           <w:i/>
-        </w:rPr>
-        <w:t xml:space="preserve">…</w:t>
-      </w:r>
-    </w:p>
-    <w:p>
-      <w:pPr>
-        <w:pStyle w:val="BodyText"/>
-      </w:pPr>
-      <w:hyperlink r:id="rId23">
-        <w:r>
-          <w:rPr>
-            <w:rStyle w:val="Hyperlink"/>
-            <w:iCs/>
-            <w:i/>
-          </w:rPr>
-          <w:t xml:space="preserve">https://github.com/EcoClimLab/vertical-thermal-review/issues/120</w:t>
-        </w:r>
-      </w:hyperlink>
-    </w:p>
-    <w:p>
-      <w:pPr>
-        <w:pStyle w:val="BodyText"/>
-      </w:pPr>
-      <w:r>
-        <w:t xml:space="preserve">These are wording issues where the writing can improve:</w:t>
-      </w:r>
-    </w:p>
-    <w:p>
-      <w:pPr>
-        <w:pStyle w:val="BodyText"/>
-      </w:pPr>
-      <w:r>
-        <w:t xml:space="preserve">l.187:</w:t>
-      </w:r>
-      <w:r>
-        <w:t xml:space="preserve"> </w:t>
-      </w:r>
-      <w:r>
-        <w:t xml:space="preserve">‘</w:t>
-      </w:r>
-      <w:r>
-        <w:t xml:space="preserve">but the elevated CO2 quickly dissipates during the day such that differences are negligible for most of the day when photosynthesis is occurring</w:t>
-      </w:r>
-      <w:r>
-        <w:t xml:space="preserve">’</w:t>
-      </w:r>
-      <w:r>
-        <w:t xml:space="preserve">. Please specify</w:t>
-      </w:r>
-      <w:r>
-        <w:t xml:space="preserve"> </w:t>
-      </w:r>
-      <w:r>
-        <w:t xml:space="preserve">‘</w:t>
-      </w:r>
-      <w:r>
-        <w:t xml:space="preserve">CO2 concentration differences</w:t>
-      </w:r>
-      <w:r>
-        <w:t xml:space="preserve">’</w:t>
-      </w:r>
-      <w:r>
-        <w:t xml:space="preserve"> </w:t>
-      </w:r>
-      <w:r>
-        <w:t xml:space="preserve">where it says differences, to increase clarity.</w:t>
-      </w:r>
-    </w:p>
-    <w:p>
-      <w:pPr>
-        <w:pStyle w:val="BodyText"/>
-      </w:pPr>
-      <w:r>
-        <w:rPr>
-          <w:bCs/>
-          <w:b/>
-        </w:rPr>
-        <w:t xml:space="preserve">Revised as suggested.</w:t>
-      </w:r>
-    </w:p>
-    <w:p>
-      <w:pPr>
-        <w:pStyle w:val="BodyText"/>
-      </w:pPr>
-      <w:r>
-        <w:t xml:space="preserve">l.200</w:t>
-      </w:r>
-      <w:r>
-        <w:t xml:space="preserve"> </w:t>
-      </w:r>
-      <w:r>
-        <w:t xml:space="preserve">‘</w:t>
-      </w:r>
-      <w:r>
-        <w:t xml:space="preserve">upper canopy leaves have higher 𝑔𝑏 and associated potential for water and heat loss</w:t>
-      </w:r>
-      <w:r>
-        <w:t xml:space="preserve">’</w:t>
-      </w:r>
-      <w:r>
-        <w:t xml:space="preserve"> </w:t>
-      </w:r>
-      <w:r>
-        <w:t xml:space="preserve">compared to what??? Please clarify.</w:t>
-      </w:r>
-    </w:p>
-    <w:p>
-      <w:pPr>
-        <w:pStyle w:val="BodyText"/>
-      </w:pPr>
-      <w:r>
-        <w:rPr>
-          <w:bCs/>
-          <w:b/>
-        </w:rPr>
-        <w:t xml:space="preserve">Done. The sentence now reads:</w:t>
-      </w:r>
-      <w:r>
-        <w:rPr>
-          <w:bCs/>
-          <w:b/>
-        </w:rPr>
-        <w:t xml:space="preserve"> </w:t>
-      </w:r>
-      <w:r>
-        <w:rPr>
-          <w:bCs/>
-          <w:b/>
-        </w:rPr>
-        <w:t xml:space="preserve">“</w:t>
-      </w:r>
-      <w:r>
-        <w:rPr>
-          <w:bCs/>
-          <w:b/>
-        </w:rPr>
-        <w:t xml:space="preserve">The implication is that upper canopy leaves have higher</w:t>
-      </w:r>
-      <w:r>
-        <w:rPr>
-          <w:bCs/>
-          <w:b/>
-        </w:rPr>
-        <w:t xml:space="preserve"> </w:t>
-      </w:r>
-      <w:r>
-        <w:rPr>
-          <w:iCs/>
-          <w:i/>
-          <w:bCs/>
-          <w:b/>
-        </w:rPr>
-        <w:t xml:space="preserve">g</w:t>
+          <w:bCs/>
+          <w:b/>
+        </w:rPr>
+        <w:t xml:space="preserve">T</w:t>
       </w:r>
       <w:r>
         <w:rPr>
@@ -1620,514 +1557,28 @@
           <w:bCs/>
           <w:b/>
         </w:rPr>
-        <w:t xml:space="preserve">b</w:t>
-      </w:r>
-      <w:r>
-        <w:rPr>
-          <w:bCs/>
-          <w:b/>
-        </w:rPr>
-        <w:t xml:space="preserve"> </w:t>
-      </w:r>
-      <w:r>
-        <w:rPr>
-          <w:bCs/>
-          <w:b/>
-        </w:rPr>
-        <w:t xml:space="preserve">and associated potential for water and heat loss compared to understory leaves (sections 2, 4.1).</w:t>
-      </w:r>
-      <w:r>
-        <w:rPr>
-          <w:bCs/>
-          <w:b/>
-        </w:rPr>
-        <w:t xml:space="preserve">”</w:t>
-      </w:r>
-    </w:p>
-    <w:p>
-      <w:pPr>
-        <w:pStyle w:val="BodyText"/>
-      </w:pPr>
-      <w:r>
-        <w:t xml:space="preserve">l.256: The statement</w:t>
-      </w:r>
-      <w:r>
-        <w:t xml:space="preserve"> </w:t>
-      </w:r>
-      <w:r>
-        <w:t xml:space="preserve">“</w:t>
-      </w:r>
-      <w:r>
-        <w:t xml:space="preserve">During drought (hot and dry, with higher-than-average solar radiation) …</w:t>
-      </w:r>
-      <w:r>
-        <w:t xml:space="preserve">”</w:t>
-      </w:r>
-      <w:r>
-        <w:t xml:space="preserve"> </w:t>
-      </w:r>
-      <w:r>
-        <w:t xml:space="preserve">is worded in a confusing manner. Meteorological</w:t>
-      </w:r>
-      <w:r>
-        <w:t xml:space="preserve"> </w:t>
-      </w:r>
-      <w:r>
-        <w:t xml:space="preserve">‘</w:t>
-      </w:r>
-      <w:r>
-        <w:t xml:space="preserve">Drought</w:t>
-      </w:r>
-      <w:r>
-        <w:t xml:space="preserve">’</w:t>
-      </w:r>
-      <w:r>
-        <w:t xml:space="preserve"> </w:t>
-      </w:r>
-      <w:r>
-        <w:t xml:space="preserve">is conventionally defined as a prolonged shortage in the supply of water to land or plants, but with no link made to temperature or cloudiness. It is fine if the authors associate drought with high temperatures and high radiation, but the parenthetical should emphasise this association, whereas it could be read to imply a one-for-one relationship which is incorrect.</w:t>
-      </w:r>
-    </w:p>
-    <w:p>
-      <w:pPr>
-        <w:pStyle w:val="BodyText"/>
-      </w:pPr>
-      <w:r>
-        <w:t xml:space="preserve">I suggest revising as</w:t>
-      </w:r>
-      <w:r>
-        <w:t xml:space="preserve"> </w:t>
-      </w:r>
-      <w:r>
-        <w:t xml:space="preserve">‘</w:t>
-      </w:r>
-      <w:r>
-        <w:t xml:space="preserve">associated with conditions that are hot …</w:t>
-      </w:r>
-      <w:r>
-        <w:t xml:space="preserve">’</w:t>
-      </w:r>
-      <w:r>
-        <w:t xml:space="preserve">.</w:t>
-      </w:r>
-    </w:p>
-    <w:p>
-      <w:pPr>
-        <w:pStyle w:val="BodyText"/>
-      </w:pPr>
-      <w:r>
-        <w:rPr>
-          <w:bCs/>
-          <w:b/>
-        </w:rPr>
-        <w:t xml:space="preserve">Revised as suggested.</w:t>
-      </w:r>
-    </w:p>
-    <w:p>
-      <w:pPr>
-        <w:pStyle w:val="BodyText"/>
-      </w:pPr>
-      <w:r>
-        <w:t xml:space="preserve">l.264-265</w:t>
-      </w:r>
-      <w:r>
-        <w:t xml:space="preserve"> </w:t>
-      </w:r>
-      <w:r>
-        <w:t xml:space="preserve">‘</w:t>
-      </w:r>
-      <w:r>
-        <w:t xml:space="preserve">their environment is less conducive to dissipating excess heat compared to upper-canopy leaves.</w:t>
-      </w:r>
-      <w:r>
-        <w:t xml:space="preserve">’</w:t>
-      </w:r>
-      <w:r>
-        <w:t xml:space="preserve"> </w:t>
-      </w:r>
-      <w:r>
-        <w:t xml:space="preserve">What evidence? This is a logical argument and should either be backed with references or labelled as a logical outcome of the conditions they have stated.</w:t>
-      </w:r>
-    </w:p>
-    <w:p>
-      <w:pPr>
-        <w:pStyle w:val="BodyText"/>
-      </w:pPr>
-      <w:r>
-        <w:t xml:space="preserve">l.269 How does lower VPD in the understory inhibit evaporative cooling, if VPD is the major driver for evaporation? I think I understand how this can be counter-intuitive, but the reasoning isn’t explained so it all becomes opaque to the reader. Please explain very briefly.</w:t>
-      </w:r>
-    </w:p>
-    <w:p>
-      <w:pPr>
-        <w:pStyle w:val="BodyText"/>
-      </w:pPr>
-      <w:r>
-        <w:t xml:space="preserve">l.313</w:t>
-      </w:r>
-      <w:r>
-        <w:t xml:space="preserve"> </w:t>
-      </w:r>
-      <w:r>
-        <w:t xml:space="preserve">‘</w:t>
-      </w:r>
-      <w:r>
-        <w:t xml:space="preserve">information from adjacent mature leaves or apical meristems, including a</w:t>
-      </w:r>
-      <w:r>
-        <w:t xml:space="preserve"> </w:t>
-      </w:r>
-      <w:r>
-        <w:t xml:space="preserve">“</w:t>
-      </w:r>
-      <w:r>
-        <w:t xml:space="preserve">memory</w:t>
-      </w:r>
-      <w:r>
-        <w:t xml:space="preserve">”</w:t>
-      </w:r>
-      <w:r>
-        <w:t xml:space="preserve"> </w:t>
-      </w:r>
-      <w:r>
-        <w:t xml:space="preserve">of previous conditions in that location, …</w:t>
-      </w:r>
-      <w:r>
-        <w:t xml:space="preserve">’</w:t>
-      </w:r>
-      <w:r>
-        <w:t xml:space="preserve">. This was not in the previous version that I can see, and I don’t see the basis for inclusion of this statement. As well, use of the term</w:t>
-      </w:r>
-      <w:r>
-        <w:t xml:space="preserve"> </w:t>
-      </w:r>
-      <w:r>
-        <w:t xml:space="preserve">‘</w:t>
-      </w:r>
-      <w:r>
-        <w:t xml:space="preserve">memory</w:t>
-      </w:r>
-      <w:r>
-        <w:t xml:space="preserve">’</w:t>
-      </w:r>
-      <w:r>
-        <w:t xml:space="preserve"> </w:t>
-      </w:r>
-      <w:r>
-        <w:t xml:space="preserve">seems awkward if not entirely wrong (even reading between quotes). Please revise.</w:t>
-      </w:r>
-    </w:p>
-    <w:p>
-      <w:pPr>
-        <w:pStyle w:val="BodyText"/>
-      </w:pPr>
-      <w:r>
-        <w:t xml:space="preserve">l.579</w:t>
-      </w:r>
-      <w:r>
-        <w:t xml:space="preserve"> </w:t>
-      </w:r>
-      <w:r>
-        <w:t xml:space="preserve">‘</w:t>
-      </w:r>
-      <w:r>
-        <w:t xml:space="preserve">implies that high 𝑇𝑎𝑖𝑟 should decrease 𝑔𝑠 of upper canopy leaves more than understory leaves</w:t>
-      </w:r>
-      <w:r>
-        <w:t xml:space="preserve">’</w:t>
-      </w:r>
-      <w:r>
-        <w:t xml:space="preserve">. The authors here are ignoring what they’ve said previously, that high Tair is associated with high VPD (l. 199-200), and that VPD is conclusively a much stronger driver of gs than Tleaf (Leuning 1995, Grossiord). I think the sentence should be corrected and include VPD. I’m not yet aware of a good study that has decoupled VPD and Tleaf to prove that Tleaf intrinsically causes reduction in gs. So the authors cannot conclude this.</w:t>
-      </w:r>
-    </w:p>
-    <w:p>
-      <w:pPr>
-        <w:pStyle w:val="BodyText"/>
-      </w:pPr>
-      <w:r>
-        <w:t xml:space="preserve">l.629</w:t>
-      </w:r>
-      <w:r>
-        <w:t xml:space="preserve"> </w:t>
-      </w:r>
-      <w:r>
-        <w:t xml:space="preserve">‘</w:t>
-      </w:r>
-      <w:r>
-        <w:t xml:space="preserve">we currently lack mechanistic understanding of how and why the temperature sensitivity of respiration varies across the forest vertical profile</w:t>
-      </w:r>
-      <w:r>
-        <w:t xml:space="preserve">’</w:t>
-      </w:r>
-      <w:r>
-        <w:t xml:space="preserve">. Other than that it varies according to the prevailing temperature difference? I think the temperature difference between upper and lower canopy positions, the theme of this review, should be mentioned in regard to this.</w:t>
-      </w:r>
-    </w:p>
-    <w:p>
-      <w:pPr>
-        <w:pStyle w:val="BodyText"/>
-      </w:pPr>
-      <w:r>
-        <w:t xml:space="preserve">l.806-807</w:t>
-      </w:r>
-      <w:r>
-        <w:t xml:space="preserve"> </w:t>
-      </w:r>
-      <w:r>
-        <w:t xml:space="preserve">‘</w:t>
-      </w:r>
-      <w:r>
-        <w:t xml:space="preserve">trees in the understory might be more negatively affected by chronic stress from warming 𝑇𝑎𝑖𝑟</w:t>
-      </w:r>
-      <w:r>
-        <w:t xml:space="preserve">’</w:t>
-      </w:r>
-      <w:r>
-        <w:t xml:space="preserve">. This is based on such very thin evidence, almost no evidence. Nor do I think that the authors are appropriately highlighting a lack of knowledge very well by their speculation (which is not based on data). They are inferring what would happen with climate warming on the basis of historical evidence, highly indirect in Fig. 4B which only shows modelled results, and when there are highly overlapping CI’s. I hardly find it a basis for a strong statement landing in the abstract, especially when it is contradicted by other statements throughout the review.</w:t>
-      </w:r>
-    </w:p>
-    <w:p>
-      <w:r>
-        <w:br w:type="page"/>
-      </w:r>
-    </w:p>
-    <w:bookmarkEnd w:id="24"/>
-    <w:bookmarkStart w:id="28" w:name="references"/>
-    <w:p>
-      <w:pPr>
-        <w:pStyle w:val="Heading2"/>
-      </w:pPr>
-      <w:r>
-        <w:t xml:space="preserve">References</w:t>
-      </w:r>
-    </w:p>
-    <w:bookmarkStart w:id="27" w:name="refs"/>
-    <w:bookmarkStart w:id="25" w:name="Xc2a35e55d12b67d95fab9e0b591c1ceac72922b"/>
-    <w:p>
-      <w:pPr>
-        <w:pStyle w:val="Bibliography"/>
-      </w:pPr>
-      <w:r>
-        <w:rPr>
-          <w:bCs/>
-          <w:b/>
-          <w:bCs/>
-          <w:b/>
-        </w:rPr>
-        <w:t xml:space="preserve">Anderson-Teixeira KJ</w:t>
-      </w:r>
-      <w:r>
-        <w:rPr>
-          <w:bCs/>
-          <w:b/>
-        </w:rPr>
-        <w:t xml:space="preserve">,</w:t>
-      </w:r>
-      <w:r>
-        <w:rPr>
-          <w:bCs/>
-          <w:b/>
-        </w:rPr>
-        <w:t xml:space="preserve"> </w:t>
-      </w:r>
-      <w:r>
-        <w:rPr>
-          <w:bCs/>
-          <w:b/>
-          <w:bCs/>
-          <w:b/>
-        </w:rPr>
-        <w:t xml:space="preserve">Herrmann V</w:t>
-      </w:r>
-      <w:r>
-        <w:rPr>
-          <w:bCs/>
-          <w:b/>
-        </w:rPr>
-        <w:t xml:space="preserve">,</w:t>
-      </w:r>
-      <w:r>
-        <w:rPr>
-          <w:bCs/>
-          <w:b/>
-        </w:rPr>
-        <w:t xml:space="preserve"> </w:t>
-      </w:r>
-      <w:r>
-        <w:rPr>
-          <w:bCs/>
-          <w:b/>
-          <w:bCs/>
-          <w:b/>
-        </w:rPr>
-        <w:t xml:space="preserve">Rollinson CR</w:t>
-      </w:r>
-      <w:r>
-        <w:rPr>
-          <w:bCs/>
-          <w:b/>
-        </w:rPr>
-        <w:t xml:space="preserve">,</w:t>
-      </w:r>
-      <w:r>
-        <w:rPr>
-          <w:bCs/>
-          <w:b/>
-        </w:rPr>
-        <w:t xml:space="preserve"> </w:t>
-      </w:r>
-      <w:r>
-        <w:rPr>
-          <w:bCs/>
-          <w:b/>
-          <w:bCs/>
-          <w:b/>
-        </w:rPr>
-        <w:t xml:space="preserve">Gonzalez B</w:t>
-      </w:r>
-      <w:r>
-        <w:rPr>
-          <w:bCs/>
-          <w:b/>
-        </w:rPr>
-        <w:t xml:space="preserve">,</w:t>
-      </w:r>
-      <w:r>
-        <w:rPr>
-          <w:bCs/>
-          <w:b/>
-        </w:rPr>
-        <w:t xml:space="preserve"> </w:t>
-      </w:r>
-      <w:r>
-        <w:rPr>
-          <w:bCs/>
-          <w:b/>
-          <w:bCs/>
-          <w:b/>
-        </w:rPr>
-        <w:t xml:space="preserve">Gonzalez-Akre EB</w:t>
-      </w:r>
-      <w:r>
-        <w:rPr>
-          <w:bCs/>
-          <w:b/>
-        </w:rPr>
-        <w:t xml:space="preserve">,</w:t>
-      </w:r>
-      <w:r>
-        <w:rPr>
-          <w:bCs/>
-          <w:b/>
-        </w:rPr>
-        <w:t xml:space="preserve"> </w:t>
-      </w:r>
-      <w:r>
-        <w:rPr>
-          <w:bCs/>
-          <w:b/>
-          <w:bCs/>
-          <w:b/>
-        </w:rPr>
-        <w:t xml:space="preserve">Pederson N</w:t>
-      </w:r>
-      <w:r>
-        <w:rPr>
-          <w:bCs/>
-          <w:b/>
-        </w:rPr>
-        <w:t xml:space="preserve">,</w:t>
-      </w:r>
-      <w:r>
-        <w:rPr>
-          <w:bCs/>
-          <w:b/>
-        </w:rPr>
-        <w:t xml:space="preserve"> </w:t>
-      </w:r>
-      <w:r>
-        <w:rPr>
-          <w:bCs/>
-          <w:b/>
-          <w:bCs/>
-          <w:b/>
-        </w:rPr>
-        <w:t xml:space="preserve">Alexander MR</w:t>
-      </w:r>
-      <w:r>
-        <w:rPr>
-          <w:bCs/>
-          <w:b/>
-        </w:rPr>
-        <w:t xml:space="preserve">,</w:t>
-      </w:r>
-      <w:r>
-        <w:rPr>
-          <w:bCs/>
-          <w:b/>
-        </w:rPr>
-        <w:t xml:space="preserve"> </w:t>
-      </w:r>
-      <w:r>
-        <w:rPr>
-          <w:bCs/>
-          <w:b/>
-          <w:bCs/>
-          <w:b/>
-        </w:rPr>
-        <w:t xml:space="preserve">Allen CD</w:t>
-      </w:r>
-      <w:r>
-        <w:rPr>
-          <w:bCs/>
-          <w:b/>
-        </w:rPr>
-        <w:t xml:space="preserve">,</w:t>
-      </w:r>
-      <w:r>
-        <w:rPr>
-          <w:bCs/>
-          <w:b/>
-        </w:rPr>
-        <w:t xml:space="preserve"> </w:t>
-      </w:r>
-      <w:r>
-        <w:rPr>
-          <w:bCs/>
-          <w:b/>
-          <w:bCs/>
-          <w:b/>
-        </w:rPr>
-        <w:t xml:space="preserve">Alfaro-Sánchez R</w:t>
-      </w:r>
-      <w:r>
-        <w:rPr>
-          <w:bCs/>
-          <w:b/>
-        </w:rPr>
-        <w:t xml:space="preserve">,</w:t>
-      </w:r>
-      <w:r>
-        <w:rPr>
-          <w:bCs/>
-          <w:b/>
-        </w:rPr>
-        <w:t xml:space="preserve"> </w:t>
-      </w:r>
-      <w:r>
-        <w:rPr>
-          <w:bCs/>
-          <w:b/>
-          <w:bCs/>
-          <w:b/>
-        </w:rPr>
-        <w:t xml:space="preserve">Awada T</w:t>
-      </w:r>
-      <w:r>
-        <w:rPr>
-          <w:bCs/>
-          <w:b/>
-        </w:rPr>
-        <w:t xml:space="preserve">,</w:t>
+        <w:t xml:space="preserve">leaf</w:t>
+      </w:r>
+      <w:r>
+        <w:rPr>
+          <w:bCs/>
+          <w:b/>
+        </w:rPr>
+        <w:t xml:space="preserve">, and protection from thermal stress associated with high direct radiation might allow shaded layers to photosynthesize longer in the day</w:t>
+      </w:r>
+      <w:r>
+        <w:rPr>
+          <w:bCs/>
+          <w:b/>
+        </w:rPr>
+        <w:t xml:space="preserve"> </w:t>
+      </w:r>
+      <w:r>
+        <w:rPr>
+          <w:bCs/>
+          <w:b/>
+        </w:rPr>
+        <w:t xml:space="preserve">(He</w:t>
       </w:r>
       <w:r>
         <w:rPr>
@@ -2146,195 +1597,1869 @@
         <w:t xml:space="preserve">et al.</w:t>
       </w:r>
       <w:r>
-        <w:t xml:space="preserve"> </w:t>
-      </w:r>
-      <w:r>
-        <w:rPr>
-          <w:bCs/>
-          <w:b/>
-        </w:rPr>
-        <w:t xml:space="preserve">2022</w:t>
-      </w:r>
-      <w:r>
-        <w:t xml:space="preserve">. Joint effects of climate, tree size, and year on annual tree growth derived from tree-ring records of ten globally distributed forests.</w:t>
-      </w:r>
-      <w:r>
+        <w:rPr>
+          <w:bCs/>
+          <w:b/>
+        </w:rPr>
+        <w:t xml:space="preserve">, 2018; Miller</w:t>
+      </w:r>
+      <w:r>
+        <w:rPr>
+          <w:bCs/>
+          <w:b/>
+        </w:rPr>
         <w:t xml:space="preserve"> </w:t>
       </w:r>
       <w:r>
         <w:rPr>
           <w:iCs/>
           <w:i/>
-        </w:rPr>
-        <w:t xml:space="preserve">Global Change Biology</w:t>
-      </w:r>
-      <w:r>
-        <w:t xml:space="preserve"> </w:t>
-      </w:r>
-      <w:r>
-        <w:rPr>
-          <w:bCs/>
-          <w:b/>
-        </w:rPr>
-        <w:t xml:space="preserve">28</w:t>
-      </w:r>
-      <w:r>
-        <w:t xml:space="preserve">: 245–266.</w:t>
-      </w:r>
-    </w:p>
-    <w:bookmarkEnd w:id="25"/>
-    <w:bookmarkStart w:id="26" w:name="X7407d7b0eb22fe71d68b522f479ab18e69f7d08"/>
-    <w:p>
-      <w:pPr>
-        <w:pStyle w:val="Bibliography"/>
-      </w:pPr>
-      <w:r>
-        <w:rPr>
-          <w:bCs/>
-          <w:b/>
-          <w:bCs/>
-          <w:b/>
-        </w:rPr>
-        <w:t xml:space="preserve">Rollinson CR</w:t>
-      </w:r>
-      <w:r>
-        <w:rPr>
-          <w:bCs/>
-          <w:b/>
-        </w:rPr>
-        <w:t xml:space="preserve">,</w:t>
-      </w:r>
-      <w:r>
-        <w:rPr>
-          <w:bCs/>
-          <w:b/>
-        </w:rPr>
-        <w:t xml:space="preserve"> </w:t>
-      </w:r>
-      <w:r>
-        <w:rPr>
-          <w:bCs/>
-          <w:b/>
-          <w:bCs/>
-          <w:b/>
-        </w:rPr>
-        <w:t xml:space="preserve">Alexander MR</w:t>
-      </w:r>
-      <w:r>
-        <w:rPr>
-          <w:bCs/>
-          <w:b/>
-        </w:rPr>
-        <w:t xml:space="preserve">,</w:t>
-      </w:r>
-      <w:r>
-        <w:rPr>
-          <w:bCs/>
-          <w:b/>
-        </w:rPr>
-        <w:t xml:space="preserve"> </w:t>
-      </w:r>
-      <w:r>
-        <w:rPr>
-          <w:bCs/>
-          <w:b/>
-          <w:bCs/>
-          <w:b/>
-        </w:rPr>
-        <w:t xml:space="preserve">Dye AW</w:t>
-      </w:r>
-      <w:r>
-        <w:rPr>
-          <w:bCs/>
-          <w:b/>
-        </w:rPr>
-        <w:t xml:space="preserve">,</w:t>
-      </w:r>
-      <w:r>
-        <w:rPr>
-          <w:bCs/>
-          <w:b/>
-        </w:rPr>
-        <w:t xml:space="preserve"> </w:t>
-      </w:r>
-      <w:r>
-        <w:rPr>
-          <w:bCs/>
-          <w:b/>
-          <w:bCs/>
-          <w:b/>
-        </w:rPr>
-        <w:t xml:space="preserve">Moore DJP</w:t>
-      </w:r>
-      <w:r>
-        <w:rPr>
-          <w:bCs/>
-          <w:b/>
-        </w:rPr>
-        <w:t xml:space="preserve">,</w:t>
-      </w:r>
-      <w:r>
-        <w:rPr>
-          <w:bCs/>
-          <w:b/>
-        </w:rPr>
-        <w:t xml:space="preserve"> </w:t>
-      </w:r>
-      <w:r>
-        <w:rPr>
-          <w:bCs/>
-          <w:b/>
-          <w:bCs/>
-          <w:b/>
-        </w:rPr>
-        <w:t xml:space="preserve">Pederson N</w:t>
-      </w:r>
-      <w:r>
-        <w:rPr>
-          <w:bCs/>
-          <w:b/>
-        </w:rPr>
-        <w:t xml:space="preserve">,</w:t>
-      </w:r>
-      <w:r>
-        <w:rPr>
-          <w:bCs/>
-          <w:b/>
-        </w:rPr>
-        <w:t xml:space="preserve"> </w:t>
-      </w:r>
-      <w:r>
-        <w:rPr>
-          <w:bCs/>
-          <w:b/>
-          <w:bCs/>
-          <w:b/>
-        </w:rPr>
-        <w:t xml:space="preserve">Trouet V</w:t>
-      </w:r>
-      <w:r>
-        <w:t xml:space="preserve">.</w:t>
-      </w:r>
-      <w:r>
-        <w:t xml:space="preserve"> </w:t>
-      </w:r>
-      <w:r>
-        <w:rPr>
-          <w:bCs/>
-          <w:b/>
-        </w:rPr>
-        <w:t xml:space="preserve">2020</w:t>
-      </w:r>
-      <w:r>
-        <w:t xml:space="preserve">. Climate sensitivity of understory trees differs from overstory trees in temperate mesic forests.</w:t>
-      </w:r>
-      <w:r>
+          <w:bCs/>
+          <w:b/>
+        </w:rPr>
+        <w:t xml:space="preserve">et al.</w:t>
+      </w:r>
+      <w:r>
+        <w:rPr>
+          <w:bCs/>
+          <w:b/>
+        </w:rPr>
+        <w:t xml:space="preserve">, 2021)</w:t>
+      </w:r>
+      <w:r>
+        <w:rPr>
+          <w:bCs/>
+          <w:b/>
+        </w:rPr>
+        <w:t xml:space="preserve">. However, with</w:t>
+      </w:r>
+      <w:r>
+        <w:rPr>
+          <w:bCs/>
+          <w:b/>
+        </w:rPr>
         <w:t xml:space="preserve"> </w:t>
       </w:r>
       <w:r>
         <w:rPr>
           <w:iCs/>
           <w:i/>
+          <w:bCs/>
+          <w:b/>
+        </w:rPr>
+        <w:t xml:space="preserve">T</w:t>
+      </w:r>
+      <w:r>
+        <w:rPr>
+          <w:vertAlign w:val="subscript"/>
+          <w:iCs/>
+          <w:i/>
+          <w:bCs/>
+          <w:b/>
+        </w:rPr>
+        <w:t xml:space="preserve">air</w:t>
+      </w:r>
+      <w:r>
+        <w:rPr>
+          <w:bCs/>
+          <w:b/>
+        </w:rPr>
+        <w:t xml:space="preserve"> </w:t>
+      </w:r>
+      <w:r>
+        <w:rPr>
+          <w:bCs/>
+          <w:b/>
+        </w:rPr>
+        <w:t xml:space="preserve">more frequently equaling or exceeding photosynthetic optima, occasional exposure to sunflecks coupled with lower capacity to dissipate excess heat may prove disadvantageous. While it is currently difficult to predict whether canopy or understory photosynthesis will be more severely affected by warming (section 4.2), limited tree-ring evidence indicates that unusually hot growing seasons can dramatically reduce the growth of understory trees</w:t>
+      </w:r>
+      <w:r>
+        <w:rPr>
+          <w:bCs/>
+          <w:b/>
+        </w:rPr>
+        <w:t xml:space="preserve"> </w:t>
+      </w:r>
+      <w:r>
+        <w:rPr>
+          <w:bCs/>
+          <w:b/>
+        </w:rPr>
+        <w:t xml:space="preserve">(Rollinson</w:t>
+      </w:r>
+      <w:r>
+        <w:rPr>
+          <w:bCs/>
+          <w:b/>
+        </w:rPr>
+        <w:t xml:space="preserve"> </w:t>
+      </w:r>
+      <w:r>
+        <w:rPr>
+          <w:iCs/>
+          <w:i/>
+          <w:bCs/>
+          <w:b/>
+        </w:rPr>
+        <w:t xml:space="preserve">et al.</w:t>
+      </w:r>
+      <w:r>
+        <w:rPr>
+          <w:bCs/>
+          <w:b/>
+        </w:rPr>
+        <w:t xml:space="preserve">, 2020)</w:t>
+      </w:r>
+      <w:r>
+        <w:rPr>
+          <w:bCs/>
+          <w:b/>
+        </w:rPr>
+        <w:t xml:space="preserve">, and these small trees may be at higher risk of carbon starvation because they have lower NSC reserves</w:t>
+      </w:r>
+      <w:r>
+        <w:rPr>
+          <w:bCs/>
+          <w:b/>
+        </w:rPr>
+        <w:t xml:space="preserve"> </w:t>
+      </w:r>
+      <w:r>
+        <w:rPr>
+          <w:bCs/>
+          <w:b/>
+        </w:rPr>
+        <w:t xml:space="preserve">(Niinemets, 2010)</w:t>
+      </w:r>
+      <w:r>
+        <w:rPr>
+          <w:bCs/>
+          <w:b/>
+        </w:rPr>
+        <w:t xml:space="preserve">. Thus, despite their buffered microclimate, it is possible that understory trees could be more adversely impacted by warming temperatures than their canopy counterparts under some conditions.</w:t>
+      </w:r>
+      <w:r>
+        <w:rPr>
+          <w:bCs/>
+          <w:b/>
+        </w:rPr>
+        <w:t xml:space="preserve">”</w:t>
+      </w:r>
+    </w:p>
+    <w:p>
+      <w:pPr>
+        <w:pStyle w:val="BodyText"/>
+      </w:pPr>
+      <w:r>
+        <w:rPr>
+          <w:bCs/>
+          <w:b/>
+        </w:rPr>
+        <w:t xml:space="preserve">(6) in the conclusions section, removed the statement</w:t>
+      </w:r>
+      <w:r>
+        <w:rPr>
+          <w:bCs/>
+          <w:b/>
+        </w:rPr>
+        <w:t xml:space="preserve"> </w:t>
+      </w:r>
+      <w:r>
+        <w:rPr>
+          <w:bCs/>
+          <w:b/>
+        </w:rPr>
+        <w:t xml:space="preserve">“</w:t>
+      </w:r>
+      <w:r>
+        <w:rPr>
+          <w:bCs/>
+          <w:b/>
+        </w:rPr>
+        <w:t xml:space="preserve">…[understory trees] might be more vulnerable to chronic warming stress under relatively mesic conditions</w:t>
+      </w:r>
+      <w:r>
+        <w:rPr>
+          <w:bCs/>
+          <w:b/>
+        </w:rPr>
+        <w:t xml:space="preserve"> </w:t>
+      </w:r>
+      <w:r>
+        <w:rPr>
+          <w:bCs/>
+          <w:b/>
+        </w:rPr>
+        <w:t xml:space="preserve">(Rollinson</w:t>
+      </w:r>
+      <w:r>
+        <w:rPr>
+          <w:bCs/>
+          <w:b/>
+        </w:rPr>
+        <w:t xml:space="preserve"> </w:t>
+      </w:r>
+      <w:r>
+        <w:rPr>
+          <w:iCs/>
+          <w:i/>
+          <w:bCs/>
+          <w:b/>
+        </w:rPr>
+        <w:t xml:space="preserve">et al.</w:t>
+      </w:r>
+      <w:r>
+        <w:rPr>
+          <w:bCs/>
+          <w:b/>
+        </w:rPr>
+        <w:t xml:space="preserve">, 2020)</w:t>
+      </w:r>
+      <w:r>
+        <w:rPr>
+          <w:bCs/>
+          <w:b/>
+        </w:rPr>
+        <w:t xml:space="preserve">”</w:t>
+      </w:r>
+    </w:p>
+    <w:p>
+      <w:pPr>
+        <w:pStyle w:val="BodyText"/>
+      </w:pPr>
+      <w:r>
+        <w:t xml:space="preserve">These are wording issues where the writing can improve:</w:t>
+      </w:r>
+    </w:p>
+    <w:p>
+      <w:pPr>
+        <w:pStyle w:val="BodyText"/>
+      </w:pPr>
+      <w:r>
+        <w:t xml:space="preserve">l.187:</w:t>
+      </w:r>
+      <w:r>
+        <w:t xml:space="preserve"> </w:t>
+      </w:r>
+      <w:r>
+        <w:t xml:space="preserve">‘</w:t>
+      </w:r>
+      <w:r>
+        <w:t xml:space="preserve">but the elevated CO2 quickly dissipates during the day such that differences are negligible for most of the day when photosynthesis is occurring</w:t>
+      </w:r>
+      <w:r>
+        <w:t xml:space="preserve">’</w:t>
+      </w:r>
+      <w:r>
+        <w:t xml:space="preserve">. Please specify</w:t>
+      </w:r>
+      <w:r>
+        <w:t xml:space="preserve"> </w:t>
+      </w:r>
+      <w:r>
+        <w:t xml:space="preserve">‘</w:t>
+      </w:r>
+      <w:r>
+        <w:t xml:space="preserve">CO2 concentration differences</w:t>
+      </w:r>
+      <w:r>
+        <w:t xml:space="preserve">’</w:t>
+      </w:r>
+      <w:r>
+        <w:t xml:space="preserve"> </w:t>
+      </w:r>
+      <w:r>
+        <w:t xml:space="preserve">where it says differences, to increase clarity.</w:t>
+      </w:r>
+    </w:p>
+    <w:p>
+      <w:pPr>
+        <w:pStyle w:val="BodyText"/>
+      </w:pPr>
+      <w:r>
+        <w:rPr>
+          <w:bCs/>
+          <w:b/>
+        </w:rPr>
+        <w:t xml:space="preserve">Revised as suggested.</w:t>
+      </w:r>
+    </w:p>
+    <w:p>
+      <w:pPr>
+        <w:pStyle w:val="BodyText"/>
+      </w:pPr>
+      <w:r>
+        <w:t xml:space="preserve">l.200</w:t>
+      </w:r>
+      <w:r>
+        <w:t xml:space="preserve"> </w:t>
+      </w:r>
+      <w:r>
+        <w:t xml:space="preserve">‘</w:t>
+      </w:r>
+      <w:r>
+        <w:t xml:space="preserve">upper canopy leaves have higher 𝑔𝑏 and associated potential for water and heat loss</w:t>
+      </w:r>
+      <w:r>
+        <w:t xml:space="preserve">’</w:t>
+      </w:r>
+      <w:r>
+        <w:t xml:space="preserve"> </w:t>
+      </w:r>
+      <w:r>
+        <w:t xml:space="preserve">compared to what??? Please clarify.</w:t>
+      </w:r>
+    </w:p>
+    <w:p>
+      <w:pPr>
+        <w:pStyle w:val="BodyText"/>
+      </w:pPr>
+      <w:r>
+        <w:rPr>
+          <w:bCs/>
+          <w:b/>
+        </w:rPr>
+        <w:t xml:space="preserve">Done. The sentence now reads:</w:t>
+      </w:r>
+      <w:r>
+        <w:rPr>
+          <w:bCs/>
+          <w:b/>
+        </w:rPr>
+        <w:t xml:space="preserve"> </w:t>
+      </w:r>
+      <w:r>
+        <w:rPr>
+          <w:bCs/>
+          <w:b/>
+        </w:rPr>
+        <w:t xml:space="preserve">“</w:t>
+      </w:r>
+      <w:r>
+        <w:rPr>
+          <w:bCs/>
+          <w:b/>
+        </w:rPr>
+        <w:t xml:space="preserve">The implication is that upper canopy leaves have higher</w:t>
+      </w:r>
+      <w:r>
+        <w:rPr>
+          <w:bCs/>
+          <w:b/>
+        </w:rPr>
+        <w:t xml:space="preserve"> </w:t>
+      </w:r>
+      <w:r>
+        <w:rPr>
+          <w:iCs/>
+          <w:i/>
+          <w:bCs/>
+          <w:b/>
+        </w:rPr>
+        <w:t xml:space="preserve">g</w:t>
+      </w:r>
+      <w:r>
+        <w:rPr>
+          <w:vertAlign w:val="subscript"/>
+          <w:iCs/>
+          <w:i/>
+          <w:bCs/>
+          <w:b/>
+        </w:rPr>
+        <w:t xml:space="preserve">b</w:t>
+      </w:r>
+      <w:r>
+        <w:rPr>
+          <w:bCs/>
+          <w:b/>
+        </w:rPr>
+        <w:t xml:space="preserve"> </w:t>
+      </w:r>
+      <w:r>
+        <w:rPr>
+          <w:bCs/>
+          <w:b/>
+        </w:rPr>
+        <w:t xml:space="preserve">and associated potential for water and heat loss compared to understory leaves (sections 2, 4.1).</w:t>
+      </w:r>
+      <w:r>
+        <w:rPr>
+          <w:bCs/>
+          <w:b/>
+        </w:rPr>
+        <w:t xml:space="preserve">”</w:t>
+      </w:r>
+    </w:p>
+    <w:p>
+      <w:pPr>
+        <w:pStyle w:val="BodyText"/>
+      </w:pPr>
+      <w:r>
+        <w:t xml:space="preserve">l.256: The statement</w:t>
+      </w:r>
+      <w:r>
+        <w:t xml:space="preserve"> </w:t>
+      </w:r>
+      <w:r>
+        <w:t xml:space="preserve">“</w:t>
+      </w:r>
+      <w:r>
+        <w:t xml:space="preserve">During drought (hot and dry, with higher-than-average solar radiation) …</w:t>
+      </w:r>
+      <w:r>
+        <w:t xml:space="preserve">”</w:t>
+      </w:r>
+      <w:r>
+        <w:t xml:space="preserve"> </w:t>
+      </w:r>
+      <w:r>
+        <w:t xml:space="preserve">is worded in a confusing manner. Meteorological</w:t>
+      </w:r>
+      <w:r>
+        <w:t xml:space="preserve"> </w:t>
+      </w:r>
+      <w:r>
+        <w:t xml:space="preserve">‘</w:t>
+      </w:r>
+      <w:r>
+        <w:t xml:space="preserve">Drought</w:t>
+      </w:r>
+      <w:r>
+        <w:t xml:space="preserve">’</w:t>
+      </w:r>
+      <w:r>
+        <w:t xml:space="preserve"> </w:t>
+      </w:r>
+      <w:r>
+        <w:t xml:space="preserve">is conventionally defined as a prolonged shortage in the supply of water to land or plants, but with no link made to temperature or cloudiness. It is fine if the authors associate drought with high temperatures and high radiation, but the parenthetical should emphasise this association, whereas it could be read to imply a one-for-one relationship which is incorrect.</w:t>
+      </w:r>
+    </w:p>
+    <w:p>
+      <w:pPr>
+        <w:pStyle w:val="BodyText"/>
+      </w:pPr>
+      <w:r>
+        <w:t xml:space="preserve">I suggest revising as</w:t>
+      </w:r>
+      <w:r>
+        <w:t xml:space="preserve"> </w:t>
+      </w:r>
+      <w:r>
+        <w:t xml:space="preserve">‘</w:t>
+      </w:r>
+      <w:r>
+        <w:t xml:space="preserve">associated with conditions that are hot …</w:t>
+      </w:r>
+      <w:r>
+        <w:t xml:space="preserve">’</w:t>
+      </w:r>
+      <w:r>
+        <w:t xml:space="preserve">.</w:t>
+      </w:r>
+    </w:p>
+    <w:p>
+      <w:pPr>
+        <w:pStyle w:val="BodyText"/>
+      </w:pPr>
+      <w:r>
+        <w:rPr>
+          <w:bCs/>
+          <w:b/>
+        </w:rPr>
+        <w:t xml:space="preserve">Revised as suggested.</w:t>
+      </w:r>
+    </w:p>
+    <w:p>
+      <w:pPr>
+        <w:pStyle w:val="BodyText"/>
+      </w:pPr>
+      <w:r>
+        <w:t xml:space="preserve">l.264-265</w:t>
+      </w:r>
+      <w:r>
+        <w:t xml:space="preserve"> </w:t>
+      </w:r>
+      <w:r>
+        <w:t xml:space="preserve">‘</w:t>
+      </w:r>
+      <w:r>
+        <w:t xml:space="preserve">their environment is less conducive to dissipating excess heat compared to upper-canopy leaves.</w:t>
+      </w:r>
+      <w:r>
+        <w:t xml:space="preserve">’</w:t>
+      </w:r>
+      <w:r>
+        <w:t xml:space="preserve"> </w:t>
+      </w:r>
+      <w:r>
+        <w:t xml:space="preserve">What evidence? This is a logical argument and should either be backed with references or labelled as a logical outcome of the conditions they have stated.</w:t>
+      </w:r>
+    </w:p>
+    <w:p>
+      <w:pPr>
+        <w:pStyle w:val="BodyText"/>
+      </w:pPr>
+      <w:r>
+        <w:t xml:space="preserve">l.269 How does lower VPD in the understory inhibit evaporative cooling, if VPD is the major driver for evaporation? I think I understand how this can be counter-intuitive, but the reasoning isn’t explained so it all becomes opaque to the reader. Please explain very briefly.</w:t>
+      </w:r>
+    </w:p>
+    <w:p>
+      <w:pPr>
+        <w:pStyle w:val="BodyText"/>
+      </w:pPr>
+      <w:r>
+        <w:t xml:space="preserve">l.313</w:t>
+      </w:r>
+      <w:r>
+        <w:t xml:space="preserve"> </w:t>
+      </w:r>
+      <w:r>
+        <w:t xml:space="preserve">‘</w:t>
+      </w:r>
+      <w:r>
+        <w:t xml:space="preserve">information from adjacent mature leaves or apical meristems, including a</w:t>
+      </w:r>
+      <w:r>
+        <w:t xml:space="preserve"> </w:t>
+      </w:r>
+      <w:r>
+        <w:t xml:space="preserve">“</w:t>
+      </w:r>
+      <w:r>
+        <w:t xml:space="preserve">memory</w:t>
+      </w:r>
+      <w:r>
+        <w:t xml:space="preserve">”</w:t>
+      </w:r>
+      <w:r>
+        <w:t xml:space="preserve"> </w:t>
+      </w:r>
+      <w:r>
+        <w:t xml:space="preserve">of previous conditions in that location, …</w:t>
+      </w:r>
+      <w:r>
+        <w:t xml:space="preserve">’</w:t>
+      </w:r>
+      <w:r>
+        <w:t xml:space="preserve">. This was not in the previous version that I can see, and I don’t see the basis for inclusion of this statement. As well, use of the term</w:t>
+      </w:r>
+      <w:r>
+        <w:t xml:space="preserve"> </w:t>
+      </w:r>
+      <w:r>
+        <w:t xml:space="preserve">‘</w:t>
+      </w:r>
+      <w:r>
+        <w:t xml:space="preserve">memory</w:t>
+      </w:r>
+      <w:r>
+        <w:t xml:space="preserve">’</w:t>
+      </w:r>
+      <w:r>
+        <w:t xml:space="preserve"> </w:t>
+      </w:r>
+      <w:r>
+        <w:t xml:space="preserve">seems awkward if not entirely wrong (even reading between quotes). Please revise.</w:t>
+      </w:r>
+    </w:p>
+    <w:p>
+      <w:pPr>
+        <w:pStyle w:val="BodyText"/>
+      </w:pPr>
+      <w:r>
+        <w:t xml:space="preserve">l.579</w:t>
+      </w:r>
+      <w:r>
+        <w:t xml:space="preserve"> </w:t>
+      </w:r>
+      <w:r>
+        <w:t xml:space="preserve">‘</w:t>
+      </w:r>
+      <w:r>
+        <w:t xml:space="preserve">implies that high 𝑇𝑎𝑖𝑟 should decrease 𝑔𝑠 of upper canopy leaves more than understory leaves</w:t>
+      </w:r>
+      <w:r>
+        <w:t xml:space="preserve">’</w:t>
+      </w:r>
+      <w:r>
+        <w:t xml:space="preserve">. The authors here are ignoring what they’ve said previously, that high Tair is associated with high VPD (l. 199-200), and that VPD is conclusively a much stronger driver of gs than Tleaf (Leuning 1995, Grossiord). I think the sentence should be corrected and include VPD. I’m not yet aware of a good study that has decoupled VPD and Tleaf to prove that Tleaf intrinsically causes reduction in gs. So the authors cannot conclude this.</w:t>
+      </w:r>
+    </w:p>
+    <w:p>
+      <w:pPr>
+        <w:pStyle w:val="BodyText"/>
+      </w:pPr>
+      <w:r>
+        <w:t xml:space="preserve">l.629</w:t>
+      </w:r>
+      <w:r>
+        <w:t xml:space="preserve"> </w:t>
+      </w:r>
+      <w:r>
+        <w:t xml:space="preserve">‘</w:t>
+      </w:r>
+      <w:r>
+        <w:t xml:space="preserve">we currently lack mechanistic understanding of how and why the temperature sensitivity of respiration varies across the forest vertical profile</w:t>
+      </w:r>
+      <w:r>
+        <w:t xml:space="preserve">’</w:t>
+      </w:r>
+      <w:r>
+        <w:t xml:space="preserve">. Other than that it varies according to the prevailing temperature difference? I think the temperature difference between upper and lower canopy positions, the theme of this review, should be mentioned in regard to this.</w:t>
+      </w:r>
+    </w:p>
+    <w:p>
+      <w:pPr>
+        <w:pStyle w:val="BodyText"/>
+      </w:pPr>
+      <w:r>
+        <w:t xml:space="preserve">l.806-807</w:t>
+      </w:r>
+      <w:r>
+        <w:t xml:space="preserve"> </w:t>
+      </w:r>
+      <w:r>
+        <w:t xml:space="preserve">‘</w:t>
+      </w:r>
+      <w:r>
+        <w:t xml:space="preserve">trees in the understory might be more negatively affected by chronic stress from warming 𝑇𝑎𝑖𝑟</w:t>
+      </w:r>
+      <w:r>
+        <w:t xml:space="preserve">’</w:t>
+      </w:r>
+      <w:r>
+        <w:t xml:space="preserve">. This is based on such very thin evidence, almost no evidence. Nor do I think that the authors are appropriately highlighting a lack of knowledge very well by their speculation (which is not based on data). They are inferring what would happen with climate warming on the basis of historical evidence, highly indirect in Fig. 4B which only shows modelled results, and when there are highly overlapping CI’s. I hardly find it a basis for a strong statement landing in the abstract, especially when it is contradicted by other statements throughout the review.</w:t>
+      </w:r>
+    </w:p>
+    <w:p>
+      <w:pPr>
+        <w:pStyle w:val="BodyText"/>
+      </w:pPr>
+      <w:r>
+        <w:rPr>
+          <w:bCs/>
+          <w:b/>
+        </w:rPr>
+        <w:t xml:space="preserve">We have revised the second half of the paragraph containing this statement as follows:</w:t>
+      </w:r>
+      <w:r>
+        <w:rPr>
+          <w:bCs/>
+          <w:b/>
+        </w:rPr>
+        <w:t xml:space="preserve"> </w:t>
+      </w:r>
+      <w:r>
+        <w:rPr>
+          <w:bCs/>
+          <w:b/>
+        </w:rPr>
+        <w:t xml:space="preserve">“</w:t>
+      </w:r>
+      <w:r>
+        <w:rPr>
+          <w:bCs/>
+          <w:b/>
+        </w:rPr>
+        <w:t xml:space="preserve">In contrast, understory leaves and trees are unlikely to face the same absolute extremes of</w:t>
+      </w:r>
+      <w:r>
+        <w:rPr>
+          <w:bCs/>
+          <w:b/>
+        </w:rPr>
+        <w:t xml:space="preserve"> </w:t>
+      </w:r>
+      <w:r>
+        <w:rPr>
+          <w:iCs/>
+          <w:i/>
+          <w:bCs/>
+          <w:b/>
+        </w:rPr>
+        <w:t xml:space="preserve">T</w:t>
+      </w:r>
+      <w:r>
+        <w:rPr>
+          <w:vertAlign w:val="subscript"/>
+          <w:iCs/>
+          <w:i/>
+          <w:bCs/>
+          <w:b/>
+        </w:rPr>
+        <w:t xml:space="preserve">leaf</w:t>
+      </w:r>
+      <w:r>
+        <w:rPr>
+          <w:bCs/>
+          <w:b/>
+        </w:rPr>
+        <w:t xml:space="preserve">, and protection from thermal stress associated with high direct radiation might allow shaded layers to photosynthesize longer in the day</w:t>
+      </w:r>
+      <w:r>
+        <w:rPr>
+          <w:bCs/>
+          <w:b/>
+        </w:rPr>
+        <w:t xml:space="preserve"> </w:t>
+      </w:r>
+      <w:r>
+        <w:rPr>
+          <w:bCs/>
+          <w:b/>
+        </w:rPr>
+        <w:t xml:space="preserve">(He</w:t>
+      </w:r>
+      <w:r>
+        <w:rPr>
+          <w:bCs/>
+          <w:b/>
+        </w:rPr>
+        <w:t xml:space="preserve"> </w:t>
+      </w:r>
+      <w:r>
+        <w:rPr>
+          <w:iCs/>
+          <w:i/>
+          <w:bCs/>
+          <w:b/>
+        </w:rPr>
+        <w:t xml:space="preserve">et al.</w:t>
+      </w:r>
+      <w:r>
+        <w:rPr>
+          <w:bCs/>
+          <w:b/>
+        </w:rPr>
+        <w:t xml:space="preserve">, 2018; Miller</w:t>
+      </w:r>
+      <w:r>
+        <w:rPr>
+          <w:bCs/>
+          <w:b/>
+        </w:rPr>
+        <w:t xml:space="preserve"> </w:t>
+      </w:r>
+      <w:r>
+        <w:rPr>
+          <w:iCs/>
+          <w:i/>
+          <w:bCs/>
+          <w:b/>
+        </w:rPr>
+        <w:t xml:space="preserve">et al.</w:t>
+      </w:r>
+      <w:r>
+        <w:rPr>
+          <w:bCs/>
+          <w:b/>
+        </w:rPr>
+        <w:t xml:space="preserve">, 2021)</w:t>
+      </w:r>
+      <w:r>
+        <w:rPr>
+          <w:bCs/>
+          <w:b/>
+        </w:rPr>
+        <w:t xml:space="preserve">. However, with</w:t>
+      </w:r>
+      <w:r>
+        <w:rPr>
+          <w:bCs/>
+          <w:b/>
+        </w:rPr>
+        <w:t xml:space="preserve"> </w:t>
+      </w:r>
+      <w:r>
+        <w:rPr>
+          <w:iCs/>
+          <w:i/>
+          <w:bCs/>
+          <w:b/>
+        </w:rPr>
+        <w:t xml:space="preserve">T</w:t>
+      </w:r>
+      <w:r>
+        <w:rPr>
+          <w:vertAlign w:val="subscript"/>
+          <w:iCs/>
+          <w:i/>
+          <w:bCs/>
+          <w:b/>
+        </w:rPr>
+        <w:t xml:space="preserve">air</w:t>
+      </w:r>
+      <w:r>
+        <w:rPr>
+          <w:bCs/>
+          <w:b/>
+        </w:rPr>
+        <w:t xml:space="preserve"> </w:t>
+      </w:r>
+      <w:r>
+        <w:rPr>
+          <w:bCs/>
+          <w:b/>
+        </w:rPr>
+        <w:t xml:space="preserve">more frequently equaling or exceeding photosynthetic optima, occasional exposure to sunflecks coupled with lower capacity to dissipate excess heat may prove disadvantageous. While it is currently difficult to predict whether canopy or understory photosynthesis will be more severely affected by warming (section 4.2), limited tree-ring evidence indicates that unusually hot growing seasons can dramatically reduce the growth of understory trees</w:t>
+      </w:r>
+      <w:r>
+        <w:rPr>
+          <w:bCs/>
+          <w:b/>
+        </w:rPr>
+        <w:t xml:space="preserve"> </w:t>
+      </w:r>
+      <w:r>
+        <w:rPr>
+          <w:bCs/>
+          <w:b/>
+        </w:rPr>
+        <w:t xml:space="preserve">(Rollinson</w:t>
+      </w:r>
+      <w:r>
+        <w:rPr>
+          <w:bCs/>
+          <w:b/>
+        </w:rPr>
+        <w:t xml:space="preserve"> </w:t>
+      </w:r>
+      <w:r>
+        <w:rPr>
+          <w:iCs/>
+          <w:i/>
+          <w:bCs/>
+          <w:b/>
+        </w:rPr>
+        <w:t xml:space="preserve">et al.</w:t>
+      </w:r>
+      <w:r>
+        <w:rPr>
+          <w:bCs/>
+          <w:b/>
+        </w:rPr>
+        <w:t xml:space="preserve">, 2020)</w:t>
+      </w:r>
+      <w:r>
+        <w:rPr>
+          <w:bCs/>
+          <w:b/>
+        </w:rPr>
+        <w:t xml:space="preserve">, and these small trees may be at higher risk of carbon starvation because they have lower NSC reserves</w:t>
+      </w:r>
+      <w:r>
+        <w:rPr>
+          <w:bCs/>
+          <w:b/>
+        </w:rPr>
+        <w:t xml:space="preserve"> </w:t>
+      </w:r>
+      <w:r>
+        <w:rPr>
+          <w:bCs/>
+          <w:b/>
+        </w:rPr>
+        <w:t xml:space="preserve">(Niinemets, 2010)</w:t>
+      </w:r>
+      <w:r>
+        <w:rPr>
+          <w:bCs/>
+          <w:b/>
+        </w:rPr>
+        <w:t xml:space="preserve">. Thus, despite their buffered microclimate, it is possible that understory trees could be more adversely impacted by warming temperatures than their canopy counterparts under some conditions.</w:t>
+      </w:r>
+      <w:r>
+        <w:rPr>
+          <w:bCs/>
+          <w:b/>
+        </w:rPr>
+        <w:t xml:space="preserve">”</w:t>
+      </w:r>
+    </w:p>
+    <w:p>
+      <w:pPr>
+        <w:pStyle w:val="BodyText"/>
+      </w:pPr>
+      <w:r>
+        <w:rPr>
+          <w:bCs/>
+          <w:b/>
+        </w:rPr>
+        <w:t xml:space="preserve">We have modified the abstract sentence to read,</w:t>
+      </w:r>
+      <w:r>
+        <w:rPr>
+          <w:bCs/>
+          <w:b/>
+        </w:rPr>
+        <w:t xml:space="preserve"> </w:t>
+      </w:r>
+      <w:r>
+        <w:rPr>
+          <w:bCs/>
+          <w:b/>
+        </w:rPr>
+        <w:t xml:space="preserve">“</w:t>
+      </w:r>
+      <w:r>
+        <w:rPr>
+          <w:bCs/>
+          <w:b/>
+        </w:rPr>
+        <w:t xml:space="preserve">In contrast, understory trees experience fewer extreme high</w:t>
+      </w:r>
+      <w:r>
+        <w:rPr>
+          <w:bCs/>
+          <w:b/>
+        </w:rPr>
+        <w:t xml:space="preserve"> </w:t>
+      </w:r>
+      <w:r>
+        <w:rPr>
+          <w:iCs/>
+          <w:i/>
+          <w:bCs/>
+          <w:b/>
+        </w:rPr>
+        <w:t xml:space="preserve">T</w:t>
+      </w:r>
+      <w:r>
+        <w:rPr>
+          <w:vertAlign w:val="subscript"/>
+          <w:iCs/>
+          <w:i/>
+          <w:bCs/>
+          <w:b/>
+        </w:rPr>
+        <w:t xml:space="preserve">leaf</w:t>
+      </w:r>
+      <w:r>
+        <w:rPr>
+          <w:bCs/>
+          <w:b/>
+        </w:rPr>
+        <w:t xml:space="preserve">’s but have fewer cooling mechanisms and thus may be strongly impacted by warming under some conditions, particularly when exposed to a harsher microenvironment through canopy disturbance.</w:t>
+      </w:r>
+      <w:r>
+        <w:rPr>
+          <w:bCs/>
+          <w:b/>
+        </w:rPr>
+        <w:t xml:space="preserve">”</w:t>
+      </w:r>
+    </w:p>
+    <w:p>
+      <w:r>
+        <w:br w:type="page"/>
+      </w:r>
+    </w:p>
+    <w:bookmarkEnd w:id="22"/>
+    <w:bookmarkStart w:id="29" w:name="references"/>
+    <w:p>
+      <w:pPr>
+        <w:pStyle w:val="Heading2"/>
+      </w:pPr>
+      <w:r>
+        <w:t xml:space="preserve">References</w:t>
+      </w:r>
+    </w:p>
+    <w:bookmarkStart w:id="28" w:name="refs"/>
+    <w:bookmarkStart w:id="23" w:name="Xc2a35e55d12b67d95fab9e0b591c1ceac72922b"/>
+    <w:p>
+      <w:pPr>
+        <w:pStyle w:val="Bibliography"/>
+      </w:pPr>
+      <w:r>
+        <w:rPr>
+          <w:bCs/>
+          <w:b/>
+          <w:bCs/>
+          <w:b/>
+        </w:rPr>
+        <w:t xml:space="preserve">Anderson-Teixeira KJ</w:t>
+      </w:r>
+      <w:r>
+        <w:rPr>
+          <w:bCs/>
+          <w:b/>
+        </w:rPr>
+        <w:t xml:space="preserve">,</w:t>
+      </w:r>
+      <w:r>
+        <w:rPr>
+          <w:bCs/>
+          <w:b/>
+        </w:rPr>
+        <w:t xml:space="preserve"> </w:t>
+      </w:r>
+      <w:r>
+        <w:rPr>
+          <w:bCs/>
+          <w:b/>
+          <w:bCs/>
+          <w:b/>
+        </w:rPr>
+        <w:t xml:space="preserve">Herrmann V</w:t>
+      </w:r>
+      <w:r>
+        <w:rPr>
+          <w:bCs/>
+          <w:b/>
+        </w:rPr>
+        <w:t xml:space="preserve">,</w:t>
+      </w:r>
+      <w:r>
+        <w:rPr>
+          <w:bCs/>
+          <w:b/>
+        </w:rPr>
+        <w:t xml:space="preserve"> </w:t>
+      </w:r>
+      <w:r>
+        <w:rPr>
+          <w:bCs/>
+          <w:b/>
+          <w:bCs/>
+          <w:b/>
+        </w:rPr>
+        <w:t xml:space="preserve">Rollinson CR</w:t>
+      </w:r>
+      <w:r>
+        <w:rPr>
+          <w:bCs/>
+          <w:b/>
+        </w:rPr>
+        <w:t xml:space="preserve">,</w:t>
+      </w:r>
+      <w:r>
+        <w:rPr>
+          <w:bCs/>
+          <w:b/>
+        </w:rPr>
+        <w:t xml:space="preserve"> </w:t>
+      </w:r>
+      <w:r>
+        <w:rPr>
+          <w:bCs/>
+          <w:b/>
+          <w:bCs/>
+          <w:b/>
+        </w:rPr>
+        <w:t xml:space="preserve">Gonzalez B</w:t>
+      </w:r>
+      <w:r>
+        <w:rPr>
+          <w:bCs/>
+          <w:b/>
+        </w:rPr>
+        <w:t xml:space="preserve">,</w:t>
+      </w:r>
+      <w:r>
+        <w:rPr>
+          <w:bCs/>
+          <w:b/>
+        </w:rPr>
+        <w:t xml:space="preserve"> </w:t>
+      </w:r>
+      <w:r>
+        <w:rPr>
+          <w:bCs/>
+          <w:b/>
+          <w:bCs/>
+          <w:b/>
+        </w:rPr>
+        <w:t xml:space="preserve">Gonzalez-Akre EB</w:t>
+      </w:r>
+      <w:r>
+        <w:rPr>
+          <w:bCs/>
+          <w:b/>
+        </w:rPr>
+        <w:t xml:space="preserve">,</w:t>
+      </w:r>
+      <w:r>
+        <w:rPr>
+          <w:bCs/>
+          <w:b/>
+        </w:rPr>
+        <w:t xml:space="preserve"> </w:t>
+      </w:r>
+      <w:r>
+        <w:rPr>
+          <w:bCs/>
+          <w:b/>
+          <w:bCs/>
+          <w:b/>
+        </w:rPr>
+        <w:t xml:space="preserve">Pederson N</w:t>
+      </w:r>
+      <w:r>
+        <w:rPr>
+          <w:bCs/>
+          <w:b/>
+        </w:rPr>
+        <w:t xml:space="preserve">,</w:t>
+      </w:r>
+      <w:r>
+        <w:rPr>
+          <w:bCs/>
+          <w:b/>
+        </w:rPr>
+        <w:t xml:space="preserve"> </w:t>
+      </w:r>
+      <w:r>
+        <w:rPr>
+          <w:bCs/>
+          <w:b/>
+          <w:bCs/>
+          <w:b/>
+        </w:rPr>
+        <w:t xml:space="preserve">Alexander MR</w:t>
+      </w:r>
+      <w:r>
+        <w:rPr>
+          <w:bCs/>
+          <w:b/>
+        </w:rPr>
+        <w:t xml:space="preserve">,</w:t>
+      </w:r>
+      <w:r>
+        <w:rPr>
+          <w:bCs/>
+          <w:b/>
+        </w:rPr>
+        <w:t xml:space="preserve"> </w:t>
+      </w:r>
+      <w:r>
+        <w:rPr>
+          <w:bCs/>
+          <w:b/>
+          <w:bCs/>
+          <w:b/>
+        </w:rPr>
+        <w:t xml:space="preserve">Allen CD</w:t>
+      </w:r>
+      <w:r>
+        <w:rPr>
+          <w:bCs/>
+          <w:b/>
+        </w:rPr>
+        <w:t xml:space="preserve">,</w:t>
+      </w:r>
+      <w:r>
+        <w:rPr>
+          <w:bCs/>
+          <w:b/>
+        </w:rPr>
+        <w:t xml:space="preserve"> </w:t>
+      </w:r>
+      <w:r>
+        <w:rPr>
+          <w:bCs/>
+          <w:b/>
+          <w:bCs/>
+          <w:b/>
+        </w:rPr>
+        <w:t xml:space="preserve">Alfaro-Sánchez R</w:t>
+      </w:r>
+      <w:r>
+        <w:rPr>
+          <w:bCs/>
+          <w:b/>
+        </w:rPr>
+        <w:t xml:space="preserve">,</w:t>
+      </w:r>
+      <w:r>
+        <w:rPr>
+          <w:bCs/>
+          <w:b/>
+        </w:rPr>
+        <w:t xml:space="preserve"> </w:t>
+      </w:r>
+      <w:r>
+        <w:rPr>
+          <w:bCs/>
+          <w:b/>
+          <w:bCs/>
+          <w:b/>
+        </w:rPr>
+        <w:t xml:space="preserve">Awada T</w:t>
+      </w:r>
+      <w:r>
+        <w:rPr>
+          <w:bCs/>
+          <w:b/>
+        </w:rPr>
+        <w:t xml:space="preserve">,</w:t>
+      </w:r>
+      <w:r>
+        <w:rPr>
+          <w:bCs/>
+          <w:b/>
+        </w:rPr>
+        <w:t xml:space="preserve"> </w:t>
+      </w:r>
+      <w:r>
+        <w:rPr>
+          <w:iCs/>
+          <w:i/>
+          <w:bCs/>
+          <w:b/>
+        </w:rPr>
+        <w:t xml:space="preserve">et al.</w:t>
+      </w:r>
+      <w:r>
+        <w:t xml:space="preserve"> </w:t>
+      </w:r>
+      <w:r>
+        <w:rPr>
+          <w:bCs/>
+          <w:b/>
+        </w:rPr>
+        <w:t xml:space="preserve">2022</w:t>
+      </w:r>
+      <w:r>
+        <w:t xml:space="preserve">. Joint effects of climate, tree size, and year on annual tree growth derived from tree-ring records of ten globally distributed forests.</w:t>
+      </w:r>
+      <w:r>
+        <w:t xml:space="preserve"> </w:t>
+      </w:r>
+      <w:r>
+        <w:rPr>
+          <w:iCs/>
+          <w:i/>
+        </w:rPr>
+        <w:t xml:space="preserve">Global Change Biology</w:t>
+      </w:r>
+      <w:r>
+        <w:t xml:space="preserve"> </w:t>
+      </w:r>
+      <w:r>
+        <w:rPr>
+          <w:bCs/>
+          <w:b/>
+        </w:rPr>
+        <w:t xml:space="preserve">28</w:t>
+      </w:r>
+      <w:r>
+        <w:t xml:space="preserve">: 245–266.</w:t>
+      </w:r>
+    </w:p>
+    <w:bookmarkEnd w:id="23"/>
+    <w:bookmarkStart w:id="24" w:name="ref-heChangesShadowShifting2018a"/>
+    <w:p>
+      <w:pPr>
+        <w:pStyle w:val="Bibliography"/>
+      </w:pPr>
+      <w:r>
+        <w:rPr>
+          <w:bCs/>
+          <w:b/>
+          <w:bCs/>
+          <w:b/>
+        </w:rPr>
+        <w:t xml:space="preserve">He L</w:t>
+      </w:r>
+      <w:r>
+        <w:rPr>
+          <w:bCs/>
+          <w:b/>
+        </w:rPr>
+        <w:t xml:space="preserve">,</w:t>
+      </w:r>
+      <w:r>
+        <w:rPr>
+          <w:bCs/>
+          <w:b/>
+        </w:rPr>
+        <w:t xml:space="preserve"> </w:t>
+      </w:r>
+      <w:r>
+        <w:rPr>
+          <w:bCs/>
+          <w:b/>
+          <w:bCs/>
+          <w:b/>
+        </w:rPr>
+        <w:t xml:space="preserve">Chen JM</w:t>
+      </w:r>
+      <w:r>
+        <w:rPr>
+          <w:bCs/>
+          <w:b/>
+        </w:rPr>
+        <w:t xml:space="preserve">,</w:t>
+      </w:r>
+      <w:r>
+        <w:rPr>
+          <w:bCs/>
+          <w:b/>
+        </w:rPr>
+        <w:t xml:space="preserve"> </w:t>
+      </w:r>
+      <w:r>
+        <w:rPr>
+          <w:bCs/>
+          <w:b/>
+          <w:bCs/>
+          <w:b/>
+        </w:rPr>
+        <w:t xml:space="preserve">Gonsamo A</w:t>
+      </w:r>
+      <w:r>
+        <w:rPr>
+          <w:bCs/>
+          <w:b/>
+        </w:rPr>
+        <w:t xml:space="preserve">,</w:t>
+      </w:r>
+      <w:r>
+        <w:rPr>
+          <w:bCs/>
+          <w:b/>
+        </w:rPr>
+        <w:t xml:space="preserve"> </w:t>
+      </w:r>
+      <w:r>
+        <w:rPr>
+          <w:bCs/>
+          <w:b/>
+          <w:bCs/>
+          <w:b/>
+        </w:rPr>
+        <w:t xml:space="preserve">Luo X</w:t>
+      </w:r>
+      <w:r>
+        <w:rPr>
+          <w:bCs/>
+          <w:b/>
+        </w:rPr>
+        <w:t xml:space="preserve">,</w:t>
+      </w:r>
+      <w:r>
+        <w:rPr>
+          <w:bCs/>
+          <w:b/>
+        </w:rPr>
+        <w:t xml:space="preserve"> </w:t>
+      </w:r>
+      <w:r>
+        <w:rPr>
+          <w:bCs/>
+          <w:b/>
+          <w:bCs/>
+          <w:b/>
+        </w:rPr>
+        <w:t xml:space="preserve">Wang R</w:t>
+      </w:r>
+      <w:r>
+        <w:rPr>
+          <w:bCs/>
+          <w:b/>
+        </w:rPr>
+        <w:t xml:space="preserve">,</w:t>
+      </w:r>
+      <w:r>
+        <w:rPr>
+          <w:bCs/>
+          <w:b/>
+        </w:rPr>
+        <w:t xml:space="preserve"> </w:t>
+      </w:r>
+      <w:r>
+        <w:rPr>
+          <w:bCs/>
+          <w:b/>
+          <w:bCs/>
+          <w:b/>
+        </w:rPr>
+        <w:t xml:space="preserve">Liu Y</w:t>
+      </w:r>
+      <w:r>
+        <w:rPr>
+          <w:bCs/>
+          <w:b/>
+        </w:rPr>
+        <w:t xml:space="preserve">,</w:t>
+      </w:r>
+      <w:r>
+        <w:rPr>
+          <w:bCs/>
+          <w:b/>
+        </w:rPr>
+        <w:t xml:space="preserve"> </w:t>
+      </w:r>
+      <w:r>
+        <w:rPr>
+          <w:bCs/>
+          <w:b/>
+          <w:bCs/>
+          <w:b/>
+        </w:rPr>
+        <w:t xml:space="preserve">Liu R</w:t>
+      </w:r>
+      <w:r>
+        <w:t xml:space="preserve">.</w:t>
+      </w:r>
+      <w:r>
+        <w:t xml:space="preserve"> </w:t>
+      </w:r>
+      <w:r>
+        <w:rPr>
+          <w:bCs/>
+          <w:b/>
+        </w:rPr>
+        <w:t xml:space="preserve">2018</w:t>
+      </w:r>
+      <w:r>
+        <w:t xml:space="preserve">. Changes in the</w:t>
+      </w:r>
+      <w:r>
+        <w:t xml:space="preserve"> </w:t>
+      </w:r>
+      <w:r>
+        <w:t xml:space="preserve">Shadow</w:t>
+      </w:r>
+      <w:r>
+        <w:t xml:space="preserve">:</w:t>
+      </w:r>
+      <w:r>
+        <w:t xml:space="preserve"> </w:t>
+      </w:r>
+      <w:r>
+        <w:t xml:space="preserve">The Shifting Role</w:t>
+      </w:r>
+      <w:r>
+        <w:t xml:space="preserve"> </w:t>
+      </w:r>
+      <w:r>
+        <w:t xml:space="preserve">of</w:t>
+      </w:r>
+      <w:r>
+        <w:t xml:space="preserve"> </w:t>
+      </w:r>
+      <w:r>
+        <w:t xml:space="preserve">Shaded Leaves</w:t>
+      </w:r>
+      <w:r>
+        <w:t xml:space="preserve"> </w:t>
+      </w:r>
+      <w:r>
+        <w:t xml:space="preserve">in</w:t>
+      </w:r>
+      <w:r>
+        <w:t xml:space="preserve"> </w:t>
+      </w:r>
+      <w:r>
+        <w:t xml:space="preserve">Global Carbon</w:t>
+      </w:r>
+      <w:r>
+        <w:t xml:space="preserve"> </w:t>
+      </w:r>
+      <w:r>
+        <w:t xml:space="preserve">and</w:t>
+      </w:r>
+      <w:r>
+        <w:t xml:space="preserve"> </w:t>
+      </w:r>
+      <w:r>
+        <w:t xml:space="preserve">Water Cycles Under Climate Change</w:t>
+      </w:r>
+      <w:r>
+        <w:t xml:space="preserve">.</w:t>
+      </w:r>
+      <w:r>
+        <w:t xml:space="preserve"> </w:t>
+      </w:r>
+      <w:r>
+        <w:rPr>
+          <w:iCs/>
+          <w:i/>
+        </w:rPr>
+        <w:t xml:space="preserve">Geophysical Research Letters</w:t>
+      </w:r>
+      <w:r>
+        <w:t xml:space="preserve"> </w:t>
+      </w:r>
+      <w:r>
+        <w:rPr>
+          <w:bCs/>
+          <w:b/>
+        </w:rPr>
+        <w:t xml:space="preserve">45</w:t>
+      </w:r>
+      <w:r>
+        <w:t xml:space="preserve">: 5052–5061.</w:t>
+      </w:r>
+    </w:p>
+    <w:bookmarkEnd w:id="24"/>
+    <w:bookmarkStart w:id="25" w:name="ref-millerOnlySunlitLeaves2021"/>
+    <w:p>
+      <w:pPr>
+        <w:pStyle w:val="Bibliography"/>
+      </w:pPr>
+      <w:r>
+        <w:rPr>
+          <w:bCs/>
+          <w:b/>
+          <w:bCs/>
+          <w:b/>
+        </w:rPr>
+        <w:t xml:space="preserve">Miller BD</w:t>
+      </w:r>
+      <w:r>
+        <w:rPr>
+          <w:bCs/>
+          <w:b/>
+        </w:rPr>
+        <w:t xml:space="preserve">,</w:t>
+      </w:r>
+      <w:r>
+        <w:rPr>
+          <w:bCs/>
+          <w:b/>
+        </w:rPr>
+        <w:t xml:space="preserve"> </w:t>
+      </w:r>
+      <w:r>
+        <w:rPr>
+          <w:bCs/>
+          <w:b/>
+          <w:bCs/>
+          <w:b/>
+        </w:rPr>
+        <w:t xml:space="preserve">Carter KR</w:t>
+      </w:r>
+      <w:r>
+        <w:rPr>
+          <w:bCs/>
+          <w:b/>
+        </w:rPr>
+        <w:t xml:space="preserve">,</w:t>
+      </w:r>
+      <w:r>
+        <w:rPr>
+          <w:bCs/>
+          <w:b/>
+        </w:rPr>
+        <w:t xml:space="preserve"> </w:t>
+      </w:r>
+      <w:r>
+        <w:rPr>
+          <w:bCs/>
+          <w:b/>
+          <w:bCs/>
+          <w:b/>
+        </w:rPr>
+        <w:t xml:space="preserve">Reed SC</w:t>
+      </w:r>
+      <w:r>
+        <w:rPr>
+          <w:bCs/>
+          <w:b/>
+        </w:rPr>
+        <w:t xml:space="preserve">,</w:t>
+      </w:r>
+      <w:r>
+        <w:rPr>
+          <w:bCs/>
+          <w:b/>
+        </w:rPr>
+        <w:t xml:space="preserve"> </w:t>
+      </w:r>
+      <w:r>
+        <w:rPr>
+          <w:bCs/>
+          <w:b/>
+          <w:bCs/>
+          <w:b/>
+        </w:rPr>
+        <w:t xml:space="preserve">Wood TE</w:t>
+      </w:r>
+      <w:r>
+        <w:rPr>
+          <w:bCs/>
+          <w:b/>
+        </w:rPr>
+        <w:t xml:space="preserve">,</w:t>
+      </w:r>
+      <w:r>
+        <w:rPr>
+          <w:bCs/>
+          <w:b/>
+        </w:rPr>
+        <w:t xml:space="preserve"> </w:t>
+      </w:r>
+      <w:r>
+        <w:rPr>
+          <w:bCs/>
+          <w:b/>
+          <w:bCs/>
+          <w:b/>
+        </w:rPr>
+        <w:t xml:space="preserve">Cavaleri MA</w:t>
+      </w:r>
+      <w:r>
+        <w:t xml:space="preserve">.</w:t>
+      </w:r>
+      <w:r>
+        <w:t xml:space="preserve"> </w:t>
+      </w:r>
+      <w:r>
+        <w:rPr>
+          <w:bCs/>
+          <w:b/>
+        </w:rPr>
+        <w:t xml:space="preserve">2021</w:t>
+      </w:r>
+      <w:r>
+        <w:t xml:space="preserve">. Only sun-lit leaves of the uppermost canopy exceed both air temperature and photosynthetic thermal optima in a wet tropical forest.</w:t>
+      </w:r>
+      <w:r>
+        <w:t xml:space="preserve"> </w:t>
+      </w:r>
+      <w:r>
+        <w:rPr>
+          <w:iCs/>
+          <w:i/>
+        </w:rPr>
+        <w:t xml:space="preserve">Agricultural and Forest Meteorology</w:t>
+      </w:r>
+      <w:r>
+        <w:t xml:space="preserve"> </w:t>
+      </w:r>
+      <w:r>
+        <w:rPr>
+          <w:bCs/>
+          <w:b/>
+        </w:rPr>
+        <w:t xml:space="preserve">301–302</w:t>
+      </w:r>
+      <w:r>
+        <w:t xml:space="preserve">: 108347.</w:t>
+      </w:r>
+    </w:p>
+    <w:bookmarkEnd w:id="25"/>
+    <w:bookmarkStart w:id="26" w:name="ref-niinemetsResponsesForestTrees2010"/>
+    <w:p>
+      <w:pPr>
+        <w:pStyle w:val="Bibliography"/>
+      </w:pPr>
+      <w:r>
+        <w:rPr>
+          <w:bCs/>
+          <w:b/>
+          <w:bCs/>
+          <w:b/>
+        </w:rPr>
+        <w:t xml:space="preserve">Niinemets Ü</w:t>
+      </w:r>
+      <w:r>
+        <w:t xml:space="preserve">.</w:t>
+      </w:r>
+      <w:r>
+        <w:t xml:space="preserve"> </w:t>
+      </w:r>
+      <w:r>
+        <w:rPr>
+          <w:bCs/>
+          <w:b/>
+        </w:rPr>
+        <w:t xml:space="preserve">2010</w:t>
+      </w:r>
+      <w:r>
+        <w:t xml:space="preserve">. Responses of forest trees to single and multiple environmental stresses from seedlings to mature plants:</w:t>
+      </w:r>
+      <w:r>
+        <w:t xml:space="preserve"> </w:t>
+      </w:r>
+      <w:r>
+        <w:t xml:space="preserve">Past</w:t>
+      </w:r>
+      <w:r>
+        <w:t xml:space="preserve"> </w:t>
+      </w:r>
+      <w:r>
+        <w:t xml:space="preserve">stress history, stress interactions, tolerance and acclimation.</w:t>
+      </w:r>
+      <w:r>
+        <w:t xml:space="preserve"> </w:t>
+      </w:r>
+      <w:r>
+        <w:rPr>
+          <w:iCs/>
+          <w:i/>
+        </w:rPr>
+        <w:t xml:space="preserve">Forest Ecology and Management</w:t>
+      </w:r>
+      <w:r>
+        <w:t xml:space="preserve"> </w:t>
+      </w:r>
+      <w:r>
+        <w:rPr>
+          <w:bCs/>
+          <w:b/>
+        </w:rPr>
+        <w:t xml:space="preserve">260</w:t>
+      </w:r>
+      <w:r>
+        <w:t xml:space="preserve">: 1623–1639.</w:t>
+      </w:r>
+    </w:p>
+    <w:bookmarkEnd w:id="26"/>
+    <w:bookmarkStart w:id="27" w:name="X7407d7b0eb22fe71d68b522f479ab18e69f7d08"/>
+    <w:p>
+      <w:pPr>
+        <w:pStyle w:val="Bibliography"/>
+      </w:pPr>
+      <w:r>
+        <w:rPr>
+          <w:bCs/>
+          <w:b/>
+          <w:bCs/>
+          <w:b/>
+        </w:rPr>
+        <w:t xml:space="preserve">Rollinson CR</w:t>
+      </w:r>
+      <w:r>
+        <w:rPr>
+          <w:bCs/>
+          <w:b/>
+        </w:rPr>
+        <w:t xml:space="preserve">,</w:t>
+      </w:r>
+      <w:r>
+        <w:rPr>
+          <w:bCs/>
+          <w:b/>
+        </w:rPr>
+        <w:t xml:space="preserve"> </w:t>
+      </w:r>
+      <w:r>
+        <w:rPr>
+          <w:bCs/>
+          <w:b/>
+          <w:bCs/>
+          <w:b/>
+        </w:rPr>
+        <w:t xml:space="preserve">Alexander MR</w:t>
+      </w:r>
+      <w:r>
+        <w:rPr>
+          <w:bCs/>
+          <w:b/>
+        </w:rPr>
+        <w:t xml:space="preserve">,</w:t>
+      </w:r>
+      <w:r>
+        <w:rPr>
+          <w:bCs/>
+          <w:b/>
+        </w:rPr>
+        <w:t xml:space="preserve"> </w:t>
+      </w:r>
+      <w:r>
+        <w:rPr>
+          <w:bCs/>
+          <w:b/>
+          <w:bCs/>
+          <w:b/>
+        </w:rPr>
+        <w:t xml:space="preserve">Dye AW</w:t>
+      </w:r>
+      <w:r>
+        <w:rPr>
+          <w:bCs/>
+          <w:b/>
+        </w:rPr>
+        <w:t xml:space="preserve">,</w:t>
+      </w:r>
+      <w:r>
+        <w:rPr>
+          <w:bCs/>
+          <w:b/>
+        </w:rPr>
+        <w:t xml:space="preserve"> </w:t>
+      </w:r>
+      <w:r>
+        <w:rPr>
+          <w:bCs/>
+          <w:b/>
+          <w:bCs/>
+          <w:b/>
+        </w:rPr>
+        <w:t xml:space="preserve">Moore DJP</w:t>
+      </w:r>
+      <w:r>
+        <w:rPr>
+          <w:bCs/>
+          <w:b/>
+        </w:rPr>
+        <w:t xml:space="preserve">,</w:t>
+      </w:r>
+      <w:r>
+        <w:rPr>
+          <w:bCs/>
+          <w:b/>
+        </w:rPr>
+        <w:t xml:space="preserve"> </w:t>
+      </w:r>
+      <w:r>
+        <w:rPr>
+          <w:bCs/>
+          <w:b/>
+          <w:bCs/>
+          <w:b/>
+        </w:rPr>
+        <w:t xml:space="preserve">Pederson N</w:t>
+      </w:r>
+      <w:r>
+        <w:rPr>
+          <w:bCs/>
+          <w:b/>
+        </w:rPr>
+        <w:t xml:space="preserve">,</w:t>
+      </w:r>
+      <w:r>
+        <w:rPr>
+          <w:bCs/>
+          <w:b/>
+        </w:rPr>
+        <w:t xml:space="preserve"> </w:t>
+      </w:r>
+      <w:r>
+        <w:rPr>
+          <w:bCs/>
+          <w:b/>
+          <w:bCs/>
+          <w:b/>
+        </w:rPr>
+        <w:t xml:space="preserve">Trouet V</w:t>
+      </w:r>
+      <w:r>
+        <w:t xml:space="preserve">.</w:t>
+      </w:r>
+      <w:r>
+        <w:t xml:space="preserve"> </w:t>
+      </w:r>
+      <w:r>
+        <w:rPr>
+          <w:bCs/>
+          <w:b/>
+        </w:rPr>
+        <w:t xml:space="preserve">2020</w:t>
+      </w:r>
+      <w:r>
+        <w:t xml:space="preserve">. Climate sensitivity of understory trees differs from overstory trees in temperate mesic forests.</w:t>
+      </w:r>
+      <w:r>
+        <w:t xml:space="preserve"> </w:t>
+      </w:r>
+      <w:r>
+        <w:rPr>
+          <w:iCs/>
+          <w:i/>
         </w:rPr>
         <w:t xml:space="preserve">Ecology</w:t>
       </w:r>
@@ -2352,10 +3477,10 @@
         <w:t xml:space="preserve">: e03264.</w:t>
       </w:r>
     </w:p>
-    <w:bookmarkEnd w:id="26"/>
     <w:bookmarkEnd w:id="27"/>
     <w:bookmarkEnd w:id="28"/>
     <w:bookmarkEnd w:id="29"/>
+    <w:bookmarkEnd w:id="30"/>
     <w:sectPr/>
   </w:body>
 </w:document>

</xml_diff>

<commit_message>
remove use of "disproportionately" (R2)
</commit_message>
<xml_diff>
--- a/response-to-reviews.docx
+++ b/response-to-reviews.docx
@@ -121,7 +121,7 @@
         <w:br w:type="page"/>
       </w:r>
     </w:p>
-    <w:bookmarkStart w:id="30" w:name="response-to-reviewers-comments-to-author"/>
+    <w:bookmarkStart w:id="41" w:name="response-to-reviewers-comments-to-author"/>
     <w:p>
       <w:pPr>
         <w:pStyle w:val="Heading1"/>
@@ -130,7 +130,7 @@
         <w:t xml:space="preserve">Response to Reviewer(s)’ Comments to Author:</w:t>
       </w:r>
     </w:p>
-    <w:bookmarkStart w:id="21" w:name="referee-1"/>
+    <w:bookmarkStart w:id="22" w:name="referee-1"/>
     <w:p>
       <w:pPr>
         <w:pStyle w:val="Heading2"/>
@@ -208,53 +208,86 @@
       <w:pPr>
         <w:pStyle w:val="BodyText"/>
       </w:pPr>
+      <w:hyperlink r:id="rId21">
+        <w:r>
+          <w:rPr>
+            <w:rStyle w:val="Hyperlink"/>
+            <w:iCs/>
+            <w:i/>
+          </w:rPr>
+          <w:t xml:space="preserve">https://github.com/EcoClimLab/vertical-thermal-review/issues/121</w:t>
+        </w:r>
+      </w:hyperlink>
+    </w:p>
+    <w:p>
+      <w:pPr>
+        <w:pStyle w:val="BodyText"/>
+      </w:pPr>
+      <w:r>
+        <w:t xml:space="preserve">-l304 Not sure about the structure of the sentence and causality. Gravity and hydraulic pathlength (due to height) could mitigate the effect of light alone ?</w:t>
+      </w:r>
+    </w:p>
+    <w:p>
+      <w:pPr>
+        <w:pStyle w:val="BodyText"/>
+      </w:pPr>
+      <w:r>
+        <w:rPr>
+          <w:bCs/>
+          <w:b/>
+        </w:rPr>
+        <w:t xml:space="preserve">The full sentence reads:</w:t>
+      </w:r>
+      <w:r>
+        <w:rPr>
+          <w:bCs/>
+          <w:b/>
+        </w:rPr>
+        <w:t xml:space="preserve"> </w:t>
+      </w:r>
+      <w:r>
+        <w:rPr>
+          <w:bCs/>
+          <w:b/>
+        </w:rPr>
+        <w:t xml:space="preserve">“</w:t>
+      </w:r>
+      <w:r>
+        <w:rPr>
+          <w:bCs/>
+          <w:b/>
+        </w:rPr>
+        <w:t xml:space="preserve">More recent work has extended the focus from light alone to</w:t>
+      </w:r>
+      <w:r>
+        <w:rPr>
+          <w:bCs/>
+          <w:b/>
+        </w:rPr>
+        <w:t xml:space="preserve"> </w:t>
+      </w:r>
       <w:r>
         <w:rPr>
           <w:iCs/>
           <w:i/>
-        </w:rPr>
-        <w:t xml:space="preserve">Nidhi</w:t>
-      </w:r>
-    </w:p>
-    <w:p>
-      <w:pPr>
-        <w:pStyle w:val="BodyText"/>
-      </w:pPr>
-      <w:r>
-        <w:t xml:space="preserve">-l304 Not sure about the structure of the sentence and causality. Gravity and hydraulic pathlength (due to height) could mitigate the effect of light alone ?</w:t>
-      </w:r>
-    </w:p>
-    <w:p>
-      <w:pPr>
-        <w:pStyle w:val="BodyText"/>
-      </w:pPr>
-      <w:r>
-        <w:rPr>
-          <w:bCs/>
-          <w:b/>
-        </w:rPr>
-        <w:t xml:space="preserve">The full sentence reads:</w:t>
-      </w:r>
-      <w:r>
-        <w:rPr>
-          <w:bCs/>
-          <w:b/>
-        </w:rPr>
-        <w:t xml:space="preserve"> </w:t>
-      </w:r>
-      <w:r>
-        <w:rPr>
-          <w:bCs/>
-          <w:b/>
-        </w:rPr>
-        <w:t xml:space="preserve">“</w:t>
-      </w:r>
-      <w:r>
-        <w:rPr>
-          <w:bCs/>
-          <w:b/>
-        </w:rPr>
-        <w:t xml:space="preserve">More recent work has extended the focus from light alone to</w:t>
+          <w:bCs/>
+          <w:b/>
+        </w:rPr>
+        <w:t xml:space="preserve">height</w:t>
+      </w:r>
+      <w:r>
+        <w:rPr>
+          <w:bCs/>
+          <w:b/>
+        </w:rPr>
+        <w:t xml:space="preserve"> </w:t>
+      </w:r>
+      <w:r>
+        <w:rPr>
+          <w:bCs/>
+          <w:b/>
+        </w:rPr>
+        <w:t xml:space="preserve">in the vertical profile, as</w:t>
       </w:r>
       <w:r>
         <w:rPr>
@@ -270,21 +303,42 @@
           <w:bCs/>
           <w:b/>
         </w:rPr>
-        <w:t xml:space="preserve">height</w:t>
-      </w:r>
-      <w:r>
-        <w:rPr>
-          <w:bCs/>
-          <w:b/>
-        </w:rPr>
-        <w:t xml:space="preserve"> </w:t>
-      </w:r>
-      <w:r>
-        <w:rPr>
-          <w:bCs/>
-          <w:b/>
-        </w:rPr>
-        <w:t xml:space="preserve">in the vertical profile, as</w:t>
+        <w:t xml:space="preserve">the latter</w:t>
+      </w:r>
+      <w:r>
+        <w:rPr>
+          <w:bCs/>
+          <w:b/>
+        </w:rPr>
+        <w:t xml:space="preserve"> </w:t>
+      </w:r>
+      <w:r>
+        <w:rPr>
+          <w:bCs/>
+          <w:b/>
+        </w:rPr>
+        <w:t xml:space="preserve">shapes differences in leaf structure and function that can partially mitigate the effects of gravity and hydraulic pathlength on leaves higher up in the canopy.</w:t>
+      </w:r>
+      <w:r>
+        <w:rPr>
+          <w:bCs/>
+          <w:b/>
+        </w:rPr>
+        <w:t xml:space="preserve">”</w:t>
+      </w:r>
+      <w:r>
+        <w:rPr>
+          <w:bCs/>
+          <w:b/>
+        </w:rPr>
+        <w:t xml:space="preserve"> </w:t>
+      </w:r>
+      <w:r>
+        <w:rPr>
+          <w:bCs/>
+          <w:b/>
+        </w:rPr>
+        <w:t xml:space="preserve">Thus, we’re saying that</w:t>
       </w:r>
       <w:r>
         <w:rPr>
@@ -300,72 +354,41 @@
           <w:bCs/>
           <w:b/>
         </w:rPr>
-        <w:t xml:space="preserve">the latter</w:t>
-      </w:r>
-      <w:r>
-        <w:rPr>
-          <w:bCs/>
-          <w:b/>
-        </w:rPr>
-        <w:t xml:space="preserve"> </w:t>
-      </w:r>
-      <w:r>
-        <w:rPr>
-          <w:bCs/>
-          <w:b/>
-        </w:rPr>
-        <w:t xml:space="preserve">shapes differences in leaf structure and function that can partially mitigate the effects of gravity and hydraulic pathlength on leaves higher up in the canopy.</w:t>
-      </w:r>
-      <w:r>
-        <w:rPr>
-          <w:bCs/>
-          <w:b/>
-        </w:rPr>
-        <w:t xml:space="preserve">”</w:t>
-      </w:r>
-      <w:r>
-        <w:rPr>
-          <w:bCs/>
-          <w:b/>
-        </w:rPr>
-        <w:t xml:space="preserve"> </w:t>
-      </w:r>
-      <w:r>
-        <w:rPr>
-          <w:bCs/>
-          <w:b/>
-        </w:rPr>
-        <w:t xml:space="preserve">Thus, we’re saying that</w:t>
-      </w:r>
-      <w:r>
-        <w:rPr>
-          <w:bCs/>
-          <w:b/>
-        </w:rPr>
-        <w:t xml:space="preserve"> </w:t>
-      </w:r>
+        <w:t xml:space="preserve">height</w:t>
+      </w:r>
+      <w:r>
+        <w:rPr>
+          <w:bCs/>
+          <w:b/>
+        </w:rPr>
+        <w:t xml:space="preserve"> </w:t>
+      </w:r>
+      <w:r>
+        <w:rPr>
+          <w:bCs/>
+          <w:b/>
+        </w:rPr>
+        <w:t xml:space="preserve">shapes differences in leaf traits that caould mitigate effects of gravity and hydraulic pathlength. We believe the sentence to be correct as written.</w:t>
+      </w:r>
+    </w:p>
+    <w:p>
+      <w:pPr>
+        <w:pStyle w:val="BodyText"/>
+      </w:pPr>
+      <w:r>
+        <w:t xml:space="preserve">-Table 2, gb unit, mmol m-2 s-1 ?</w:t>
+      </w:r>
+    </w:p>
+    <w:p>
+      <w:pPr>
+        <w:pStyle w:val="BodyText"/>
+      </w:pPr>
       <w:r>
         <w:rPr>
           <w:iCs/>
           <w:i/>
-          <w:bCs/>
-          <w:b/>
-        </w:rPr>
-        <w:t xml:space="preserve">height</w:t>
-      </w:r>
-      <w:r>
-        <w:rPr>
-          <w:bCs/>
-          <w:b/>
-        </w:rPr>
-        <w:t xml:space="preserve"> </w:t>
-      </w:r>
-      <w:r>
-        <w:rPr>
-          <w:bCs/>
-          <w:b/>
-        </w:rPr>
-        <w:t xml:space="preserve">shapes differences in leaf traits that caould mitigate effects of gravity and hydraulic pathlength. We believe the sentence to be correct as written.</w:t>
+        </w:rPr>
+        <w:t xml:space="preserve">Nidhi</w:t>
       </w:r>
     </w:p>
     <w:p>
@@ -373,7 +396,7 @@
         <w:pStyle w:val="BodyText"/>
       </w:pPr>
       <w:r>
-        <w:t xml:space="preserve">-Table 2, gb unit, mmol m-2 s-1 ?</w:t>
+        <w:t xml:space="preserve">-I found the x axes labels in Fig 4.a difficult to understand, there is maybe a more intuitive way to write them. Note that PET is not defined. °C for the units.</w:t>
       </w:r>
     </w:p>
     <w:p>
@@ -382,10 +405,34 @@
       </w:pPr>
       <w:r>
         <w:rPr>
-          <w:iCs/>
-          <w:i/>
-        </w:rPr>
-        <w:t xml:space="preserve">Nidhi</w:t>
+          <w:bCs/>
+          <w:b/>
+        </w:rPr>
+        <w:t xml:space="preserve">We have fixed the axes labels to list units as °C and updated the caption to define PET and better explain the x-axis labels.</w:t>
+      </w:r>
+    </w:p>
+    <w:bookmarkEnd w:id="22"/>
+    <w:bookmarkStart w:id="23" w:name="referee-2"/>
+    <w:p>
+      <w:pPr>
+        <w:pStyle w:val="Heading2"/>
+      </w:pPr>
+      <w:r>
+        <w:t xml:space="preserve">Referee: 2</w:t>
+      </w:r>
+    </w:p>
+    <w:p>
+      <w:pPr>
+        <w:pStyle w:val="FirstParagraph"/>
+      </w:pPr>
+      <w:r>
+        <w:t xml:space="preserve">Comments to the Author</w:t>
+      </w:r>
+      <w:r>
+        <w:t xml:space="preserve"> </w:t>
+      </w:r>
+      <w:r>
+        <w:t xml:space="preserve">The authors seek to tackle a fairly complex topic in this review article. Whilst the topic of vertical variation in forest canopies is fairly specialised, they have pulled together quite a large body of literature and the review cuts across the fields of micrometeorology, physiology and ecology for forests, and many will want to read and perhaps cite the review.</w:t>
       </w:r>
     </w:p>
     <w:p>
@@ -393,7 +440,11 @@
         <w:pStyle w:val="BodyText"/>
       </w:pPr>
       <w:r>
-        <w:t xml:space="preserve">-I found the x axes labels in Fig 4.a difficult to understand, there is maybe a more intuitive way to write them. Note that PET is not defined. °C for the units.</w:t>
+        <w:rPr>
+          <w:bCs/>
+          <w:b/>
+        </w:rPr>
+        <w:t xml:space="preserve">Thank you.</w:t>
       </w:r>
     </w:p>
     <w:p>
@@ -401,35 +452,7 @@
         <w:pStyle w:val="BodyText"/>
       </w:pPr>
       <w:r>
-        <w:rPr>
-          <w:bCs/>
-          <w:b/>
-        </w:rPr>
-        <w:t xml:space="preserve">We have fixed the axes labels to list units as °C and updated the caption to define PET and better explain the x-axis labels.</w:t>
-      </w:r>
-    </w:p>
-    <w:bookmarkEnd w:id="21"/>
-    <w:bookmarkStart w:id="22" w:name="referee-2"/>
-    <w:p>
-      <w:pPr>
-        <w:pStyle w:val="Heading2"/>
-      </w:pPr>
-      <w:r>
-        <w:t xml:space="preserve">Referee: 2</w:t>
-      </w:r>
-    </w:p>
-    <w:p>
-      <w:pPr>
-        <w:pStyle w:val="FirstParagraph"/>
-      </w:pPr>
-      <w:r>
-        <w:t xml:space="preserve">Comments to the Author</w:t>
-      </w:r>
-      <w:r>
-        <w:t xml:space="preserve"> </w:t>
-      </w:r>
-      <w:r>
-        <w:t xml:space="preserve">The authors seek to tackle a fairly complex topic in this review article. Whilst the topic of vertical variation in forest canopies is fairly specialised, they have pulled together quite a large body of literature and the review cuts across the fields of micrometeorology, physiology and ecology for forests, and many will want to read and perhaps cite the review.</w:t>
+        <w:t xml:space="preserve">The authors have done a good job of addressing the reviewers’ comments from my inspection. This reviewer apologises for needing to raise additional points that were not raised in the previous reviews of the article, but some conceptual aspects and some of the writing are perhaps flawed or require clarification. There are some additions done in the review process that have confused things, or a few aspects that were not picked up in the initial review. The authors and readers both benefit from a clearer picture emerging in this review. There are still a number of places where the authors could improve and one cannot resist letting these past at this point.</w:t>
       </w:r>
     </w:p>
     <w:p>
@@ -441,7 +464,7 @@
           <w:bCs/>
           <w:b/>
         </w:rPr>
-        <w:t xml:space="preserve">Thank you.</w:t>
+        <w:t xml:space="preserve">Thank you for your additional comments.</w:t>
       </w:r>
     </w:p>
     <w:p>
@@ -449,7 +472,76 @@
         <w:pStyle w:val="BodyText"/>
       </w:pPr>
       <w:r>
-        <w:t xml:space="preserve">The authors have done a good job of addressing the reviewers’ comments from my inspection. This reviewer apologises for needing to raise additional points that were not raised in the previous reviews of the article, but some conceptual aspects and some of the writing are perhaps flawed or require clarification. There are some additions done in the review process that have confused things, or a few aspects that were not picked up in the initial review. The authors and readers both benefit from a clearer picture emerging in this review. There are still a number of places where the authors could improve and one cannot resist letting these past at this point.</w:t>
+        <w:t xml:space="preserve">The words</w:t>
+      </w:r>
+      <w:r>
+        <w:t xml:space="preserve"> </w:t>
+      </w:r>
+      <w:r>
+        <w:t xml:space="preserve">‘</w:t>
+      </w:r>
+      <w:r>
+        <w:t xml:space="preserve">disproportionate</w:t>
+      </w:r>
+      <w:r>
+        <w:t xml:space="preserve">’</w:t>
+      </w:r>
+      <w:r>
+        <w:t xml:space="preserve"> </w:t>
+      </w:r>
+      <w:r>
+        <w:t xml:space="preserve">or</w:t>
+      </w:r>
+      <w:r>
+        <w:t xml:space="preserve"> </w:t>
+      </w:r>
+      <w:r>
+        <w:t xml:space="preserve">‘</w:t>
+      </w:r>
+      <w:r>
+        <w:t xml:space="preserve">disproportionately</w:t>
+      </w:r>
+      <w:r>
+        <w:t xml:space="preserve">’</w:t>
+      </w:r>
+      <w:r>
+        <w:t xml:space="preserve"> </w:t>
+      </w:r>
+      <w:r>
+        <w:t xml:space="preserve">are used l. 33, 35, 504, 648, 814, 838. For instance, l. 35</w:t>
+      </w:r>
+      <w:r>
+        <w:t xml:space="preserve"> </w:t>
+      </w:r>
+      <w:r>
+        <w:t xml:space="preserve">‘</w:t>
+      </w:r>
+      <w:r>
+        <w:t xml:space="preserve">disproportionately impacted under hot, humid conditions</w:t>
+      </w:r>
+      <w:r>
+        <w:t xml:space="preserve">’</w:t>
+      </w:r>
+      <w:r>
+        <w:t xml:space="preserve">: disproportionate to what? The implication is disproportionate to canopy trees, but there is almost no evidence of this. The authors need to be clear what the comparative is in each case that a form of</w:t>
+      </w:r>
+      <w:r>
+        <w:t xml:space="preserve"> </w:t>
+      </w:r>
+      <w:r>
+        <w:t xml:space="preserve">‘</w:t>
+      </w:r>
+      <w:r>
+        <w:t xml:space="preserve">disproportionate</w:t>
+      </w:r>
+      <w:r>
+        <w:t xml:space="preserve">’</w:t>
+      </w:r>
+      <w:r>
+        <w:t xml:space="preserve"> </w:t>
+      </w:r>
+      <w:r>
+        <w:t xml:space="preserve">is used, especially in their abstract.</w:t>
       </w:r>
     </w:p>
     <w:p>
@@ -461,7 +553,7 @@
           <w:bCs/>
           <w:b/>
         </w:rPr>
-        <w:t xml:space="preserve">Thank you for your additional comments.</w:t>
+        <w:t xml:space="preserve">We have modified these statements as follows:</w:t>
       </w:r>
     </w:p>
     <w:p>
@@ -469,112 +561,11 @@
         <w:pStyle w:val="BodyText"/>
       </w:pPr>
       <w:r>
-        <w:t xml:space="preserve">The words</w:t>
-      </w:r>
-      <w:r>
-        <w:t xml:space="preserve"> </w:t>
-      </w:r>
-      <w:r>
-        <w:t xml:space="preserve">‘</w:t>
-      </w:r>
-      <w:r>
-        <w:t xml:space="preserve">disproportionate</w:t>
-      </w:r>
-      <w:r>
-        <w:t xml:space="preserve">’</w:t>
-      </w:r>
-      <w:r>
-        <w:t xml:space="preserve"> </w:t>
-      </w:r>
-      <w:r>
-        <w:t xml:space="preserve">or</w:t>
-      </w:r>
-      <w:r>
-        <w:t xml:space="preserve"> </w:t>
-      </w:r>
-      <w:r>
-        <w:t xml:space="preserve">‘</w:t>
-      </w:r>
-      <w:r>
-        <w:t xml:space="preserve">disproportionately</w:t>
-      </w:r>
-      <w:r>
-        <w:t xml:space="preserve">’</w:t>
-      </w:r>
-      <w:r>
-        <w:t xml:space="preserve"> </w:t>
-      </w:r>
-      <w:r>
-        <w:t xml:space="preserve">are used l. 33, 35, 504, 648, 814, 838. For instance, l. 35</w:t>
-      </w:r>
-      <w:r>
-        <w:t xml:space="preserve"> </w:t>
-      </w:r>
-      <w:r>
-        <w:t xml:space="preserve">‘</w:t>
-      </w:r>
-      <w:r>
-        <w:t xml:space="preserve">disproportionately impacted under hot, humid conditions</w:t>
-      </w:r>
-      <w:r>
-        <w:t xml:space="preserve">’</w:t>
-      </w:r>
-      <w:r>
-        <w:t xml:space="preserve">: disproportionate to what? The implication is disproportionate to canopy trees, but there is almost no evidence of this. The authors need to be clear what the comparative is in each case that a form of</w:t>
-      </w:r>
-      <w:r>
-        <w:t xml:space="preserve"> </w:t>
-      </w:r>
-      <w:r>
-        <w:t xml:space="preserve">‘</w:t>
-      </w:r>
-      <w:r>
-        <w:t xml:space="preserve">disproportionate</w:t>
-      </w:r>
-      <w:r>
-        <w:t xml:space="preserve">’</w:t>
-      </w:r>
-      <w:r>
-        <w:t xml:space="preserve"> </w:t>
-      </w:r>
-      <w:r>
-        <w:t xml:space="preserve">is used, especially in their abstract.</w:t>
-      </w:r>
-    </w:p>
-    <w:p>
-      <w:pPr>
-        <w:pStyle w:val="BodyText"/>
-      </w:pPr>
-      <w:r>
-        <w:rPr>
-          <w:bCs/>
-          <w:b/>
-        </w:rPr>
-        <w:t xml:space="preserve">We have modified these statements as follows:</w:t>
-      </w:r>
-    </w:p>
-    <w:p>
-      <w:pPr>
-        <w:pStyle w:val="BodyText"/>
-      </w:pPr>
-      <w:r>
-        <w:rPr>
-          <w:bCs/>
-          <w:b/>
-        </w:rPr>
-        <w:t xml:space="preserve">l.33 - …</w:t>
-      </w:r>
-    </w:p>
-    <w:p>
-      <w:pPr>
-        <w:pStyle w:val="BodyText"/>
-      </w:pPr>
-      <w:r>
-        <w:rPr>
-          <w:bCs/>
-          <w:b/>
-        </w:rPr>
-        <w:t xml:space="preserve">l.35 -</w:t>
+        <w:rPr>
+          <w:bCs/>
+          <w:b/>
+        </w:rPr>
+        <w:t xml:space="preserve">l.33 -</w:t>
       </w:r>
       <w:r>
         <w:rPr>
@@ -595,7 +586,7 @@
           <w:bCs/>
           <w:b/>
         </w:rPr>
-        <w:t xml:space="preserve">In contrast, understory trees experience fewer extreme high</w:t>
+        <w:t xml:space="preserve">Scaling from leaves to trees, canopy trees have higher absolute metabolic capacity and growth, yet are more vulnerable to drought and damaging</w:t>
       </w:r>
       <w:r>
         <w:rPr>
@@ -628,6 +619,86 @@
           <w:bCs/>
           <w:b/>
         </w:rPr>
+        <w:t xml:space="preserve"> </w:t>
+      </w:r>
+      <w:r>
+        <w:rPr>
+          <w:bCs/>
+          <w:b/>
+        </w:rPr>
+        <w:t xml:space="preserve">than their smaller counterparts, particularly under climate change.</w:t>
+      </w:r>
+      <w:r>
+        <w:rPr>
+          <w:bCs/>
+          <w:b/>
+        </w:rPr>
+        <w:t xml:space="preserve">”</w:t>
+      </w:r>
+    </w:p>
+    <w:p>
+      <w:pPr>
+        <w:pStyle w:val="BodyText"/>
+      </w:pPr>
+      <w:r>
+        <w:rPr>
+          <w:bCs/>
+          <w:b/>
+        </w:rPr>
+        <w:t xml:space="preserve">l.35 -</w:t>
+      </w:r>
+      <w:r>
+        <w:rPr>
+          <w:bCs/>
+          <w:b/>
+        </w:rPr>
+        <w:t xml:space="preserve"> </w:t>
+      </w:r>
+      <w:r>
+        <w:rPr>
+          <w:bCs/>
+          <w:b/>
+        </w:rPr>
+        <w:t xml:space="preserve">“</w:t>
+      </w:r>
+      <w:r>
+        <w:rPr>
+          <w:bCs/>
+          <w:b/>
+        </w:rPr>
+        <w:t xml:space="preserve">In contrast, understory trees experience fewer extreme high</w:t>
+      </w:r>
+      <w:r>
+        <w:rPr>
+          <w:bCs/>
+          <w:b/>
+        </w:rPr>
+        <w:t xml:space="preserve"> </w:t>
+      </w:r>
+      <w:r>
+        <w:rPr>
+          <w:iCs/>
+          <w:i/>
+          <w:bCs/>
+          <w:b/>
+        </w:rPr>
+        <w:t xml:space="preserve">T</w:t>
+      </w:r>
+      <w:r>
+        <w:rPr>
+          <w:vertAlign w:val="subscript"/>
+          <w:iCs/>
+          <w:i/>
+          <w:bCs/>
+          <w:b/>
+        </w:rPr>
+        <w:t xml:space="preserve">leaf</w:t>
+      </w:r>
+      <w:r>
+        <w:rPr>
+          <w:bCs/>
+          <w:b/>
+        </w:rPr>
         <w:t xml:space="preserve">’s but have fewer cooling mechanisms and thus may be strongly impacted by warming under some conditions, particularly when exposed to a harsher microenvironment through canopy disturbance.</w:t>
       </w:r>
       <w:r>
@@ -647,7 +718,56 @@
           <w:bCs/>
           <w:b/>
         </w:rPr>
-        <w:t xml:space="preserve">l.504 - …</w:t>
+        <w:t xml:space="preserve">l.504 -</w:t>
+      </w:r>
+      <w:r>
+        <w:rPr>
+          <w:bCs/>
+          <w:b/>
+        </w:rPr>
+        <w:t xml:space="preserve"> </w:t>
+      </w:r>
+      <w:r>
+        <w:rPr>
+          <w:bCs/>
+          <w:b/>
+        </w:rPr>
+        <w:t xml:space="preserve">“</w:t>
+      </w:r>
+      <w:r>
+        <w:rPr>
+          <w:bCs/>
+          <w:b/>
+        </w:rPr>
+        <w:t xml:space="preserve">Early leaf-out gives saplings and seedlings a window for high photosynthesis before they are shaded by canopy leaves– contributing the majority of annual carbon fixation for some seedlings – before canopy foliage and reduces light availability</w:t>
+      </w:r>
+      <w:r>
+        <w:rPr>
+          <w:bCs/>
+          <w:b/>
+        </w:rPr>
+        <w:t xml:space="preserve"> </w:t>
+      </w:r>
+      <w:r>
+        <w:rPr>
+          <w:bCs/>
+          <w:b/>
+        </w:rPr>
+        <w:t xml:space="preserve">(Augspurger &amp; Bartlett, 2003; Lee &amp; Ibáñez, 2021)</w:t>
+      </w:r>
+      <w:r>
+        <w:rPr>
+          <w:bCs/>
+          <w:b/>
+        </w:rPr>
+        <w:t xml:space="preserve">.</w:t>
+      </w:r>
+      <w:r>
+        <w:rPr>
+          <w:bCs/>
+          <w:b/>
+        </w:rPr>
+        <w:t xml:space="preserve">”</w:t>
       </w:r>
     </w:p>
     <w:p>
@@ -659,7 +779,130 @@
           <w:bCs/>
           <w:b/>
         </w:rPr>
-        <w:t xml:space="preserve">l.648 - …</w:t>
+        <w:t xml:space="preserve">l.648 -</w:t>
+      </w:r>
+      <w:r>
+        <w:rPr>
+          <w:bCs/>
+          <w:b/>
+        </w:rPr>
+        <w:t xml:space="preserve"> </w:t>
+      </w:r>
+      <w:r>
+        <w:rPr>
+          <w:bCs/>
+          <w:b/>
+        </w:rPr>
+        <w:t xml:space="preserve">“</w:t>
+      </w:r>
+      <w:r>
+        <w:rPr>
+          <w:bCs/>
+          <w:b/>
+        </w:rPr>
+        <w:t xml:space="preserve">Among these, the best-studied process is aboveground woody growth, which consumes only a modest fraction of total photosynthate</w:t>
+      </w:r>
+      <w:r>
+        <w:rPr>
+          <w:bCs/>
+          <w:b/>
+        </w:rPr>
+        <w:t xml:space="preserve"> </w:t>
+      </w:r>
+      <w:r>
+        <w:rPr>
+          <w:bCs/>
+          <w:b/>
+        </w:rPr>
+        <w:t xml:space="preserve">(~1/6 on the ecosystem level, Anderson-Teixeira</w:t>
+      </w:r>
+      <w:r>
+        <w:rPr>
+          <w:bCs/>
+          <w:b/>
+        </w:rPr>
+        <w:t xml:space="preserve"> </w:t>
+      </w:r>
+      <w:r>
+        <w:rPr>
+          <w:iCs/>
+          <w:i/>
+          <w:bCs/>
+          <w:b/>
+        </w:rPr>
+        <w:t xml:space="preserve">et al.</w:t>
+      </w:r>
+      <w:r>
+        <w:rPr>
+          <w:bCs/>
+          <w:b/>
+        </w:rPr>
+        <w:t xml:space="preserve">, 2021)</w:t>
+      </w:r>
+      <w:r>
+        <w:rPr>
+          <w:bCs/>
+          <w:b/>
+        </w:rPr>
+        <w:t xml:space="preserve"> </w:t>
+      </w:r>
+      <w:r>
+        <w:rPr>
+          <w:bCs/>
+          <w:b/>
+        </w:rPr>
+        <w:t xml:space="preserve">but, is critically important to long-term forest dynamics and carbon cycling because woody tissues have a long residence time in the ecosystem</w:t>
+      </w:r>
+      <w:r>
+        <w:rPr>
+          <w:bCs/>
+          <w:b/>
+        </w:rPr>
+        <w:t xml:space="preserve"> </w:t>
+      </w:r>
+      <w:r>
+        <w:rPr>
+          <w:bCs/>
+          <w:b/>
+        </w:rPr>
+        <w:t xml:space="preserve">(Russell</w:t>
+      </w:r>
+      <w:r>
+        <w:rPr>
+          <w:bCs/>
+          <w:b/>
+        </w:rPr>
+        <w:t xml:space="preserve"> </w:t>
+      </w:r>
+      <w:r>
+        <w:rPr>
+          <w:iCs/>
+          <w:i/>
+          <w:bCs/>
+          <w:b/>
+        </w:rPr>
+        <w:t xml:space="preserve">et al.</w:t>
+      </w:r>
+      <w:r>
+        <w:rPr>
+          <w:bCs/>
+          <w:b/>
+        </w:rPr>
+        <w:t xml:space="preserve">, 2014)</w:t>
+      </w:r>
+      <w:r>
+        <w:rPr>
+          <w:bCs/>
+          <w:b/>
+        </w:rPr>
+        <w:t xml:space="preserve">.</w:t>
+      </w:r>
+      <w:r>
+        <w:rPr>
+          <w:bCs/>
+          <w:b/>
+        </w:rPr>
+        <w:t xml:space="preserve">”</w:t>
       </w:r>
     </w:p>
     <w:p>
@@ -671,7 +914,128 @@
           <w:bCs/>
           <w:b/>
         </w:rPr>
-        <w:t xml:space="preserve">l.814 - …</w:t>
+        <w:t xml:space="preserve">l.814 -</w:t>
+      </w:r>
+      <w:r>
+        <w:rPr>
+          <w:bCs/>
+          <w:b/>
+        </w:rPr>
+        <w:t xml:space="preserve"> </w:t>
+      </w:r>
+      <w:r>
+        <w:rPr>
+          <w:bCs/>
+          <w:b/>
+        </w:rPr>
+        <w:t xml:space="preserve">“</w:t>
+      </w:r>
+      <w:r>
+        <w:rPr>
+          <w:bCs/>
+          <w:b/>
+        </w:rPr>
+        <w:t xml:space="preserve">Large trees are also the most vulnerable to other climate-related disturbances</w:t>
+      </w:r>
+      <w:r>
+        <w:rPr>
+          <w:bCs/>
+          <w:b/>
+        </w:rPr>
+        <w:t xml:space="preserve"> </w:t>
+      </w:r>
+      <w:r>
+        <w:rPr>
+          <w:bCs/>
+          <w:b/>
+        </w:rPr>
+        <w:t xml:space="preserve">(e.g., wind, lighting, Gora &amp; Esquivel-Muelbert, 2021)</w:t>
+      </w:r>
+      <w:r>
+        <w:rPr>
+          <w:bCs/>
+          <w:b/>
+        </w:rPr>
+        <w:t xml:space="preserve"> </w:t>
+      </w:r>
+      <w:r>
+        <w:rPr>
+          <w:bCs/>
+          <w:b/>
+        </w:rPr>
+        <w:t xml:space="preserve">that are expected to intensify with climate change</w:t>
+      </w:r>
+      <w:r>
+        <w:rPr>
+          <w:bCs/>
+          <w:b/>
+        </w:rPr>
+        <w:t xml:space="preserve"> </w:t>
+      </w:r>
+      <w:r>
+        <w:rPr>
+          <w:bCs/>
+          <w:b/>
+        </w:rPr>
+        <w:t xml:space="preserve">(IPCC, 2021)</w:t>
+      </w:r>
+      <w:r>
+        <w:rPr>
+          <w:bCs/>
+          <w:b/>
+        </w:rPr>
+        <w:t xml:space="preserve">, and they are also targeted by selective logging</w:t>
+      </w:r>
+      <w:r>
+        <w:rPr>
+          <w:bCs/>
+          <w:b/>
+        </w:rPr>
+        <w:t xml:space="preserve"> </w:t>
+      </w:r>
+      <w:r>
+        <w:rPr>
+          <w:bCs/>
+          <w:b/>
+        </w:rPr>
+        <w:t xml:space="preserve">(Miller</w:t>
+      </w:r>
+      <w:r>
+        <w:rPr>
+          <w:bCs/>
+          <w:b/>
+        </w:rPr>
+        <w:t xml:space="preserve"> </w:t>
+      </w:r>
+      <w:r>
+        <w:rPr>
+          <w:iCs/>
+          <w:i/>
+          <w:bCs/>
+          <w:b/>
+        </w:rPr>
+        <w:t xml:space="preserve">et al.</w:t>
+      </w:r>
+      <w:r>
+        <w:rPr>
+          <w:bCs/>
+          <w:b/>
+        </w:rPr>
+        <w:t xml:space="preserve">, 2011)</w:t>
+      </w:r>
+      <w:r>
+        <w:rPr>
+          <w:bCs/>
+          <w:b/>
+        </w:rPr>
+        <w:t xml:space="preserve">.</w:t>
+      </w:r>
+      <w:r>
+        <w:rPr>
+          <w:bCs/>
+          <w:b/>
+        </w:rPr>
+        <w:t xml:space="preserve">”</w:t>
       </w:r>
     </w:p>
     <w:p>
@@ -683,7 +1047,125 @@
           <w:bCs/>
           <w:b/>
         </w:rPr>
-        <w:t xml:space="preserve">l.838 - …</w:t>
+        <w:t xml:space="preserve">l.838 -</w:t>
+      </w:r>
+      <w:r>
+        <w:rPr>
+          <w:bCs/>
+          <w:b/>
+        </w:rPr>
+        <w:t xml:space="preserve"> </w:t>
+      </w:r>
+      <w:r>
+        <w:rPr>
+          <w:bCs/>
+          <w:b/>
+        </w:rPr>
+        <w:t xml:space="preserve">“</w:t>
+      </w:r>
+      <w:r>
+        <w:rPr>
+          <w:bCs/>
+          <w:b/>
+        </w:rPr>
+        <w:t xml:space="preserve">In the understory, warming reduces the abundance of less thermally-adapted plant species, causing thermophilization of the plant community</w:t>
+      </w:r>
+      <w:r>
+        <w:rPr>
+          <w:bCs/>
+          <w:b/>
+        </w:rPr>
+        <w:t xml:space="preserve"> </w:t>
+      </w:r>
+      <w:r>
+        <w:rPr>
+          <w:bCs/>
+          <w:b/>
+        </w:rPr>
+        <w:t xml:space="preserve">(Duque</w:t>
+      </w:r>
+      <w:r>
+        <w:rPr>
+          <w:bCs/>
+          <w:b/>
+        </w:rPr>
+        <w:t xml:space="preserve"> </w:t>
+      </w:r>
+      <w:r>
+        <w:rPr>
+          <w:iCs/>
+          <w:i/>
+          <w:bCs/>
+          <w:b/>
+        </w:rPr>
+        <w:t xml:space="preserve">et al.</w:t>
+      </w:r>
+      <w:r>
+        <w:rPr>
+          <w:bCs/>
+          <w:b/>
+        </w:rPr>
+        <w:t xml:space="preserve">, 2015; Greiser</w:t>
+      </w:r>
+      <w:r>
+        <w:rPr>
+          <w:bCs/>
+          <w:b/>
+        </w:rPr>
+        <w:t xml:space="preserve"> </w:t>
+      </w:r>
+      <w:r>
+        <w:rPr>
+          <w:iCs/>
+          <w:i/>
+          <w:bCs/>
+          <w:b/>
+        </w:rPr>
+        <w:t xml:space="preserve">et al.</w:t>
+      </w:r>
+      <w:r>
+        <w:rPr>
+          <w:bCs/>
+          <w:b/>
+        </w:rPr>
+        <w:t xml:space="preserve">, 2019; Zellweger</w:t>
+      </w:r>
+      <w:r>
+        <w:rPr>
+          <w:bCs/>
+          <w:b/>
+        </w:rPr>
+        <w:t xml:space="preserve"> </w:t>
+      </w:r>
+      <w:r>
+        <w:rPr>
+          <w:iCs/>
+          <w:i/>
+          <w:bCs/>
+          <w:b/>
+        </w:rPr>
+        <w:t xml:space="preserve">et al.</w:t>
+      </w:r>
+      <w:r>
+        <w:rPr>
+          <w:bCs/>
+          <w:b/>
+        </w:rPr>
+        <w:t xml:space="preserve">, 2020)</w:t>
+      </w:r>
+      <w:r>
+        <w:rPr>
+          <w:bCs/>
+          <w:b/>
+        </w:rPr>
+        <w:t xml:space="preserve">.</w:t>
+      </w:r>
+      <w:r>
+        <w:rPr>
+          <w:bCs/>
+          <w:b/>
+        </w:rPr>
+        <w:t xml:space="preserve">”</w:t>
       </w:r>
     </w:p>
     <w:p>
@@ -2100,6 +2582,18 @@
         <w:pStyle w:val="BodyText"/>
       </w:pPr>
       <w:r>
+        <w:rPr>
+          <w:iCs/>
+          <w:i/>
+        </w:rPr>
+        <w:t xml:space="preserve">response required</w:t>
+      </w:r>
+    </w:p>
+    <w:p>
+      <w:pPr>
+        <w:pStyle w:val="BodyText"/>
+      </w:pPr>
+      <w:r>
         <w:t xml:space="preserve">l.269 How does lower VPD in the understory inhibit evaporative cooling, if VPD is the major driver for evaporation? I think I understand how this can be counter-intuitive, but the reasoning isn’t explained so it all becomes opaque to the reader. Please explain very briefly.</w:t>
       </w:r>
     </w:p>
@@ -2108,6 +2602,18 @@
         <w:pStyle w:val="BodyText"/>
       </w:pPr>
       <w:r>
+        <w:rPr>
+          <w:iCs/>
+          <w:i/>
+        </w:rPr>
+        <w:t xml:space="preserve">response required</w:t>
+      </w:r>
+    </w:p>
+    <w:p>
+      <w:pPr>
+        <w:pStyle w:val="BodyText"/>
+      </w:pPr>
+      <w:r>
         <w:t xml:space="preserve">l.313</w:t>
       </w:r>
       <w:r>
@@ -2167,6 +2673,18 @@
         <w:pStyle w:val="BodyText"/>
       </w:pPr>
       <w:r>
+        <w:rPr>
+          <w:iCs/>
+          <w:i/>
+        </w:rPr>
+        <w:t xml:space="preserve">response required</w:t>
+      </w:r>
+    </w:p>
+    <w:p>
+      <w:pPr>
+        <w:pStyle w:val="BodyText"/>
+      </w:pPr>
+      <w:r>
         <w:t xml:space="preserve">l.579</w:t>
       </w:r>
       <w:r>
@@ -2190,6 +2708,18 @@
         <w:pStyle w:val="BodyText"/>
       </w:pPr>
       <w:r>
+        <w:rPr>
+          <w:iCs/>
+          <w:i/>
+        </w:rPr>
+        <w:t xml:space="preserve">response required</w:t>
+      </w:r>
+    </w:p>
+    <w:p>
+      <w:pPr>
+        <w:pStyle w:val="BodyText"/>
+      </w:pPr>
+      <w:r>
         <w:t xml:space="preserve">l.629</w:t>
       </w:r>
       <w:r>
@@ -2206,6 +2736,18 @@
       </w:r>
       <w:r>
         <w:t xml:space="preserve">. Other than that it varies according to the prevailing temperature difference? I think the temperature difference between upper and lower canopy positions, the theme of this review, should be mentioned in regard to this.</w:t>
+      </w:r>
+    </w:p>
+    <w:p>
+      <w:pPr>
+        <w:pStyle w:val="BodyText"/>
+      </w:pPr>
+      <w:r>
+        <w:rPr>
+          <w:iCs/>
+          <w:i/>
+        </w:rPr>
+        <w:t xml:space="preserve">response required</w:t>
       </w:r>
     </w:p>
     <w:p>
@@ -2554,8 +3096,8 @@
         <w:br w:type="page"/>
       </w:r>
     </w:p>
-    <w:bookmarkEnd w:id="22"/>
-    <w:bookmarkStart w:id="29" w:name="references"/>
+    <w:bookmarkEnd w:id="23"/>
+    <w:bookmarkStart w:id="40" w:name="references"/>
     <w:p>
       <w:pPr>
         <w:pStyle w:val="Heading2"/>
@@ -2564,8 +3106,8 @@
         <w:t xml:space="preserve">References</w:t>
       </w:r>
     </w:p>
-    <w:bookmarkStart w:id="28" w:name="refs"/>
-    <w:bookmarkStart w:id="23" w:name="Xc2a35e55d12b67d95fab9e0b591c1ceac72922b"/>
+    <w:bookmarkStart w:id="39" w:name="refs"/>
+    <w:bookmarkStart w:id="24" w:name="X3b47a25d54fafe7eb76d413aea79e4e6d4dc20c"/>
     <w:p>
       <w:pPr>
         <w:pStyle w:val="Bibliography"/>
@@ -2623,7 +3165,7 @@
           <w:bCs/>
           <w:b/>
         </w:rPr>
-        <w:t xml:space="preserve">Rollinson CR</w:t>
+        <w:t xml:space="preserve">Banbury Morgan R</w:t>
       </w:r>
       <w:r>
         <w:rPr>
@@ -2646,7 +3188,7 @@
           <w:bCs/>
           <w:b/>
         </w:rPr>
-        <w:t xml:space="preserve">Gonzalez B</w:t>
+        <w:t xml:space="preserve">Bond-Lamberty B</w:t>
       </w:r>
       <w:r>
         <w:rPr>
@@ -2669,7 +3211,7 @@
           <w:bCs/>
           <w:b/>
         </w:rPr>
-        <w:t xml:space="preserve">Gonzalez-Akre EB</w:t>
+        <w:t xml:space="preserve">Cook-Patton SC</w:t>
       </w:r>
       <w:r>
         <w:rPr>
@@ -2692,7 +3234,7 @@
           <w:bCs/>
           <w:b/>
         </w:rPr>
-        <w:t xml:space="preserve">Pederson N</w:t>
+        <w:t xml:space="preserve">Ferson AE</w:t>
       </w:r>
       <w:r>
         <w:rPr>
@@ -2715,7 +3257,7 @@
           <w:bCs/>
           <w:b/>
         </w:rPr>
-        <w:t xml:space="preserve">Alexander MR</w:t>
+        <w:t xml:space="preserve">Muller-Landau HC</w:t>
       </w:r>
       <w:r>
         <w:rPr>
@@ -2738,336 +3280,305 @@
           <w:bCs/>
           <w:b/>
         </w:rPr>
-        <w:t xml:space="preserve">Allen CD</w:t>
-      </w:r>
-      <w:r>
-        <w:rPr>
-          <w:bCs/>
-          <w:b/>
-        </w:rPr>
-        <w:t xml:space="preserve">,</w:t>
-      </w:r>
-      <w:r>
-        <w:rPr>
-          <w:bCs/>
-          <w:b/>
-        </w:rPr>
-        <w:t xml:space="preserve"> </w:t>
-      </w:r>
-      <w:r>
-        <w:rPr>
-          <w:bCs/>
-          <w:b/>
-          <w:bCs/>
-          <w:b/>
-        </w:rPr>
-        <w:t xml:space="preserve">Alfaro-Sánchez R</w:t>
-      </w:r>
-      <w:r>
-        <w:rPr>
-          <w:bCs/>
-          <w:b/>
-        </w:rPr>
-        <w:t xml:space="preserve">,</w:t>
-      </w:r>
-      <w:r>
-        <w:rPr>
-          <w:bCs/>
-          <w:b/>
-        </w:rPr>
-        <w:t xml:space="preserve"> </w:t>
-      </w:r>
-      <w:r>
-        <w:rPr>
-          <w:bCs/>
-          <w:b/>
-          <w:bCs/>
-          <w:b/>
-        </w:rPr>
-        <w:t xml:space="preserve">Awada T</w:t>
-      </w:r>
-      <w:r>
-        <w:rPr>
-          <w:bCs/>
-          <w:b/>
-        </w:rPr>
-        <w:t xml:space="preserve">,</w:t>
-      </w:r>
-      <w:r>
-        <w:rPr>
-          <w:bCs/>
-          <w:b/>
-        </w:rPr>
+        <w:t xml:space="preserve">Wang MMH</w:t>
+      </w:r>
+      <w:r>
+        <w:t xml:space="preserve">.</w:t>
+      </w:r>
+      <w:r>
+        <w:t xml:space="preserve"> </w:t>
+      </w:r>
+      <w:r>
+        <w:rPr>
+          <w:bCs/>
+          <w:b/>
+        </w:rPr>
+        <w:t xml:space="preserve">2021</w:t>
+      </w:r>
+      <w:r>
+        <w:t xml:space="preserve">. Carbon cycling in mature and regrowth forests globally.</w:t>
+      </w:r>
+      <w:r>
         <w:t xml:space="preserve"> </w:t>
       </w:r>
       <w:r>
         <w:rPr>
           <w:iCs/>
           <w:i/>
-          <w:bCs/>
-          <w:b/>
-        </w:rPr>
-        <w:t xml:space="preserve">et al.</w:t>
-      </w:r>
-      <w:r>
-        <w:t xml:space="preserve"> </w:t>
-      </w:r>
-      <w:r>
-        <w:rPr>
-          <w:bCs/>
-          <w:b/>
-        </w:rPr>
-        <w:t xml:space="preserve">2022</w:t>
-      </w:r>
-      <w:r>
-        <w:t xml:space="preserve">. Joint effects of climate, tree size, and year on annual tree growth derived from tree-ring records of ten globally distributed forests.</w:t>
-      </w:r>
-      <w:r>
+        </w:rPr>
+        <w:t xml:space="preserve">Environ. Res. Lett.</w:t>
+      </w:r>
+      <w:r>
+        <w:t xml:space="preserve"> </w:t>
+      </w:r>
+      <w:r>
+        <w:rPr>
+          <w:bCs/>
+          <w:b/>
+        </w:rPr>
+        <w:t xml:space="preserve">16</w:t>
+      </w:r>
+      <w:r>
+        <w:t xml:space="preserve">: 053009.</w:t>
+      </w:r>
+    </w:p>
+    <w:bookmarkEnd w:id="24"/>
+    <w:bookmarkStart w:id="25" w:name="Xc2a35e55d12b67d95fab9e0b591c1ceac72922b"/>
+    <w:p>
+      <w:pPr>
+        <w:pStyle w:val="Bibliography"/>
+      </w:pPr>
+      <w:r>
+        <w:rPr>
+          <w:bCs/>
+          <w:b/>
+          <w:bCs/>
+          <w:b/>
+        </w:rPr>
+        <w:t xml:space="preserve">Anderson-Teixeira KJ</w:t>
+      </w:r>
+      <w:r>
+        <w:rPr>
+          <w:bCs/>
+          <w:b/>
+        </w:rPr>
+        <w:t xml:space="preserve">,</w:t>
+      </w:r>
+      <w:r>
+        <w:rPr>
+          <w:bCs/>
+          <w:b/>
+        </w:rPr>
+        <w:t xml:space="preserve"> </w:t>
+      </w:r>
+      <w:r>
+        <w:rPr>
+          <w:bCs/>
+          <w:b/>
+          <w:bCs/>
+          <w:b/>
+        </w:rPr>
+        <w:t xml:space="preserve">Herrmann V</w:t>
+      </w:r>
+      <w:r>
+        <w:rPr>
+          <w:bCs/>
+          <w:b/>
+        </w:rPr>
+        <w:t xml:space="preserve">,</w:t>
+      </w:r>
+      <w:r>
+        <w:rPr>
+          <w:bCs/>
+          <w:b/>
+        </w:rPr>
+        <w:t xml:space="preserve"> </w:t>
+      </w:r>
+      <w:r>
+        <w:rPr>
+          <w:bCs/>
+          <w:b/>
+          <w:bCs/>
+          <w:b/>
+        </w:rPr>
+        <w:t xml:space="preserve">Rollinson CR</w:t>
+      </w:r>
+      <w:r>
+        <w:rPr>
+          <w:bCs/>
+          <w:b/>
+        </w:rPr>
+        <w:t xml:space="preserve">,</w:t>
+      </w:r>
+      <w:r>
+        <w:rPr>
+          <w:bCs/>
+          <w:b/>
+        </w:rPr>
+        <w:t xml:space="preserve"> </w:t>
+      </w:r>
+      <w:r>
+        <w:rPr>
+          <w:bCs/>
+          <w:b/>
+          <w:bCs/>
+          <w:b/>
+        </w:rPr>
+        <w:t xml:space="preserve">Gonzalez B</w:t>
+      </w:r>
+      <w:r>
+        <w:rPr>
+          <w:bCs/>
+          <w:b/>
+        </w:rPr>
+        <w:t xml:space="preserve">,</w:t>
+      </w:r>
+      <w:r>
+        <w:rPr>
+          <w:bCs/>
+          <w:b/>
+        </w:rPr>
+        <w:t xml:space="preserve"> </w:t>
+      </w:r>
+      <w:r>
+        <w:rPr>
+          <w:bCs/>
+          <w:b/>
+          <w:bCs/>
+          <w:b/>
+        </w:rPr>
+        <w:t xml:space="preserve">Gonzalez-Akre EB</w:t>
+      </w:r>
+      <w:r>
+        <w:rPr>
+          <w:bCs/>
+          <w:b/>
+        </w:rPr>
+        <w:t xml:space="preserve">,</w:t>
+      </w:r>
+      <w:r>
+        <w:rPr>
+          <w:bCs/>
+          <w:b/>
+        </w:rPr>
+        <w:t xml:space="preserve"> </w:t>
+      </w:r>
+      <w:r>
+        <w:rPr>
+          <w:bCs/>
+          <w:b/>
+          <w:bCs/>
+          <w:b/>
+        </w:rPr>
+        <w:t xml:space="preserve">Pederson N</w:t>
+      </w:r>
+      <w:r>
+        <w:rPr>
+          <w:bCs/>
+          <w:b/>
+        </w:rPr>
+        <w:t xml:space="preserve">,</w:t>
+      </w:r>
+      <w:r>
+        <w:rPr>
+          <w:bCs/>
+          <w:b/>
+        </w:rPr>
+        <w:t xml:space="preserve"> </w:t>
+      </w:r>
+      <w:r>
+        <w:rPr>
+          <w:bCs/>
+          <w:b/>
+          <w:bCs/>
+          <w:b/>
+        </w:rPr>
+        <w:t xml:space="preserve">Alexander MR</w:t>
+      </w:r>
+      <w:r>
+        <w:rPr>
+          <w:bCs/>
+          <w:b/>
+        </w:rPr>
+        <w:t xml:space="preserve">,</w:t>
+      </w:r>
+      <w:r>
+        <w:rPr>
+          <w:bCs/>
+          <w:b/>
+        </w:rPr>
+        <w:t xml:space="preserve"> </w:t>
+      </w:r>
+      <w:r>
+        <w:rPr>
+          <w:bCs/>
+          <w:b/>
+          <w:bCs/>
+          <w:b/>
+        </w:rPr>
+        <w:t xml:space="preserve">Allen CD</w:t>
+      </w:r>
+      <w:r>
+        <w:rPr>
+          <w:bCs/>
+          <w:b/>
+        </w:rPr>
+        <w:t xml:space="preserve">,</w:t>
+      </w:r>
+      <w:r>
+        <w:rPr>
+          <w:bCs/>
+          <w:b/>
+        </w:rPr>
+        <w:t xml:space="preserve"> </w:t>
+      </w:r>
+      <w:r>
+        <w:rPr>
+          <w:bCs/>
+          <w:b/>
+          <w:bCs/>
+          <w:b/>
+        </w:rPr>
+        <w:t xml:space="preserve">Alfaro-Sánchez R</w:t>
+      </w:r>
+      <w:r>
+        <w:rPr>
+          <w:bCs/>
+          <w:b/>
+        </w:rPr>
+        <w:t xml:space="preserve">,</w:t>
+      </w:r>
+      <w:r>
+        <w:rPr>
+          <w:bCs/>
+          <w:b/>
+        </w:rPr>
+        <w:t xml:space="preserve"> </w:t>
+      </w:r>
+      <w:r>
+        <w:rPr>
+          <w:bCs/>
+          <w:b/>
+          <w:bCs/>
+          <w:b/>
+        </w:rPr>
+        <w:t xml:space="preserve">Awada T</w:t>
+      </w:r>
+      <w:r>
+        <w:rPr>
+          <w:bCs/>
+          <w:b/>
+        </w:rPr>
+        <w:t xml:space="preserve">,</w:t>
+      </w:r>
+      <w:r>
+        <w:rPr>
+          <w:bCs/>
+          <w:b/>
+        </w:rPr>
         <w:t xml:space="preserve"> </w:t>
       </w:r>
       <w:r>
         <w:rPr>
           <w:iCs/>
           <w:i/>
-        </w:rPr>
-        <w:t xml:space="preserve">Global Change Biology</w:t>
-      </w:r>
-      <w:r>
-        <w:t xml:space="preserve"> </w:t>
-      </w:r>
-      <w:r>
-        <w:rPr>
-          <w:bCs/>
-          <w:b/>
-        </w:rPr>
-        <w:t xml:space="preserve">28</w:t>
-      </w:r>
-      <w:r>
-        <w:t xml:space="preserve">: 245–266.</w:t>
-      </w:r>
-    </w:p>
-    <w:bookmarkEnd w:id="23"/>
-    <w:bookmarkStart w:id="24" w:name="ref-heChangesShadowShifting2018a"/>
-    <w:p>
-      <w:pPr>
-        <w:pStyle w:val="Bibliography"/>
-      </w:pPr>
-      <w:r>
-        <w:rPr>
-          <w:bCs/>
-          <w:b/>
-          <w:bCs/>
-          <w:b/>
-        </w:rPr>
-        <w:t xml:space="preserve">He L</w:t>
-      </w:r>
-      <w:r>
-        <w:rPr>
-          <w:bCs/>
-          <w:b/>
-        </w:rPr>
-        <w:t xml:space="preserve">,</w:t>
-      </w:r>
-      <w:r>
-        <w:rPr>
-          <w:bCs/>
-          <w:b/>
-        </w:rPr>
-        <w:t xml:space="preserve"> </w:t>
-      </w:r>
-      <w:r>
-        <w:rPr>
-          <w:bCs/>
-          <w:b/>
-          <w:bCs/>
-          <w:b/>
-        </w:rPr>
-        <w:t xml:space="preserve">Chen JM</w:t>
-      </w:r>
-      <w:r>
-        <w:rPr>
-          <w:bCs/>
-          <w:b/>
-        </w:rPr>
-        <w:t xml:space="preserve">,</w:t>
-      </w:r>
-      <w:r>
-        <w:rPr>
-          <w:bCs/>
-          <w:b/>
-        </w:rPr>
-        <w:t xml:space="preserve"> </w:t>
-      </w:r>
-      <w:r>
-        <w:rPr>
-          <w:bCs/>
-          <w:b/>
-          <w:bCs/>
-          <w:b/>
-        </w:rPr>
-        <w:t xml:space="preserve">Gonsamo A</w:t>
-      </w:r>
-      <w:r>
-        <w:rPr>
-          <w:bCs/>
-          <w:b/>
-        </w:rPr>
-        <w:t xml:space="preserve">,</w:t>
-      </w:r>
-      <w:r>
-        <w:rPr>
-          <w:bCs/>
-          <w:b/>
-        </w:rPr>
-        <w:t xml:space="preserve"> </w:t>
-      </w:r>
-      <w:r>
-        <w:rPr>
-          <w:bCs/>
-          <w:b/>
-          <w:bCs/>
-          <w:b/>
-        </w:rPr>
-        <w:t xml:space="preserve">Luo X</w:t>
-      </w:r>
-      <w:r>
-        <w:rPr>
-          <w:bCs/>
-          <w:b/>
-        </w:rPr>
-        <w:t xml:space="preserve">,</w:t>
-      </w:r>
-      <w:r>
-        <w:rPr>
-          <w:bCs/>
-          <w:b/>
-        </w:rPr>
-        <w:t xml:space="preserve"> </w:t>
-      </w:r>
-      <w:r>
-        <w:rPr>
-          <w:bCs/>
-          <w:b/>
-          <w:bCs/>
-          <w:b/>
-        </w:rPr>
-        <w:t xml:space="preserve">Wang R</w:t>
-      </w:r>
-      <w:r>
-        <w:rPr>
-          <w:bCs/>
-          <w:b/>
-        </w:rPr>
-        <w:t xml:space="preserve">,</w:t>
-      </w:r>
-      <w:r>
-        <w:rPr>
-          <w:bCs/>
-          <w:b/>
-        </w:rPr>
-        <w:t xml:space="preserve"> </w:t>
-      </w:r>
-      <w:r>
-        <w:rPr>
-          <w:bCs/>
-          <w:b/>
-          <w:bCs/>
-          <w:b/>
-        </w:rPr>
-        <w:t xml:space="preserve">Liu Y</w:t>
-      </w:r>
-      <w:r>
-        <w:rPr>
-          <w:bCs/>
-          <w:b/>
-        </w:rPr>
-        <w:t xml:space="preserve">,</w:t>
-      </w:r>
-      <w:r>
-        <w:rPr>
-          <w:bCs/>
-          <w:b/>
-        </w:rPr>
-        <w:t xml:space="preserve"> </w:t>
-      </w:r>
-      <w:r>
-        <w:rPr>
-          <w:bCs/>
-          <w:b/>
-          <w:bCs/>
-          <w:b/>
-        </w:rPr>
-        <w:t xml:space="preserve">Liu R</w:t>
-      </w:r>
-      <w:r>
-        <w:t xml:space="preserve">.</w:t>
-      </w:r>
-      <w:r>
-        <w:t xml:space="preserve"> </w:t>
-      </w:r>
-      <w:r>
-        <w:rPr>
-          <w:bCs/>
-          <w:b/>
-        </w:rPr>
-        <w:t xml:space="preserve">2018</w:t>
-      </w:r>
-      <w:r>
-        <w:t xml:space="preserve">. Changes in the</w:t>
-      </w:r>
-      <w:r>
-        <w:t xml:space="preserve"> </w:t>
-      </w:r>
-      <w:r>
-        <w:t xml:space="preserve">Shadow</w:t>
-      </w:r>
-      <w:r>
-        <w:t xml:space="preserve">:</w:t>
-      </w:r>
-      <w:r>
-        <w:t xml:space="preserve"> </w:t>
-      </w:r>
-      <w:r>
-        <w:t xml:space="preserve">The Shifting Role</w:t>
-      </w:r>
-      <w:r>
-        <w:t xml:space="preserve"> </w:t>
-      </w:r>
-      <w:r>
-        <w:t xml:space="preserve">of</w:t>
-      </w:r>
-      <w:r>
-        <w:t xml:space="preserve"> </w:t>
-      </w:r>
-      <w:r>
-        <w:t xml:space="preserve">Shaded Leaves</w:t>
-      </w:r>
-      <w:r>
-        <w:t xml:space="preserve"> </w:t>
-      </w:r>
-      <w:r>
-        <w:t xml:space="preserve">in</w:t>
-      </w:r>
-      <w:r>
-        <w:t xml:space="preserve"> </w:t>
-      </w:r>
-      <w:r>
-        <w:t xml:space="preserve">Global Carbon</w:t>
-      </w:r>
-      <w:r>
-        <w:t xml:space="preserve"> </w:t>
-      </w:r>
-      <w:r>
-        <w:t xml:space="preserve">and</w:t>
-      </w:r>
-      <w:r>
-        <w:t xml:space="preserve"> </w:t>
-      </w:r>
-      <w:r>
-        <w:t xml:space="preserve">Water Cycles Under Climate Change</w:t>
-      </w:r>
-      <w:r>
-        <w:t xml:space="preserve">.</w:t>
+          <w:bCs/>
+          <w:b/>
+        </w:rPr>
+        <w:t xml:space="preserve">et al.</w:t>
+      </w:r>
+      <w:r>
+        <w:t xml:space="preserve"> </w:t>
+      </w:r>
+      <w:r>
+        <w:rPr>
+          <w:bCs/>
+          <w:b/>
+        </w:rPr>
+        <w:t xml:space="preserve">2022</w:t>
+      </w:r>
+      <w:r>
+        <w:t xml:space="preserve">. Joint effects of climate, tree size, and year on annual tree growth derived from tree-ring records of ten globally distributed forests.</w:t>
       </w:r>
       <w:r>
         <w:t xml:space="preserve"> </w:t>
@@ -3077,24 +3588,24 @@
           <w:iCs/>
           <w:i/>
         </w:rPr>
-        <w:t xml:space="preserve">Geophysical Research Letters</w:t>
-      </w:r>
-      <w:r>
-        <w:t xml:space="preserve"> </w:t>
-      </w:r>
-      <w:r>
-        <w:rPr>
-          <w:bCs/>
-          <w:b/>
-        </w:rPr>
-        <w:t xml:space="preserve">45</w:t>
-      </w:r>
-      <w:r>
-        <w:t xml:space="preserve">: 5052–5061.</w:t>
-      </w:r>
-    </w:p>
-    <w:bookmarkEnd w:id="24"/>
-    <w:bookmarkStart w:id="25" w:name="ref-millerOnlySunlitLeaves2021"/>
+        <w:t xml:space="preserve">Global Change Biology</w:t>
+      </w:r>
+      <w:r>
+        <w:t xml:space="preserve"> </w:t>
+      </w:r>
+      <w:r>
+        <w:rPr>
+          <w:bCs/>
+          <w:b/>
+        </w:rPr>
+        <w:t xml:space="preserve">28</w:t>
+      </w:r>
+      <w:r>
+        <w:t xml:space="preserve">: 245–266.</w:t>
+      </w:r>
+    </w:p>
+    <w:bookmarkEnd w:id="25"/>
+    <w:bookmarkStart w:id="26" w:name="X8cfdc7ea3a12c4697011aaaa8dc6bf2e9c94e66"/>
     <w:p>
       <w:pPr>
         <w:pStyle w:val="Bibliography"/>
@@ -3106,7 +3617,7 @@
           <w:bCs/>
           <w:b/>
         </w:rPr>
-        <w:t xml:space="preserve">Miller BD</w:t>
+        <w:t xml:space="preserve">Augspurger CK</w:t>
       </w:r>
       <w:r>
         <w:rPr>
@@ -3129,76 +3640,7 @@
           <w:bCs/>
           <w:b/>
         </w:rPr>
-        <w:t xml:space="preserve">Carter KR</w:t>
-      </w:r>
-      <w:r>
-        <w:rPr>
-          <w:bCs/>
-          <w:b/>
-        </w:rPr>
-        <w:t xml:space="preserve">,</w:t>
-      </w:r>
-      <w:r>
-        <w:rPr>
-          <w:bCs/>
-          <w:b/>
-        </w:rPr>
-        <w:t xml:space="preserve"> </w:t>
-      </w:r>
-      <w:r>
-        <w:rPr>
-          <w:bCs/>
-          <w:b/>
-          <w:bCs/>
-          <w:b/>
-        </w:rPr>
-        <w:t xml:space="preserve">Reed SC</w:t>
-      </w:r>
-      <w:r>
-        <w:rPr>
-          <w:bCs/>
-          <w:b/>
-        </w:rPr>
-        <w:t xml:space="preserve">,</w:t>
-      </w:r>
-      <w:r>
-        <w:rPr>
-          <w:bCs/>
-          <w:b/>
-        </w:rPr>
-        <w:t xml:space="preserve"> </w:t>
-      </w:r>
-      <w:r>
-        <w:rPr>
-          <w:bCs/>
-          <w:b/>
-          <w:bCs/>
-          <w:b/>
-        </w:rPr>
-        <w:t xml:space="preserve">Wood TE</w:t>
-      </w:r>
-      <w:r>
-        <w:rPr>
-          <w:bCs/>
-          <w:b/>
-        </w:rPr>
-        <w:t xml:space="preserve">,</w:t>
-      </w:r>
-      <w:r>
-        <w:rPr>
-          <w:bCs/>
-          <w:b/>
-        </w:rPr>
-        <w:t xml:space="preserve"> </w:t>
-      </w:r>
-      <w:r>
-        <w:rPr>
-          <w:bCs/>
-          <w:b/>
-          <w:bCs/>
-          <w:b/>
-        </w:rPr>
-        <w:t xml:space="preserve">Cavaleri MA</w:t>
+        <w:t xml:space="preserve">Bartlett EA</w:t>
       </w:r>
       <w:r>
         <w:t xml:space="preserve">.</w:t>
@@ -3211,10 +3653,10 @@
           <w:bCs/>
           <w:b/>
         </w:rPr>
-        <w:t xml:space="preserve">2021</w:t>
-      </w:r>
-      <w:r>
-        <w:t xml:space="preserve">. Only sun-lit leaves of the uppermost canopy exceed both air temperature and photosynthetic thermal optima in a wet tropical forest.</w:t>
+        <w:t xml:space="preserve">2003</w:t>
+      </w:r>
+      <w:r>
+        <w:t xml:space="preserve">. Differences in leaf phenology between juvenile and adult trees in a temperate deciduous forest.</w:t>
       </w:r>
       <w:r>
         <w:t xml:space="preserve"> </w:t>
@@ -3224,24 +3666,24 @@
           <w:iCs/>
           <w:i/>
         </w:rPr>
-        <w:t xml:space="preserve">Agricultural and Forest Meteorology</w:t>
-      </w:r>
-      <w:r>
-        <w:t xml:space="preserve"> </w:t>
-      </w:r>
-      <w:r>
-        <w:rPr>
-          <w:bCs/>
-          <w:b/>
-        </w:rPr>
-        <w:t xml:space="preserve">301–302</w:t>
-      </w:r>
-      <w:r>
-        <w:t xml:space="preserve">: 108347.</w:t>
-      </w:r>
-    </w:p>
-    <w:bookmarkEnd w:id="25"/>
-    <w:bookmarkStart w:id="26" w:name="ref-niinemetsResponsesForestTrees2010"/>
+        <w:t xml:space="preserve">Tree Physiology</w:t>
+      </w:r>
+      <w:r>
+        <w:t xml:space="preserve"> </w:t>
+      </w:r>
+      <w:r>
+        <w:rPr>
+          <w:bCs/>
+          <w:b/>
+        </w:rPr>
+        <w:t xml:space="preserve">23</w:t>
+      </w:r>
+      <w:r>
+        <w:t xml:space="preserve">: 517–525.</w:t>
+      </w:r>
+    </w:p>
+    <w:bookmarkEnd w:id="26"/>
+    <w:bookmarkStart w:id="27" w:name="X3002d96248fc249c3ef6ed2e8b234bec4b11652"/>
     <w:p>
       <w:pPr>
         <w:pStyle w:val="Bibliography"/>
@@ -3253,7 +3695,53 @@
           <w:bCs/>
           <w:b/>
         </w:rPr>
-        <w:t xml:space="preserve">Niinemets Ü</w:t>
+        <w:t xml:space="preserve">Duque A</w:t>
+      </w:r>
+      <w:r>
+        <w:rPr>
+          <w:bCs/>
+          <w:b/>
+        </w:rPr>
+        <w:t xml:space="preserve">,</w:t>
+      </w:r>
+      <w:r>
+        <w:rPr>
+          <w:bCs/>
+          <w:b/>
+        </w:rPr>
+        <w:t xml:space="preserve"> </w:t>
+      </w:r>
+      <w:r>
+        <w:rPr>
+          <w:bCs/>
+          <w:b/>
+          <w:bCs/>
+          <w:b/>
+        </w:rPr>
+        <w:t xml:space="preserve">Stevenson PR</w:t>
+      </w:r>
+      <w:r>
+        <w:rPr>
+          <w:bCs/>
+          <w:b/>
+        </w:rPr>
+        <w:t xml:space="preserve">,</w:t>
+      </w:r>
+      <w:r>
+        <w:rPr>
+          <w:bCs/>
+          <w:b/>
+        </w:rPr>
+        <w:t xml:space="preserve"> </w:t>
+      </w:r>
+      <w:r>
+        <w:rPr>
+          <w:bCs/>
+          <w:b/>
+          <w:bCs/>
+          <w:b/>
+        </w:rPr>
+        <w:t xml:space="preserve">Feeley KJ</w:t>
       </w:r>
       <w:r>
         <w:t xml:space="preserve">.</w:t>
@@ -3266,22 +3754,19 @@
           <w:bCs/>
           <w:b/>
         </w:rPr>
-        <w:t xml:space="preserve">2010</w:t>
-      </w:r>
-      <w:r>
-        <w:t xml:space="preserve">. Responses of forest trees to single and multiple environmental stresses from seedlings to mature plants:</w:t>
-      </w:r>
-      <w:r>
-        <w:t xml:space="preserve"> </w:t>
-      </w:r>
-      <w:r>
-        <w:t xml:space="preserve">Past</w:t>
-      </w:r>
-      <w:r>
-        <w:t xml:space="preserve"> </w:t>
-      </w:r>
-      <w:r>
-        <w:t xml:space="preserve">stress history, stress interactions, tolerance and acclimation.</w:t>
+        <w:t xml:space="preserve">2015</w:t>
+      </w:r>
+      <w:r>
+        <w:t xml:space="preserve">. Thermophilization of adult and juvenile tree communities in the northern tropical</w:t>
+      </w:r>
+      <w:r>
+        <w:t xml:space="preserve"> </w:t>
+      </w:r>
+      <w:r>
+        <w:t xml:space="preserve">Andes</w:t>
+      </w:r>
+      <w:r>
+        <w:t xml:space="preserve">.</w:t>
       </w:r>
       <w:r>
         <w:t xml:space="preserve"> </w:t>
@@ -3291,24 +3776,24 @@
           <w:iCs/>
           <w:i/>
         </w:rPr>
-        <w:t xml:space="preserve">Forest Ecology and Management</w:t>
-      </w:r>
-      <w:r>
-        <w:t xml:space="preserve"> </w:t>
-      </w:r>
-      <w:r>
-        <w:rPr>
-          <w:bCs/>
-          <w:b/>
-        </w:rPr>
-        <w:t xml:space="preserve">260</w:t>
-      </w:r>
-      <w:r>
-        <w:t xml:space="preserve">: 1623–1639.</w:t>
-      </w:r>
-    </w:p>
-    <w:bookmarkEnd w:id="26"/>
-    <w:bookmarkStart w:id="27" w:name="X7407d7b0eb22fe71d68b522f479ab18e69f7d08"/>
+        <w:t xml:space="preserve">Proc Natl Acad Sci USA</w:t>
+      </w:r>
+      <w:r>
+        <w:t xml:space="preserve"> </w:t>
+      </w:r>
+      <w:r>
+        <w:rPr>
+          <w:bCs/>
+          <w:b/>
+        </w:rPr>
+        <w:t xml:space="preserve">112</w:t>
+      </w:r>
+      <w:r>
+        <w:t xml:space="preserve">: 10744–10749.</w:t>
+      </w:r>
+    </w:p>
+    <w:bookmarkEnd w:id="27"/>
+    <w:bookmarkStart w:id="28" w:name="X4e4c500e2fd26cefefceae0c39325adc72cf0f2"/>
     <w:p>
       <w:pPr>
         <w:pStyle w:val="Bibliography"/>
@@ -3320,7 +3805,7 @@
           <w:bCs/>
           <w:b/>
         </w:rPr>
-        <w:t xml:space="preserve">Rollinson CR</w:t>
+        <w:t xml:space="preserve">Gora EM</w:t>
       </w:r>
       <w:r>
         <w:rPr>
@@ -3343,99 +3828,7 @@
           <w:bCs/>
           <w:b/>
         </w:rPr>
-        <w:t xml:space="preserve">Alexander MR</w:t>
-      </w:r>
-      <w:r>
-        <w:rPr>
-          <w:bCs/>
-          <w:b/>
-        </w:rPr>
-        <w:t xml:space="preserve">,</w:t>
-      </w:r>
-      <w:r>
-        <w:rPr>
-          <w:bCs/>
-          <w:b/>
-        </w:rPr>
-        <w:t xml:space="preserve"> </w:t>
-      </w:r>
-      <w:r>
-        <w:rPr>
-          <w:bCs/>
-          <w:b/>
-          <w:bCs/>
-          <w:b/>
-        </w:rPr>
-        <w:t xml:space="preserve">Dye AW</w:t>
-      </w:r>
-      <w:r>
-        <w:rPr>
-          <w:bCs/>
-          <w:b/>
-        </w:rPr>
-        <w:t xml:space="preserve">,</w:t>
-      </w:r>
-      <w:r>
-        <w:rPr>
-          <w:bCs/>
-          <w:b/>
-        </w:rPr>
-        <w:t xml:space="preserve"> </w:t>
-      </w:r>
-      <w:r>
-        <w:rPr>
-          <w:bCs/>
-          <w:b/>
-          <w:bCs/>
-          <w:b/>
-        </w:rPr>
-        <w:t xml:space="preserve">Moore DJP</w:t>
-      </w:r>
-      <w:r>
-        <w:rPr>
-          <w:bCs/>
-          <w:b/>
-        </w:rPr>
-        <w:t xml:space="preserve">,</w:t>
-      </w:r>
-      <w:r>
-        <w:rPr>
-          <w:bCs/>
-          <w:b/>
-        </w:rPr>
-        <w:t xml:space="preserve"> </w:t>
-      </w:r>
-      <w:r>
-        <w:rPr>
-          <w:bCs/>
-          <w:b/>
-          <w:bCs/>
-          <w:b/>
-        </w:rPr>
-        <w:t xml:space="preserve">Pederson N</w:t>
-      </w:r>
-      <w:r>
-        <w:rPr>
-          <w:bCs/>
-          <w:b/>
-        </w:rPr>
-        <w:t xml:space="preserve">,</w:t>
-      </w:r>
-      <w:r>
-        <w:rPr>
-          <w:bCs/>
-          <w:b/>
-        </w:rPr>
-        <w:t xml:space="preserve"> </w:t>
-      </w:r>
-      <w:r>
-        <w:rPr>
-          <w:bCs/>
-          <w:b/>
-          <w:bCs/>
-          <w:b/>
-        </w:rPr>
-        <w:t xml:space="preserve">Trouet V</w:t>
+        <w:t xml:space="preserve">Esquivel-Muelbert A</w:t>
       </w:r>
       <w:r>
         <w:t xml:space="preserve">.</w:t>
@@ -3448,10 +3841,10 @@
           <w:bCs/>
           <w:b/>
         </w:rPr>
-        <w:t xml:space="preserve">2020</w:t>
-      </w:r>
-      <w:r>
-        <w:t xml:space="preserve">. Climate sensitivity of understory trees differs from overstory trees in temperate mesic forests.</w:t>
+        <w:t xml:space="preserve">2021</w:t>
+      </w:r>
+      <w:r>
+        <w:t xml:space="preserve">. Implications of size-dependent tree mortality for tropical forest carbon dynamics.</w:t>
       </w:r>
       <w:r>
         <w:t xml:space="preserve"> </w:t>
@@ -3461,6 +3854,1143 @@
           <w:iCs/>
           <w:i/>
         </w:rPr>
+        <w:t xml:space="preserve">Nat. Plants</w:t>
+      </w:r>
+      <w:r>
+        <w:t xml:space="preserve"> </w:t>
+      </w:r>
+      <w:r>
+        <w:rPr>
+          <w:bCs/>
+          <w:b/>
+        </w:rPr>
+        <w:t xml:space="preserve">7</w:t>
+      </w:r>
+      <w:r>
+        <w:t xml:space="preserve">: 384–391.</w:t>
+      </w:r>
+    </w:p>
+    <w:bookmarkEnd w:id="28"/>
+    <w:bookmarkStart w:id="29" w:name="Xf18c6bff4762da1124f9106bb0871d78b211cfd"/>
+    <w:p>
+      <w:pPr>
+        <w:pStyle w:val="Bibliography"/>
+      </w:pPr>
+      <w:r>
+        <w:rPr>
+          <w:bCs/>
+          <w:b/>
+          <w:bCs/>
+          <w:b/>
+        </w:rPr>
+        <w:t xml:space="preserve">Greiser C</w:t>
+      </w:r>
+      <w:r>
+        <w:rPr>
+          <w:bCs/>
+          <w:b/>
+        </w:rPr>
+        <w:t xml:space="preserve">,</w:t>
+      </w:r>
+      <w:r>
+        <w:rPr>
+          <w:bCs/>
+          <w:b/>
+        </w:rPr>
+        <w:t xml:space="preserve"> </w:t>
+      </w:r>
+      <w:r>
+        <w:rPr>
+          <w:bCs/>
+          <w:b/>
+          <w:bCs/>
+          <w:b/>
+        </w:rPr>
+        <w:t xml:space="preserve">Ehrlén J</w:t>
+      </w:r>
+      <w:r>
+        <w:rPr>
+          <w:bCs/>
+          <w:b/>
+        </w:rPr>
+        <w:t xml:space="preserve">,</w:t>
+      </w:r>
+      <w:r>
+        <w:rPr>
+          <w:bCs/>
+          <w:b/>
+        </w:rPr>
+        <w:t xml:space="preserve"> </w:t>
+      </w:r>
+      <w:r>
+        <w:rPr>
+          <w:bCs/>
+          <w:b/>
+          <w:bCs/>
+          <w:b/>
+        </w:rPr>
+        <w:t xml:space="preserve">Meineri E</w:t>
+      </w:r>
+      <w:r>
+        <w:rPr>
+          <w:bCs/>
+          <w:b/>
+        </w:rPr>
+        <w:t xml:space="preserve">,</w:t>
+      </w:r>
+      <w:r>
+        <w:rPr>
+          <w:bCs/>
+          <w:b/>
+        </w:rPr>
+        <w:t xml:space="preserve"> </w:t>
+      </w:r>
+      <w:r>
+        <w:rPr>
+          <w:bCs/>
+          <w:b/>
+          <w:bCs/>
+          <w:b/>
+        </w:rPr>
+        <w:t xml:space="preserve">Hylander K</w:t>
+      </w:r>
+      <w:r>
+        <w:t xml:space="preserve">.</w:t>
+      </w:r>
+      <w:r>
+        <w:t xml:space="preserve"> </w:t>
+      </w:r>
+      <w:r>
+        <w:rPr>
+          <w:bCs/>
+          <w:b/>
+        </w:rPr>
+        <w:t xml:space="preserve">2019</w:t>
+      </w:r>
+      <w:r>
+        <w:t xml:space="preserve">. Hiding from the climate:</w:t>
+      </w:r>
+      <w:r>
+        <w:t xml:space="preserve"> </w:t>
+      </w:r>
+      <w:r>
+        <w:t xml:space="preserve">Characterizing</w:t>
+      </w:r>
+      <w:r>
+        <w:t xml:space="preserve"> </w:t>
+      </w:r>
+      <w:r>
+        <w:t xml:space="preserve">microrefugia for boreal forest understory species.</w:t>
+      </w:r>
+      <w:r>
+        <w:t xml:space="preserve"> </w:t>
+      </w:r>
+      <w:r>
+        <w:rPr>
+          <w:iCs/>
+          <w:i/>
+        </w:rPr>
+        <w:t xml:space="preserve">Global Change Biology</w:t>
+      </w:r>
+      <w:r>
+        <w:t xml:space="preserve"> </w:t>
+      </w:r>
+      <w:r>
+        <w:rPr>
+          <w:bCs/>
+          <w:b/>
+        </w:rPr>
+        <w:t xml:space="preserve">26</w:t>
+      </w:r>
+      <w:r>
+        <w:t xml:space="preserve">: 471–483.</w:t>
+      </w:r>
+    </w:p>
+    <w:bookmarkEnd w:id="29"/>
+    <w:bookmarkStart w:id="30" w:name="ref-heChangesShadowShifting2018a"/>
+    <w:p>
+      <w:pPr>
+        <w:pStyle w:val="Bibliography"/>
+      </w:pPr>
+      <w:r>
+        <w:rPr>
+          <w:bCs/>
+          <w:b/>
+          <w:bCs/>
+          <w:b/>
+        </w:rPr>
+        <w:t xml:space="preserve">He L</w:t>
+      </w:r>
+      <w:r>
+        <w:rPr>
+          <w:bCs/>
+          <w:b/>
+        </w:rPr>
+        <w:t xml:space="preserve">,</w:t>
+      </w:r>
+      <w:r>
+        <w:rPr>
+          <w:bCs/>
+          <w:b/>
+        </w:rPr>
+        <w:t xml:space="preserve"> </w:t>
+      </w:r>
+      <w:r>
+        <w:rPr>
+          <w:bCs/>
+          <w:b/>
+          <w:bCs/>
+          <w:b/>
+        </w:rPr>
+        <w:t xml:space="preserve">Chen JM</w:t>
+      </w:r>
+      <w:r>
+        <w:rPr>
+          <w:bCs/>
+          <w:b/>
+        </w:rPr>
+        <w:t xml:space="preserve">,</w:t>
+      </w:r>
+      <w:r>
+        <w:rPr>
+          <w:bCs/>
+          <w:b/>
+        </w:rPr>
+        <w:t xml:space="preserve"> </w:t>
+      </w:r>
+      <w:r>
+        <w:rPr>
+          <w:bCs/>
+          <w:b/>
+          <w:bCs/>
+          <w:b/>
+        </w:rPr>
+        <w:t xml:space="preserve">Gonsamo A</w:t>
+      </w:r>
+      <w:r>
+        <w:rPr>
+          <w:bCs/>
+          <w:b/>
+        </w:rPr>
+        <w:t xml:space="preserve">,</w:t>
+      </w:r>
+      <w:r>
+        <w:rPr>
+          <w:bCs/>
+          <w:b/>
+        </w:rPr>
+        <w:t xml:space="preserve"> </w:t>
+      </w:r>
+      <w:r>
+        <w:rPr>
+          <w:bCs/>
+          <w:b/>
+          <w:bCs/>
+          <w:b/>
+        </w:rPr>
+        <w:t xml:space="preserve">Luo X</w:t>
+      </w:r>
+      <w:r>
+        <w:rPr>
+          <w:bCs/>
+          <w:b/>
+        </w:rPr>
+        <w:t xml:space="preserve">,</w:t>
+      </w:r>
+      <w:r>
+        <w:rPr>
+          <w:bCs/>
+          <w:b/>
+        </w:rPr>
+        <w:t xml:space="preserve"> </w:t>
+      </w:r>
+      <w:r>
+        <w:rPr>
+          <w:bCs/>
+          <w:b/>
+          <w:bCs/>
+          <w:b/>
+        </w:rPr>
+        <w:t xml:space="preserve">Wang R</w:t>
+      </w:r>
+      <w:r>
+        <w:rPr>
+          <w:bCs/>
+          <w:b/>
+        </w:rPr>
+        <w:t xml:space="preserve">,</w:t>
+      </w:r>
+      <w:r>
+        <w:rPr>
+          <w:bCs/>
+          <w:b/>
+        </w:rPr>
+        <w:t xml:space="preserve"> </w:t>
+      </w:r>
+      <w:r>
+        <w:rPr>
+          <w:bCs/>
+          <w:b/>
+          <w:bCs/>
+          <w:b/>
+        </w:rPr>
+        <w:t xml:space="preserve">Liu Y</w:t>
+      </w:r>
+      <w:r>
+        <w:rPr>
+          <w:bCs/>
+          <w:b/>
+        </w:rPr>
+        <w:t xml:space="preserve">,</w:t>
+      </w:r>
+      <w:r>
+        <w:rPr>
+          <w:bCs/>
+          <w:b/>
+        </w:rPr>
+        <w:t xml:space="preserve"> </w:t>
+      </w:r>
+      <w:r>
+        <w:rPr>
+          <w:bCs/>
+          <w:b/>
+          <w:bCs/>
+          <w:b/>
+        </w:rPr>
+        <w:t xml:space="preserve">Liu R</w:t>
+      </w:r>
+      <w:r>
+        <w:t xml:space="preserve">.</w:t>
+      </w:r>
+      <w:r>
+        <w:t xml:space="preserve"> </w:t>
+      </w:r>
+      <w:r>
+        <w:rPr>
+          <w:bCs/>
+          <w:b/>
+        </w:rPr>
+        <w:t xml:space="preserve">2018</w:t>
+      </w:r>
+      <w:r>
+        <w:t xml:space="preserve">. Changes in the</w:t>
+      </w:r>
+      <w:r>
+        <w:t xml:space="preserve"> </w:t>
+      </w:r>
+      <w:r>
+        <w:t xml:space="preserve">Shadow</w:t>
+      </w:r>
+      <w:r>
+        <w:t xml:space="preserve">:</w:t>
+      </w:r>
+      <w:r>
+        <w:t xml:space="preserve"> </w:t>
+      </w:r>
+      <w:r>
+        <w:t xml:space="preserve">The Shifting Role</w:t>
+      </w:r>
+      <w:r>
+        <w:t xml:space="preserve"> </w:t>
+      </w:r>
+      <w:r>
+        <w:t xml:space="preserve">of</w:t>
+      </w:r>
+      <w:r>
+        <w:t xml:space="preserve"> </w:t>
+      </w:r>
+      <w:r>
+        <w:t xml:space="preserve">Shaded Leaves</w:t>
+      </w:r>
+      <w:r>
+        <w:t xml:space="preserve"> </w:t>
+      </w:r>
+      <w:r>
+        <w:t xml:space="preserve">in</w:t>
+      </w:r>
+      <w:r>
+        <w:t xml:space="preserve"> </w:t>
+      </w:r>
+      <w:r>
+        <w:t xml:space="preserve">Global Carbon</w:t>
+      </w:r>
+      <w:r>
+        <w:t xml:space="preserve"> </w:t>
+      </w:r>
+      <w:r>
+        <w:t xml:space="preserve">and</w:t>
+      </w:r>
+      <w:r>
+        <w:t xml:space="preserve"> </w:t>
+      </w:r>
+      <w:r>
+        <w:t xml:space="preserve">Water Cycles Under Climate Change</w:t>
+      </w:r>
+      <w:r>
+        <w:t xml:space="preserve">.</w:t>
+      </w:r>
+      <w:r>
+        <w:t xml:space="preserve"> </w:t>
+      </w:r>
+      <w:r>
+        <w:rPr>
+          <w:iCs/>
+          <w:i/>
+        </w:rPr>
+        <w:t xml:space="preserve">Geophysical Research Letters</w:t>
+      </w:r>
+      <w:r>
+        <w:t xml:space="preserve"> </w:t>
+      </w:r>
+      <w:r>
+        <w:rPr>
+          <w:bCs/>
+          <w:b/>
+        </w:rPr>
+        <w:t xml:space="preserve">45</w:t>
+      </w:r>
+      <w:r>
+        <w:t xml:space="preserve">: 5052–5061.</w:t>
+      </w:r>
+    </w:p>
+    <w:bookmarkEnd w:id="30"/>
+    <w:bookmarkStart w:id="31" w:name="ref-ipccClimateChange20212021"/>
+    <w:p>
+      <w:pPr>
+        <w:pStyle w:val="Bibliography"/>
+      </w:pPr>
+      <w:r>
+        <w:rPr>
+          <w:bCs/>
+          <w:b/>
+          <w:bCs/>
+          <w:b/>
+        </w:rPr>
+        <w:t xml:space="preserve">IPCC</w:t>
+      </w:r>
+      <w:r>
+        <w:t xml:space="preserve">.</w:t>
+      </w:r>
+      <w:r>
+        <w:t xml:space="preserve"> </w:t>
+      </w:r>
+      <w:r>
+        <w:rPr>
+          <w:bCs/>
+          <w:b/>
+        </w:rPr>
+        <w:t xml:space="preserve">2021</w:t>
+      </w:r>
+      <w:r>
+        <w:t xml:space="preserve">. Climate</w:t>
+      </w:r>
+      <w:r>
+        <w:t xml:space="preserve"> </w:t>
+      </w:r>
+      <w:r>
+        <w:t xml:space="preserve">Change</w:t>
+      </w:r>
+      <w:r>
+        <w:t xml:space="preserve"> </w:t>
+      </w:r>
+      <w:r>
+        <w:t xml:space="preserve">2021</w:t>
+      </w:r>
+      <w:r>
+        <w:t xml:space="preserve"> </w:t>
+      </w:r>
+      <w:r>
+        <w:t xml:space="preserve">The Physical Science Basis–IPCC</w:t>
+      </w:r>
+      <w:r>
+        <w:t xml:space="preserve">.</w:t>
+      </w:r>
+    </w:p>
+    <w:bookmarkEnd w:id="31"/>
+    <w:bookmarkStart w:id="32" w:name="ref-leeSpringPhenologicalEscape2021"/>
+    <w:p>
+      <w:pPr>
+        <w:pStyle w:val="Bibliography"/>
+      </w:pPr>
+      <w:r>
+        <w:rPr>
+          <w:bCs/>
+          <w:b/>
+          <w:bCs/>
+          <w:b/>
+        </w:rPr>
+        <w:t xml:space="preserve">Lee BR</w:t>
+      </w:r>
+      <w:r>
+        <w:rPr>
+          <w:bCs/>
+          <w:b/>
+        </w:rPr>
+        <w:t xml:space="preserve">,</w:t>
+      </w:r>
+      <w:r>
+        <w:rPr>
+          <w:bCs/>
+          <w:b/>
+        </w:rPr>
+        <w:t xml:space="preserve"> </w:t>
+      </w:r>
+      <w:r>
+        <w:rPr>
+          <w:bCs/>
+          <w:b/>
+          <w:bCs/>
+          <w:b/>
+        </w:rPr>
+        <w:t xml:space="preserve">Ibáñez I</w:t>
+      </w:r>
+      <w:r>
+        <w:t xml:space="preserve">.</w:t>
+      </w:r>
+      <w:r>
+        <w:t xml:space="preserve"> </w:t>
+      </w:r>
+      <w:r>
+        <w:rPr>
+          <w:bCs/>
+          <w:b/>
+        </w:rPr>
+        <w:t xml:space="preserve">2021</w:t>
+      </w:r>
+      <w:r>
+        <w:t xml:space="preserve">. Spring phenological escape is critical for the survival of temperate tree seedlings.</w:t>
+      </w:r>
+      <w:r>
+        <w:t xml:space="preserve"> </w:t>
+      </w:r>
+      <w:r>
+        <w:rPr>
+          <w:iCs/>
+          <w:i/>
+        </w:rPr>
+        <w:t xml:space="preserve">Functional Ecology</w:t>
+      </w:r>
+      <w:r>
+        <w:t xml:space="preserve"> </w:t>
+      </w:r>
+      <w:r>
+        <w:rPr>
+          <w:bCs/>
+          <w:b/>
+        </w:rPr>
+        <w:t xml:space="preserve">35</w:t>
+      </w:r>
+      <w:r>
+        <w:t xml:space="preserve">: 1848–1861.</w:t>
+      </w:r>
+    </w:p>
+    <w:bookmarkEnd w:id="32"/>
+    <w:bookmarkStart w:id="33" w:name="ref-millerOnlySunlitLeaves2021"/>
+    <w:p>
+      <w:pPr>
+        <w:pStyle w:val="Bibliography"/>
+      </w:pPr>
+      <w:r>
+        <w:rPr>
+          <w:bCs/>
+          <w:b/>
+          <w:bCs/>
+          <w:b/>
+        </w:rPr>
+        <w:t xml:space="preserve">Miller BD</w:t>
+      </w:r>
+      <w:r>
+        <w:rPr>
+          <w:bCs/>
+          <w:b/>
+        </w:rPr>
+        <w:t xml:space="preserve">,</w:t>
+      </w:r>
+      <w:r>
+        <w:rPr>
+          <w:bCs/>
+          <w:b/>
+        </w:rPr>
+        <w:t xml:space="preserve"> </w:t>
+      </w:r>
+      <w:r>
+        <w:rPr>
+          <w:bCs/>
+          <w:b/>
+          <w:bCs/>
+          <w:b/>
+        </w:rPr>
+        <w:t xml:space="preserve">Carter KR</w:t>
+      </w:r>
+      <w:r>
+        <w:rPr>
+          <w:bCs/>
+          <w:b/>
+        </w:rPr>
+        <w:t xml:space="preserve">,</w:t>
+      </w:r>
+      <w:r>
+        <w:rPr>
+          <w:bCs/>
+          <w:b/>
+        </w:rPr>
+        <w:t xml:space="preserve"> </w:t>
+      </w:r>
+      <w:r>
+        <w:rPr>
+          <w:bCs/>
+          <w:b/>
+          <w:bCs/>
+          <w:b/>
+        </w:rPr>
+        <w:t xml:space="preserve">Reed SC</w:t>
+      </w:r>
+      <w:r>
+        <w:rPr>
+          <w:bCs/>
+          <w:b/>
+        </w:rPr>
+        <w:t xml:space="preserve">,</w:t>
+      </w:r>
+      <w:r>
+        <w:rPr>
+          <w:bCs/>
+          <w:b/>
+        </w:rPr>
+        <w:t xml:space="preserve"> </w:t>
+      </w:r>
+      <w:r>
+        <w:rPr>
+          <w:bCs/>
+          <w:b/>
+          <w:bCs/>
+          <w:b/>
+        </w:rPr>
+        <w:t xml:space="preserve">Wood TE</w:t>
+      </w:r>
+      <w:r>
+        <w:rPr>
+          <w:bCs/>
+          <w:b/>
+        </w:rPr>
+        <w:t xml:space="preserve">,</w:t>
+      </w:r>
+      <w:r>
+        <w:rPr>
+          <w:bCs/>
+          <w:b/>
+        </w:rPr>
+        <w:t xml:space="preserve"> </w:t>
+      </w:r>
+      <w:r>
+        <w:rPr>
+          <w:bCs/>
+          <w:b/>
+          <w:bCs/>
+          <w:b/>
+        </w:rPr>
+        <w:t xml:space="preserve">Cavaleri MA</w:t>
+      </w:r>
+      <w:r>
+        <w:t xml:space="preserve">.</w:t>
+      </w:r>
+      <w:r>
+        <w:t xml:space="preserve"> </w:t>
+      </w:r>
+      <w:r>
+        <w:rPr>
+          <w:bCs/>
+          <w:b/>
+        </w:rPr>
+        <w:t xml:space="preserve">2021</w:t>
+      </w:r>
+      <w:r>
+        <w:t xml:space="preserve">. Only sun-lit leaves of the uppermost canopy exceed both air temperature and photosynthetic thermal optima in a wet tropical forest.</w:t>
+      </w:r>
+      <w:r>
+        <w:t xml:space="preserve"> </w:t>
+      </w:r>
+      <w:r>
+        <w:rPr>
+          <w:iCs/>
+          <w:i/>
+        </w:rPr>
+        <w:t xml:space="preserve">Agricultural and Forest Meteorology</w:t>
+      </w:r>
+      <w:r>
+        <w:t xml:space="preserve"> </w:t>
+      </w:r>
+      <w:r>
+        <w:rPr>
+          <w:bCs/>
+          <w:b/>
+        </w:rPr>
+        <w:t xml:space="preserve">301–302</w:t>
+      </w:r>
+      <w:r>
+        <w:t xml:space="preserve">: 108347.</w:t>
+      </w:r>
+    </w:p>
+    <w:bookmarkEnd w:id="33"/>
+    <w:bookmarkStart w:id="34" w:name="ref-millerReducedImpactLogging2011"/>
+    <w:p>
+      <w:pPr>
+        <w:pStyle w:val="Bibliography"/>
+      </w:pPr>
+      <w:r>
+        <w:rPr>
+          <w:bCs/>
+          <w:b/>
+          <w:bCs/>
+          <w:b/>
+        </w:rPr>
+        <w:t xml:space="preserve">Miller SD</w:t>
+      </w:r>
+      <w:r>
+        <w:rPr>
+          <w:bCs/>
+          <w:b/>
+        </w:rPr>
+        <w:t xml:space="preserve">,</w:t>
+      </w:r>
+      <w:r>
+        <w:rPr>
+          <w:bCs/>
+          <w:b/>
+        </w:rPr>
+        <w:t xml:space="preserve"> </w:t>
+      </w:r>
+      <w:r>
+        <w:rPr>
+          <w:bCs/>
+          <w:b/>
+          <w:bCs/>
+          <w:b/>
+        </w:rPr>
+        <w:t xml:space="preserve">Goulden ML</w:t>
+      </w:r>
+      <w:r>
+        <w:rPr>
+          <w:bCs/>
+          <w:b/>
+        </w:rPr>
+        <w:t xml:space="preserve">,</w:t>
+      </w:r>
+      <w:r>
+        <w:rPr>
+          <w:bCs/>
+          <w:b/>
+        </w:rPr>
+        <w:t xml:space="preserve"> </w:t>
+      </w:r>
+      <w:r>
+        <w:rPr>
+          <w:bCs/>
+          <w:b/>
+          <w:bCs/>
+          <w:b/>
+        </w:rPr>
+        <w:t xml:space="preserve">Hutyra LR</w:t>
+      </w:r>
+      <w:r>
+        <w:rPr>
+          <w:bCs/>
+          <w:b/>
+        </w:rPr>
+        <w:t xml:space="preserve">,</w:t>
+      </w:r>
+      <w:r>
+        <w:rPr>
+          <w:bCs/>
+          <w:b/>
+        </w:rPr>
+        <w:t xml:space="preserve"> </w:t>
+      </w:r>
+      <w:r>
+        <w:rPr>
+          <w:bCs/>
+          <w:b/>
+          <w:bCs/>
+          <w:b/>
+        </w:rPr>
+        <w:t xml:space="preserve">Keller M</w:t>
+      </w:r>
+      <w:r>
+        <w:rPr>
+          <w:bCs/>
+          <w:b/>
+        </w:rPr>
+        <w:t xml:space="preserve">,</w:t>
+      </w:r>
+      <w:r>
+        <w:rPr>
+          <w:bCs/>
+          <w:b/>
+        </w:rPr>
+        <w:t xml:space="preserve"> </w:t>
+      </w:r>
+      <w:r>
+        <w:rPr>
+          <w:bCs/>
+          <w:b/>
+          <w:bCs/>
+          <w:b/>
+        </w:rPr>
+        <w:t xml:space="preserve">Saleska SR</w:t>
+      </w:r>
+      <w:r>
+        <w:rPr>
+          <w:bCs/>
+          <w:b/>
+        </w:rPr>
+        <w:t xml:space="preserve">,</w:t>
+      </w:r>
+      <w:r>
+        <w:rPr>
+          <w:bCs/>
+          <w:b/>
+        </w:rPr>
+        <w:t xml:space="preserve"> </w:t>
+      </w:r>
+      <w:r>
+        <w:rPr>
+          <w:bCs/>
+          <w:b/>
+          <w:bCs/>
+          <w:b/>
+        </w:rPr>
+        <w:t xml:space="preserve">Wofsy SC</w:t>
+      </w:r>
+      <w:r>
+        <w:rPr>
+          <w:bCs/>
+          <w:b/>
+        </w:rPr>
+        <w:t xml:space="preserve">,</w:t>
+      </w:r>
+      <w:r>
+        <w:rPr>
+          <w:bCs/>
+          <w:b/>
+        </w:rPr>
+        <w:t xml:space="preserve"> </w:t>
+      </w:r>
+      <w:r>
+        <w:rPr>
+          <w:bCs/>
+          <w:b/>
+          <w:bCs/>
+          <w:b/>
+        </w:rPr>
+        <w:t xml:space="preserve">Figueira AMS</w:t>
+      </w:r>
+      <w:r>
+        <w:rPr>
+          <w:bCs/>
+          <w:b/>
+        </w:rPr>
+        <w:t xml:space="preserve">,</w:t>
+      </w:r>
+      <w:r>
+        <w:rPr>
+          <w:bCs/>
+          <w:b/>
+        </w:rPr>
+        <w:t xml:space="preserve"> </w:t>
+      </w:r>
+      <w:r>
+        <w:rPr>
+          <w:bCs/>
+          <w:b/>
+          <w:bCs/>
+          <w:b/>
+        </w:rPr>
+        <w:t xml:space="preserve">Rocha HR da</w:t>
+      </w:r>
+      <w:r>
+        <w:rPr>
+          <w:bCs/>
+          <w:b/>
+        </w:rPr>
+        <w:t xml:space="preserve">,</w:t>
+      </w:r>
+      <w:r>
+        <w:rPr>
+          <w:bCs/>
+          <w:b/>
+        </w:rPr>
+        <w:t xml:space="preserve"> </w:t>
+      </w:r>
+      <w:r>
+        <w:rPr>
+          <w:bCs/>
+          <w:b/>
+          <w:bCs/>
+          <w:b/>
+        </w:rPr>
+        <w:t xml:space="preserve">Camargo PB de</w:t>
+      </w:r>
+      <w:r>
+        <w:t xml:space="preserve">.</w:t>
+      </w:r>
+      <w:r>
+        <w:t xml:space="preserve"> </w:t>
+      </w:r>
+      <w:r>
+        <w:rPr>
+          <w:bCs/>
+          <w:b/>
+        </w:rPr>
+        <w:t xml:space="preserve">2011</w:t>
+      </w:r>
+      <w:r>
+        <w:t xml:space="preserve">. Reduced impact logging minimally alters tropical rainforest carbon and energy exchange.</w:t>
+      </w:r>
+      <w:r>
+        <w:t xml:space="preserve"> </w:t>
+      </w:r>
+      <w:r>
+        <w:rPr>
+          <w:iCs/>
+          <w:i/>
+        </w:rPr>
+        <w:t xml:space="preserve">PNAS</w:t>
+      </w:r>
+      <w:r>
+        <w:t xml:space="preserve"> </w:t>
+      </w:r>
+      <w:r>
+        <w:rPr>
+          <w:bCs/>
+          <w:b/>
+        </w:rPr>
+        <w:t xml:space="preserve">108</w:t>
+      </w:r>
+      <w:r>
+        <w:t xml:space="preserve">: 19431–19435.</w:t>
+      </w:r>
+    </w:p>
+    <w:bookmarkEnd w:id="34"/>
+    <w:bookmarkStart w:id="35" w:name="ref-niinemetsResponsesForestTrees2010"/>
+    <w:p>
+      <w:pPr>
+        <w:pStyle w:val="Bibliography"/>
+      </w:pPr>
+      <w:r>
+        <w:rPr>
+          <w:bCs/>
+          <w:b/>
+          <w:bCs/>
+          <w:b/>
+        </w:rPr>
+        <w:t xml:space="preserve">Niinemets Ü</w:t>
+      </w:r>
+      <w:r>
+        <w:t xml:space="preserve">.</w:t>
+      </w:r>
+      <w:r>
+        <w:t xml:space="preserve"> </w:t>
+      </w:r>
+      <w:r>
+        <w:rPr>
+          <w:bCs/>
+          <w:b/>
+        </w:rPr>
+        <w:t xml:space="preserve">2010</w:t>
+      </w:r>
+      <w:r>
+        <w:t xml:space="preserve">. Responses of forest trees to single and multiple environmental stresses from seedlings to mature plants:</w:t>
+      </w:r>
+      <w:r>
+        <w:t xml:space="preserve"> </w:t>
+      </w:r>
+      <w:r>
+        <w:t xml:space="preserve">Past</w:t>
+      </w:r>
+      <w:r>
+        <w:t xml:space="preserve"> </w:t>
+      </w:r>
+      <w:r>
+        <w:t xml:space="preserve">stress history, stress interactions, tolerance and acclimation.</w:t>
+      </w:r>
+      <w:r>
+        <w:t xml:space="preserve"> </w:t>
+      </w:r>
+      <w:r>
+        <w:rPr>
+          <w:iCs/>
+          <w:i/>
+        </w:rPr>
+        <w:t xml:space="preserve">Forest Ecology and Management</w:t>
+      </w:r>
+      <w:r>
+        <w:t xml:space="preserve"> </w:t>
+      </w:r>
+      <w:r>
+        <w:rPr>
+          <w:bCs/>
+          <w:b/>
+        </w:rPr>
+        <w:t xml:space="preserve">260</w:t>
+      </w:r>
+      <w:r>
+        <w:t xml:space="preserve">: 1623–1639.</w:t>
+      </w:r>
+    </w:p>
+    <w:bookmarkEnd w:id="35"/>
+    <w:bookmarkStart w:id="36" w:name="X7407d7b0eb22fe71d68b522f479ab18e69f7d08"/>
+    <w:p>
+      <w:pPr>
+        <w:pStyle w:val="Bibliography"/>
+      </w:pPr>
+      <w:r>
+        <w:rPr>
+          <w:bCs/>
+          <w:b/>
+          <w:bCs/>
+          <w:b/>
+        </w:rPr>
+        <w:t xml:space="preserve">Rollinson CR</w:t>
+      </w:r>
+      <w:r>
+        <w:rPr>
+          <w:bCs/>
+          <w:b/>
+        </w:rPr>
+        <w:t xml:space="preserve">,</w:t>
+      </w:r>
+      <w:r>
+        <w:rPr>
+          <w:bCs/>
+          <w:b/>
+        </w:rPr>
+        <w:t xml:space="preserve"> </w:t>
+      </w:r>
+      <w:r>
+        <w:rPr>
+          <w:bCs/>
+          <w:b/>
+          <w:bCs/>
+          <w:b/>
+        </w:rPr>
+        <w:t xml:space="preserve">Alexander MR</w:t>
+      </w:r>
+      <w:r>
+        <w:rPr>
+          <w:bCs/>
+          <w:b/>
+        </w:rPr>
+        <w:t xml:space="preserve">,</w:t>
+      </w:r>
+      <w:r>
+        <w:rPr>
+          <w:bCs/>
+          <w:b/>
+        </w:rPr>
+        <w:t xml:space="preserve"> </w:t>
+      </w:r>
+      <w:r>
+        <w:rPr>
+          <w:bCs/>
+          <w:b/>
+          <w:bCs/>
+          <w:b/>
+        </w:rPr>
+        <w:t xml:space="preserve">Dye AW</w:t>
+      </w:r>
+      <w:r>
+        <w:rPr>
+          <w:bCs/>
+          <w:b/>
+        </w:rPr>
+        <w:t xml:space="preserve">,</w:t>
+      </w:r>
+      <w:r>
+        <w:rPr>
+          <w:bCs/>
+          <w:b/>
+        </w:rPr>
+        <w:t xml:space="preserve"> </w:t>
+      </w:r>
+      <w:r>
+        <w:rPr>
+          <w:bCs/>
+          <w:b/>
+          <w:bCs/>
+          <w:b/>
+        </w:rPr>
+        <w:t xml:space="preserve">Moore DJP</w:t>
+      </w:r>
+      <w:r>
+        <w:rPr>
+          <w:bCs/>
+          <w:b/>
+        </w:rPr>
+        <w:t xml:space="preserve">,</w:t>
+      </w:r>
+      <w:r>
+        <w:rPr>
+          <w:bCs/>
+          <w:b/>
+        </w:rPr>
+        <w:t xml:space="preserve"> </w:t>
+      </w:r>
+      <w:r>
+        <w:rPr>
+          <w:bCs/>
+          <w:b/>
+          <w:bCs/>
+          <w:b/>
+        </w:rPr>
+        <w:t xml:space="preserve">Pederson N</w:t>
+      </w:r>
+      <w:r>
+        <w:rPr>
+          <w:bCs/>
+          <w:b/>
+        </w:rPr>
+        <w:t xml:space="preserve">,</w:t>
+      </w:r>
+      <w:r>
+        <w:rPr>
+          <w:bCs/>
+          <w:b/>
+        </w:rPr>
+        <w:t xml:space="preserve"> </w:t>
+      </w:r>
+      <w:r>
+        <w:rPr>
+          <w:bCs/>
+          <w:b/>
+          <w:bCs/>
+          <w:b/>
+        </w:rPr>
+        <w:t xml:space="preserve">Trouet V</w:t>
+      </w:r>
+      <w:r>
+        <w:t xml:space="preserve">.</w:t>
+      </w:r>
+      <w:r>
+        <w:t xml:space="preserve"> </w:t>
+      </w:r>
+      <w:r>
+        <w:rPr>
+          <w:bCs/>
+          <w:b/>
+        </w:rPr>
+        <w:t xml:space="preserve">2020</w:t>
+      </w:r>
+      <w:r>
+        <w:t xml:space="preserve">. Climate sensitivity of understory trees differs from overstory trees in temperate mesic forests.</w:t>
+      </w:r>
+      <w:r>
+        <w:t xml:space="preserve"> </w:t>
+      </w:r>
+      <w:r>
+        <w:rPr>
+          <w:iCs/>
+          <w:i/>
+        </w:rPr>
         <w:t xml:space="preserve">Ecology</w:t>
       </w:r>
       <w:r>
@@ -3477,10 +5007,513 @@
         <w:t xml:space="preserve">: e03264.</w:t>
       </w:r>
     </w:p>
-    <w:bookmarkEnd w:id="27"/>
-    <w:bookmarkEnd w:id="28"/>
-    <w:bookmarkEnd w:id="29"/>
-    <w:bookmarkEnd w:id="30"/>
+    <w:bookmarkEnd w:id="36"/>
+    <w:bookmarkStart w:id="37" w:name="ref-russellResidenceTimesDecay2014"/>
+    <w:p>
+      <w:pPr>
+        <w:pStyle w:val="Bibliography"/>
+      </w:pPr>
+      <w:r>
+        <w:rPr>
+          <w:bCs/>
+          <w:b/>
+          <w:bCs/>
+          <w:b/>
+        </w:rPr>
+        <w:t xml:space="preserve">Russell MB</w:t>
+      </w:r>
+      <w:r>
+        <w:rPr>
+          <w:bCs/>
+          <w:b/>
+        </w:rPr>
+        <w:t xml:space="preserve">,</w:t>
+      </w:r>
+      <w:r>
+        <w:rPr>
+          <w:bCs/>
+          <w:b/>
+        </w:rPr>
+        <w:t xml:space="preserve"> </w:t>
+      </w:r>
+      <w:r>
+        <w:rPr>
+          <w:bCs/>
+          <w:b/>
+          <w:bCs/>
+          <w:b/>
+        </w:rPr>
+        <w:t xml:space="preserve">Woodall CW</w:t>
+      </w:r>
+      <w:r>
+        <w:rPr>
+          <w:bCs/>
+          <w:b/>
+        </w:rPr>
+        <w:t xml:space="preserve">,</w:t>
+      </w:r>
+      <w:r>
+        <w:rPr>
+          <w:bCs/>
+          <w:b/>
+        </w:rPr>
+        <w:t xml:space="preserve"> </w:t>
+      </w:r>
+      <w:r>
+        <w:rPr>
+          <w:bCs/>
+          <w:b/>
+          <w:bCs/>
+          <w:b/>
+        </w:rPr>
+        <w:t xml:space="preserve">Fraver S</w:t>
+      </w:r>
+      <w:r>
+        <w:rPr>
+          <w:bCs/>
+          <w:b/>
+        </w:rPr>
+        <w:t xml:space="preserve">,</w:t>
+      </w:r>
+      <w:r>
+        <w:rPr>
+          <w:bCs/>
+          <w:b/>
+        </w:rPr>
+        <w:t xml:space="preserve"> </w:t>
+      </w:r>
+      <w:r>
+        <w:rPr>
+          <w:bCs/>
+          <w:b/>
+          <w:bCs/>
+          <w:b/>
+        </w:rPr>
+        <w:t xml:space="preserve">D’Amato AW</w:t>
+      </w:r>
+      <w:r>
+        <w:rPr>
+          <w:bCs/>
+          <w:b/>
+        </w:rPr>
+        <w:t xml:space="preserve">,</w:t>
+      </w:r>
+      <w:r>
+        <w:rPr>
+          <w:bCs/>
+          <w:b/>
+        </w:rPr>
+        <w:t xml:space="preserve"> </w:t>
+      </w:r>
+      <w:r>
+        <w:rPr>
+          <w:bCs/>
+          <w:b/>
+          <w:bCs/>
+          <w:b/>
+        </w:rPr>
+        <w:t xml:space="preserve">Domke GM</w:t>
+      </w:r>
+      <w:r>
+        <w:rPr>
+          <w:bCs/>
+          <w:b/>
+        </w:rPr>
+        <w:t xml:space="preserve">,</w:t>
+      </w:r>
+      <w:r>
+        <w:rPr>
+          <w:bCs/>
+          <w:b/>
+        </w:rPr>
+        <w:t xml:space="preserve"> </w:t>
+      </w:r>
+      <w:r>
+        <w:rPr>
+          <w:bCs/>
+          <w:b/>
+          <w:bCs/>
+          <w:b/>
+        </w:rPr>
+        <w:t xml:space="preserve">Skog KE</w:t>
+      </w:r>
+      <w:r>
+        <w:t xml:space="preserve">.</w:t>
+      </w:r>
+      <w:r>
+        <w:t xml:space="preserve"> </w:t>
+      </w:r>
+      <w:r>
+        <w:rPr>
+          <w:bCs/>
+          <w:b/>
+        </w:rPr>
+        <w:t xml:space="preserve">2014</w:t>
+      </w:r>
+      <w:r>
+        <w:t xml:space="preserve">. Residence</w:t>
+      </w:r>
+      <w:r>
+        <w:t xml:space="preserve"> </w:t>
+      </w:r>
+      <w:r>
+        <w:t xml:space="preserve">Times</w:t>
+      </w:r>
+      <w:r>
+        <w:t xml:space="preserve"> </w:t>
+      </w:r>
+      <w:r>
+        <w:t xml:space="preserve">and</w:t>
+      </w:r>
+      <w:r>
+        <w:t xml:space="preserve"> </w:t>
+      </w:r>
+      <w:r>
+        <w:t xml:space="preserve">Decay Rates</w:t>
+      </w:r>
+      <w:r>
+        <w:t xml:space="preserve"> </w:t>
+      </w:r>
+      <w:r>
+        <w:t xml:space="preserve">of</w:t>
+      </w:r>
+      <w:r>
+        <w:t xml:space="preserve"> </w:t>
+      </w:r>
+      <w:r>
+        <w:t xml:space="preserve">Downed Woody Debris Biomass</w:t>
+      </w:r>
+      <w:r>
+        <w:t xml:space="preserve">/</w:t>
+      </w:r>
+      <w:r>
+        <w:t xml:space="preserve">Carbon</w:t>
+      </w:r>
+      <w:r>
+        <w:t xml:space="preserve"> </w:t>
+      </w:r>
+      <w:r>
+        <w:t xml:space="preserve">in</w:t>
+      </w:r>
+      <w:r>
+        <w:t xml:space="preserve"> </w:t>
+      </w:r>
+      <w:r>
+        <w:t xml:space="preserve">Eastern US Forests</w:t>
+      </w:r>
+      <w:r>
+        <w:t xml:space="preserve">.</w:t>
+      </w:r>
+      <w:r>
+        <w:t xml:space="preserve"> </w:t>
+      </w:r>
+      <w:r>
+        <w:rPr>
+          <w:iCs/>
+          <w:i/>
+        </w:rPr>
+        <w:t xml:space="preserve">Ecosystems</w:t>
+      </w:r>
+      <w:r>
+        <w:t xml:space="preserve"> </w:t>
+      </w:r>
+      <w:r>
+        <w:rPr>
+          <w:bCs/>
+          <w:b/>
+        </w:rPr>
+        <w:t xml:space="preserve">17</w:t>
+      </w:r>
+      <w:r>
+        <w:t xml:space="preserve">: 765–777.</w:t>
+      </w:r>
+    </w:p>
+    <w:bookmarkEnd w:id="37"/>
+    <w:bookmarkStart w:id="38" w:name="X56bd4fc883d47e3feaf914d72d99fa8db90454c"/>
+    <w:p>
+      <w:pPr>
+        <w:pStyle w:val="Bibliography"/>
+      </w:pPr>
+      <w:r>
+        <w:rPr>
+          <w:bCs/>
+          <w:b/>
+          <w:bCs/>
+          <w:b/>
+        </w:rPr>
+        <w:t xml:space="preserve">Zellweger F</w:t>
+      </w:r>
+      <w:r>
+        <w:rPr>
+          <w:bCs/>
+          <w:b/>
+        </w:rPr>
+        <w:t xml:space="preserve">,</w:t>
+      </w:r>
+      <w:r>
+        <w:rPr>
+          <w:bCs/>
+          <w:b/>
+        </w:rPr>
+        <w:t xml:space="preserve"> </w:t>
+      </w:r>
+      <w:r>
+        <w:rPr>
+          <w:bCs/>
+          <w:b/>
+          <w:bCs/>
+          <w:b/>
+        </w:rPr>
+        <w:t xml:space="preserve">De Frenne P</w:t>
+      </w:r>
+      <w:r>
+        <w:rPr>
+          <w:bCs/>
+          <w:b/>
+        </w:rPr>
+        <w:t xml:space="preserve">,</w:t>
+      </w:r>
+      <w:r>
+        <w:rPr>
+          <w:bCs/>
+          <w:b/>
+        </w:rPr>
+        <w:t xml:space="preserve"> </w:t>
+      </w:r>
+      <w:r>
+        <w:rPr>
+          <w:bCs/>
+          <w:b/>
+          <w:bCs/>
+          <w:b/>
+        </w:rPr>
+        <w:t xml:space="preserve">Lenoir J</w:t>
+      </w:r>
+      <w:r>
+        <w:rPr>
+          <w:bCs/>
+          <w:b/>
+        </w:rPr>
+        <w:t xml:space="preserve">,</w:t>
+      </w:r>
+      <w:r>
+        <w:rPr>
+          <w:bCs/>
+          <w:b/>
+        </w:rPr>
+        <w:t xml:space="preserve"> </w:t>
+      </w:r>
+      <w:r>
+        <w:rPr>
+          <w:bCs/>
+          <w:b/>
+          <w:bCs/>
+          <w:b/>
+        </w:rPr>
+        <w:t xml:space="preserve">Vangansbeke P</w:t>
+      </w:r>
+      <w:r>
+        <w:rPr>
+          <w:bCs/>
+          <w:b/>
+        </w:rPr>
+        <w:t xml:space="preserve">,</w:t>
+      </w:r>
+      <w:r>
+        <w:rPr>
+          <w:bCs/>
+          <w:b/>
+        </w:rPr>
+        <w:t xml:space="preserve"> </w:t>
+      </w:r>
+      <w:r>
+        <w:rPr>
+          <w:bCs/>
+          <w:b/>
+          <w:bCs/>
+          <w:b/>
+        </w:rPr>
+        <w:t xml:space="preserve">Verheyen K</w:t>
+      </w:r>
+      <w:r>
+        <w:rPr>
+          <w:bCs/>
+          <w:b/>
+        </w:rPr>
+        <w:t xml:space="preserve">,</w:t>
+      </w:r>
+      <w:r>
+        <w:rPr>
+          <w:bCs/>
+          <w:b/>
+        </w:rPr>
+        <w:t xml:space="preserve"> </w:t>
+      </w:r>
+      <w:r>
+        <w:rPr>
+          <w:bCs/>
+          <w:b/>
+          <w:bCs/>
+          <w:b/>
+        </w:rPr>
+        <w:t xml:space="preserve">Bernhardt-Römermann M</w:t>
+      </w:r>
+      <w:r>
+        <w:rPr>
+          <w:bCs/>
+          <w:b/>
+        </w:rPr>
+        <w:t xml:space="preserve">,</w:t>
+      </w:r>
+      <w:r>
+        <w:rPr>
+          <w:bCs/>
+          <w:b/>
+        </w:rPr>
+        <w:t xml:space="preserve"> </w:t>
+      </w:r>
+      <w:r>
+        <w:rPr>
+          <w:bCs/>
+          <w:b/>
+          <w:bCs/>
+          <w:b/>
+        </w:rPr>
+        <w:t xml:space="preserve">Baeten L</w:t>
+      </w:r>
+      <w:r>
+        <w:rPr>
+          <w:bCs/>
+          <w:b/>
+        </w:rPr>
+        <w:t xml:space="preserve">,</w:t>
+      </w:r>
+      <w:r>
+        <w:rPr>
+          <w:bCs/>
+          <w:b/>
+        </w:rPr>
+        <w:t xml:space="preserve"> </w:t>
+      </w:r>
+      <w:r>
+        <w:rPr>
+          <w:bCs/>
+          <w:b/>
+          <w:bCs/>
+          <w:b/>
+        </w:rPr>
+        <w:t xml:space="preserve">Hédl R</w:t>
+      </w:r>
+      <w:r>
+        <w:rPr>
+          <w:bCs/>
+          <w:b/>
+        </w:rPr>
+        <w:t xml:space="preserve">,</w:t>
+      </w:r>
+      <w:r>
+        <w:rPr>
+          <w:bCs/>
+          <w:b/>
+        </w:rPr>
+        <w:t xml:space="preserve"> </w:t>
+      </w:r>
+      <w:r>
+        <w:rPr>
+          <w:bCs/>
+          <w:b/>
+          <w:bCs/>
+          <w:b/>
+        </w:rPr>
+        <w:t xml:space="preserve">Berki I</w:t>
+      </w:r>
+      <w:r>
+        <w:rPr>
+          <w:bCs/>
+          <w:b/>
+        </w:rPr>
+        <w:t xml:space="preserve">,</w:t>
+      </w:r>
+      <w:r>
+        <w:rPr>
+          <w:bCs/>
+          <w:b/>
+        </w:rPr>
+        <w:t xml:space="preserve"> </w:t>
+      </w:r>
+      <w:r>
+        <w:rPr>
+          <w:bCs/>
+          <w:b/>
+          <w:bCs/>
+          <w:b/>
+        </w:rPr>
+        <w:t xml:space="preserve">Brunet J</w:t>
+      </w:r>
+      <w:r>
+        <w:rPr>
+          <w:bCs/>
+          <w:b/>
+        </w:rPr>
+        <w:t xml:space="preserve">,</w:t>
+      </w:r>
+      <w:r>
+        <w:rPr>
+          <w:bCs/>
+          <w:b/>
+        </w:rPr>
+        <w:t xml:space="preserve"> </w:t>
+      </w:r>
+      <w:r>
+        <w:rPr>
+          <w:iCs/>
+          <w:i/>
+          <w:bCs/>
+          <w:b/>
+        </w:rPr>
+        <w:t xml:space="preserve">et al.</w:t>
+      </w:r>
+      <w:r>
+        <w:t xml:space="preserve"> </w:t>
+      </w:r>
+      <w:r>
+        <w:rPr>
+          <w:bCs/>
+          <w:b/>
+        </w:rPr>
+        <w:t xml:space="preserve">2020</w:t>
+      </w:r>
+      <w:r>
+        <w:t xml:space="preserve">. Forest microclimate dynamics drive plant responses to warming.</w:t>
+      </w:r>
+      <w:r>
+        <w:t xml:space="preserve"> </w:t>
+      </w:r>
+      <w:r>
+        <w:rPr>
+          <w:iCs/>
+          <w:i/>
+        </w:rPr>
+        <w:t xml:space="preserve">Science</w:t>
+      </w:r>
+      <w:r>
+        <w:t xml:space="preserve"> </w:t>
+      </w:r>
+      <w:r>
+        <w:rPr>
+          <w:bCs/>
+          <w:b/>
+        </w:rPr>
+        <w:t xml:space="preserve">368</w:t>
+      </w:r>
+      <w:r>
+        <w:t xml:space="preserve">: 772–775.</w:t>
+      </w:r>
+    </w:p>
+    <w:bookmarkEnd w:id="38"/>
+    <w:bookmarkEnd w:id="39"/>
+    <w:bookmarkEnd w:id="40"/>
+    <w:bookmarkEnd w:id="41"/>
     <w:sectPr/>
   </w:body>
 </w:document>

</xml_diff>

<commit_message>
response on ecosystem in abstract (R2)
@NidhiVinod , FYI. I believe I've now dealt with all of the most difficult reviewer comments. There are ~5 wording changes requested by R2 and a few small technical corrections from R1 remaining. I'm stopping for now and expect that you can easily handle the rest, but please ping me if you need help.
</commit_message>
<xml_diff>
--- a/response-to-reviews.docx
+++ b/response-to-reviews.docx
@@ -1365,10 +1365,52 @@
       </w:pPr>
       <w:r>
         <w:rPr>
-          <w:iCs/>
-          <w:i/>
-        </w:rPr>
-        <w:t xml:space="preserve">response required</w:t>
+          <w:bCs/>
+          <w:b/>
+        </w:rPr>
+        <w:t xml:space="preserve">We have reworded the abstract sentence to place less emphasis on ecosystems:</w:t>
+      </w:r>
+      <w:r>
+        <w:rPr>
+          <w:bCs/>
+          <w:b/>
+        </w:rPr>
+        <w:t xml:space="preserve"> </w:t>
+      </w:r>
+      <w:r>
+        <w:rPr>
+          <w:bCs/>
+          <w:b/>
+        </w:rPr>
+        <w:t xml:space="preserve">“</w:t>
+      </w:r>
+      <w:r>
+        <w:rPr>
+          <w:bCs/>
+          <w:b/>
+        </w:rPr>
+        <w:t xml:space="preserve">Using published research and new analyses, we evaluate how microclimate and leaf temperatures, traits, and gas exchange vary vertically in forests, shaping tree and ecosystem ecology.</w:t>
+      </w:r>
+      <w:r>
+        <w:rPr>
+          <w:bCs/>
+          <w:b/>
+        </w:rPr>
+        <w:t xml:space="preserve">”</w:t>
+      </w:r>
+      <w:r>
+        <w:rPr>
+          <w:bCs/>
+          <w:b/>
+        </w:rPr>
+        <w:t xml:space="preserve"> </w:t>
+      </w:r>
+      <w:r>
+        <w:rPr>
+          <w:bCs/>
+          <w:b/>
+        </w:rPr>
+        <w:t xml:space="preserve">This wording parallels the section headers in the main manuscript. While we agree that there is little information on how ecosystem function varies across vertical profiles, this was included within the scope of our review, and we dedicate a 450-word subsection (sec. 5.2) plus a figure to this theme.</w:t>
       </w:r>
     </w:p>
     <w:p>

</xml_diff>

<commit_message>
addressing comment about gs
</commit_message>
<xml_diff>
--- a/response-to-reviews.docx
+++ b/response-to-reviews.docx
@@ -121,7 +121,7 @@
         <w:br w:type="page"/>
       </w:r>
     </w:p>
-    <w:bookmarkStart w:id="41" w:name="response-to-reviewers-comments-to-author"/>
+    <w:bookmarkStart w:id="47" w:name="response-to-reviewers-comments-to-author"/>
     <w:p>
       <w:pPr>
         <w:pStyle w:val="Heading1"/>
@@ -385,10 +385,10 @@
       </w:pPr>
       <w:r>
         <w:rPr>
-          <w:iCs/>
-          <w:i/>
-        </w:rPr>
-        <w:t xml:space="preserve">Nidhi</w:t>
+          <w:bCs/>
+          <w:b/>
+        </w:rPr>
+        <w:t xml:space="preserve">Done</w:t>
       </w:r>
     </w:p>
     <w:p>
@@ -2716,6 +2716,588 @@
       </w:pPr>
       <w:r>
         <w:rPr>
+          <w:bCs/>
+          <w:b/>
+        </w:rPr>
+        <w:t xml:space="preserve">Revised as suggested.</w:t>
+      </w:r>
+    </w:p>
+    <w:p>
+      <w:pPr>
+        <w:pStyle w:val="BodyText"/>
+      </w:pPr>
+      <w:r>
+        <w:t xml:space="preserve">l.579</w:t>
+      </w:r>
+      <w:r>
+        <w:t xml:space="preserve"> </w:t>
+      </w:r>
+      <w:r>
+        <w:t xml:space="preserve">‘</w:t>
+      </w:r>
+      <w:r>
+        <w:t xml:space="preserve">implies that high 𝑇𝑎𝑖𝑟 should decrease 𝑔𝑠 of upper canopy leaves more than understory leaves</w:t>
+      </w:r>
+      <w:r>
+        <w:t xml:space="preserve">’</w:t>
+      </w:r>
+      <w:r>
+        <w:t xml:space="preserve">. The authors here are ignoring what they’ve said previously, that high Tair is associated with high VPD (l. 199-200), and that VPD is conclusively a much stronger driver of gs than Tleaf (Leuning 1995, Grossiord). I think the sentence should be corrected and include VPD. I’m not yet aware of a good study that has decoupled VPD and Tleaf to prove that Tleaf intrinsically causes reduction in gs. So the authors cannot conclude this.</w:t>
+      </w:r>
+    </w:p>
+    <w:p>
+      <w:pPr>
+        <w:pStyle w:val="BodyText"/>
+      </w:pPr>
+      <w:r>
+        <w:rPr>
+          <w:bCs/>
+          <w:b/>
+        </w:rPr>
+        <w:t xml:space="preserve">We have removed the quoted sentence as it was redundant with that which had preceded it, but had confusingly couched the message of the preceding sentence as if it were a speculation rather than an empirical fact. The preceding sentence, which we have retained, read:</w:t>
+      </w:r>
+      <w:r>
+        <w:t xml:space="preserve"> </w:t>
+      </w:r>
+      <w:r>
+        <w:rPr>
+          <w:iCs/>
+          <w:i/>
+        </w:rPr>
+        <w:t xml:space="preserve">“…sun leaves in the upper canopy show a stronger decrease in</w:t>
+      </w:r>
+      <w:r>
+        <w:t xml:space="preserve"> </w:t>
+      </w:r>
+      <w:r>
+        <w:rPr>
+          <w:iCs/>
+          <w:i/>
+        </w:rPr>
+        <w:t xml:space="preserve">g</w:t>
+      </w:r>
+      <w:r>
+        <w:rPr>
+          <w:vertAlign w:val="subscript"/>
+          <w:iCs/>
+          <w:i/>
+        </w:rPr>
+        <w:t xml:space="preserve">s</w:t>
+      </w:r>
+      <w:r>
+        <w:t xml:space="preserve"> </w:t>
+      </w:r>
+      <w:r>
+        <w:rPr>
+          <w:iCs/>
+          <w:i/>
+        </w:rPr>
+        <w:t xml:space="preserve">in response to rising</w:t>
+      </w:r>
+      <w:r>
+        <w:t xml:space="preserve"> </w:t>
+      </w:r>
+      <w:r>
+        <w:rPr>
+          <w:iCs/>
+          <w:i/>
+        </w:rPr>
+        <w:t xml:space="preserve">T</w:t>
+      </w:r>
+      <w:r>
+        <w:rPr>
+          <w:vertAlign w:val="subscript"/>
+          <w:iCs/>
+          <w:i/>
+        </w:rPr>
+        <w:t xml:space="preserve">air</w:t>
+      </w:r>
+      <w:r>
+        <w:t xml:space="preserve"> </w:t>
+      </w:r>
+      <w:r>
+        <w:rPr>
+          <w:iCs/>
+          <w:i/>
+        </w:rPr>
+        <w:t xml:space="preserve">(driven by increased VPD) than lower-canopy shade leaves (Hernández et al., 2020; Carter et al., 2021)”.</w:t>
+      </w:r>
+      <w:r>
+        <w:t xml:space="preserve"> </w:t>
+      </w:r>
+      <w:r>
+        <w:rPr>
+          <w:bCs/>
+          <w:b/>
+        </w:rPr>
+        <w:t xml:space="preserve">That is an empirical result. The fact that the effect of</w:t>
+      </w:r>
+      <w:r>
+        <w:rPr>
+          <w:bCs/>
+          <w:b/>
+        </w:rPr>
+        <w:t xml:space="preserve"> </w:t>
+      </w:r>
+      <w:r>
+        <w:rPr>
+          <w:iCs/>
+          <w:i/>
+          <w:bCs/>
+          <w:b/>
+        </w:rPr>
+        <w:t xml:space="preserve">T</w:t>
+      </w:r>
+      <w:r>
+        <w:rPr>
+          <w:vertAlign w:val="subscript"/>
+          <w:iCs/>
+          <w:i/>
+          <w:bCs/>
+          <w:b/>
+        </w:rPr>
+        <w:t xml:space="preserve">air</w:t>
+      </w:r>
+      <w:r>
+        <w:rPr>
+          <w:bCs/>
+          <w:b/>
+        </w:rPr>
+        <w:t xml:space="preserve"> </w:t>
+      </w:r>
+      <w:r>
+        <w:rPr>
+          <w:bCs/>
+          <w:b/>
+        </w:rPr>
+        <w:t xml:space="preserve">on</w:t>
+      </w:r>
+      <w:r>
+        <w:rPr>
+          <w:bCs/>
+          <w:b/>
+        </w:rPr>
+        <w:t xml:space="preserve"> </w:t>
+      </w:r>
+      <w:r>
+        <w:rPr>
+          <w:iCs/>
+          <w:i/>
+          <w:bCs/>
+          <w:b/>
+        </w:rPr>
+        <w:t xml:space="preserve">g</w:t>
+      </w:r>
+      <w:r>
+        <w:rPr>
+          <w:vertAlign w:val="subscript"/>
+          <w:iCs/>
+          <w:i/>
+          <w:bCs/>
+          <w:b/>
+        </w:rPr>
+        <w:t xml:space="preserve">s</w:t>
+      </w:r>
+      <w:r>
+        <w:rPr>
+          <w:bCs/>
+          <w:b/>
+        </w:rPr>
+        <w:t xml:space="preserve"> </w:t>
+      </w:r>
+      <w:r>
+        <w:rPr>
+          <w:bCs/>
+          <w:b/>
+        </w:rPr>
+        <w:t xml:space="preserve">in that result is driven by VPD rather than somehow directly by</w:t>
+      </w:r>
+      <w:r>
+        <w:rPr>
+          <w:bCs/>
+          <w:b/>
+        </w:rPr>
+        <w:t xml:space="preserve"> </w:t>
+      </w:r>
+      <w:r>
+        <w:rPr>
+          <w:iCs/>
+          <w:i/>
+          <w:bCs/>
+          <w:b/>
+        </w:rPr>
+        <w:t xml:space="preserve">T</w:t>
+      </w:r>
+      <w:r>
+        <w:rPr>
+          <w:vertAlign w:val="subscript"/>
+          <w:iCs/>
+          <w:i/>
+          <w:bCs/>
+          <w:b/>
+        </w:rPr>
+        <w:t xml:space="preserve">air</w:t>
+      </w:r>
+      <w:r>
+        <w:rPr>
+          <w:bCs/>
+          <w:b/>
+        </w:rPr>
+        <w:t xml:space="preserve"> </w:t>
+      </w:r>
+      <w:r>
+        <w:rPr>
+          <w:bCs/>
+          <w:b/>
+        </w:rPr>
+        <w:t xml:space="preserve">itself is indicated by the fact that increasing temperature itself apparently</w:t>
+      </w:r>
+      <w:r>
+        <w:rPr>
+          <w:bCs/>
+          <w:b/>
+        </w:rPr>
+        <w:t xml:space="preserve"> </w:t>
+      </w:r>
+      <w:r>
+        <w:rPr>
+          <w:iCs/>
+          <w:i/>
+          <w:bCs/>
+          <w:b/>
+        </w:rPr>
+        <w:t xml:space="preserve">opens</w:t>
+      </w:r>
+      <w:r>
+        <w:rPr>
+          <w:bCs/>
+          <w:b/>
+        </w:rPr>
+        <w:t xml:space="preserve"> </w:t>
+      </w:r>
+      <w:r>
+        <w:rPr>
+          <w:bCs/>
+          <w:b/>
+        </w:rPr>
+        <w:t xml:space="preserve">stomata, rather than closing them. This is also germane to the reviewer’s final comment about decoupling VPD and</w:t>
+      </w:r>
+      <w:r>
+        <w:rPr>
+          <w:bCs/>
+          <w:b/>
+        </w:rPr>
+        <w:t xml:space="preserve"> </w:t>
+      </w:r>
+      <w:r>
+        <w:rPr>
+          <w:iCs/>
+          <w:i/>
+          <w:bCs/>
+          <w:b/>
+        </w:rPr>
+        <w:t xml:space="preserve">T</w:t>
+      </w:r>
+      <w:r>
+        <w:rPr>
+          <w:vertAlign w:val="subscript"/>
+          <w:iCs/>
+          <w:i/>
+          <w:bCs/>
+          <w:b/>
+        </w:rPr>
+        <w:t xml:space="preserve">leaf</w:t>
+      </w:r>
+      <w:r>
+        <w:rPr>
+          <w:bCs/>
+          <w:b/>
+        </w:rPr>
+        <w:t xml:space="preserve">. There are in fact six published studies that have decoupled VPD and</w:t>
+      </w:r>
+      <w:r>
+        <w:rPr>
+          <w:bCs/>
+          <w:b/>
+        </w:rPr>
+        <w:t xml:space="preserve"> </w:t>
+      </w:r>
+      <w:r>
+        <w:rPr>
+          <w:iCs/>
+          <w:i/>
+          <w:bCs/>
+          <w:b/>
+        </w:rPr>
+        <w:t xml:space="preserve">T</w:t>
+      </w:r>
+      <w:r>
+        <w:rPr>
+          <w:vertAlign w:val="subscript"/>
+          <w:iCs/>
+          <w:i/>
+          <w:bCs/>
+          <w:b/>
+        </w:rPr>
+        <w:t xml:space="preserve">leaf</w:t>
+      </w:r>
+      <w:r>
+        <w:rPr>
+          <w:bCs/>
+          <w:b/>
+        </w:rPr>
+        <w:t xml:space="preserve">, and they all suggest temperature per se causes an increase, not a reduction, in stomatal conductance. We have added the following sentence to the end of the paragraph to clarify this matter: “Available data also suggest that high</w:t>
+      </w:r>
+      <w:r>
+        <w:rPr>
+          <w:bCs/>
+          <w:b/>
+        </w:rPr>
+        <w:t xml:space="preserve"> </w:t>
+      </w:r>
+      <w:r>
+        <w:rPr>
+          <w:iCs/>
+          <w:i/>
+          <w:bCs/>
+          <w:b/>
+        </w:rPr>
+        <w:t xml:space="preserve">T</w:t>
+      </w:r>
+      <w:r>
+        <w:rPr>
+          <w:vertAlign w:val="subscript"/>
+          <w:iCs/>
+          <w:i/>
+          <w:bCs/>
+          <w:b/>
+        </w:rPr>
+        <w:t xml:space="preserve">air</w:t>
+      </w:r>
+      <w:r>
+        <w:rPr>
+          <w:bCs/>
+          <w:b/>
+        </w:rPr>
+        <w:t xml:space="preserve"> </w:t>
+      </w:r>
+      <w:r>
+        <w:rPr>
+          <w:bCs/>
+          <w:b/>
+        </w:rPr>
+        <w:t xml:space="preserve">can directly drive stomatal opening, if vapor pressure is experimentally adjusted in tandem with</w:t>
+      </w:r>
+      <w:r>
+        <w:rPr>
+          <w:bCs/>
+          <w:b/>
+        </w:rPr>
+        <w:t xml:space="preserve"> </w:t>
+      </w:r>
+      <w:r>
+        <w:rPr>
+          <w:iCs/>
+          <w:i/>
+          <w:bCs/>
+          <w:b/>
+        </w:rPr>
+        <w:t xml:space="preserve">T</w:t>
+      </w:r>
+      <w:r>
+        <w:rPr>
+          <w:vertAlign w:val="subscript"/>
+          <w:iCs/>
+          <w:i/>
+          <w:bCs/>
+          <w:b/>
+        </w:rPr>
+        <w:t xml:space="preserve">air</w:t>
+      </w:r>
+      <w:r>
+        <w:rPr>
+          <w:bCs/>
+          <w:b/>
+        </w:rPr>
+        <w:t xml:space="preserve"> </w:t>
+      </w:r>
+      <w:r>
+        <w:rPr>
+          <w:bCs/>
+          <w:b/>
+        </w:rPr>
+        <w:t xml:space="preserve">to keep VPD constant</w:t>
+      </w:r>
+      <w:r>
+        <w:rPr>
+          <w:bCs/>
+          <w:b/>
+        </w:rPr>
+        <w:t xml:space="preserve"> </w:t>
+      </w:r>
+      <w:r>
+        <w:rPr>
+          <w:bCs/>
+          <w:b/>
+        </w:rPr>
+        <w:t xml:space="preserve">(Schulze</w:t>
+      </w:r>
+      <w:r>
+        <w:rPr>
+          <w:bCs/>
+          <w:b/>
+        </w:rPr>
+        <w:t xml:space="preserve"> </w:t>
+      </w:r>
+      <w:r>
+        <w:rPr>
+          <w:iCs/>
+          <w:i/>
+          <w:bCs/>
+          <w:b/>
+        </w:rPr>
+        <w:t xml:space="preserve">et al.</w:t>
+      </w:r>
+      <w:r>
+        <w:rPr>
+          <w:bCs/>
+          <w:b/>
+        </w:rPr>
+        <w:t xml:space="preserve">, 1974; Hall</w:t>
+      </w:r>
+      <w:r>
+        <w:rPr>
+          <w:bCs/>
+          <w:b/>
+        </w:rPr>
+        <w:t xml:space="preserve"> </w:t>
+      </w:r>
+      <w:r>
+        <w:rPr>
+          <w:iCs/>
+          <w:i/>
+          <w:bCs/>
+          <w:b/>
+        </w:rPr>
+        <w:t xml:space="preserve">et al.</w:t>
+      </w:r>
+      <w:r>
+        <w:rPr>
+          <w:bCs/>
+          <w:b/>
+        </w:rPr>
+        <w:t xml:space="preserve">, 1975; Hall &amp; Kaufmann, 1975; Fredeen &amp; Sage, 1999; Mott &amp; Peak, 2010; Urban</w:t>
+      </w:r>
+      <w:r>
+        <w:rPr>
+          <w:bCs/>
+          <w:b/>
+        </w:rPr>
+        <w:t xml:space="preserve"> </w:t>
+      </w:r>
+      <w:r>
+        <w:rPr>
+          <w:iCs/>
+          <w:i/>
+          <w:bCs/>
+          <w:b/>
+        </w:rPr>
+        <w:t xml:space="preserve">et al.</w:t>
+      </w:r>
+      <w:r>
+        <w:rPr>
+          <w:bCs/>
+          <w:b/>
+        </w:rPr>
+        <w:t xml:space="preserve">, 2017)</w:t>
+      </w:r>
+      <w:r>
+        <w:rPr>
+          <w:bCs/>
+          <w:b/>
+        </w:rPr>
+        <w:t xml:space="preserve">, though it appears that the negative effect of temperature on</w:t>
+      </w:r>
+      <w:r>
+        <w:rPr>
+          <w:bCs/>
+          <w:b/>
+        </w:rPr>
+        <w:t xml:space="preserve"> </w:t>
+      </w:r>
+      <w:r>
+        <w:rPr>
+          <w:iCs/>
+          <w:i/>
+          <w:bCs/>
+          <w:b/>
+        </w:rPr>
+        <w:t xml:space="preserve">g</w:t>
+      </w:r>
+      <w:r>
+        <w:rPr>
+          <w:vertAlign w:val="subscript"/>
+          <w:iCs/>
+          <w:i/>
+          <w:bCs/>
+          <w:b/>
+        </w:rPr>
+        <w:t xml:space="preserve">s</w:t>
+      </w:r>
+      <w:r>
+        <w:rPr>
+          <w:bCs/>
+          <w:b/>
+        </w:rPr>
+        <w:t xml:space="preserve">, mediated by VPD, generally overrides the positive effect of temperature per se in nature, causing</w:t>
+      </w:r>
+      <w:r>
+        <w:rPr>
+          <w:bCs/>
+          <w:b/>
+        </w:rPr>
+        <w:t xml:space="preserve"> </w:t>
+      </w:r>
+      <w:r>
+        <w:rPr>
+          <w:iCs/>
+          <w:i/>
+          <w:bCs/>
+          <w:b/>
+        </w:rPr>
+        <w:t xml:space="preserve">g</w:t>
+      </w:r>
+      <w:r>
+        <w:rPr>
+          <w:vertAlign w:val="subscript"/>
+          <w:iCs/>
+          <w:i/>
+          <w:bCs/>
+          <w:b/>
+        </w:rPr>
+        <w:t xml:space="preserve">s</w:t>
+      </w:r>
+      <w:r>
+        <w:rPr>
+          <w:bCs/>
+          <w:b/>
+        </w:rPr>
+        <w:t xml:space="preserve"> </w:t>
+      </w:r>
+      <w:r>
+        <w:rPr>
+          <w:bCs/>
+          <w:b/>
+        </w:rPr>
+        <w:t xml:space="preserve">to decline when the leaf warms.</w:t>
+      </w:r>
+    </w:p>
+    <w:p>
+      <w:pPr>
+        <w:pStyle w:val="BodyText"/>
+      </w:pPr>
+      <w:r>
+        <w:rPr>
           <w:iCs/>
           <w:i/>
         </w:rPr>
@@ -2727,7 +3309,7 @@
         <w:pStyle w:val="BodyText"/>
       </w:pPr>
       <w:r>
-        <w:t xml:space="preserve">l.579</w:t>
+        <w:t xml:space="preserve">l.629</w:t>
       </w:r>
       <w:r>
         <w:t xml:space="preserve"> </w:t>
@@ -2736,13 +3318,13 @@
         <w:t xml:space="preserve">‘</w:t>
       </w:r>
       <w:r>
-        <w:t xml:space="preserve">implies that high 𝑇𝑎𝑖𝑟 should decrease 𝑔𝑠 of upper canopy leaves more than understory leaves</w:t>
+        <w:t xml:space="preserve">we currently lack mechanistic understanding of how and why the temperature sensitivity of respiration varies across the forest vertical profile</w:t>
       </w:r>
       <w:r>
         <w:t xml:space="preserve">’</w:t>
       </w:r>
       <w:r>
-        <w:t xml:space="preserve">. The authors here are ignoring what they’ve said previously, that high Tair is associated with high VPD (l. 199-200), and that VPD is conclusively a much stronger driver of gs than Tleaf (Leuning 1995, Grossiord). I think the sentence should be corrected and include VPD. I’m not yet aware of a good study that has decoupled VPD and Tleaf to prove that Tleaf intrinsically causes reduction in gs. So the authors cannot conclude this.</w:t>
+        <w:t xml:space="preserve">. Other than that it varies according to the prevailing temperature difference? I think the temperature difference between upper and lower canopy positions, the theme of this review, should be mentioned in regard to this.</w:t>
       </w:r>
     </w:p>
     <w:p>
@@ -2751,10 +3333,100 @@
       </w:pPr>
       <w:r>
         <w:rPr>
-          <w:iCs/>
-          <w:i/>
-        </w:rPr>
-        <w:t xml:space="preserve">response required</w:t>
+          <w:bCs/>
+          <w:b/>
+        </w:rPr>
+        <w:t xml:space="preserve">Thanks for suggesting. We included the following sentence:</w:t>
+      </w:r>
+      <w:r>
+        <w:t xml:space="preserve"> </w:t>
+      </w:r>
+      <w:r>
+        <w:rPr>
+          <w:bCs/>
+          <w:b/>
+        </w:rPr>
+        <w:t xml:space="preserve">Overall, although</w:t>
+      </w:r>
+      <w:r>
+        <w:rPr>
+          <w:bCs/>
+          <w:b/>
+        </w:rPr>
+        <w:t xml:space="preserve"> </w:t>
+      </w:r>
+      <w:r>
+        <w:rPr>
+          <w:iCs/>
+          <w:i/>
+          <w:bCs/>
+          <w:b/>
+        </w:rPr>
+        <w:t xml:space="preserve">Q</w:t>
+      </w:r>
+      <w:r>
+        <w:rPr>
+          <w:vertAlign w:val="subscript"/>
+          <w:iCs/>
+          <w:i/>
+          <w:bCs/>
+          <w:b/>
+        </w:rPr>
+        <w:t xml:space="preserve">10</w:t>
+      </w:r>
+      <w:r>
+        <w:rPr>
+          <w:bCs/>
+          <w:b/>
+        </w:rPr>
+        <w:t xml:space="preserve"> </w:t>
+      </w:r>
+      <w:r>
+        <w:rPr>
+          <w:bCs/>
+          <w:b/>
+        </w:rPr>
+        <w:t xml:space="preserve">is influenced by the temperature difference between upper and lower canopy positions, we currently lack mechanistic understanding of how and why</w:t>
+      </w:r>
+      <w:r>
+        <w:rPr>
+          <w:bCs/>
+          <w:b/>
+        </w:rPr>
+        <w:t xml:space="preserve"> </w:t>
+      </w:r>
+      <w:r>
+        <w:rPr>
+          <w:iCs/>
+          <w:i/>
+          <w:bCs/>
+          <w:b/>
+        </w:rPr>
+        <w:t xml:space="preserve">Q</w:t>
+      </w:r>
+      <w:r>
+        <w:rPr>
+          <w:vertAlign w:val="subscript"/>
+          <w:iCs/>
+          <w:i/>
+          <w:bCs/>
+          <w:b/>
+        </w:rPr>
+        <w:t xml:space="preserve">10</w:t>
+      </w:r>
+      <w:r>
+        <w:rPr>
+          <w:bCs/>
+          <w:b/>
+        </w:rPr>
+        <w:t xml:space="preserve"> </w:t>
+      </w:r>
+      <w:r>
+        <w:rPr>
+          <w:bCs/>
+          <w:b/>
+        </w:rPr>
+        <w:t xml:space="preserve">varies across the forest vertical profile.</w:t>
       </w:r>
     </w:p>
     <w:p>
@@ -2762,7 +3434,7 @@
         <w:pStyle w:val="BodyText"/>
       </w:pPr>
       <w:r>
-        <w:t xml:space="preserve">l.629</w:t>
+        <w:t xml:space="preserve">l.806-807</w:t>
       </w:r>
       <w:r>
         <w:t xml:space="preserve"> </w:t>
@@ -2771,13 +3443,13 @@
         <w:t xml:space="preserve">‘</w:t>
       </w:r>
       <w:r>
-        <w:t xml:space="preserve">we currently lack mechanistic understanding of how and why the temperature sensitivity of respiration varies across the forest vertical profile</w:t>
+        <w:t xml:space="preserve">trees in the understory might be more negatively affected by chronic stress from warming 𝑇𝑎𝑖𝑟</w:t>
       </w:r>
       <w:r>
         <w:t xml:space="preserve">’</w:t>
       </w:r>
       <w:r>
-        <w:t xml:space="preserve">. Other than that it varies according to the prevailing temperature difference? I think the temperature difference between upper and lower canopy positions, the theme of this review, should be mentioned in regard to this.</w:t>
+        <w:t xml:space="preserve">. This is based on such very thin evidence, almost no evidence. Nor do I think that the authors are appropriately highlighting a lack of knowledge very well by their speculation (which is not based on data). They are inferring what would happen with climate warming on the basis of historical evidence, highly indirect in Fig. 4B which only shows modelled results, and when there are highly overlapping CI’s. I hardly find it a basis for a strong statement landing in the abstract, especially when it is contradicted by other statements throughout the review.</w:t>
       </w:r>
     </w:p>
     <w:p>
@@ -2786,10 +3458,243 @@
       </w:pPr>
       <w:r>
         <w:rPr>
-          <w:iCs/>
-          <w:i/>
-        </w:rPr>
-        <w:t xml:space="preserve">response required</w:t>
+          <w:bCs/>
+          <w:b/>
+        </w:rPr>
+        <w:t xml:space="preserve">We have revised the second half of the paragraph containing this statement as follows:</w:t>
+      </w:r>
+      <w:r>
+        <w:rPr>
+          <w:bCs/>
+          <w:b/>
+        </w:rPr>
+        <w:t xml:space="preserve"> </w:t>
+      </w:r>
+      <w:r>
+        <w:rPr>
+          <w:bCs/>
+          <w:b/>
+        </w:rPr>
+        <w:t xml:space="preserve">“</w:t>
+      </w:r>
+      <w:r>
+        <w:rPr>
+          <w:bCs/>
+          <w:b/>
+        </w:rPr>
+        <w:t xml:space="preserve">In contrast, understory leaves and trees are unlikely to face the same absolute extremes of</w:t>
+      </w:r>
+      <w:r>
+        <w:rPr>
+          <w:bCs/>
+          <w:b/>
+        </w:rPr>
+        <w:t xml:space="preserve"> </w:t>
+      </w:r>
+      <w:r>
+        <w:rPr>
+          <w:iCs/>
+          <w:i/>
+          <w:bCs/>
+          <w:b/>
+        </w:rPr>
+        <w:t xml:space="preserve">T</w:t>
+      </w:r>
+      <w:r>
+        <w:rPr>
+          <w:vertAlign w:val="subscript"/>
+          <w:iCs/>
+          <w:i/>
+          <w:bCs/>
+          <w:b/>
+        </w:rPr>
+        <w:t xml:space="preserve">leaf</w:t>
+      </w:r>
+      <w:r>
+        <w:rPr>
+          <w:bCs/>
+          <w:b/>
+        </w:rPr>
+        <w:t xml:space="preserve">, and protection from thermal stress associated with high direct radiation might allow shaded layers to photosynthesize longer in the day</w:t>
+      </w:r>
+      <w:r>
+        <w:rPr>
+          <w:bCs/>
+          <w:b/>
+        </w:rPr>
+        <w:t xml:space="preserve"> </w:t>
+      </w:r>
+      <w:r>
+        <w:rPr>
+          <w:bCs/>
+          <w:b/>
+        </w:rPr>
+        <w:t xml:space="preserve">(He</w:t>
+      </w:r>
+      <w:r>
+        <w:rPr>
+          <w:bCs/>
+          <w:b/>
+        </w:rPr>
+        <w:t xml:space="preserve"> </w:t>
+      </w:r>
+      <w:r>
+        <w:rPr>
+          <w:iCs/>
+          <w:i/>
+          <w:bCs/>
+          <w:b/>
+        </w:rPr>
+        <w:t xml:space="preserve">et al.</w:t>
+      </w:r>
+      <w:r>
+        <w:rPr>
+          <w:bCs/>
+          <w:b/>
+        </w:rPr>
+        <w:t xml:space="preserve">, 2018; Miller</w:t>
+      </w:r>
+      <w:r>
+        <w:rPr>
+          <w:bCs/>
+          <w:b/>
+        </w:rPr>
+        <w:t xml:space="preserve"> </w:t>
+      </w:r>
+      <w:r>
+        <w:rPr>
+          <w:iCs/>
+          <w:i/>
+          <w:bCs/>
+          <w:b/>
+        </w:rPr>
+        <w:t xml:space="preserve">et al.</w:t>
+      </w:r>
+      <w:r>
+        <w:rPr>
+          <w:bCs/>
+          <w:b/>
+        </w:rPr>
+        <w:t xml:space="preserve">, 2021)</w:t>
+      </w:r>
+      <w:r>
+        <w:rPr>
+          <w:bCs/>
+          <w:b/>
+        </w:rPr>
+        <w:t xml:space="preserve">. However, with</w:t>
+      </w:r>
+      <w:r>
+        <w:rPr>
+          <w:bCs/>
+          <w:b/>
+        </w:rPr>
+        <w:t xml:space="preserve"> </w:t>
+      </w:r>
+      <w:r>
+        <w:rPr>
+          <w:iCs/>
+          <w:i/>
+          <w:bCs/>
+          <w:b/>
+        </w:rPr>
+        <w:t xml:space="preserve">T</w:t>
+      </w:r>
+      <w:r>
+        <w:rPr>
+          <w:vertAlign w:val="subscript"/>
+          <w:iCs/>
+          <w:i/>
+          <w:bCs/>
+          <w:b/>
+        </w:rPr>
+        <w:t xml:space="preserve">air</w:t>
+      </w:r>
+      <w:r>
+        <w:rPr>
+          <w:bCs/>
+          <w:b/>
+        </w:rPr>
+        <w:t xml:space="preserve"> </w:t>
+      </w:r>
+      <w:r>
+        <w:rPr>
+          <w:bCs/>
+          <w:b/>
+        </w:rPr>
+        <w:t xml:space="preserve">more frequently equaling or exceeding photosynthetic optima, occasional exposure to sunflecks coupled with lower capacity to dissipate excess heat may prove disadvantageous. While it is currently difficult to predict whether canopy or understory photosynthesis will be more severely affected by warming (section 4.2), limited tree-ring evidence indicates that unusually hot growing seasons can dramatically reduce the growth of understory trees</w:t>
+      </w:r>
+      <w:r>
+        <w:rPr>
+          <w:bCs/>
+          <w:b/>
+        </w:rPr>
+        <w:t xml:space="preserve"> </w:t>
+      </w:r>
+      <w:r>
+        <w:rPr>
+          <w:bCs/>
+          <w:b/>
+        </w:rPr>
+        <w:t xml:space="preserve">(Rollinson</w:t>
+      </w:r>
+      <w:r>
+        <w:rPr>
+          <w:bCs/>
+          <w:b/>
+        </w:rPr>
+        <w:t xml:space="preserve"> </w:t>
+      </w:r>
+      <w:r>
+        <w:rPr>
+          <w:iCs/>
+          <w:i/>
+          <w:bCs/>
+          <w:b/>
+        </w:rPr>
+        <w:t xml:space="preserve">et al.</w:t>
+      </w:r>
+      <w:r>
+        <w:rPr>
+          <w:bCs/>
+          <w:b/>
+        </w:rPr>
+        <w:t xml:space="preserve">, 2020)</w:t>
+      </w:r>
+      <w:r>
+        <w:rPr>
+          <w:bCs/>
+          <w:b/>
+        </w:rPr>
+        <w:t xml:space="preserve">, and these small trees may be at higher risk of carbon starvation because they have lower NSC reserves</w:t>
+      </w:r>
+      <w:r>
+        <w:rPr>
+          <w:bCs/>
+          <w:b/>
+        </w:rPr>
+        <w:t xml:space="preserve"> </w:t>
+      </w:r>
+      <w:r>
+        <w:rPr>
+          <w:bCs/>
+          <w:b/>
+        </w:rPr>
+        <w:t xml:space="preserve">(Niinemets, 2010)</w:t>
+      </w:r>
+      <w:r>
+        <w:rPr>
+          <w:bCs/>
+          <w:b/>
+        </w:rPr>
+        <w:t xml:space="preserve">. Thus, despite their buffered microclimate, it is possible that understory trees could be more adversely impacted by warming temperatures than their canopy counterparts under some conditions.</w:t>
+      </w:r>
+      <w:r>
+        <w:rPr>
+          <w:bCs/>
+          <w:b/>
+        </w:rPr>
+        <w:t xml:space="preserve">”</w:t>
       </w:r>
     </w:p>
     <w:p>
@@ -2797,34 +3702,11 @@
         <w:pStyle w:val="BodyText"/>
       </w:pPr>
       <w:r>
-        <w:t xml:space="preserve">l.806-807</w:t>
-      </w:r>
-      <w:r>
-        <w:t xml:space="preserve"> </w:t>
-      </w:r>
-      <w:r>
-        <w:t xml:space="preserve">‘</w:t>
-      </w:r>
-      <w:r>
-        <w:t xml:space="preserve">trees in the understory might be more negatively affected by chronic stress from warming 𝑇𝑎𝑖𝑟</w:t>
-      </w:r>
-      <w:r>
-        <w:t xml:space="preserve">’</w:t>
-      </w:r>
-      <w:r>
-        <w:t xml:space="preserve">. This is based on such very thin evidence, almost no evidence. Nor do I think that the authors are appropriately highlighting a lack of knowledge very well by their speculation (which is not based on data). They are inferring what would happen with climate warming on the basis of historical evidence, highly indirect in Fig. 4B which only shows modelled results, and when there are highly overlapping CI’s. I hardly find it a basis for a strong statement landing in the abstract, especially when it is contradicted by other statements throughout the review.</w:t>
-      </w:r>
-    </w:p>
-    <w:p>
-      <w:pPr>
-        <w:pStyle w:val="BodyText"/>
-      </w:pPr>
-      <w:r>
-        <w:rPr>
-          <w:bCs/>
-          <w:b/>
-        </w:rPr>
-        <w:t xml:space="preserve">We have revised the second half of the paragraph containing this statement as follows:</w:t>
+        <w:rPr>
+          <w:bCs/>
+          <w:b/>
+        </w:rPr>
+        <w:t xml:space="preserve">We have modified the abstract sentence to read,</w:t>
       </w:r>
       <w:r>
         <w:rPr>
@@ -2845,7 +3727,7 @@
           <w:bCs/>
           <w:b/>
         </w:rPr>
-        <w:t xml:space="preserve">In contrast, understory leaves and trees are unlikely to face the same absolute extremes of</w:t>
+        <w:t xml:space="preserve">In contrast, understory trees experience fewer extreme high</w:t>
       </w:r>
       <w:r>
         <w:rPr>
@@ -2878,179 +3760,7 @@
           <w:bCs/>
           <w:b/>
         </w:rPr>
-        <w:t xml:space="preserve">, and protection from thermal stress associated with high direct radiation might allow shaded layers to photosynthesize longer in the day</w:t>
-      </w:r>
-      <w:r>
-        <w:rPr>
-          <w:bCs/>
-          <w:b/>
-        </w:rPr>
-        <w:t xml:space="preserve"> </w:t>
-      </w:r>
-      <w:r>
-        <w:rPr>
-          <w:bCs/>
-          <w:b/>
-        </w:rPr>
-        <w:t xml:space="preserve">(He</w:t>
-      </w:r>
-      <w:r>
-        <w:rPr>
-          <w:bCs/>
-          <w:b/>
-        </w:rPr>
-        <w:t xml:space="preserve"> </w:t>
-      </w:r>
-      <w:r>
-        <w:rPr>
-          <w:iCs/>
-          <w:i/>
-          <w:bCs/>
-          <w:b/>
-        </w:rPr>
-        <w:t xml:space="preserve">et al.</w:t>
-      </w:r>
-      <w:r>
-        <w:rPr>
-          <w:bCs/>
-          <w:b/>
-        </w:rPr>
-        <w:t xml:space="preserve">, 2018; Miller</w:t>
-      </w:r>
-      <w:r>
-        <w:rPr>
-          <w:bCs/>
-          <w:b/>
-        </w:rPr>
-        <w:t xml:space="preserve"> </w:t>
-      </w:r>
-      <w:r>
-        <w:rPr>
-          <w:iCs/>
-          <w:i/>
-          <w:bCs/>
-          <w:b/>
-        </w:rPr>
-        <w:t xml:space="preserve">et al.</w:t>
-      </w:r>
-      <w:r>
-        <w:rPr>
-          <w:bCs/>
-          <w:b/>
-        </w:rPr>
-        <w:t xml:space="preserve">, 2021)</w:t>
-      </w:r>
-      <w:r>
-        <w:rPr>
-          <w:bCs/>
-          <w:b/>
-        </w:rPr>
-        <w:t xml:space="preserve">. However, with</w:t>
-      </w:r>
-      <w:r>
-        <w:rPr>
-          <w:bCs/>
-          <w:b/>
-        </w:rPr>
-        <w:t xml:space="preserve"> </w:t>
-      </w:r>
-      <w:r>
-        <w:rPr>
-          <w:iCs/>
-          <w:i/>
-          <w:bCs/>
-          <w:b/>
-        </w:rPr>
-        <w:t xml:space="preserve">T</w:t>
-      </w:r>
-      <w:r>
-        <w:rPr>
-          <w:vertAlign w:val="subscript"/>
-          <w:iCs/>
-          <w:i/>
-          <w:bCs/>
-          <w:b/>
-        </w:rPr>
-        <w:t xml:space="preserve">air</w:t>
-      </w:r>
-      <w:r>
-        <w:rPr>
-          <w:bCs/>
-          <w:b/>
-        </w:rPr>
-        <w:t xml:space="preserve"> </w:t>
-      </w:r>
-      <w:r>
-        <w:rPr>
-          <w:bCs/>
-          <w:b/>
-        </w:rPr>
-        <w:t xml:space="preserve">more frequently equaling or exceeding photosynthetic optima, occasional exposure to sunflecks coupled with lower capacity to dissipate excess heat may prove disadvantageous. While it is currently difficult to predict whether canopy or understory photosynthesis will be more severely affected by warming (section 4.2), limited tree-ring evidence indicates that unusually hot growing seasons can dramatically reduce the growth of understory trees</w:t>
-      </w:r>
-      <w:r>
-        <w:rPr>
-          <w:bCs/>
-          <w:b/>
-        </w:rPr>
-        <w:t xml:space="preserve"> </w:t>
-      </w:r>
-      <w:r>
-        <w:rPr>
-          <w:bCs/>
-          <w:b/>
-        </w:rPr>
-        <w:t xml:space="preserve">(Rollinson</w:t>
-      </w:r>
-      <w:r>
-        <w:rPr>
-          <w:bCs/>
-          <w:b/>
-        </w:rPr>
-        <w:t xml:space="preserve"> </w:t>
-      </w:r>
-      <w:r>
-        <w:rPr>
-          <w:iCs/>
-          <w:i/>
-          <w:bCs/>
-          <w:b/>
-        </w:rPr>
-        <w:t xml:space="preserve">et al.</w:t>
-      </w:r>
-      <w:r>
-        <w:rPr>
-          <w:bCs/>
-          <w:b/>
-        </w:rPr>
-        <w:t xml:space="preserve">, 2020)</w:t>
-      </w:r>
-      <w:r>
-        <w:rPr>
-          <w:bCs/>
-          <w:b/>
-        </w:rPr>
-        <w:t xml:space="preserve">, and these small trees may be at higher risk of carbon starvation because they have lower NSC reserves</w:t>
-      </w:r>
-      <w:r>
-        <w:rPr>
-          <w:bCs/>
-          <w:b/>
-        </w:rPr>
-        <w:t xml:space="preserve"> </w:t>
-      </w:r>
-      <w:r>
-        <w:rPr>
-          <w:bCs/>
-          <w:b/>
-        </w:rPr>
-        <w:t xml:space="preserve">(Niinemets, 2010)</w:t>
-      </w:r>
-      <w:r>
-        <w:rPr>
-          <w:bCs/>
-          <w:b/>
-        </w:rPr>
-        <w:t xml:space="preserve">. Thus, despite their buffered microclimate, it is possible that understory trees could be more adversely impacted by warming temperatures than their canopy counterparts under some conditions.</w:t>
+        <w:t xml:space="preserve">’s but have fewer cooling mechanisms and thus may be strongly impacted by warming under some conditions, particularly when exposed to a harsher microenvironment through canopy disturbance.</w:t>
       </w:r>
       <w:r>
         <w:rPr>
@@ -3061,85 +3771,12 @@
       </w:r>
     </w:p>
     <w:p>
-      <w:pPr>
-        <w:pStyle w:val="BodyText"/>
-      </w:pPr>
-      <w:r>
-        <w:rPr>
-          <w:bCs/>
-          <w:b/>
-        </w:rPr>
-        <w:t xml:space="preserve">We have modified the abstract sentence to read,</w:t>
-      </w:r>
-      <w:r>
-        <w:rPr>
-          <w:bCs/>
-          <w:b/>
-        </w:rPr>
-        <w:t xml:space="preserve"> </w:t>
-      </w:r>
-      <w:r>
-        <w:rPr>
-          <w:bCs/>
-          <w:b/>
-        </w:rPr>
-        <w:t xml:space="preserve">“</w:t>
-      </w:r>
-      <w:r>
-        <w:rPr>
-          <w:bCs/>
-          <w:b/>
-        </w:rPr>
-        <w:t xml:space="preserve">In contrast, understory trees experience fewer extreme high</w:t>
-      </w:r>
-      <w:r>
-        <w:rPr>
-          <w:bCs/>
-          <w:b/>
-        </w:rPr>
-        <w:t xml:space="preserve"> </w:t>
-      </w:r>
-      <w:r>
-        <w:rPr>
-          <w:iCs/>
-          <w:i/>
-          <w:bCs/>
-          <w:b/>
-        </w:rPr>
-        <w:t xml:space="preserve">T</w:t>
-      </w:r>
-      <w:r>
-        <w:rPr>
-          <w:vertAlign w:val="subscript"/>
-          <w:iCs/>
-          <w:i/>
-          <w:bCs/>
-          <w:b/>
-        </w:rPr>
-        <w:t xml:space="preserve">leaf</w:t>
-      </w:r>
-      <w:r>
-        <w:rPr>
-          <w:bCs/>
-          <w:b/>
-        </w:rPr>
-        <w:t xml:space="preserve">’s but have fewer cooling mechanisms and thus may be strongly impacted by warming under some conditions, particularly when exposed to a harsher microenvironment through canopy disturbance.</w:t>
-      </w:r>
-      <w:r>
-        <w:rPr>
-          <w:bCs/>
-          <w:b/>
-        </w:rPr>
-        <w:t xml:space="preserve">”</w:t>
-      </w:r>
-    </w:p>
-    <w:p>
       <w:r>
         <w:br w:type="page"/>
       </w:r>
     </w:p>
     <w:bookmarkEnd w:id="23"/>
-    <w:bookmarkStart w:id="40" w:name="references"/>
+    <w:bookmarkStart w:id="46" w:name="references"/>
     <w:p>
       <w:pPr>
         <w:pStyle w:val="Heading2"/>
@@ -3148,7 +3785,7 @@
         <w:t xml:space="preserve">References</w:t>
       </w:r>
     </w:p>
-    <w:bookmarkStart w:id="39" w:name="refs"/>
+    <w:bookmarkStart w:id="45" w:name="refs"/>
     <w:bookmarkStart w:id="24" w:name="X3b47a25d54fafe7eb76d413aea79e4e6d4dc20c"/>
     <w:p>
       <w:pPr>
@@ -3835,7 +4472,7 @@
       </w:r>
     </w:p>
     <w:bookmarkEnd w:id="27"/>
-    <w:bookmarkStart w:id="28" w:name="X4e4c500e2fd26cefefceae0c39325adc72cf0f2"/>
+    <w:bookmarkStart w:id="28" w:name="Xba32ef2702f5e28829bfd281f5816ac4bfbb613"/>
     <w:p>
       <w:pPr>
         <w:pStyle w:val="Bibliography"/>
@@ -3847,6 +4484,84 @@
           <w:bCs/>
           <w:b/>
         </w:rPr>
+        <w:t xml:space="preserve">Fredeen AL</w:t>
+      </w:r>
+      <w:r>
+        <w:rPr>
+          <w:bCs/>
+          <w:b/>
+        </w:rPr>
+        <w:t xml:space="preserve">,</w:t>
+      </w:r>
+      <w:r>
+        <w:rPr>
+          <w:bCs/>
+          <w:b/>
+        </w:rPr>
+        <w:t xml:space="preserve"> </w:t>
+      </w:r>
+      <w:r>
+        <w:rPr>
+          <w:bCs/>
+          <w:b/>
+          <w:bCs/>
+          <w:b/>
+        </w:rPr>
+        <w:t xml:space="preserve">Sage RF</w:t>
+      </w:r>
+      <w:r>
+        <w:t xml:space="preserve">.</w:t>
+      </w:r>
+      <w:r>
+        <w:t xml:space="preserve"> </w:t>
+      </w:r>
+      <w:r>
+        <w:rPr>
+          <w:bCs/>
+          <w:b/>
+        </w:rPr>
+        <w:t xml:space="preserve">1999</w:t>
+      </w:r>
+      <w:r>
+        <w:t xml:space="preserve">. Temperature and humidity effects on branchlet gas-exchange in white spruce: An explanation for the increase in transpiration with branchlet temperature.</w:t>
+      </w:r>
+      <w:r>
+        <w:t xml:space="preserve"> </w:t>
+      </w:r>
+      <w:r>
+        <w:rPr>
+          <w:iCs/>
+          <w:i/>
+        </w:rPr>
+        <w:t xml:space="preserve">Trees</w:t>
+      </w:r>
+      <w:r>
+        <w:t xml:space="preserve"> </w:t>
+      </w:r>
+      <w:r>
+        <w:rPr>
+          <w:bCs/>
+          <w:b/>
+        </w:rPr>
+        <w:t xml:space="preserve">14</w:t>
+      </w:r>
+      <w:r>
+        <w:t xml:space="preserve">: 161–168.</w:t>
+      </w:r>
+    </w:p>
+    <w:bookmarkEnd w:id="28"/>
+    <w:bookmarkStart w:id="29" w:name="X4e4c500e2fd26cefefceae0c39325adc72cf0f2"/>
+    <w:p>
+      <w:pPr>
+        <w:pStyle w:val="Bibliography"/>
+      </w:pPr>
+      <w:r>
+        <w:rPr>
+          <w:bCs/>
+          <w:b/>
+          <w:bCs/>
+          <w:b/>
+        </w:rPr>
         <w:t xml:space="preserve">Gora EM</w:t>
       </w:r>
       <w:r>
@@ -3912,8 +4627,8 @@
         <w:t xml:space="preserve">: 384–391.</w:t>
       </w:r>
     </w:p>
-    <w:bookmarkEnd w:id="28"/>
-    <w:bookmarkStart w:id="29" w:name="Xf18c6bff4762da1124f9106bb0871d78b211cfd"/>
+    <w:bookmarkEnd w:id="29"/>
+    <w:bookmarkStart w:id="30" w:name="Xf18c6bff4762da1124f9106bb0871d78b211cfd"/>
     <w:p>
       <w:pPr>
         <w:pStyle w:val="Bibliography"/>
@@ -4048,8 +4763,8 @@
         <w:t xml:space="preserve">: 471–483.</w:t>
       </w:r>
     </w:p>
-    <w:bookmarkEnd w:id="29"/>
-    <w:bookmarkStart w:id="30" w:name="ref-heChangesShadowShifting2018a"/>
+    <w:bookmarkEnd w:id="30"/>
+    <w:bookmarkStart w:id="31" w:name="ref-hallRegulationWaterLoss1975"/>
     <w:p>
       <w:pPr>
         <w:pStyle w:val="Bibliography"/>
@@ -4061,6 +4776,251 @@
           <w:bCs/>
           <w:b/>
         </w:rPr>
+        <w:t xml:space="preserve">Hall AE</w:t>
+      </w:r>
+      <w:r>
+        <w:rPr>
+          <w:bCs/>
+          <w:b/>
+        </w:rPr>
+        <w:t xml:space="preserve">,</w:t>
+      </w:r>
+      <w:r>
+        <w:rPr>
+          <w:bCs/>
+          <w:b/>
+        </w:rPr>
+        <w:t xml:space="preserve"> </w:t>
+      </w:r>
+      <w:r>
+        <w:rPr>
+          <w:bCs/>
+          <w:b/>
+          <w:bCs/>
+          <w:b/>
+        </w:rPr>
+        <w:t xml:space="preserve">Camacho-B SE</w:t>
+      </w:r>
+      <w:r>
+        <w:rPr>
+          <w:bCs/>
+          <w:b/>
+        </w:rPr>
+        <w:t xml:space="preserve">,</w:t>
+      </w:r>
+      <w:r>
+        <w:rPr>
+          <w:bCs/>
+          <w:b/>
+        </w:rPr>
+        <w:t xml:space="preserve"> </w:t>
+      </w:r>
+      <w:r>
+        <w:rPr>
+          <w:bCs/>
+          <w:b/>
+          <w:bCs/>
+          <w:b/>
+        </w:rPr>
+        <w:t xml:space="preserve">Kaufmann MR</w:t>
+      </w:r>
+      <w:r>
+        <w:t xml:space="preserve">.</w:t>
+      </w:r>
+      <w:r>
+        <w:t xml:space="preserve"> </w:t>
+      </w:r>
+      <w:r>
+        <w:rPr>
+          <w:bCs/>
+          <w:b/>
+        </w:rPr>
+        <w:t xml:space="preserve">1975</w:t>
+      </w:r>
+      <w:r>
+        <w:t xml:space="preserve">. Regulation of</w:t>
+      </w:r>
+      <w:r>
+        <w:t xml:space="preserve"> </w:t>
+      </w:r>
+      <w:r>
+        <w:t xml:space="preserve">Water Loss</w:t>
+      </w:r>
+      <w:r>
+        <w:t xml:space="preserve"> </w:t>
+      </w:r>
+      <w:r>
+        <w:t xml:space="preserve">by</w:t>
+      </w:r>
+      <w:r>
+        <w:t xml:space="preserve"> </w:t>
+      </w:r>
+      <w:r>
+        <w:t xml:space="preserve">Citrus Leaves</w:t>
+      </w:r>
+      <w:r>
+        <w:t xml:space="preserve">.</w:t>
+      </w:r>
+      <w:r>
+        <w:t xml:space="preserve"> </w:t>
+      </w:r>
+      <w:r>
+        <w:rPr>
+          <w:iCs/>
+          <w:i/>
+        </w:rPr>
+        <w:t xml:space="preserve">Physiologia Plantarum</w:t>
+      </w:r>
+      <w:r>
+        <w:t xml:space="preserve"> </w:t>
+      </w:r>
+      <w:r>
+        <w:rPr>
+          <w:bCs/>
+          <w:b/>
+        </w:rPr>
+        <w:t xml:space="preserve">33</w:t>
+      </w:r>
+      <w:r>
+        <w:t xml:space="preserve">: 62–65.</w:t>
+      </w:r>
+    </w:p>
+    <w:bookmarkEnd w:id="31"/>
+    <w:bookmarkStart w:id="32" w:name="ref-hallStomatalResponseEnvironment1975"/>
+    <w:p>
+      <w:pPr>
+        <w:pStyle w:val="Bibliography"/>
+      </w:pPr>
+      <w:r>
+        <w:rPr>
+          <w:bCs/>
+          <w:b/>
+          <w:bCs/>
+          <w:b/>
+        </w:rPr>
+        <w:t xml:space="preserve">Hall AE</w:t>
+      </w:r>
+      <w:r>
+        <w:rPr>
+          <w:bCs/>
+          <w:b/>
+        </w:rPr>
+        <w:t xml:space="preserve">,</w:t>
+      </w:r>
+      <w:r>
+        <w:rPr>
+          <w:bCs/>
+          <w:b/>
+        </w:rPr>
+        <w:t xml:space="preserve"> </w:t>
+      </w:r>
+      <w:r>
+        <w:rPr>
+          <w:bCs/>
+          <w:b/>
+          <w:bCs/>
+          <w:b/>
+        </w:rPr>
+        <w:t xml:space="preserve">Kaufmann MR</w:t>
+      </w:r>
+      <w:r>
+        <w:t xml:space="preserve">.</w:t>
+      </w:r>
+      <w:r>
+        <w:t xml:space="preserve"> </w:t>
+      </w:r>
+      <w:r>
+        <w:rPr>
+          <w:bCs/>
+          <w:b/>
+        </w:rPr>
+        <w:t xml:space="preserve">1975</w:t>
+      </w:r>
+      <w:r>
+        <w:t xml:space="preserve">. Stomatal</w:t>
+      </w:r>
+      <w:r>
+        <w:t xml:space="preserve"> </w:t>
+      </w:r>
+      <w:r>
+        <w:t xml:space="preserve">Response</w:t>
+      </w:r>
+      <w:r>
+        <w:t xml:space="preserve"> </w:t>
+      </w:r>
+      <w:r>
+        <w:t xml:space="preserve">to</w:t>
+      </w:r>
+      <w:r>
+        <w:t xml:space="preserve"> </w:t>
+      </w:r>
+      <w:r>
+        <w:t xml:space="preserve">Environment</w:t>
+      </w:r>
+      <w:r>
+        <w:t xml:space="preserve"> </w:t>
+      </w:r>
+      <w:r>
+        <w:t xml:space="preserve">with</w:t>
+      </w:r>
+      <w:r>
+        <w:t xml:space="preserve"> </w:t>
+      </w:r>
+      <w:r>
+        <w:t xml:space="preserve">Sesamum</w:t>
+      </w:r>
+      <w:r>
+        <w:t xml:space="preserve"> </w:t>
+      </w:r>
+      <w:r>
+        <w:t xml:space="preserve">indicum.</w:t>
+      </w:r>
+      <w:r>
+        <w:t xml:space="preserve"> </w:t>
+      </w:r>
+      <w:r>
+        <w:t xml:space="preserve">L</w:t>
+      </w:r>
+      <w:r>
+        <w:t xml:space="preserve">. 1.</w:t>
+      </w:r>
+      <w:r>
+        <w:t xml:space="preserve"> </w:t>
+      </w:r>
+      <w:r>
+        <w:rPr>
+          <w:iCs/>
+          <w:i/>
+        </w:rPr>
+        <w:t xml:space="preserve">Plant Physiol</w:t>
+      </w:r>
+      <w:r>
+        <w:t xml:space="preserve"> </w:t>
+      </w:r>
+      <w:r>
+        <w:rPr>
+          <w:bCs/>
+          <w:b/>
+        </w:rPr>
+        <w:t xml:space="preserve">55</w:t>
+      </w:r>
+      <w:r>
+        <w:t xml:space="preserve">: 455–459.</w:t>
+      </w:r>
+    </w:p>
+    <w:bookmarkEnd w:id="32"/>
+    <w:bookmarkStart w:id="33" w:name="ref-heChangesShadowShifting2018a"/>
+    <w:p>
+      <w:pPr>
+        <w:pStyle w:val="Bibliography"/>
+      </w:pPr>
+      <w:r>
+        <w:rPr>
+          <w:bCs/>
+          <w:b/>
+          <w:bCs/>
+          <w:b/>
+        </w:rPr>
         <w:t xml:space="preserve">He L</w:t>
       </w:r>
       <w:r>
@@ -4295,8 +5255,8 @@
         <w:t xml:space="preserve">: 5052–5061.</w:t>
       </w:r>
     </w:p>
-    <w:bookmarkEnd w:id="30"/>
-    <w:bookmarkStart w:id="31" w:name="ref-ipccClimateChange20212021"/>
+    <w:bookmarkEnd w:id="33"/>
+    <w:bookmarkStart w:id="34" w:name="ref-ipccClimateChange20212021"/>
     <w:p>
       <w:pPr>
         <w:pStyle w:val="Bibliography"/>
@@ -4348,8 +5308,8 @@
         <w:t xml:space="preserve">.</w:t>
       </w:r>
     </w:p>
-    <w:bookmarkEnd w:id="31"/>
-    <w:bookmarkStart w:id="32" w:name="ref-leeSpringPhenologicalEscape2021"/>
+    <w:bookmarkEnd w:id="34"/>
+    <w:bookmarkStart w:id="35" w:name="ref-leeSpringPhenologicalEscape2021"/>
     <w:p>
       <w:pPr>
         <w:pStyle w:val="Bibliography"/>
@@ -4426,8 +5386,8 @@
         <w:t xml:space="preserve">: 1848–1861.</w:t>
       </w:r>
     </w:p>
-    <w:bookmarkEnd w:id="32"/>
-    <w:bookmarkStart w:id="33" w:name="ref-millerOnlySunlitLeaves2021"/>
+    <w:bookmarkEnd w:id="35"/>
+    <w:bookmarkStart w:id="36" w:name="ref-millerOnlySunlitLeaves2021"/>
     <w:p>
       <w:pPr>
         <w:pStyle w:val="Bibliography"/>
@@ -4573,8 +5533,8 @@
         <w:t xml:space="preserve">: 108347.</w:t>
       </w:r>
     </w:p>
-    <w:bookmarkEnd w:id="33"/>
-    <w:bookmarkStart w:id="34" w:name="ref-millerReducedImpactLogging2011"/>
+    <w:bookmarkEnd w:id="36"/>
+    <w:bookmarkStart w:id="37" w:name="ref-millerReducedImpactLogging2011"/>
     <w:p>
       <w:pPr>
         <w:pStyle w:val="Bibliography"/>
@@ -4812,8 +5772,8 @@
         <w:t xml:space="preserve">: 19431–19435.</w:t>
       </w:r>
     </w:p>
-    <w:bookmarkEnd w:id="34"/>
-    <w:bookmarkStart w:id="35" w:name="ref-niinemetsResponsesForestTrees2010"/>
+    <w:bookmarkEnd w:id="37"/>
+    <w:bookmarkStart w:id="38" w:name="ref-mottStomatalResponsesHumidity2010"/>
     <w:p>
       <w:pPr>
         <w:pStyle w:val="Bibliography"/>
@@ -4825,6 +5785,84 @@
           <w:bCs/>
           <w:b/>
         </w:rPr>
+        <w:t xml:space="preserve">Mott KA</w:t>
+      </w:r>
+      <w:r>
+        <w:rPr>
+          <w:bCs/>
+          <w:b/>
+        </w:rPr>
+        <w:t xml:space="preserve">,</w:t>
+      </w:r>
+      <w:r>
+        <w:rPr>
+          <w:bCs/>
+          <w:b/>
+        </w:rPr>
+        <w:t xml:space="preserve"> </w:t>
+      </w:r>
+      <w:r>
+        <w:rPr>
+          <w:bCs/>
+          <w:b/>
+          <w:bCs/>
+          <w:b/>
+        </w:rPr>
+        <w:t xml:space="preserve">Peak D</w:t>
+      </w:r>
+      <w:r>
+        <w:t xml:space="preserve">.</w:t>
+      </w:r>
+      <w:r>
+        <w:t xml:space="preserve"> </w:t>
+      </w:r>
+      <w:r>
+        <w:rPr>
+          <w:bCs/>
+          <w:b/>
+        </w:rPr>
+        <w:t xml:space="preserve">2010</w:t>
+      </w:r>
+      <w:r>
+        <w:t xml:space="preserve">. Stomatal responses to humidity and temperature in darkness.</w:t>
+      </w:r>
+      <w:r>
+        <w:t xml:space="preserve"> </w:t>
+      </w:r>
+      <w:r>
+        <w:rPr>
+          <w:iCs/>
+          <w:i/>
+        </w:rPr>
+        <w:t xml:space="preserve">Plant, Cell &amp; Environment</w:t>
+      </w:r>
+      <w:r>
+        <w:t xml:space="preserve"> </w:t>
+      </w:r>
+      <w:r>
+        <w:rPr>
+          <w:bCs/>
+          <w:b/>
+        </w:rPr>
+        <w:t xml:space="preserve">33</w:t>
+      </w:r>
+      <w:r>
+        <w:t xml:space="preserve">: 1084–1090.</w:t>
+      </w:r>
+    </w:p>
+    <w:bookmarkEnd w:id="38"/>
+    <w:bookmarkStart w:id="39" w:name="ref-niinemetsResponsesForestTrees2010"/>
+    <w:p>
+      <w:pPr>
+        <w:pStyle w:val="Bibliography"/>
+      </w:pPr>
+      <w:r>
+        <w:rPr>
+          <w:bCs/>
+          <w:b/>
+          <w:bCs/>
+          <w:b/>
+        </w:rPr>
         <w:t xml:space="preserve">Niinemets Ü</w:t>
       </w:r>
       <w:r>
@@ -4879,8 +5917,8 @@
         <w:t xml:space="preserve">: 1623–1639.</w:t>
       </w:r>
     </w:p>
-    <w:bookmarkEnd w:id="35"/>
-    <w:bookmarkStart w:id="36" w:name="X7407d7b0eb22fe71d68b522f479ab18e69f7d08"/>
+    <w:bookmarkEnd w:id="39"/>
+    <w:bookmarkStart w:id="40" w:name="X7407d7b0eb22fe71d68b522f479ab18e69f7d08"/>
     <w:p>
       <w:pPr>
         <w:pStyle w:val="Bibliography"/>
@@ -5049,8 +6087,8 @@
         <w:t xml:space="preserve">: e03264.</w:t>
       </w:r>
     </w:p>
-    <w:bookmarkEnd w:id="36"/>
-    <w:bookmarkStart w:id="37" w:name="ref-russellResidenceTimesDecay2014"/>
+    <w:bookmarkEnd w:id="40"/>
+    <w:bookmarkStart w:id="41" w:name="ref-russellResidenceTimesDecay2014"/>
     <w:p>
       <w:pPr>
         <w:pStyle w:val="Bibliography"/>
@@ -5270,8 +6308,8 @@
         <w:t xml:space="preserve">: 765–777.</w:t>
       </w:r>
     </w:p>
-    <w:bookmarkEnd w:id="37"/>
-    <w:bookmarkStart w:id="38" w:name="X56bd4fc883d47e3feaf914d72d99fa8db90454c"/>
+    <w:bookmarkEnd w:id="41"/>
+    <w:bookmarkStart w:id="42" w:name="ref-schulzeRoleAirHumidity1974"/>
     <w:p>
       <w:pPr>
         <w:pStyle w:val="Bibliography"/>
@@ -5283,6 +6321,298 @@
           <w:bCs/>
           <w:b/>
         </w:rPr>
+        <w:t xml:space="preserve">Schulze E-D</w:t>
+      </w:r>
+      <w:r>
+        <w:rPr>
+          <w:bCs/>
+          <w:b/>
+        </w:rPr>
+        <w:t xml:space="preserve">,</w:t>
+      </w:r>
+      <w:r>
+        <w:rPr>
+          <w:bCs/>
+          <w:b/>
+        </w:rPr>
+        <w:t xml:space="preserve"> </w:t>
+      </w:r>
+      <w:r>
+        <w:rPr>
+          <w:bCs/>
+          <w:b/>
+          <w:bCs/>
+          <w:b/>
+        </w:rPr>
+        <w:t xml:space="preserve">Lange OL</w:t>
+      </w:r>
+      <w:r>
+        <w:rPr>
+          <w:bCs/>
+          <w:b/>
+        </w:rPr>
+        <w:t xml:space="preserve">,</w:t>
+      </w:r>
+      <w:r>
+        <w:rPr>
+          <w:bCs/>
+          <w:b/>
+        </w:rPr>
+        <w:t xml:space="preserve"> </w:t>
+      </w:r>
+      <w:r>
+        <w:rPr>
+          <w:bCs/>
+          <w:b/>
+          <w:bCs/>
+          <w:b/>
+        </w:rPr>
+        <w:t xml:space="preserve">Evenari M</w:t>
+      </w:r>
+      <w:r>
+        <w:rPr>
+          <w:bCs/>
+          <w:b/>
+        </w:rPr>
+        <w:t xml:space="preserve">,</w:t>
+      </w:r>
+      <w:r>
+        <w:rPr>
+          <w:bCs/>
+          <w:b/>
+        </w:rPr>
+        <w:t xml:space="preserve"> </w:t>
+      </w:r>
+      <w:r>
+        <w:rPr>
+          <w:bCs/>
+          <w:b/>
+          <w:bCs/>
+          <w:b/>
+        </w:rPr>
+        <w:t xml:space="preserve">Kappen L</w:t>
+      </w:r>
+      <w:r>
+        <w:rPr>
+          <w:bCs/>
+          <w:b/>
+        </w:rPr>
+        <w:t xml:space="preserve">,</w:t>
+      </w:r>
+      <w:r>
+        <w:rPr>
+          <w:bCs/>
+          <w:b/>
+        </w:rPr>
+        <w:t xml:space="preserve"> </w:t>
+      </w:r>
+      <w:r>
+        <w:rPr>
+          <w:bCs/>
+          <w:b/>
+          <w:bCs/>
+          <w:b/>
+        </w:rPr>
+        <w:t xml:space="preserve">Buschbom U</w:t>
+      </w:r>
+      <w:r>
+        <w:t xml:space="preserve">.</w:t>
+      </w:r>
+      <w:r>
+        <w:t xml:space="preserve"> </w:t>
+      </w:r>
+      <w:r>
+        <w:rPr>
+          <w:bCs/>
+          <w:b/>
+        </w:rPr>
+        <w:t xml:space="preserve">1974</w:t>
+      </w:r>
+      <w:r>
+        <w:t xml:space="preserve">. The role of air humidity and leaf temperature in controlling stomatal resistance of</w:t>
+      </w:r>
+      <w:r>
+        <w:t xml:space="preserve"> </w:t>
+      </w:r>
+      <w:r>
+        <w:t xml:space="preserve">Prunus</w:t>
+      </w:r>
+      <w:r>
+        <w:t xml:space="preserve"> </w:t>
+      </w:r>
+      <w:r>
+        <w:t xml:space="preserve">armeniaca</w:t>
+      </w:r>
+      <w:r>
+        <w:t xml:space="preserve"> </w:t>
+      </w:r>
+      <w:r>
+        <w:t xml:space="preserve">L</w:t>
+      </w:r>
+      <w:r>
+        <w:t xml:space="preserve">. Under desert conditions.</w:t>
+      </w:r>
+      <w:r>
+        <w:t xml:space="preserve"> </w:t>
+      </w:r>
+      <w:r>
+        <w:rPr>
+          <w:iCs/>
+          <w:i/>
+        </w:rPr>
+        <w:t xml:space="preserve">Oecologia</w:t>
+      </w:r>
+      <w:r>
+        <w:t xml:space="preserve"> </w:t>
+      </w:r>
+      <w:r>
+        <w:rPr>
+          <w:bCs/>
+          <w:b/>
+        </w:rPr>
+        <w:t xml:space="preserve">17</w:t>
+      </w:r>
+      <w:r>
+        <w:t xml:space="preserve">: 159–170.</w:t>
+      </w:r>
+    </w:p>
+    <w:bookmarkEnd w:id="42"/>
+    <w:bookmarkStart w:id="43" w:name="Xaa602e2f36456bdfb22866bf551ed10ce4d6ff0"/>
+    <w:p>
+      <w:pPr>
+        <w:pStyle w:val="Bibliography"/>
+      </w:pPr>
+      <w:r>
+        <w:rPr>
+          <w:bCs/>
+          <w:b/>
+          <w:bCs/>
+          <w:b/>
+        </w:rPr>
+        <w:t xml:space="preserve">Urban J</w:t>
+      </w:r>
+      <w:r>
+        <w:rPr>
+          <w:bCs/>
+          <w:b/>
+        </w:rPr>
+        <w:t xml:space="preserve">,</w:t>
+      </w:r>
+      <w:r>
+        <w:rPr>
+          <w:bCs/>
+          <w:b/>
+        </w:rPr>
+        <w:t xml:space="preserve"> </w:t>
+      </w:r>
+      <w:r>
+        <w:rPr>
+          <w:bCs/>
+          <w:b/>
+          <w:bCs/>
+          <w:b/>
+        </w:rPr>
+        <w:t xml:space="preserve">Ingwers M</w:t>
+      </w:r>
+      <w:r>
+        <w:rPr>
+          <w:bCs/>
+          <w:b/>
+        </w:rPr>
+        <w:t xml:space="preserve">,</w:t>
+      </w:r>
+      <w:r>
+        <w:rPr>
+          <w:bCs/>
+          <w:b/>
+        </w:rPr>
+        <w:t xml:space="preserve"> </w:t>
+      </w:r>
+      <w:r>
+        <w:rPr>
+          <w:bCs/>
+          <w:b/>
+          <w:bCs/>
+          <w:b/>
+        </w:rPr>
+        <w:t xml:space="preserve">McGuire MA</w:t>
+      </w:r>
+      <w:r>
+        <w:rPr>
+          <w:bCs/>
+          <w:b/>
+        </w:rPr>
+        <w:t xml:space="preserve">,</w:t>
+      </w:r>
+      <w:r>
+        <w:rPr>
+          <w:bCs/>
+          <w:b/>
+        </w:rPr>
+        <w:t xml:space="preserve"> </w:t>
+      </w:r>
+      <w:r>
+        <w:rPr>
+          <w:bCs/>
+          <w:b/>
+          <w:bCs/>
+          <w:b/>
+        </w:rPr>
+        <w:t xml:space="preserve">Teskey RO</w:t>
+      </w:r>
+      <w:r>
+        <w:t xml:space="preserve">.</w:t>
+      </w:r>
+      <w:r>
+        <w:t xml:space="preserve"> </w:t>
+      </w:r>
+      <w:r>
+        <w:rPr>
+          <w:bCs/>
+          <w:b/>
+        </w:rPr>
+        <w:t xml:space="preserve">2017</w:t>
+      </w:r>
+      <w:r>
+        <w:t xml:space="preserve">. Stomatal conductance increases with rising temperature.</w:t>
+      </w:r>
+      <w:r>
+        <w:t xml:space="preserve"> </w:t>
+      </w:r>
+      <w:r>
+        <w:rPr>
+          <w:iCs/>
+          <w:i/>
+        </w:rPr>
+        <w:t xml:space="preserve">Plant Signal Behav</w:t>
+      </w:r>
+      <w:r>
+        <w:t xml:space="preserve"> </w:t>
+      </w:r>
+      <w:r>
+        <w:rPr>
+          <w:bCs/>
+          <w:b/>
+        </w:rPr>
+        <w:t xml:space="preserve">12</w:t>
+      </w:r>
+      <w:r>
+        <w:t xml:space="preserve">: e1356534.</w:t>
+      </w:r>
+    </w:p>
+    <w:bookmarkEnd w:id="43"/>
+    <w:bookmarkStart w:id="44" w:name="X56bd4fc883d47e3feaf914d72d99fa8db90454c"/>
+    <w:p>
+      <w:pPr>
+        <w:pStyle w:val="Bibliography"/>
+      </w:pPr>
+      <w:r>
+        <w:rPr>
+          <w:bCs/>
+          <w:b/>
+          <w:bCs/>
+          <w:b/>
+        </w:rPr>
         <w:t xml:space="preserve">Zellweger F</w:t>
       </w:r>
       <w:r>
@@ -5552,10 +6882,10 @@
         <w:t xml:space="preserve">: 772–775.</w:t>
       </w:r>
     </w:p>
-    <w:bookmarkEnd w:id="38"/>
-    <w:bookmarkEnd w:id="39"/>
-    <w:bookmarkEnd w:id="40"/>
-    <w:bookmarkEnd w:id="41"/>
+    <w:bookmarkEnd w:id="44"/>
+    <w:bookmarkEnd w:id="45"/>
+    <w:bookmarkEnd w:id="46"/>
+    <w:bookmarkEnd w:id="47"/>
     <w:sectPr/>
   </w:body>
 </w:document>

</xml_diff>

<commit_message>
I have addressed all the comments now
</commit_message>
<xml_diff>
--- a/response-to-reviews.docx
+++ b/response-to-reviews.docx
@@ -2642,6 +2642,13 @@
       </w:r>
       <w:r>
         <w:rPr>
+          <w:bCs/>
+          <w:b/>
+        </w:rPr>
+        <w:t xml:space="preserve"> </w:t>
+      </w:r>
+      <w:r>
+        <w:rPr>
           <w:iCs/>
           <w:i/>
           <w:bCs/>
@@ -2752,13 +2759,6 @@
           <w:bCs/>
           <w:b/>
         </w:rPr>
-        <w:t xml:space="preserve">“</w:t>
-      </w:r>
-      <w:r>
-        <w:rPr>
-          <w:bCs/>
-          <w:b/>
-        </w:rPr>
         <w:t xml:space="preserve">Lower VPD inhibits evaporative cooling precisely because VPD is the major driver for evaporation: Transpiration rate generally increases as VPD increases, and decreases as VPD decreases. Therefore lower VPD will mean less transpiration and hence less evaporative cooling. Perhaps the word</w:t>
       </w:r>
       <w:r>
@@ -2917,7 +2917,87 @@
           <w:bCs/>
           <w:b/>
         </w:rPr>
-        <w:t xml:space="preserve">In addition to lower wind speeds, higher RH (lower VPD) in the understory and inner canopy also reduces evaporative cooling (because evaporation rate generally increases with VPD), thus increasing Tleaf – Tair …</w:t>
+        <w:t xml:space="preserve">In addition to lower wind speeds, higher RH (lower VPD) in the understory and inner canopy also reduces evaporative cooling (because evaporation rate generally increases with VPD), thus increasing</w:t>
+      </w:r>
+      <w:r>
+        <w:rPr>
+          <w:bCs/>
+          <w:b/>
+        </w:rPr>
+        <w:t xml:space="preserve"> </w:t>
+      </w:r>
+      <w:r>
+        <w:rPr>
+          <w:iCs/>
+          <w:i/>
+          <w:bCs/>
+          <w:b/>
+        </w:rPr>
+        <w:t xml:space="preserve">T</w:t>
+      </w:r>
+      <w:r>
+        <w:rPr>
+          <w:vertAlign w:val="subscript"/>
+          <w:iCs/>
+          <w:i/>
+          <w:bCs/>
+          <w:b/>
+        </w:rPr>
+        <w:t xml:space="preserve">leaf</w:t>
+      </w:r>
+      <w:r>
+        <w:rPr>
+          <w:bCs/>
+          <w:b/>
+        </w:rPr>
+        <w:t xml:space="preserve"> </w:t>
+      </w:r>
+      <w:r>
+        <w:rPr>
+          <w:bCs/>
+          <w:b/>
+        </w:rPr>
+        <w:t xml:space="preserve">–</w:t>
+      </w:r>
+      <w:r>
+        <w:rPr>
+          <w:bCs/>
+          <w:b/>
+        </w:rPr>
+        <w:t xml:space="preserve"> </w:t>
+      </w:r>
+      <w:r>
+        <w:rPr>
+          <w:iCs/>
+          <w:i/>
+          <w:bCs/>
+          <w:b/>
+        </w:rPr>
+        <w:t xml:space="preserve">T</w:t>
+      </w:r>
+      <w:r>
+        <w:rPr>
+          <w:vertAlign w:val="subscript"/>
+          <w:iCs/>
+          <w:i/>
+          <w:bCs/>
+          <w:b/>
+        </w:rPr>
+        <w:t xml:space="preserve">air</w:t>
+      </w:r>
+      <w:r>
+        <w:rPr>
+          <w:bCs/>
+          <w:b/>
+        </w:rPr>
+        <w:t xml:space="preserve"> </w:t>
+      </w:r>
+      <w:r>
+        <w:rPr>
+          <w:bCs/>
+          <w:b/>
+        </w:rPr>
+        <w:t xml:space="preserve">…</w:t>
       </w:r>
       <w:r>
         <w:rPr>
@@ -2931,28 +3011,7 @@
           <w:bCs/>
           <w:b/>
         </w:rPr>
-        <w:t xml:space="preserve">.</w:t>
-      </w:r>
-      <w:r>
-        <w:rPr>
-          <w:bCs/>
-          <w:b/>
-        </w:rPr>
-        <w:t xml:space="preserve">”</w:t>
-      </w:r>
-      <w:r>
-        <w:rPr>
-          <w:bCs/>
-          <w:b/>
-        </w:rPr>
-        <w:t xml:space="preserve"> </w:t>
-      </w:r>
-      <w:r>
-        <w:rPr>
-          <w:bCs/>
-          <w:b/>
-        </w:rPr>
-        <w:t xml:space="preserve">(phrase</w:t>
+        <w:t xml:space="preserve">.” (phrase</w:t>
       </w:r>
       <w:r>
         <w:rPr>

</xml_diff>

<commit_message>
added the new tleaf figure
</commit_message>
<xml_diff>
--- a/response-to-reviews.docx
+++ b/response-to-reviews.docx
@@ -4154,7 +4154,7 @@
           <w:iCs/>
           <w:i/>
         </w:rPr>
-        <w:t xml:space="preserve">Environ. Res. Lett.</w:t>
+        <w:t xml:space="preserve">Environmental Research Letters</w:t>
       </w:r>
       <w:r>
         <w:t xml:space="preserve"> </w:t>
@@ -4624,7 +4624,7 @@
           <w:iCs/>
           <w:i/>
         </w:rPr>
-        <w:t xml:space="preserve">Proc Natl Acad Sci USA</w:t>
+        <w:t xml:space="preserve">Proceedings of the National Academy of Sciences</w:t>
       </w:r>
       <w:r>
         <w:t xml:space="preserve"> </w:t>
@@ -4780,7 +4780,7 @@
           <w:iCs/>
           <w:i/>
         </w:rPr>
-        <w:t xml:space="preserve">Nat. Plants</w:t>
+        <w:t xml:space="preserve">Nature Plants</w:t>
       </w:r>
       <w:r>
         <w:t xml:space="preserve"> </w:t>
@@ -5161,7 +5161,7 @@
           <w:iCs/>
           <w:i/>
         </w:rPr>
-        <w:t xml:space="preserve">Plant Physiol</w:t>
+        <w:t xml:space="preserve">Plant Physiology</w:t>
       </w:r>
       <w:r>
         <w:t xml:space="preserve"> </w:t>
@@ -6061,7 +6061,7 @@
           <w:iCs/>
           <w:i/>
         </w:rPr>
-        <w:t xml:space="preserve">PNAS</w:t>
+        <w:t xml:space="preserve">Proceedings of the National Academy of Sciences</w:t>
       </w:r>
       <w:r>
         <w:t xml:space="preserve"> </w:t>
@@ -7023,7 +7023,7 @@
           <w:iCs/>
           <w:i/>
         </w:rPr>
-        <w:t xml:space="preserve">Plant Signal Behav</w:t>
+        <w:t xml:space="preserve">Plant Signaling &amp; Behavior</w:t>
       </w:r>
       <w:r>
         <w:t xml:space="preserve"> </w:t>

</xml_diff>